<commit_message>
Connecting Jupyter Notebook to Spark and testing it.
</commit_message>
<xml_diff>
--- a/Daily_Work_Summary.docx
+++ b/Daily_Work_Summary.docx
@@ -225,25 +225,7 @@
           <w:sz w:val="20"/>
           <w:szCs w:val="20"/>
         </w:rPr>
-        <w:t xml:space="preserve">. </w:t>
-      </w:r>
-      <w:proofErr w:type="spellStart"/>
-      <w:r>
-        <w:rPr>
-          <w:rFonts w:ascii="Times New Roman" w:hAnsi="Times New Roman" w:cs="Times New Roman"/>
-          <w:sz w:val="20"/>
-          <w:szCs w:val="20"/>
-        </w:rPr>
-        <w:t>Packt</w:t>
-      </w:r>
-      <w:proofErr w:type="spellEnd"/>
-      <w:r>
-        <w:rPr>
-          <w:rFonts w:ascii="Times New Roman" w:hAnsi="Times New Roman" w:cs="Times New Roman"/>
-          <w:sz w:val="20"/>
-          <w:szCs w:val="20"/>
-        </w:rPr>
-        <w:t>.</w:t>
+        <w:t>. Packt.</w:t>
       </w:r>
     </w:p>
     <w:p>
@@ -273,25 +255,7 @@
           <w:sz w:val="20"/>
           <w:szCs w:val="20"/>
         </w:rPr>
-        <w:t xml:space="preserve"> by Sandy Ryza, Uri Laserson, Sean </w:t>
-      </w:r>
-      <w:proofErr w:type="gramStart"/>
-      <w:r>
-        <w:rPr>
-          <w:rFonts w:ascii="Times New Roman" w:hAnsi="Times New Roman" w:cs="Times New Roman"/>
-          <w:sz w:val="20"/>
-          <w:szCs w:val="20"/>
-        </w:rPr>
-        <w:t>Owen</w:t>
-      </w:r>
-      <w:proofErr w:type="gramEnd"/>
-      <w:r>
-        <w:rPr>
-          <w:rFonts w:ascii="Times New Roman" w:hAnsi="Times New Roman" w:cs="Times New Roman"/>
-          <w:sz w:val="20"/>
-          <w:szCs w:val="20"/>
-        </w:rPr>
-        <w:t xml:space="preserve"> and Josh Wills. O’Reilly.</w:t>
+        <w:t xml:space="preserve"> by Sandy Ryza, Uri Laserson, Sean Owen and Josh Wills. O’Reilly.</w:t>
       </w:r>
     </w:p>
     <w:p>
@@ -343,61 +307,7 @@
           <w:sz w:val="20"/>
           <w:szCs w:val="20"/>
         </w:rPr>
-        <w:t xml:space="preserve">Large Scale Machine Learning with Spark by </w:t>
-      </w:r>
-      <w:proofErr w:type="spellStart"/>
-      <w:r>
-        <w:rPr>
-          <w:rFonts w:ascii="Times New Roman" w:hAnsi="Times New Roman" w:cs="Times New Roman"/>
-          <w:sz w:val="20"/>
-          <w:szCs w:val="20"/>
-        </w:rPr>
-        <w:t>Rezaul</w:t>
-      </w:r>
-      <w:proofErr w:type="spellEnd"/>
-      <w:r>
-        <w:rPr>
-          <w:rFonts w:ascii="Times New Roman" w:hAnsi="Times New Roman" w:cs="Times New Roman"/>
-          <w:sz w:val="20"/>
-          <w:szCs w:val="20"/>
-        </w:rPr>
-        <w:t xml:space="preserve"> Karim and </w:t>
-      </w:r>
-      <w:proofErr w:type="spellStart"/>
-      <w:r>
-        <w:rPr>
-          <w:rFonts w:ascii="Times New Roman" w:hAnsi="Times New Roman" w:cs="Times New Roman"/>
-          <w:sz w:val="20"/>
-          <w:szCs w:val="20"/>
-        </w:rPr>
-        <w:t>Mahedi</w:t>
-      </w:r>
-      <w:proofErr w:type="spellEnd"/>
-      <w:r>
-        <w:rPr>
-          <w:rFonts w:ascii="Times New Roman" w:hAnsi="Times New Roman" w:cs="Times New Roman"/>
-          <w:sz w:val="20"/>
-          <w:szCs w:val="20"/>
-        </w:rPr>
-        <w:t xml:space="preserve"> Kaysar. </w:t>
-      </w:r>
-      <w:proofErr w:type="spellStart"/>
-      <w:r>
-        <w:rPr>
-          <w:rFonts w:ascii="Times New Roman" w:hAnsi="Times New Roman" w:cs="Times New Roman"/>
-          <w:sz w:val="20"/>
-          <w:szCs w:val="20"/>
-        </w:rPr>
-        <w:t>Packt</w:t>
-      </w:r>
-      <w:proofErr w:type="spellEnd"/>
-      <w:r>
-        <w:rPr>
-          <w:rFonts w:ascii="Times New Roman" w:hAnsi="Times New Roman" w:cs="Times New Roman"/>
-          <w:sz w:val="20"/>
-          <w:szCs w:val="20"/>
-        </w:rPr>
-        <w:t>.</w:t>
+        <w:t>Large Scale Machine Learning with Spark by Rezaul Karim and Mahedi Kaysar. Packt.</w:t>
       </w:r>
     </w:p>
     <w:p>
@@ -419,25 +329,7 @@
           <w:sz w:val="20"/>
           <w:szCs w:val="20"/>
         </w:rPr>
-        <w:t xml:space="preserve">Learning Spark by Holden Karau, Andy Konwinski, Patrick </w:t>
-      </w:r>
-      <w:proofErr w:type="gramStart"/>
-      <w:r>
-        <w:rPr>
-          <w:rFonts w:ascii="Times New Roman" w:hAnsi="Times New Roman" w:cs="Times New Roman"/>
-          <w:sz w:val="20"/>
-          <w:szCs w:val="20"/>
-        </w:rPr>
-        <w:t>Wendell</w:t>
-      </w:r>
-      <w:proofErr w:type="gramEnd"/>
-      <w:r>
-        <w:rPr>
-          <w:rFonts w:ascii="Times New Roman" w:hAnsi="Times New Roman" w:cs="Times New Roman"/>
-          <w:sz w:val="20"/>
-          <w:szCs w:val="20"/>
-        </w:rPr>
-        <w:t xml:space="preserve"> and Matei Zaharia.</w:t>
+        <w:t>Learning Spark by Holden Karau, Andy Konwinski, Patrick Wendell and Matei Zaharia.</w:t>
       </w:r>
       <w:r>
         <w:rPr>
@@ -467,43 +359,15 @@
           <w:sz w:val="20"/>
           <w:szCs w:val="20"/>
         </w:rPr>
-        <w:t xml:space="preserve">Mastering Machine Learning with Python in Six Steps, by Manohar </w:t>
-      </w:r>
-      <w:proofErr w:type="spellStart"/>
-      <w:r>
-        <w:rPr>
-          <w:rFonts w:ascii="Times New Roman" w:hAnsi="Times New Roman" w:cs="Times New Roman"/>
-          <w:sz w:val="20"/>
-          <w:szCs w:val="20"/>
-        </w:rPr>
-        <w:t>Swamynathan</w:t>
-      </w:r>
-      <w:proofErr w:type="spellEnd"/>
-      <w:r>
-        <w:rPr>
-          <w:rFonts w:ascii="Times New Roman" w:hAnsi="Times New Roman" w:cs="Times New Roman"/>
-          <w:sz w:val="20"/>
-          <w:szCs w:val="20"/>
-        </w:rPr>
-        <w:t xml:space="preserve">. </w:t>
-      </w:r>
-      <w:proofErr w:type="spellStart"/>
-      <w:r>
-        <w:rPr>
-          <w:rFonts w:ascii="Times New Roman" w:hAnsi="Times New Roman" w:cs="Times New Roman"/>
-          <w:sz w:val="20"/>
-          <w:szCs w:val="20"/>
-        </w:rPr>
-        <w:t>Apress</w:t>
-      </w:r>
-      <w:proofErr w:type="spellEnd"/>
-      <w:r>
-        <w:rPr>
-          <w:rFonts w:ascii="Times New Roman" w:hAnsi="Times New Roman" w:cs="Times New Roman"/>
-          <w:sz w:val="20"/>
-          <w:szCs w:val="20"/>
-        </w:rPr>
-        <w:t>.</w:t>
+        <w:t>Mastering Machine Learning with Python in Six Steps, by Manohar Swamynathan</w:t>
+      </w:r>
+      <w:r>
+        <w:rPr>
+          <w:rFonts w:ascii="Times New Roman" w:hAnsi="Times New Roman" w:cs="Times New Roman"/>
+          <w:sz w:val="20"/>
+          <w:szCs w:val="20"/>
+        </w:rPr>
+        <w:t>. Apress.</w:t>
       </w:r>
     </w:p>
     <w:p>
@@ -711,86 +575,32 @@
           <w:sz w:val="20"/>
           <w:szCs w:val="20"/>
         </w:rPr>
-        <w:t xml:space="preserve">o push records into Apache Spark and link a </w:t>
-      </w:r>
-      <w:proofErr w:type="spellStart"/>
-      <w:r>
-        <w:rPr>
-          <w:rFonts w:ascii="Times New Roman" w:hAnsi="Times New Roman" w:cs="Times New Roman"/>
-          <w:sz w:val="20"/>
-          <w:szCs w:val="20"/>
-        </w:rPr>
-        <w:t>Jupyter</w:t>
-      </w:r>
-      <w:proofErr w:type="spellEnd"/>
-      <w:r>
-        <w:rPr>
-          <w:rFonts w:ascii="Times New Roman" w:hAnsi="Times New Roman" w:cs="Times New Roman"/>
-          <w:sz w:val="20"/>
-          <w:szCs w:val="20"/>
-        </w:rPr>
-        <w:t xml:space="preserve"> Notebook to it, stablish the connection and </w:t>
-      </w:r>
-      <w:r>
-        <w:rPr>
-          <w:rFonts w:ascii="Times New Roman" w:hAnsi="Times New Roman" w:cs="Times New Roman"/>
-          <w:sz w:val="20"/>
-          <w:szCs w:val="20"/>
-        </w:rPr>
-        <w:t xml:space="preserve">pull records into a pandas </w:t>
-      </w:r>
-      <w:proofErr w:type="spellStart"/>
-      <w:r>
-        <w:rPr>
-          <w:rFonts w:ascii="Times New Roman" w:hAnsi="Times New Roman" w:cs="Times New Roman"/>
-          <w:sz w:val="20"/>
-          <w:szCs w:val="20"/>
-        </w:rPr>
-        <w:t>dataframe</w:t>
-      </w:r>
-      <w:proofErr w:type="spellEnd"/>
-      <w:r>
-        <w:rPr>
-          <w:rFonts w:ascii="Times New Roman" w:hAnsi="Times New Roman" w:cs="Times New Roman"/>
-          <w:sz w:val="20"/>
-          <w:szCs w:val="20"/>
-        </w:rPr>
-        <w:t>.</w:t>
-      </w:r>
-    </w:p>
-    <w:p>
-      <w:pPr>
-        <w:rPr>
-          <w:rFonts w:ascii="Times New Roman" w:hAnsi="Times New Roman" w:cs="Times New Roman"/>
-          <w:sz w:val="20"/>
-          <w:szCs w:val="20"/>
-        </w:rPr>
-      </w:pPr>
-      <w:r>
-        <w:rPr>
-          <w:rFonts w:ascii="Times New Roman" w:hAnsi="Times New Roman" w:cs="Times New Roman"/>
-          <w:sz w:val="20"/>
-          <w:szCs w:val="20"/>
-        </w:rPr>
-        <w:t xml:space="preserve">Videos to connect </w:t>
-      </w:r>
-      <w:proofErr w:type="spellStart"/>
-      <w:r>
-        <w:rPr>
-          <w:rFonts w:ascii="Times New Roman" w:hAnsi="Times New Roman" w:cs="Times New Roman"/>
-          <w:sz w:val="20"/>
-          <w:szCs w:val="20"/>
-        </w:rPr>
-        <w:t>Jupyter</w:t>
-      </w:r>
-      <w:proofErr w:type="spellEnd"/>
-      <w:r>
-        <w:rPr>
-          <w:rFonts w:ascii="Times New Roman" w:hAnsi="Times New Roman" w:cs="Times New Roman"/>
-          <w:sz w:val="20"/>
-          <w:szCs w:val="20"/>
-        </w:rPr>
-        <w:t xml:space="preserve"> Notebooks to Apache:</w:t>
+        <w:t xml:space="preserve">o push records into Apache Spark and link a Jupyter Notebook to it, stablish the connection and </w:t>
+      </w:r>
+      <w:r>
+        <w:rPr>
+          <w:rFonts w:ascii="Times New Roman" w:hAnsi="Times New Roman" w:cs="Times New Roman"/>
+          <w:sz w:val="20"/>
+          <w:szCs w:val="20"/>
+        </w:rPr>
+        <w:t>pull records into a pandas dataframe.</w:t>
+      </w:r>
+    </w:p>
+    <w:p>
+      <w:pPr>
+        <w:rPr>
+          <w:rFonts w:ascii="Times New Roman" w:hAnsi="Times New Roman" w:cs="Times New Roman"/>
+          <w:sz w:val="20"/>
+          <w:szCs w:val="20"/>
+        </w:rPr>
+      </w:pPr>
+      <w:r>
+        <w:rPr>
+          <w:rFonts w:ascii="Times New Roman" w:hAnsi="Times New Roman" w:cs="Times New Roman"/>
+          <w:sz w:val="20"/>
+          <w:szCs w:val="20"/>
+        </w:rPr>
+        <w:t>Videos to connect Jupyter Notebooks to Apache:</w:t>
       </w:r>
     </w:p>
     <w:p>
@@ -926,25 +736,7 @@
           <w:sz w:val="20"/>
           <w:szCs w:val="20"/>
         </w:rPr>
-        <w:t xml:space="preserve">Apache Spark and connect it </w:t>
-      </w:r>
-      <w:proofErr w:type="spellStart"/>
-      <w:r>
-        <w:rPr>
-          <w:rFonts w:ascii="Times New Roman" w:hAnsi="Times New Roman" w:cs="Times New Roman"/>
-          <w:sz w:val="20"/>
-          <w:szCs w:val="20"/>
-        </w:rPr>
-        <w:t>Jupyter</w:t>
-      </w:r>
-      <w:proofErr w:type="spellEnd"/>
-      <w:r>
-        <w:rPr>
-          <w:rFonts w:ascii="Times New Roman" w:hAnsi="Times New Roman" w:cs="Times New Roman"/>
-          <w:sz w:val="20"/>
-          <w:szCs w:val="20"/>
-        </w:rPr>
-        <w:t xml:space="preserve"> Notebook.</w:t>
+        <w:t>Apache Spark and connect it Jupyter Notebook.</w:t>
       </w:r>
     </w:p>
     <w:p>
@@ -983,25 +775,7 @@
           <w:sz w:val="20"/>
           <w:szCs w:val="20"/>
         </w:rPr>
-        <w:t xml:space="preserve">Tom White, 2012, Hadoop </w:t>
-      </w:r>
-      <w:proofErr w:type="gramStart"/>
-      <w:r>
-        <w:rPr>
-          <w:rFonts w:ascii="Times New Roman" w:hAnsi="Times New Roman" w:cs="Times New Roman"/>
-          <w:sz w:val="20"/>
-          <w:szCs w:val="20"/>
-        </w:rPr>
-        <w:t>The</w:t>
-      </w:r>
-      <w:proofErr w:type="gramEnd"/>
-      <w:r>
-        <w:rPr>
-          <w:rFonts w:ascii="Times New Roman" w:hAnsi="Times New Roman" w:cs="Times New Roman"/>
-          <w:sz w:val="20"/>
-          <w:szCs w:val="20"/>
-        </w:rPr>
-        <w:t xml:space="preserve"> Definitive Guide, O’Reilly Publishing</w:t>
+        <w:t>Tom White, 2012, Hadoop The Definitive Guide, O’Reilly Publishing</w:t>
       </w:r>
     </w:p>
     <w:p>
@@ -1039,41 +813,13 @@
           <w:szCs w:val="20"/>
         </w:rPr>
       </w:pPr>
-      <w:proofErr w:type="spellStart"/>
-      <w:r>
-        <w:rPr>
-          <w:rFonts w:ascii="Times New Roman" w:hAnsi="Times New Roman" w:cs="Times New Roman"/>
-          <w:sz w:val="20"/>
-          <w:szCs w:val="20"/>
-        </w:rPr>
-        <w:t>Lublinsky</w:t>
-      </w:r>
-      <w:proofErr w:type="spellEnd"/>
-      <w:r>
-        <w:rPr>
-          <w:rFonts w:ascii="Times New Roman" w:hAnsi="Times New Roman" w:cs="Times New Roman"/>
-          <w:sz w:val="20"/>
-          <w:szCs w:val="20"/>
-        </w:rPr>
-        <w:t xml:space="preserve"> B., Smith K. T. and Yakubovich A 2013, Professional Hadoop Solutions, </w:t>
-      </w:r>
-      <w:proofErr w:type="spellStart"/>
-      <w:r>
-        <w:rPr>
-          <w:rFonts w:ascii="Times New Roman" w:hAnsi="Times New Roman" w:cs="Times New Roman"/>
-          <w:sz w:val="20"/>
-          <w:szCs w:val="20"/>
-        </w:rPr>
-        <w:t>Wrox</w:t>
-      </w:r>
-      <w:proofErr w:type="spellEnd"/>
-      <w:r>
-        <w:rPr>
-          <w:rFonts w:ascii="Times New Roman" w:hAnsi="Times New Roman" w:cs="Times New Roman"/>
-          <w:sz w:val="20"/>
-          <w:szCs w:val="20"/>
-        </w:rPr>
-        <w:t xml:space="preserve"> [ISBN: 13:978-11186]</w:t>
+      <w:r>
+        <w:rPr>
+          <w:rFonts w:ascii="Times New Roman" w:hAnsi="Times New Roman" w:cs="Times New Roman"/>
+          <w:sz w:val="20"/>
+          <w:szCs w:val="20"/>
+        </w:rPr>
+        <w:t>Lublinsky B., Smith K. T. and Yakubovich A 2013, Professional Hadoop Solutions, Wrox [ISBN: 13:978-11186]</w:t>
       </w:r>
     </w:p>
     <w:p>
@@ -1118,6 +864,271 @@
           <w:szCs w:val="20"/>
         </w:rPr>
         <w:t>McKinney W. 2012, Python for Data Analysis, O'Reilly Media [ISBN: 13: 978-14493]</w:t>
+      </w:r>
+    </w:p>
+    <w:p>
+      <w:pPr>
+        <w:pStyle w:val="ListParagraph"/>
+        <w:rPr>
+          <w:rFonts w:ascii="Times New Roman" w:hAnsi="Times New Roman" w:cs="Times New Roman"/>
+          <w:sz w:val="20"/>
+          <w:szCs w:val="20"/>
+        </w:rPr>
+      </w:pPr>
+    </w:p>
+    <w:p>
+      <w:pPr>
+        <w:pStyle w:val="ListParagraph"/>
+        <w:rPr>
+          <w:rFonts w:ascii="Times New Roman" w:hAnsi="Times New Roman" w:cs="Times New Roman"/>
+          <w:sz w:val="20"/>
+          <w:szCs w:val="20"/>
+        </w:rPr>
+      </w:pPr>
+    </w:p>
+    <w:p>
+      <w:pPr>
+        <w:pStyle w:val="ListParagraph"/>
+        <w:rPr>
+          <w:rFonts w:ascii="Times New Roman" w:hAnsi="Times New Roman" w:cs="Times New Roman"/>
+          <w:sz w:val="20"/>
+          <w:szCs w:val="20"/>
+        </w:rPr>
+      </w:pPr>
+    </w:p>
+    <w:p>
+      <w:pPr>
+        <w:pStyle w:val="ListParagraph"/>
+        <w:rPr>
+          <w:rFonts w:ascii="Times New Roman" w:hAnsi="Times New Roman" w:cs="Times New Roman"/>
+          <w:sz w:val="20"/>
+          <w:szCs w:val="20"/>
+        </w:rPr>
+      </w:pPr>
+    </w:p>
+    <w:p>
+      <w:pPr>
+        <w:pStyle w:val="ListParagraph"/>
+        <w:rPr>
+          <w:rFonts w:ascii="Times New Roman" w:hAnsi="Times New Roman" w:cs="Times New Roman"/>
+          <w:sz w:val="20"/>
+          <w:szCs w:val="20"/>
+        </w:rPr>
+      </w:pPr>
+    </w:p>
+    <w:p>
+      <w:pPr>
+        <w:pStyle w:val="ListParagraph"/>
+        <w:rPr>
+          <w:rFonts w:ascii="Times New Roman" w:hAnsi="Times New Roman" w:cs="Times New Roman"/>
+          <w:sz w:val="20"/>
+          <w:szCs w:val="20"/>
+        </w:rPr>
+      </w:pPr>
+    </w:p>
+    <w:p>
+      <w:pPr>
+        <w:pStyle w:val="ListParagraph"/>
+        <w:rPr>
+          <w:rFonts w:ascii="Times New Roman" w:hAnsi="Times New Roman" w:cs="Times New Roman"/>
+          <w:sz w:val="20"/>
+          <w:szCs w:val="20"/>
+        </w:rPr>
+      </w:pPr>
+    </w:p>
+    <w:p>
+      <w:pPr>
+        <w:pStyle w:val="ListParagraph"/>
+        <w:rPr>
+          <w:rFonts w:ascii="Times New Roman" w:hAnsi="Times New Roman" w:cs="Times New Roman"/>
+          <w:sz w:val="20"/>
+          <w:szCs w:val="20"/>
+        </w:rPr>
+      </w:pPr>
+    </w:p>
+    <w:p>
+      <w:pPr>
+        <w:rPr>
+          <w:rFonts w:ascii="Calibri" w:hAnsi="Calibri" w:cs="Calibri"/>
+          <w:b/>
+          <w:bCs/>
+          <w:sz w:val="24"/>
+          <w:szCs w:val="24"/>
+        </w:rPr>
+      </w:pPr>
+      <w:r>
+        <w:rPr>
+          <w:rFonts w:ascii="Calibri" w:hAnsi="Calibri" w:cs="Calibri"/>
+          <w:b/>
+          <w:bCs/>
+          <w:sz w:val="24"/>
+          <w:szCs w:val="24"/>
+        </w:rPr>
+        <w:lastRenderedPageBreak/>
+        <w:t>March</w:t>
+      </w:r>
+      <w:r>
+        <w:rPr>
+          <w:rFonts w:ascii="Calibri" w:hAnsi="Calibri" w:cs="Calibri"/>
+          <w:b/>
+          <w:bCs/>
+          <w:sz w:val="24"/>
+          <w:szCs w:val="24"/>
+        </w:rPr>
+        <w:t xml:space="preserve"> </w:t>
+      </w:r>
+      <w:r>
+        <w:rPr>
+          <w:rFonts w:ascii="Calibri" w:hAnsi="Calibri" w:cs="Calibri"/>
+          <w:b/>
+          <w:bCs/>
+          <w:sz w:val="24"/>
+          <w:szCs w:val="24"/>
+        </w:rPr>
+        <w:t>1</w:t>
+      </w:r>
+      <w:r>
+        <w:rPr>
+          <w:rFonts w:ascii="Calibri" w:hAnsi="Calibri" w:cs="Calibri"/>
+          <w:b/>
+          <w:bCs/>
+          <w:sz w:val="24"/>
+          <w:szCs w:val="24"/>
+        </w:rPr>
+        <w:t>, 2024</w:t>
+      </w:r>
+    </w:p>
+    <w:p>
+      <w:pPr>
+        <w:rPr>
+          <w:rFonts w:ascii="Times New Roman" w:hAnsi="Times New Roman" w:cs="Times New Roman"/>
+          <w:sz w:val="20"/>
+          <w:szCs w:val="20"/>
+        </w:rPr>
+      </w:pPr>
+      <w:r>
+        <w:rPr>
+          <w:rFonts w:ascii="Times New Roman" w:hAnsi="Times New Roman" w:cs="Times New Roman"/>
+          <w:sz w:val="20"/>
+          <w:szCs w:val="20"/>
+        </w:rPr>
+        <w:t>Connecting Jupyter</w:t>
+      </w:r>
+      <w:r>
+        <w:rPr>
+          <w:rFonts w:ascii="Times New Roman" w:hAnsi="Times New Roman" w:cs="Times New Roman"/>
+          <w:sz w:val="20"/>
+          <w:szCs w:val="20"/>
+        </w:rPr>
+        <w:t xml:space="preserve"> Notebooks to Spark:</w:t>
+      </w:r>
+    </w:p>
+    <w:p>
+      <w:pPr>
+        <w:pStyle w:val="ListParagraph"/>
+        <w:numPr>
+          <w:ilvl w:val="0"/>
+          <w:numId w:val="4"/>
+        </w:numPr>
+        <w:rPr>
+          <w:rFonts w:ascii="Times New Roman" w:hAnsi="Times New Roman" w:cs="Times New Roman"/>
+          <w:sz w:val="20"/>
+          <w:szCs w:val="20"/>
+        </w:rPr>
+      </w:pPr>
+      <w:r>
+        <w:rPr>
+          <w:rFonts w:ascii="Times New Roman" w:hAnsi="Times New Roman" w:cs="Times New Roman"/>
+          <w:sz w:val="20"/>
+          <w:szCs w:val="20"/>
+        </w:rPr>
+        <w:t>Spark_App_Using_PySpark.ipynb</w:t>
+      </w:r>
+      <w:r>
+        <w:rPr>
+          <w:rFonts w:ascii="Times New Roman" w:hAnsi="Times New Roman" w:cs="Times New Roman"/>
+          <w:sz w:val="20"/>
+          <w:szCs w:val="20"/>
+        </w:rPr>
+        <w:t xml:space="preserve">: Reading CSV file, creating </w:t>
+      </w:r>
+      <w:r>
+        <w:rPr>
+          <w:rFonts w:ascii="Times New Roman" w:hAnsi="Times New Roman" w:cs="Times New Roman"/>
+          <w:sz w:val="20"/>
+          <w:szCs w:val="20"/>
+        </w:rPr>
+        <w:t xml:space="preserve">database and table in Spark, </w:t>
+      </w:r>
+      <w:r>
+        <w:rPr>
+          <w:rFonts w:ascii="Times New Roman" w:hAnsi="Times New Roman" w:cs="Times New Roman"/>
+          <w:sz w:val="20"/>
+          <w:szCs w:val="20"/>
+        </w:rPr>
+        <w:t xml:space="preserve">printing </w:t>
+      </w:r>
+      <w:r>
+        <w:rPr>
+          <w:rFonts w:ascii="Times New Roman" w:hAnsi="Times New Roman" w:cs="Times New Roman"/>
+          <w:sz w:val="20"/>
+          <w:szCs w:val="20"/>
+        </w:rPr>
+        <w:t xml:space="preserve">all records in </w:t>
+      </w:r>
+      <w:r>
+        <w:rPr>
+          <w:rFonts w:ascii="Times New Roman" w:hAnsi="Times New Roman" w:cs="Times New Roman"/>
+          <w:sz w:val="20"/>
+          <w:szCs w:val="20"/>
+        </w:rPr>
+        <w:t>parket format, note that size decreases.</w:t>
+      </w:r>
+    </w:p>
+    <w:p>
+      <w:pPr>
+        <w:pStyle w:val="ListParagraph"/>
+        <w:numPr>
+          <w:ilvl w:val="0"/>
+          <w:numId w:val="4"/>
+        </w:numPr>
+        <w:rPr>
+          <w:rFonts w:ascii="Times New Roman" w:hAnsi="Times New Roman" w:cs="Times New Roman"/>
+          <w:sz w:val="20"/>
+          <w:szCs w:val="20"/>
+        </w:rPr>
+      </w:pPr>
+      <w:r>
+        <w:rPr>
+          <w:rFonts w:ascii="Times New Roman" w:hAnsi="Times New Roman" w:cs="Times New Roman"/>
+          <w:sz w:val="20"/>
+          <w:szCs w:val="20"/>
+        </w:rPr>
+        <w:t>PySpark_Connection</w:t>
+      </w:r>
+      <w:r>
+        <w:rPr>
+          <w:rFonts w:ascii="Times New Roman" w:hAnsi="Times New Roman" w:cs="Times New Roman"/>
+          <w:sz w:val="20"/>
+          <w:szCs w:val="20"/>
+        </w:rPr>
+        <w:t>.ipynb</w:t>
+      </w:r>
+      <w:r>
+        <w:rPr>
+          <w:rFonts w:ascii="Times New Roman" w:hAnsi="Times New Roman" w:cs="Times New Roman"/>
+          <w:sz w:val="20"/>
+          <w:szCs w:val="20"/>
+        </w:rPr>
+        <w:t xml:space="preserve">: Simple app to see how </w:t>
+      </w:r>
+      <w:r>
+        <w:rPr>
+          <w:rFonts w:ascii="Times New Roman" w:hAnsi="Times New Roman" w:cs="Times New Roman"/>
+          <w:sz w:val="20"/>
+          <w:szCs w:val="20"/>
+        </w:rPr>
+        <w:t>we can interact with spark using pyspark.</w:t>
       </w:r>
     </w:p>
     <w:p>
@@ -1263,6 +1274,119 @@
 <file path=word/numbering.xml><?xml version="1.0" encoding="utf-8"?>
 <w:numbering xmlns:wpc="http://schemas.microsoft.com/office/word/2010/wordprocessingCanvas" xmlns:cx="http://schemas.microsoft.com/office/drawing/2014/chartex" xmlns:cx1="http://schemas.microsoft.com/office/drawing/2015/9/8/chartex" xmlns:cx2="http://schemas.microsoft.com/office/drawing/2015/10/21/chartex" xmlns:cx3="http://schemas.microsoft.com/office/drawing/2016/5/9/chartex" xmlns:cx4="http://schemas.microsoft.com/office/drawing/2016/5/10/chartex" xmlns:cx5="http://schemas.microsoft.com/office/drawing/2016/5/11/chartex" xmlns:cx6="http://schemas.microsoft.com/office/drawing/2016/5/12/chartex" xmlns:cx7="http://schemas.microsoft.com/office/drawing/2016/5/13/chartex" xmlns:cx8="http://schemas.microsoft.com/office/drawing/2016/5/14/chartex" xmlns:mc="http://schemas.openxmlformats.org/markup-compatibility/2006" xmlns:aink="http://schemas.microsoft.com/office/drawing/2016/ink" xmlns:am3d="http://schemas.microsoft.com/office/drawing/2017/model3d" xmlns:o="urn:schemas-microsoft-com:office:office" xmlns:oel="http://schemas.microsoft.com/office/2019/extlst" xmlns:r="http://schemas.openxmlformats.org/officeDocument/2006/relationships" xmlns:m="http://schemas.openxmlformats.org/officeDocument/2006/math" xmlns:v="urn:schemas-microsoft-com:vml" xmlns:wp14="http://schemas.microsoft.com/office/word/2010/wordprocessingDrawing" xmlns:wp="http://schemas.openxmlformats.org/drawingml/2006/wordprocessingDrawing" xmlns:w10="urn:schemas-microsoft-com:office:word" xmlns:w="http://schemas.openxmlformats.org/wordprocessingml/2006/main" xmlns:w14="http://schemas.microsoft.com/office/word/2010/wordml" xmlns:w15="http://schemas.microsoft.com/office/word/2012/wordml" xmlns:w16cex="http://schemas.microsoft.com/office/word/2018/wordml/cex" xmlns:w16cid="http://schemas.microsoft.com/office/word/2016/wordml/cid" xmlns:w16="http://schemas.microsoft.com/office/word/2018/wordml" xmlns:w16sdtdh="http://schemas.microsoft.com/office/word/2020/wordml/sdtdatahash" xmlns:w16se="http://schemas.microsoft.com/office/word/2015/wordml/symex" xmlns:wpg="http://schemas.microsoft.com/office/word/2010/wordprocessingGroup" xmlns:wpi="http://schemas.microsoft.com/office/word/2010/wordprocessingInk" xmlns:wne="http://schemas.microsoft.com/office/word/2006/wordml" xmlns:wps="http://schemas.microsoft.com/office/word/2010/wordprocessingShape" mc:Ignorable="w14 w15 w16se w16cid w16 w16cex w16sdtdh wp14">
   <w:abstractNum w:abstractNumId="0" w15:restartNumberingAfterBreak="0">
+    <w:nsid w:val="1950533E"/>
+    <w:multiLevelType w:val="hybridMultilevel"/>
+    <w:tmpl w:val="50600D1A"/>
+    <w:lvl w:ilvl="0" w:tplc="18090001">
+      <w:start w:val="1"/>
+      <w:numFmt w:val="bullet"/>
+      <w:lvlText w:val=""/>
+      <w:lvlJc w:val="left"/>
+      <w:pPr>
+        <w:ind w:left="720" w:hanging="360"/>
+      </w:pPr>
+      <w:rPr>
+        <w:rFonts w:ascii="Symbol" w:hAnsi="Symbol" w:hint="default"/>
+      </w:rPr>
+    </w:lvl>
+    <w:lvl w:ilvl="1" w:tplc="18090003" w:tentative="1">
+      <w:start w:val="1"/>
+      <w:numFmt w:val="bullet"/>
+      <w:lvlText w:val="o"/>
+      <w:lvlJc w:val="left"/>
+      <w:pPr>
+        <w:ind w:left="1440" w:hanging="360"/>
+      </w:pPr>
+      <w:rPr>
+        <w:rFonts w:ascii="Courier New" w:hAnsi="Courier New" w:cs="Courier New" w:hint="default"/>
+      </w:rPr>
+    </w:lvl>
+    <w:lvl w:ilvl="2" w:tplc="18090005" w:tentative="1">
+      <w:start w:val="1"/>
+      <w:numFmt w:val="bullet"/>
+      <w:lvlText w:val=""/>
+      <w:lvlJc w:val="left"/>
+      <w:pPr>
+        <w:ind w:left="2160" w:hanging="360"/>
+      </w:pPr>
+      <w:rPr>
+        <w:rFonts w:ascii="Wingdings" w:hAnsi="Wingdings" w:hint="default"/>
+      </w:rPr>
+    </w:lvl>
+    <w:lvl w:ilvl="3" w:tplc="18090001" w:tentative="1">
+      <w:start w:val="1"/>
+      <w:numFmt w:val="bullet"/>
+      <w:lvlText w:val=""/>
+      <w:lvlJc w:val="left"/>
+      <w:pPr>
+        <w:ind w:left="2880" w:hanging="360"/>
+      </w:pPr>
+      <w:rPr>
+        <w:rFonts w:ascii="Symbol" w:hAnsi="Symbol" w:hint="default"/>
+      </w:rPr>
+    </w:lvl>
+    <w:lvl w:ilvl="4" w:tplc="18090003" w:tentative="1">
+      <w:start w:val="1"/>
+      <w:numFmt w:val="bullet"/>
+      <w:lvlText w:val="o"/>
+      <w:lvlJc w:val="left"/>
+      <w:pPr>
+        <w:ind w:left="3600" w:hanging="360"/>
+      </w:pPr>
+      <w:rPr>
+        <w:rFonts w:ascii="Courier New" w:hAnsi="Courier New" w:cs="Courier New" w:hint="default"/>
+      </w:rPr>
+    </w:lvl>
+    <w:lvl w:ilvl="5" w:tplc="18090005" w:tentative="1">
+      <w:start w:val="1"/>
+      <w:numFmt w:val="bullet"/>
+      <w:lvlText w:val=""/>
+      <w:lvlJc w:val="left"/>
+      <w:pPr>
+        <w:ind w:left="4320" w:hanging="360"/>
+      </w:pPr>
+      <w:rPr>
+        <w:rFonts w:ascii="Wingdings" w:hAnsi="Wingdings" w:hint="default"/>
+      </w:rPr>
+    </w:lvl>
+    <w:lvl w:ilvl="6" w:tplc="18090001" w:tentative="1">
+      <w:start w:val="1"/>
+      <w:numFmt w:val="bullet"/>
+      <w:lvlText w:val=""/>
+      <w:lvlJc w:val="left"/>
+      <w:pPr>
+        <w:ind w:left="5040" w:hanging="360"/>
+      </w:pPr>
+      <w:rPr>
+        <w:rFonts w:ascii="Symbol" w:hAnsi="Symbol" w:hint="default"/>
+      </w:rPr>
+    </w:lvl>
+    <w:lvl w:ilvl="7" w:tplc="18090003" w:tentative="1">
+      <w:start w:val="1"/>
+      <w:numFmt w:val="bullet"/>
+      <w:lvlText w:val="o"/>
+      <w:lvlJc w:val="left"/>
+      <w:pPr>
+        <w:ind w:left="5760" w:hanging="360"/>
+      </w:pPr>
+      <w:rPr>
+        <w:rFonts w:ascii="Courier New" w:hAnsi="Courier New" w:cs="Courier New" w:hint="default"/>
+      </w:rPr>
+    </w:lvl>
+    <w:lvl w:ilvl="8" w:tplc="18090005" w:tentative="1">
+      <w:start w:val="1"/>
+      <w:numFmt w:val="bullet"/>
+      <w:lvlText w:val=""/>
+      <w:lvlJc w:val="left"/>
+      <w:pPr>
+        <w:ind w:left="6480" w:hanging="360"/>
+      </w:pPr>
+      <w:rPr>
+        <w:rFonts w:ascii="Wingdings" w:hAnsi="Wingdings" w:hint="default"/>
+      </w:rPr>
+    </w:lvl>
+  </w:abstractNum>
+  <w:abstractNum w:abstractNumId="1" w15:restartNumberingAfterBreak="0">
     <w:nsid w:val="2BF76F02"/>
     <w:multiLevelType w:val="hybridMultilevel"/>
     <w:tmpl w:val="F822D456"/>
@@ -1375,7 +1499,7 @@
       </w:rPr>
     </w:lvl>
   </w:abstractNum>
-  <w:abstractNum w:abstractNumId="1" w15:restartNumberingAfterBreak="0">
+  <w:abstractNum w:abstractNumId="2" w15:restartNumberingAfterBreak="0">
     <w:nsid w:val="47166783"/>
     <w:multiLevelType w:val="hybridMultilevel"/>
     <w:tmpl w:val="785026F8"/>
@@ -1464,7 +1588,7 @@
       </w:pPr>
     </w:lvl>
   </w:abstractNum>
-  <w:abstractNum w:abstractNumId="2" w15:restartNumberingAfterBreak="0">
+  <w:abstractNum w:abstractNumId="3" w15:restartNumberingAfterBreak="0">
     <w:nsid w:val="49992502"/>
     <w:multiLevelType w:val="hybridMultilevel"/>
     <w:tmpl w:val="0AD85CCA"/>
@@ -1578,12 +1702,15 @@
     </w:lvl>
   </w:abstractNum>
   <w:num w:numId="1" w16cid:durableId="67924860">
+    <w:abstractNumId w:val="2"/>
+  </w:num>
+  <w:num w:numId="2" w16cid:durableId="859851522">
+    <w:abstractNumId w:val="3"/>
+  </w:num>
+  <w:num w:numId="3" w16cid:durableId="1283225622">
     <w:abstractNumId w:val="1"/>
   </w:num>
-  <w:num w:numId="2" w16cid:durableId="859851522">
-    <w:abstractNumId w:val="2"/>
-  </w:num>
-  <w:num w:numId="3" w16cid:durableId="1283225622">
+  <w:num w:numId="4" w16cid:durableId="163860081">
     <w:abstractNumId w:val="0"/>
   </w:num>
 </w:numbering>
@@ -2192,6 +2319,7 @@
   <w:style w:type="character" w:default="1" w:styleId="DefaultParagraphFont">
     <w:name w:val="Default Paragraph Font"/>
     <w:uiPriority w:val="1"/>
+    <w:semiHidden/>
     <w:unhideWhenUsed/>
   </w:style>
   <w:style w:type="table" w:default="1" w:styleId="TableNormal">

</xml_diff>

<commit_message>
Text classification in TensorBoard: an interesting topic related to memory issues when handling Spark DataFrames in order to parse them into Pandas DataFrames.
</commit_message>
<xml_diff>
--- a/Daily_Work_Summary.docx
+++ b/Daily_Work_Summary.docx
@@ -1129,6 +1129,64 @@
           <w:szCs w:val="20"/>
         </w:rPr>
         <w:t>we can interact with spark using pyspark.</w:t>
+      </w:r>
+    </w:p>
+    <w:p>
+      <w:pPr>
+        <w:rPr>
+          <w:rFonts w:ascii="Calibri" w:hAnsi="Calibri" w:cs="Calibri"/>
+          <w:b/>
+          <w:bCs/>
+          <w:sz w:val="24"/>
+          <w:szCs w:val="24"/>
+        </w:rPr>
+      </w:pPr>
+      <w:r>
+        <w:rPr>
+          <w:rFonts w:ascii="Calibri" w:hAnsi="Calibri" w:cs="Calibri"/>
+          <w:b/>
+          <w:bCs/>
+          <w:sz w:val="24"/>
+          <w:szCs w:val="24"/>
+        </w:rPr>
+        <w:t xml:space="preserve">March </w:t>
+      </w:r>
+      <w:r>
+        <w:rPr>
+          <w:rFonts w:ascii="Calibri" w:hAnsi="Calibri" w:cs="Calibri"/>
+          <w:b/>
+          <w:bCs/>
+          <w:sz w:val="24"/>
+          <w:szCs w:val="24"/>
+        </w:rPr>
+        <w:t>2</w:t>
+      </w:r>
+      <w:r>
+        <w:rPr>
+          <w:rFonts w:ascii="Calibri" w:hAnsi="Calibri" w:cs="Calibri"/>
+          <w:b/>
+          <w:bCs/>
+          <w:sz w:val="24"/>
+          <w:szCs w:val="24"/>
+        </w:rPr>
+        <w:t>, 2024</w:t>
+      </w:r>
+    </w:p>
+    <w:p>
+      <w:pPr>
+        <w:rPr>
+          <w:rFonts w:ascii="Times New Roman" w:hAnsi="Times New Roman" w:cs="Times New Roman"/>
+          <w:sz w:val="20"/>
+          <w:szCs w:val="20"/>
+        </w:rPr>
+      </w:pPr>
+      <w:r>
+        <w:rPr>
+          <w:rFonts w:ascii="Times New Roman" w:hAnsi="Times New Roman" w:cs="Times New Roman"/>
+          <w:sz w:val="20"/>
+          <w:szCs w:val="20"/>
+        </w:rPr>
+        <w:t>When converting a Spark DataFrame to a Pandas DataFrame, it was not possible due to memory constraints. This is an interesting topic to discuss in the paper because many data scientists, when trying to develop machine learning models, will need to parse large Spark DataFrames into a Pandas DataFrame in order to perform machine learning or deep learning techniques. A nice takeaway for today.</w:t>
       </w:r>
     </w:p>
     <w:p>

</xml_diff>

<commit_message>
Finding an example of Deep Learning application, a Keras dataset modelled using ANN could be an answer. Uploading daily progress.
</commit_message>
<xml_diff>
--- a/Daily_Work_Summary.docx
+++ b/Daily_Work_Summary.docx
@@ -1244,23 +1244,7 @@
           <w:sz w:val="20"/>
           <w:szCs w:val="20"/>
         </w:rPr>
-        <w:t xml:space="preserve">Creating a Spark database from a large 3.61GB JSON file for modeling purposes is impractical due to its size. We need to adapt our dataset for </w:t>
-      </w:r>
-      <w:r>
-        <w:rPr>
-          <w:rFonts w:ascii="Times New Roman" w:hAnsi="Times New Roman" w:cs="Times New Roman"/>
-          <w:sz w:val="20"/>
-          <w:szCs w:val="20"/>
-        </w:rPr>
-        <w:t>modelling</w:t>
-      </w:r>
-      <w:r>
-        <w:rPr>
-          <w:rFonts w:ascii="Times New Roman" w:hAnsi="Times New Roman" w:cs="Times New Roman"/>
-          <w:sz w:val="20"/>
-          <w:szCs w:val="20"/>
-        </w:rPr>
-        <w:t xml:space="preserve">, </w:t>
+        <w:t xml:space="preserve">Creating a Spark database from a large 3.61GB JSON file for modeling purposes is impractical due to its size. We need to adapt our dataset for modelling, </w:t>
       </w:r>
       <w:r>
         <w:rPr>
@@ -1479,6 +1463,226 @@
         </w:rPr>
         <w:t>: org.apache.spark.SparkException: Job aborted due to stage failure: Total size of serialized results of 11 tasks (1145.7 MiB) is bigger than spark.driver.maxResultSize (1024.0 MiB)</w:t>
       </w:r>
+    </w:p>
+    <w:p>
+      <w:pPr>
+        <w:shd w:val="clear" w:color="auto" w:fill="FFFFFF"/>
+        <w:tabs>
+          <w:tab w:val="left" w:pos="916"/>
+          <w:tab w:val="left" w:pos="1832"/>
+          <w:tab w:val="left" w:pos="2748"/>
+          <w:tab w:val="left" w:pos="3664"/>
+          <w:tab w:val="left" w:pos="4580"/>
+          <w:tab w:val="left" w:pos="5496"/>
+          <w:tab w:val="left" w:pos="6412"/>
+          <w:tab w:val="left" w:pos="7328"/>
+          <w:tab w:val="left" w:pos="8244"/>
+          <w:tab w:val="left" w:pos="9160"/>
+          <w:tab w:val="left" w:pos="10076"/>
+          <w:tab w:val="left" w:pos="10992"/>
+          <w:tab w:val="left" w:pos="11908"/>
+          <w:tab w:val="left" w:pos="12824"/>
+          <w:tab w:val="left" w:pos="13740"/>
+          <w:tab w:val="left" w:pos="14656"/>
+        </w:tabs>
+        <w:wordWrap w:val="0"/>
+        <w:spacing w:after="0" w:line="240" w:lineRule="auto"/>
+        <w:textAlignment w:val="baseline"/>
+        <w:rPr>
+          <w:rFonts w:ascii="Courier New" w:eastAsia="Times New Roman" w:hAnsi="Courier New" w:cs="Courier New"/>
+          <w:color w:val="000000"/>
+          <w:kern w:val="0"/>
+          <w:sz w:val="21"/>
+          <w:szCs w:val="21"/>
+          <w:lang w:eastAsia="en-IE"/>
+          <w14:ligatures w14:val="none"/>
+        </w:rPr>
+      </w:pPr>
+    </w:p>
+    <w:p>
+      <w:pPr>
+        <w:rPr>
+          <w:rFonts w:ascii="Calibri" w:hAnsi="Calibri" w:cs="Calibri"/>
+          <w:b/>
+          <w:bCs/>
+          <w:sz w:val="24"/>
+          <w:szCs w:val="24"/>
+        </w:rPr>
+      </w:pPr>
+      <w:r>
+        <w:rPr>
+          <w:rFonts w:ascii="Calibri" w:hAnsi="Calibri" w:cs="Calibri"/>
+          <w:b/>
+          <w:bCs/>
+          <w:sz w:val="24"/>
+          <w:szCs w:val="24"/>
+        </w:rPr>
+        <w:t xml:space="preserve">March </w:t>
+      </w:r>
+      <w:r>
+        <w:rPr>
+          <w:rFonts w:ascii="Calibri" w:hAnsi="Calibri" w:cs="Calibri"/>
+          <w:b/>
+          <w:bCs/>
+          <w:sz w:val="24"/>
+          <w:szCs w:val="24"/>
+        </w:rPr>
+        <w:t>4</w:t>
+      </w:r>
+      <w:r>
+        <w:rPr>
+          <w:rFonts w:ascii="Calibri" w:hAnsi="Calibri" w:cs="Calibri"/>
+          <w:b/>
+          <w:bCs/>
+          <w:sz w:val="24"/>
+          <w:szCs w:val="24"/>
+        </w:rPr>
+        <w:t>, 2024</w:t>
+      </w:r>
+    </w:p>
+    <w:p>
+      <w:pPr>
+        <w:rPr>
+          <w:rFonts w:ascii="Times New Roman" w:hAnsi="Times New Roman" w:cs="Times New Roman"/>
+          <w:sz w:val="20"/>
+          <w:szCs w:val="20"/>
+        </w:rPr>
+      </w:pPr>
+      <w:r>
+        <w:rPr>
+          <w:rFonts w:ascii="Times New Roman" w:hAnsi="Times New Roman" w:cs="Times New Roman"/>
+          <w:sz w:val="20"/>
+          <w:szCs w:val="20"/>
+        </w:rPr>
+        <w:t>Spark is often used for distributed data processing, including data cleaning, feature extraction, and handling large datasets that don't fit into a single machine's memory.</w:t>
+      </w:r>
+    </w:p>
+    <w:p>
+      <w:pPr>
+        <w:rPr>
+          <w:rFonts w:ascii="Times New Roman" w:hAnsi="Times New Roman" w:cs="Times New Roman"/>
+          <w:sz w:val="20"/>
+          <w:szCs w:val="20"/>
+        </w:rPr>
+      </w:pPr>
+      <w:r>
+        <w:rPr>
+          <w:rFonts w:ascii="Times New Roman" w:hAnsi="Times New Roman" w:cs="Times New Roman"/>
+          <w:sz w:val="20"/>
+          <w:szCs w:val="20"/>
+        </w:rPr>
+        <w:t>Keras, on the other hand, is a high-level neural networks API, typically used for building and training deep learning models.</w:t>
+      </w:r>
+    </w:p>
+    <w:p>
+      <w:pPr>
+        <w:rPr>
+          <w:rFonts w:ascii="Times New Roman" w:hAnsi="Times New Roman" w:cs="Times New Roman"/>
+          <w:sz w:val="20"/>
+          <w:szCs w:val="20"/>
+        </w:rPr>
+      </w:pPr>
+      <w:r>
+        <w:rPr>
+          <w:rFonts w:ascii="Times New Roman" w:hAnsi="Times New Roman" w:cs="Times New Roman"/>
+          <w:sz w:val="20"/>
+          <w:szCs w:val="20"/>
+        </w:rPr>
+        <w:t xml:space="preserve">Finding </w:t>
+      </w:r>
+      <w:r>
+        <w:rPr>
+          <w:rFonts w:ascii="Times New Roman" w:hAnsi="Times New Roman" w:cs="Times New Roman"/>
+          <w:sz w:val="20"/>
+          <w:szCs w:val="20"/>
+        </w:rPr>
+        <w:t>an</w:t>
+      </w:r>
+      <w:r>
+        <w:rPr>
+          <w:rFonts w:ascii="Times New Roman" w:hAnsi="Times New Roman" w:cs="Times New Roman"/>
+          <w:sz w:val="20"/>
+          <w:szCs w:val="20"/>
+        </w:rPr>
+        <w:t xml:space="preserve"> </w:t>
+      </w:r>
+      <w:r>
+        <w:rPr>
+          <w:rFonts w:ascii="Times New Roman" w:hAnsi="Times New Roman" w:cs="Times New Roman"/>
+          <w:sz w:val="20"/>
+          <w:szCs w:val="20"/>
+        </w:rPr>
+        <w:t>example of a deep learning application using a dataset that could be classified under the "Big Data" umbrella, due to the large volume</w:t>
+      </w:r>
+      <w:r>
+        <w:rPr>
+          <w:rFonts w:ascii="Times New Roman" w:hAnsi="Times New Roman" w:cs="Times New Roman"/>
+          <w:sz w:val="20"/>
+          <w:szCs w:val="20"/>
+        </w:rPr>
+        <w:t xml:space="preserve"> dataset.</w:t>
+      </w:r>
+    </w:p>
+    <w:p>
+      <w:pPr>
+        <w:rPr>
+          <w:rFonts w:ascii="Times New Roman" w:hAnsi="Times New Roman" w:cs="Times New Roman"/>
+          <w:sz w:val="20"/>
+          <w:szCs w:val="20"/>
+        </w:rPr>
+      </w:pPr>
+      <w:r>
+        <w:rPr>
+          <w:rFonts w:ascii="Times New Roman" w:hAnsi="Times New Roman" w:cs="Times New Roman"/>
+          <w:sz w:val="20"/>
+          <w:szCs w:val="20"/>
+        </w:rPr>
+        <w:t>Book:</w:t>
+      </w:r>
+      <w:r>
+        <w:rPr>
+          <w:rFonts w:ascii="Times New Roman" w:hAnsi="Times New Roman" w:cs="Times New Roman"/>
+          <w:sz w:val="20"/>
+          <w:szCs w:val="20"/>
+        </w:rPr>
+        <w:br/>
+        <w:t>Deep Learning Convergence to Big Data Analytics.</w:t>
+      </w:r>
+    </w:p>
+    <w:p>
+      <w:pPr>
+        <w:shd w:val="clear" w:color="auto" w:fill="FFFFFF"/>
+        <w:tabs>
+          <w:tab w:val="left" w:pos="916"/>
+          <w:tab w:val="left" w:pos="1832"/>
+          <w:tab w:val="left" w:pos="2748"/>
+          <w:tab w:val="left" w:pos="3664"/>
+          <w:tab w:val="left" w:pos="4580"/>
+          <w:tab w:val="left" w:pos="5496"/>
+          <w:tab w:val="left" w:pos="6412"/>
+          <w:tab w:val="left" w:pos="7328"/>
+          <w:tab w:val="left" w:pos="8244"/>
+          <w:tab w:val="left" w:pos="9160"/>
+          <w:tab w:val="left" w:pos="10076"/>
+          <w:tab w:val="left" w:pos="10992"/>
+          <w:tab w:val="left" w:pos="11908"/>
+          <w:tab w:val="left" w:pos="12824"/>
+          <w:tab w:val="left" w:pos="13740"/>
+          <w:tab w:val="left" w:pos="14656"/>
+        </w:tabs>
+        <w:wordWrap w:val="0"/>
+        <w:spacing w:after="0" w:line="240" w:lineRule="auto"/>
+        <w:textAlignment w:val="baseline"/>
+        <w:rPr>
+          <w:rFonts w:ascii="Courier New" w:eastAsia="Times New Roman" w:hAnsi="Courier New" w:cs="Courier New"/>
+          <w:color w:val="000000"/>
+          <w:kern w:val="0"/>
+          <w:sz w:val="21"/>
+          <w:szCs w:val="21"/>
+          <w:lang w:eastAsia="en-IE"/>
+          <w14:ligatures w14:val="none"/>
+        </w:rPr>
+      </w:pPr>
     </w:p>
     <w:p>
       <w:pPr>

</xml_diff>

<commit_message>
Uploading Daily progress and connecting Spark to MySQL via Jupyter Notebook.
</commit_message>
<xml_diff>
--- a/Daily_Work_Summary.docx
+++ b/Daily_Work_Summary.docx
@@ -1648,6 +1648,124 @@
         <w:br/>
         <w:t>Deep Learning Convergence to Big Data Analytics.</w:t>
       </w:r>
+    </w:p>
+    <w:p>
+      <w:pPr>
+        <w:rPr>
+          <w:rFonts w:ascii="Calibri" w:hAnsi="Calibri" w:cs="Calibri"/>
+          <w:b/>
+          <w:bCs/>
+          <w:sz w:val="24"/>
+          <w:szCs w:val="24"/>
+        </w:rPr>
+      </w:pPr>
+      <w:r>
+        <w:rPr>
+          <w:rFonts w:ascii="Calibri" w:hAnsi="Calibri" w:cs="Calibri"/>
+          <w:b/>
+          <w:bCs/>
+          <w:sz w:val="24"/>
+          <w:szCs w:val="24"/>
+        </w:rPr>
+        <w:t xml:space="preserve">March </w:t>
+      </w:r>
+      <w:r>
+        <w:rPr>
+          <w:rFonts w:ascii="Calibri" w:hAnsi="Calibri" w:cs="Calibri"/>
+          <w:b/>
+          <w:bCs/>
+          <w:sz w:val="24"/>
+          <w:szCs w:val="24"/>
+        </w:rPr>
+        <w:t>5</w:t>
+      </w:r>
+      <w:r>
+        <w:rPr>
+          <w:rFonts w:ascii="Calibri" w:hAnsi="Calibri" w:cs="Calibri"/>
+          <w:b/>
+          <w:bCs/>
+          <w:sz w:val="24"/>
+          <w:szCs w:val="24"/>
+        </w:rPr>
+        <w:t>, 2024</w:t>
+      </w:r>
+    </w:p>
+    <w:p>
+      <w:pPr>
+        <w:rPr>
+          <w:rFonts w:ascii="Times New Roman" w:hAnsi="Times New Roman" w:cs="Times New Roman"/>
+          <w:sz w:val="20"/>
+          <w:szCs w:val="20"/>
+        </w:rPr>
+      </w:pPr>
+      <w:r>
+        <w:rPr>
+          <w:rFonts w:ascii="Times New Roman" w:hAnsi="Times New Roman" w:cs="Times New Roman"/>
+          <w:sz w:val="20"/>
+          <w:szCs w:val="20"/>
+        </w:rPr>
+        <w:t>Deep Learning</w:t>
+      </w:r>
+      <w:r>
+        <w:rPr>
+          <w:rFonts w:ascii="Times New Roman" w:hAnsi="Times New Roman" w:cs="Times New Roman"/>
+          <w:sz w:val="20"/>
+          <w:szCs w:val="20"/>
+        </w:rPr>
+        <w:t xml:space="preserve">, </w:t>
+      </w:r>
+      <w:r>
+        <w:rPr>
+          <w:rFonts w:ascii="Times New Roman" w:hAnsi="Times New Roman" w:cs="Times New Roman"/>
+          <w:sz w:val="20"/>
+          <w:szCs w:val="20"/>
+        </w:rPr>
+        <w:t>to demonstrate memory constraints on my laptop I am going to find a small dataset</w:t>
+      </w:r>
+      <w:r>
+        <w:rPr>
+          <w:rFonts w:ascii="Times New Roman" w:hAnsi="Times New Roman" w:cs="Times New Roman"/>
+          <w:sz w:val="20"/>
+          <w:szCs w:val="20"/>
+        </w:rPr>
+        <w:t>, pulled into MySQL, pulled using PySpark and then modelled it in an ANN.</w:t>
+      </w:r>
+    </w:p>
+    <w:p>
+      <w:pPr>
+        <w:rPr>
+          <w:rFonts w:ascii="Calibri" w:hAnsi="Calibri" w:cs="Calibri"/>
+          <w:b/>
+          <w:bCs/>
+          <w:sz w:val="24"/>
+          <w:szCs w:val="24"/>
+        </w:rPr>
+      </w:pPr>
+      <w:r>
+        <w:rPr>
+          <w:rFonts w:ascii="Times New Roman" w:hAnsi="Times New Roman" w:cs="Times New Roman"/>
+          <w:sz w:val="20"/>
+          <w:szCs w:val="20"/>
+        </w:rPr>
+        <w:t xml:space="preserve">Finally to demonstrate how Big Data has helped we will use a coding library (the likes of Keras) and implement some ANN. From the technical standpoint </w:t>
+      </w:r>
+      <w:r>
+        <w:rPr>
+          <w:rFonts w:ascii="Times New Roman" w:hAnsi="Times New Roman" w:cs="Times New Roman"/>
+          <w:sz w:val="20"/>
+          <w:szCs w:val="20"/>
+        </w:rPr>
+        <w:t>I believe this is a good approach to demonstrate how Big Data Storage/Processing and Advanced Data Analytics relate.</w:t>
+      </w:r>
+    </w:p>
+    <w:p>
+      <w:pPr>
+        <w:rPr>
+          <w:rFonts w:ascii="Times New Roman" w:hAnsi="Times New Roman" w:cs="Times New Roman"/>
+          <w:sz w:val="20"/>
+          <w:szCs w:val="20"/>
+        </w:rPr>
+      </w:pPr>
     </w:p>
     <w:p>
       <w:pPr>

</xml_diff>

<commit_message>
Uploading Daily progress and Importing_1.3GB_CSV_to_MySQL.ipynb.
</commit_message>
<xml_diff>
--- a/Daily_Work_Summary.docx
+++ b/Daily_Work_Summary.docx
@@ -1704,15 +1704,7 @@
           <w:sz w:val="20"/>
           <w:szCs w:val="20"/>
         </w:rPr>
-        <w:t>Deep Learning</w:t>
-      </w:r>
-      <w:r>
-        <w:rPr>
-          <w:rFonts w:ascii="Times New Roman" w:hAnsi="Times New Roman" w:cs="Times New Roman"/>
-          <w:sz w:val="20"/>
-          <w:szCs w:val="20"/>
-        </w:rPr>
-        <w:t xml:space="preserve">, </w:t>
+        <w:t xml:space="preserve">Deep Learning, </w:t>
       </w:r>
       <w:r>
         <w:rPr>
@@ -1734,11 +1726,9 @@
     <w:p>
       <w:pPr>
         <w:rPr>
-          <w:rFonts w:ascii="Calibri" w:hAnsi="Calibri" w:cs="Calibri"/>
-          <w:b/>
-          <w:bCs/>
-          <w:sz w:val="24"/>
-          <w:szCs w:val="24"/>
+          <w:rFonts w:ascii="Times New Roman" w:hAnsi="Times New Roman" w:cs="Times New Roman"/>
+          <w:sz w:val="20"/>
+          <w:szCs w:val="20"/>
         </w:rPr>
       </w:pPr>
       <w:r>
@@ -1756,6 +1746,80 @@
           <w:szCs w:val="20"/>
         </w:rPr>
         <w:t>I believe this is a good approach to demonstrate how Big Data Storage/Processing and Advanced Data Analytics relate.</w:t>
+      </w:r>
+    </w:p>
+    <w:p>
+      <w:pPr>
+        <w:rPr>
+          <w:rFonts w:ascii="Calibri" w:hAnsi="Calibri" w:cs="Calibri"/>
+          <w:b/>
+          <w:bCs/>
+          <w:sz w:val="24"/>
+          <w:szCs w:val="24"/>
+        </w:rPr>
+      </w:pPr>
+      <w:r>
+        <w:rPr>
+          <w:rFonts w:ascii="Calibri" w:hAnsi="Calibri" w:cs="Calibri"/>
+          <w:b/>
+          <w:bCs/>
+          <w:sz w:val="24"/>
+          <w:szCs w:val="24"/>
+        </w:rPr>
+        <w:t xml:space="preserve">March </w:t>
+      </w:r>
+      <w:r>
+        <w:rPr>
+          <w:rFonts w:ascii="Calibri" w:hAnsi="Calibri" w:cs="Calibri"/>
+          <w:b/>
+          <w:bCs/>
+          <w:sz w:val="24"/>
+          <w:szCs w:val="24"/>
+        </w:rPr>
+        <w:t>5</w:t>
+      </w:r>
+      <w:r>
+        <w:rPr>
+          <w:rFonts w:ascii="Calibri" w:hAnsi="Calibri" w:cs="Calibri"/>
+          <w:b/>
+          <w:bCs/>
+          <w:sz w:val="24"/>
+          <w:szCs w:val="24"/>
+        </w:rPr>
+        <w:t>, 2024</w:t>
+      </w:r>
+    </w:p>
+    <w:p>
+      <w:pPr>
+        <w:rPr>
+          <w:rFonts w:ascii="Calibri" w:hAnsi="Calibri" w:cs="Calibri"/>
+          <w:sz w:val="24"/>
+          <w:szCs w:val="24"/>
+        </w:rPr>
+      </w:pPr>
+      <w:r>
+        <w:rPr>
+          <w:rFonts w:ascii="Times New Roman" w:hAnsi="Times New Roman" w:cs="Times New Roman"/>
+          <w:sz w:val="20"/>
+          <w:szCs w:val="20"/>
+        </w:rPr>
+        <w:t>Importing 1.3GB csv file into MySQL using Jupyter Notebook</w:t>
+      </w:r>
+      <w:r>
+        <w:rPr>
+          <w:rFonts w:ascii="Times New Roman" w:hAnsi="Times New Roman" w:cs="Times New Roman"/>
+          <w:sz w:val="20"/>
+          <w:szCs w:val="20"/>
+        </w:rPr>
+        <w:t>. The most efficient way I’ve found to perform this task. It was impossible to accomplish using MySQL features</w:t>
+      </w:r>
+      <w:r>
+        <w:rPr>
+          <w:rFonts w:ascii="Times New Roman" w:hAnsi="Times New Roman" w:cs="Times New Roman"/>
+          <w:sz w:val="20"/>
+          <w:szCs w:val="20"/>
+        </w:rPr>
+        <w:t>.</w:t>
       </w:r>
     </w:p>
     <w:p>

</xml_diff>

<commit_message>
Adding daily work summary.
</commit_message>
<xml_diff>
--- a/Daily_Work_Summary.docx
+++ b/Daily_Work_Summary.docx
@@ -225,7 +225,25 @@
           <w:sz w:val="20"/>
           <w:szCs w:val="20"/>
         </w:rPr>
-        <w:t>. Packt.</w:t>
+        <w:t xml:space="preserve">. </w:t>
+      </w:r>
+      <w:proofErr w:type="spellStart"/>
+      <w:r>
+        <w:rPr>
+          <w:rFonts w:ascii="Times New Roman" w:hAnsi="Times New Roman" w:cs="Times New Roman"/>
+          <w:sz w:val="20"/>
+          <w:szCs w:val="20"/>
+        </w:rPr>
+        <w:t>Packt</w:t>
+      </w:r>
+      <w:proofErr w:type="spellEnd"/>
+      <w:r>
+        <w:rPr>
+          <w:rFonts w:ascii="Times New Roman" w:hAnsi="Times New Roman" w:cs="Times New Roman"/>
+          <w:sz w:val="20"/>
+          <w:szCs w:val="20"/>
+        </w:rPr>
+        <w:t>.</w:t>
       </w:r>
     </w:p>
     <w:p>
@@ -307,7 +325,61 @@
           <w:sz w:val="20"/>
           <w:szCs w:val="20"/>
         </w:rPr>
-        <w:t>Large Scale Machine Learning with Spark by Rezaul Karim and Mahedi Kaysar. Packt.</w:t>
+        <w:t xml:space="preserve">Large Scale Machine Learning with Spark by </w:t>
+      </w:r>
+      <w:proofErr w:type="spellStart"/>
+      <w:r>
+        <w:rPr>
+          <w:rFonts w:ascii="Times New Roman" w:hAnsi="Times New Roman" w:cs="Times New Roman"/>
+          <w:sz w:val="20"/>
+          <w:szCs w:val="20"/>
+        </w:rPr>
+        <w:t>Rezaul</w:t>
+      </w:r>
+      <w:proofErr w:type="spellEnd"/>
+      <w:r>
+        <w:rPr>
+          <w:rFonts w:ascii="Times New Roman" w:hAnsi="Times New Roman" w:cs="Times New Roman"/>
+          <w:sz w:val="20"/>
+          <w:szCs w:val="20"/>
+        </w:rPr>
+        <w:t xml:space="preserve"> Karim and </w:t>
+      </w:r>
+      <w:proofErr w:type="spellStart"/>
+      <w:r>
+        <w:rPr>
+          <w:rFonts w:ascii="Times New Roman" w:hAnsi="Times New Roman" w:cs="Times New Roman"/>
+          <w:sz w:val="20"/>
+          <w:szCs w:val="20"/>
+        </w:rPr>
+        <w:t>Mahedi</w:t>
+      </w:r>
+      <w:proofErr w:type="spellEnd"/>
+      <w:r>
+        <w:rPr>
+          <w:rFonts w:ascii="Times New Roman" w:hAnsi="Times New Roman" w:cs="Times New Roman"/>
+          <w:sz w:val="20"/>
+          <w:szCs w:val="20"/>
+        </w:rPr>
+        <w:t xml:space="preserve"> Kaysar. </w:t>
+      </w:r>
+      <w:proofErr w:type="spellStart"/>
+      <w:r>
+        <w:rPr>
+          <w:rFonts w:ascii="Times New Roman" w:hAnsi="Times New Roman" w:cs="Times New Roman"/>
+          <w:sz w:val="20"/>
+          <w:szCs w:val="20"/>
+        </w:rPr>
+        <w:t>Packt</w:t>
+      </w:r>
+      <w:proofErr w:type="spellEnd"/>
+      <w:r>
+        <w:rPr>
+          <w:rFonts w:ascii="Times New Roman" w:hAnsi="Times New Roman" w:cs="Times New Roman"/>
+          <w:sz w:val="20"/>
+          <w:szCs w:val="20"/>
+        </w:rPr>
+        <w:t>.</w:t>
       </w:r>
     </w:p>
     <w:p>
@@ -359,15 +431,43 @@
           <w:sz w:val="20"/>
           <w:szCs w:val="20"/>
         </w:rPr>
-        <w:t>Mastering Machine Learning with Python in Six Steps, by Manohar Swamynathan</w:t>
-      </w:r>
-      <w:r>
-        <w:rPr>
-          <w:rFonts w:ascii="Times New Roman" w:hAnsi="Times New Roman" w:cs="Times New Roman"/>
-          <w:sz w:val="20"/>
-          <w:szCs w:val="20"/>
-        </w:rPr>
-        <w:t>. Apress.</w:t>
+        <w:t xml:space="preserve">Mastering Machine Learning with Python in Six Steps, by Manohar </w:t>
+      </w:r>
+      <w:proofErr w:type="spellStart"/>
+      <w:r>
+        <w:rPr>
+          <w:rFonts w:ascii="Times New Roman" w:hAnsi="Times New Roman" w:cs="Times New Roman"/>
+          <w:sz w:val="20"/>
+          <w:szCs w:val="20"/>
+        </w:rPr>
+        <w:t>Swamynathan</w:t>
+      </w:r>
+      <w:proofErr w:type="spellEnd"/>
+      <w:r>
+        <w:rPr>
+          <w:rFonts w:ascii="Times New Roman" w:hAnsi="Times New Roman" w:cs="Times New Roman"/>
+          <w:sz w:val="20"/>
+          <w:szCs w:val="20"/>
+        </w:rPr>
+        <w:t xml:space="preserve">. </w:t>
+      </w:r>
+      <w:proofErr w:type="spellStart"/>
+      <w:r>
+        <w:rPr>
+          <w:rFonts w:ascii="Times New Roman" w:hAnsi="Times New Roman" w:cs="Times New Roman"/>
+          <w:sz w:val="20"/>
+          <w:szCs w:val="20"/>
+        </w:rPr>
+        <w:t>Apress</w:t>
+      </w:r>
+      <w:proofErr w:type="spellEnd"/>
+      <w:r>
+        <w:rPr>
+          <w:rFonts w:ascii="Times New Roman" w:hAnsi="Times New Roman" w:cs="Times New Roman"/>
+          <w:sz w:val="20"/>
+          <w:szCs w:val="20"/>
+        </w:rPr>
+        <w:t>.</w:t>
       </w:r>
     </w:p>
     <w:p>
@@ -575,32 +675,86 @@
           <w:sz w:val="20"/>
           <w:szCs w:val="20"/>
         </w:rPr>
-        <w:t xml:space="preserve">o push records into Apache Spark and link a Jupyter Notebook to it, stablish the connection and </w:t>
-      </w:r>
-      <w:r>
-        <w:rPr>
-          <w:rFonts w:ascii="Times New Roman" w:hAnsi="Times New Roman" w:cs="Times New Roman"/>
-          <w:sz w:val="20"/>
-          <w:szCs w:val="20"/>
-        </w:rPr>
-        <w:t>pull records into a pandas dataframe.</w:t>
-      </w:r>
-    </w:p>
-    <w:p>
-      <w:pPr>
-        <w:rPr>
-          <w:rFonts w:ascii="Times New Roman" w:hAnsi="Times New Roman" w:cs="Times New Roman"/>
-          <w:sz w:val="20"/>
-          <w:szCs w:val="20"/>
-        </w:rPr>
-      </w:pPr>
-      <w:r>
-        <w:rPr>
-          <w:rFonts w:ascii="Times New Roman" w:hAnsi="Times New Roman" w:cs="Times New Roman"/>
-          <w:sz w:val="20"/>
-          <w:szCs w:val="20"/>
-        </w:rPr>
-        <w:t>Videos to connect Jupyter Notebooks to Apache:</w:t>
+        <w:t xml:space="preserve">o push records into Apache Spark and link a </w:t>
+      </w:r>
+      <w:proofErr w:type="spellStart"/>
+      <w:r>
+        <w:rPr>
+          <w:rFonts w:ascii="Times New Roman" w:hAnsi="Times New Roman" w:cs="Times New Roman"/>
+          <w:sz w:val="20"/>
+          <w:szCs w:val="20"/>
+        </w:rPr>
+        <w:t>Jupyter</w:t>
+      </w:r>
+      <w:proofErr w:type="spellEnd"/>
+      <w:r>
+        <w:rPr>
+          <w:rFonts w:ascii="Times New Roman" w:hAnsi="Times New Roman" w:cs="Times New Roman"/>
+          <w:sz w:val="20"/>
+          <w:szCs w:val="20"/>
+        </w:rPr>
+        <w:t xml:space="preserve"> Notebook to it, stablish the connection and </w:t>
+      </w:r>
+      <w:r>
+        <w:rPr>
+          <w:rFonts w:ascii="Times New Roman" w:hAnsi="Times New Roman" w:cs="Times New Roman"/>
+          <w:sz w:val="20"/>
+          <w:szCs w:val="20"/>
+        </w:rPr>
+        <w:t xml:space="preserve">pull records into a pandas </w:t>
+      </w:r>
+      <w:proofErr w:type="spellStart"/>
+      <w:r>
+        <w:rPr>
+          <w:rFonts w:ascii="Times New Roman" w:hAnsi="Times New Roman" w:cs="Times New Roman"/>
+          <w:sz w:val="20"/>
+          <w:szCs w:val="20"/>
+        </w:rPr>
+        <w:t>dataframe</w:t>
+      </w:r>
+      <w:proofErr w:type="spellEnd"/>
+      <w:r>
+        <w:rPr>
+          <w:rFonts w:ascii="Times New Roman" w:hAnsi="Times New Roman" w:cs="Times New Roman"/>
+          <w:sz w:val="20"/>
+          <w:szCs w:val="20"/>
+        </w:rPr>
+        <w:t>.</w:t>
+      </w:r>
+    </w:p>
+    <w:p>
+      <w:pPr>
+        <w:rPr>
+          <w:rFonts w:ascii="Times New Roman" w:hAnsi="Times New Roman" w:cs="Times New Roman"/>
+          <w:sz w:val="20"/>
+          <w:szCs w:val="20"/>
+        </w:rPr>
+      </w:pPr>
+      <w:r>
+        <w:rPr>
+          <w:rFonts w:ascii="Times New Roman" w:hAnsi="Times New Roman" w:cs="Times New Roman"/>
+          <w:sz w:val="20"/>
+          <w:szCs w:val="20"/>
+        </w:rPr>
+        <w:t xml:space="preserve">Videos to connect </w:t>
+      </w:r>
+      <w:proofErr w:type="spellStart"/>
+      <w:r>
+        <w:rPr>
+          <w:rFonts w:ascii="Times New Roman" w:hAnsi="Times New Roman" w:cs="Times New Roman"/>
+          <w:sz w:val="20"/>
+          <w:szCs w:val="20"/>
+        </w:rPr>
+        <w:t>Jupyter</w:t>
+      </w:r>
+      <w:proofErr w:type="spellEnd"/>
+      <w:r>
+        <w:rPr>
+          <w:rFonts w:ascii="Times New Roman" w:hAnsi="Times New Roman" w:cs="Times New Roman"/>
+          <w:sz w:val="20"/>
+          <w:szCs w:val="20"/>
+        </w:rPr>
+        <w:t xml:space="preserve"> Notebooks to Apache:</w:t>
       </w:r>
     </w:p>
     <w:p>
@@ -736,7 +890,25 @@
           <w:sz w:val="20"/>
           <w:szCs w:val="20"/>
         </w:rPr>
-        <w:t>Apache Spark and connect it Jupyter Notebook.</w:t>
+        <w:t xml:space="preserve">Apache Spark and connect it </w:t>
+      </w:r>
+      <w:proofErr w:type="spellStart"/>
+      <w:r>
+        <w:rPr>
+          <w:rFonts w:ascii="Times New Roman" w:hAnsi="Times New Roman" w:cs="Times New Roman"/>
+          <w:sz w:val="20"/>
+          <w:szCs w:val="20"/>
+        </w:rPr>
+        <w:t>Jupyter</w:t>
+      </w:r>
+      <w:proofErr w:type="spellEnd"/>
+      <w:r>
+        <w:rPr>
+          <w:rFonts w:ascii="Times New Roman" w:hAnsi="Times New Roman" w:cs="Times New Roman"/>
+          <w:sz w:val="20"/>
+          <w:szCs w:val="20"/>
+        </w:rPr>
+        <w:t xml:space="preserve"> Notebook.</w:t>
       </w:r>
     </w:p>
     <w:p>
@@ -813,13 +985,41 @@
           <w:szCs w:val="20"/>
         </w:rPr>
       </w:pPr>
-      <w:r>
-        <w:rPr>
-          <w:rFonts w:ascii="Times New Roman" w:hAnsi="Times New Roman" w:cs="Times New Roman"/>
-          <w:sz w:val="20"/>
-          <w:szCs w:val="20"/>
-        </w:rPr>
-        <w:t>Lublinsky B., Smith K. T. and Yakubovich A 2013, Professional Hadoop Solutions, Wrox [ISBN: 13:978-11186]</w:t>
+      <w:proofErr w:type="spellStart"/>
+      <w:r>
+        <w:rPr>
+          <w:rFonts w:ascii="Times New Roman" w:hAnsi="Times New Roman" w:cs="Times New Roman"/>
+          <w:sz w:val="20"/>
+          <w:szCs w:val="20"/>
+        </w:rPr>
+        <w:t>Lublinsky</w:t>
+      </w:r>
+      <w:proofErr w:type="spellEnd"/>
+      <w:r>
+        <w:rPr>
+          <w:rFonts w:ascii="Times New Roman" w:hAnsi="Times New Roman" w:cs="Times New Roman"/>
+          <w:sz w:val="20"/>
+          <w:szCs w:val="20"/>
+        </w:rPr>
+        <w:t xml:space="preserve"> B., Smith K. T. and Yakubovich A 2013, Professional Hadoop Solutions, </w:t>
+      </w:r>
+      <w:proofErr w:type="spellStart"/>
+      <w:r>
+        <w:rPr>
+          <w:rFonts w:ascii="Times New Roman" w:hAnsi="Times New Roman" w:cs="Times New Roman"/>
+          <w:sz w:val="20"/>
+          <w:szCs w:val="20"/>
+        </w:rPr>
+        <w:t>Wrox</w:t>
+      </w:r>
+      <w:proofErr w:type="spellEnd"/>
+      <w:r>
+        <w:rPr>
+          <w:rFonts w:ascii="Times New Roman" w:hAnsi="Times New Roman" w:cs="Times New Roman"/>
+          <w:sz w:val="20"/>
+          <w:szCs w:val="20"/>
+        </w:rPr>
+        <w:t xml:space="preserve"> [ISBN: 13:978-11186]</w:t>
       </w:r>
     </w:p>
     <w:p>
@@ -1012,8 +1212,18 @@
           <w:sz w:val="20"/>
           <w:szCs w:val="20"/>
         </w:rPr>
-        <w:t>Connecting Jupyter</w:t>
-      </w:r>
+        <w:t xml:space="preserve">Connecting </w:t>
+      </w:r>
+      <w:proofErr w:type="spellStart"/>
+      <w:r>
+        <w:rPr>
+          <w:rFonts w:ascii="Times New Roman" w:hAnsi="Times New Roman" w:cs="Times New Roman"/>
+          <w:sz w:val="20"/>
+          <w:szCs w:val="20"/>
+        </w:rPr>
+        <w:t>Jupyter</w:t>
+      </w:r>
+      <w:proofErr w:type="spellEnd"/>
       <w:r>
         <w:rPr>
           <w:rFonts w:ascii="Times New Roman" w:hAnsi="Times New Roman" w:cs="Times New Roman"/>
@@ -1036,6 +1246,7 @@
           <w:szCs w:val="20"/>
         </w:rPr>
       </w:pPr>
+      <w:proofErr w:type="spellStart"/>
       <w:r>
         <w:rPr>
           <w:rFonts w:ascii="Times New Roman" w:hAnsi="Times New Roman" w:cs="Times New Roman"/>
@@ -1044,6 +1255,7 @@
         </w:rPr>
         <w:t>Spark_App_Using_PySpark.ipynb</w:t>
       </w:r>
+      <w:proofErr w:type="spellEnd"/>
       <w:r>
         <w:rPr>
           <w:rFonts w:ascii="Times New Roman" w:hAnsi="Times New Roman" w:cs="Times New Roman"/>
@@ -1076,13 +1288,23 @@
         </w:rPr>
         <w:t xml:space="preserve">all records in </w:t>
       </w:r>
-      <w:r>
-        <w:rPr>
-          <w:rFonts w:ascii="Times New Roman" w:hAnsi="Times New Roman" w:cs="Times New Roman"/>
-          <w:sz w:val="20"/>
-          <w:szCs w:val="20"/>
-        </w:rPr>
-        <w:t>parket format, note that size decreases.</w:t>
+      <w:proofErr w:type="spellStart"/>
+      <w:r>
+        <w:rPr>
+          <w:rFonts w:ascii="Times New Roman" w:hAnsi="Times New Roman" w:cs="Times New Roman"/>
+          <w:sz w:val="20"/>
+          <w:szCs w:val="20"/>
+        </w:rPr>
+        <w:t>parket</w:t>
+      </w:r>
+      <w:proofErr w:type="spellEnd"/>
+      <w:r>
+        <w:rPr>
+          <w:rFonts w:ascii="Times New Roman" w:hAnsi="Times New Roman" w:cs="Times New Roman"/>
+          <w:sz w:val="20"/>
+          <w:szCs w:val="20"/>
+        </w:rPr>
+        <w:t xml:space="preserve"> format, note that size decreases.</w:t>
       </w:r>
     </w:p>
     <w:p>
@@ -1098,6 +1320,7 @@
           <w:szCs w:val="20"/>
         </w:rPr>
       </w:pPr>
+      <w:proofErr w:type="spellStart"/>
       <w:r>
         <w:rPr>
           <w:rFonts w:ascii="Times New Roman" w:hAnsi="Times New Roman" w:cs="Times New Roman"/>
@@ -1114,6 +1337,7 @@
         </w:rPr>
         <w:t>.ipynb</w:t>
       </w:r>
+      <w:proofErr w:type="spellEnd"/>
       <w:r>
         <w:rPr>
           <w:rFonts w:ascii="Times New Roman" w:hAnsi="Times New Roman" w:cs="Times New Roman"/>
@@ -1128,7 +1352,25 @@
           <w:sz w:val="20"/>
           <w:szCs w:val="20"/>
         </w:rPr>
-        <w:t>we can interact with spark using pyspark.</w:t>
+        <w:t xml:space="preserve">we can interact with spark using </w:t>
+      </w:r>
+      <w:proofErr w:type="spellStart"/>
+      <w:r>
+        <w:rPr>
+          <w:rFonts w:ascii="Times New Roman" w:hAnsi="Times New Roman" w:cs="Times New Roman"/>
+          <w:sz w:val="20"/>
+          <w:szCs w:val="20"/>
+        </w:rPr>
+        <w:t>pyspark</w:t>
+      </w:r>
+      <w:proofErr w:type="spellEnd"/>
+      <w:r>
+        <w:rPr>
+          <w:rFonts w:ascii="Times New Roman" w:hAnsi="Times New Roman" w:cs="Times New Roman"/>
+          <w:sz w:val="20"/>
+          <w:szCs w:val="20"/>
+        </w:rPr>
+        <w:t>.</w:t>
       </w:r>
     </w:p>
     <w:p>
@@ -1186,7 +1428,79 @@
           <w:sz w:val="20"/>
           <w:szCs w:val="20"/>
         </w:rPr>
-        <w:t>When converting a Spark DataFrame to a Pandas DataFrame, it was not possible due to memory constraints. This is an interesting topic to discuss in the paper because many data scientists, when trying to develop machine learning models, will need to parse large Spark DataFrames into a Pandas DataFrame in order to perform machine learning or deep learning techniques. A nice takeaway for today.</w:t>
+        <w:t xml:space="preserve">When converting a Spark </w:t>
+      </w:r>
+      <w:proofErr w:type="spellStart"/>
+      <w:r>
+        <w:rPr>
+          <w:rFonts w:ascii="Times New Roman" w:hAnsi="Times New Roman" w:cs="Times New Roman"/>
+          <w:sz w:val="20"/>
+          <w:szCs w:val="20"/>
+        </w:rPr>
+        <w:t>DataFrame</w:t>
+      </w:r>
+      <w:proofErr w:type="spellEnd"/>
+      <w:r>
+        <w:rPr>
+          <w:rFonts w:ascii="Times New Roman" w:hAnsi="Times New Roman" w:cs="Times New Roman"/>
+          <w:sz w:val="20"/>
+          <w:szCs w:val="20"/>
+        </w:rPr>
+        <w:t xml:space="preserve"> to a Pandas </w:t>
+      </w:r>
+      <w:proofErr w:type="spellStart"/>
+      <w:r>
+        <w:rPr>
+          <w:rFonts w:ascii="Times New Roman" w:hAnsi="Times New Roman" w:cs="Times New Roman"/>
+          <w:sz w:val="20"/>
+          <w:szCs w:val="20"/>
+        </w:rPr>
+        <w:t>DataFrame</w:t>
+      </w:r>
+      <w:proofErr w:type="spellEnd"/>
+      <w:r>
+        <w:rPr>
+          <w:rFonts w:ascii="Times New Roman" w:hAnsi="Times New Roman" w:cs="Times New Roman"/>
+          <w:sz w:val="20"/>
+          <w:szCs w:val="20"/>
+        </w:rPr>
+        <w:t xml:space="preserve">, it was not possible due to memory constraints. This is an interesting topic to discuss in the paper because many data scientists, when trying to develop machine learning models, will need to parse large Spark </w:t>
+      </w:r>
+      <w:proofErr w:type="spellStart"/>
+      <w:r>
+        <w:rPr>
+          <w:rFonts w:ascii="Times New Roman" w:hAnsi="Times New Roman" w:cs="Times New Roman"/>
+          <w:sz w:val="20"/>
+          <w:szCs w:val="20"/>
+        </w:rPr>
+        <w:t>DataFrames</w:t>
+      </w:r>
+      <w:proofErr w:type="spellEnd"/>
+      <w:r>
+        <w:rPr>
+          <w:rFonts w:ascii="Times New Roman" w:hAnsi="Times New Roman" w:cs="Times New Roman"/>
+          <w:sz w:val="20"/>
+          <w:szCs w:val="20"/>
+        </w:rPr>
+        <w:t xml:space="preserve"> into a Pandas </w:t>
+      </w:r>
+      <w:proofErr w:type="spellStart"/>
+      <w:r>
+        <w:rPr>
+          <w:rFonts w:ascii="Times New Roman" w:hAnsi="Times New Roman" w:cs="Times New Roman"/>
+          <w:sz w:val="20"/>
+          <w:szCs w:val="20"/>
+        </w:rPr>
+        <w:t>DataFrame</w:t>
+      </w:r>
+      <w:proofErr w:type="spellEnd"/>
+      <w:r>
+        <w:rPr>
+          <w:rFonts w:ascii="Times New Roman" w:hAnsi="Times New Roman" w:cs="Times New Roman"/>
+          <w:sz w:val="20"/>
+          <w:szCs w:val="20"/>
+        </w:rPr>
+        <w:t xml:space="preserve"> in order to perform machine learning or deep learning techniques. A nice takeaway for today.</w:t>
       </w:r>
     </w:p>
     <w:p>
@@ -1244,7 +1558,25 @@
           <w:sz w:val="20"/>
           <w:szCs w:val="20"/>
         </w:rPr>
-        <w:t xml:space="preserve">Creating a Spark database from a large 3.61GB JSON file for modeling purposes is impractical due to its size. We need to adapt our dataset for modelling, </w:t>
+        <w:t xml:space="preserve">Creating a Spark database from a large 3.61GB JSON file for </w:t>
+      </w:r>
+      <w:proofErr w:type="spellStart"/>
+      <w:r>
+        <w:rPr>
+          <w:rFonts w:ascii="Times New Roman" w:hAnsi="Times New Roman" w:cs="Times New Roman"/>
+          <w:sz w:val="20"/>
+          <w:szCs w:val="20"/>
+        </w:rPr>
+        <w:t>modeling</w:t>
+      </w:r>
+      <w:proofErr w:type="spellEnd"/>
+      <w:r>
+        <w:rPr>
+          <w:rFonts w:ascii="Times New Roman" w:hAnsi="Times New Roman" w:cs="Times New Roman"/>
+          <w:sz w:val="20"/>
+          <w:szCs w:val="20"/>
+        </w:rPr>
+        <w:t xml:space="preserve"> purposes is impractical due to its size. We need to adapt our dataset for modelling, </w:t>
       </w:r>
       <w:r>
         <w:rPr>
@@ -1260,7 +1592,25 @@
           <w:sz w:val="20"/>
           <w:szCs w:val="20"/>
         </w:rPr>
-        <w:t xml:space="preserve"> Jupyter Notebooks</w:t>
+        <w:t xml:space="preserve"> </w:t>
+      </w:r>
+      <w:proofErr w:type="spellStart"/>
+      <w:r>
+        <w:rPr>
+          <w:rFonts w:ascii="Times New Roman" w:hAnsi="Times New Roman" w:cs="Times New Roman"/>
+          <w:sz w:val="20"/>
+          <w:szCs w:val="20"/>
+        </w:rPr>
+        <w:t>Jupyter</w:t>
+      </w:r>
+      <w:proofErr w:type="spellEnd"/>
+      <w:r>
+        <w:rPr>
+          <w:rFonts w:ascii="Times New Roman" w:hAnsi="Times New Roman" w:cs="Times New Roman"/>
+          <w:sz w:val="20"/>
+          <w:szCs w:val="20"/>
+        </w:rPr>
+        <w:t xml:space="preserve"> Notebooks</w:t>
       </w:r>
       <w:r>
         <w:rPr>
@@ -1322,6 +1672,7 @@
           <w:szCs w:val="20"/>
         </w:rPr>
       </w:pPr>
+      <w:proofErr w:type="spellStart"/>
       <w:r>
         <w:rPr>
           <w:rFonts w:ascii="Times New Roman" w:hAnsi="Times New Roman" w:cs="Times New Roman"/>
@@ -1330,6 +1681,7 @@
         </w:rPr>
         <w:t>Spark_DB_Parket_pd_df.ipynb</w:t>
       </w:r>
+      <w:proofErr w:type="spellEnd"/>
     </w:p>
     <w:p>
       <w:pPr>
@@ -1461,7 +1813,59 @@
           <w:lang w:eastAsia="en-IE"/>
           <w14:ligatures w14:val="none"/>
         </w:rPr>
-        <w:t>: org.apache.spark.SparkException: Job aborted due to stage failure: Total size of serialized results of 11 tasks (1145.7 MiB) is bigger than spark.driver.maxResultSize (1024.0 MiB)</w:t>
+        <w:t xml:space="preserve">: </w:t>
+      </w:r>
+      <w:proofErr w:type="spellStart"/>
+      <w:r>
+        <w:rPr>
+          <w:rFonts w:ascii="Courier New" w:eastAsia="Times New Roman" w:hAnsi="Courier New" w:cs="Courier New"/>
+          <w:color w:val="000000"/>
+          <w:kern w:val="0"/>
+          <w:sz w:val="21"/>
+          <w:szCs w:val="21"/>
+          <w:lang w:eastAsia="en-IE"/>
+          <w14:ligatures w14:val="none"/>
+        </w:rPr>
+        <w:t>org.apache.spark.SparkException</w:t>
+      </w:r>
+      <w:proofErr w:type="spellEnd"/>
+      <w:r>
+        <w:rPr>
+          <w:rFonts w:ascii="Courier New" w:eastAsia="Times New Roman" w:hAnsi="Courier New" w:cs="Courier New"/>
+          <w:color w:val="000000"/>
+          <w:kern w:val="0"/>
+          <w:sz w:val="21"/>
+          <w:szCs w:val="21"/>
+          <w:lang w:eastAsia="en-IE"/>
+          <w14:ligatures w14:val="none"/>
+        </w:rPr>
+        <w:t xml:space="preserve">: Job aborted due to stage failure: Total size of serialized results of 11 tasks (1145.7 MiB) is bigger than </w:t>
+      </w:r>
+      <w:proofErr w:type="spellStart"/>
+      <w:r>
+        <w:rPr>
+          <w:rFonts w:ascii="Courier New" w:eastAsia="Times New Roman" w:hAnsi="Courier New" w:cs="Courier New"/>
+          <w:color w:val="000000"/>
+          <w:kern w:val="0"/>
+          <w:sz w:val="21"/>
+          <w:szCs w:val="21"/>
+          <w:lang w:eastAsia="en-IE"/>
+          <w14:ligatures w14:val="none"/>
+        </w:rPr>
+        <w:t>spark.driver.maxResultSize</w:t>
+      </w:r>
+      <w:proofErr w:type="spellEnd"/>
+      <w:r>
+        <w:rPr>
+          <w:rFonts w:ascii="Courier New" w:eastAsia="Times New Roman" w:hAnsi="Courier New" w:cs="Courier New"/>
+          <w:color w:val="000000"/>
+          <w:kern w:val="0"/>
+          <w:sz w:val="21"/>
+          <w:szCs w:val="21"/>
+          <w:lang w:eastAsia="en-IE"/>
+          <w14:ligatures w14:val="none"/>
+        </w:rPr>
+        <w:t xml:space="preserve"> (1024.0 MiB)</w:t>
       </w:r>
     </w:p>
     <w:p>
@@ -1565,13 +1969,23 @@
           <w:szCs w:val="20"/>
         </w:rPr>
       </w:pPr>
-      <w:r>
-        <w:rPr>
-          <w:rFonts w:ascii="Times New Roman" w:hAnsi="Times New Roman" w:cs="Times New Roman"/>
-          <w:sz w:val="20"/>
-          <w:szCs w:val="20"/>
-        </w:rPr>
-        <w:t>Keras, on the other hand, is a high-level neural networks API, typically used for building and training deep learning models.</w:t>
+      <w:proofErr w:type="spellStart"/>
+      <w:r>
+        <w:rPr>
+          <w:rFonts w:ascii="Times New Roman" w:hAnsi="Times New Roman" w:cs="Times New Roman"/>
+          <w:sz w:val="20"/>
+          <w:szCs w:val="20"/>
+        </w:rPr>
+        <w:t>Keras</w:t>
+      </w:r>
+      <w:proofErr w:type="spellEnd"/>
+      <w:r>
+        <w:rPr>
+          <w:rFonts w:ascii="Times New Roman" w:hAnsi="Times New Roman" w:cs="Times New Roman"/>
+          <w:sz w:val="20"/>
+          <w:szCs w:val="20"/>
+        </w:rPr>
+        <w:t>, on the other hand, is a high-level neural networks API, typically used for building and training deep learning models.</w:t>
       </w:r>
     </w:p>
     <w:p>
@@ -1720,24 +2134,60 @@
           <w:sz w:val="20"/>
           <w:szCs w:val="20"/>
         </w:rPr>
-        <w:t>, pulled into MySQL, pulled using PySpark and then modelled it in an ANN.</w:t>
-      </w:r>
-    </w:p>
-    <w:p>
-      <w:pPr>
-        <w:rPr>
-          <w:rFonts w:ascii="Times New Roman" w:hAnsi="Times New Roman" w:cs="Times New Roman"/>
-          <w:sz w:val="20"/>
-          <w:szCs w:val="20"/>
-        </w:rPr>
-      </w:pPr>
-      <w:r>
-        <w:rPr>
-          <w:rFonts w:ascii="Times New Roman" w:hAnsi="Times New Roman" w:cs="Times New Roman"/>
-          <w:sz w:val="20"/>
-          <w:szCs w:val="20"/>
-        </w:rPr>
-        <w:t xml:space="preserve">Finally to demonstrate how Big Data has helped we will use a coding library (the likes of Keras) and implement some ANN. From the technical standpoint </w:t>
+        <w:t xml:space="preserve">, pulled into MySQL, pulled using </w:t>
+      </w:r>
+      <w:proofErr w:type="spellStart"/>
+      <w:r>
+        <w:rPr>
+          <w:rFonts w:ascii="Times New Roman" w:hAnsi="Times New Roman" w:cs="Times New Roman"/>
+          <w:sz w:val="20"/>
+          <w:szCs w:val="20"/>
+        </w:rPr>
+        <w:t>PySpark</w:t>
+      </w:r>
+      <w:proofErr w:type="spellEnd"/>
+      <w:r>
+        <w:rPr>
+          <w:rFonts w:ascii="Times New Roman" w:hAnsi="Times New Roman" w:cs="Times New Roman"/>
+          <w:sz w:val="20"/>
+          <w:szCs w:val="20"/>
+        </w:rPr>
+        <w:t xml:space="preserve"> and then modelled it in an ANN.</w:t>
+      </w:r>
+    </w:p>
+    <w:p>
+      <w:pPr>
+        <w:rPr>
+          <w:rFonts w:ascii="Times New Roman" w:hAnsi="Times New Roman" w:cs="Times New Roman"/>
+          <w:sz w:val="20"/>
+          <w:szCs w:val="20"/>
+        </w:rPr>
+      </w:pPr>
+      <w:r>
+        <w:rPr>
+          <w:rFonts w:ascii="Times New Roman" w:hAnsi="Times New Roman" w:cs="Times New Roman"/>
+          <w:sz w:val="20"/>
+          <w:szCs w:val="20"/>
+        </w:rPr>
+        <w:t xml:space="preserve">Finally to demonstrate how Big Data has helped we will use a coding library (the likes of </w:t>
+      </w:r>
+      <w:proofErr w:type="spellStart"/>
+      <w:r>
+        <w:rPr>
+          <w:rFonts w:ascii="Times New Roman" w:hAnsi="Times New Roman" w:cs="Times New Roman"/>
+          <w:sz w:val="20"/>
+          <w:szCs w:val="20"/>
+        </w:rPr>
+        <w:t>Keras</w:t>
+      </w:r>
+      <w:proofErr w:type="spellEnd"/>
+      <w:r>
+        <w:rPr>
+          <w:rFonts w:ascii="Times New Roman" w:hAnsi="Times New Roman" w:cs="Times New Roman"/>
+          <w:sz w:val="20"/>
+          <w:szCs w:val="20"/>
+        </w:rPr>
+        <w:t xml:space="preserve">) and implement some ANN. From the technical standpoint </w:t>
       </w:r>
       <w:r>
         <w:rPr>
@@ -1776,7 +2226,7 @@
           <w:sz w:val="24"/>
           <w:szCs w:val="24"/>
         </w:rPr>
-        <w:t>5</w:t>
+        <w:t>6</w:t>
       </w:r>
       <w:r>
         <w:rPr>
@@ -1788,6 +2238,197 @@
         </w:rPr>
         <w:t>, 2024</w:t>
       </w:r>
+    </w:p>
+    <w:p>
+      <w:pPr>
+        <w:rPr>
+          <w:rFonts w:ascii="Times New Roman" w:hAnsi="Times New Roman" w:cs="Times New Roman"/>
+          <w:sz w:val="20"/>
+          <w:szCs w:val="20"/>
+        </w:rPr>
+      </w:pPr>
+      <w:r>
+        <w:rPr>
+          <w:rFonts w:ascii="Times New Roman" w:hAnsi="Times New Roman" w:cs="Times New Roman"/>
+          <w:sz w:val="20"/>
+          <w:szCs w:val="20"/>
+        </w:rPr>
+        <w:t xml:space="preserve">Importing 1.3GB csv file into MySQL using </w:t>
+      </w:r>
+      <w:proofErr w:type="spellStart"/>
+      <w:r>
+        <w:rPr>
+          <w:rFonts w:ascii="Times New Roman" w:hAnsi="Times New Roman" w:cs="Times New Roman"/>
+          <w:sz w:val="20"/>
+          <w:szCs w:val="20"/>
+        </w:rPr>
+        <w:t>Jupyter</w:t>
+      </w:r>
+      <w:proofErr w:type="spellEnd"/>
+      <w:r>
+        <w:rPr>
+          <w:rFonts w:ascii="Times New Roman" w:hAnsi="Times New Roman" w:cs="Times New Roman"/>
+          <w:sz w:val="20"/>
+          <w:szCs w:val="20"/>
+        </w:rPr>
+        <w:t xml:space="preserve"> Notebook</w:t>
+      </w:r>
+      <w:r>
+        <w:rPr>
+          <w:rFonts w:ascii="Times New Roman" w:hAnsi="Times New Roman" w:cs="Times New Roman"/>
+          <w:sz w:val="20"/>
+          <w:szCs w:val="20"/>
+        </w:rPr>
+        <w:t>. The most efficient way I’ve found to perform this task. It was impossible to accomplish using MySQL features</w:t>
+      </w:r>
+      <w:r>
+        <w:rPr>
+          <w:rFonts w:ascii="Times New Roman" w:hAnsi="Times New Roman" w:cs="Times New Roman"/>
+          <w:sz w:val="20"/>
+          <w:szCs w:val="20"/>
+        </w:rPr>
+        <w:t>.</w:t>
+      </w:r>
+    </w:p>
+    <w:p>
+      <w:pPr>
+        <w:rPr>
+          <w:rFonts w:ascii="Calibri" w:hAnsi="Calibri" w:cs="Calibri"/>
+          <w:b/>
+          <w:bCs/>
+          <w:sz w:val="24"/>
+          <w:szCs w:val="24"/>
+        </w:rPr>
+      </w:pPr>
+      <w:r>
+        <w:rPr>
+          <w:rFonts w:ascii="Calibri" w:hAnsi="Calibri" w:cs="Calibri"/>
+          <w:b/>
+          <w:bCs/>
+          <w:sz w:val="24"/>
+          <w:szCs w:val="24"/>
+        </w:rPr>
+        <w:t xml:space="preserve">March </w:t>
+      </w:r>
+      <w:r>
+        <w:rPr>
+          <w:rFonts w:ascii="Calibri" w:hAnsi="Calibri" w:cs="Calibri"/>
+          <w:b/>
+          <w:bCs/>
+          <w:sz w:val="24"/>
+          <w:szCs w:val="24"/>
+        </w:rPr>
+        <w:t>7</w:t>
+      </w:r>
+      <w:r>
+        <w:rPr>
+          <w:rFonts w:ascii="Calibri" w:hAnsi="Calibri" w:cs="Calibri"/>
+          <w:b/>
+          <w:bCs/>
+          <w:sz w:val="24"/>
+          <w:szCs w:val="24"/>
+        </w:rPr>
+        <w:t>, 2024</w:t>
+      </w:r>
+    </w:p>
+    <w:p>
+      <w:pPr>
+        <w:rPr>
+          <w:rFonts w:ascii="Times New Roman" w:hAnsi="Times New Roman" w:cs="Times New Roman"/>
+          <w:sz w:val="20"/>
+          <w:szCs w:val="20"/>
+        </w:rPr>
+      </w:pPr>
+      <w:r>
+        <w:rPr>
+          <w:rFonts w:ascii="Times New Roman" w:hAnsi="Times New Roman" w:cs="Times New Roman"/>
+          <w:sz w:val="20"/>
+          <w:szCs w:val="20"/>
+        </w:rPr>
+        <w:t>Researching articles</w:t>
+      </w:r>
+      <w:r>
+        <w:rPr>
+          <w:rFonts w:ascii="Times New Roman" w:hAnsi="Times New Roman" w:cs="Times New Roman"/>
+          <w:sz w:val="20"/>
+          <w:szCs w:val="20"/>
+        </w:rPr>
+        <w:t>:</w:t>
+      </w:r>
+    </w:p>
+    <w:p>
+      <w:pPr>
+        <w:pStyle w:val="ListParagraph"/>
+        <w:numPr>
+          <w:ilvl w:val="0"/>
+          <w:numId w:val="6"/>
+        </w:numPr>
+        <w:rPr>
+          <w:rFonts w:ascii="Times New Roman" w:hAnsi="Times New Roman" w:cs="Times New Roman"/>
+          <w:sz w:val="20"/>
+          <w:szCs w:val="20"/>
+        </w:rPr>
+      </w:pPr>
+      <w:r>
+        <w:rPr>
+          <w:rFonts w:ascii="Times New Roman" w:hAnsi="Times New Roman" w:cs="Times New Roman"/>
+          <w:sz w:val="20"/>
+          <w:szCs w:val="20"/>
+        </w:rPr>
+        <w:lastRenderedPageBreak/>
+        <w:t>Mobile Big Data Analytics Using Deep Learning and Apache Spark</w:t>
+      </w:r>
+    </w:p>
+    <w:p>
+      <w:pPr>
+        <w:pStyle w:val="ListParagraph"/>
+        <w:numPr>
+          <w:ilvl w:val="0"/>
+          <w:numId w:val="6"/>
+        </w:numPr>
+        <w:shd w:val="clear" w:color="auto" w:fill="FFFFFF"/>
+        <w:spacing w:before="400" w:after="200" w:line="450" w:lineRule="atLeast"/>
+        <w:outlineLvl w:val="0"/>
+        <w:rPr>
+          <w:rFonts w:ascii="Times New Roman" w:hAnsi="Times New Roman" w:cs="Times New Roman"/>
+          <w:sz w:val="20"/>
+          <w:szCs w:val="20"/>
+        </w:rPr>
+      </w:pPr>
+      <w:r>
+        <w:rPr>
+          <w:rFonts w:ascii="Times New Roman" w:hAnsi="Times New Roman" w:cs="Times New Roman"/>
+          <w:sz w:val="20"/>
+          <w:szCs w:val="20"/>
+        </w:rPr>
+        <w:t>Apache Spark and Deep Learning Models for High-Performance Network Intrusion Detection Using</w:t>
+      </w:r>
+      <w:r>
+        <w:rPr>
+          <w:rFonts w:ascii="Times New Roman" w:hAnsi="Times New Roman" w:cs="Times New Roman"/>
+          <w:sz w:val="20"/>
+          <w:szCs w:val="20"/>
+        </w:rPr>
+        <w:t xml:space="preserve"> </w:t>
+      </w:r>
+      <w:r>
+        <w:rPr>
+          <w:rFonts w:ascii="Times New Roman" w:hAnsi="Times New Roman" w:cs="Times New Roman"/>
+          <w:sz w:val="20"/>
+          <w:szCs w:val="20"/>
+        </w:rPr>
+        <w:t>CSE-CIC-IDS2018</w:t>
+      </w:r>
+    </w:p>
+    <w:p>
+      <w:pPr>
+        <w:pStyle w:val="ListParagraph"/>
+        <w:rPr>
+          <w:rFonts w:ascii="Times New Roman" w:hAnsi="Times New Roman" w:cs="Times New Roman"/>
+          <w:sz w:val="20"/>
+          <w:szCs w:val="20"/>
+        </w:rPr>
+      </w:pPr>
     </w:p>
     <w:p>
       <w:pPr>
@@ -1797,30 +2438,6 @@
           <w:szCs w:val="24"/>
         </w:rPr>
       </w:pPr>
-      <w:r>
-        <w:rPr>
-          <w:rFonts w:ascii="Times New Roman" w:hAnsi="Times New Roman" w:cs="Times New Roman"/>
-          <w:sz w:val="20"/>
-          <w:szCs w:val="20"/>
-        </w:rPr>
-        <w:t>Importing 1.3GB csv file into MySQL using Jupyter Notebook</w:t>
-      </w:r>
-      <w:r>
-        <w:rPr>
-          <w:rFonts w:ascii="Times New Roman" w:hAnsi="Times New Roman" w:cs="Times New Roman"/>
-          <w:sz w:val="20"/>
-          <w:szCs w:val="20"/>
-        </w:rPr>
-        <w:t>. The most efficient way I’ve found to perform this task. It was impossible to accomplish using MySQL features</w:t>
-      </w:r>
-      <w:r>
-        <w:rPr>
-          <w:rFonts w:ascii="Times New Roman" w:hAnsi="Times New Roman" w:cs="Times New Roman"/>
-          <w:sz w:val="20"/>
-          <w:szCs w:val="20"/>
-        </w:rPr>
-        <w:t>.</w:t>
-      </w:r>
     </w:p>
     <w:p>
       <w:pPr>
@@ -2029,441 +2646,13 @@
 <file path=word/numbering.xml><?xml version="1.0" encoding="utf-8"?>
 <w:numbering xmlns:wpc="http://schemas.microsoft.com/office/word/2010/wordprocessingCanvas" xmlns:cx="http://schemas.microsoft.com/office/drawing/2014/chartex" xmlns:cx1="http://schemas.microsoft.com/office/drawing/2015/9/8/chartex" xmlns:cx2="http://schemas.microsoft.com/office/drawing/2015/10/21/chartex" xmlns:cx3="http://schemas.microsoft.com/office/drawing/2016/5/9/chartex" xmlns:cx4="http://schemas.microsoft.com/office/drawing/2016/5/10/chartex" xmlns:cx5="http://schemas.microsoft.com/office/drawing/2016/5/11/chartex" xmlns:cx6="http://schemas.microsoft.com/office/drawing/2016/5/12/chartex" xmlns:cx7="http://schemas.microsoft.com/office/drawing/2016/5/13/chartex" xmlns:cx8="http://schemas.microsoft.com/office/drawing/2016/5/14/chartex" xmlns:mc="http://schemas.openxmlformats.org/markup-compatibility/2006" xmlns:aink="http://schemas.microsoft.com/office/drawing/2016/ink" xmlns:am3d="http://schemas.microsoft.com/office/drawing/2017/model3d" xmlns:o="urn:schemas-microsoft-com:office:office" xmlns:oel="http://schemas.microsoft.com/office/2019/extlst" xmlns:r="http://schemas.openxmlformats.org/officeDocument/2006/relationships" xmlns:m="http://schemas.openxmlformats.org/officeDocument/2006/math" xmlns:v="urn:schemas-microsoft-com:vml" xmlns:wp14="http://schemas.microsoft.com/office/word/2010/wordprocessingDrawing" xmlns:wp="http://schemas.openxmlformats.org/drawingml/2006/wordprocessingDrawing" xmlns:w10="urn:schemas-microsoft-com:office:word" xmlns:w="http://schemas.openxmlformats.org/wordprocessingml/2006/main" xmlns:w14="http://schemas.microsoft.com/office/word/2010/wordml" xmlns:w15="http://schemas.microsoft.com/office/word/2012/wordml" xmlns:w16cex="http://schemas.microsoft.com/office/word/2018/wordml/cex" xmlns:w16cid="http://schemas.microsoft.com/office/word/2016/wordml/cid" xmlns:w16="http://schemas.microsoft.com/office/word/2018/wordml" xmlns:w16sdtdh="http://schemas.microsoft.com/office/word/2020/wordml/sdtdatahash" xmlns:w16se="http://schemas.microsoft.com/office/word/2015/wordml/symex" xmlns:wpg="http://schemas.microsoft.com/office/word/2010/wordprocessingGroup" xmlns:wpi="http://schemas.microsoft.com/office/word/2010/wordprocessingInk" xmlns:wne="http://schemas.microsoft.com/office/word/2006/wordml" xmlns:wps="http://schemas.microsoft.com/office/word/2010/wordprocessingShape" mc:Ignorable="w14 w15 w16se w16cid w16 w16cex w16sdtdh wp14">
   <w:abstractNum w:abstractNumId="0" w15:restartNumberingAfterBreak="0">
-    <w:nsid w:val="1950533E"/>
+    <w:nsid w:val="081E0DA8"/>
     <w:multiLevelType w:val="hybridMultilevel"/>
-    <w:tmpl w:val="50600D1A"/>
-    <w:lvl w:ilvl="0" w:tplc="18090001">
-      <w:start w:val="1"/>
-      <w:numFmt w:val="bullet"/>
-      <w:lvlText w:val=""/>
-      <w:lvlJc w:val="left"/>
-      <w:pPr>
-        <w:ind w:left="720" w:hanging="360"/>
-      </w:pPr>
-      <w:rPr>
-        <w:rFonts w:ascii="Symbol" w:hAnsi="Symbol" w:hint="default"/>
-      </w:rPr>
-    </w:lvl>
-    <w:lvl w:ilvl="1" w:tplc="18090003" w:tentative="1">
-      <w:start w:val="1"/>
-      <w:numFmt w:val="bullet"/>
-      <w:lvlText w:val="o"/>
-      <w:lvlJc w:val="left"/>
-      <w:pPr>
-        <w:ind w:left="1440" w:hanging="360"/>
-      </w:pPr>
-      <w:rPr>
-        <w:rFonts w:ascii="Courier New" w:hAnsi="Courier New" w:cs="Courier New" w:hint="default"/>
-      </w:rPr>
-    </w:lvl>
-    <w:lvl w:ilvl="2" w:tplc="18090005" w:tentative="1">
-      <w:start w:val="1"/>
-      <w:numFmt w:val="bullet"/>
-      <w:lvlText w:val=""/>
-      <w:lvlJc w:val="left"/>
-      <w:pPr>
-        <w:ind w:left="2160" w:hanging="360"/>
-      </w:pPr>
-      <w:rPr>
-        <w:rFonts w:ascii="Wingdings" w:hAnsi="Wingdings" w:hint="default"/>
-      </w:rPr>
-    </w:lvl>
-    <w:lvl w:ilvl="3" w:tplc="18090001" w:tentative="1">
-      <w:start w:val="1"/>
-      <w:numFmt w:val="bullet"/>
-      <w:lvlText w:val=""/>
-      <w:lvlJc w:val="left"/>
-      <w:pPr>
-        <w:ind w:left="2880" w:hanging="360"/>
-      </w:pPr>
-      <w:rPr>
-        <w:rFonts w:ascii="Symbol" w:hAnsi="Symbol" w:hint="default"/>
-      </w:rPr>
-    </w:lvl>
-    <w:lvl w:ilvl="4" w:tplc="18090003" w:tentative="1">
-      <w:start w:val="1"/>
-      <w:numFmt w:val="bullet"/>
-      <w:lvlText w:val="o"/>
-      <w:lvlJc w:val="left"/>
-      <w:pPr>
-        <w:ind w:left="3600" w:hanging="360"/>
-      </w:pPr>
-      <w:rPr>
-        <w:rFonts w:ascii="Courier New" w:hAnsi="Courier New" w:cs="Courier New" w:hint="default"/>
-      </w:rPr>
-    </w:lvl>
-    <w:lvl w:ilvl="5" w:tplc="18090005" w:tentative="1">
-      <w:start w:val="1"/>
-      <w:numFmt w:val="bullet"/>
-      <w:lvlText w:val=""/>
-      <w:lvlJc w:val="left"/>
-      <w:pPr>
-        <w:ind w:left="4320" w:hanging="360"/>
-      </w:pPr>
-      <w:rPr>
-        <w:rFonts w:ascii="Wingdings" w:hAnsi="Wingdings" w:hint="default"/>
-      </w:rPr>
-    </w:lvl>
-    <w:lvl w:ilvl="6" w:tplc="18090001" w:tentative="1">
-      <w:start w:val="1"/>
-      <w:numFmt w:val="bullet"/>
-      <w:lvlText w:val=""/>
-      <w:lvlJc w:val="left"/>
-      <w:pPr>
-        <w:ind w:left="5040" w:hanging="360"/>
-      </w:pPr>
-      <w:rPr>
-        <w:rFonts w:ascii="Symbol" w:hAnsi="Symbol" w:hint="default"/>
-      </w:rPr>
-    </w:lvl>
-    <w:lvl w:ilvl="7" w:tplc="18090003" w:tentative="1">
-      <w:start w:val="1"/>
-      <w:numFmt w:val="bullet"/>
-      <w:lvlText w:val="o"/>
-      <w:lvlJc w:val="left"/>
-      <w:pPr>
-        <w:ind w:left="5760" w:hanging="360"/>
-      </w:pPr>
-      <w:rPr>
-        <w:rFonts w:ascii="Courier New" w:hAnsi="Courier New" w:cs="Courier New" w:hint="default"/>
-      </w:rPr>
-    </w:lvl>
-    <w:lvl w:ilvl="8" w:tplc="18090005" w:tentative="1">
-      <w:start w:val="1"/>
-      <w:numFmt w:val="bullet"/>
-      <w:lvlText w:val=""/>
-      <w:lvlJc w:val="left"/>
-      <w:pPr>
-        <w:ind w:left="6480" w:hanging="360"/>
-      </w:pPr>
-      <w:rPr>
-        <w:rFonts w:ascii="Wingdings" w:hAnsi="Wingdings" w:hint="default"/>
-      </w:rPr>
-    </w:lvl>
-  </w:abstractNum>
-  <w:abstractNum w:abstractNumId="1" w15:restartNumberingAfterBreak="0">
-    <w:nsid w:val="2BF76F02"/>
-    <w:multiLevelType w:val="hybridMultilevel"/>
-    <w:tmpl w:val="F822D456"/>
-    <w:lvl w:ilvl="0" w:tplc="18090001">
-      <w:start w:val="1"/>
-      <w:numFmt w:val="bullet"/>
-      <w:lvlText w:val=""/>
-      <w:lvlJc w:val="left"/>
-      <w:pPr>
-        <w:ind w:left="720" w:hanging="360"/>
-      </w:pPr>
-      <w:rPr>
-        <w:rFonts w:ascii="Symbol" w:hAnsi="Symbol" w:hint="default"/>
-      </w:rPr>
-    </w:lvl>
-    <w:lvl w:ilvl="1" w:tplc="18090003" w:tentative="1">
-      <w:start w:val="1"/>
-      <w:numFmt w:val="bullet"/>
-      <w:lvlText w:val="o"/>
-      <w:lvlJc w:val="left"/>
-      <w:pPr>
-        <w:ind w:left="1440" w:hanging="360"/>
-      </w:pPr>
-      <w:rPr>
-        <w:rFonts w:ascii="Courier New" w:hAnsi="Courier New" w:cs="Courier New" w:hint="default"/>
-      </w:rPr>
-    </w:lvl>
-    <w:lvl w:ilvl="2" w:tplc="18090005" w:tentative="1">
-      <w:start w:val="1"/>
-      <w:numFmt w:val="bullet"/>
-      <w:lvlText w:val=""/>
-      <w:lvlJc w:val="left"/>
-      <w:pPr>
-        <w:ind w:left="2160" w:hanging="360"/>
-      </w:pPr>
-      <w:rPr>
-        <w:rFonts w:ascii="Wingdings" w:hAnsi="Wingdings" w:hint="default"/>
-      </w:rPr>
-    </w:lvl>
-    <w:lvl w:ilvl="3" w:tplc="18090001" w:tentative="1">
-      <w:start w:val="1"/>
-      <w:numFmt w:val="bullet"/>
-      <w:lvlText w:val=""/>
-      <w:lvlJc w:val="left"/>
-      <w:pPr>
-        <w:ind w:left="2880" w:hanging="360"/>
-      </w:pPr>
-      <w:rPr>
-        <w:rFonts w:ascii="Symbol" w:hAnsi="Symbol" w:hint="default"/>
-      </w:rPr>
-    </w:lvl>
-    <w:lvl w:ilvl="4" w:tplc="18090003" w:tentative="1">
-      <w:start w:val="1"/>
-      <w:numFmt w:val="bullet"/>
-      <w:lvlText w:val="o"/>
-      <w:lvlJc w:val="left"/>
-      <w:pPr>
-        <w:ind w:left="3600" w:hanging="360"/>
-      </w:pPr>
-      <w:rPr>
-        <w:rFonts w:ascii="Courier New" w:hAnsi="Courier New" w:cs="Courier New" w:hint="default"/>
-      </w:rPr>
-    </w:lvl>
-    <w:lvl w:ilvl="5" w:tplc="18090005" w:tentative="1">
-      <w:start w:val="1"/>
-      <w:numFmt w:val="bullet"/>
-      <w:lvlText w:val=""/>
-      <w:lvlJc w:val="left"/>
-      <w:pPr>
-        <w:ind w:left="4320" w:hanging="360"/>
-      </w:pPr>
-      <w:rPr>
-        <w:rFonts w:ascii="Wingdings" w:hAnsi="Wingdings" w:hint="default"/>
-      </w:rPr>
-    </w:lvl>
-    <w:lvl w:ilvl="6" w:tplc="18090001" w:tentative="1">
-      <w:start w:val="1"/>
-      <w:numFmt w:val="bullet"/>
-      <w:lvlText w:val=""/>
-      <w:lvlJc w:val="left"/>
-      <w:pPr>
-        <w:ind w:left="5040" w:hanging="360"/>
-      </w:pPr>
-      <w:rPr>
-        <w:rFonts w:ascii="Symbol" w:hAnsi="Symbol" w:hint="default"/>
-      </w:rPr>
-    </w:lvl>
-    <w:lvl w:ilvl="7" w:tplc="18090003" w:tentative="1">
-      <w:start w:val="1"/>
-      <w:numFmt w:val="bullet"/>
-      <w:lvlText w:val="o"/>
-      <w:lvlJc w:val="left"/>
-      <w:pPr>
-        <w:ind w:left="5760" w:hanging="360"/>
-      </w:pPr>
-      <w:rPr>
-        <w:rFonts w:ascii="Courier New" w:hAnsi="Courier New" w:cs="Courier New" w:hint="default"/>
-      </w:rPr>
-    </w:lvl>
-    <w:lvl w:ilvl="8" w:tplc="18090005" w:tentative="1">
-      <w:start w:val="1"/>
-      <w:numFmt w:val="bullet"/>
-      <w:lvlText w:val=""/>
-      <w:lvlJc w:val="left"/>
-      <w:pPr>
-        <w:ind w:left="6480" w:hanging="360"/>
-      </w:pPr>
-      <w:rPr>
-        <w:rFonts w:ascii="Wingdings" w:hAnsi="Wingdings" w:hint="default"/>
-      </w:rPr>
-    </w:lvl>
-  </w:abstractNum>
-  <w:abstractNum w:abstractNumId="2" w15:restartNumberingAfterBreak="0">
-    <w:nsid w:val="47166783"/>
-    <w:multiLevelType w:val="hybridMultilevel"/>
-    <w:tmpl w:val="785026F8"/>
+    <w:tmpl w:val="5EE4CCCE"/>
     <w:lvl w:ilvl="0" w:tplc="1809000F">
       <w:start w:val="1"/>
       <w:numFmt w:val="decimal"/>
       <w:lvlText w:val="%1."/>
-      <w:lvlJc w:val="left"/>
-      <w:pPr>
-        <w:ind w:left="720" w:hanging="360"/>
-      </w:pPr>
-      <w:rPr>
-        <w:rFonts w:hint="default"/>
-      </w:rPr>
-    </w:lvl>
-    <w:lvl w:ilvl="1" w:tplc="18090019" w:tentative="1">
-      <w:start w:val="1"/>
-      <w:numFmt w:val="lowerLetter"/>
-      <w:lvlText w:val="%2."/>
-      <w:lvlJc w:val="left"/>
-      <w:pPr>
-        <w:ind w:left="1440" w:hanging="360"/>
-      </w:pPr>
-    </w:lvl>
-    <w:lvl w:ilvl="2" w:tplc="1809001B" w:tentative="1">
-      <w:start w:val="1"/>
-      <w:numFmt w:val="lowerRoman"/>
-      <w:lvlText w:val="%3."/>
-      <w:lvlJc w:val="right"/>
-      <w:pPr>
-        <w:ind w:left="2160" w:hanging="180"/>
-      </w:pPr>
-    </w:lvl>
-    <w:lvl w:ilvl="3" w:tplc="1809000F" w:tentative="1">
-      <w:start w:val="1"/>
-      <w:numFmt w:val="decimal"/>
-      <w:lvlText w:val="%4."/>
-      <w:lvlJc w:val="left"/>
-      <w:pPr>
-        <w:ind w:left="2880" w:hanging="360"/>
-      </w:pPr>
-    </w:lvl>
-    <w:lvl w:ilvl="4" w:tplc="18090019" w:tentative="1">
-      <w:start w:val="1"/>
-      <w:numFmt w:val="lowerLetter"/>
-      <w:lvlText w:val="%5."/>
-      <w:lvlJc w:val="left"/>
-      <w:pPr>
-        <w:ind w:left="3600" w:hanging="360"/>
-      </w:pPr>
-    </w:lvl>
-    <w:lvl w:ilvl="5" w:tplc="1809001B" w:tentative="1">
-      <w:start w:val="1"/>
-      <w:numFmt w:val="lowerRoman"/>
-      <w:lvlText w:val="%6."/>
-      <w:lvlJc w:val="right"/>
-      <w:pPr>
-        <w:ind w:left="4320" w:hanging="180"/>
-      </w:pPr>
-    </w:lvl>
-    <w:lvl w:ilvl="6" w:tplc="1809000F" w:tentative="1">
-      <w:start w:val="1"/>
-      <w:numFmt w:val="decimal"/>
-      <w:lvlText w:val="%7."/>
-      <w:lvlJc w:val="left"/>
-      <w:pPr>
-        <w:ind w:left="5040" w:hanging="360"/>
-      </w:pPr>
-    </w:lvl>
-    <w:lvl w:ilvl="7" w:tplc="18090019" w:tentative="1">
-      <w:start w:val="1"/>
-      <w:numFmt w:val="lowerLetter"/>
-      <w:lvlText w:val="%8."/>
-      <w:lvlJc w:val="left"/>
-      <w:pPr>
-        <w:ind w:left="5760" w:hanging="360"/>
-      </w:pPr>
-    </w:lvl>
-    <w:lvl w:ilvl="8" w:tplc="1809001B" w:tentative="1">
-      <w:start w:val="1"/>
-      <w:numFmt w:val="lowerRoman"/>
-      <w:lvlText w:val="%9."/>
-      <w:lvlJc w:val="right"/>
-      <w:pPr>
-        <w:ind w:left="6480" w:hanging="180"/>
-      </w:pPr>
-    </w:lvl>
-  </w:abstractNum>
-  <w:abstractNum w:abstractNumId="3" w15:restartNumberingAfterBreak="0">
-    <w:nsid w:val="49992502"/>
-    <w:multiLevelType w:val="hybridMultilevel"/>
-    <w:tmpl w:val="0AD85CCA"/>
-    <w:lvl w:ilvl="0" w:tplc="18090001">
-      <w:start w:val="1"/>
-      <w:numFmt w:val="bullet"/>
-      <w:lvlText w:val=""/>
-      <w:lvlJc w:val="left"/>
-      <w:pPr>
-        <w:ind w:left="720" w:hanging="360"/>
-      </w:pPr>
-      <w:rPr>
-        <w:rFonts w:ascii="Symbol" w:hAnsi="Symbol" w:hint="default"/>
-      </w:rPr>
-    </w:lvl>
-    <w:lvl w:ilvl="1" w:tplc="18090003" w:tentative="1">
-      <w:start w:val="1"/>
-      <w:numFmt w:val="bullet"/>
-      <w:lvlText w:val="o"/>
-      <w:lvlJc w:val="left"/>
-      <w:pPr>
-        <w:ind w:left="1440" w:hanging="360"/>
-      </w:pPr>
-      <w:rPr>
-        <w:rFonts w:ascii="Courier New" w:hAnsi="Courier New" w:cs="Courier New" w:hint="default"/>
-      </w:rPr>
-    </w:lvl>
-    <w:lvl w:ilvl="2" w:tplc="18090005" w:tentative="1">
-      <w:start w:val="1"/>
-      <w:numFmt w:val="bullet"/>
-      <w:lvlText w:val=""/>
-      <w:lvlJc w:val="left"/>
-      <w:pPr>
-        <w:ind w:left="2160" w:hanging="360"/>
-      </w:pPr>
-      <w:rPr>
-        <w:rFonts w:ascii="Wingdings" w:hAnsi="Wingdings" w:hint="default"/>
-      </w:rPr>
-    </w:lvl>
-    <w:lvl w:ilvl="3" w:tplc="18090001" w:tentative="1">
-      <w:start w:val="1"/>
-      <w:numFmt w:val="bullet"/>
-      <w:lvlText w:val=""/>
-      <w:lvlJc w:val="left"/>
-      <w:pPr>
-        <w:ind w:left="2880" w:hanging="360"/>
-      </w:pPr>
-      <w:rPr>
-        <w:rFonts w:ascii="Symbol" w:hAnsi="Symbol" w:hint="default"/>
-      </w:rPr>
-    </w:lvl>
-    <w:lvl w:ilvl="4" w:tplc="18090003" w:tentative="1">
-      <w:start w:val="1"/>
-      <w:numFmt w:val="bullet"/>
-      <w:lvlText w:val="o"/>
-      <w:lvlJc w:val="left"/>
-      <w:pPr>
-        <w:ind w:left="3600" w:hanging="360"/>
-      </w:pPr>
-      <w:rPr>
-        <w:rFonts w:ascii="Courier New" w:hAnsi="Courier New" w:cs="Courier New" w:hint="default"/>
-      </w:rPr>
-    </w:lvl>
-    <w:lvl w:ilvl="5" w:tplc="18090005" w:tentative="1">
-      <w:start w:val="1"/>
-      <w:numFmt w:val="bullet"/>
-      <w:lvlText w:val=""/>
-      <w:lvlJc w:val="left"/>
-      <w:pPr>
-        <w:ind w:left="4320" w:hanging="360"/>
-      </w:pPr>
-      <w:rPr>
-        <w:rFonts w:ascii="Wingdings" w:hAnsi="Wingdings" w:hint="default"/>
-      </w:rPr>
-    </w:lvl>
-    <w:lvl w:ilvl="6" w:tplc="18090001" w:tentative="1">
-      <w:start w:val="1"/>
-      <w:numFmt w:val="bullet"/>
-      <w:lvlText w:val=""/>
-      <w:lvlJc w:val="left"/>
-      <w:pPr>
-        <w:ind w:left="5040" w:hanging="360"/>
-      </w:pPr>
-      <w:rPr>
-        <w:rFonts w:ascii="Symbol" w:hAnsi="Symbol" w:hint="default"/>
-      </w:rPr>
-    </w:lvl>
-    <w:lvl w:ilvl="7" w:tplc="18090003" w:tentative="1">
-      <w:start w:val="1"/>
-      <w:numFmt w:val="bullet"/>
-      <w:lvlText w:val="o"/>
-      <w:lvlJc w:val="left"/>
-      <w:pPr>
-        <w:ind w:left="5760" w:hanging="360"/>
-      </w:pPr>
-      <w:rPr>
-        <w:rFonts w:ascii="Courier New" w:hAnsi="Courier New" w:cs="Courier New" w:hint="default"/>
-      </w:rPr>
-    </w:lvl>
-    <w:lvl w:ilvl="8" w:tplc="18090005" w:tentative="1">
-      <w:start w:val="1"/>
-      <w:numFmt w:val="bullet"/>
-      <w:lvlText w:val=""/>
-      <w:lvlJc w:val="left"/>
-      <w:pPr>
-        <w:ind w:left="6480" w:hanging="360"/>
-      </w:pPr>
-      <w:rPr>
-        <w:rFonts w:ascii="Wingdings" w:hAnsi="Wingdings" w:hint="default"/>
-      </w:rPr>
-    </w:lvl>
-  </w:abstractNum>
-  <w:abstractNum w:abstractNumId="4" w15:restartNumberingAfterBreak="0">
-    <w:nsid w:val="4FE6706A"/>
-    <w:multiLevelType w:val="hybridMultilevel"/>
-    <w:tmpl w:val="8872145A"/>
-    <w:lvl w:ilvl="0" w:tplc="18090011">
-      <w:start w:val="1"/>
-      <w:numFmt w:val="decimal"/>
-      <w:lvlText w:val="%1)"/>
       <w:lvlJc w:val="left"/>
       <w:pPr>
         <w:ind w:left="720" w:hanging="360"/>
@@ -2547,20 +2736,542 @@
       </w:pPr>
     </w:lvl>
   </w:abstractNum>
+  <w:abstractNum w:abstractNumId="1" w15:restartNumberingAfterBreak="0">
+    <w:nsid w:val="1950533E"/>
+    <w:multiLevelType w:val="hybridMultilevel"/>
+    <w:tmpl w:val="50600D1A"/>
+    <w:lvl w:ilvl="0" w:tplc="18090001">
+      <w:start w:val="1"/>
+      <w:numFmt w:val="bullet"/>
+      <w:lvlText w:val=""/>
+      <w:lvlJc w:val="left"/>
+      <w:pPr>
+        <w:ind w:left="720" w:hanging="360"/>
+      </w:pPr>
+      <w:rPr>
+        <w:rFonts w:ascii="Symbol" w:hAnsi="Symbol" w:hint="default"/>
+      </w:rPr>
+    </w:lvl>
+    <w:lvl w:ilvl="1" w:tplc="18090003" w:tentative="1">
+      <w:start w:val="1"/>
+      <w:numFmt w:val="bullet"/>
+      <w:lvlText w:val="o"/>
+      <w:lvlJc w:val="left"/>
+      <w:pPr>
+        <w:ind w:left="1440" w:hanging="360"/>
+      </w:pPr>
+      <w:rPr>
+        <w:rFonts w:ascii="Courier New" w:hAnsi="Courier New" w:cs="Courier New" w:hint="default"/>
+      </w:rPr>
+    </w:lvl>
+    <w:lvl w:ilvl="2" w:tplc="18090005" w:tentative="1">
+      <w:start w:val="1"/>
+      <w:numFmt w:val="bullet"/>
+      <w:lvlText w:val=""/>
+      <w:lvlJc w:val="left"/>
+      <w:pPr>
+        <w:ind w:left="2160" w:hanging="360"/>
+      </w:pPr>
+      <w:rPr>
+        <w:rFonts w:ascii="Wingdings" w:hAnsi="Wingdings" w:hint="default"/>
+      </w:rPr>
+    </w:lvl>
+    <w:lvl w:ilvl="3" w:tplc="18090001" w:tentative="1">
+      <w:start w:val="1"/>
+      <w:numFmt w:val="bullet"/>
+      <w:lvlText w:val=""/>
+      <w:lvlJc w:val="left"/>
+      <w:pPr>
+        <w:ind w:left="2880" w:hanging="360"/>
+      </w:pPr>
+      <w:rPr>
+        <w:rFonts w:ascii="Symbol" w:hAnsi="Symbol" w:hint="default"/>
+      </w:rPr>
+    </w:lvl>
+    <w:lvl w:ilvl="4" w:tplc="18090003" w:tentative="1">
+      <w:start w:val="1"/>
+      <w:numFmt w:val="bullet"/>
+      <w:lvlText w:val="o"/>
+      <w:lvlJc w:val="left"/>
+      <w:pPr>
+        <w:ind w:left="3600" w:hanging="360"/>
+      </w:pPr>
+      <w:rPr>
+        <w:rFonts w:ascii="Courier New" w:hAnsi="Courier New" w:cs="Courier New" w:hint="default"/>
+      </w:rPr>
+    </w:lvl>
+    <w:lvl w:ilvl="5" w:tplc="18090005" w:tentative="1">
+      <w:start w:val="1"/>
+      <w:numFmt w:val="bullet"/>
+      <w:lvlText w:val=""/>
+      <w:lvlJc w:val="left"/>
+      <w:pPr>
+        <w:ind w:left="4320" w:hanging="360"/>
+      </w:pPr>
+      <w:rPr>
+        <w:rFonts w:ascii="Wingdings" w:hAnsi="Wingdings" w:hint="default"/>
+      </w:rPr>
+    </w:lvl>
+    <w:lvl w:ilvl="6" w:tplc="18090001" w:tentative="1">
+      <w:start w:val="1"/>
+      <w:numFmt w:val="bullet"/>
+      <w:lvlText w:val=""/>
+      <w:lvlJc w:val="left"/>
+      <w:pPr>
+        <w:ind w:left="5040" w:hanging="360"/>
+      </w:pPr>
+      <w:rPr>
+        <w:rFonts w:ascii="Symbol" w:hAnsi="Symbol" w:hint="default"/>
+      </w:rPr>
+    </w:lvl>
+    <w:lvl w:ilvl="7" w:tplc="18090003" w:tentative="1">
+      <w:start w:val="1"/>
+      <w:numFmt w:val="bullet"/>
+      <w:lvlText w:val="o"/>
+      <w:lvlJc w:val="left"/>
+      <w:pPr>
+        <w:ind w:left="5760" w:hanging="360"/>
+      </w:pPr>
+      <w:rPr>
+        <w:rFonts w:ascii="Courier New" w:hAnsi="Courier New" w:cs="Courier New" w:hint="default"/>
+      </w:rPr>
+    </w:lvl>
+    <w:lvl w:ilvl="8" w:tplc="18090005" w:tentative="1">
+      <w:start w:val="1"/>
+      <w:numFmt w:val="bullet"/>
+      <w:lvlText w:val=""/>
+      <w:lvlJc w:val="left"/>
+      <w:pPr>
+        <w:ind w:left="6480" w:hanging="360"/>
+      </w:pPr>
+      <w:rPr>
+        <w:rFonts w:ascii="Wingdings" w:hAnsi="Wingdings" w:hint="default"/>
+      </w:rPr>
+    </w:lvl>
+  </w:abstractNum>
+  <w:abstractNum w:abstractNumId="2" w15:restartNumberingAfterBreak="0">
+    <w:nsid w:val="2BF76F02"/>
+    <w:multiLevelType w:val="hybridMultilevel"/>
+    <w:tmpl w:val="F822D456"/>
+    <w:lvl w:ilvl="0" w:tplc="18090001">
+      <w:start w:val="1"/>
+      <w:numFmt w:val="bullet"/>
+      <w:lvlText w:val=""/>
+      <w:lvlJc w:val="left"/>
+      <w:pPr>
+        <w:ind w:left="720" w:hanging="360"/>
+      </w:pPr>
+      <w:rPr>
+        <w:rFonts w:ascii="Symbol" w:hAnsi="Symbol" w:hint="default"/>
+      </w:rPr>
+    </w:lvl>
+    <w:lvl w:ilvl="1" w:tplc="18090003" w:tentative="1">
+      <w:start w:val="1"/>
+      <w:numFmt w:val="bullet"/>
+      <w:lvlText w:val="o"/>
+      <w:lvlJc w:val="left"/>
+      <w:pPr>
+        <w:ind w:left="1440" w:hanging="360"/>
+      </w:pPr>
+      <w:rPr>
+        <w:rFonts w:ascii="Courier New" w:hAnsi="Courier New" w:cs="Courier New" w:hint="default"/>
+      </w:rPr>
+    </w:lvl>
+    <w:lvl w:ilvl="2" w:tplc="18090005" w:tentative="1">
+      <w:start w:val="1"/>
+      <w:numFmt w:val="bullet"/>
+      <w:lvlText w:val=""/>
+      <w:lvlJc w:val="left"/>
+      <w:pPr>
+        <w:ind w:left="2160" w:hanging="360"/>
+      </w:pPr>
+      <w:rPr>
+        <w:rFonts w:ascii="Wingdings" w:hAnsi="Wingdings" w:hint="default"/>
+      </w:rPr>
+    </w:lvl>
+    <w:lvl w:ilvl="3" w:tplc="18090001" w:tentative="1">
+      <w:start w:val="1"/>
+      <w:numFmt w:val="bullet"/>
+      <w:lvlText w:val=""/>
+      <w:lvlJc w:val="left"/>
+      <w:pPr>
+        <w:ind w:left="2880" w:hanging="360"/>
+      </w:pPr>
+      <w:rPr>
+        <w:rFonts w:ascii="Symbol" w:hAnsi="Symbol" w:hint="default"/>
+      </w:rPr>
+    </w:lvl>
+    <w:lvl w:ilvl="4" w:tplc="18090003" w:tentative="1">
+      <w:start w:val="1"/>
+      <w:numFmt w:val="bullet"/>
+      <w:lvlText w:val="o"/>
+      <w:lvlJc w:val="left"/>
+      <w:pPr>
+        <w:ind w:left="3600" w:hanging="360"/>
+      </w:pPr>
+      <w:rPr>
+        <w:rFonts w:ascii="Courier New" w:hAnsi="Courier New" w:cs="Courier New" w:hint="default"/>
+      </w:rPr>
+    </w:lvl>
+    <w:lvl w:ilvl="5" w:tplc="18090005" w:tentative="1">
+      <w:start w:val="1"/>
+      <w:numFmt w:val="bullet"/>
+      <w:lvlText w:val=""/>
+      <w:lvlJc w:val="left"/>
+      <w:pPr>
+        <w:ind w:left="4320" w:hanging="360"/>
+      </w:pPr>
+      <w:rPr>
+        <w:rFonts w:ascii="Wingdings" w:hAnsi="Wingdings" w:hint="default"/>
+      </w:rPr>
+    </w:lvl>
+    <w:lvl w:ilvl="6" w:tplc="18090001" w:tentative="1">
+      <w:start w:val="1"/>
+      <w:numFmt w:val="bullet"/>
+      <w:lvlText w:val=""/>
+      <w:lvlJc w:val="left"/>
+      <w:pPr>
+        <w:ind w:left="5040" w:hanging="360"/>
+      </w:pPr>
+      <w:rPr>
+        <w:rFonts w:ascii="Symbol" w:hAnsi="Symbol" w:hint="default"/>
+      </w:rPr>
+    </w:lvl>
+    <w:lvl w:ilvl="7" w:tplc="18090003" w:tentative="1">
+      <w:start w:val="1"/>
+      <w:numFmt w:val="bullet"/>
+      <w:lvlText w:val="o"/>
+      <w:lvlJc w:val="left"/>
+      <w:pPr>
+        <w:ind w:left="5760" w:hanging="360"/>
+      </w:pPr>
+      <w:rPr>
+        <w:rFonts w:ascii="Courier New" w:hAnsi="Courier New" w:cs="Courier New" w:hint="default"/>
+      </w:rPr>
+    </w:lvl>
+    <w:lvl w:ilvl="8" w:tplc="18090005" w:tentative="1">
+      <w:start w:val="1"/>
+      <w:numFmt w:val="bullet"/>
+      <w:lvlText w:val=""/>
+      <w:lvlJc w:val="left"/>
+      <w:pPr>
+        <w:ind w:left="6480" w:hanging="360"/>
+      </w:pPr>
+      <w:rPr>
+        <w:rFonts w:ascii="Wingdings" w:hAnsi="Wingdings" w:hint="default"/>
+      </w:rPr>
+    </w:lvl>
+  </w:abstractNum>
+  <w:abstractNum w:abstractNumId="3" w15:restartNumberingAfterBreak="0">
+    <w:nsid w:val="47166783"/>
+    <w:multiLevelType w:val="hybridMultilevel"/>
+    <w:tmpl w:val="785026F8"/>
+    <w:lvl w:ilvl="0" w:tplc="1809000F">
+      <w:start w:val="1"/>
+      <w:numFmt w:val="decimal"/>
+      <w:lvlText w:val="%1."/>
+      <w:lvlJc w:val="left"/>
+      <w:pPr>
+        <w:ind w:left="720" w:hanging="360"/>
+      </w:pPr>
+      <w:rPr>
+        <w:rFonts w:hint="default"/>
+      </w:rPr>
+    </w:lvl>
+    <w:lvl w:ilvl="1" w:tplc="18090019" w:tentative="1">
+      <w:start w:val="1"/>
+      <w:numFmt w:val="lowerLetter"/>
+      <w:lvlText w:val="%2."/>
+      <w:lvlJc w:val="left"/>
+      <w:pPr>
+        <w:ind w:left="1440" w:hanging="360"/>
+      </w:pPr>
+    </w:lvl>
+    <w:lvl w:ilvl="2" w:tplc="1809001B" w:tentative="1">
+      <w:start w:val="1"/>
+      <w:numFmt w:val="lowerRoman"/>
+      <w:lvlText w:val="%3."/>
+      <w:lvlJc w:val="right"/>
+      <w:pPr>
+        <w:ind w:left="2160" w:hanging="180"/>
+      </w:pPr>
+    </w:lvl>
+    <w:lvl w:ilvl="3" w:tplc="1809000F" w:tentative="1">
+      <w:start w:val="1"/>
+      <w:numFmt w:val="decimal"/>
+      <w:lvlText w:val="%4."/>
+      <w:lvlJc w:val="left"/>
+      <w:pPr>
+        <w:ind w:left="2880" w:hanging="360"/>
+      </w:pPr>
+    </w:lvl>
+    <w:lvl w:ilvl="4" w:tplc="18090019" w:tentative="1">
+      <w:start w:val="1"/>
+      <w:numFmt w:val="lowerLetter"/>
+      <w:lvlText w:val="%5."/>
+      <w:lvlJc w:val="left"/>
+      <w:pPr>
+        <w:ind w:left="3600" w:hanging="360"/>
+      </w:pPr>
+    </w:lvl>
+    <w:lvl w:ilvl="5" w:tplc="1809001B" w:tentative="1">
+      <w:start w:val="1"/>
+      <w:numFmt w:val="lowerRoman"/>
+      <w:lvlText w:val="%6."/>
+      <w:lvlJc w:val="right"/>
+      <w:pPr>
+        <w:ind w:left="4320" w:hanging="180"/>
+      </w:pPr>
+    </w:lvl>
+    <w:lvl w:ilvl="6" w:tplc="1809000F" w:tentative="1">
+      <w:start w:val="1"/>
+      <w:numFmt w:val="decimal"/>
+      <w:lvlText w:val="%7."/>
+      <w:lvlJc w:val="left"/>
+      <w:pPr>
+        <w:ind w:left="5040" w:hanging="360"/>
+      </w:pPr>
+    </w:lvl>
+    <w:lvl w:ilvl="7" w:tplc="18090019" w:tentative="1">
+      <w:start w:val="1"/>
+      <w:numFmt w:val="lowerLetter"/>
+      <w:lvlText w:val="%8."/>
+      <w:lvlJc w:val="left"/>
+      <w:pPr>
+        <w:ind w:left="5760" w:hanging="360"/>
+      </w:pPr>
+    </w:lvl>
+    <w:lvl w:ilvl="8" w:tplc="1809001B" w:tentative="1">
+      <w:start w:val="1"/>
+      <w:numFmt w:val="lowerRoman"/>
+      <w:lvlText w:val="%9."/>
+      <w:lvlJc w:val="right"/>
+      <w:pPr>
+        <w:ind w:left="6480" w:hanging="180"/>
+      </w:pPr>
+    </w:lvl>
+  </w:abstractNum>
+  <w:abstractNum w:abstractNumId="4" w15:restartNumberingAfterBreak="0">
+    <w:nsid w:val="49992502"/>
+    <w:multiLevelType w:val="hybridMultilevel"/>
+    <w:tmpl w:val="0AD85CCA"/>
+    <w:lvl w:ilvl="0" w:tplc="18090001">
+      <w:start w:val="1"/>
+      <w:numFmt w:val="bullet"/>
+      <w:lvlText w:val=""/>
+      <w:lvlJc w:val="left"/>
+      <w:pPr>
+        <w:ind w:left="720" w:hanging="360"/>
+      </w:pPr>
+      <w:rPr>
+        <w:rFonts w:ascii="Symbol" w:hAnsi="Symbol" w:hint="default"/>
+      </w:rPr>
+    </w:lvl>
+    <w:lvl w:ilvl="1" w:tplc="18090003" w:tentative="1">
+      <w:start w:val="1"/>
+      <w:numFmt w:val="bullet"/>
+      <w:lvlText w:val="o"/>
+      <w:lvlJc w:val="left"/>
+      <w:pPr>
+        <w:ind w:left="1440" w:hanging="360"/>
+      </w:pPr>
+      <w:rPr>
+        <w:rFonts w:ascii="Courier New" w:hAnsi="Courier New" w:cs="Courier New" w:hint="default"/>
+      </w:rPr>
+    </w:lvl>
+    <w:lvl w:ilvl="2" w:tplc="18090005" w:tentative="1">
+      <w:start w:val="1"/>
+      <w:numFmt w:val="bullet"/>
+      <w:lvlText w:val=""/>
+      <w:lvlJc w:val="left"/>
+      <w:pPr>
+        <w:ind w:left="2160" w:hanging="360"/>
+      </w:pPr>
+      <w:rPr>
+        <w:rFonts w:ascii="Wingdings" w:hAnsi="Wingdings" w:hint="default"/>
+      </w:rPr>
+    </w:lvl>
+    <w:lvl w:ilvl="3" w:tplc="18090001" w:tentative="1">
+      <w:start w:val="1"/>
+      <w:numFmt w:val="bullet"/>
+      <w:lvlText w:val=""/>
+      <w:lvlJc w:val="left"/>
+      <w:pPr>
+        <w:ind w:left="2880" w:hanging="360"/>
+      </w:pPr>
+      <w:rPr>
+        <w:rFonts w:ascii="Symbol" w:hAnsi="Symbol" w:hint="default"/>
+      </w:rPr>
+    </w:lvl>
+    <w:lvl w:ilvl="4" w:tplc="18090003" w:tentative="1">
+      <w:start w:val="1"/>
+      <w:numFmt w:val="bullet"/>
+      <w:lvlText w:val="o"/>
+      <w:lvlJc w:val="left"/>
+      <w:pPr>
+        <w:ind w:left="3600" w:hanging="360"/>
+      </w:pPr>
+      <w:rPr>
+        <w:rFonts w:ascii="Courier New" w:hAnsi="Courier New" w:cs="Courier New" w:hint="default"/>
+      </w:rPr>
+    </w:lvl>
+    <w:lvl w:ilvl="5" w:tplc="18090005" w:tentative="1">
+      <w:start w:val="1"/>
+      <w:numFmt w:val="bullet"/>
+      <w:lvlText w:val=""/>
+      <w:lvlJc w:val="left"/>
+      <w:pPr>
+        <w:ind w:left="4320" w:hanging="360"/>
+      </w:pPr>
+      <w:rPr>
+        <w:rFonts w:ascii="Wingdings" w:hAnsi="Wingdings" w:hint="default"/>
+      </w:rPr>
+    </w:lvl>
+    <w:lvl w:ilvl="6" w:tplc="18090001" w:tentative="1">
+      <w:start w:val="1"/>
+      <w:numFmt w:val="bullet"/>
+      <w:lvlText w:val=""/>
+      <w:lvlJc w:val="left"/>
+      <w:pPr>
+        <w:ind w:left="5040" w:hanging="360"/>
+      </w:pPr>
+      <w:rPr>
+        <w:rFonts w:ascii="Symbol" w:hAnsi="Symbol" w:hint="default"/>
+      </w:rPr>
+    </w:lvl>
+    <w:lvl w:ilvl="7" w:tplc="18090003" w:tentative="1">
+      <w:start w:val="1"/>
+      <w:numFmt w:val="bullet"/>
+      <w:lvlText w:val="o"/>
+      <w:lvlJc w:val="left"/>
+      <w:pPr>
+        <w:ind w:left="5760" w:hanging="360"/>
+      </w:pPr>
+      <w:rPr>
+        <w:rFonts w:ascii="Courier New" w:hAnsi="Courier New" w:cs="Courier New" w:hint="default"/>
+      </w:rPr>
+    </w:lvl>
+    <w:lvl w:ilvl="8" w:tplc="18090005" w:tentative="1">
+      <w:start w:val="1"/>
+      <w:numFmt w:val="bullet"/>
+      <w:lvlText w:val=""/>
+      <w:lvlJc w:val="left"/>
+      <w:pPr>
+        <w:ind w:left="6480" w:hanging="360"/>
+      </w:pPr>
+      <w:rPr>
+        <w:rFonts w:ascii="Wingdings" w:hAnsi="Wingdings" w:hint="default"/>
+      </w:rPr>
+    </w:lvl>
+  </w:abstractNum>
+  <w:abstractNum w:abstractNumId="5" w15:restartNumberingAfterBreak="0">
+    <w:nsid w:val="4FE6706A"/>
+    <w:multiLevelType w:val="hybridMultilevel"/>
+    <w:tmpl w:val="8872145A"/>
+    <w:lvl w:ilvl="0" w:tplc="18090011">
+      <w:start w:val="1"/>
+      <w:numFmt w:val="decimal"/>
+      <w:lvlText w:val="%1)"/>
+      <w:lvlJc w:val="left"/>
+      <w:pPr>
+        <w:ind w:left="720" w:hanging="360"/>
+      </w:pPr>
+      <w:rPr>
+        <w:rFonts w:ascii="Times New Roman" w:hAnsi="Times New Roman" w:cs="Times New Roman" w:hint="default"/>
+        <w:b w:val="0"/>
+        <w:sz w:val="20"/>
+      </w:rPr>
+    </w:lvl>
+    <w:lvl w:ilvl="1" w:tplc="18090019" w:tentative="1">
+      <w:start w:val="1"/>
+      <w:numFmt w:val="lowerLetter"/>
+      <w:lvlText w:val="%2."/>
+      <w:lvlJc w:val="left"/>
+      <w:pPr>
+        <w:ind w:left="1440" w:hanging="360"/>
+      </w:pPr>
+    </w:lvl>
+    <w:lvl w:ilvl="2" w:tplc="1809001B" w:tentative="1">
+      <w:start w:val="1"/>
+      <w:numFmt w:val="lowerRoman"/>
+      <w:lvlText w:val="%3."/>
+      <w:lvlJc w:val="right"/>
+      <w:pPr>
+        <w:ind w:left="2160" w:hanging="180"/>
+      </w:pPr>
+    </w:lvl>
+    <w:lvl w:ilvl="3" w:tplc="1809000F" w:tentative="1">
+      <w:start w:val="1"/>
+      <w:numFmt w:val="decimal"/>
+      <w:lvlText w:val="%4."/>
+      <w:lvlJc w:val="left"/>
+      <w:pPr>
+        <w:ind w:left="2880" w:hanging="360"/>
+      </w:pPr>
+    </w:lvl>
+    <w:lvl w:ilvl="4" w:tplc="18090019" w:tentative="1">
+      <w:start w:val="1"/>
+      <w:numFmt w:val="lowerLetter"/>
+      <w:lvlText w:val="%5."/>
+      <w:lvlJc w:val="left"/>
+      <w:pPr>
+        <w:ind w:left="3600" w:hanging="360"/>
+      </w:pPr>
+    </w:lvl>
+    <w:lvl w:ilvl="5" w:tplc="1809001B" w:tentative="1">
+      <w:start w:val="1"/>
+      <w:numFmt w:val="lowerRoman"/>
+      <w:lvlText w:val="%6."/>
+      <w:lvlJc w:val="right"/>
+      <w:pPr>
+        <w:ind w:left="4320" w:hanging="180"/>
+      </w:pPr>
+    </w:lvl>
+    <w:lvl w:ilvl="6" w:tplc="1809000F" w:tentative="1">
+      <w:start w:val="1"/>
+      <w:numFmt w:val="decimal"/>
+      <w:lvlText w:val="%7."/>
+      <w:lvlJc w:val="left"/>
+      <w:pPr>
+        <w:ind w:left="5040" w:hanging="360"/>
+      </w:pPr>
+    </w:lvl>
+    <w:lvl w:ilvl="7" w:tplc="18090019" w:tentative="1">
+      <w:start w:val="1"/>
+      <w:numFmt w:val="lowerLetter"/>
+      <w:lvlText w:val="%8."/>
+      <w:lvlJc w:val="left"/>
+      <w:pPr>
+        <w:ind w:left="5760" w:hanging="360"/>
+      </w:pPr>
+    </w:lvl>
+    <w:lvl w:ilvl="8" w:tplc="1809001B" w:tentative="1">
+      <w:start w:val="1"/>
+      <w:numFmt w:val="lowerRoman"/>
+      <w:lvlText w:val="%9."/>
+      <w:lvlJc w:val="right"/>
+      <w:pPr>
+        <w:ind w:left="6480" w:hanging="180"/>
+      </w:pPr>
+    </w:lvl>
+  </w:abstractNum>
   <w:num w:numId="1" w16cid:durableId="67924860">
+    <w:abstractNumId w:val="3"/>
+  </w:num>
+  <w:num w:numId="2" w16cid:durableId="859851522">
+    <w:abstractNumId w:val="4"/>
+  </w:num>
+  <w:num w:numId="3" w16cid:durableId="1283225622">
     <w:abstractNumId w:val="2"/>
   </w:num>
-  <w:num w:numId="2" w16cid:durableId="859851522">
-    <w:abstractNumId w:val="3"/>
-  </w:num>
-  <w:num w:numId="3" w16cid:durableId="1283225622">
+  <w:num w:numId="4" w16cid:durableId="163860081">
     <w:abstractNumId w:val="1"/>
   </w:num>
-  <w:num w:numId="4" w16cid:durableId="163860081">
+  <w:num w:numId="5" w16cid:durableId="1305349719">
+    <w:abstractNumId w:val="5"/>
+  </w:num>
+  <w:num w:numId="6" w16cid:durableId="1985620238">
     <w:abstractNumId w:val="0"/>
-  </w:num>
-  <w:num w:numId="5" w16cid:durableId="1305349719">
-    <w:abstractNumId w:val="4"/>
   </w:num>
 </w:numbering>
 </file>

</xml_diff>

<commit_message>
Exploring ways of implementing a Big Data artefact on cloudduggu.
</commit_message>
<xml_diff>
--- a/Daily_Work_Summary.docx
+++ b/Daily_Work_Summary.docx
@@ -225,25 +225,7 @@
           <w:sz w:val="20"/>
           <w:szCs w:val="20"/>
         </w:rPr>
-        <w:t xml:space="preserve">. </w:t>
-      </w:r>
-      <w:proofErr w:type="spellStart"/>
-      <w:r>
-        <w:rPr>
-          <w:rFonts w:ascii="Times New Roman" w:hAnsi="Times New Roman" w:cs="Times New Roman"/>
-          <w:sz w:val="20"/>
-          <w:szCs w:val="20"/>
-        </w:rPr>
-        <w:t>Packt</w:t>
-      </w:r>
-      <w:proofErr w:type="spellEnd"/>
-      <w:r>
-        <w:rPr>
-          <w:rFonts w:ascii="Times New Roman" w:hAnsi="Times New Roman" w:cs="Times New Roman"/>
-          <w:sz w:val="20"/>
-          <w:szCs w:val="20"/>
-        </w:rPr>
-        <w:t>.</w:t>
+        <w:t>. Packt.</w:t>
       </w:r>
     </w:p>
     <w:p>
@@ -273,25 +255,7 @@
           <w:sz w:val="20"/>
           <w:szCs w:val="20"/>
         </w:rPr>
-        <w:t xml:space="preserve"> by Sandy Ryza, Uri Laserson, Sean </w:t>
-      </w:r>
-      <w:proofErr w:type="gramStart"/>
-      <w:r>
-        <w:rPr>
-          <w:rFonts w:ascii="Times New Roman" w:hAnsi="Times New Roman" w:cs="Times New Roman"/>
-          <w:sz w:val="20"/>
-          <w:szCs w:val="20"/>
-        </w:rPr>
-        <w:t>Owen</w:t>
-      </w:r>
-      <w:proofErr w:type="gramEnd"/>
-      <w:r>
-        <w:rPr>
-          <w:rFonts w:ascii="Times New Roman" w:hAnsi="Times New Roman" w:cs="Times New Roman"/>
-          <w:sz w:val="20"/>
-          <w:szCs w:val="20"/>
-        </w:rPr>
-        <w:t xml:space="preserve"> and Josh Wills. O’Reilly.</w:t>
+        <w:t xml:space="preserve"> by Sandy Ryza, Uri Laserson, Sean Owen and Josh Wills. O’Reilly.</w:t>
       </w:r>
     </w:p>
     <w:p>
@@ -343,61 +307,7 @@
           <w:sz w:val="20"/>
           <w:szCs w:val="20"/>
         </w:rPr>
-        <w:t xml:space="preserve">Large Scale Machine Learning with Spark by </w:t>
-      </w:r>
-      <w:proofErr w:type="spellStart"/>
-      <w:r>
-        <w:rPr>
-          <w:rFonts w:ascii="Times New Roman" w:hAnsi="Times New Roman" w:cs="Times New Roman"/>
-          <w:sz w:val="20"/>
-          <w:szCs w:val="20"/>
-        </w:rPr>
-        <w:t>Rezaul</w:t>
-      </w:r>
-      <w:proofErr w:type="spellEnd"/>
-      <w:r>
-        <w:rPr>
-          <w:rFonts w:ascii="Times New Roman" w:hAnsi="Times New Roman" w:cs="Times New Roman"/>
-          <w:sz w:val="20"/>
-          <w:szCs w:val="20"/>
-        </w:rPr>
-        <w:t xml:space="preserve"> Karim and </w:t>
-      </w:r>
-      <w:proofErr w:type="spellStart"/>
-      <w:r>
-        <w:rPr>
-          <w:rFonts w:ascii="Times New Roman" w:hAnsi="Times New Roman" w:cs="Times New Roman"/>
-          <w:sz w:val="20"/>
-          <w:szCs w:val="20"/>
-        </w:rPr>
-        <w:t>Mahedi</w:t>
-      </w:r>
-      <w:proofErr w:type="spellEnd"/>
-      <w:r>
-        <w:rPr>
-          <w:rFonts w:ascii="Times New Roman" w:hAnsi="Times New Roman" w:cs="Times New Roman"/>
-          <w:sz w:val="20"/>
-          <w:szCs w:val="20"/>
-        </w:rPr>
-        <w:t xml:space="preserve"> Kaysar. </w:t>
-      </w:r>
-      <w:proofErr w:type="spellStart"/>
-      <w:r>
-        <w:rPr>
-          <w:rFonts w:ascii="Times New Roman" w:hAnsi="Times New Roman" w:cs="Times New Roman"/>
-          <w:sz w:val="20"/>
-          <w:szCs w:val="20"/>
-        </w:rPr>
-        <w:t>Packt</w:t>
-      </w:r>
-      <w:proofErr w:type="spellEnd"/>
-      <w:r>
-        <w:rPr>
-          <w:rFonts w:ascii="Times New Roman" w:hAnsi="Times New Roman" w:cs="Times New Roman"/>
-          <w:sz w:val="20"/>
-          <w:szCs w:val="20"/>
-        </w:rPr>
-        <w:t>.</w:t>
+        <w:t>Large Scale Machine Learning with Spark by Rezaul Karim and Mahedi Kaysar. Packt.</w:t>
       </w:r>
     </w:p>
     <w:p>
@@ -419,25 +329,7 @@
           <w:sz w:val="20"/>
           <w:szCs w:val="20"/>
         </w:rPr>
-        <w:t xml:space="preserve">Learning Spark by Holden Karau, Andy Konwinski, Patrick </w:t>
-      </w:r>
-      <w:proofErr w:type="gramStart"/>
-      <w:r>
-        <w:rPr>
-          <w:rFonts w:ascii="Times New Roman" w:hAnsi="Times New Roman" w:cs="Times New Roman"/>
-          <w:sz w:val="20"/>
-          <w:szCs w:val="20"/>
-        </w:rPr>
-        <w:t>Wendell</w:t>
-      </w:r>
-      <w:proofErr w:type="gramEnd"/>
-      <w:r>
-        <w:rPr>
-          <w:rFonts w:ascii="Times New Roman" w:hAnsi="Times New Roman" w:cs="Times New Roman"/>
-          <w:sz w:val="20"/>
-          <w:szCs w:val="20"/>
-        </w:rPr>
-        <w:t xml:space="preserve"> and Matei Zaharia.</w:t>
+        <w:t>Learning Spark by Holden Karau, Andy Konwinski, Patrick Wendell and Matei Zaharia.</w:t>
       </w:r>
       <w:r>
         <w:rPr>
@@ -467,43 +359,15 @@
           <w:sz w:val="20"/>
           <w:szCs w:val="20"/>
         </w:rPr>
-        <w:t xml:space="preserve">Mastering Machine Learning with Python in Six Steps, by Manohar </w:t>
-      </w:r>
-      <w:proofErr w:type="spellStart"/>
-      <w:r>
-        <w:rPr>
-          <w:rFonts w:ascii="Times New Roman" w:hAnsi="Times New Roman" w:cs="Times New Roman"/>
-          <w:sz w:val="20"/>
-          <w:szCs w:val="20"/>
-        </w:rPr>
-        <w:t>Swamynathan</w:t>
-      </w:r>
-      <w:proofErr w:type="spellEnd"/>
-      <w:r>
-        <w:rPr>
-          <w:rFonts w:ascii="Times New Roman" w:hAnsi="Times New Roman" w:cs="Times New Roman"/>
-          <w:sz w:val="20"/>
-          <w:szCs w:val="20"/>
-        </w:rPr>
-        <w:t xml:space="preserve">. </w:t>
-      </w:r>
-      <w:proofErr w:type="spellStart"/>
-      <w:r>
-        <w:rPr>
-          <w:rFonts w:ascii="Times New Roman" w:hAnsi="Times New Roman" w:cs="Times New Roman"/>
-          <w:sz w:val="20"/>
-          <w:szCs w:val="20"/>
-        </w:rPr>
-        <w:t>Apress</w:t>
-      </w:r>
-      <w:proofErr w:type="spellEnd"/>
-      <w:r>
-        <w:rPr>
-          <w:rFonts w:ascii="Times New Roman" w:hAnsi="Times New Roman" w:cs="Times New Roman"/>
-          <w:sz w:val="20"/>
-          <w:szCs w:val="20"/>
-        </w:rPr>
-        <w:t>.</w:t>
+        <w:t>Mastering Machine Learning with Python in Six Steps, by Manohar Swamynathan</w:t>
+      </w:r>
+      <w:r>
+        <w:rPr>
+          <w:rFonts w:ascii="Times New Roman" w:hAnsi="Times New Roman" w:cs="Times New Roman"/>
+          <w:sz w:val="20"/>
+          <w:szCs w:val="20"/>
+        </w:rPr>
+        <w:t>. Apress.</w:t>
       </w:r>
     </w:p>
     <w:p>
@@ -711,86 +575,32 @@
           <w:sz w:val="20"/>
           <w:szCs w:val="20"/>
         </w:rPr>
-        <w:t xml:space="preserve">o push records into Apache Spark and link a </w:t>
-      </w:r>
-      <w:proofErr w:type="spellStart"/>
-      <w:r>
-        <w:rPr>
-          <w:rFonts w:ascii="Times New Roman" w:hAnsi="Times New Roman" w:cs="Times New Roman"/>
-          <w:sz w:val="20"/>
-          <w:szCs w:val="20"/>
-        </w:rPr>
-        <w:t>Jupyter</w:t>
-      </w:r>
-      <w:proofErr w:type="spellEnd"/>
-      <w:r>
-        <w:rPr>
-          <w:rFonts w:ascii="Times New Roman" w:hAnsi="Times New Roman" w:cs="Times New Roman"/>
-          <w:sz w:val="20"/>
-          <w:szCs w:val="20"/>
-        </w:rPr>
-        <w:t xml:space="preserve"> Notebook to it, stablish the connection and </w:t>
-      </w:r>
-      <w:r>
-        <w:rPr>
-          <w:rFonts w:ascii="Times New Roman" w:hAnsi="Times New Roman" w:cs="Times New Roman"/>
-          <w:sz w:val="20"/>
-          <w:szCs w:val="20"/>
-        </w:rPr>
-        <w:t xml:space="preserve">pull records into a pandas </w:t>
-      </w:r>
-      <w:proofErr w:type="spellStart"/>
-      <w:r>
-        <w:rPr>
-          <w:rFonts w:ascii="Times New Roman" w:hAnsi="Times New Roman" w:cs="Times New Roman"/>
-          <w:sz w:val="20"/>
-          <w:szCs w:val="20"/>
-        </w:rPr>
-        <w:t>dataframe</w:t>
-      </w:r>
-      <w:proofErr w:type="spellEnd"/>
-      <w:r>
-        <w:rPr>
-          <w:rFonts w:ascii="Times New Roman" w:hAnsi="Times New Roman" w:cs="Times New Roman"/>
-          <w:sz w:val="20"/>
-          <w:szCs w:val="20"/>
-        </w:rPr>
-        <w:t>.</w:t>
-      </w:r>
-    </w:p>
-    <w:p>
-      <w:pPr>
-        <w:rPr>
-          <w:rFonts w:ascii="Times New Roman" w:hAnsi="Times New Roman" w:cs="Times New Roman"/>
-          <w:sz w:val="20"/>
-          <w:szCs w:val="20"/>
-        </w:rPr>
-      </w:pPr>
-      <w:r>
-        <w:rPr>
-          <w:rFonts w:ascii="Times New Roman" w:hAnsi="Times New Roman" w:cs="Times New Roman"/>
-          <w:sz w:val="20"/>
-          <w:szCs w:val="20"/>
-        </w:rPr>
-        <w:t xml:space="preserve">Videos to connect </w:t>
-      </w:r>
-      <w:proofErr w:type="spellStart"/>
-      <w:r>
-        <w:rPr>
-          <w:rFonts w:ascii="Times New Roman" w:hAnsi="Times New Roman" w:cs="Times New Roman"/>
-          <w:sz w:val="20"/>
-          <w:szCs w:val="20"/>
-        </w:rPr>
-        <w:t>Jupyter</w:t>
-      </w:r>
-      <w:proofErr w:type="spellEnd"/>
-      <w:r>
-        <w:rPr>
-          <w:rFonts w:ascii="Times New Roman" w:hAnsi="Times New Roman" w:cs="Times New Roman"/>
-          <w:sz w:val="20"/>
-          <w:szCs w:val="20"/>
-        </w:rPr>
-        <w:t xml:space="preserve"> Notebooks to Apache:</w:t>
+        <w:t xml:space="preserve">o push records into Apache Spark and link a Jupyter Notebook to it, stablish the connection and </w:t>
+      </w:r>
+      <w:r>
+        <w:rPr>
+          <w:rFonts w:ascii="Times New Roman" w:hAnsi="Times New Roman" w:cs="Times New Roman"/>
+          <w:sz w:val="20"/>
+          <w:szCs w:val="20"/>
+        </w:rPr>
+        <w:t>pull records into a pandas dataframe.</w:t>
+      </w:r>
+    </w:p>
+    <w:p>
+      <w:pPr>
+        <w:rPr>
+          <w:rFonts w:ascii="Times New Roman" w:hAnsi="Times New Roman" w:cs="Times New Roman"/>
+          <w:sz w:val="20"/>
+          <w:szCs w:val="20"/>
+        </w:rPr>
+      </w:pPr>
+      <w:r>
+        <w:rPr>
+          <w:rFonts w:ascii="Times New Roman" w:hAnsi="Times New Roman" w:cs="Times New Roman"/>
+          <w:sz w:val="20"/>
+          <w:szCs w:val="20"/>
+        </w:rPr>
+        <w:t>Videos to connect Jupyter Notebooks to Apache:</w:t>
       </w:r>
     </w:p>
     <w:p>
@@ -926,25 +736,7 @@
           <w:sz w:val="20"/>
           <w:szCs w:val="20"/>
         </w:rPr>
-        <w:t xml:space="preserve">Apache Spark and connect it </w:t>
-      </w:r>
-      <w:proofErr w:type="spellStart"/>
-      <w:r>
-        <w:rPr>
-          <w:rFonts w:ascii="Times New Roman" w:hAnsi="Times New Roman" w:cs="Times New Roman"/>
-          <w:sz w:val="20"/>
-          <w:szCs w:val="20"/>
-        </w:rPr>
-        <w:t>Jupyter</w:t>
-      </w:r>
-      <w:proofErr w:type="spellEnd"/>
-      <w:r>
-        <w:rPr>
-          <w:rFonts w:ascii="Times New Roman" w:hAnsi="Times New Roman" w:cs="Times New Roman"/>
-          <w:sz w:val="20"/>
-          <w:szCs w:val="20"/>
-        </w:rPr>
-        <w:t xml:space="preserve"> Notebook.</w:t>
+        <w:t>Apache Spark and connect it Jupyter Notebook.</w:t>
       </w:r>
     </w:p>
     <w:p>
@@ -983,25 +775,7 @@
           <w:sz w:val="20"/>
           <w:szCs w:val="20"/>
         </w:rPr>
-        <w:t xml:space="preserve">Tom White, 2012, Hadoop </w:t>
-      </w:r>
-      <w:proofErr w:type="gramStart"/>
-      <w:r>
-        <w:rPr>
-          <w:rFonts w:ascii="Times New Roman" w:hAnsi="Times New Roman" w:cs="Times New Roman"/>
-          <w:sz w:val="20"/>
-          <w:szCs w:val="20"/>
-        </w:rPr>
-        <w:t>The</w:t>
-      </w:r>
-      <w:proofErr w:type="gramEnd"/>
-      <w:r>
-        <w:rPr>
-          <w:rFonts w:ascii="Times New Roman" w:hAnsi="Times New Roman" w:cs="Times New Roman"/>
-          <w:sz w:val="20"/>
-          <w:szCs w:val="20"/>
-        </w:rPr>
-        <w:t xml:space="preserve"> Definitive Guide, O’Reilly Publishing</w:t>
+        <w:t>Tom White, 2012, Hadoop The Definitive Guide, O’Reilly Publishing</w:t>
       </w:r>
     </w:p>
     <w:p>
@@ -1039,41 +813,13 @@
           <w:szCs w:val="20"/>
         </w:rPr>
       </w:pPr>
-      <w:proofErr w:type="spellStart"/>
-      <w:r>
-        <w:rPr>
-          <w:rFonts w:ascii="Times New Roman" w:hAnsi="Times New Roman" w:cs="Times New Roman"/>
-          <w:sz w:val="20"/>
-          <w:szCs w:val="20"/>
-        </w:rPr>
-        <w:t>Lublinsky</w:t>
-      </w:r>
-      <w:proofErr w:type="spellEnd"/>
-      <w:r>
-        <w:rPr>
-          <w:rFonts w:ascii="Times New Roman" w:hAnsi="Times New Roman" w:cs="Times New Roman"/>
-          <w:sz w:val="20"/>
-          <w:szCs w:val="20"/>
-        </w:rPr>
-        <w:t xml:space="preserve"> B., Smith K. T. and Yakubovich A 2013, Professional Hadoop Solutions, </w:t>
-      </w:r>
-      <w:proofErr w:type="spellStart"/>
-      <w:r>
-        <w:rPr>
-          <w:rFonts w:ascii="Times New Roman" w:hAnsi="Times New Roman" w:cs="Times New Roman"/>
-          <w:sz w:val="20"/>
-          <w:szCs w:val="20"/>
-        </w:rPr>
-        <w:t>Wrox</w:t>
-      </w:r>
-      <w:proofErr w:type="spellEnd"/>
-      <w:r>
-        <w:rPr>
-          <w:rFonts w:ascii="Times New Roman" w:hAnsi="Times New Roman" w:cs="Times New Roman"/>
-          <w:sz w:val="20"/>
-          <w:szCs w:val="20"/>
-        </w:rPr>
-        <w:t xml:space="preserve"> [ISBN: 13:978-11186]</w:t>
+      <w:r>
+        <w:rPr>
+          <w:rFonts w:ascii="Times New Roman" w:hAnsi="Times New Roman" w:cs="Times New Roman"/>
+          <w:sz w:val="20"/>
+          <w:szCs w:val="20"/>
+        </w:rPr>
+        <w:t>Lublinsky B., Smith K. T. and Yakubovich A 2013, Professional Hadoop Solutions, Wrox [ISBN: 13:978-11186]</w:t>
       </w:r>
     </w:p>
     <w:p>
@@ -1266,18 +1012,8 @@
           <w:sz w:val="20"/>
           <w:szCs w:val="20"/>
         </w:rPr>
-        <w:t xml:space="preserve">Connecting </w:t>
-      </w:r>
-      <w:proofErr w:type="spellStart"/>
-      <w:r>
-        <w:rPr>
-          <w:rFonts w:ascii="Times New Roman" w:hAnsi="Times New Roman" w:cs="Times New Roman"/>
-          <w:sz w:val="20"/>
-          <w:szCs w:val="20"/>
-        </w:rPr>
-        <w:t>Jupyter</w:t>
-      </w:r>
-      <w:proofErr w:type="spellEnd"/>
+        <w:t>Connecting Jupyter</w:t>
+      </w:r>
       <w:r>
         <w:rPr>
           <w:rFonts w:ascii="Times New Roman" w:hAnsi="Times New Roman" w:cs="Times New Roman"/>
@@ -1300,7 +1036,6 @@
           <w:szCs w:val="20"/>
         </w:rPr>
       </w:pPr>
-      <w:proofErr w:type="spellStart"/>
       <w:r>
         <w:rPr>
           <w:rFonts w:ascii="Times New Roman" w:hAnsi="Times New Roman" w:cs="Times New Roman"/>
@@ -1309,7 +1044,6 @@
         </w:rPr>
         <w:t>Spark_App_Using_PySpark.ipynb</w:t>
       </w:r>
-      <w:proofErr w:type="spellEnd"/>
       <w:r>
         <w:rPr>
           <w:rFonts w:ascii="Times New Roman" w:hAnsi="Times New Roman" w:cs="Times New Roman"/>
@@ -1342,23 +1076,13 @@
         </w:rPr>
         <w:t xml:space="preserve">all records in </w:t>
       </w:r>
-      <w:proofErr w:type="spellStart"/>
-      <w:r>
-        <w:rPr>
-          <w:rFonts w:ascii="Times New Roman" w:hAnsi="Times New Roman" w:cs="Times New Roman"/>
-          <w:sz w:val="20"/>
-          <w:szCs w:val="20"/>
-        </w:rPr>
-        <w:t>parket</w:t>
-      </w:r>
-      <w:proofErr w:type="spellEnd"/>
-      <w:r>
-        <w:rPr>
-          <w:rFonts w:ascii="Times New Roman" w:hAnsi="Times New Roman" w:cs="Times New Roman"/>
-          <w:sz w:val="20"/>
-          <w:szCs w:val="20"/>
-        </w:rPr>
-        <w:t xml:space="preserve"> format, note that size decreases.</w:t>
+      <w:r>
+        <w:rPr>
+          <w:rFonts w:ascii="Times New Roman" w:hAnsi="Times New Roman" w:cs="Times New Roman"/>
+          <w:sz w:val="20"/>
+          <w:szCs w:val="20"/>
+        </w:rPr>
+        <w:t>parket format, note that size decreases.</w:t>
       </w:r>
     </w:p>
     <w:p>
@@ -1374,7 +1098,6 @@
           <w:szCs w:val="20"/>
         </w:rPr>
       </w:pPr>
-      <w:proofErr w:type="spellStart"/>
       <w:r>
         <w:rPr>
           <w:rFonts w:ascii="Times New Roman" w:hAnsi="Times New Roman" w:cs="Times New Roman"/>
@@ -1391,7 +1114,6 @@
         </w:rPr>
         <w:t>.ipynb</w:t>
       </w:r>
-      <w:proofErr w:type="spellEnd"/>
       <w:r>
         <w:rPr>
           <w:rFonts w:ascii="Times New Roman" w:hAnsi="Times New Roman" w:cs="Times New Roman"/>
@@ -1406,25 +1128,7 @@
           <w:sz w:val="20"/>
           <w:szCs w:val="20"/>
         </w:rPr>
-        <w:t xml:space="preserve">we can interact with spark using </w:t>
-      </w:r>
-      <w:proofErr w:type="spellStart"/>
-      <w:r>
-        <w:rPr>
-          <w:rFonts w:ascii="Times New Roman" w:hAnsi="Times New Roman" w:cs="Times New Roman"/>
-          <w:sz w:val="20"/>
-          <w:szCs w:val="20"/>
-        </w:rPr>
-        <w:t>pyspark</w:t>
-      </w:r>
-      <w:proofErr w:type="spellEnd"/>
-      <w:r>
-        <w:rPr>
-          <w:rFonts w:ascii="Times New Roman" w:hAnsi="Times New Roman" w:cs="Times New Roman"/>
-          <w:sz w:val="20"/>
-          <w:szCs w:val="20"/>
-        </w:rPr>
-        <w:t>.</w:t>
+        <w:t>we can interact with spark using pyspark.</w:t>
       </w:r>
     </w:p>
     <w:p>
@@ -1482,97 +1186,7 @@
           <w:sz w:val="20"/>
           <w:szCs w:val="20"/>
         </w:rPr>
-        <w:t xml:space="preserve">When converting a Spark </w:t>
-      </w:r>
-      <w:proofErr w:type="spellStart"/>
-      <w:r>
-        <w:rPr>
-          <w:rFonts w:ascii="Times New Roman" w:hAnsi="Times New Roman" w:cs="Times New Roman"/>
-          <w:sz w:val="20"/>
-          <w:szCs w:val="20"/>
-        </w:rPr>
-        <w:t>DataFrame</w:t>
-      </w:r>
-      <w:proofErr w:type="spellEnd"/>
-      <w:r>
-        <w:rPr>
-          <w:rFonts w:ascii="Times New Roman" w:hAnsi="Times New Roman" w:cs="Times New Roman"/>
-          <w:sz w:val="20"/>
-          <w:szCs w:val="20"/>
-        </w:rPr>
-        <w:t xml:space="preserve"> to a Pandas </w:t>
-      </w:r>
-      <w:proofErr w:type="spellStart"/>
-      <w:r>
-        <w:rPr>
-          <w:rFonts w:ascii="Times New Roman" w:hAnsi="Times New Roman" w:cs="Times New Roman"/>
-          <w:sz w:val="20"/>
-          <w:szCs w:val="20"/>
-        </w:rPr>
-        <w:t>DataFrame</w:t>
-      </w:r>
-      <w:proofErr w:type="spellEnd"/>
-      <w:r>
-        <w:rPr>
-          <w:rFonts w:ascii="Times New Roman" w:hAnsi="Times New Roman" w:cs="Times New Roman"/>
-          <w:sz w:val="20"/>
-          <w:szCs w:val="20"/>
-        </w:rPr>
-        <w:t xml:space="preserve">, it was not possible due to memory constraints. This is an interesting topic to discuss in the paper because many data scientists, when trying to develop machine learning models, will need to parse large Spark </w:t>
-      </w:r>
-      <w:proofErr w:type="spellStart"/>
-      <w:r>
-        <w:rPr>
-          <w:rFonts w:ascii="Times New Roman" w:hAnsi="Times New Roman" w:cs="Times New Roman"/>
-          <w:sz w:val="20"/>
-          <w:szCs w:val="20"/>
-        </w:rPr>
-        <w:t>DataFrames</w:t>
-      </w:r>
-      <w:proofErr w:type="spellEnd"/>
-      <w:r>
-        <w:rPr>
-          <w:rFonts w:ascii="Times New Roman" w:hAnsi="Times New Roman" w:cs="Times New Roman"/>
-          <w:sz w:val="20"/>
-          <w:szCs w:val="20"/>
-        </w:rPr>
-        <w:t xml:space="preserve"> into a Pandas </w:t>
-      </w:r>
-      <w:proofErr w:type="spellStart"/>
-      <w:r>
-        <w:rPr>
-          <w:rFonts w:ascii="Times New Roman" w:hAnsi="Times New Roman" w:cs="Times New Roman"/>
-          <w:sz w:val="20"/>
-          <w:szCs w:val="20"/>
-        </w:rPr>
-        <w:t>DataFrame</w:t>
-      </w:r>
-      <w:proofErr w:type="spellEnd"/>
-      <w:r>
-        <w:rPr>
-          <w:rFonts w:ascii="Times New Roman" w:hAnsi="Times New Roman" w:cs="Times New Roman"/>
-          <w:sz w:val="20"/>
-          <w:szCs w:val="20"/>
-        </w:rPr>
-        <w:t xml:space="preserve"> </w:t>
-      </w:r>
-      <w:proofErr w:type="gramStart"/>
-      <w:r>
-        <w:rPr>
-          <w:rFonts w:ascii="Times New Roman" w:hAnsi="Times New Roman" w:cs="Times New Roman"/>
-          <w:sz w:val="20"/>
-          <w:szCs w:val="20"/>
-        </w:rPr>
-        <w:t>in order to</w:t>
-      </w:r>
-      <w:proofErr w:type="gramEnd"/>
-      <w:r>
-        <w:rPr>
-          <w:rFonts w:ascii="Times New Roman" w:hAnsi="Times New Roman" w:cs="Times New Roman"/>
-          <w:sz w:val="20"/>
-          <w:szCs w:val="20"/>
-        </w:rPr>
-        <w:t xml:space="preserve"> perform machine learning or deep learning techniques. A nice takeaway for today.</w:t>
+        <w:t>When converting a Spark DataFrame to a Pandas DataFrame, it was not possible due to memory constraints. This is an interesting topic to discuss in the paper because many data scientists, when trying to develop machine learning models, will need to parse large Spark DataFrames into a Pandas DataFrame in order to perform machine learning or deep learning techniques. A nice takeaway for today.</w:t>
       </w:r>
     </w:p>
     <w:p>
@@ -1630,25 +1244,7 @@
           <w:sz w:val="20"/>
           <w:szCs w:val="20"/>
         </w:rPr>
-        <w:t xml:space="preserve">Creating a Spark database from a large 3.61GB JSON file for </w:t>
-      </w:r>
-      <w:proofErr w:type="spellStart"/>
-      <w:r>
-        <w:rPr>
-          <w:rFonts w:ascii="Times New Roman" w:hAnsi="Times New Roman" w:cs="Times New Roman"/>
-          <w:sz w:val="20"/>
-          <w:szCs w:val="20"/>
-        </w:rPr>
-        <w:t>modeling</w:t>
-      </w:r>
-      <w:proofErr w:type="spellEnd"/>
-      <w:r>
-        <w:rPr>
-          <w:rFonts w:ascii="Times New Roman" w:hAnsi="Times New Roman" w:cs="Times New Roman"/>
-          <w:sz w:val="20"/>
-          <w:szCs w:val="20"/>
-        </w:rPr>
-        <w:t xml:space="preserve"> purposes is impractical due to its size. We need to adapt our dataset for modelling, </w:t>
+        <w:t xml:space="preserve">Creating a Spark database from a large 3.61GB JSON file for modeling purposes is impractical due to its size. We need to adapt our dataset for modelling, </w:t>
       </w:r>
       <w:r>
         <w:rPr>
@@ -1664,25 +1260,7 @@
           <w:sz w:val="20"/>
           <w:szCs w:val="20"/>
         </w:rPr>
-        <w:t xml:space="preserve"> </w:t>
-      </w:r>
-      <w:proofErr w:type="spellStart"/>
-      <w:r>
-        <w:rPr>
-          <w:rFonts w:ascii="Times New Roman" w:hAnsi="Times New Roman" w:cs="Times New Roman"/>
-          <w:sz w:val="20"/>
-          <w:szCs w:val="20"/>
-        </w:rPr>
-        <w:t>Jupyter</w:t>
-      </w:r>
-      <w:proofErr w:type="spellEnd"/>
-      <w:r>
-        <w:rPr>
-          <w:rFonts w:ascii="Times New Roman" w:hAnsi="Times New Roman" w:cs="Times New Roman"/>
-          <w:sz w:val="20"/>
-          <w:szCs w:val="20"/>
-        </w:rPr>
-        <w:t xml:space="preserve"> Notebooks</w:t>
+        <w:t xml:space="preserve"> Jupyter Notebooks</w:t>
       </w:r>
       <w:r>
         <w:rPr>
@@ -1728,18 +1306,8 @@
           <w:sz w:val="20"/>
           <w:szCs w:val="20"/>
         </w:rPr>
-        <w:t>Creating_Spark_DB_Loading_3.61GB_</w:t>
-      </w:r>
-      <w:proofErr w:type="gramStart"/>
-      <w:r>
-        <w:rPr>
-          <w:rFonts w:ascii="Times New Roman" w:hAnsi="Times New Roman" w:cs="Times New Roman"/>
-          <w:sz w:val="20"/>
-          <w:szCs w:val="20"/>
-        </w:rPr>
-        <w:t>json.ipynb</w:t>
-      </w:r>
-      <w:proofErr w:type="gramEnd"/>
+        <w:t>Creating_Spark_DB_Loading_3.61GB_json.ipynb</w:t>
+      </w:r>
     </w:p>
     <w:p>
       <w:pPr>
@@ -1754,26 +1322,14 @@
           <w:szCs w:val="20"/>
         </w:rPr>
       </w:pPr>
-      <w:proofErr w:type="spellStart"/>
-      <w:r>
-        <w:rPr>
-          <w:rFonts w:ascii="Times New Roman" w:hAnsi="Times New Roman" w:cs="Times New Roman"/>
-          <w:sz w:val="20"/>
-          <w:szCs w:val="20"/>
-        </w:rPr>
-        <w:t>Spark_DB_Parket_pd_</w:t>
-      </w:r>
-      <w:proofErr w:type="gramStart"/>
-      <w:r>
-        <w:rPr>
-          <w:rFonts w:ascii="Times New Roman" w:hAnsi="Times New Roman" w:cs="Times New Roman"/>
-          <w:sz w:val="20"/>
-          <w:szCs w:val="20"/>
-        </w:rPr>
-        <w:t>df.ipynb</w:t>
-      </w:r>
-      <w:proofErr w:type="spellEnd"/>
-      <w:proofErr w:type="gramEnd"/>
+      <w:r>
+        <w:rPr>
+          <w:rFonts w:ascii="Times New Roman" w:hAnsi="Times New Roman" w:cs="Times New Roman"/>
+          <w:sz w:val="20"/>
+          <w:szCs w:val="20"/>
+        </w:rPr>
+        <w:t>Spark_DB_Parket_pd_df.ipynb</w:t>
+      </w:r>
     </w:p>
     <w:p>
       <w:pPr>
@@ -1905,73 +1461,7 @@
           <w:lang w:eastAsia="en-IE"/>
           <w14:ligatures w14:val="none"/>
         </w:rPr>
-        <w:t xml:space="preserve">: </w:t>
-      </w:r>
-      <w:proofErr w:type="spellStart"/>
-      <w:proofErr w:type="gramStart"/>
-      <w:r>
-        <w:rPr>
-          <w:rFonts w:ascii="Courier New" w:eastAsia="Times New Roman" w:hAnsi="Courier New" w:cs="Courier New"/>
-          <w:color w:val="000000"/>
-          <w:kern w:val="0"/>
-          <w:sz w:val="21"/>
-          <w:szCs w:val="21"/>
-          <w:lang w:eastAsia="en-IE"/>
-          <w14:ligatures w14:val="none"/>
-        </w:rPr>
-        <w:t>org.apache</w:t>
-      </w:r>
-      <w:proofErr w:type="gramEnd"/>
-      <w:r>
-        <w:rPr>
-          <w:rFonts w:ascii="Courier New" w:eastAsia="Times New Roman" w:hAnsi="Courier New" w:cs="Courier New"/>
-          <w:color w:val="000000"/>
-          <w:kern w:val="0"/>
-          <w:sz w:val="21"/>
-          <w:szCs w:val="21"/>
-          <w:lang w:eastAsia="en-IE"/>
-          <w14:ligatures w14:val="none"/>
-        </w:rPr>
-        <w:t>.spark.SparkException</w:t>
-      </w:r>
-      <w:proofErr w:type="spellEnd"/>
-      <w:r>
-        <w:rPr>
-          <w:rFonts w:ascii="Courier New" w:eastAsia="Times New Roman" w:hAnsi="Courier New" w:cs="Courier New"/>
-          <w:color w:val="000000"/>
-          <w:kern w:val="0"/>
-          <w:sz w:val="21"/>
-          <w:szCs w:val="21"/>
-          <w:lang w:eastAsia="en-IE"/>
-          <w14:ligatures w14:val="none"/>
-        </w:rPr>
-        <w:t xml:space="preserve">: Job aborted due to stage failure: Total size of serialized results of 11 tasks (1145.7 MiB) is bigger than </w:t>
-      </w:r>
-      <w:proofErr w:type="spellStart"/>
-      <w:r>
-        <w:rPr>
-          <w:rFonts w:ascii="Courier New" w:eastAsia="Times New Roman" w:hAnsi="Courier New" w:cs="Courier New"/>
-          <w:color w:val="000000"/>
-          <w:kern w:val="0"/>
-          <w:sz w:val="21"/>
-          <w:szCs w:val="21"/>
-          <w:lang w:eastAsia="en-IE"/>
-          <w14:ligatures w14:val="none"/>
-        </w:rPr>
-        <w:t>spark.driver.maxResultSize</w:t>
-      </w:r>
-      <w:proofErr w:type="spellEnd"/>
-      <w:r>
-        <w:rPr>
-          <w:rFonts w:ascii="Courier New" w:eastAsia="Times New Roman" w:hAnsi="Courier New" w:cs="Courier New"/>
-          <w:color w:val="000000"/>
-          <w:kern w:val="0"/>
-          <w:sz w:val="21"/>
-          <w:szCs w:val="21"/>
-          <w:lang w:eastAsia="en-IE"/>
-          <w14:ligatures w14:val="none"/>
-        </w:rPr>
-        <w:t xml:space="preserve"> (1024.0 MiB)</w:t>
+        <w:t>: org.apache.spark.SparkException: Job aborted due to stage failure: Total size of serialized results of 11 tasks (1145.7 MiB) is bigger than spark.driver.maxResultSize (1024.0 MiB)</w:t>
       </w:r>
     </w:p>
     <w:p>
@@ -2075,23 +1565,13 @@
           <w:szCs w:val="20"/>
         </w:rPr>
       </w:pPr>
-      <w:proofErr w:type="spellStart"/>
-      <w:r>
-        <w:rPr>
-          <w:rFonts w:ascii="Times New Roman" w:hAnsi="Times New Roman" w:cs="Times New Roman"/>
-          <w:sz w:val="20"/>
-          <w:szCs w:val="20"/>
-        </w:rPr>
-        <w:t>Keras</w:t>
-      </w:r>
-      <w:proofErr w:type="spellEnd"/>
-      <w:r>
-        <w:rPr>
-          <w:rFonts w:ascii="Times New Roman" w:hAnsi="Times New Roman" w:cs="Times New Roman"/>
-          <w:sz w:val="20"/>
-          <w:szCs w:val="20"/>
-        </w:rPr>
-        <w:t>, on the other hand, is a high-level neural networks API, typically used for building and training deep learning models.</w:t>
+      <w:r>
+        <w:rPr>
+          <w:rFonts w:ascii="Times New Roman" w:hAnsi="Times New Roman" w:cs="Times New Roman"/>
+          <w:sz w:val="20"/>
+          <w:szCs w:val="20"/>
+        </w:rPr>
+        <w:t>Keras, on the other hand, is a high-level neural networks API, typically used for building and training deep learning models.</w:t>
       </w:r>
     </w:p>
     <w:p>
@@ -2240,70 +1720,24 @@
           <w:sz w:val="20"/>
           <w:szCs w:val="20"/>
         </w:rPr>
-        <w:t xml:space="preserve">, pulled into MySQL, pulled using </w:t>
-      </w:r>
-      <w:proofErr w:type="spellStart"/>
-      <w:r>
-        <w:rPr>
-          <w:rFonts w:ascii="Times New Roman" w:hAnsi="Times New Roman" w:cs="Times New Roman"/>
-          <w:sz w:val="20"/>
-          <w:szCs w:val="20"/>
-        </w:rPr>
-        <w:t>PySpark</w:t>
-      </w:r>
-      <w:proofErr w:type="spellEnd"/>
-      <w:r>
-        <w:rPr>
-          <w:rFonts w:ascii="Times New Roman" w:hAnsi="Times New Roman" w:cs="Times New Roman"/>
-          <w:sz w:val="20"/>
-          <w:szCs w:val="20"/>
-        </w:rPr>
-        <w:t xml:space="preserve"> and then modelled it in an ANN.</w:t>
-      </w:r>
-    </w:p>
-    <w:p>
-      <w:pPr>
-        <w:rPr>
-          <w:rFonts w:ascii="Times New Roman" w:hAnsi="Times New Roman" w:cs="Times New Roman"/>
-          <w:sz w:val="20"/>
-          <w:szCs w:val="20"/>
-        </w:rPr>
-      </w:pPr>
-      <w:proofErr w:type="gramStart"/>
-      <w:r>
-        <w:rPr>
-          <w:rFonts w:ascii="Times New Roman" w:hAnsi="Times New Roman" w:cs="Times New Roman"/>
-          <w:sz w:val="20"/>
-          <w:szCs w:val="20"/>
-        </w:rPr>
-        <w:t>Finally</w:t>
-      </w:r>
-      <w:proofErr w:type="gramEnd"/>
-      <w:r>
-        <w:rPr>
-          <w:rFonts w:ascii="Times New Roman" w:hAnsi="Times New Roman" w:cs="Times New Roman"/>
-          <w:sz w:val="20"/>
-          <w:szCs w:val="20"/>
-        </w:rPr>
-        <w:t xml:space="preserve"> to demonstrate how Big Data has helped we will use a coding library (the likes of </w:t>
-      </w:r>
-      <w:proofErr w:type="spellStart"/>
-      <w:r>
-        <w:rPr>
-          <w:rFonts w:ascii="Times New Roman" w:hAnsi="Times New Roman" w:cs="Times New Roman"/>
-          <w:sz w:val="20"/>
-          <w:szCs w:val="20"/>
-        </w:rPr>
-        <w:t>Keras</w:t>
-      </w:r>
-      <w:proofErr w:type="spellEnd"/>
-      <w:r>
-        <w:rPr>
-          <w:rFonts w:ascii="Times New Roman" w:hAnsi="Times New Roman" w:cs="Times New Roman"/>
-          <w:sz w:val="20"/>
-          <w:szCs w:val="20"/>
-        </w:rPr>
-        <w:t xml:space="preserve">) and implement some ANN. From the technical standpoint </w:t>
+        <w:t>, pulled into MySQL, pulled using PySpark and then modelled it in an ANN.</w:t>
+      </w:r>
+    </w:p>
+    <w:p>
+      <w:pPr>
+        <w:rPr>
+          <w:rFonts w:ascii="Times New Roman" w:hAnsi="Times New Roman" w:cs="Times New Roman"/>
+          <w:sz w:val="20"/>
+          <w:szCs w:val="20"/>
+        </w:rPr>
+      </w:pPr>
+      <w:r>
+        <w:rPr>
+          <w:rFonts w:ascii="Times New Roman" w:hAnsi="Times New Roman" w:cs="Times New Roman"/>
+          <w:sz w:val="20"/>
+          <w:szCs w:val="20"/>
+        </w:rPr>
+        <w:t xml:space="preserve">Finally to demonstrate how Big Data has helped we will use a coding library (the likes of Keras) and implement some ANN. From the technical standpoint </w:t>
       </w:r>
       <w:r>
         <w:rPr>
@@ -2369,25 +1803,7 @@
           <w:sz w:val="20"/>
           <w:szCs w:val="20"/>
         </w:rPr>
-        <w:t xml:space="preserve">Importing 1.3GB csv file into MySQL using </w:t>
-      </w:r>
-      <w:proofErr w:type="spellStart"/>
-      <w:r>
-        <w:rPr>
-          <w:rFonts w:ascii="Times New Roman" w:hAnsi="Times New Roman" w:cs="Times New Roman"/>
-          <w:sz w:val="20"/>
-          <w:szCs w:val="20"/>
-        </w:rPr>
-        <w:t>Jupyter</w:t>
-      </w:r>
-      <w:proofErr w:type="spellEnd"/>
-      <w:r>
-        <w:rPr>
-          <w:rFonts w:ascii="Times New Roman" w:hAnsi="Times New Roman" w:cs="Times New Roman"/>
-          <w:sz w:val="20"/>
-          <w:szCs w:val="20"/>
-        </w:rPr>
-        <w:t xml:space="preserve"> Notebook</w:t>
+        <w:t>Importing 1.3GB csv file into MySQL using Jupyter Notebook</w:t>
       </w:r>
       <w:r>
         <w:rPr>
@@ -2609,15 +2025,7 @@
           <w:sz w:val="20"/>
           <w:szCs w:val="20"/>
         </w:rPr>
-        <w:t xml:space="preserve">Article: </w:t>
-      </w:r>
-      <w:r>
-        <w:rPr>
-          <w:rFonts w:ascii="Times New Roman" w:hAnsi="Times New Roman" w:cs="Times New Roman"/>
-          <w:sz w:val="20"/>
-          <w:szCs w:val="20"/>
-        </w:rPr>
-        <w:t>A review of machine learning and big data applications in addressing</w:t>
+        <w:t>Article: A review of machine learning and big data applications in addressing</w:t>
       </w:r>
     </w:p>
     <w:p>
@@ -2635,6 +2043,64 @@
           <w:szCs w:val="20"/>
         </w:rPr>
         <w:t>ecosystem service research gaps</w:t>
+      </w:r>
+    </w:p>
+    <w:p>
+      <w:pPr>
+        <w:rPr>
+          <w:rFonts w:ascii="Calibri" w:hAnsi="Calibri" w:cs="Calibri"/>
+          <w:b/>
+          <w:bCs/>
+          <w:sz w:val="24"/>
+          <w:szCs w:val="24"/>
+        </w:rPr>
+      </w:pPr>
+      <w:r>
+        <w:rPr>
+          <w:rFonts w:ascii="Calibri" w:hAnsi="Calibri" w:cs="Calibri"/>
+          <w:b/>
+          <w:bCs/>
+          <w:sz w:val="24"/>
+          <w:szCs w:val="24"/>
+        </w:rPr>
+        <w:t xml:space="preserve">March </w:t>
+      </w:r>
+      <w:r>
+        <w:rPr>
+          <w:rFonts w:ascii="Calibri" w:hAnsi="Calibri" w:cs="Calibri"/>
+          <w:b/>
+          <w:bCs/>
+          <w:sz w:val="24"/>
+          <w:szCs w:val="24"/>
+        </w:rPr>
+        <w:t>9</w:t>
+      </w:r>
+      <w:r>
+        <w:rPr>
+          <w:rFonts w:ascii="Calibri" w:hAnsi="Calibri" w:cs="Calibri"/>
+          <w:b/>
+          <w:bCs/>
+          <w:sz w:val="24"/>
+          <w:szCs w:val="24"/>
+        </w:rPr>
+        <w:t>, 2024</w:t>
+      </w:r>
+    </w:p>
+    <w:p>
+      <w:pPr>
+        <w:rPr>
+          <w:rFonts w:ascii="Times New Roman" w:hAnsi="Times New Roman" w:cs="Times New Roman"/>
+          <w:sz w:val="20"/>
+          <w:szCs w:val="20"/>
+        </w:rPr>
+      </w:pPr>
+      <w:r>
+        <w:rPr>
+          <w:rFonts w:ascii="Times New Roman" w:hAnsi="Times New Roman" w:cs="Times New Roman"/>
+          <w:sz w:val="20"/>
+          <w:szCs w:val="20"/>
+        </w:rPr>
+        <w:t>https://www.cloudduggu.com/spark/spark-sql/</w:t>
       </w:r>
     </w:p>
     <w:p>

</xml_diff>

<commit_message>
Data Analytics and Storage Solutions: MySQL, Spark and APIs in Neural Network Contexts.
</commit_message>
<xml_diff>
--- a/Daily_Work_Summary.docx
+++ b/Daily_Work_Summary.docx
@@ -225,25 +225,7 @@
           <w:sz w:val="20"/>
           <w:szCs w:val="20"/>
         </w:rPr>
-        <w:t xml:space="preserve">. </w:t>
-      </w:r>
-      <w:proofErr w:type="spellStart"/>
-      <w:r>
-        <w:rPr>
-          <w:rFonts w:ascii="Times New Roman" w:hAnsi="Times New Roman" w:cs="Times New Roman"/>
-          <w:sz w:val="20"/>
-          <w:szCs w:val="20"/>
-        </w:rPr>
-        <w:t>Packt</w:t>
-      </w:r>
-      <w:proofErr w:type="spellEnd"/>
-      <w:r>
-        <w:rPr>
-          <w:rFonts w:ascii="Times New Roman" w:hAnsi="Times New Roman" w:cs="Times New Roman"/>
-          <w:sz w:val="20"/>
-          <w:szCs w:val="20"/>
-        </w:rPr>
-        <w:t>.</w:t>
+        <w:t>. Packt.</w:t>
       </w:r>
     </w:p>
     <w:p>
@@ -273,25 +255,7 @@
           <w:sz w:val="20"/>
           <w:szCs w:val="20"/>
         </w:rPr>
-        <w:t xml:space="preserve"> by Sandy Ryza, Uri Laserson, Sean </w:t>
-      </w:r>
-      <w:proofErr w:type="gramStart"/>
-      <w:r>
-        <w:rPr>
-          <w:rFonts w:ascii="Times New Roman" w:hAnsi="Times New Roman" w:cs="Times New Roman"/>
-          <w:sz w:val="20"/>
-          <w:szCs w:val="20"/>
-        </w:rPr>
-        <w:t>Owen</w:t>
-      </w:r>
-      <w:proofErr w:type="gramEnd"/>
-      <w:r>
-        <w:rPr>
-          <w:rFonts w:ascii="Times New Roman" w:hAnsi="Times New Roman" w:cs="Times New Roman"/>
-          <w:sz w:val="20"/>
-          <w:szCs w:val="20"/>
-        </w:rPr>
-        <w:t xml:space="preserve"> and Josh Wills. O’Reilly.</w:t>
+        <w:t xml:space="preserve"> by Sandy Ryza, Uri Laserson, Sean Owen and Josh Wills. O’Reilly.</w:t>
       </w:r>
     </w:p>
     <w:p>
@@ -343,61 +307,7 @@
           <w:sz w:val="20"/>
           <w:szCs w:val="20"/>
         </w:rPr>
-        <w:t xml:space="preserve">Large Scale Machine Learning with Spark by </w:t>
-      </w:r>
-      <w:proofErr w:type="spellStart"/>
-      <w:r>
-        <w:rPr>
-          <w:rFonts w:ascii="Times New Roman" w:hAnsi="Times New Roman" w:cs="Times New Roman"/>
-          <w:sz w:val="20"/>
-          <w:szCs w:val="20"/>
-        </w:rPr>
-        <w:t>Rezaul</w:t>
-      </w:r>
-      <w:proofErr w:type="spellEnd"/>
-      <w:r>
-        <w:rPr>
-          <w:rFonts w:ascii="Times New Roman" w:hAnsi="Times New Roman" w:cs="Times New Roman"/>
-          <w:sz w:val="20"/>
-          <w:szCs w:val="20"/>
-        </w:rPr>
-        <w:t xml:space="preserve"> Karim and </w:t>
-      </w:r>
-      <w:proofErr w:type="spellStart"/>
-      <w:r>
-        <w:rPr>
-          <w:rFonts w:ascii="Times New Roman" w:hAnsi="Times New Roman" w:cs="Times New Roman"/>
-          <w:sz w:val="20"/>
-          <w:szCs w:val="20"/>
-        </w:rPr>
-        <w:t>Mahedi</w:t>
-      </w:r>
-      <w:proofErr w:type="spellEnd"/>
-      <w:r>
-        <w:rPr>
-          <w:rFonts w:ascii="Times New Roman" w:hAnsi="Times New Roman" w:cs="Times New Roman"/>
-          <w:sz w:val="20"/>
-          <w:szCs w:val="20"/>
-        </w:rPr>
-        <w:t xml:space="preserve"> Kaysar. </w:t>
-      </w:r>
-      <w:proofErr w:type="spellStart"/>
-      <w:r>
-        <w:rPr>
-          <w:rFonts w:ascii="Times New Roman" w:hAnsi="Times New Roman" w:cs="Times New Roman"/>
-          <w:sz w:val="20"/>
-          <w:szCs w:val="20"/>
-        </w:rPr>
-        <w:t>Packt</w:t>
-      </w:r>
-      <w:proofErr w:type="spellEnd"/>
-      <w:r>
-        <w:rPr>
-          <w:rFonts w:ascii="Times New Roman" w:hAnsi="Times New Roman" w:cs="Times New Roman"/>
-          <w:sz w:val="20"/>
-          <w:szCs w:val="20"/>
-        </w:rPr>
-        <w:t>.</w:t>
+        <w:t>Large Scale Machine Learning with Spark by Rezaul Karim and Mahedi Kaysar. Packt.</w:t>
       </w:r>
     </w:p>
     <w:p>
@@ -419,25 +329,7 @@
           <w:sz w:val="20"/>
           <w:szCs w:val="20"/>
         </w:rPr>
-        <w:t xml:space="preserve">Learning Spark by Holden Karau, Andy Konwinski, Patrick </w:t>
-      </w:r>
-      <w:proofErr w:type="gramStart"/>
-      <w:r>
-        <w:rPr>
-          <w:rFonts w:ascii="Times New Roman" w:hAnsi="Times New Roman" w:cs="Times New Roman"/>
-          <w:sz w:val="20"/>
-          <w:szCs w:val="20"/>
-        </w:rPr>
-        <w:t>Wendell</w:t>
-      </w:r>
-      <w:proofErr w:type="gramEnd"/>
-      <w:r>
-        <w:rPr>
-          <w:rFonts w:ascii="Times New Roman" w:hAnsi="Times New Roman" w:cs="Times New Roman"/>
-          <w:sz w:val="20"/>
-          <w:szCs w:val="20"/>
-        </w:rPr>
-        <w:t xml:space="preserve"> and Matei Zaharia.</w:t>
+        <w:t>Learning Spark by Holden Karau, Andy Konwinski, Patrick Wendell and Matei Zaharia.</w:t>
       </w:r>
       <w:r>
         <w:rPr>
@@ -467,43 +359,15 @@
           <w:sz w:val="20"/>
           <w:szCs w:val="20"/>
         </w:rPr>
-        <w:t xml:space="preserve">Mastering Machine Learning with Python in Six Steps, by Manohar </w:t>
-      </w:r>
-      <w:proofErr w:type="spellStart"/>
-      <w:r>
-        <w:rPr>
-          <w:rFonts w:ascii="Times New Roman" w:hAnsi="Times New Roman" w:cs="Times New Roman"/>
-          <w:sz w:val="20"/>
-          <w:szCs w:val="20"/>
-        </w:rPr>
-        <w:t>Swamynathan</w:t>
-      </w:r>
-      <w:proofErr w:type="spellEnd"/>
-      <w:r>
-        <w:rPr>
-          <w:rFonts w:ascii="Times New Roman" w:hAnsi="Times New Roman" w:cs="Times New Roman"/>
-          <w:sz w:val="20"/>
-          <w:szCs w:val="20"/>
-        </w:rPr>
-        <w:t xml:space="preserve">. </w:t>
-      </w:r>
-      <w:proofErr w:type="spellStart"/>
-      <w:r>
-        <w:rPr>
-          <w:rFonts w:ascii="Times New Roman" w:hAnsi="Times New Roman" w:cs="Times New Roman"/>
-          <w:sz w:val="20"/>
-          <w:szCs w:val="20"/>
-        </w:rPr>
-        <w:t>Apress</w:t>
-      </w:r>
-      <w:proofErr w:type="spellEnd"/>
-      <w:r>
-        <w:rPr>
-          <w:rFonts w:ascii="Times New Roman" w:hAnsi="Times New Roman" w:cs="Times New Roman"/>
-          <w:sz w:val="20"/>
-          <w:szCs w:val="20"/>
-        </w:rPr>
-        <w:t>.</w:t>
+        <w:t>Mastering Machine Learning with Python in Six Steps, by Manohar Swamynathan</w:t>
+      </w:r>
+      <w:r>
+        <w:rPr>
+          <w:rFonts w:ascii="Times New Roman" w:hAnsi="Times New Roman" w:cs="Times New Roman"/>
+          <w:sz w:val="20"/>
+          <w:szCs w:val="20"/>
+        </w:rPr>
+        <w:t>. Apress.</w:t>
       </w:r>
     </w:p>
     <w:p>
@@ -711,86 +575,32 @@
           <w:sz w:val="20"/>
           <w:szCs w:val="20"/>
         </w:rPr>
-        <w:t xml:space="preserve">o push records into Apache Spark and link a </w:t>
-      </w:r>
-      <w:proofErr w:type="spellStart"/>
-      <w:r>
-        <w:rPr>
-          <w:rFonts w:ascii="Times New Roman" w:hAnsi="Times New Roman" w:cs="Times New Roman"/>
-          <w:sz w:val="20"/>
-          <w:szCs w:val="20"/>
-        </w:rPr>
-        <w:t>Jupyter</w:t>
-      </w:r>
-      <w:proofErr w:type="spellEnd"/>
-      <w:r>
-        <w:rPr>
-          <w:rFonts w:ascii="Times New Roman" w:hAnsi="Times New Roman" w:cs="Times New Roman"/>
-          <w:sz w:val="20"/>
-          <w:szCs w:val="20"/>
-        </w:rPr>
-        <w:t xml:space="preserve"> Notebook to it, stablish the connection and </w:t>
-      </w:r>
-      <w:r>
-        <w:rPr>
-          <w:rFonts w:ascii="Times New Roman" w:hAnsi="Times New Roman" w:cs="Times New Roman"/>
-          <w:sz w:val="20"/>
-          <w:szCs w:val="20"/>
-        </w:rPr>
-        <w:t xml:space="preserve">pull records into a pandas </w:t>
-      </w:r>
-      <w:proofErr w:type="spellStart"/>
-      <w:r>
-        <w:rPr>
-          <w:rFonts w:ascii="Times New Roman" w:hAnsi="Times New Roman" w:cs="Times New Roman"/>
-          <w:sz w:val="20"/>
-          <w:szCs w:val="20"/>
-        </w:rPr>
-        <w:t>dataframe</w:t>
-      </w:r>
-      <w:proofErr w:type="spellEnd"/>
-      <w:r>
-        <w:rPr>
-          <w:rFonts w:ascii="Times New Roman" w:hAnsi="Times New Roman" w:cs="Times New Roman"/>
-          <w:sz w:val="20"/>
-          <w:szCs w:val="20"/>
-        </w:rPr>
-        <w:t>.</w:t>
-      </w:r>
-    </w:p>
-    <w:p>
-      <w:pPr>
-        <w:rPr>
-          <w:rFonts w:ascii="Times New Roman" w:hAnsi="Times New Roman" w:cs="Times New Roman"/>
-          <w:sz w:val="20"/>
-          <w:szCs w:val="20"/>
-        </w:rPr>
-      </w:pPr>
-      <w:r>
-        <w:rPr>
-          <w:rFonts w:ascii="Times New Roman" w:hAnsi="Times New Roman" w:cs="Times New Roman"/>
-          <w:sz w:val="20"/>
-          <w:szCs w:val="20"/>
-        </w:rPr>
-        <w:t xml:space="preserve">Videos to connect </w:t>
-      </w:r>
-      <w:proofErr w:type="spellStart"/>
-      <w:r>
-        <w:rPr>
-          <w:rFonts w:ascii="Times New Roman" w:hAnsi="Times New Roman" w:cs="Times New Roman"/>
-          <w:sz w:val="20"/>
-          <w:szCs w:val="20"/>
-        </w:rPr>
-        <w:t>Jupyter</w:t>
-      </w:r>
-      <w:proofErr w:type="spellEnd"/>
-      <w:r>
-        <w:rPr>
-          <w:rFonts w:ascii="Times New Roman" w:hAnsi="Times New Roman" w:cs="Times New Roman"/>
-          <w:sz w:val="20"/>
-          <w:szCs w:val="20"/>
-        </w:rPr>
-        <w:t xml:space="preserve"> Notebooks to Apache:</w:t>
+        <w:t xml:space="preserve">o push records into Apache Spark and link a Jupyter Notebook to it, stablish the connection and </w:t>
+      </w:r>
+      <w:r>
+        <w:rPr>
+          <w:rFonts w:ascii="Times New Roman" w:hAnsi="Times New Roman" w:cs="Times New Roman"/>
+          <w:sz w:val="20"/>
+          <w:szCs w:val="20"/>
+        </w:rPr>
+        <w:t>pull records into a pandas dataframe.</w:t>
+      </w:r>
+    </w:p>
+    <w:p>
+      <w:pPr>
+        <w:rPr>
+          <w:rFonts w:ascii="Times New Roman" w:hAnsi="Times New Roman" w:cs="Times New Roman"/>
+          <w:sz w:val="20"/>
+          <w:szCs w:val="20"/>
+        </w:rPr>
+      </w:pPr>
+      <w:r>
+        <w:rPr>
+          <w:rFonts w:ascii="Times New Roman" w:hAnsi="Times New Roman" w:cs="Times New Roman"/>
+          <w:sz w:val="20"/>
+          <w:szCs w:val="20"/>
+        </w:rPr>
+        <w:t>Videos to connect Jupyter Notebooks to Apache:</w:t>
       </w:r>
     </w:p>
     <w:p>
@@ -926,25 +736,7 @@
           <w:sz w:val="20"/>
           <w:szCs w:val="20"/>
         </w:rPr>
-        <w:t xml:space="preserve">Apache Spark and connect it </w:t>
-      </w:r>
-      <w:proofErr w:type="spellStart"/>
-      <w:r>
-        <w:rPr>
-          <w:rFonts w:ascii="Times New Roman" w:hAnsi="Times New Roman" w:cs="Times New Roman"/>
-          <w:sz w:val="20"/>
-          <w:szCs w:val="20"/>
-        </w:rPr>
-        <w:t>Jupyter</w:t>
-      </w:r>
-      <w:proofErr w:type="spellEnd"/>
-      <w:r>
-        <w:rPr>
-          <w:rFonts w:ascii="Times New Roman" w:hAnsi="Times New Roman" w:cs="Times New Roman"/>
-          <w:sz w:val="20"/>
-          <w:szCs w:val="20"/>
-        </w:rPr>
-        <w:t xml:space="preserve"> Notebook.</w:t>
+        <w:t>Apache Spark and connect it Jupyter Notebook.</w:t>
       </w:r>
     </w:p>
     <w:p>
@@ -983,25 +775,7 @@
           <w:sz w:val="20"/>
           <w:szCs w:val="20"/>
         </w:rPr>
-        <w:t xml:space="preserve">Tom White, 2012, Hadoop </w:t>
-      </w:r>
-      <w:proofErr w:type="gramStart"/>
-      <w:r>
-        <w:rPr>
-          <w:rFonts w:ascii="Times New Roman" w:hAnsi="Times New Roman" w:cs="Times New Roman"/>
-          <w:sz w:val="20"/>
-          <w:szCs w:val="20"/>
-        </w:rPr>
-        <w:t>The</w:t>
-      </w:r>
-      <w:proofErr w:type="gramEnd"/>
-      <w:r>
-        <w:rPr>
-          <w:rFonts w:ascii="Times New Roman" w:hAnsi="Times New Roman" w:cs="Times New Roman"/>
-          <w:sz w:val="20"/>
-          <w:szCs w:val="20"/>
-        </w:rPr>
-        <w:t xml:space="preserve"> Definitive Guide, O’Reilly Publishing</w:t>
+        <w:t>Tom White, 2012, Hadoop The Definitive Guide, O’Reilly Publishing</w:t>
       </w:r>
     </w:p>
     <w:p>
@@ -1039,41 +813,13 @@
           <w:szCs w:val="20"/>
         </w:rPr>
       </w:pPr>
-      <w:proofErr w:type="spellStart"/>
-      <w:r>
-        <w:rPr>
-          <w:rFonts w:ascii="Times New Roman" w:hAnsi="Times New Roman" w:cs="Times New Roman"/>
-          <w:sz w:val="20"/>
-          <w:szCs w:val="20"/>
-        </w:rPr>
-        <w:t>Lublinsky</w:t>
-      </w:r>
-      <w:proofErr w:type="spellEnd"/>
-      <w:r>
-        <w:rPr>
-          <w:rFonts w:ascii="Times New Roman" w:hAnsi="Times New Roman" w:cs="Times New Roman"/>
-          <w:sz w:val="20"/>
-          <w:szCs w:val="20"/>
-        </w:rPr>
-        <w:t xml:space="preserve"> B., Smith K. T. and Yakubovich A 2013, Professional Hadoop Solutions, </w:t>
-      </w:r>
-      <w:proofErr w:type="spellStart"/>
-      <w:r>
-        <w:rPr>
-          <w:rFonts w:ascii="Times New Roman" w:hAnsi="Times New Roman" w:cs="Times New Roman"/>
-          <w:sz w:val="20"/>
-          <w:szCs w:val="20"/>
-        </w:rPr>
-        <w:t>Wrox</w:t>
-      </w:r>
-      <w:proofErr w:type="spellEnd"/>
-      <w:r>
-        <w:rPr>
-          <w:rFonts w:ascii="Times New Roman" w:hAnsi="Times New Roman" w:cs="Times New Roman"/>
-          <w:sz w:val="20"/>
-          <w:szCs w:val="20"/>
-        </w:rPr>
-        <w:t xml:space="preserve"> [ISBN: 13:978-11186]</w:t>
+      <w:r>
+        <w:rPr>
+          <w:rFonts w:ascii="Times New Roman" w:hAnsi="Times New Roman" w:cs="Times New Roman"/>
+          <w:sz w:val="20"/>
+          <w:szCs w:val="20"/>
+        </w:rPr>
+        <w:t>Lublinsky B., Smith K. T. and Yakubovich A 2013, Professional Hadoop Solutions, Wrox [ISBN: 13:978-11186]</w:t>
       </w:r>
     </w:p>
     <w:p>
@@ -1266,18 +1012,8 @@
           <w:sz w:val="20"/>
           <w:szCs w:val="20"/>
         </w:rPr>
-        <w:t xml:space="preserve">Connecting </w:t>
-      </w:r>
-      <w:proofErr w:type="spellStart"/>
-      <w:r>
-        <w:rPr>
-          <w:rFonts w:ascii="Times New Roman" w:hAnsi="Times New Roman" w:cs="Times New Roman"/>
-          <w:sz w:val="20"/>
-          <w:szCs w:val="20"/>
-        </w:rPr>
-        <w:t>Jupyter</w:t>
-      </w:r>
-      <w:proofErr w:type="spellEnd"/>
+        <w:t>Connecting Jupyter</w:t>
+      </w:r>
       <w:r>
         <w:rPr>
           <w:rFonts w:ascii="Times New Roman" w:hAnsi="Times New Roman" w:cs="Times New Roman"/>
@@ -1300,7 +1036,6 @@
           <w:szCs w:val="20"/>
         </w:rPr>
       </w:pPr>
-      <w:proofErr w:type="spellStart"/>
       <w:r>
         <w:rPr>
           <w:rFonts w:ascii="Times New Roman" w:hAnsi="Times New Roman" w:cs="Times New Roman"/>
@@ -1309,7 +1044,6 @@
         </w:rPr>
         <w:t>Spark_App_Using_PySpark.ipynb</w:t>
       </w:r>
-      <w:proofErr w:type="spellEnd"/>
       <w:r>
         <w:rPr>
           <w:rFonts w:ascii="Times New Roman" w:hAnsi="Times New Roman" w:cs="Times New Roman"/>
@@ -1342,23 +1076,13 @@
         </w:rPr>
         <w:t xml:space="preserve">all records in </w:t>
       </w:r>
-      <w:proofErr w:type="spellStart"/>
-      <w:r>
-        <w:rPr>
-          <w:rFonts w:ascii="Times New Roman" w:hAnsi="Times New Roman" w:cs="Times New Roman"/>
-          <w:sz w:val="20"/>
-          <w:szCs w:val="20"/>
-        </w:rPr>
-        <w:t>parket</w:t>
-      </w:r>
-      <w:proofErr w:type="spellEnd"/>
-      <w:r>
-        <w:rPr>
-          <w:rFonts w:ascii="Times New Roman" w:hAnsi="Times New Roman" w:cs="Times New Roman"/>
-          <w:sz w:val="20"/>
-          <w:szCs w:val="20"/>
-        </w:rPr>
-        <w:t xml:space="preserve"> format, note that size decreases.</w:t>
+      <w:r>
+        <w:rPr>
+          <w:rFonts w:ascii="Times New Roman" w:hAnsi="Times New Roman" w:cs="Times New Roman"/>
+          <w:sz w:val="20"/>
+          <w:szCs w:val="20"/>
+        </w:rPr>
+        <w:t>parket format, note that size decreases.</w:t>
       </w:r>
     </w:p>
     <w:p>
@@ -1374,7 +1098,6 @@
           <w:szCs w:val="20"/>
         </w:rPr>
       </w:pPr>
-      <w:proofErr w:type="spellStart"/>
       <w:r>
         <w:rPr>
           <w:rFonts w:ascii="Times New Roman" w:hAnsi="Times New Roman" w:cs="Times New Roman"/>
@@ -1391,7 +1114,6 @@
         </w:rPr>
         <w:t>.ipynb</w:t>
       </w:r>
-      <w:proofErr w:type="spellEnd"/>
       <w:r>
         <w:rPr>
           <w:rFonts w:ascii="Times New Roman" w:hAnsi="Times New Roman" w:cs="Times New Roman"/>
@@ -1406,25 +1128,7 @@
           <w:sz w:val="20"/>
           <w:szCs w:val="20"/>
         </w:rPr>
-        <w:t xml:space="preserve">we can interact with spark using </w:t>
-      </w:r>
-      <w:proofErr w:type="spellStart"/>
-      <w:r>
-        <w:rPr>
-          <w:rFonts w:ascii="Times New Roman" w:hAnsi="Times New Roman" w:cs="Times New Roman"/>
-          <w:sz w:val="20"/>
-          <w:szCs w:val="20"/>
-        </w:rPr>
-        <w:t>pyspark</w:t>
-      </w:r>
-      <w:proofErr w:type="spellEnd"/>
-      <w:r>
-        <w:rPr>
-          <w:rFonts w:ascii="Times New Roman" w:hAnsi="Times New Roman" w:cs="Times New Roman"/>
-          <w:sz w:val="20"/>
-          <w:szCs w:val="20"/>
-        </w:rPr>
-        <w:t>.</w:t>
+        <w:t>we can interact with spark using pyspark.</w:t>
       </w:r>
     </w:p>
     <w:p>
@@ -1482,97 +1186,7 @@
           <w:sz w:val="20"/>
           <w:szCs w:val="20"/>
         </w:rPr>
-        <w:t xml:space="preserve">When converting a Spark </w:t>
-      </w:r>
-      <w:proofErr w:type="spellStart"/>
-      <w:r>
-        <w:rPr>
-          <w:rFonts w:ascii="Times New Roman" w:hAnsi="Times New Roman" w:cs="Times New Roman"/>
-          <w:sz w:val="20"/>
-          <w:szCs w:val="20"/>
-        </w:rPr>
-        <w:t>DataFrame</w:t>
-      </w:r>
-      <w:proofErr w:type="spellEnd"/>
-      <w:r>
-        <w:rPr>
-          <w:rFonts w:ascii="Times New Roman" w:hAnsi="Times New Roman" w:cs="Times New Roman"/>
-          <w:sz w:val="20"/>
-          <w:szCs w:val="20"/>
-        </w:rPr>
-        <w:t xml:space="preserve"> to a Pandas </w:t>
-      </w:r>
-      <w:proofErr w:type="spellStart"/>
-      <w:r>
-        <w:rPr>
-          <w:rFonts w:ascii="Times New Roman" w:hAnsi="Times New Roman" w:cs="Times New Roman"/>
-          <w:sz w:val="20"/>
-          <w:szCs w:val="20"/>
-        </w:rPr>
-        <w:t>DataFrame</w:t>
-      </w:r>
-      <w:proofErr w:type="spellEnd"/>
-      <w:r>
-        <w:rPr>
-          <w:rFonts w:ascii="Times New Roman" w:hAnsi="Times New Roman" w:cs="Times New Roman"/>
-          <w:sz w:val="20"/>
-          <w:szCs w:val="20"/>
-        </w:rPr>
-        <w:t xml:space="preserve">, it was not possible due to memory constraints. This is an interesting topic to discuss in the paper because many data scientists, when trying to develop machine learning models, will need to parse large Spark </w:t>
-      </w:r>
-      <w:proofErr w:type="spellStart"/>
-      <w:r>
-        <w:rPr>
-          <w:rFonts w:ascii="Times New Roman" w:hAnsi="Times New Roman" w:cs="Times New Roman"/>
-          <w:sz w:val="20"/>
-          <w:szCs w:val="20"/>
-        </w:rPr>
-        <w:t>DataFrames</w:t>
-      </w:r>
-      <w:proofErr w:type="spellEnd"/>
-      <w:r>
-        <w:rPr>
-          <w:rFonts w:ascii="Times New Roman" w:hAnsi="Times New Roman" w:cs="Times New Roman"/>
-          <w:sz w:val="20"/>
-          <w:szCs w:val="20"/>
-        </w:rPr>
-        <w:t xml:space="preserve"> into a Pandas </w:t>
-      </w:r>
-      <w:proofErr w:type="spellStart"/>
-      <w:r>
-        <w:rPr>
-          <w:rFonts w:ascii="Times New Roman" w:hAnsi="Times New Roman" w:cs="Times New Roman"/>
-          <w:sz w:val="20"/>
-          <w:szCs w:val="20"/>
-        </w:rPr>
-        <w:t>DataFrame</w:t>
-      </w:r>
-      <w:proofErr w:type="spellEnd"/>
-      <w:r>
-        <w:rPr>
-          <w:rFonts w:ascii="Times New Roman" w:hAnsi="Times New Roman" w:cs="Times New Roman"/>
-          <w:sz w:val="20"/>
-          <w:szCs w:val="20"/>
-        </w:rPr>
-        <w:t xml:space="preserve"> </w:t>
-      </w:r>
-      <w:proofErr w:type="gramStart"/>
-      <w:r>
-        <w:rPr>
-          <w:rFonts w:ascii="Times New Roman" w:hAnsi="Times New Roman" w:cs="Times New Roman"/>
-          <w:sz w:val="20"/>
-          <w:szCs w:val="20"/>
-        </w:rPr>
-        <w:t>in order to</w:t>
-      </w:r>
-      <w:proofErr w:type="gramEnd"/>
-      <w:r>
-        <w:rPr>
-          <w:rFonts w:ascii="Times New Roman" w:hAnsi="Times New Roman" w:cs="Times New Roman"/>
-          <w:sz w:val="20"/>
-          <w:szCs w:val="20"/>
-        </w:rPr>
-        <w:t xml:space="preserve"> perform machine learning or deep learning techniques. A nice takeaway for today.</w:t>
+        <w:t>When converting a Spark DataFrame to a Pandas DataFrame, it was not possible due to memory constraints. This is an interesting topic to discuss in the paper because many data scientists, when trying to develop machine learning models, will need to parse large Spark DataFrames into a Pandas DataFrame in order to perform machine learning or deep learning techniques. A nice takeaway for today.</w:t>
       </w:r>
     </w:p>
     <w:p>
@@ -1630,25 +1244,7 @@
           <w:sz w:val="20"/>
           <w:szCs w:val="20"/>
         </w:rPr>
-        <w:t xml:space="preserve">Creating a Spark database from a large 3.61GB JSON file for </w:t>
-      </w:r>
-      <w:proofErr w:type="spellStart"/>
-      <w:r>
-        <w:rPr>
-          <w:rFonts w:ascii="Times New Roman" w:hAnsi="Times New Roman" w:cs="Times New Roman"/>
-          <w:sz w:val="20"/>
-          <w:szCs w:val="20"/>
-        </w:rPr>
-        <w:t>modeling</w:t>
-      </w:r>
-      <w:proofErr w:type="spellEnd"/>
-      <w:r>
-        <w:rPr>
-          <w:rFonts w:ascii="Times New Roman" w:hAnsi="Times New Roman" w:cs="Times New Roman"/>
-          <w:sz w:val="20"/>
-          <w:szCs w:val="20"/>
-        </w:rPr>
-        <w:t xml:space="preserve"> purposes is impractical due to its size. We need to adapt our dataset for modelling, </w:t>
+        <w:t xml:space="preserve">Creating a Spark database from a large 3.61GB JSON file for modeling purposes is impractical due to its size. We need to adapt our dataset for modelling, </w:t>
       </w:r>
       <w:r>
         <w:rPr>
@@ -1664,25 +1260,7 @@
           <w:sz w:val="20"/>
           <w:szCs w:val="20"/>
         </w:rPr>
-        <w:t xml:space="preserve"> </w:t>
-      </w:r>
-      <w:proofErr w:type="spellStart"/>
-      <w:r>
-        <w:rPr>
-          <w:rFonts w:ascii="Times New Roman" w:hAnsi="Times New Roman" w:cs="Times New Roman"/>
-          <w:sz w:val="20"/>
-          <w:szCs w:val="20"/>
-        </w:rPr>
-        <w:t>Jupyter</w:t>
-      </w:r>
-      <w:proofErr w:type="spellEnd"/>
-      <w:r>
-        <w:rPr>
-          <w:rFonts w:ascii="Times New Roman" w:hAnsi="Times New Roman" w:cs="Times New Roman"/>
-          <w:sz w:val="20"/>
-          <w:szCs w:val="20"/>
-        </w:rPr>
-        <w:t xml:space="preserve"> Notebooks</w:t>
+        <w:t xml:space="preserve"> Jupyter Notebooks</w:t>
       </w:r>
       <w:r>
         <w:rPr>
@@ -1728,18 +1306,8 @@
           <w:sz w:val="20"/>
           <w:szCs w:val="20"/>
         </w:rPr>
-        <w:t>Creating_Spark_DB_Loading_3.61GB_</w:t>
-      </w:r>
-      <w:proofErr w:type="gramStart"/>
-      <w:r>
-        <w:rPr>
-          <w:rFonts w:ascii="Times New Roman" w:hAnsi="Times New Roman" w:cs="Times New Roman"/>
-          <w:sz w:val="20"/>
-          <w:szCs w:val="20"/>
-        </w:rPr>
-        <w:t>json.ipynb</w:t>
-      </w:r>
-      <w:proofErr w:type="gramEnd"/>
+        <w:t>Creating_Spark_DB_Loading_3.61GB_json.ipynb</w:t>
+      </w:r>
     </w:p>
     <w:p>
       <w:pPr>
@@ -1754,26 +1322,14 @@
           <w:szCs w:val="20"/>
         </w:rPr>
       </w:pPr>
-      <w:proofErr w:type="spellStart"/>
-      <w:r>
-        <w:rPr>
-          <w:rFonts w:ascii="Times New Roman" w:hAnsi="Times New Roman" w:cs="Times New Roman"/>
-          <w:sz w:val="20"/>
-          <w:szCs w:val="20"/>
-        </w:rPr>
-        <w:t>Spark_DB_Parket_pd_</w:t>
-      </w:r>
-      <w:proofErr w:type="gramStart"/>
-      <w:r>
-        <w:rPr>
-          <w:rFonts w:ascii="Times New Roman" w:hAnsi="Times New Roman" w:cs="Times New Roman"/>
-          <w:sz w:val="20"/>
-          <w:szCs w:val="20"/>
-        </w:rPr>
-        <w:t>df.ipynb</w:t>
-      </w:r>
-      <w:proofErr w:type="spellEnd"/>
-      <w:proofErr w:type="gramEnd"/>
+      <w:r>
+        <w:rPr>
+          <w:rFonts w:ascii="Times New Roman" w:hAnsi="Times New Roman" w:cs="Times New Roman"/>
+          <w:sz w:val="20"/>
+          <w:szCs w:val="20"/>
+        </w:rPr>
+        <w:t>Spark_DB_Parket_pd_df.ipynb</w:t>
+      </w:r>
     </w:p>
     <w:p>
       <w:pPr>
@@ -1905,73 +1461,7 @@
           <w:lang w:eastAsia="en-IE"/>
           <w14:ligatures w14:val="none"/>
         </w:rPr>
-        <w:t xml:space="preserve">: </w:t>
-      </w:r>
-      <w:proofErr w:type="spellStart"/>
-      <w:proofErr w:type="gramStart"/>
-      <w:r>
-        <w:rPr>
-          <w:rFonts w:ascii="Courier New" w:eastAsia="Times New Roman" w:hAnsi="Courier New" w:cs="Courier New"/>
-          <w:color w:val="000000"/>
-          <w:kern w:val="0"/>
-          <w:sz w:val="21"/>
-          <w:szCs w:val="21"/>
-          <w:lang w:eastAsia="en-IE"/>
-          <w14:ligatures w14:val="none"/>
-        </w:rPr>
-        <w:t>org.apache</w:t>
-      </w:r>
-      <w:proofErr w:type="gramEnd"/>
-      <w:r>
-        <w:rPr>
-          <w:rFonts w:ascii="Courier New" w:eastAsia="Times New Roman" w:hAnsi="Courier New" w:cs="Courier New"/>
-          <w:color w:val="000000"/>
-          <w:kern w:val="0"/>
-          <w:sz w:val="21"/>
-          <w:szCs w:val="21"/>
-          <w:lang w:eastAsia="en-IE"/>
-          <w14:ligatures w14:val="none"/>
-        </w:rPr>
-        <w:t>.spark.SparkException</w:t>
-      </w:r>
-      <w:proofErr w:type="spellEnd"/>
-      <w:r>
-        <w:rPr>
-          <w:rFonts w:ascii="Courier New" w:eastAsia="Times New Roman" w:hAnsi="Courier New" w:cs="Courier New"/>
-          <w:color w:val="000000"/>
-          <w:kern w:val="0"/>
-          <w:sz w:val="21"/>
-          <w:szCs w:val="21"/>
-          <w:lang w:eastAsia="en-IE"/>
-          <w14:ligatures w14:val="none"/>
-        </w:rPr>
-        <w:t xml:space="preserve">: Job aborted due to stage failure: Total size of serialized results of 11 tasks (1145.7 MiB) is bigger than </w:t>
-      </w:r>
-      <w:proofErr w:type="spellStart"/>
-      <w:r>
-        <w:rPr>
-          <w:rFonts w:ascii="Courier New" w:eastAsia="Times New Roman" w:hAnsi="Courier New" w:cs="Courier New"/>
-          <w:color w:val="000000"/>
-          <w:kern w:val="0"/>
-          <w:sz w:val="21"/>
-          <w:szCs w:val="21"/>
-          <w:lang w:eastAsia="en-IE"/>
-          <w14:ligatures w14:val="none"/>
-        </w:rPr>
-        <w:t>spark.driver.maxResultSize</w:t>
-      </w:r>
-      <w:proofErr w:type="spellEnd"/>
-      <w:r>
-        <w:rPr>
-          <w:rFonts w:ascii="Courier New" w:eastAsia="Times New Roman" w:hAnsi="Courier New" w:cs="Courier New"/>
-          <w:color w:val="000000"/>
-          <w:kern w:val="0"/>
-          <w:sz w:val="21"/>
-          <w:szCs w:val="21"/>
-          <w:lang w:eastAsia="en-IE"/>
-          <w14:ligatures w14:val="none"/>
-        </w:rPr>
-        <w:t xml:space="preserve"> (1024.0 MiB)</w:t>
+        <w:t>: org.apache.spark.SparkException: Job aborted due to stage failure: Total size of serialized results of 11 tasks (1145.7 MiB) is bigger than spark.driver.maxResultSize (1024.0 MiB)</w:t>
       </w:r>
     </w:p>
     <w:p>
@@ -2075,23 +1565,13 @@
           <w:szCs w:val="20"/>
         </w:rPr>
       </w:pPr>
-      <w:proofErr w:type="spellStart"/>
-      <w:r>
-        <w:rPr>
-          <w:rFonts w:ascii="Times New Roman" w:hAnsi="Times New Roman" w:cs="Times New Roman"/>
-          <w:sz w:val="20"/>
-          <w:szCs w:val="20"/>
-        </w:rPr>
-        <w:t>Keras</w:t>
-      </w:r>
-      <w:proofErr w:type="spellEnd"/>
-      <w:r>
-        <w:rPr>
-          <w:rFonts w:ascii="Times New Roman" w:hAnsi="Times New Roman" w:cs="Times New Roman"/>
-          <w:sz w:val="20"/>
-          <w:szCs w:val="20"/>
-        </w:rPr>
-        <w:t>, on the other hand, is a high-level neural networks API, typically used for building and training deep learning models.</w:t>
+      <w:r>
+        <w:rPr>
+          <w:rFonts w:ascii="Times New Roman" w:hAnsi="Times New Roman" w:cs="Times New Roman"/>
+          <w:sz w:val="20"/>
+          <w:szCs w:val="20"/>
+        </w:rPr>
+        <w:t>Keras, on the other hand, is a high-level neural networks API, typically used for building and training deep learning models.</w:t>
       </w:r>
     </w:p>
     <w:p>
@@ -2240,70 +1720,24 @@
           <w:sz w:val="20"/>
           <w:szCs w:val="20"/>
         </w:rPr>
-        <w:t xml:space="preserve">, pulled into MySQL, pulled using </w:t>
-      </w:r>
-      <w:proofErr w:type="spellStart"/>
-      <w:r>
-        <w:rPr>
-          <w:rFonts w:ascii="Times New Roman" w:hAnsi="Times New Roman" w:cs="Times New Roman"/>
-          <w:sz w:val="20"/>
-          <w:szCs w:val="20"/>
-        </w:rPr>
-        <w:t>PySpark</w:t>
-      </w:r>
-      <w:proofErr w:type="spellEnd"/>
-      <w:r>
-        <w:rPr>
-          <w:rFonts w:ascii="Times New Roman" w:hAnsi="Times New Roman" w:cs="Times New Roman"/>
-          <w:sz w:val="20"/>
-          <w:szCs w:val="20"/>
-        </w:rPr>
-        <w:t xml:space="preserve"> and then modelled it in an ANN.</w:t>
-      </w:r>
-    </w:p>
-    <w:p>
-      <w:pPr>
-        <w:rPr>
-          <w:rFonts w:ascii="Times New Roman" w:hAnsi="Times New Roman" w:cs="Times New Roman"/>
-          <w:sz w:val="20"/>
-          <w:szCs w:val="20"/>
-        </w:rPr>
-      </w:pPr>
-      <w:proofErr w:type="gramStart"/>
-      <w:r>
-        <w:rPr>
-          <w:rFonts w:ascii="Times New Roman" w:hAnsi="Times New Roman" w:cs="Times New Roman"/>
-          <w:sz w:val="20"/>
-          <w:szCs w:val="20"/>
-        </w:rPr>
-        <w:t>Finally</w:t>
-      </w:r>
-      <w:proofErr w:type="gramEnd"/>
-      <w:r>
-        <w:rPr>
-          <w:rFonts w:ascii="Times New Roman" w:hAnsi="Times New Roman" w:cs="Times New Roman"/>
-          <w:sz w:val="20"/>
-          <w:szCs w:val="20"/>
-        </w:rPr>
-        <w:t xml:space="preserve"> to demonstrate how Big Data has helped we will use a coding library (the likes of </w:t>
-      </w:r>
-      <w:proofErr w:type="spellStart"/>
-      <w:r>
-        <w:rPr>
-          <w:rFonts w:ascii="Times New Roman" w:hAnsi="Times New Roman" w:cs="Times New Roman"/>
-          <w:sz w:val="20"/>
-          <w:szCs w:val="20"/>
-        </w:rPr>
-        <w:t>Keras</w:t>
-      </w:r>
-      <w:proofErr w:type="spellEnd"/>
-      <w:r>
-        <w:rPr>
-          <w:rFonts w:ascii="Times New Roman" w:hAnsi="Times New Roman" w:cs="Times New Roman"/>
-          <w:sz w:val="20"/>
-          <w:szCs w:val="20"/>
-        </w:rPr>
-        <w:t xml:space="preserve">) and implement some ANN. From the technical standpoint </w:t>
+        <w:t>, pulled into MySQL, pulled using PySpark and then modelled it in an ANN.</w:t>
+      </w:r>
+    </w:p>
+    <w:p>
+      <w:pPr>
+        <w:rPr>
+          <w:rFonts w:ascii="Times New Roman" w:hAnsi="Times New Roman" w:cs="Times New Roman"/>
+          <w:sz w:val="20"/>
+          <w:szCs w:val="20"/>
+        </w:rPr>
+      </w:pPr>
+      <w:r>
+        <w:rPr>
+          <w:rFonts w:ascii="Times New Roman" w:hAnsi="Times New Roman" w:cs="Times New Roman"/>
+          <w:sz w:val="20"/>
+          <w:szCs w:val="20"/>
+        </w:rPr>
+        <w:t xml:space="preserve">Finally to demonstrate how Big Data has helped we will use a coding library (the likes of Keras) and implement some ANN. From the technical standpoint </w:t>
       </w:r>
       <w:r>
         <w:rPr>
@@ -2369,25 +1803,7 @@
           <w:sz w:val="20"/>
           <w:szCs w:val="20"/>
         </w:rPr>
-        <w:t xml:space="preserve">Importing 1.3GB csv file into MySQL using </w:t>
-      </w:r>
-      <w:proofErr w:type="spellStart"/>
-      <w:r>
-        <w:rPr>
-          <w:rFonts w:ascii="Times New Roman" w:hAnsi="Times New Roman" w:cs="Times New Roman"/>
-          <w:sz w:val="20"/>
-          <w:szCs w:val="20"/>
-        </w:rPr>
-        <w:t>Jupyter</w:t>
-      </w:r>
-      <w:proofErr w:type="spellEnd"/>
-      <w:r>
-        <w:rPr>
-          <w:rFonts w:ascii="Times New Roman" w:hAnsi="Times New Roman" w:cs="Times New Roman"/>
-          <w:sz w:val="20"/>
-          <w:szCs w:val="20"/>
-        </w:rPr>
-        <w:t xml:space="preserve"> Notebook</w:t>
+        <w:t>Importing 1.3GB csv file into MySQL using Jupyter Notebook</w:t>
       </w:r>
       <w:r>
         <w:rPr>
@@ -2745,25 +2161,7 @@
           <w:sz w:val="20"/>
           <w:szCs w:val="20"/>
         </w:rPr>
-        <w:t xml:space="preserve">Geyer, R.C., Klein, T., and Nabi, M. (2017). 'Differentially Private Federated Learning: A Client Level Perspective', </w:t>
-      </w:r>
-      <w:proofErr w:type="spellStart"/>
-      <w:r>
-        <w:rPr>
-          <w:rFonts w:ascii="Times New Roman" w:hAnsi="Times New Roman" w:cs="Times New Roman"/>
-          <w:sz w:val="20"/>
-          <w:szCs w:val="20"/>
-        </w:rPr>
-        <w:t>arXiv</w:t>
-      </w:r>
-      <w:proofErr w:type="spellEnd"/>
-      <w:r>
-        <w:rPr>
-          <w:rFonts w:ascii="Times New Roman" w:hAnsi="Times New Roman" w:cs="Times New Roman"/>
-          <w:sz w:val="20"/>
-          <w:szCs w:val="20"/>
-        </w:rPr>
-        <w:t xml:space="preserve"> preprint arXiv:1712.07557.</w:t>
+        <w:t>Geyer, R.C., Klein, T., and Nabi, M. (2017). 'Differentially Private Federated Learning: A Client Level Perspective', arXiv preprint arXiv:1712.07557.</w:t>
       </w:r>
     </w:p>
     <w:p>
@@ -2811,17 +2209,7 @@
           <w:sz w:val="24"/>
           <w:szCs w:val="24"/>
         </w:rPr>
-        <w:t>1</w:t>
-      </w:r>
-      <w:r>
-        <w:rPr>
-          <w:rFonts w:ascii="Calibri" w:hAnsi="Calibri" w:cs="Calibri"/>
-          <w:b/>
-          <w:bCs/>
-          <w:sz w:val="24"/>
-          <w:szCs w:val="24"/>
-        </w:rPr>
-        <w:t>1</w:t>
+        <w:t>11</w:t>
       </w:r>
       <w:r>
         <w:rPr>
@@ -2849,29 +2237,8 @@
           <w:szCs w:val="20"/>
           <w:lang w:val="en-US"/>
         </w:rPr>
-        <w:t xml:space="preserve">Konečný, J., McMahan, H.B., Yu, F.X., </w:t>
-      </w:r>
-      <w:proofErr w:type="spellStart"/>
-      <w:r>
-        <w:rPr>
-          <w:rFonts w:ascii="Times New Roman" w:hAnsi="Times New Roman" w:cs="Times New Roman"/>
-          <w:sz w:val="20"/>
-          <w:szCs w:val="20"/>
-          <w:lang w:val="en-US"/>
-        </w:rPr>
-        <w:t>Richtárik</w:t>
-      </w:r>
-      <w:proofErr w:type="spellEnd"/>
-      <w:r>
-        <w:rPr>
-          <w:rFonts w:ascii="Times New Roman" w:hAnsi="Times New Roman" w:cs="Times New Roman"/>
-          <w:sz w:val="20"/>
-          <w:szCs w:val="20"/>
-          <w:lang w:val="en-US"/>
-        </w:rPr>
-        <w:t xml:space="preserve">, P., Suresh, A.T., and Bacon, D. (2016). 'Federated Learning: Strategies for Improving Communication Efficiency', </w:t>
-      </w:r>
-      <w:proofErr w:type="spellStart"/>
+        <w:t xml:space="preserve">Konečný, J., McMahan, H.B., Yu, F.X., Richtárik, P., Suresh, A.T., and Bacon, D. (2016). 'Federated Learning: Strategies for Improving Communication Efficiency', </w:t>
+      </w:r>
       <w:r>
         <w:rPr>
           <w:rFonts w:ascii="Times New Roman" w:hAnsi="Times New Roman" w:cs="Times New Roman"/>
@@ -2881,10 +2248,11 @@
           <w:szCs w:val="20"/>
           <w:lang w:val="en-US"/>
         </w:rPr>
-        <w:t>arXiv</w:t>
-      </w:r>
-      <w:proofErr w:type="spellEnd"/>
-      <w:r>
+        <w:t>arXiv preprint arXiv:1610.05492.</w:t>
+      </w:r>
+    </w:p>
+    <w:p>
+      <w:pPr>
         <w:rPr>
           <w:rFonts w:ascii="Times New Roman" w:hAnsi="Times New Roman" w:cs="Times New Roman"/>
           <w:i/>
@@ -2893,16 +2261,6 @@
           <w:szCs w:val="20"/>
           <w:lang w:val="en-US"/>
         </w:rPr>
-        <w:t xml:space="preserve"> preprint arXiv:1610.05492.</w:t>
-      </w:r>
-    </w:p>
-    <w:p>
-      <w:pPr>
-        <w:rPr>
-          <w:rFonts w:ascii="Times New Roman" w:hAnsi="Times New Roman" w:cs="Times New Roman"/>
-          <w:sz w:val="20"/>
-          <w:szCs w:val="20"/>
-        </w:rPr>
       </w:pPr>
       <w:r>
         <w:rPr>
@@ -2923,6 +2281,80 @@
           <w:lang w:val="en-US"/>
         </w:rPr>
         <w:t>SIAM Journal on Optimization, 31(4), pp. 3075-3107.</w:t>
+      </w:r>
+    </w:p>
+    <w:p>
+      <w:pPr>
+        <w:rPr>
+          <w:rFonts w:ascii="Calibri" w:hAnsi="Calibri" w:cs="Calibri"/>
+          <w:b/>
+          <w:bCs/>
+          <w:sz w:val="24"/>
+          <w:szCs w:val="24"/>
+        </w:rPr>
+      </w:pPr>
+      <w:r>
+        <w:rPr>
+          <w:rFonts w:ascii="Calibri" w:hAnsi="Calibri" w:cs="Calibri"/>
+          <w:b/>
+          <w:bCs/>
+          <w:sz w:val="24"/>
+          <w:szCs w:val="24"/>
+        </w:rPr>
+        <w:t xml:space="preserve">March </w:t>
+      </w:r>
+      <w:r>
+        <w:rPr>
+          <w:rFonts w:ascii="Calibri" w:hAnsi="Calibri" w:cs="Calibri"/>
+          <w:b/>
+          <w:bCs/>
+          <w:sz w:val="24"/>
+          <w:szCs w:val="24"/>
+        </w:rPr>
+        <w:t>11</w:t>
+      </w:r>
+      <w:r>
+        <w:rPr>
+          <w:rFonts w:ascii="Calibri" w:hAnsi="Calibri" w:cs="Calibri"/>
+          <w:b/>
+          <w:bCs/>
+          <w:sz w:val="24"/>
+          <w:szCs w:val="24"/>
+        </w:rPr>
+        <w:t>, 2024</w:t>
+      </w:r>
+    </w:p>
+    <w:p>
+      <w:pPr>
+        <w:rPr>
+          <w:rFonts w:ascii="Times New Roman" w:hAnsi="Times New Roman" w:cs="Times New Roman"/>
+          <w:sz w:val="20"/>
+          <w:szCs w:val="20"/>
+        </w:rPr>
+      </w:pPr>
+      <w:r>
+        <w:rPr>
+          <w:rFonts w:ascii="Times New Roman" w:hAnsi="Times New Roman" w:cs="Times New Roman"/>
+          <w:sz w:val="20"/>
+          <w:szCs w:val="20"/>
+        </w:rPr>
+        <w:t>Title:</w:t>
+      </w:r>
+      <w:r>
+        <w:rPr>
+          <w:rFonts w:ascii="Times New Roman" w:hAnsi="Times New Roman" w:cs="Times New Roman"/>
+          <w:sz w:val="20"/>
+          <w:szCs w:val="20"/>
+        </w:rPr>
+        <w:t xml:space="preserve"> Data Analytics and Storage Solutions: MySQL, Spark and APIs in Neural Network</w:t>
+      </w:r>
+      <w:r>
+        <w:rPr>
+          <w:rFonts w:ascii="Times New Roman" w:hAnsi="Times New Roman" w:cs="Times New Roman"/>
+          <w:sz w:val="20"/>
+          <w:szCs w:val="20"/>
+        </w:rPr>
+        <w:t xml:space="preserve"> Contexts.</w:t>
       </w:r>
     </w:p>
     <w:p>
@@ -4414,6 +3846,7 @@
   <w:style w:type="character" w:default="1" w:styleId="DefaultParagraphFont">
     <w:name w:val="Default Paragraph Font"/>
     <w:uiPriority w:val="1"/>
+    <w:semiHidden/>
     <w:unhideWhenUsed/>
   </w:style>
   <w:style w:type="table" w:default="1" w:styleId="TableNormal">

</xml_diff>

<commit_message>
New title: Storage Solutions and Data Analytics: RDBM, Hadoop and API's in Neural Networks Contexts, word count 725.
</commit_message>
<xml_diff>
--- a/Daily_Work_Summary.docx
+++ b/Daily_Work_Summary.docx
@@ -2495,11 +2495,9 @@
     <w:p>
       <w:pPr>
         <w:rPr>
-          <w:rFonts w:ascii="Calibri" w:hAnsi="Calibri" w:cs="Calibri"/>
-          <w:b/>
-          <w:bCs/>
-          <w:sz w:val="24"/>
-          <w:szCs w:val="24"/>
+          <w:rFonts w:ascii="Times New Roman" w:hAnsi="Times New Roman" w:cs="Times New Roman"/>
+          <w:sz w:val="20"/>
+          <w:szCs w:val="20"/>
         </w:rPr>
       </w:pPr>
       <w:r>
@@ -2543,6 +2541,161 @@
         </w:rPr>
         <w:t>Data storage like it.</w:t>
       </w:r>
+    </w:p>
+    <w:p>
+      <w:pPr>
+        <w:rPr>
+          <w:rFonts w:ascii="Calibri" w:hAnsi="Calibri" w:cs="Calibri"/>
+          <w:b/>
+          <w:bCs/>
+          <w:sz w:val="24"/>
+          <w:szCs w:val="24"/>
+        </w:rPr>
+      </w:pPr>
+      <w:r>
+        <w:rPr>
+          <w:rFonts w:ascii="Calibri" w:hAnsi="Calibri" w:cs="Calibri"/>
+          <w:b/>
+          <w:bCs/>
+          <w:sz w:val="24"/>
+          <w:szCs w:val="24"/>
+        </w:rPr>
+        <w:t xml:space="preserve">March </w:t>
+      </w:r>
+      <w:r>
+        <w:rPr>
+          <w:rFonts w:ascii="Calibri" w:hAnsi="Calibri" w:cs="Calibri"/>
+          <w:b/>
+          <w:bCs/>
+          <w:sz w:val="24"/>
+          <w:szCs w:val="24"/>
+        </w:rPr>
+        <w:t>15</w:t>
+      </w:r>
+      <w:r>
+        <w:rPr>
+          <w:rFonts w:ascii="Calibri" w:hAnsi="Calibri" w:cs="Calibri"/>
+          <w:b/>
+          <w:bCs/>
+          <w:sz w:val="24"/>
+          <w:szCs w:val="24"/>
+        </w:rPr>
+        <w:t>, 2024</w:t>
+      </w:r>
+    </w:p>
+    <w:p>
+      <w:pPr>
+        <w:rPr>
+          <w:rFonts w:ascii="Times New Roman" w:hAnsi="Times New Roman" w:cs="Times New Roman"/>
+          <w:sz w:val="20"/>
+          <w:szCs w:val="20"/>
+        </w:rPr>
+      </w:pPr>
+      <w:r>
+        <w:rPr>
+          <w:rFonts w:ascii="Times New Roman" w:hAnsi="Times New Roman" w:cs="Times New Roman"/>
+          <w:sz w:val="20"/>
+          <w:szCs w:val="20"/>
+        </w:rPr>
+        <w:t>Giving structure to the paper</w:t>
+      </w:r>
+      <w:r>
+        <w:rPr>
+          <w:rFonts w:ascii="Times New Roman" w:hAnsi="Times New Roman" w:cs="Times New Roman"/>
+          <w:sz w:val="20"/>
+          <w:szCs w:val="20"/>
+        </w:rPr>
+        <w:t xml:space="preserve"> and changing paper title.</w:t>
+      </w:r>
+    </w:p>
+    <w:p>
+      <w:pPr>
+        <w:rPr>
+          <w:rFonts w:ascii="Calibri" w:hAnsi="Calibri" w:cs="Calibri"/>
+          <w:b/>
+          <w:bCs/>
+          <w:sz w:val="24"/>
+          <w:szCs w:val="24"/>
+        </w:rPr>
+      </w:pPr>
+      <w:r>
+        <w:rPr>
+          <w:rFonts w:ascii="Calibri" w:hAnsi="Calibri" w:cs="Calibri"/>
+          <w:b/>
+          <w:bCs/>
+          <w:sz w:val="24"/>
+          <w:szCs w:val="24"/>
+        </w:rPr>
+        <w:t xml:space="preserve">March </w:t>
+      </w:r>
+      <w:r>
+        <w:rPr>
+          <w:rFonts w:ascii="Calibri" w:hAnsi="Calibri" w:cs="Calibri"/>
+          <w:b/>
+          <w:bCs/>
+          <w:sz w:val="24"/>
+          <w:szCs w:val="24"/>
+        </w:rPr>
+        <w:t>1</w:t>
+      </w:r>
+      <w:r>
+        <w:rPr>
+          <w:rFonts w:ascii="Calibri" w:hAnsi="Calibri" w:cs="Calibri"/>
+          <w:b/>
+          <w:bCs/>
+          <w:sz w:val="24"/>
+          <w:szCs w:val="24"/>
+        </w:rPr>
+        <w:t>6</w:t>
+      </w:r>
+      <w:r>
+        <w:rPr>
+          <w:rFonts w:ascii="Calibri" w:hAnsi="Calibri" w:cs="Calibri"/>
+          <w:b/>
+          <w:bCs/>
+          <w:sz w:val="24"/>
+          <w:szCs w:val="24"/>
+        </w:rPr>
+        <w:t>, 2024</w:t>
+      </w:r>
+    </w:p>
+    <w:p>
+      <w:pPr>
+        <w:rPr>
+          <w:rFonts w:ascii="Calibri" w:hAnsi="Calibri" w:cs="Calibri"/>
+          <w:b/>
+          <w:bCs/>
+          <w:sz w:val="24"/>
+          <w:szCs w:val="24"/>
+        </w:rPr>
+      </w:pPr>
+      <w:r>
+        <w:rPr>
+          <w:rFonts w:ascii="Times New Roman" w:hAnsi="Times New Roman" w:cs="Times New Roman"/>
+          <w:sz w:val="20"/>
+          <w:szCs w:val="20"/>
+        </w:rPr>
+        <w:t xml:space="preserve">Completing topic Overview, </w:t>
+      </w:r>
+      <w:r>
+        <w:rPr>
+          <w:rFonts w:ascii="Times New Roman" w:hAnsi="Times New Roman" w:cs="Times New Roman"/>
+          <w:sz w:val="20"/>
+          <w:szCs w:val="20"/>
+        </w:rPr>
+        <w:t>objectives, research question, and starting the state of the Art.</w:t>
+      </w:r>
+    </w:p>
+    <w:p>
+      <w:pPr>
+        <w:rPr>
+          <w:rFonts w:ascii="Calibri" w:hAnsi="Calibri" w:cs="Calibri"/>
+          <w:b/>
+          <w:bCs/>
+          <w:sz w:val="24"/>
+          <w:szCs w:val="24"/>
+        </w:rPr>
+      </w:pPr>
     </w:p>
     <w:p>
       <w:pPr>

</xml_diff>

<commit_message>
Uploading Daily Progress, word count 989.
</commit_message>
<xml_diff>
--- a/Daily_Work_Summary.docx
+++ b/Daily_Work_Summary.docx
@@ -2636,17 +2636,7 @@
           <w:sz w:val="24"/>
           <w:szCs w:val="24"/>
         </w:rPr>
-        <w:t>1</w:t>
-      </w:r>
-      <w:r>
-        <w:rPr>
-          <w:rFonts w:ascii="Calibri" w:hAnsi="Calibri" w:cs="Calibri"/>
-          <w:b/>
-          <w:bCs/>
-          <w:sz w:val="24"/>
-          <w:szCs w:val="24"/>
-        </w:rPr>
-        <w:t>6</w:t>
+        <w:t>16</w:t>
       </w:r>
       <w:r>
         <w:rPr>
@@ -2662,11 +2652,9 @@
     <w:p>
       <w:pPr>
         <w:rPr>
-          <w:rFonts w:ascii="Calibri" w:hAnsi="Calibri" w:cs="Calibri"/>
-          <w:b/>
-          <w:bCs/>
-          <w:sz w:val="24"/>
-          <w:szCs w:val="24"/>
+          <w:rFonts w:ascii="Times New Roman" w:hAnsi="Times New Roman" w:cs="Times New Roman"/>
+          <w:sz w:val="20"/>
+          <w:szCs w:val="20"/>
         </w:rPr>
       </w:pPr>
       <w:r>
@@ -2685,6 +2673,103 @@
         </w:rPr>
         <w:t>objectives, research question, and starting the state of the Art.</w:t>
       </w:r>
+    </w:p>
+    <w:p>
+      <w:pPr>
+        <w:rPr>
+          <w:rFonts w:ascii="Times New Roman" w:hAnsi="Times New Roman" w:cs="Times New Roman"/>
+          <w:sz w:val="20"/>
+          <w:szCs w:val="20"/>
+        </w:rPr>
+      </w:pPr>
+    </w:p>
+    <w:p>
+      <w:pPr>
+        <w:rPr>
+          <w:rFonts w:ascii="Calibri" w:hAnsi="Calibri" w:cs="Calibri"/>
+          <w:b/>
+          <w:bCs/>
+          <w:sz w:val="24"/>
+          <w:szCs w:val="24"/>
+        </w:rPr>
+      </w:pPr>
+      <w:r>
+        <w:rPr>
+          <w:rFonts w:ascii="Calibri" w:hAnsi="Calibri" w:cs="Calibri"/>
+          <w:b/>
+          <w:bCs/>
+          <w:sz w:val="24"/>
+          <w:szCs w:val="24"/>
+        </w:rPr>
+        <w:lastRenderedPageBreak/>
+        <w:t xml:space="preserve">March </w:t>
+      </w:r>
+      <w:r>
+        <w:rPr>
+          <w:rFonts w:ascii="Calibri" w:hAnsi="Calibri" w:cs="Calibri"/>
+          <w:b/>
+          <w:bCs/>
+          <w:sz w:val="24"/>
+          <w:szCs w:val="24"/>
+        </w:rPr>
+        <w:t>17</w:t>
+      </w:r>
+      <w:r>
+        <w:rPr>
+          <w:rFonts w:ascii="Calibri" w:hAnsi="Calibri" w:cs="Calibri"/>
+          <w:b/>
+          <w:bCs/>
+          <w:sz w:val="24"/>
+          <w:szCs w:val="24"/>
+        </w:rPr>
+        <w:t>, 2024</w:t>
+      </w:r>
+    </w:p>
+    <w:p>
+      <w:pPr>
+        <w:rPr>
+          <w:rFonts w:ascii="Calibri" w:hAnsi="Calibri" w:cs="Calibri"/>
+          <w:b/>
+          <w:bCs/>
+          <w:sz w:val="24"/>
+          <w:szCs w:val="24"/>
+        </w:rPr>
+      </w:pPr>
+      <w:r>
+        <w:rPr>
+          <w:rFonts w:ascii="Times New Roman" w:hAnsi="Times New Roman" w:cs="Times New Roman"/>
+          <w:sz w:val="20"/>
+          <w:szCs w:val="20"/>
+        </w:rPr>
+        <w:t xml:space="preserve">Advancing State of Art section, word count </w:t>
+      </w:r>
+      <w:r>
+        <w:rPr>
+          <w:rFonts w:ascii="Times New Roman" w:hAnsi="Times New Roman" w:cs="Times New Roman"/>
+          <w:sz w:val="20"/>
+          <w:szCs w:val="20"/>
+        </w:rPr>
+        <w:t xml:space="preserve">989. Leaving key papers and Literature review </w:t>
+      </w:r>
+      <w:r>
+        <w:rPr>
+          <w:rFonts w:ascii="Times New Roman" w:hAnsi="Times New Roman" w:cs="Times New Roman"/>
+          <w:sz w:val="20"/>
+          <w:szCs w:val="20"/>
+        </w:rPr>
+        <w:t>coming to the end for a more accurate opinion.</w:t>
+      </w:r>
+    </w:p>
+    <w:p>
+      <w:pPr>
+        <w:rPr>
+          <w:rFonts w:ascii="Calibri" w:hAnsi="Calibri" w:cs="Calibri"/>
+          <w:b/>
+          <w:bCs/>
+          <w:sz w:val="24"/>
+          <w:szCs w:val="24"/>
+        </w:rPr>
+      </w:pPr>
     </w:p>
     <w:p>
       <w:pPr>

</xml_diff>

<commit_message>
Assembling NN to people.csv dataset.
</commit_message>
<xml_diff>
--- a/Daily_Work_Summary.docx
+++ b/Daily_Work_Summary.docx
@@ -225,7 +225,25 @@
           <w:sz w:val="20"/>
           <w:szCs w:val="20"/>
         </w:rPr>
-        <w:t>. Packt.</w:t>
+        <w:t xml:space="preserve">. </w:t>
+      </w:r>
+      <w:proofErr w:type="spellStart"/>
+      <w:r>
+        <w:rPr>
+          <w:rFonts w:ascii="Times New Roman" w:hAnsi="Times New Roman" w:cs="Times New Roman"/>
+          <w:sz w:val="20"/>
+          <w:szCs w:val="20"/>
+        </w:rPr>
+        <w:t>Packt</w:t>
+      </w:r>
+      <w:proofErr w:type="spellEnd"/>
+      <w:r>
+        <w:rPr>
+          <w:rFonts w:ascii="Times New Roman" w:hAnsi="Times New Roman" w:cs="Times New Roman"/>
+          <w:sz w:val="20"/>
+          <w:szCs w:val="20"/>
+        </w:rPr>
+        <w:t>.</w:t>
       </w:r>
     </w:p>
     <w:p>
@@ -255,7 +273,25 @@
           <w:sz w:val="20"/>
           <w:szCs w:val="20"/>
         </w:rPr>
-        <w:t xml:space="preserve"> by Sandy Ryza, Uri Laserson, Sean Owen and Josh Wills. O’Reilly.</w:t>
+        <w:t xml:space="preserve"> by Sandy Ryza, Uri Laserson, Sean </w:t>
+      </w:r>
+      <w:proofErr w:type="gramStart"/>
+      <w:r>
+        <w:rPr>
+          <w:rFonts w:ascii="Times New Roman" w:hAnsi="Times New Roman" w:cs="Times New Roman"/>
+          <w:sz w:val="20"/>
+          <w:szCs w:val="20"/>
+        </w:rPr>
+        <w:t>Owen</w:t>
+      </w:r>
+      <w:proofErr w:type="gramEnd"/>
+      <w:r>
+        <w:rPr>
+          <w:rFonts w:ascii="Times New Roman" w:hAnsi="Times New Roman" w:cs="Times New Roman"/>
+          <w:sz w:val="20"/>
+          <w:szCs w:val="20"/>
+        </w:rPr>
+        <w:t xml:space="preserve"> and Josh Wills. O’Reilly.</w:t>
       </w:r>
     </w:p>
     <w:p>
@@ -307,7 +343,61 @@
           <w:sz w:val="20"/>
           <w:szCs w:val="20"/>
         </w:rPr>
-        <w:t>Large Scale Machine Learning with Spark by Rezaul Karim and Mahedi Kaysar. Packt.</w:t>
+        <w:t xml:space="preserve">Large Scale Machine Learning with Spark by </w:t>
+      </w:r>
+      <w:proofErr w:type="spellStart"/>
+      <w:r>
+        <w:rPr>
+          <w:rFonts w:ascii="Times New Roman" w:hAnsi="Times New Roman" w:cs="Times New Roman"/>
+          <w:sz w:val="20"/>
+          <w:szCs w:val="20"/>
+        </w:rPr>
+        <w:t>Rezaul</w:t>
+      </w:r>
+      <w:proofErr w:type="spellEnd"/>
+      <w:r>
+        <w:rPr>
+          <w:rFonts w:ascii="Times New Roman" w:hAnsi="Times New Roman" w:cs="Times New Roman"/>
+          <w:sz w:val="20"/>
+          <w:szCs w:val="20"/>
+        </w:rPr>
+        <w:t xml:space="preserve"> Karim and </w:t>
+      </w:r>
+      <w:proofErr w:type="spellStart"/>
+      <w:r>
+        <w:rPr>
+          <w:rFonts w:ascii="Times New Roman" w:hAnsi="Times New Roman" w:cs="Times New Roman"/>
+          <w:sz w:val="20"/>
+          <w:szCs w:val="20"/>
+        </w:rPr>
+        <w:t>Mahedi</w:t>
+      </w:r>
+      <w:proofErr w:type="spellEnd"/>
+      <w:r>
+        <w:rPr>
+          <w:rFonts w:ascii="Times New Roman" w:hAnsi="Times New Roman" w:cs="Times New Roman"/>
+          <w:sz w:val="20"/>
+          <w:szCs w:val="20"/>
+        </w:rPr>
+        <w:t xml:space="preserve"> Kaysar. </w:t>
+      </w:r>
+      <w:proofErr w:type="spellStart"/>
+      <w:r>
+        <w:rPr>
+          <w:rFonts w:ascii="Times New Roman" w:hAnsi="Times New Roman" w:cs="Times New Roman"/>
+          <w:sz w:val="20"/>
+          <w:szCs w:val="20"/>
+        </w:rPr>
+        <w:t>Packt</w:t>
+      </w:r>
+      <w:proofErr w:type="spellEnd"/>
+      <w:r>
+        <w:rPr>
+          <w:rFonts w:ascii="Times New Roman" w:hAnsi="Times New Roman" w:cs="Times New Roman"/>
+          <w:sz w:val="20"/>
+          <w:szCs w:val="20"/>
+        </w:rPr>
+        <w:t>.</w:t>
       </w:r>
     </w:p>
     <w:p>
@@ -329,7 +419,25 @@
           <w:sz w:val="20"/>
           <w:szCs w:val="20"/>
         </w:rPr>
-        <w:t>Learning Spark by Holden Karau, Andy Konwinski, Patrick Wendell and Matei Zaharia.</w:t>
+        <w:t xml:space="preserve">Learning Spark by Holden Karau, Andy Konwinski, Patrick </w:t>
+      </w:r>
+      <w:proofErr w:type="gramStart"/>
+      <w:r>
+        <w:rPr>
+          <w:rFonts w:ascii="Times New Roman" w:hAnsi="Times New Roman" w:cs="Times New Roman"/>
+          <w:sz w:val="20"/>
+          <w:szCs w:val="20"/>
+        </w:rPr>
+        <w:t>Wendell</w:t>
+      </w:r>
+      <w:proofErr w:type="gramEnd"/>
+      <w:r>
+        <w:rPr>
+          <w:rFonts w:ascii="Times New Roman" w:hAnsi="Times New Roman" w:cs="Times New Roman"/>
+          <w:sz w:val="20"/>
+          <w:szCs w:val="20"/>
+        </w:rPr>
+        <w:t xml:space="preserve"> and Matei Zaharia.</w:t>
       </w:r>
       <w:r>
         <w:rPr>
@@ -359,15 +467,43 @@
           <w:sz w:val="20"/>
           <w:szCs w:val="20"/>
         </w:rPr>
-        <w:t>Mastering Machine Learning with Python in Six Steps, by Manohar Swamynathan</w:t>
-      </w:r>
-      <w:r>
-        <w:rPr>
-          <w:rFonts w:ascii="Times New Roman" w:hAnsi="Times New Roman" w:cs="Times New Roman"/>
-          <w:sz w:val="20"/>
-          <w:szCs w:val="20"/>
-        </w:rPr>
-        <w:t>. Apress.</w:t>
+        <w:t xml:space="preserve">Mastering Machine Learning with Python in Six Steps, by Manohar </w:t>
+      </w:r>
+      <w:proofErr w:type="spellStart"/>
+      <w:r>
+        <w:rPr>
+          <w:rFonts w:ascii="Times New Roman" w:hAnsi="Times New Roman" w:cs="Times New Roman"/>
+          <w:sz w:val="20"/>
+          <w:szCs w:val="20"/>
+        </w:rPr>
+        <w:t>Swamynathan</w:t>
+      </w:r>
+      <w:proofErr w:type="spellEnd"/>
+      <w:r>
+        <w:rPr>
+          <w:rFonts w:ascii="Times New Roman" w:hAnsi="Times New Roman" w:cs="Times New Roman"/>
+          <w:sz w:val="20"/>
+          <w:szCs w:val="20"/>
+        </w:rPr>
+        <w:t xml:space="preserve">. </w:t>
+      </w:r>
+      <w:proofErr w:type="spellStart"/>
+      <w:r>
+        <w:rPr>
+          <w:rFonts w:ascii="Times New Roman" w:hAnsi="Times New Roman" w:cs="Times New Roman"/>
+          <w:sz w:val="20"/>
+          <w:szCs w:val="20"/>
+        </w:rPr>
+        <w:t>Apress</w:t>
+      </w:r>
+      <w:proofErr w:type="spellEnd"/>
+      <w:r>
+        <w:rPr>
+          <w:rFonts w:ascii="Times New Roman" w:hAnsi="Times New Roman" w:cs="Times New Roman"/>
+          <w:sz w:val="20"/>
+          <w:szCs w:val="20"/>
+        </w:rPr>
+        <w:t>.</w:t>
       </w:r>
     </w:p>
     <w:p>
@@ -575,32 +711,86 @@
           <w:sz w:val="20"/>
           <w:szCs w:val="20"/>
         </w:rPr>
-        <w:t xml:space="preserve">o push records into Apache Spark and link a Jupyter Notebook to it, stablish the connection and </w:t>
-      </w:r>
-      <w:r>
-        <w:rPr>
-          <w:rFonts w:ascii="Times New Roman" w:hAnsi="Times New Roman" w:cs="Times New Roman"/>
-          <w:sz w:val="20"/>
-          <w:szCs w:val="20"/>
-        </w:rPr>
-        <w:t>pull records into a pandas dataframe.</w:t>
-      </w:r>
-    </w:p>
-    <w:p>
-      <w:pPr>
-        <w:rPr>
-          <w:rFonts w:ascii="Times New Roman" w:hAnsi="Times New Roman" w:cs="Times New Roman"/>
-          <w:sz w:val="20"/>
-          <w:szCs w:val="20"/>
-        </w:rPr>
-      </w:pPr>
-      <w:r>
-        <w:rPr>
-          <w:rFonts w:ascii="Times New Roman" w:hAnsi="Times New Roman" w:cs="Times New Roman"/>
-          <w:sz w:val="20"/>
-          <w:szCs w:val="20"/>
-        </w:rPr>
-        <w:t>Videos to connect Jupyter Notebooks to Apache:</w:t>
+        <w:t xml:space="preserve">o push records into Apache Spark and link a </w:t>
+      </w:r>
+      <w:proofErr w:type="spellStart"/>
+      <w:r>
+        <w:rPr>
+          <w:rFonts w:ascii="Times New Roman" w:hAnsi="Times New Roman" w:cs="Times New Roman"/>
+          <w:sz w:val="20"/>
+          <w:szCs w:val="20"/>
+        </w:rPr>
+        <w:t>Jupyter</w:t>
+      </w:r>
+      <w:proofErr w:type="spellEnd"/>
+      <w:r>
+        <w:rPr>
+          <w:rFonts w:ascii="Times New Roman" w:hAnsi="Times New Roman" w:cs="Times New Roman"/>
+          <w:sz w:val="20"/>
+          <w:szCs w:val="20"/>
+        </w:rPr>
+        <w:t xml:space="preserve"> Notebook to it, stablish the connection and </w:t>
+      </w:r>
+      <w:r>
+        <w:rPr>
+          <w:rFonts w:ascii="Times New Roman" w:hAnsi="Times New Roman" w:cs="Times New Roman"/>
+          <w:sz w:val="20"/>
+          <w:szCs w:val="20"/>
+        </w:rPr>
+        <w:t xml:space="preserve">pull records into a pandas </w:t>
+      </w:r>
+      <w:proofErr w:type="spellStart"/>
+      <w:r>
+        <w:rPr>
+          <w:rFonts w:ascii="Times New Roman" w:hAnsi="Times New Roman" w:cs="Times New Roman"/>
+          <w:sz w:val="20"/>
+          <w:szCs w:val="20"/>
+        </w:rPr>
+        <w:t>dataframe</w:t>
+      </w:r>
+      <w:proofErr w:type="spellEnd"/>
+      <w:r>
+        <w:rPr>
+          <w:rFonts w:ascii="Times New Roman" w:hAnsi="Times New Roman" w:cs="Times New Roman"/>
+          <w:sz w:val="20"/>
+          <w:szCs w:val="20"/>
+        </w:rPr>
+        <w:t>.</w:t>
+      </w:r>
+    </w:p>
+    <w:p>
+      <w:pPr>
+        <w:rPr>
+          <w:rFonts w:ascii="Times New Roman" w:hAnsi="Times New Roman" w:cs="Times New Roman"/>
+          <w:sz w:val="20"/>
+          <w:szCs w:val="20"/>
+        </w:rPr>
+      </w:pPr>
+      <w:r>
+        <w:rPr>
+          <w:rFonts w:ascii="Times New Roman" w:hAnsi="Times New Roman" w:cs="Times New Roman"/>
+          <w:sz w:val="20"/>
+          <w:szCs w:val="20"/>
+        </w:rPr>
+        <w:t xml:space="preserve">Videos to connect </w:t>
+      </w:r>
+      <w:proofErr w:type="spellStart"/>
+      <w:r>
+        <w:rPr>
+          <w:rFonts w:ascii="Times New Roman" w:hAnsi="Times New Roman" w:cs="Times New Roman"/>
+          <w:sz w:val="20"/>
+          <w:szCs w:val="20"/>
+        </w:rPr>
+        <w:t>Jupyter</w:t>
+      </w:r>
+      <w:proofErr w:type="spellEnd"/>
+      <w:r>
+        <w:rPr>
+          <w:rFonts w:ascii="Times New Roman" w:hAnsi="Times New Roman" w:cs="Times New Roman"/>
+          <w:sz w:val="20"/>
+          <w:szCs w:val="20"/>
+        </w:rPr>
+        <w:t xml:space="preserve"> Notebooks to Apache:</w:t>
       </w:r>
     </w:p>
     <w:p>
@@ -736,7 +926,25 @@
           <w:sz w:val="20"/>
           <w:szCs w:val="20"/>
         </w:rPr>
-        <w:t>Apache Spark and connect it Jupyter Notebook.</w:t>
+        <w:t xml:space="preserve">Apache Spark and connect it </w:t>
+      </w:r>
+      <w:proofErr w:type="spellStart"/>
+      <w:r>
+        <w:rPr>
+          <w:rFonts w:ascii="Times New Roman" w:hAnsi="Times New Roman" w:cs="Times New Roman"/>
+          <w:sz w:val="20"/>
+          <w:szCs w:val="20"/>
+        </w:rPr>
+        <w:t>Jupyter</w:t>
+      </w:r>
+      <w:proofErr w:type="spellEnd"/>
+      <w:r>
+        <w:rPr>
+          <w:rFonts w:ascii="Times New Roman" w:hAnsi="Times New Roman" w:cs="Times New Roman"/>
+          <w:sz w:val="20"/>
+          <w:szCs w:val="20"/>
+        </w:rPr>
+        <w:t xml:space="preserve"> Notebook.</w:t>
       </w:r>
     </w:p>
     <w:p>
@@ -775,7 +983,25 @@
           <w:sz w:val="20"/>
           <w:szCs w:val="20"/>
         </w:rPr>
-        <w:t>Tom White, 2012, Hadoop The Definitive Guide, O’Reilly Publishing</w:t>
+        <w:t xml:space="preserve">Tom White, 2012, Hadoop </w:t>
+      </w:r>
+      <w:proofErr w:type="gramStart"/>
+      <w:r>
+        <w:rPr>
+          <w:rFonts w:ascii="Times New Roman" w:hAnsi="Times New Roman" w:cs="Times New Roman"/>
+          <w:sz w:val="20"/>
+          <w:szCs w:val="20"/>
+        </w:rPr>
+        <w:t>The</w:t>
+      </w:r>
+      <w:proofErr w:type="gramEnd"/>
+      <w:r>
+        <w:rPr>
+          <w:rFonts w:ascii="Times New Roman" w:hAnsi="Times New Roman" w:cs="Times New Roman"/>
+          <w:sz w:val="20"/>
+          <w:szCs w:val="20"/>
+        </w:rPr>
+        <w:t xml:space="preserve"> Definitive Guide, O’Reilly Publishing</w:t>
       </w:r>
     </w:p>
     <w:p>
@@ -813,13 +1039,41 @@
           <w:szCs w:val="20"/>
         </w:rPr>
       </w:pPr>
-      <w:r>
-        <w:rPr>
-          <w:rFonts w:ascii="Times New Roman" w:hAnsi="Times New Roman" w:cs="Times New Roman"/>
-          <w:sz w:val="20"/>
-          <w:szCs w:val="20"/>
-        </w:rPr>
-        <w:t>Lublinsky B., Smith K. T. and Yakubovich A 2013, Professional Hadoop Solutions, Wrox [ISBN: 13:978-11186]</w:t>
+      <w:proofErr w:type="spellStart"/>
+      <w:r>
+        <w:rPr>
+          <w:rFonts w:ascii="Times New Roman" w:hAnsi="Times New Roman" w:cs="Times New Roman"/>
+          <w:sz w:val="20"/>
+          <w:szCs w:val="20"/>
+        </w:rPr>
+        <w:t>Lublinsky</w:t>
+      </w:r>
+      <w:proofErr w:type="spellEnd"/>
+      <w:r>
+        <w:rPr>
+          <w:rFonts w:ascii="Times New Roman" w:hAnsi="Times New Roman" w:cs="Times New Roman"/>
+          <w:sz w:val="20"/>
+          <w:szCs w:val="20"/>
+        </w:rPr>
+        <w:t xml:space="preserve"> B., Smith K. T. and Yakubovich A 2013, Professional Hadoop Solutions, </w:t>
+      </w:r>
+      <w:proofErr w:type="spellStart"/>
+      <w:r>
+        <w:rPr>
+          <w:rFonts w:ascii="Times New Roman" w:hAnsi="Times New Roman" w:cs="Times New Roman"/>
+          <w:sz w:val="20"/>
+          <w:szCs w:val="20"/>
+        </w:rPr>
+        <w:t>Wrox</w:t>
+      </w:r>
+      <w:proofErr w:type="spellEnd"/>
+      <w:r>
+        <w:rPr>
+          <w:rFonts w:ascii="Times New Roman" w:hAnsi="Times New Roman" w:cs="Times New Roman"/>
+          <w:sz w:val="20"/>
+          <w:szCs w:val="20"/>
+        </w:rPr>
+        <w:t xml:space="preserve"> [ISBN: 13:978-11186]</w:t>
       </w:r>
     </w:p>
     <w:p>
@@ -1012,8 +1266,18 @@
           <w:sz w:val="20"/>
           <w:szCs w:val="20"/>
         </w:rPr>
-        <w:t>Connecting Jupyter</w:t>
-      </w:r>
+        <w:t xml:space="preserve">Connecting </w:t>
+      </w:r>
+      <w:proofErr w:type="spellStart"/>
+      <w:r>
+        <w:rPr>
+          <w:rFonts w:ascii="Times New Roman" w:hAnsi="Times New Roman" w:cs="Times New Roman"/>
+          <w:sz w:val="20"/>
+          <w:szCs w:val="20"/>
+        </w:rPr>
+        <w:t>Jupyter</w:t>
+      </w:r>
+      <w:proofErr w:type="spellEnd"/>
       <w:r>
         <w:rPr>
           <w:rFonts w:ascii="Times New Roman" w:hAnsi="Times New Roman" w:cs="Times New Roman"/>
@@ -1036,6 +1300,7 @@
           <w:szCs w:val="20"/>
         </w:rPr>
       </w:pPr>
+      <w:proofErr w:type="spellStart"/>
       <w:r>
         <w:rPr>
           <w:rFonts w:ascii="Times New Roman" w:hAnsi="Times New Roman" w:cs="Times New Roman"/>
@@ -1044,6 +1309,7 @@
         </w:rPr>
         <w:t>Spark_App_Using_PySpark.ipynb</w:t>
       </w:r>
+      <w:proofErr w:type="spellEnd"/>
       <w:r>
         <w:rPr>
           <w:rFonts w:ascii="Times New Roman" w:hAnsi="Times New Roman" w:cs="Times New Roman"/>
@@ -1076,13 +1342,23 @@
         </w:rPr>
         <w:t xml:space="preserve">all records in </w:t>
       </w:r>
-      <w:r>
-        <w:rPr>
-          <w:rFonts w:ascii="Times New Roman" w:hAnsi="Times New Roman" w:cs="Times New Roman"/>
-          <w:sz w:val="20"/>
-          <w:szCs w:val="20"/>
-        </w:rPr>
-        <w:t>parket format, note that size decreases.</w:t>
+      <w:proofErr w:type="spellStart"/>
+      <w:r>
+        <w:rPr>
+          <w:rFonts w:ascii="Times New Roman" w:hAnsi="Times New Roman" w:cs="Times New Roman"/>
+          <w:sz w:val="20"/>
+          <w:szCs w:val="20"/>
+        </w:rPr>
+        <w:t>parket</w:t>
+      </w:r>
+      <w:proofErr w:type="spellEnd"/>
+      <w:r>
+        <w:rPr>
+          <w:rFonts w:ascii="Times New Roman" w:hAnsi="Times New Roman" w:cs="Times New Roman"/>
+          <w:sz w:val="20"/>
+          <w:szCs w:val="20"/>
+        </w:rPr>
+        <w:t xml:space="preserve"> format, note that size decreases.</w:t>
       </w:r>
     </w:p>
     <w:p>
@@ -1098,6 +1374,7 @@
           <w:szCs w:val="20"/>
         </w:rPr>
       </w:pPr>
+      <w:proofErr w:type="spellStart"/>
       <w:r>
         <w:rPr>
           <w:rFonts w:ascii="Times New Roman" w:hAnsi="Times New Roman" w:cs="Times New Roman"/>
@@ -1114,6 +1391,7 @@
         </w:rPr>
         <w:t>.ipynb</w:t>
       </w:r>
+      <w:proofErr w:type="spellEnd"/>
       <w:r>
         <w:rPr>
           <w:rFonts w:ascii="Times New Roman" w:hAnsi="Times New Roman" w:cs="Times New Roman"/>
@@ -1128,7 +1406,25 @@
           <w:sz w:val="20"/>
           <w:szCs w:val="20"/>
         </w:rPr>
-        <w:t>we can interact with spark using pyspark.</w:t>
+        <w:t xml:space="preserve">we can interact with spark using </w:t>
+      </w:r>
+      <w:proofErr w:type="spellStart"/>
+      <w:r>
+        <w:rPr>
+          <w:rFonts w:ascii="Times New Roman" w:hAnsi="Times New Roman" w:cs="Times New Roman"/>
+          <w:sz w:val="20"/>
+          <w:szCs w:val="20"/>
+        </w:rPr>
+        <w:t>pyspark</w:t>
+      </w:r>
+      <w:proofErr w:type="spellEnd"/>
+      <w:r>
+        <w:rPr>
+          <w:rFonts w:ascii="Times New Roman" w:hAnsi="Times New Roman" w:cs="Times New Roman"/>
+          <w:sz w:val="20"/>
+          <w:szCs w:val="20"/>
+        </w:rPr>
+        <w:t>.</w:t>
       </w:r>
     </w:p>
     <w:p>
@@ -1186,7 +1482,97 @@
           <w:sz w:val="20"/>
           <w:szCs w:val="20"/>
         </w:rPr>
-        <w:t>When converting a Spark DataFrame to a Pandas DataFrame, it was not possible due to memory constraints. This is an interesting topic to discuss in the paper because many data scientists, when trying to develop machine learning models, will need to parse large Spark DataFrames into a Pandas DataFrame in order to perform machine learning or deep learning techniques. A nice takeaway for today.</w:t>
+        <w:t xml:space="preserve">When converting a Spark </w:t>
+      </w:r>
+      <w:proofErr w:type="spellStart"/>
+      <w:r>
+        <w:rPr>
+          <w:rFonts w:ascii="Times New Roman" w:hAnsi="Times New Roman" w:cs="Times New Roman"/>
+          <w:sz w:val="20"/>
+          <w:szCs w:val="20"/>
+        </w:rPr>
+        <w:t>DataFrame</w:t>
+      </w:r>
+      <w:proofErr w:type="spellEnd"/>
+      <w:r>
+        <w:rPr>
+          <w:rFonts w:ascii="Times New Roman" w:hAnsi="Times New Roman" w:cs="Times New Roman"/>
+          <w:sz w:val="20"/>
+          <w:szCs w:val="20"/>
+        </w:rPr>
+        <w:t xml:space="preserve"> to a Pandas </w:t>
+      </w:r>
+      <w:proofErr w:type="spellStart"/>
+      <w:r>
+        <w:rPr>
+          <w:rFonts w:ascii="Times New Roman" w:hAnsi="Times New Roman" w:cs="Times New Roman"/>
+          <w:sz w:val="20"/>
+          <w:szCs w:val="20"/>
+        </w:rPr>
+        <w:t>DataFrame</w:t>
+      </w:r>
+      <w:proofErr w:type="spellEnd"/>
+      <w:r>
+        <w:rPr>
+          <w:rFonts w:ascii="Times New Roman" w:hAnsi="Times New Roman" w:cs="Times New Roman"/>
+          <w:sz w:val="20"/>
+          <w:szCs w:val="20"/>
+        </w:rPr>
+        <w:t xml:space="preserve">, it was not possible due to memory constraints. This is an interesting topic to discuss in the paper because many data scientists, when trying to develop machine learning models, will need to parse large Spark </w:t>
+      </w:r>
+      <w:proofErr w:type="spellStart"/>
+      <w:r>
+        <w:rPr>
+          <w:rFonts w:ascii="Times New Roman" w:hAnsi="Times New Roman" w:cs="Times New Roman"/>
+          <w:sz w:val="20"/>
+          <w:szCs w:val="20"/>
+        </w:rPr>
+        <w:t>DataFrames</w:t>
+      </w:r>
+      <w:proofErr w:type="spellEnd"/>
+      <w:r>
+        <w:rPr>
+          <w:rFonts w:ascii="Times New Roman" w:hAnsi="Times New Roman" w:cs="Times New Roman"/>
+          <w:sz w:val="20"/>
+          <w:szCs w:val="20"/>
+        </w:rPr>
+        <w:t xml:space="preserve"> into a Pandas </w:t>
+      </w:r>
+      <w:proofErr w:type="spellStart"/>
+      <w:r>
+        <w:rPr>
+          <w:rFonts w:ascii="Times New Roman" w:hAnsi="Times New Roman" w:cs="Times New Roman"/>
+          <w:sz w:val="20"/>
+          <w:szCs w:val="20"/>
+        </w:rPr>
+        <w:t>DataFrame</w:t>
+      </w:r>
+      <w:proofErr w:type="spellEnd"/>
+      <w:r>
+        <w:rPr>
+          <w:rFonts w:ascii="Times New Roman" w:hAnsi="Times New Roman" w:cs="Times New Roman"/>
+          <w:sz w:val="20"/>
+          <w:szCs w:val="20"/>
+        </w:rPr>
+        <w:t xml:space="preserve"> </w:t>
+      </w:r>
+      <w:proofErr w:type="gramStart"/>
+      <w:r>
+        <w:rPr>
+          <w:rFonts w:ascii="Times New Roman" w:hAnsi="Times New Roman" w:cs="Times New Roman"/>
+          <w:sz w:val="20"/>
+          <w:szCs w:val="20"/>
+        </w:rPr>
+        <w:t>in order to</w:t>
+      </w:r>
+      <w:proofErr w:type="gramEnd"/>
+      <w:r>
+        <w:rPr>
+          <w:rFonts w:ascii="Times New Roman" w:hAnsi="Times New Roman" w:cs="Times New Roman"/>
+          <w:sz w:val="20"/>
+          <w:szCs w:val="20"/>
+        </w:rPr>
+        <w:t xml:space="preserve"> perform machine learning or deep learning techniques. A nice takeaway for today.</w:t>
       </w:r>
     </w:p>
     <w:p>
@@ -1244,7 +1630,25 @@
           <w:sz w:val="20"/>
           <w:szCs w:val="20"/>
         </w:rPr>
-        <w:t xml:space="preserve">Creating a Spark database from a large 3.61GB JSON file for modeling purposes is impractical due to its size. We need to adapt our dataset for modelling, </w:t>
+        <w:t xml:space="preserve">Creating a Spark database from a large 3.61GB JSON file for </w:t>
+      </w:r>
+      <w:proofErr w:type="spellStart"/>
+      <w:r>
+        <w:rPr>
+          <w:rFonts w:ascii="Times New Roman" w:hAnsi="Times New Roman" w:cs="Times New Roman"/>
+          <w:sz w:val="20"/>
+          <w:szCs w:val="20"/>
+        </w:rPr>
+        <w:t>modeling</w:t>
+      </w:r>
+      <w:proofErr w:type="spellEnd"/>
+      <w:r>
+        <w:rPr>
+          <w:rFonts w:ascii="Times New Roman" w:hAnsi="Times New Roman" w:cs="Times New Roman"/>
+          <w:sz w:val="20"/>
+          <w:szCs w:val="20"/>
+        </w:rPr>
+        <w:t xml:space="preserve"> purposes is impractical due to its size. We need to adapt our dataset for modelling, </w:t>
       </w:r>
       <w:r>
         <w:rPr>
@@ -1260,7 +1664,25 @@
           <w:sz w:val="20"/>
           <w:szCs w:val="20"/>
         </w:rPr>
-        <w:t xml:space="preserve"> Jupyter Notebooks</w:t>
+        <w:t xml:space="preserve"> </w:t>
+      </w:r>
+      <w:proofErr w:type="spellStart"/>
+      <w:r>
+        <w:rPr>
+          <w:rFonts w:ascii="Times New Roman" w:hAnsi="Times New Roman" w:cs="Times New Roman"/>
+          <w:sz w:val="20"/>
+          <w:szCs w:val="20"/>
+        </w:rPr>
+        <w:t>Jupyter</w:t>
+      </w:r>
+      <w:proofErr w:type="spellEnd"/>
+      <w:r>
+        <w:rPr>
+          <w:rFonts w:ascii="Times New Roman" w:hAnsi="Times New Roman" w:cs="Times New Roman"/>
+          <w:sz w:val="20"/>
+          <w:szCs w:val="20"/>
+        </w:rPr>
+        <w:t xml:space="preserve"> Notebooks</w:t>
       </w:r>
       <w:r>
         <w:rPr>
@@ -1306,8 +1728,18 @@
           <w:sz w:val="20"/>
           <w:szCs w:val="20"/>
         </w:rPr>
-        <w:t>Creating_Spark_DB_Loading_3.61GB_json.ipynb</w:t>
-      </w:r>
+        <w:t>Creating_Spark_DB_Loading_3.61GB_</w:t>
+      </w:r>
+      <w:proofErr w:type="gramStart"/>
+      <w:r>
+        <w:rPr>
+          <w:rFonts w:ascii="Times New Roman" w:hAnsi="Times New Roman" w:cs="Times New Roman"/>
+          <w:sz w:val="20"/>
+          <w:szCs w:val="20"/>
+        </w:rPr>
+        <w:t>json.ipynb</w:t>
+      </w:r>
+      <w:proofErr w:type="gramEnd"/>
     </w:p>
     <w:p>
       <w:pPr>
@@ -1322,14 +1754,26 @@
           <w:szCs w:val="20"/>
         </w:rPr>
       </w:pPr>
-      <w:r>
-        <w:rPr>
-          <w:rFonts w:ascii="Times New Roman" w:hAnsi="Times New Roman" w:cs="Times New Roman"/>
-          <w:sz w:val="20"/>
-          <w:szCs w:val="20"/>
-        </w:rPr>
-        <w:t>Spark_DB_Parket_pd_df.ipynb</w:t>
-      </w:r>
+      <w:proofErr w:type="spellStart"/>
+      <w:r>
+        <w:rPr>
+          <w:rFonts w:ascii="Times New Roman" w:hAnsi="Times New Roman" w:cs="Times New Roman"/>
+          <w:sz w:val="20"/>
+          <w:szCs w:val="20"/>
+        </w:rPr>
+        <w:t>Spark_DB_Parket_pd_</w:t>
+      </w:r>
+      <w:proofErr w:type="gramStart"/>
+      <w:r>
+        <w:rPr>
+          <w:rFonts w:ascii="Times New Roman" w:hAnsi="Times New Roman" w:cs="Times New Roman"/>
+          <w:sz w:val="20"/>
+          <w:szCs w:val="20"/>
+        </w:rPr>
+        <w:t>df.ipynb</w:t>
+      </w:r>
+      <w:proofErr w:type="spellEnd"/>
+      <w:proofErr w:type="gramEnd"/>
     </w:p>
     <w:p>
       <w:pPr>
@@ -1461,7 +1905,73 @@
           <w:lang w:eastAsia="en-IE"/>
           <w14:ligatures w14:val="none"/>
         </w:rPr>
-        <w:t>: org.apache.spark.SparkException: Job aborted due to stage failure: Total size of serialized results of 11 tasks (1145.7 MiB) is bigger than spark.driver.maxResultSize (1024.0 MiB)</w:t>
+        <w:t xml:space="preserve">: </w:t>
+      </w:r>
+      <w:proofErr w:type="spellStart"/>
+      <w:proofErr w:type="gramStart"/>
+      <w:r>
+        <w:rPr>
+          <w:rFonts w:ascii="Courier New" w:eastAsia="Times New Roman" w:hAnsi="Courier New" w:cs="Courier New"/>
+          <w:color w:val="000000"/>
+          <w:kern w:val="0"/>
+          <w:sz w:val="21"/>
+          <w:szCs w:val="21"/>
+          <w:lang w:eastAsia="en-IE"/>
+          <w14:ligatures w14:val="none"/>
+        </w:rPr>
+        <w:t>org.apache</w:t>
+      </w:r>
+      <w:proofErr w:type="gramEnd"/>
+      <w:r>
+        <w:rPr>
+          <w:rFonts w:ascii="Courier New" w:eastAsia="Times New Roman" w:hAnsi="Courier New" w:cs="Courier New"/>
+          <w:color w:val="000000"/>
+          <w:kern w:val="0"/>
+          <w:sz w:val="21"/>
+          <w:szCs w:val="21"/>
+          <w:lang w:eastAsia="en-IE"/>
+          <w14:ligatures w14:val="none"/>
+        </w:rPr>
+        <w:t>.spark.SparkException</w:t>
+      </w:r>
+      <w:proofErr w:type="spellEnd"/>
+      <w:r>
+        <w:rPr>
+          <w:rFonts w:ascii="Courier New" w:eastAsia="Times New Roman" w:hAnsi="Courier New" w:cs="Courier New"/>
+          <w:color w:val="000000"/>
+          <w:kern w:val="0"/>
+          <w:sz w:val="21"/>
+          <w:szCs w:val="21"/>
+          <w:lang w:eastAsia="en-IE"/>
+          <w14:ligatures w14:val="none"/>
+        </w:rPr>
+        <w:t xml:space="preserve">: Job aborted due to stage failure: Total size of serialized results of 11 tasks (1145.7 MiB) is bigger than </w:t>
+      </w:r>
+      <w:proofErr w:type="spellStart"/>
+      <w:r>
+        <w:rPr>
+          <w:rFonts w:ascii="Courier New" w:eastAsia="Times New Roman" w:hAnsi="Courier New" w:cs="Courier New"/>
+          <w:color w:val="000000"/>
+          <w:kern w:val="0"/>
+          <w:sz w:val="21"/>
+          <w:szCs w:val="21"/>
+          <w:lang w:eastAsia="en-IE"/>
+          <w14:ligatures w14:val="none"/>
+        </w:rPr>
+        <w:t>spark.driver.maxResultSize</w:t>
+      </w:r>
+      <w:proofErr w:type="spellEnd"/>
+      <w:r>
+        <w:rPr>
+          <w:rFonts w:ascii="Courier New" w:eastAsia="Times New Roman" w:hAnsi="Courier New" w:cs="Courier New"/>
+          <w:color w:val="000000"/>
+          <w:kern w:val="0"/>
+          <w:sz w:val="21"/>
+          <w:szCs w:val="21"/>
+          <w:lang w:eastAsia="en-IE"/>
+          <w14:ligatures w14:val="none"/>
+        </w:rPr>
+        <w:t xml:space="preserve"> (1024.0 MiB)</w:t>
       </w:r>
     </w:p>
     <w:p>
@@ -1565,13 +2075,23 @@
           <w:szCs w:val="20"/>
         </w:rPr>
       </w:pPr>
-      <w:r>
-        <w:rPr>
-          <w:rFonts w:ascii="Times New Roman" w:hAnsi="Times New Roman" w:cs="Times New Roman"/>
-          <w:sz w:val="20"/>
-          <w:szCs w:val="20"/>
-        </w:rPr>
-        <w:t>Keras, on the other hand, is a high-level neural networks API, typically used for building and training deep learning models.</w:t>
+      <w:proofErr w:type="spellStart"/>
+      <w:r>
+        <w:rPr>
+          <w:rFonts w:ascii="Times New Roman" w:hAnsi="Times New Roman" w:cs="Times New Roman"/>
+          <w:sz w:val="20"/>
+          <w:szCs w:val="20"/>
+        </w:rPr>
+        <w:t>Keras</w:t>
+      </w:r>
+      <w:proofErr w:type="spellEnd"/>
+      <w:r>
+        <w:rPr>
+          <w:rFonts w:ascii="Times New Roman" w:hAnsi="Times New Roman" w:cs="Times New Roman"/>
+          <w:sz w:val="20"/>
+          <w:szCs w:val="20"/>
+        </w:rPr>
+        <w:t>, on the other hand, is a high-level neural networks API, typically used for building and training deep learning models.</w:t>
       </w:r>
     </w:p>
     <w:p>
@@ -1720,24 +2240,70 @@
           <w:sz w:val="20"/>
           <w:szCs w:val="20"/>
         </w:rPr>
-        <w:t>, pulled into MySQL, pulled using PySpark and then modelled it in an ANN.</w:t>
-      </w:r>
-    </w:p>
-    <w:p>
-      <w:pPr>
-        <w:rPr>
-          <w:rFonts w:ascii="Times New Roman" w:hAnsi="Times New Roman" w:cs="Times New Roman"/>
-          <w:sz w:val="20"/>
-          <w:szCs w:val="20"/>
-        </w:rPr>
-      </w:pPr>
-      <w:r>
-        <w:rPr>
-          <w:rFonts w:ascii="Times New Roman" w:hAnsi="Times New Roman" w:cs="Times New Roman"/>
-          <w:sz w:val="20"/>
-          <w:szCs w:val="20"/>
-        </w:rPr>
-        <w:t xml:space="preserve">Finally to demonstrate how Big Data has helped we will use a coding library (the likes of Keras) and implement some ANN. From the technical standpoint </w:t>
+        <w:t xml:space="preserve">, pulled into MySQL, pulled using </w:t>
+      </w:r>
+      <w:proofErr w:type="spellStart"/>
+      <w:r>
+        <w:rPr>
+          <w:rFonts w:ascii="Times New Roman" w:hAnsi="Times New Roman" w:cs="Times New Roman"/>
+          <w:sz w:val="20"/>
+          <w:szCs w:val="20"/>
+        </w:rPr>
+        <w:t>PySpark</w:t>
+      </w:r>
+      <w:proofErr w:type="spellEnd"/>
+      <w:r>
+        <w:rPr>
+          <w:rFonts w:ascii="Times New Roman" w:hAnsi="Times New Roman" w:cs="Times New Roman"/>
+          <w:sz w:val="20"/>
+          <w:szCs w:val="20"/>
+        </w:rPr>
+        <w:t xml:space="preserve"> and then modelled it in an ANN.</w:t>
+      </w:r>
+    </w:p>
+    <w:p>
+      <w:pPr>
+        <w:rPr>
+          <w:rFonts w:ascii="Times New Roman" w:hAnsi="Times New Roman" w:cs="Times New Roman"/>
+          <w:sz w:val="20"/>
+          <w:szCs w:val="20"/>
+        </w:rPr>
+      </w:pPr>
+      <w:proofErr w:type="gramStart"/>
+      <w:r>
+        <w:rPr>
+          <w:rFonts w:ascii="Times New Roman" w:hAnsi="Times New Roman" w:cs="Times New Roman"/>
+          <w:sz w:val="20"/>
+          <w:szCs w:val="20"/>
+        </w:rPr>
+        <w:t>Finally</w:t>
+      </w:r>
+      <w:proofErr w:type="gramEnd"/>
+      <w:r>
+        <w:rPr>
+          <w:rFonts w:ascii="Times New Roman" w:hAnsi="Times New Roman" w:cs="Times New Roman"/>
+          <w:sz w:val="20"/>
+          <w:szCs w:val="20"/>
+        </w:rPr>
+        <w:t xml:space="preserve"> to demonstrate how Big Data has helped we will use a coding library (the likes of </w:t>
+      </w:r>
+      <w:proofErr w:type="spellStart"/>
+      <w:r>
+        <w:rPr>
+          <w:rFonts w:ascii="Times New Roman" w:hAnsi="Times New Roman" w:cs="Times New Roman"/>
+          <w:sz w:val="20"/>
+          <w:szCs w:val="20"/>
+        </w:rPr>
+        <w:t>Keras</w:t>
+      </w:r>
+      <w:proofErr w:type="spellEnd"/>
+      <w:r>
+        <w:rPr>
+          <w:rFonts w:ascii="Times New Roman" w:hAnsi="Times New Roman" w:cs="Times New Roman"/>
+          <w:sz w:val="20"/>
+          <w:szCs w:val="20"/>
+        </w:rPr>
+        <w:t xml:space="preserve">) and implement some ANN. From the technical standpoint </w:t>
       </w:r>
       <w:r>
         <w:rPr>
@@ -1803,7 +2369,25 @@
           <w:sz w:val="20"/>
           <w:szCs w:val="20"/>
         </w:rPr>
-        <w:t>Importing 1.3GB csv file into MySQL using Jupyter Notebook</w:t>
+        <w:t xml:space="preserve">Importing 1.3GB csv file into MySQL using </w:t>
+      </w:r>
+      <w:proofErr w:type="spellStart"/>
+      <w:r>
+        <w:rPr>
+          <w:rFonts w:ascii="Times New Roman" w:hAnsi="Times New Roman" w:cs="Times New Roman"/>
+          <w:sz w:val="20"/>
+          <w:szCs w:val="20"/>
+        </w:rPr>
+        <w:t>Jupyter</w:t>
+      </w:r>
+      <w:proofErr w:type="spellEnd"/>
+      <w:r>
+        <w:rPr>
+          <w:rFonts w:ascii="Times New Roman" w:hAnsi="Times New Roman" w:cs="Times New Roman"/>
+          <w:sz w:val="20"/>
+          <w:szCs w:val="20"/>
+        </w:rPr>
+        <w:t xml:space="preserve"> Notebook</w:t>
       </w:r>
       <w:r>
         <w:rPr>
@@ -2187,7 +2771,25 @@
           <w:sz w:val="20"/>
           <w:szCs w:val="20"/>
         </w:rPr>
-        <w:t>Geyer, R.C., Klein, T., and Nabi, M. (2017). 'Differentially Private Federated Learning: A Client Level Perspective', arXiv preprint arXiv:1712.07557.</w:t>
+        <w:t xml:space="preserve">Geyer, R.C., Klein, T., and Nabi, M. (2017). 'Differentially Private Federated Learning: A Client Level Perspective', </w:t>
+      </w:r>
+      <w:proofErr w:type="spellStart"/>
+      <w:r>
+        <w:rPr>
+          <w:rFonts w:ascii="Times New Roman" w:hAnsi="Times New Roman" w:cs="Times New Roman"/>
+          <w:sz w:val="20"/>
+          <w:szCs w:val="20"/>
+        </w:rPr>
+        <w:t>arXiv</w:t>
+      </w:r>
+      <w:proofErr w:type="spellEnd"/>
+      <w:r>
+        <w:rPr>
+          <w:rFonts w:ascii="Times New Roman" w:hAnsi="Times New Roman" w:cs="Times New Roman"/>
+          <w:sz w:val="20"/>
+          <w:szCs w:val="20"/>
+        </w:rPr>
+        <w:t xml:space="preserve"> preprint arXiv:1712.07557.</w:t>
       </w:r>
     </w:p>
     <w:p>
@@ -2263,8 +2865,29 @@
           <w:szCs w:val="20"/>
           <w:lang w:val="en-US"/>
         </w:rPr>
-        <w:t xml:space="preserve">Konečný, J., McMahan, H.B., Yu, F.X., Richtárik, P., Suresh, A.T., and Bacon, D. (2016). 'Federated Learning: Strategies for Improving Communication Efficiency', </w:t>
-      </w:r>
+        <w:t xml:space="preserve">Konečný, J., McMahan, H.B., Yu, F.X., </w:t>
+      </w:r>
+      <w:proofErr w:type="spellStart"/>
+      <w:r>
+        <w:rPr>
+          <w:rFonts w:ascii="Times New Roman" w:hAnsi="Times New Roman" w:cs="Times New Roman"/>
+          <w:sz w:val="20"/>
+          <w:szCs w:val="20"/>
+          <w:lang w:val="en-US"/>
+        </w:rPr>
+        <w:t>Richtárik</w:t>
+      </w:r>
+      <w:proofErr w:type="spellEnd"/>
+      <w:r>
+        <w:rPr>
+          <w:rFonts w:ascii="Times New Roman" w:hAnsi="Times New Roman" w:cs="Times New Roman"/>
+          <w:sz w:val="20"/>
+          <w:szCs w:val="20"/>
+          <w:lang w:val="en-US"/>
+        </w:rPr>
+        <w:t xml:space="preserve">, P., Suresh, A.T., and Bacon, D. (2016). 'Federated Learning: Strategies for Improving Communication Efficiency', </w:t>
+      </w:r>
+      <w:proofErr w:type="spellStart"/>
       <w:r>
         <w:rPr>
           <w:rFonts w:ascii="Times New Roman" w:hAnsi="Times New Roman" w:cs="Times New Roman"/>
@@ -2274,11 +2897,10 @@
           <w:szCs w:val="20"/>
           <w:lang w:val="en-US"/>
         </w:rPr>
-        <w:t>arXiv preprint arXiv:1610.05492.</w:t>
-      </w:r>
-    </w:p>
-    <w:p>
-      <w:pPr>
+        <w:t>arXiv</w:t>
+      </w:r>
+      <w:proofErr w:type="spellEnd"/>
+      <w:r>
         <w:rPr>
           <w:rFonts w:ascii="Times New Roman" w:hAnsi="Times New Roman" w:cs="Times New Roman"/>
           <w:i/>
@@ -2287,17 +2909,11 @@
           <w:szCs w:val="20"/>
           <w:lang w:val="en-US"/>
         </w:rPr>
-      </w:pPr>
-      <w:r>
-        <w:rPr>
-          <w:rFonts w:ascii="Times New Roman" w:hAnsi="Times New Roman" w:cs="Times New Roman"/>
-          <w:sz w:val="20"/>
-          <w:szCs w:val="20"/>
-          <w:lang w:val="en-US"/>
-        </w:rPr>
-        <w:t xml:space="preserve">Smith, V., Chiang, C.-K., Sanjabi, M., and Talwalkar, A. (2021). 'Federated Multi-Task Learning Under a Mixture of Distributions', </w:t>
-      </w:r>
-      <w:r>
+        <w:t xml:space="preserve"> preprint arXiv:1610.05492.</w:t>
+      </w:r>
+    </w:p>
+    <w:p>
+      <w:pPr>
         <w:rPr>
           <w:rFonts w:ascii="Times New Roman" w:hAnsi="Times New Roman" w:cs="Times New Roman"/>
           <w:i/>
@@ -2306,6 +2922,25 @@
           <w:szCs w:val="20"/>
           <w:lang w:val="en-US"/>
         </w:rPr>
+      </w:pPr>
+      <w:r>
+        <w:rPr>
+          <w:rFonts w:ascii="Times New Roman" w:hAnsi="Times New Roman" w:cs="Times New Roman"/>
+          <w:sz w:val="20"/>
+          <w:szCs w:val="20"/>
+          <w:lang w:val="en-US"/>
+        </w:rPr>
+        <w:t xml:space="preserve">Smith, V., Chiang, C.-K., Sanjabi, M., and Talwalkar, A. (2021). 'Federated Multi-Task Learning Under a Mixture of Distributions', </w:t>
+      </w:r>
+      <w:r>
+        <w:rPr>
+          <w:rFonts w:ascii="Times New Roman" w:hAnsi="Times New Roman" w:cs="Times New Roman"/>
+          <w:i/>
+          <w:iCs/>
+          <w:sz w:val="20"/>
+          <w:szCs w:val="20"/>
+          <w:lang w:val="en-US"/>
+        </w:rPr>
         <w:t>SIAM Journal on Optimization, 31(4), pp. 3075-3107.</w:t>
       </w:r>
     </w:p>
@@ -2382,7 +3017,25 @@
           <w:sz w:val="20"/>
           <w:szCs w:val="20"/>
         </w:rPr>
-        <w:t xml:space="preserve"> Data Analytics and Storage Solutions: MySQL, Spark and APIs in Neural Network</w:t>
+        <w:t xml:space="preserve"> Data Analytics and Storage Solutions: MySQL, </w:t>
+      </w:r>
+      <w:proofErr w:type="gramStart"/>
+      <w:r>
+        <w:rPr>
+          <w:rFonts w:ascii="Times New Roman" w:hAnsi="Times New Roman" w:cs="Times New Roman"/>
+          <w:sz w:val="20"/>
+          <w:szCs w:val="20"/>
+        </w:rPr>
+        <w:t>Spark</w:t>
+      </w:r>
+      <w:proofErr w:type="gramEnd"/>
+      <w:r>
+        <w:rPr>
+          <w:rFonts w:ascii="Times New Roman" w:hAnsi="Times New Roman" w:cs="Times New Roman"/>
+          <w:sz w:val="20"/>
+          <w:szCs w:val="20"/>
+        </w:rPr>
+        <w:t xml:space="preserve"> and APIs in Neural Network</w:t>
       </w:r>
       <w:r>
         <w:rPr>
@@ -2531,7 +3184,43 @@
           <w:sz w:val="20"/>
           <w:szCs w:val="20"/>
         </w:rPr>
-        <w:t xml:space="preserve">Muhammad told that the approach of using Windows is not good as Hadoop can’t run here. To meet the learning outcome we must use Hadoop a Big </w:t>
+        <w:t xml:space="preserve">Muhammad </w:t>
+      </w:r>
+      <w:proofErr w:type="gramStart"/>
+      <w:r>
+        <w:rPr>
+          <w:rFonts w:ascii="Times New Roman" w:hAnsi="Times New Roman" w:cs="Times New Roman"/>
+          <w:sz w:val="20"/>
+          <w:szCs w:val="20"/>
+        </w:rPr>
+        <w:t>told</w:t>
+      </w:r>
+      <w:proofErr w:type="gramEnd"/>
+      <w:r>
+        <w:rPr>
+          <w:rFonts w:ascii="Times New Roman" w:hAnsi="Times New Roman" w:cs="Times New Roman"/>
+          <w:sz w:val="20"/>
+          <w:szCs w:val="20"/>
+        </w:rPr>
+        <w:t xml:space="preserve"> that the approach of using Windows is not good as Hadoop can’t run here. To meet the learning </w:t>
+      </w:r>
+      <w:proofErr w:type="gramStart"/>
+      <w:r>
+        <w:rPr>
+          <w:rFonts w:ascii="Times New Roman" w:hAnsi="Times New Roman" w:cs="Times New Roman"/>
+          <w:sz w:val="20"/>
+          <w:szCs w:val="20"/>
+        </w:rPr>
+        <w:t>outcome</w:t>
+      </w:r>
+      <w:proofErr w:type="gramEnd"/>
+      <w:r>
+        <w:rPr>
+          <w:rFonts w:ascii="Times New Roman" w:hAnsi="Times New Roman" w:cs="Times New Roman"/>
+          <w:sz w:val="20"/>
+          <w:szCs w:val="20"/>
+        </w:rPr>
+        <w:t xml:space="preserve"> we must use Hadoop a Big </w:t>
       </w:r>
       <w:r>
         <w:rPr>
@@ -2728,11 +3417,9 @@
     <w:p>
       <w:pPr>
         <w:rPr>
-          <w:rFonts w:ascii="Calibri" w:hAnsi="Calibri" w:cs="Calibri"/>
-          <w:b/>
-          <w:bCs/>
-          <w:sz w:val="24"/>
-          <w:szCs w:val="24"/>
+          <w:rFonts w:ascii="Times New Roman" w:hAnsi="Times New Roman" w:cs="Times New Roman"/>
+          <w:sz w:val="20"/>
+          <w:szCs w:val="20"/>
         </w:rPr>
       </w:pPr>
       <w:r>
@@ -2757,7 +3444,93 @@
           <w:sz w:val="20"/>
           <w:szCs w:val="20"/>
         </w:rPr>
-        <w:t>coming to the end for a more accurate opinion.</w:t>
+        <w:t xml:space="preserve">coming to </w:t>
+      </w:r>
+      <w:proofErr w:type="gramStart"/>
+      <w:r>
+        <w:rPr>
+          <w:rFonts w:ascii="Times New Roman" w:hAnsi="Times New Roman" w:cs="Times New Roman"/>
+          <w:sz w:val="20"/>
+          <w:szCs w:val="20"/>
+        </w:rPr>
+        <w:t>the</w:t>
+      </w:r>
+      <w:proofErr w:type="gramEnd"/>
+      <w:r>
+        <w:rPr>
+          <w:rFonts w:ascii="Times New Roman" w:hAnsi="Times New Roman" w:cs="Times New Roman"/>
+          <w:sz w:val="20"/>
+          <w:szCs w:val="20"/>
+        </w:rPr>
+        <w:t xml:space="preserve"> end for a more accurate opinion.</w:t>
+      </w:r>
+    </w:p>
+    <w:p>
+      <w:pPr>
+        <w:rPr>
+          <w:rFonts w:ascii="Calibri" w:hAnsi="Calibri" w:cs="Calibri"/>
+          <w:b/>
+          <w:bCs/>
+          <w:sz w:val="24"/>
+          <w:szCs w:val="24"/>
+        </w:rPr>
+      </w:pPr>
+      <w:r>
+        <w:rPr>
+          <w:rFonts w:ascii="Calibri" w:hAnsi="Calibri" w:cs="Calibri"/>
+          <w:b/>
+          <w:bCs/>
+          <w:sz w:val="24"/>
+          <w:szCs w:val="24"/>
+        </w:rPr>
+        <w:t xml:space="preserve">March </w:t>
+      </w:r>
+      <w:r>
+        <w:rPr>
+          <w:rFonts w:ascii="Calibri" w:hAnsi="Calibri" w:cs="Calibri"/>
+          <w:b/>
+          <w:bCs/>
+          <w:sz w:val="24"/>
+          <w:szCs w:val="24"/>
+        </w:rPr>
+        <w:t>1</w:t>
+      </w:r>
+      <w:r>
+        <w:rPr>
+          <w:rFonts w:ascii="Calibri" w:hAnsi="Calibri" w:cs="Calibri"/>
+          <w:b/>
+          <w:bCs/>
+          <w:sz w:val="24"/>
+          <w:szCs w:val="24"/>
+        </w:rPr>
+        <w:t>8</w:t>
+      </w:r>
+      <w:r>
+        <w:rPr>
+          <w:rFonts w:ascii="Calibri" w:hAnsi="Calibri" w:cs="Calibri"/>
+          <w:b/>
+          <w:bCs/>
+          <w:sz w:val="24"/>
+          <w:szCs w:val="24"/>
+        </w:rPr>
+        <w:t>, 2024</w:t>
+      </w:r>
+    </w:p>
+    <w:p>
+      <w:pPr>
+        <w:rPr>
+          <w:rFonts w:ascii="Times New Roman" w:hAnsi="Times New Roman" w:cs="Times New Roman"/>
+          <w:sz w:val="20"/>
+          <w:szCs w:val="20"/>
+        </w:rPr>
+      </w:pPr>
+      <w:r>
+        <w:rPr>
+          <w:rFonts w:ascii="Times New Roman" w:hAnsi="Times New Roman" w:cs="Times New Roman"/>
+          <w:sz w:val="20"/>
+          <w:szCs w:val="20"/>
+        </w:rPr>
+        <w:t>Assembling a neural network for the people.csv dataset, we aim for the model to predict gender based on job title and age. This is not an easy task; the loss is high, and the accuracy is low, making it challenging to develop a robust model that accurately predicts gender based on job title and age.</w:t>
       </w:r>
     </w:p>
     <w:p>

</xml_diff>

<commit_message>
Uploading Implementing_NN_Ubuntu_VM.ipynb and uploading daily progress.
</commit_message>
<xml_diff>
--- a/Daily_Work_Summary.docx
+++ b/Daily_Work_Summary.docx
@@ -225,25 +225,7 @@
           <w:sz w:val="20"/>
           <w:szCs w:val="20"/>
         </w:rPr>
-        <w:t xml:space="preserve">. </w:t>
-      </w:r>
-      <w:proofErr w:type="spellStart"/>
-      <w:r>
-        <w:rPr>
-          <w:rFonts w:ascii="Times New Roman" w:hAnsi="Times New Roman" w:cs="Times New Roman"/>
-          <w:sz w:val="20"/>
-          <w:szCs w:val="20"/>
-        </w:rPr>
-        <w:t>Packt</w:t>
-      </w:r>
-      <w:proofErr w:type="spellEnd"/>
-      <w:r>
-        <w:rPr>
-          <w:rFonts w:ascii="Times New Roman" w:hAnsi="Times New Roman" w:cs="Times New Roman"/>
-          <w:sz w:val="20"/>
-          <w:szCs w:val="20"/>
-        </w:rPr>
-        <w:t>.</w:t>
+        <w:t>. Packt.</w:t>
       </w:r>
     </w:p>
     <w:p>
@@ -273,25 +255,7 @@
           <w:sz w:val="20"/>
           <w:szCs w:val="20"/>
         </w:rPr>
-        <w:t xml:space="preserve"> by Sandy Ryza, Uri Laserson, Sean </w:t>
-      </w:r>
-      <w:proofErr w:type="gramStart"/>
-      <w:r>
-        <w:rPr>
-          <w:rFonts w:ascii="Times New Roman" w:hAnsi="Times New Roman" w:cs="Times New Roman"/>
-          <w:sz w:val="20"/>
-          <w:szCs w:val="20"/>
-        </w:rPr>
-        <w:t>Owen</w:t>
-      </w:r>
-      <w:proofErr w:type="gramEnd"/>
-      <w:r>
-        <w:rPr>
-          <w:rFonts w:ascii="Times New Roman" w:hAnsi="Times New Roman" w:cs="Times New Roman"/>
-          <w:sz w:val="20"/>
-          <w:szCs w:val="20"/>
-        </w:rPr>
-        <w:t xml:space="preserve"> and Josh Wills. O’Reilly.</w:t>
+        <w:t xml:space="preserve"> by Sandy Ryza, Uri Laserson, Sean Owen and Josh Wills. O’Reilly.</w:t>
       </w:r>
     </w:p>
     <w:p>
@@ -343,61 +307,7 @@
           <w:sz w:val="20"/>
           <w:szCs w:val="20"/>
         </w:rPr>
-        <w:t xml:space="preserve">Large Scale Machine Learning with Spark by </w:t>
-      </w:r>
-      <w:proofErr w:type="spellStart"/>
-      <w:r>
-        <w:rPr>
-          <w:rFonts w:ascii="Times New Roman" w:hAnsi="Times New Roman" w:cs="Times New Roman"/>
-          <w:sz w:val="20"/>
-          <w:szCs w:val="20"/>
-        </w:rPr>
-        <w:t>Rezaul</w:t>
-      </w:r>
-      <w:proofErr w:type="spellEnd"/>
-      <w:r>
-        <w:rPr>
-          <w:rFonts w:ascii="Times New Roman" w:hAnsi="Times New Roman" w:cs="Times New Roman"/>
-          <w:sz w:val="20"/>
-          <w:szCs w:val="20"/>
-        </w:rPr>
-        <w:t xml:space="preserve"> Karim and </w:t>
-      </w:r>
-      <w:proofErr w:type="spellStart"/>
-      <w:r>
-        <w:rPr>
-          <w:rFonts w:ascii="Times New Roman" w:hAnsi="Times New Roman" w:cs="Times New Roman"/>
-          <w:sz w:val="20"/>
-          <w:szCs w:val="20"/>
-        </w:rPr>
-        <w:t>Mahedi</w:t>
-      </w:r>
-      <w:proofErr w:type="spellEnd"/>
-      <w:r>
-        <w:rPr>
-          <w:rFonts w:ascii="Times New Roman" w:hAnsi="Times New Roman" w:cs="Times New Roman"/>
-          <w:sz w:val="20"/>
-          <w:szCs w:val="20"/>
-        </w:rPr>
-        <w:t xml:space="preserve"> Kaysar. </w:t>
-      </w:r>
-      <w:proofErr w:type="spellStart"/>
-      <w:r>
-        <w:rPr>
-          <w:rFonts w:ascii="Times New Roman" w:hAnsi="Times New Roman" w:cs="Times New Roman"/>
-          <w:sz w:val="20"/>
-          <w:szCs w:val="20"/>
-        </w:rPr>
-        <w:t>Packt</w:t>
-      </w:r>
-      <w:proofErr w:type="spellEnd"/>
-      <w:r>
-        <w:rPr>
-          <w:rFonts w:ascii="Times New Roman" w:hAnsi="Times New Roman" w:cs="Times New Roman"/>
-          <w:sz w:val="20"/>
-          <w:szCs w:val="20"/>
-        </w:rPr>
-        <w:t>.</w:t>
+        <w:t>Large Scale Machine Learning with Spark by Rezaul Karim and Mahedi Kaysar. Packt.</w:t>
       </w:r>
     </w:p>
     <w:p>
@@ -419,25 +329,7 @@
           <w:sz w:val="20"/>
           <w:szCs w:val="20"/>
         </w:rPr>
-        <w:t xml:space="preserve">Learning Spark by Holden Karau, Andy Konwinski, Patrick </w:t>
-      </w:r>
-      <w:proofErr w:type="gramStart"/>
-      <w:r>
-        <w:rPr>
-          <w:rFonts w:ascii="Times New Roman" w:hAnsi="Times New Roman" w:cs="Times New Roman"/>
-          <w:sz w:val="20"/>
-          <w:szCs w:val="20"/>
-        </w:rPr>
-        <w:t>Wendell</w:t>
-      </w:r>
-      <w:proofErr w:type="gramEnd"/>
-      <w:r>
-        <w:rPr>
-          <w:rFonts w:ascii="Times New Roman" w:hAnsi="Times New Roman" w:cs="Times New Roman"/>
-          <w:sz w:val="20"/>
-          <w:szCs w:val="20"/>
-        </w:rPr>
-        <w:t xml:space="preserve"> and Matei Zaharia.</w:t>
+        <w:t>Learning Spark by Holden Karau, Andy Konwinski, Patrick Wendell and Matei Zaharia.</w:t>
       </w:r>
       <w:r>
         <w:rPr>
@@ -467,43 +359,15 @@
           <w:sz w:val="20"/>
           <w:szCs w:val="20"/>
         </w:rPr>
-        <w:t xml:space="preserve">Mastering Machine Learning with Python in Six Steps, by Manohar </w:t>
-      </w:r>
-      <w:proofErr w:type="spellStart"/>
-      <w:r>
-        <w:rPr>
-          <w:rFonts w:ascii="Times New Roman" w:hAnsi="Times New Roman" w:cs="Times New Roman"/>
-          <w:sz w:val="20"/>
-          <w:szCs w:val="20"/>
-        </w:rPr>
-        <w:t>Swamynathan</w:t>
-      </w:r>
-      <w:proofErr w:type="spellEnd"/>
-      <w:r>
-        <w:rPr>
-          <w:rFonts w:ascii="Times New Roman" w:hAnsi="Times New Roman" w:cs="Times New Roman"/>
-          <w:sz w:val="20"/>
-          <w:szCs w:val="20"/>
-        </w:rPr>
-        <w:t xml:space="preserve">. </w:t>
-      </w:r>
-      <w:proofErr w:type="spellStart"/>
-      <w:r>
-        <w:rPr>
-          <w:rFonts w:ascii="Times New Roman" w:hAnsi="Times New Roman" w:cs="Times New Roman"/>
-          <w:sz w:val="20"/>
-          <w:szCs w:val="20"/>
-        </w:rPr>
-        <w:t>Apress</w:t>
-      </w:r>
-      <w:proofErr w:type="spellEnd"/>
-      <w:r>
-        <w:rPr>
-          <w:rFonts w:ascii="Times New Roman" w:hAnsi="Times New Roman" w:cs="Times New Roman"/>
-          <w:sz w:val="20"/>
-          <w:szCs w:val="20"/>
-        </w:rPr>
-        <w:t>.</w:t>
+        <w:t>Mastering Machine Learning with Python in Six Steps, by Manohar Swamynathan</w:t>
+      </w:r>
+      <w:r>
+        <w:rPr>
+          <w:rFonts w:ascii="Times New Roman" w:hAnsi="Times New Roman" w:cs="Times New Roman"/>
+          <w:sz w:val="20"/>
+          <w:szCs w:val="20"/>
+        </w:rPr>
+        <w:t>. Apress.</w:t>
       </w:r>
     </w:p>
     <w:p>
@@ -711,86 +575,32 @@
           <w:sz w:val="20"/>
           <w:szCs w:val="20"/>
         </w:rPr>
-        <w:t xml:space="preserve">o push records into Apache Spark and link a </w:t>
-      </w:r>
-      <w:proofErr w:type="spellStart"/>
-      <w:r>
-        <w:rPr>
-          <w:rFonts w:ascii="Times New Roman" w:hAnsi="Times New Roman" w:cs="Times New Roman"/>
-          <w:sz w:val="20"/>
-          <w:szCs w:val="20"/>
-        </w:rPr>
-        <w:t>Jupyter</w:t>
-      </w:r>
-      <w:proofErr w:type="spellEnd"/>
-      <w:r>
-        <w:rPr>
-          <w:rFonts w:ascii="Times New Roman" w:hAnsi="Times New Roman" w:cs="Times New Roman"/>
-          <w:sz w:val="20"/>
-          <w:szCs w:val="20"/>
-        </w:rPr>
-        <w:t xml:space="preserve"> Notebook to it, stablish the connection and </w:t>
-      </w:r>
-      <w:r>
-        <w:rPr>
-          <w:rFonts w:ascii="Times New Roman" w:hAnsi="Times New Roman" w:cs="Times New Roman"/>
-          <w:sz w:val="20"/>
-          <w:szCs w:val="20"/>
-        </w:rPr>
-        <w:t xml:space="preserve">pull records into a pandas </w:t>
-      </w:r>
-      <w:proofErr w:type="spellStart"/>
-      <w:r>
-        <w:rPr>
-          <w:rFonts w:ascii="Times New Roman" w:hAnsi="Times New Roman" w:cs="Times New Roman"/>
-          <w:sz w:val="20"/>
-          <w:szCs w:val="20"/>
-        </w:rPr>
-        <w:t>dataframe</w:t>
-      </w:r>
-      <w:proofErr w:type="spellEnd"/>
-      <w:r>
-        <w:rPr>
-          <w:rFonts w:ascii="Times New Roman" w:hAnsi="Times New Roman" w:cs="Times New Roman"/>
-          <w:sz w:val="20"/>
-          <w:szCs w:val="20"/>
-        </w:rPr>
-        <w:t>.</w:t>
-      </w:r>
-    </w:p>
-    <w:p>
-      <w:pPr>
-        <w:rPr>
-          <w:rFonts w:ascii="Times New Roman" w:hAnsi="Times New Roman" w:cs="Times New Roman"/>
-          <w:sz w:val="20"/>
-          <w:szCs w:val="20"/>
-        </w:rPr>
-      </w:pPr>
-      <w:r>
-        <w:rPr>
-          <w:rFonts w:ascii="Times New Roman" w:hAnsi="Times New Roman" w:cs="Times New Roman"/>
-          <w:sz w:val="20"/>
-          <w:szCs w:val="20"/>
-        </w:rPr>
-        <w:t xml:space="preserve">Videos to connect </w:t>
-      </w:r>
-      <w:proofErr w:type="spellStart"/>
-      <w:r>
-        <w:rPr>
-          <w:rFonts w:ascii="Times New Roman" w:hAnsi="Times New Roman" w:cs="Times New Roman"/>
-          <w:sz w:val="20"/>
-          <w:szCs w:val="20"/>
-        </w:rPr>
-        <w:t>Jupyter</w:t>
-      </w:r>
-      <w:proofErr w:type="spellEnd"/>
-      <w:r>
-        <w:rPr>
-          <w:rFonts w:ascii="Times New Roman" w:hAnsi="Times New Roman" w:cs="Times New Roman"/>
-          <w:sz w:val="20"/>
-          <w:szCs w:val="20"/>
-        </w:rPr>
-        <w:t xml:space="preserve"> Notebooks to Apache:</w:t>
+        <w:t xml:space="preserve">o push records into Apache Spark and link a Jupyter Notebook to it, stablish the connection and </w:t>
+      </w:r>
+      <w:r>
+        <w:rPr>
+          <w:rFonts w:ascii="Times New Roman" w:hAnsi="Times New Roman" w:cs="Times New Roman"/>
+          <w:sz w:val="20"/>
+          <w:szCs w:val="20"/>
+        </w:rPr>
+        <w:t>pull records into a pandas dataframe.</w:t>
+      </w:r>
+    </w:p>
+    <w:p>
+      <w:pPr>
+        <w:rPr>
+          <w:rFonts w:ascii="Times New Roman" w:hAnsi="Times New Roman" w:cs="Times New Roman"/>
+          <w:sz w:val="20"/>
+          <w:szCs w:val="20"/>
+        </w:rPr>
+      </w:pPr>
+      <w:r>
+        <w:rPr>
+          <w:rFonts w:ascii="Times New Roman" w:hAnsi="Times New Roman" w:cs="Times New Roman"/>
+          <w:sz w:val="20"/>
+          <w:szCs w:val="20"/>
+        </w:rPr>
+        <w:t>Videos to connect Jupyter Notebooks to Apache:</w:t>
       </w:r>
     </w:p>
     <w:p>
@@ -926,25 +736,7 @@
           <w:sz w:val="20"/>
           <w:szCs w:val="20"/>
         </w:rPr>
-        <w:t xml:space="preserve">Apache Spark and connect it </w:t>
-      </w:r>
-      <w:proofErr w:type="spellStart"/>
-      <w:r>
-        <w:rPr>
-          <w:rFonts w:ascii="Times New Roman" w:hAnsi="Times New Roman" w:cs="Times New Roman"/>
-          <w:sz w:val="20"/>
-          <w:szCs w:val="20"/>
-        </w:rPr>
-        <w:t>Jupyter</w:t>
-      </w:r>
-      <w:proofErr w:type="spellEnd"/>
-      <w:r>
-        <w:rPr>
-          <w:rFonts w:ascii="Times New Roman" w:hAnsi="Times New Roman" w:cs="Times New Roman"/>
-          <w:sz w:val="20"/>
-          <w:szCs w:val="20"/>
-        </w:rPr>
-        <w:t xml:space="preserve"> Notebook.</w:t>
+        <w:t>Apache Spark and connect it Jupyter Notebook.</w:t>
       </w:r>
     </w:p>
     <w:p>
@@ -983,25 +775,7 @@
           <w:sz w:val="20"/>
           <w:szCs w:val="20"/>
         </w:rPr>
-        <w:t xml:space="preserve">Tom White, 2012, Hadoop </w:t>
-      </w:r>
-      <w:proofErr w:type="gramStart"/>
-      <w:r>
-        <w:rPr>
-          <w:rFonts w:ascii="Times New Roman" w:hAnsi="Times New Roman" w:cs="Times New Roman"/>
-          <w:sz w:val="20"/>
-          <w:szCs w:val="20"/>
-        </w:rPr>
-        <w:t>The</w:t>
-      </w:r>
-      <w:proofErr w:type="gramEnd"/>
-      <w:r>
-        <w:rPr>
-          <w:rFonts w:ascii="Times New Roman" w:hAnsi="Times New Roman" w:cs="Times New Roman"/>
-          <w:sz w:val="20"/>
-          <w:szCs w:val="20"/>
-        </w:rPr>
-        <w:t xml:space="preserve"> Definitive Guide, O’Reilly Publishing</w:t>
+        <w:t>Tom White, 2012, Hadoop The Definitive Guide, O’Reilly Publishing</w:t>
       </w:r>
     </w:p>
     <w:p>
@@ -1039,41 +813,13 @@
           <w:szCs w:val="20"/>
         </w:rPr>
       </w:pPr>
-      <w:proofErr w:type="spellStart"/>
-      <w:r>
-        <w:rPr>
-          <w:rFonts w:ascii="Times New Roman" w:hAnsi="Times New Roman" w:cs="Times New Roman"/>
-          <w:sz w:val="20"/>
-          <w:szCs w:val="20"/>
-        </w:rPr>
-        <w:t>Lublinsky</w:t>
-      </w:r>
-      <w:proofErr w:type="spellEnd"/>
-      <w:r>
-        <w:rPr>
-          <w:rFonts w:ascii="Times New Roman" w:hAnsi="Times New Roman" w:cs="Times New Roman"/>
-          <w:sz w:val="20"/>
-          <w:szCs w:val="20"/>
-        </w:rPr>
-        <w:t xml:space="preserve"> B., Smith K. T. and Yakubovich A 2013, Professional Hadoop Solutions, </w:t>
-      </w:r>
-      <w:proofErr w:type="spellStart"/>
-      <w:r>
-        <w:rPr>
-          <w:rFonts w:ascii="Times New Roman" w:hAnsi="Times New Roman" w:cs="Times New Roman"/>
-          <w:sz w:val="20"/>
-          <w:szCs w:val="20"/>
-        </w:rPr>
-        <w:t>Wrox</w:t>
-      </w:r>
-      <w:proofErr w:type="spellEnd"/>
-      <w:r>
-        <w:rPr>
-          <w:rFonts w:ascii="Times New Roman" w:hAnsi="Times New Roman" w:cs="Times New Roman"/>
-          <w:sz w:val="20"/>
-          <w:szCs w:val="20"/>
-        </w:rPr>
-        <w:t xml:space="preserve"> [ISBN: 13:978-11186]</w:t>
+      <w:r>
+        <w:rPr>
+          <w:rFonts w:ascii="Times New Roman" w:hAnsi="Times New Roman" w:cs="Times New Roman"/>
+          <w:sz w:val="20"/>
+          <w:szCs w:val="20"/>
+        </w:rPr>
+        <w:t>Lublinsky B., Smith K. T. and Yakubovich A 2013, Professional Hadoop Solutions, Wrox [ISBN: 13:978-11186]</w:t>
       </w:r>
     </w:p>
     <w:p>
@@ -1266,18 +1012,8 @@
           <w:sz w:val="20"/>
           <w:szCs w:val="20"/>
         </w:rPr>
-        <w:t xml:space="preserve">Connecting </w:t>
-      </w:r>
-      <w:proofErr w:type="spellStart"/>
-      <w:r>
-        <w:rPr>
-          <w:rFonts w:ascii="Times New Roman" w:hAnsi="Times New Roman" w:cs="Times New Roman"/>
-          <w:sz w:val="20"/>
-          <w:szCs w:val="20"/>
-        </w:rPr>
-        <w:t>Jupyter</w:t>
-      </w:r>
-      <w:proofErr w:type="spellEnd"/>
+        <w:t>Connecting Jupyter</w:t>
+      </w:r>
       <w:r>
         <w:rPr>
           <w:rFonts w:ascii="Times New Roman" w:hAnsi="Times New Roman" w:cs="Times New Roman"/>
@@ -1300,7 +1036,6 @@
           <w:szCs w:val="20"/>
         </w:rPr>
       </w:pPr>
-      <w:proofErr w:type="spellStart"/>
       <w:r>
         <w:rPr>
           <w:rFonts w:ascii="Times New Roman" w:hAnsi="Times New Roman" w:cs="Times New Roman"/>
@@ -1309,7 +1044,6 @@
         </w:rPr>
         <w:t>Spark_App_Using_PySpark.ipynb</w:t>
       </w:r>
-      <w:proofErr w:type="spellEnd"/>
       <w:r>
         <w:rPr>
           <w:rFonts w:ascii="Times New Roman" w:hAnsi="Times New Roman" w:cs="Times New Roman"/>
@@ -1342,23 +1076,13 @@
         </w:rPr>
         <w:t xml:space="preserve">all records in </w:t>
       </w:r>
-      <w:proofErr w:type="spellStart"/>
-      <w:r>
-        <w:rPr>
-          <w:rFonts w:ascii="Times New Roman" w:hAnsi="Times New Roman" w:cs="Times New Roman"/>
-          <w:sz w:val="20"/>
-          <w:szCs w:val="20"/>
-        </w:rPr>
-        <w:t>parket</w:t>
-      </w:r>
-      <w:proofErr w:type="spellEnd"/>
-      <w:r>
-        <w:rPr>
-          <w:rFonts w:ascii="Times New Roman" w:hAnsi="Times New Roman" w:cs="Times New Roman"/>
-          <w:sz w:val="20"/>
-          <w:szCs w:val="20"/>
-        </w:rPr>
-        <w:t xml:space="preserve"> format, note that size decreases.</w:t>
+      <w:r>
+        <w:rPr>
+          <w:rFonts w:ascii="Times New Roman" w:hAnsi="Times New Roman" w:cs="Times New Roman"/>
+          <w:sz w:val="20"/>
+          <w:szCs w:val="20"/>
+        </w:rPr>
+        <w:t>parket format, note that size decreases.</w:t>
       </w:r>
     </w:p>
     <w:p>
@@ -1374,7 +1098,6 @@
           <w:szCs w:val="20"/>
         </w:rPr>
       </w:pPr>
-      <w:proofErr w:type="spellStart"/>
       <w:r>
         <w:rPr>
           <w:rFonts w:ascii="Times New Roman" w:hAnsi="Times New Roman" w:cs="Times New Roman"/>
@@ -1391,7 +1114,6 @@
         </w:rPr>
         <w:t>.ipynb</w:t>
       </w:r>
-      <w:proofErr w:type="spellEnd"/>
       <w:r>
         <w:rPr>
           <w:rFonts w:ascii="Times New Roman" w:hAnsi="Times New Roman" w:cs="Times New Roman"/>
@@ -1406,25 +1128,7 @@
           <w:sz w:val="20"/>
           <w:szCs w:val="20"/>
         </w:rPr>
-        <w:t xml:space="preserve">we can interact with spark using </w:t>
-      </w:r>
-      <w:proofErr w:type="spellStart"/>
-      <w:r>
-        <w:rPr>
-          <w:rFonts w:ascii="Times New Roman" w:hAnsi="Times New Roman" w:cs="Times New Roman"/>
-          <w:sz w:val="20"/>
-          <w:szCs w:val="20"/>
-        </w:rPr>
-        <w:t>pyspark</w:t>
-      </w:r>
-      <w:proofErr w:type="spellEnd"/>
-      <w:r>
-        <w:rPr>
-          <w:rFonts w:ascii="Times New Roman" w:hAnsi="Times New Roman" w:cs="Times New Roman"/>
-          <w:sz w:val="20"/>
-          <w:szCs w:val="20"/>
-        </w:rPr>
-        <w:t>.</w:t>
+        <w:t>we can interact with spark using pyspark.</w:t>
       </w:r>
     </w:p>
     <w:p>
@@ -1482,97 +1186,7 @@
           <w:sz w:val="20"/>
           <w:szCs w:val="20"/>
         </w:rPr>
-        <w:t xml:space="preserve">When converting a Spark </w:t>
-      </w:r>
-      <w:proofErr w:type="spellStart"/>
-      <w:r>
-        <w:rPr>
-          <w:rFonts w:ascii="Times New Roman" w:hAnsi="Times New Roman" w:cs="Times New Roman"/>
-          <w:sz w:val="20"/>
-          <w:szCs w:val="20"/>
-        </w:rPr>
-        <w:t>DataFrame</w:t>
-      </w:r>
-      <w:proofErr w:type="spellEnd"/>
-      <w:r>
-        <w:rPr>
-          <w:rFonts w:ascii="Times New Roman" w:hAnsi="Times New Roman" w:cs="Times New Roman"/>
-          <w:sz w:val="20"/>
-          <w:szCs w:val="20"/>
-        </w:rPr>
-        <w:t xml:space="preserve"> to a Pandas </w:t>
-      </w:r>
-      <w:proofErr w:type="spellStart"/>
-      <w:r>
-        <w:rPr>
-          <w:rFonts w:ascii="Times New Roman" w:hAnsi="Times New Roman" w:cs="Times New Roman"/>
-          <w:sz w:val="20"/>
-          <w:szCs w:val="20"/>
-        </w:rPr>
-        <w:t>DataFrame</w:t>
-      </w:r>
-      <w:proofErr w:type="spellEnd"/>
-      <w:r>
-        <w:rPr>
-          <w:rFonts w:ascii="Times New Roman" w:hAnsi="Times New Roman" w:cs="Times New Roman"/>
-          <w:sz w:val="20"/>
-          <w:szCs w:val="20"/>
-        </w:rPr>
-        <w:t xml:space="preserve">, it was not possible due to memory constraints. This is an interesting topic to discuss in the paper because many data scientists, when trying to develop machine learning models, will need to parse large Spark </w:t>
-      </w:r>
-      <w:proofErr w:type="spellStart"/>
-      <w:r>
-        <w:rPr>
-          <w:rFonts w:ascii="Times New Roman" w:hAnsi="Times New Roman" w:cs="Times New Roman"/>
-          <w:sz w:val="20"/>
-          <w:szCs w:val="20"/>
-        </w:rPr>
-        <w:t>DataFrames</w:t>
-      </w:r>
-      <w:proofErr w:type="spellEnd"/>
-      <w:r>
-        <w:rPr>
-          <w:rFonts w:ascii="Times New Roman" w:hAnsi="Times New Roman" w:cs="Times New Roman"/>
-          <w:sz w:val="20"/>
-          <w:szCs w:val="20"/>
-        </w:rPr>
-        <w:t xml:space="preserve"> into a Pandas </w:t>
-      </w:r>
-      <w:proofErr w:type="spellStart"/>
-      <w:r>
-        <w:rPr>
-          <w:rFonts w:ascii="Times New Roman" w:hAnsi="Times New Roman" w:cs="Times New Roman"/>
-          <w:sz w:val="20"/>
-          <w:szCs w:val="20"/>
-        </w:rPr>
-        <w:t>DataFrame</w:t>
-      </w:r>
-      <w:proofErr w:type="spellEnd"/>
-      <w:r>
-        <w:rPr>
-          <w:rFonts w:ascii="Times New Roman" w:hAnsi="Times New Roman" w:cs="Times New Roman"/>
-          <w:sz w:val="20"/>
-          <w:szCs w:val="20"/>
-        </w:rPr>
-        <w:t xml:space="preserve"> </w:t>
-      </w:r>
-      <w:proofErr w:type="gramStart"/>
-      <w:r>
-        <w:rPr>
-          <w:rFonts w:ascii="Times New Roman" w:hAnsi="Times New Roman" w:cs="Times New Roman"/>
-          <w:sz w:val="20"/>
-          <w:szCs w:val="20"/>
-        </w:rPr>
-        <w:t>in order to</w:t>
-      </w:r>
-      <w:proofErr w:type="gramEnd"/>
-      <w:r>
-        <w:rPr>
-          <w:rFonts w:ascii="Times New Roman" w:hAnsi="Times New Roman" w:cs="Times New Roman"/>
-          <w:sz w:val="20"/>
-          <w:szCs w:val="20"/>
-        </w:rPr>
-        <w:t xml:space="preserve"> perform machine learning or deep learning techniques. A nice takeaway for today.</w:t>
+        <w:t>When converting a Spark DataFrame to a Pandas DataFrame, it was not possible due to memory constraints. This is an interesting topic to discuss in the paper because many data scientists, when trying to develop machine learning models, will need to parse large Spark DataFrames into a Pandas DataFrame in order to perform machine learning or deep learning techniques. A nice takeaway for today.</w:t>
       </w:r>
     </w:p>
     <w:p>
@@ -1630,25 +1244,7 @@
           <w:sz w:val="20"/>
           <w:szCs w:val="20"/>
         </w:rPr>
-        <w:t xml:space="preserve">Creating a Spark database from a large 3.61GB JSON file for </w:t>
-      </w:r>
-      <w:proofErr w:type="spellStart"/>
-      <w:r>
-        <w:rPr>
-          <w:rFonts w:ascii="Times New Roman" w:hAnsi="Times New Roman" w:cs="Times New Roman"/>
-          <w:sz w:val="20"/>
-          <w:szCs w:val="20"/>
-        </w:rPr>
-        <w:t>modeling</w:t>
-      </w:r>
-      <w:proofErr w:type="spellEnd"/>
-      <w:r>
-        <w:rPr>
-          <w:rFonts w:ascii="Times New Roman" w:hAnsi="Times New Roman" w:cs="Times New Roman"/>
-          <w:sz w:val="20"/>
-          <w:szCs w:val="20"/>
-        </w:rPr>
-        <w:t xml:space="preserve"> purposes is impractical due to its size. We need to adapt our dataset for modelling, </w:t>
+        <w:t xml:space="preserve">Creating a Spark database from a large 3.61GB JSON file for modeling purposes is impractical due to its size. We need to adapt our dataset for modelling, </w:t>
       </w:r>
       <w:r>
         <w:rPr>
@@ -1664,25 +1260,7 @@
           <w:sz w:val="20"/>
           <w:szCs w:val="20"/>
         </w:rPr>
-        <w:t xml:space="preserve"> </w:t>
-      </w:r>
-      <w:proofErr w:type="spellStart"/>
-      <w:r>
-        <w:rPr>
-          <w:rFonts w:ascii="Times New Roman" w:hAnsi="Times New Roman" w:cs="Times New Roman"/>
-          <w:sz w:val="20"/>
-          <w:szCs w:val="20"/>
-        </w:rPr>
-        <w:t>Jupyter</w:t>
-      </w:r>
-      <w:proofErr w:type="spellEnd"/>
-      <w:r>
-        <w:rPr>
-          <w:rFonts w:ascii="Times New Roman" w:hAnsi="Times New Roman" w:cs="Times New Roman"/>
-          <w:sz w:val="20"/>
-          <w:szCs w:val="20"/>
-        </w:rPr>
-        <w:t xml:space="preserve"> Notebooks</w:t>
+        <w:t xml:space="preserve"> Jupyter Notebooks</w:t>
       </w:r>
       <w:r>
         <w:rPr>
@@ -1728,18 +1306,8 @@
           <w:sz w:val="20"/>
           <w:szCs w:val="20"/>
         </w:rPr>
-        <w:t>Creating_Spark_DB_Loading_3.61GB_</w:t>
-      </w:r>
-      <w:proofErr w:type="gramStart"/>
-      <w:r>
-        <w:rPr>
-          <w:rFonts w:ascii="Times New Roman" w:hAnsi="Times New Roman" w:cs="Times New Roman"/>
-          <w:sz w:val="20"/>
-          <w:szCs w:val="20"/>
-        </w:rPr>
-        <w:t>json.ipynb</w:t>
-      </w:r>
-      <w:proofErr w:type="gramEnd"/>
+        <w:t>Creating_Spark_DB_Loading_3.61GB_json.ipynb</w:t>
+      </w:r>
     </w:p>
     <w:p>
       <w:pPr>
@@ -1754,26 +1322,14 @@
           <w:szCs w:val="20"/>
         </w:rPr>
       </w:pPr>
-      <w:proofErr w:type="spellStart"/>
-      <w:r>
-        <w:rPr>
-          <w:rFonts w:ascii="Times New Roman" w:hAnsi="Times New Roman" w:cs="Times New Roman"/>
-          <w:sz w:val="20"/>
-          <w:szCs w:val="20"/>
-        </w:rPr>
-        <w:t>Spark_DB_Parket_pd_</w:t>
-      </w:r>
-      <w:proofErr w:type="gramStart"/>
-      <w:r>
-        <w:rPr>
-          <w:rFonts w:ascii="Times New Roman" w:hAnsi="Times New Roman" w:cs="Times New Roman"/>
-          <w:sz w:val="20"/>
-          <w:szCs w:val="20"/>
-        </w:rPr>
-        <w:t>df.ipynb</w:t>
-      </w:r>
-      <w:proofErr w:type="spellEnd"/>
-      <w:proofErr w:type="gramEnd"/>
+      <w:r>
+        <w:rPr>
+          <w:rFonts w:ascii="Times New Roman" w:hAnsi="Times New Roman" w:cs="Times New Roman"/>
+          <w:sz w:val="20"/>
+          <w:szCs w:val="20"/>
+        </w:rPr>
+        <w:t>Spark_DB_Parket_pd_df.ipynb</w:t>
+      </w:r>
     </w:p>
     <w:p>
       <w:pPr>
@@ -1905,73 +1461,7 @@
           <w:lang w:eastAsia="en-IE"/>
           <w14:ligatures w14:val="none"/>
         </w:rPr>
-        <w:t xml:space="preserve">: </w:t>
-      </w:r>
-      <w:proofErr w:type="spellStart"/>
-      <w:proofErr w:type="gramStart"/>
-      <w:r>
-        <w:rPr>
-          <w:rFonts w:ascii="Courier New" w:eastAsia="Times New Roman" w:hAnsi="Courier New" w:cs="Courier New"/>
-          <w:color w:val="000000"/>
-          <w:kern w:val="0"/>
-          <w:sz w:val="21"/>
-          <w:szCs w:val="21"/>
-          <w:lang w:eastAsia="en-IE"/>
-          <w14:ligatures w14:val="none"/>
-        </w:rPr>
-        <w:t>org.apache</w:t>
-      </w:r>
-      <w:proofErr w:type="gramEnd"/>
-      <w:r>
-        <w:rPr>
-          <w:rFonts w:ascii="Courier New" w:eastAsia="Times New Roman" w:hAnsi="Courier New" w:cs="Courier New"/>
-          <w:color w:val="000000"/>
-          <w:kern w:val="0"/>
-          <w:sz w:val="21"/>
-          <w:szCs w:val="21"/>
-          <w:lang w:eastAsia="en-IE"/>
-          <w14:ligatures w14:val="none"/>
-        </w:rPr>
-        <w:t>.spark.SparkException</w:t>
-      </w:r>
-      <w:proofErr w:type="spellEnd"/>
-      <w:r>
-        <w:rPr>
-          <w:rFonts w:ascii="Courier New" w:eastAsia="Times New Roman" w:hAnsi="Courier New" w:cs="Courier New"/>
-          <w:color w:val="000000"/>
-          <w:kern w:val="0"/>
-          <w:sz w:val="21"/>
-          <w:szCs w:val="21"/>
-          <w:lang w:eastAsia="en-IE"/>
-          <w14:ligatures w14:val="none"/>
-        </w:rPr>
-        <w:t xml:space="preserve">: Job aborted due to stage failure: Total size of serialized results of 11 tasks (1145.7 MiB) is bigger than </w:t>
-      </w:r>
-      <w:proofErr w:type="spellStart"/>
-      <w:r>
-        <w:rPr>
-          <w:rFonts w:ascii="Courier New" w:eastAsia="Times New Roman" w:hAnsi="Courier New" w:cs="Courier New"/>
-          <w:color w:val="000000"/>
-          <w:kern w:val="0"/>
-          <w:sz w:val="21"/>
-          <w:szCs w:val="21"/>
-          <w:lang w:eastAsia="en-IE"/>
-          <w14:ligatures w14:val="none"/>
-        </w:rPr>
-        <w:t>spark.driver.maxResultSize</w:t>
-      </w:r>
-      <w:proofErr w:type="spellEnd"/>
-      <w:r>
-        <w:rPr>
-          <w:rFonts w:ascii="Courier New" w:eastAsia="Times New Roman" w:hAnsi="Courier New" w:cs="Courier New"/>
-          <w:color w:val="000000"/>
-          <w:kern w:val="0"/>
-          <w:sz w:val="21"/>
-          <w:szCs w:val="21"/>
-          <w:lang w:eastAsia="en-IE"/>
-          <w14:ligatures w14:val="none"/>
-        </w:rPr>
-        <w:t xml:space="preserve"> (1024.0 MiB)</w:t>
+        <w:t>: org.apache.spark.SparkException: Job aborted due to stage failure: Total size of serialized results of 11 tasks (1145.7 MiB) is bigger than spark.driver.maxResultSize (1024.0 MiB)</w:t>
       </w:r>
     </w:p>
     <w:p>
@@ -2075,23 +1565,13 @@
           <w:szCs w:val="20"/>
         </w:rPr>
       </w:pPr>
-      <w:proofErr w:type="spellStart"/>
-      <w:r>
-        <w:rPr>
-          <w:rFonts w:ascii="Times New Roman" w:hAnsi="Times New Roman" w:cs="Times New Roman"/>
-          <w:sz w:val="20"/>
-          <w:szCs w:val="20"/>
-        </w:rPr>
-        <w:t>Keras</w:t>
-      </w:r>
-      <w:proofErr w:type="spellEnd"/>
-      <w:r>
-        <w:rPr>
-          <w:rFonts w:ascii="Times New Roman" w:hAnsi="Times New Roman" w:cs="Times New Roman"/>
-          <w:sz w:val="20"/>
-          <w:szCs w:val="20"/>
-        </w:rPr>
-        <w:t>, on the other hand, is a high-level neural networks API, typically used for building and training deep learning models.</w:t>
+      <w:r>
+        <w:rPr>
+          <w:rFonts w:ascii="Times New Roman" w:hAnsi="Times New Roman" w:cs="Times New Roman"/>
+          <w:sz w:val="20"/>
+          <w:szCs w:val="20"/>
+        </w:rPr>
+        <w:t>Keras, on the other hand, is a high-level neural networks API, typically used for building and training deep learning models.</w:t>
       </w:r>
     </w:p>
     <w:p>
@@ -2240,70 +1720,24 @@
           <w:sz w:val="20"/>
           <w:szCs w:val="20"/>
         </w:rPr>
-        <w:t xml:space="preserve">, pulled into MySQL, pulled using </w:t>
-      </w:r>
-      <w:proofErr w:type="spellStart"/>
-      <w:r>
-        <w:rPr>
-          <w:rFonts w:ascii="Times New Roman" w:hAnsi="Times New Roman" w:cs="Times New Roman"/>
-          <w:sz w:val="20"/>
-          <w:szCs w:val="20"/>
-        </w:rPr>
-        <w:t>PySpark</w:t>
-      </w:r>
-      <w:proofErr w:type="spellEnd"/>
-      <w:r>
-        <w:rPr>
-          <w:rFonts w:ascii="Times New Roman" w:hAnsi="Times New Roman" w:cs="Times New Roman"/>
-          <w:sz w:val="20"/>
-          <w:szCs w:val="20"/>
-        </w:rPr>
-        <w:t xml:space="preserve"> and then modelled it in an ANN.</w:t>
-      </w:r>
-    </w:p>
-    <w:p>
-      <w:pPr>
-        <w:rPr>
-          <w:rFonts w:ascii="Times New Roman" w:hAnsi="Times New Roman" w:cs="Times New Roman"/>
-          <w:sz w:val="20"/>
-          <w:szCs w:val="20"/>
-        </w:rPr>
-      </w:pPr>
-      <w:proofErr w:type="gramStart"/>
-      <w:r>
-        <w:rPr>
-          <w:rFonts w:ascii="Times New Roman" w:hAnsi="Times New Roman" w:cs="Times New Roman"/>
-          <w:sz w:val="20"/>
-          <w:szCs w:val="20"/>
-        </w:rPr>
-        <w:t>Finally</w:t>
-      </w:r>
-      <w:proofErr w:type="gramEnd"/>
-      <w:r>
-        <w:rPr>
-          <w:rFonts w:ascii="Times New Roman" w:hAnsi="Times New Roman" w:cs="Times New Roman"/>
-          <w:sz w:val="20"/>
-          <w:szCs w:val="20"/>
-        </w:rPr>
-        <w:t xml:space="preserve"> to demonstrate how Big Data has helped we will use a coding library (the likes of </w:t>
-      </w:r>
-      <w:proofErr w:type="spellStart"/>
-      <w:r>
-        <w:rPr>
-          <w:rFonts w:ascii="Times New Roman" w:hAnsi="Times New Roman" w:cs="Times New Roman"/>
-          <w:sz w:val="20"/>
-          <w:szCs w:val="20"/>
-        </w:rPr>
-        <w:t>Keras</w:t>
-      </w:r>
-      <w:proofErr w:type="spellEnd"/>
-      <w:r>
-        <w:rPr>
-          <w:rFonts w:ascii="Times New Roman" w:hAnsi="Times New Roman" w:cs="Times New Roman"/>
-          <w:sz w:val="20"/>
-          <w:szCs w:val="20"/>
-        </w:rPr>
-        <w:t xml:space="preserve">) and implement some ANN. From the technical standpoint </w:t>
+        <w:t>, pulled into MySQL, pulled using PySpark and then modelled it in an ANN.</w:t>
+      </w:r>
+    </w:p>
+    <w:p>
+      <w:pPr>
+        <w:rPr>
+          <w:rFonts w:ascii="Times New Roman" w:hAnsi="Times New Roman" w:cs="Times New Roman"/>
+          <w:sz w:val="20"/>
+          <w:szCs w:val="20"/>
+        </w:rPr>
+      </w:pPr>
+      <w:r>
+        <w:rPr>
+          <w:rFonts w:ascii="Times New Roman" w:hAnsi="Times New Roman" w:cs="Times New Roman"/>
+          <w:sz w:val="20"/>
+          <w:szCs w:val="20"/>
+        </w:rPr>
+        <w:t xml:space="preserve">Finally to demonstrate how Big Data has helped we will use a coding library (the likes of Keras) and implement some ANN. From the technical standpoint </w:t>
       </w:r>
       <w:r>
         <w:rPr>
@@ -2369,25 +1803,7 @@
           <w:sz w:val="20"/>
           <w:szCs w:val="20"/>
         </w:rPr>
-        <w:t xml:space="preserve">Importing 1.3GB csv file into MySQL using </w:t>
-      </w:r>
-      <w:proofErr w:type="spellStart"/>
-      <w:r>
-        <w:rPr>
-          <w:rFonts w:ascii="Times New Roman" w:hAnsi="Times New Roman" w:cs="Times New Roman"/>
-          <w:sz w:val="20"/>
-          <w:szCs w:val="20"/>
-        </w:rPr>
-        <w:t>Jupyter</w:t>
-      </w:r>
-      <w:proofErr w:type="spellEnd"/>
-      <w:r>
-        <w:rPr>
-          <w:rFonts w:ascii="Times New Roman" w:hAnsi="Times New Roman" w:cs="Times New Roman"/>
-          <w:sz w:val="20"/>
-          <w:szCs w:val="20"/>
-        </w:rPr>
-        <w:t xml:space="preserve"> Notebook</w:t>
+        <w:t>Importing 1.3GB csv file into MySQL using Jupyter Notebook</w:t>
       </w:r>
       <w:r>
         <w:rPr>
@@ -2771,25 +2187,7 @@
           <w:sz w:val="20"/>
           <w:szCs w:val="20"/>
         </w:rPr>
-        <w:t xml:space="preserve">Geyer, R.C., Klein, T., and Nabi, M. (2017). 'Differentially Private Federated Learning: A Client Level Perspective', </w:t>
-      </w:r>
-      <w:proofErr w:type="spellStart"/>
-      <w:r>
-        <w:rPr>
-          <w:rFonts w:ascii="Times New Roman" w:hAnsi="Times New Roman" w:cs="Times New Roman"/>
-          <w:sz w:val="20"/>
-          <w:szCs w:val="20"/>
-        </w:rPr>
-        <w:t>arXiv</w:t>
-      </w:r>
-      <w:proofErr w:type="spellEnd"/>
-      <w:r>
-        <w:rPr>
-          <w:rFonts w:ascii="Times New Roman" w:hAnsi="Times New Roman" w:cs="Times New Roman"/>
-          <w:sz w:val="20"/>
-          <w:szCs w:val="20"/>
-        </w:rPr>
-        <w:t xml:space="preserve"> preprint arXiv:1712.07557.</w:t>
+        <w:t>Geyer, R.C., Klein, T., and Nabi, M. (2017). 'Differentially Private Federated Learning: A Client Level Perspective', arXiv preprint arXiv:1712.07557.</w:t>
       </w:r>
     </w:p>
     <w:p>
@@ -2865,29 +2263,8 @@
           <w:szCs w:val="20"/>
           <w:lang w:val="en-US"/>
         </w:rPr>
-        <w:t xml:space="preserve">Konečný, J., McMahan, H.B., Yu, F.X., </w:t>
-      </w:r>
-      <w:proofErr w:type="spellStart"/>
-      <w:r>
-        <w:rPr>
-          <w:rFonts w:ascii="Times New Roman" w:hAnsi="Times New Roman" w:cs="Times New Roman"/>
-          <w:sz w:val="20"/>
-          <w:szCs w:val="20"/>
-          <w:lang w:val="en-US"/>
-        </w:rPr>
-        <w:t>Richtárik</w:t>
-      </w:r>
-      <w:proofErr w:type="spellEnd"/>
-      <w:r>
-        <w:rPr>
-          <w:rFonts w:ascii="Times New Roman" w:hAnsi="Times New Roman" w:cs="Times New Roman"/>
-          <w:sz w:val="20"/>
-          <w:szCs w:val="20"/>
-          <w:lang w:val="en-US"/>
-        </w:rPr>
-        <w:t xml:space="preserve">, P., Suresh, A.T., and Bacon, D. (2016). 'Federated Learning: Strategies for Improving Communication Efficiency', </w:t>
-      </w:r>
-      <w:proofErr w:type="spellStart"/>
+        <w:t xml:space="preserve">Konečný, J., McMahan, H.B., Yu, F.X., Richtárik, P., Suresh, A.T., and Bacon, D. (2016). 'Federated Learning: Strategies for Improving Communication Efficiency', </w:t>
+      </w:r>
       <w:r>
         <w:rPr>
           <w:rFonts w:ascii="Times New Roman" w:hAnsi="Times New Roman" w:cs="Times New Roman"/>
@@ -2897,10 +2274,11 @@
           <w:szCs w:val="20"/>
           <w:lang w:val="en-US"/>
         </w:rPr>
-        <w:t>arXiv</w:t>
-      </w:r>
-      <w:proofErr w:type="spellEnd"/>
-      <w:r>
+        <w:t>arXiv preprint arXiv:1610.05492.</w:t>
+      </w:r>
+    </w:p>
+    <w:p>
+      <w:pPr>
         <w:rPr>
           <w:rFonts w:ascii="Times New Roman" w:hAnsi="Times New Roman" w:cs="Times New Roman"/>
           <w:i/>
@@ -2909,11 +2287,17 @@
           <w:szCs w:val="20"/>
           <w:lang w:val="en-US"/>
         </w:rPr>
-        <w:t xml:space="preserve"> preprint arXiv:1610.05492.</w:t>
-      </w:r>
-    </w:p>
-    <w:p>
-      <w:pPr>
+      </w:pPr>
+      <w:r>
+        <w:rPr>
+          <w:rFonts w:ascii="Times New Roman" w:hAnsi="Times New Roman" w:cs="Times New Roman"/>
+          <w:sz w:val="20"/>
+          <w:szCs w:val="20"/>
+          <w:lang w:val="en-US"/>
+        </w:rPr>
+        <w:t xml:space="preserve">Smith, V., Chiang, C.-K., Sanjabi, M., and Talwalkar, A. (2021). 'Federated Multi-Task Learning Under a Mixture of Distributions', </w:t>
+      </w:r>
+      <w:r>
         <w:rPr>
           <w:rFonts w:ascii="Times New Roman" w:hAnsi="Times New Roman" w:cs="Times New Roman"/>
           <w:i/>
@@ -2922,25 +2306,6 @@
           <w:szCs w:val="20"/>
           <w:lang w:val="en-US"/>
         </w:rPr>
-      </w:pPr>
-      <w:r>
-        <w:rPr>
-          <w:rFonts w:ascii="Times New Roman" w:hAnsi="Times New Roman" w:cs="Times New Roman"/>
-          <w:sz w:val="20"/>
-          <w:szCs w:val="20"/>
-          <w:lang w:val="en-US"/>
-        </w:rPr>
-        <w:t xml:space="preserve">Smith, V., Chiang, C.-K., Sanjabi, M., and Talwalkar, A. (2021). 'Federated Multi-Task Learning Under a Mixture of Distributions', </w:t>
-      </w:r>
-      <w:r>
-        <w:rPr>
-          <w:rFonts w:ascii="Times New Roman" w:hAnsi="Times New Roman" w:cs="Times New Roman"/>
-          <w:i/>
-          <w:iCs/>
-          <w:sz w:val="20"/>
-          <w:szCs w:val="20"/>
-          <w:lang w:val="en-US"/>
-        </w:rPr>
         <w:t>SIAM Journal on Optimization, 31(4), pp. 3075-3107.</w:t>
       </w:r>
     </w:p>
@@ -3017,25 +2382,7 @@
           <w:sz w:val="20"/>
           <w:szCs w:val="20"/>
         </w:rPr>
-        <w:t xml:space="preserve"> Data Analytics and Storage Solutions: MySQL, </w:t>
-      </w:r>
-      <w:proofErr w:type="gramStart"/>
-      <w:r>
-        <w:rPr>
-          <w:rFonts w:ascii="Times New Roman" w:hAnsi="Times New Roman" w:cs="Times New Roman"/>
-          <w:sz w:val="20"/>
-          <w:szCs w:val="20"/>
-        </w:rPr>
-        <w:t>Spark</w:t>
-      </w:r>
-      <w:proofErr w:type="gramEnd"/>
-      <w:r>
-        <w:rPr>
-          <w:rFonts w:ascii="Times New Roman" w:hAnsi="Times New Roman" w:cs="Times New Roman"/>
-          <w:sz w:val="20"/>
-          <w:szCs w:val="20"/>
-        </w:rPr>
-        <w:t xml:space="preserve"> and APIs in Neural Network</w:t>
+        <w:t xml:space="preserve"> Data Analytics and Storage Solutions: MySQL, Spark and APIs in Neural Network</w:t>
       </w:r>
       <w:r>
         <w:rPr>
@@ -3184,43 +2531,7 @@
           <w:sz w:val="20"/>
           <w:szCs w:val="20"/>
         </w:rPr>
-        <w:t xml:space="preserve">Muhammad </w:t>
-      </w:r>
-      <w:proofErr w:type="gramStart"/>
-      <w:r>
-        <w:rPr>
-          <w:rFonts w:ascii="Times New Roman" w:hAnsi="Times New Roman" w:cs="Times New Roman"/>
-          <w:sz w:val="20"/>
-          <w:szCs w:val="20"/>
-        </w:rPr>
-        <w:t>told</w:t>
-      </w:r>
-      <w:proofErr w:type="gramEnd"/>
-      <w:r>
-        <w:rPr>
-          <w:rFonts w:ascii="Times New Roman" w:hAnsi="Times New Roman" w:cs="Times New Roman"/>
-          <w:sz w:val="20"/>
-          <w:szCs w:val="20"/>
-        </w:rPr>
-        <w:t xml:space="preserve"> that the approach of using Windows is not good as Hadoop can’t run here. To meet the learning </w:t>
-      </w:r>
-      <w:proofErr w:type="gramStart"/>
-      <w:r>
-        <w:rPr>
-          <w:rFonts w:ascii="Times New Roman" w:hAnsi="Times New Roman" w:cs="Times New Roman"/>
-          <w:sz w:val="20"/>
-          <w:szCs w:val="20"/>
-        </w:rPr>
-        <w:t>outcome</w:t>
-      </w:r>
-      <w:proofErr w:type="gramEnd"/>
-      <w:r>
-        <w:rPr>
-          <w:rFonts w:ascii="Times New Roman" w:hAnsi="Times New Roman" w:cs="Times New Roman"/>
-          <w:sz w:val="20"/>
-          <w:szCs w:val="20"/>
-        </w:rPr>
-        <w:t xml:space="preserve"> we must use Hadoop a Big </w:t>
+        <w:t xml:space="preserve">Muhammad told that the approach of using Windows is not good as Hadoop can’t run here. To meet the learning outcome we must use Hadoop a Big </w:t>
       </w:r>
       <w:r>
         <w:rPr>
@@ -3444,25 +2755,7 @@
           <w:sz w:val="20"/>
           <w:szCs w:val="20"/>
         </w:rPr>
-        <w:t xml:space="preserve">coming to </w:t>
-      </w:r>
-      <w:proofErr w:type="gramStart"/>
-      <w:r>
-        <w:rPr>
-          <w:rFonts w:ascii="Times New Roman" w:hAnsi="Times New Roman" w:cs="Times New Roman"/>
-          <w:sz w:val="20"/>
-          <w:szCs w:val="20"/>
-        </w:rPr>
-        <w:t>the</w:t>
-      </w:r>
-      <w:proofErr w:type="gramEnd"/>
-      <w:r>
-        <w:rPr>
-          <w:rFonts w:ascii="Times New Roman" w:hAnsi="Times New Roman" w:cs="Times New Roman"/>
-          <w:sz w:val="20"/>
-          <w:szCs w:val="20"/>
-        </w:rPr>
-        <w:t xml:space="preserve"> end for a more accurate opinion.</w:t>
+        <w:t>coming to the end for a more accurate opinion.</w:t>
       </w:r>
     </w:p>
     <w:p>
@@ -3493,6 +2786,73 @@
           <w:sz w:val="24"/>
           <w:szCs w:val="24"/>
         </w:rPr>
+        <w:t>18</w:t>
+      </w:r>
+      <w:r>
+        <w:rPr>
+          <w:rFonts w:ascii="Calibri" w:hAnsi="Calibri" w:cs="Calibri"/>
+          <w:b/>
+          <w:bCs/>
+          <w:sz w:val="24"/>
+          <w:szCs w:val="24"/>
+        </w:rPr>
+        <w:t>, 2024</w:t>
+      </w:r>
+    </w:p>
+    <w:p>
+      <w:pPr>
+        <w:rPr>
+          <w:rFonts w:ascii="Times New Roman" w:hAnsi="Times New Roman" w:cs="Times New Roman"/>
+          <w:sz w:val="20"/>
+          <w:szCs w:val="20"/>
+        </w:rPr>
+      </w:pPr>
+      <w:r>
+        <w:rPr>
+          <w:rFonts w:ascii="Times New Roman" w:hAnsi="Times New Roman" w:cs="Times New Roman"/>
+          <w:sz w:val="20"/>
+          <w:szCs w:val="20"/>
+        </w:rPr>
+        <w:t>Assembling a neural network for the people.csv dataset, we aim for the model to predict gender based on job title and age. This is not an easy task; the loss is high, and the accuracy is low, making it challenging to develop a robust model that accurately predicts gender based on job title and age.</w:t>
+      </w:r>
+    </w:p>
+    <w:p>
+      <w:pPr>
+        <w:rPr>
+          <w:rFonts w:ascii="Times New Roman" w:hAnsi="Times New Roman" w:cs="Times New Roman"/>
+          <w:sz w:val="20"/>
+          <w:szCs w:val="20"/>
+        </w:rPr>
+      </w:pPr>
+    </w:p>
+    <w:p>
+      <w:pPr>
+        <w:rPr>
+          <w:rFonts w:ascii="Calibri" w:hAnsi="Calibri" w:cs="Calibri"/>
+          <w:b/>
+          <w:bCs/>
+          <w:sz w:val="24"/>
+          <w:szCs w:val="24"/>
+        </w:rPr>
+      </w:pPr>
+      <w:r>
+        <w:rPr>
+          <w:rFonts w:ascii="Calibri" w:hAnsi="Calibri" w:cs="Calibri"/>
+          <w:b/>
+          <w:bCs/>
+          <w:sz w:val="24"/>
+          <w:szCs w:val="24"/>
+        </w:rPr>
+        <w:t xml:space="preserve">March </w:t>
+      </w:r>
+      <w:r>
+        <w:rPr>
+          <w:rFonts w:ascii="Calibri" w:hAnsi="Calibri" w:cs="Calibri"/>
+          <w:b/>
+          <w:bCs/>
+          <w:sz w:val="24"/>
+          <w:szCs w:val="24"/>
+        </w:rPr>
         <w:t>1</w:t>
       </w:r>
       <w:r>
@@ -3503,7 +2863,7 @@
           <w:sz w:val="24"/>
           <w:szCs w:val="24"/>
         </w:rPr>
-        <w:t>8</w:t>
+        <w:t>9</w:t>
       </w:r>
       <w:r>
         <w:rPr>
@@ -3530,8 +2890,25 @@
           <w:sz w:val="20"/>
           <w:szCs w:val="20"/>
         </w:rPr>
-        <w:t>Assembling a neural network for the people.csv dataset, we aim for the model to predict gender based on job title and age. This is not an easy task; the loss is high, and the accuracy is low, making it challenging to develop a robust model that accurately predicts gender based on job title and age.</w:t>
-      </w:r>
+        <w:t xml:space="preserve">Writing structure for implementation part, uploading </w:t>
+      </w:r>
+      <w:r>
+        <w:rPr>
+          <w:rFonts w:ascii="Times New Roman" w:hAnsi="Times New Roman" w:cs="Times New Roman"/>
+          <w:sz w:val="20"/>
+          <w:szCs w:val="20"/>
+        </w:rPr>
+        <w:t>NN_implementation jupyter Notebook used in VM Ubuntu.</w:t>
+      </w:r>
+    </w:p>
+    <w:p>
+      <w:pPr>
+        <w:rPr>
+          <w:rFonts w:ascii="Times New Roman" w:hAnsi="Times New Roman" w:cs="Times New Roman"/>
+          <w:sz w:val="20"/>
+          <w:szCs w:val="20"/>
+        </w:rPr>
+      </w:pPr>
     </w:p>
     <w:p>
       <w:pPr>

</xml_diff>

<commit_message>
Uploading daily progress, word count 1415.
</commit_message>
<xml_diff>
--- a/Daily_Work_Summary.docx
+++ b/Daily_Work_Summary.docx
@@ -2853,17 +2853,7 @@
           <w:sz w:val="24"/>
           <w:szCs w:val="24"/>
         </w:rPr>
-        <w:t>1</w:t>
-      </w:r>
-      <w:r>
-        <w:rPr>
-          <w:rFonts w:ascii="Calibri" w:hAnsi="Calibri" w:cs="Calibri"/>
-          <w:b/>
-          <w:bCs/>
-          <w:sz w:val="24"/>
-          <w:szCs w:val="24"/>
-        </w:rPr>
-        <w:t>9</w:t>
+        <w:t>19</w:t>
       </w:r>
       <w:r>
         <w:rPr>
@@ -2900,6 +2890,130 @@
         </w:rPr>
         <w:t>NN_implementation jupyter Notebook used in VM Ubuntu.</w:t>
       </w:r>
+    </w:p>
+    <w:p>
+      <w:pPr>
+        <w:rPr>
+          <w:rFonts w:ascii="Times New Roman" w:hAnsi="Times New Roman" w:cs="Times New Roman"/>
+          <w:sz w:val="20"/>
+          <w:szCs w:val="20"/>
+        </w:rPr>
+      </w:pPr>
+    </w:p>
+    <w:p>
+      <w:pPr>
+        <w:rPr>
+          <w:rFonts w:ascii="Calibri" w:hAnsi="Calibri" w:cs="Calibri"/>
+          <w:b/>
+          <w:bCs/>
+          <w:sz w:val="24"/>
+          <w:szCs w:val="24"/>
+        </w:rPr>
+      </w:pPr>
+      <w:r>
+        <w:rPr>
+          <w:rFonts w:ascii="Calibri" w:hAnsi="Calibri" w:cs="Calibri"/>
+          <w:b/>
+          <w:bCs/>
+          <w:sz w:val="24"/>
+          <w:szCs w:val="24"/>
+        </w:rPr>
+        <w:t xml:space="preserve">March </w:t>
+      </w:r>
+      <w:r>
+        <w:rPr>
+          <w:rFonts w:ascii="Calibri" w:hAnsi="Calibri" w:cs="Calibri"/>
+          <w:b/>
+          <w:bCs/>
+          <w:sz w:val="24"/>
+          <w:szCs w:val="24"/>
+        </w:rPr>
+        <w:t>20</w:t>
+      </w:r>
+      <w:r>
+        <w:rPr>
+          <w:rFonts w:ascii="Calibri" w:hAnsi="Calibri" w:cs="Calibri"/>
+          <w:b/>
+          <w:bCs/>
+          <w:sz w:val="24"/>
+          <w:szCs w:val="24"/>
+        </w:rPr>
+        <w:t>, 2024</w:t>
+      </w:r>
+    </w:p>
+    <w:p>
+      <w:pPr>
+        <w:rPr>
+          <w:rFonts w:ascii="Times New Roman" w:hAnsi="Times New Roman" w:cs="Times New Roman"/>
+          <w:sz w:val="20"/>
+          <w:szCs w:val="20"/>
+        </w:rPr>
+      </w:pPr>
+      <w:r>
+        <w:rPr>
+          <w:rFonts w:ascii="Times New Roman" w:hAnsi="Times New Roman" w:cs="Times New Roman"/>
+          <w:sz w:val="20"/>
+          <w:szCs w:val="20"/>
+        </w:rPr>
+        <w:t>Implementation Hadoop part completed, also dataset</w:t>
+      </w:r>
+      <w:r>
+        <w:rPr>
+          <w:rFonts w:ascii="Times New Roman" w:hAnsi="Times New Roman" w:cs="Times New Roman"/>
+          <w:sz w:val="20"/>
+          <w:szCs w:val="20"/>
+        </w:rPr>
+        <w:t xml:space="preserve"> origin is mentioned and how size was increased. </w:t>
+      </w:r>
+      <w:r>
+        <w:rPr>
+          <w:rFonts w:ascii="Times New Roman" w:hAnsi="Times New Roman" w:cs="Times New Roman"/>
+          <w:sz w:val="20"/>
+          <w:szCs w:val="20"/>
+        </w:rPr>
+        <w:t xml:space="preserve">Uploading </w:t>
+      </w:r>
+      <w:r>
+        <w:rPr>
+          <w:rFonts w:ascii="Times New Roman" w:hAnsi="Times New Roman" w:cs="Times New Roman"/>
+          <w:sz w:val="20"/>
+          <w:szCs w:val="20"/>
+        </w:rPr>
+        <w:t>1.Increasing_dataset_size.ipynb</w:t>
+      </w:r>
+      <w:r>
+        <w:rPr>
+          <w:rFonts w:ascii="Times New Roman" w:hAnsi="Times New Roman" w:cs="Times New Roman"/>
+          <w:sz w:val="20"/>
+          <w:szCs w:val="20"/>
+        </w:rPr>
+        <w:t>.</w:t>
+      </w:r>
+      <w:r>
+        <w:rPr>
+          <w:rFonts w:ascii="Times New Roman" w:hAnsi="Times New Roman" w:cs="Times New Roman"/>
+          <w:sz w:val="20"/>
+          <w:szCs w:val="20"/>
+        </w:rPr>
+        <w:t xml:space="preserve"> </w:t>
+      </w:r>
+      <w:r>
+        <w:rPr>
+          <w:rFonts w:ascii="Times New Roman" w:hAnsi="Times New Roman" w:cs="Times New Roman"/>
+          <w:sz w:val="20"/>
+          <w:szCs w:val="20"/>
+        </w:rPr>
+        <w:t>Starting with MySQL dataload.</w:t>
+      </w:r>
+    </w:p>
+    <w:p>
+      <w:pPr>
+        <w:rPr>
+          <w:rFonts w:ascii="Times New Roman" w:hAnsi="Times New Roman" w:cs="Times New Roman"/>
+          <w:sz w:val="20"/>
+          <w:szCs w:val="20"/>
+        </w:rPr>
+      </w:pPr>
     </w:p>
     <w:p>
       <w:pPr>

</xml_diff>

<commit_message>
Uploading daily progress, word count 1591.
</commit_message>
<xml_diff>
--- a/Daily_Work_Summary.docx
+++ b/Daily_Work_Summary.docx
@@ -3005,6 +3005,134 @@
         </w:rPr>
         <w:t>Starting with MySQL dataload.</w:t>
       </w:r>
+    </w:p>
+    <w:p>
+      <w:pPr>
+        <w:rPr>
+          <w:rFonts w:ascii="Calibri" w:hAnsi="Calibri" w:cs="Calibri"/>
+          <w:b/>
+          <w:bCs/>
+          <w:sz w:val="24"/>
+          <w:szCs w:val="24"/>
+        </w:rPr>
+      </w:pPr>
+      <w:r>
+        <w:rPr>
+          <w:rFonts w:ascii="Calibri" w:hAnsi="Calibri" w:cs="Calibri"/>
+          <w:b/>
+          <w:bCs/>
+          <w:sz w:val="24"/>
+          <w:szCs w:val="24"/>
+        </w:rPr>
+        <w:t xml:space="preserve">March </w:t>
+      </w:r>
+      <w:r>
+        <w:rPr>
+          <w:rFonts w:ascii="Calibri" w:hAnsi="Calibri" w:cs="Calibri"/>
+          <w:b/>
+          <w:bCs/>
+          <w:sz w:val="24"/>
+          <w:szCs w:val="24"/>
+        </w:rPr>
+        <w:t>2</w:t>
+      </w:r>
+      <w:r>
+        <w:rPr>
+          <w:rFonts w:ascii="Calibri" w:hAnsi="Calibri" w:cs="Calibri"/>
+          <w:b/>
+          <w:bCs/>
+          <w:sz w:val="24"/>
+          <w:szCs w:val="24"/>
+        </w:rPr>
+        <w:t>1</w:t>
+      </w:r>
+      <w:r>
+        <w:rPr>
+          <w:rFonts w:ascii="Calibri" w:hAnsi="Calibri" w:cs="Calibri"/>
+          <w:b/>
+          <w:bCs/>
+          <w:sz w:val="24"/>
+          <w:szCs w:val="24"/>
+        </w:rPr>
+        <w:t>, 2024</w:t>
+      </w:r>
+    </w:p>
+    <w:p>
+      <w:pPr>
+        <w:rPr>
+          <w:rFonts w:ascii="Times New Roman" w:hAnsi="Times New Roman" w:cs="Times New Roman"/>
+          <w:sz w:val="20"/>
+          <w:szCs w:val="20"/>
+        </w:rPr>
+      </w:pPr>
+      <w:r>
+        <w:rPr>
+          <w:rFonts w:ascii="Times New Roman" w:hAnsi="Times New Roman" w:cs="Times New Roman"/>
+          <w:sz w:val="20"/>
+          <w:szCs w:val="20"/>
+        </w:rPr>
+        <w:t xml:space="preserve">Uploading </w:t>
+      </w:r>
+      <w:r>
+        <w:rPr>
+          <w:rFonts w:ascii="Times New Roman" w:hAnsi="Times New Roman" w:cs="Times New Roman"/>
+          <w:sz w:val="20"/>
+          <w:szCs w:val="20"/>
+        </w:rPr>
+        <w:t>2.Importing_1.6GB_CSV_to_MySQL</w:t>
+      </w:r>
+      <w:r>
+        <w:rPr>
+          <w:rFonts w:ascii="Times New Roman" w:hAnsi="Times New Roman" w:cs="Times New Roman"/>
+          <w:sz w:val="20"/>
+          <w:szCs w:val="20"/>
+        </w:rPr>
+        <w:t xml:space="preserve">.ipynb and </w:t>
+      </w:r>
+      <w:r>
+        <w:rPr>
+          <w:rFonts w:ascii="Times New Roman" w:hAnsi="Times New Roman" w:cs="Times New Roman"/>
+          <w:sz w:val="20"/>
+          <w:szCs w:val="20"/>
+        </w:rPr>
+        <w:t>3.</w:t>
+      </w:r>
+      <w:r>
+        <w:t xml:space="preserve"> </w:t>
+      </w:r>
+      <w:r>
+        <w:rPr>
+          <w:rFonts w:ascii="Times New Roman" w:hAnsi="Times New Roman" w:cs="Times New Roman"/>
+          <w:sz w:val="20"/>
+          <w:szCs w:val="20"/>
+        </w:rPr>
+        <w:t>3.HDFS_Data_to_model_NN</w:t>
+      </w:r>
+      <w:r>
+        <w:rPr>
+          <w:rFonts w:ascii="Times New Roman" w:hAnsi="Times New Roman" w:cs="Times New Roman"/>
+          <w:sz w:val="20"/>
+          <w:szCs w:val="20"/>
+        </w:rPr>
+        <w:t>.ipynb. First script is used to push records into MySQL and the second one is used to</w:t>
+      </w:r>
+      <w:r>
+        <w:rPr>
+          <w:rFonts w:ascii="Times New Roman" w:hAnsi="Times New Roman" w:cs="Times New Roman"/>
+          <w:sz w:val="20"/>
+          <w:szCs w:val="20"/>
+        </w:rPr>
+        <w:t xml:space="preserve"> extract Hadoop data and model a NN.</w:t>
+      </w:r>
+    </w:p>
+    <w:p>
+      <w:pPr>
+        <w:rPr>
+          <w:rFonts w:ascii="Times New Roman" w:hAnsi="Times New Roman" w:cs="Times New Roman"/>
+          <w:sz w:val="20"/>
+          <w:szCs w:val="20"/>
+        </w:rPr>
+      </w:pPr>
     </w:p>
     <w:p>
       <w:pPr>

</xml_diff>

<commit_message>
Uploading daily progress, word count 2188.
</commit_message>
<xml_diff>
--- a/Daily_Work_Summary.docx
+++ b/Daily_Work_Summary.docx
@@ -3034,6 +3034,115 @@
           <w:sz w:val="24"/>
           <w:szCs w:val="24"/>
         </w:rPr>
+        <w:t>21</w:t>
+      </w:r>
+      <w:r>
+        <w:rPr>
+          <w:rFonts w:ascii="Calibri" w:hAnsi="Calibri" w:cs="Calibri"/>
+          <w:b/>
+          <w:bCs/>
+          <w:sz w:val="24"/>
+          <w:szCs w:val="24"/>
+        </w:rPr>
+        <w:t>, 2024</w:t>
+      </w:r>
+    </w:p>
+    <w:p>
+      <w:pPr>
+        <w:rPr>
+          <w:rFonts w:ascii="Times New Roman" w:hAnsi="Times New Roman" w:cs="Times New Roman"/>
+          <w:sz w:val="20"/>
+          <w:szCs w:val="20"/>
+        </w:rPr>
+      </w:pPr>
+      <w:r>
+        <w:rPr>
+          <w:rFonts w:ascii="Times New Roman" w:hAnsi="Times New Roman" w:cs="Times New Roman"/>
+          <w:sz w:val="20"/>
+          <w:szCs w:val="20"/>
+        </w:rPr>
+        <w:t xml:space="preserve">Uploading </w:t>
+      </w:r>
+      <w:r>
+        <w:rPr>
+          <w:rFonts w:ascii="Times New Roman" w:hAnsi="Times New Roman" w:cs="Times New Roman"/>
+          <w:sz w:val="20"/>
+          <w:szCs w:val="20"/>
+        </w:rPr>
+        <w:t>2.Importing_1.6GB_CSV_to_MySQL</w:t>
+      </w:r>
+      <w:r>
+        <w:rPr>
+          <w:rFonts w:ascii="Times New Roman" w:hAnsi="Times New Roman" w:cs="Times New Roman"/>
+          <w:sz w:val="20"/>
+          <w:szCs w:val="20"/>
+        </w:rPr>
+        <w:t xml:space="preserve">.ipynb and </w:t>
+      </w:r>
+      <w:r>
+        <w:rPr>
+          <w:rFonts w:ascii="Times New Roman" w:hAnsi="Times New Roman" w:cs="Times New Roman"/>
+          <w:sz w:val="20"/>
+          <w:szCs w:val="20"/>
+        </w:rPr>
+        <w:t>3.</w:t>
+      </w:r>
+      <w:r>
+        <w:t xml:space="preserve"> </w:t>
+      </w:r>
+      <w:r>
+        <w:rPr>
+          <w:rFonts w:ascii="Times New Roman" w:hAnsi="Times New Roman" w:cs="Times New Roman"/>
+          <w:sz w:val="20"/>
+          <w:szCs w:val="20"/>
+        </w:rPr>
+        <w:t>3.HDFS_Data_to_model_NN</w:t>
+      </w:r>
+      <w:r>
+        <w:rPr>
+          <w:rFonts w:ascii="Times New Roman" w:hAnsi="Times New Roman" w:cs="Times New Roman"/>
+          <w:sz w:val="20"/>
+          <w:szCs w:val="20"/>
+        </w:rPr>
+        <w:t>.ipynb. First script is used to push records into MySQL and the second one is used to</w:t>
+      </w:r>
+      <w:r>
+        <w:rPr>
+          <w:rFonts w:ascii="Times New Roman" w:hAnsi="Times New Roman" w:cs="Times New Roman"/>
+          <w:sz w:val="20"/>
+          <w:szCs w:val="20"/>
+        </w:rPr>
+        <w:t xml:space="preserve"> extract Hadoop data and model a NN.</w:t>
+      </w:r>
+    </w:p>
+    <w:p>
+      <w:pPr>
+        <w:rPr>
+          <w:rFonts w:ascii="Calibri" w:hAnsi="Calibri" w:cs="Calibri"/>
+          <w:b/>
+          <w:bCs/>
+          <w:sz w:val="24"/>
+          <w:szCs w:val="24"/>
+        </w:rPr>
+      </w:pPr>
+      <w:r>
+        <w:rPr>
+          <w:rFonts w:ascii="Calibri" w:hAnsi="Calibri" w:cs="Calibri"/>
+          <w:b/>
+          <w:bCs/>
+          <w:sz w:val="24"/>
+          <w:szCs w:val="24"/>
+        </w:rPr>
+        <w:t xml:space="preserve">March </w:t>
+      </w:r>
+      <w:r>
+        <w:rPr>
+          <w:rFonts w:ascii="Calibri" w:hAnsi="Calibri" w:cs="Calibri"/>
+          <w:b/>
+          <w:bCs/>
+          <w:sz w:val="24"/>
+          <w:szCs w:val="24"/>
+        </w:rPr>
         <w:t>2</w:t>
       </w:r>
       <w:r>
@@ -3044,7 +3153,7 @@
           <w:sz w:val="24"/>
           <w:szCs w:val="24"/>
         </w:rPr>
-        <w:t>1</w:t>
+        <w:t>2</w:t>
       </w:r>
       <w:r>
         <w:rPr>
@@ -3071,33 +3180,43 @@
           <w:sz w:val="20"/>
           <w:szCs w:val="20"/>
         </w:rPr>
-        <w:t xml:space="preserve">Uploading </w:t>
-      </w:r>
-      <w:r>
-        <w:rPr>
-          <w:rFonts w:ascii="Times New Roman" w:hAnsi="Times New Roman" w:cs="Times New Roman"/>
-          <w:sz w:val="20"/>
-          <w:szCs w:val="20"/>
-        </w:rPr>
-        <w:t>2.Importing_1.6GB_CSV_to_MySQL</w:t>
-      </w:r>
-      <w:r>
-        <w:rPr>
-          <w:rFonts w:ascii="Times New Roman" w:hAnsi="Times New Roman" w:cs="Times New Roman"/>
-          <w:sz w:val="20"/>
-          <w:szCs w:val="20"/>
-        </w:rPr>
-        <w:t xml:space="preserve">.ipynb and </w:t>
-      </w:r>
-      <w:r>
-        <w:rPr>
-          <w:rFonts w:ascii="Times New Roman" w:hAnsi="Times New Roman" w:cs="Times New Roman"/>
-          <w:sz w:val="20"/>
-          <w:szCs w:val="20"/>
-        </w:rPr>
-        <w:t>3.</w:t>
-      </w:r>
-      <w:r>
+        <w:t xml:space="preserve">Paper section </w:t>
+      </w:r>
+      <w:r>
+        <w:rPr>
+          <w:rFonts w:ascii="Times New Roman" w:hAnsi="Times New Roman" w:cs="Times New Roman"/>
+          <w:b/>
+          <w:bCs/>
+          <w:i/>
+          <w:iCs/>
+          <w:sz w:val="20"/>
+          <w:szCs w:val="20"/>
+        </w:rPr>
+        <w:t>D.</w:t>
+      </w:r>
+      <w:r>
+        <w:rPr>
+          <w:rFonts w:ascii="Times New Roman" w:hAnsi="Times New Roman" w:cs="Times New Roman"/>
+          <w:b/>
+          <w:bCs/>
+          <w:i/>
+          <w:iCs/>
+          <w:sz w:val="20"/>
+          <w:szCs w:val="20"/>
+        </w:rPr>
+        <w:tab/>
+        <w:t>Data from HDFS Modeled with a Neural Network</w:t>
+      </w:r>
+      <w:r>
+        <w:rPr>
+          <w:rFonts w:ascii="Times New Roman" w:hAnsi="Times New Roman" w:cs="Times New Roman"/>
+          <w:b/>
+          <w:bCs/>
+          <w:i/>
+          <w:iCs/>
+          <w:sz w:val="20"/>
+          <w:szCs w:val="20"/>
+        </w:rPr>
         <w:t xml:space="preserve"> </w:t>
       </w:r>
       <w:r>
@@ -3106,24 +3225,54 @@
           <w:sz w:val="20"/>
           <w:szCs w:val="20"/>
         </w:rPr>
-        <w:t>3.HDFS_Data_to_model_NN</w:t>
-      </w:r>
-      <w:r>
-        <w:rPr>
-          <w:rFonts w:ascii="Times New Roman" w:hAnsi="Times New Roman" w:cs="Times New Roman"/>
-          <w:sz w:val="20"/>
-          <w:szCs w:val="20"/>
-        </w:rPr>
-        <w:t>.ipynb. First script is used to push records into MySQL and the second one is used to</w:t>
-      </w:r>
-      <w:r>
-        <w:rPr>
-          <w:rFonts w:ascii="Times New Roman" w:hAnsi="Times New Roman" w:cs="Times New Roman"/>
-          <w:sz w:val="20"/>
-          <w:szCs w:val="20"/>
-        </w:rPr>
-        <w:t xml:space="preserve"> extract Hadoop data and model a NN.</w:t>
-      </w:r>
+        <w:t xml:space="preserve">completed. Next </w:t>
+      </w:r>
+      <w:r>
+        <w:rPr>
+          <w:rFonts w:ascii="Times New Roman" w:hAnsi="Times New Roman" w:cs="Times New Roman"/>
+          <w:b/>
+          <w:bCs/>
+          <w:i/>
+          <w:iCs/>
+          <w:sz w:val="20"/>
+          <w:szCs w:val="20"/>
+        </w:rPr>
+        <w:t>E.</w:t>
+      </w:r>
+      <w:r>
+        <w:rPr>
+          <w:rFonts w:ascii="Times New Roman" w:hAnsi="Times New Roman" w:cs="Times New Roman"/>
+          <w:b/>
+          <w:bCs/>
+          <w:i/>
+          <w:iCs/>
+          <w:sz w:val="20"/>
+          <w:szCs w:val="20"/>
+        </w:rPr>
+        <w:tab/>
+        <w:t>Data from MySQL Modeled with a Neural Network</w:t>
+      </w:r>
+      <w:r>
+        <w:rPr>
+          <w:rFonts w:ascii="Times New Roman" w:hAnsi="Times New Roman" w:cs="Times New Roman"/>
+          <w:b/>
+          <w:bCs/>
+          <w:i/>
+          <w:iCs/>
+          <w:sz w:val="20"/>
+          <w:szCs w:val="20"/>
+        </w:rPr>
+        <w:t>.</w:t>
+      </w:r>
+    </w:p>
+    <w:p>
+      <w:pPr>
+        <w:rPr>
+          <w:rFonts w:ascii="Times New Roman" w:hAnsi="Times New Roman" w:cs="Times New Roman"/>
+          <w:sz w:val="20"/>
+          <w:szCs w:val="20"/>
+        </w:rPr>
+      </w:pPr>
     </w:p>
     <w:p>
       <w:pPr>

</xml_diff>

<commit_message>
Uploading daily progress, word count 2452.
</commit_message>
<xml_diff>
--- a/Daily_Work_Summary.docx
+++ b/Daily_Work_Summary.docx
@@ -1,6 +1,6 @@
 
 <file path=word/document.xml><?xml version="1.0" encoding="utf-8"?>
-<w:document xmlns:wpc="http://schemas.microsoft.com/office/word/2010/wordprocessingCanvas" xmlns:cx="http://schemas.microsoft.com/office/drawing/2014/chartex" xmlns:cx1="http://schemas.microsoft.com/office/drawing/2015/9/8/chartex" xmlns:cx2="http://schemas.microsoft.com/office/drawing/2015/10/21/chartex" xmlns:cx3="http://schemas.microsoft.com/office/drawing/2016/5/9/chartex" xmlns:cx4="http://schemas.microsoft.com/office/drawing/2016/5/10/chartex" xmlns:cx5="http://schemas.microsoft.com/office/drawing/2016/5/11/chartex" xmlns:cx6="http://schemas.microsoft.com/office/drawing/2016/5/12/chartex" xmlns:cx7="http://schemas.microsoft.com/office/drawing/2016/5/13/chartex" xmlns:cx8="http://schemas.microsoft.com/office/drawing/2016/5/14/chartex" xmlns:mc="http://schemas.openxmlformats.org/markup-compatibility/2006" xmlns:aink="http://schemas.microsoft.com/office/drawing/2016/ink" xmlns:am3d="http://schemas.microsoft.com/office/drawing/2017/model3d" xmlns:o="urn:schemas-microsoft-com:office:office" xmlns:oel="http://schemas.microsoft.com/office/2019/extlst" xmlns:r="http://schemas.openxmlformats.org/officeDocument/2006/relationships" xmlns:m="http://schemas.openxmlformats.org/officeDocument/2006/math" xmlns:v="urn:schemas-microsoft-com:vml" xmlns:wp14="http://schemas.microsoft.com/office/word/2010/wordprocessingDrawing" xmlns:wp="http://schemas.openxmlformats.org/drawingml/2006/wordprocessingDrawing" xmlns:w10="urn:schemas-microsoft-com:office:word" xmlns:w="http://schemas.openxmlformats.org/wordprocessingml/2006/main" xmlns:w14="http://schemas.microsoft.com/office/word/2010/wordml" xmlns:w15="http://schemas.microsoft.com/office/word/2012/wordml" xmlns:w16cex="http://schemas.microsoft.com/office/word/2018/wordml/cex" xmlns:w16cid="http://schemas.microsoft.com/office/word/2016/wordml/cid" xmlns:w16="http://schemas.microsoft.com/office/word/2018/wordml" xmlns:w16sdtdh="http://schemas.microsoft.com/office/word/2020/wordml/sdtdatahash" xmlns:w16se="http://schemas.microsoft.com/office/word/2015/wordml/symex" xmlns:wpg="http://schemas.microsoft.com/office/word/2010/wordprocessingGroup" xmlns:wpi="http://schemas.microsoft.com/office/word/2010/wordprocessingInk" xmlns:wne="http://schemas.microsoft.com/office/word/2006/wordml" xmlns:wps="http://schemas.microsoft.com/office/word/2010/wordprocessingShape" mc:Ignorable="w14 w15 w16se w16cid w16 w16cex w16sdtdh wp14">
+<w:document xmlns:wpc="http://schemas.microsoft.com/office/word/2010/wordprocessingCanvas" xmlns:cx="http://schemas.microsoft.com/office/drawing/2014/chartex" xmlns:cx1="http://schemas.microsoft.com/office/drawing/2015/9/8/chartex" xmlns:cx2="http://schemas.microsoft.com/office/drawing/2015/10/21/chartex" xmlns:cx3="http://schemas.microsoft.com/office/drawing/2016/5/9/chartex" xmlns:cx4="http://schemas.microsoft.com/office/drawing/2016/5/10/chartex" xmlns:cx5="http://schemas.microsoft.com/office/drawing/2016/5/11/chartex" xmlns:cx6="http://schemas.microsoft.com/office/drawing/2016/5/12/chartex" xmlns:cx7="http://schemas.microsoft.com/office/drawing/2016/5/13/chartex" xmlns:cx8="http://schemas.microsoft.com/office/drawing/2016/5/14/chartex" xmlns:mc="http://schemas.openxmlformats.org/markup-compatibility/2006" xmlns:aink="http://schemas.microsoft.com/office/drawing/2016/ink" xmlns:am3d="http://schemas.microsoft.com/office/drawing/2017/model3d" xmlns:o="urn:schemas-microsoft-com:office:office" xmlns:oel="http://schemas.microsoft.com/office/2019/extlst" xmlns:r="http://schemas.openxmlformats.org/officeDocument/2006/relationships" xmlns:m="http://schemas.openxmlformats.org/officeDocument/2006/math" xmlns:v="urn:schemas-microsoft-com:vml" xmlns:wp14="http://schemas.microsoft.com/office/word/2010/wordprocessingDrawing" xmlns:wp="http://schemas.openxmlformats.org/drawingml/2006/wordprocessingDrawing" xmlns:w10="urn:schemas-microsoft-com:office:word" xmlns:w="http://schemas.openxmlformats.org/wordprocessingml/2006/main" xmlns:w14="http://schemas.microsoft.com/office/word/2010/wordml" xmlns:w15="http://schemas.microsoft.com/office/word/2012/wordml" xmlns:w16cex="http://schemas.microsoft.com/office/word/2018/wordml/cex" xmlns:w16cid="http://schemas.microsoft.com/office/word/2016/wordml/cid" xmlns:w16="http://schemas.microsoft.com/office/word/2018/wordml" xmlns:w16du="http://schemas.microsoft.com/office/word/2023/wordml/word16du" xmlns:w16sdtdh="http://schemas.microsoft.com/office/word/2020/wordml/sdtdatahash" xmlns:w16se="http://schemas.microsoft.com/office/word/2015/wordml/symex" xmlns:wpg="http://schemas.microsoft.com/office/word/2010/wordprocessingGroup" xmlns:wpi="http://schemas.microsoft.com/office/word/2010/wordprocessingInk" xmlns:wne="http://schemas.microsoft.com/office/word/2006/wordml" xmlns:wps="http://schemas.microsoft.com/office/word/2010/wordprocessingShape" mc:Ignorable="w14 w15 w16se w16cid w16 w16cex w16sdtdh w16du wp14">
   <w:body>
     <w:p>
       <w:pPr>
@@ -225,7 +225,25 @@
           <w:sz w:val="20"/>
           <w:szCs w:val="20"/>
         </w:rPr>
-        <w:t>. Packt.</w:t>
+        <w:t xml:space="preserve">. </w:t>
+      </w:r>
+      <w:proofErr w:type="spellStart"/>
+      <w:r>
+        <w:rPr>
+          <w:rFonts w:ascii="Times New Roman" w:hAnsi="Times New Roman" w:cs="Times New Roman"/>
+          <w:sz w:val="20"/>
+          <w:szCs w:val="20"/>
+        </w:rPr>
+        <w:t>Packt</w:t>
+      </w:r>
+      <w:proofErr w:type="spellEnd"/>
+      <w:r>
+        <w:rPr>
+          <w:rFonts w:ascii="Times New Roman" w:hAnsi="Times New Roman" w:cs="Times New Roman"/>
+          <w:sz w:val="20"/>
+          <w:szCs w:val="20"/>
+        </w:rPr>
+        <w:t>.</w:t>
       </w:r>
     </w:p>
     <w:p>
@@ -255,7 +273,25 @@
           <w:sz w:val="20"/>
           <w:szCs w:val="20"/>
         </w:rPr>
-        <w:t xml:space="preserve"> by Sandy Ryza, Uri Laserson, Sean Owen and Josh Wills. O’Reilly.</w:t>
+        <w:t xml:space="preserve"> by Sandy Ryza, Uri Laserson, Sean </w:t>
+      </w:r>
+      <w:proofErr w:type="gramStart"/>
+      <w:r>
+        <w:rPr>
+          <w:rFonts w:ascii="Times New Roman" w:hAnsi="Times New Roman" w:cs="Times New Roman"/>
+          <w:sz w:val="20"/>
+          <w:szCs w:val="20"/>
+        </w:rPr>
+        <w:t>Owen</w:t>
+      </w:r>
+      <w:proofErr w:type="gramEnd"/>
+      <w:r>
+        <w:rPr>
+          <w:rFonts w:ascii="Times New Roman" w:hAnsi="Times New Roman" w:cs="Times New Roman"/>
+          <w:sz w:val="20"/>
+          <w:szCs w:val="20"/>
+        </w:rPr>
+        <w:t xml:space="preserve"> and Josh Wills. O’Reilly.</w:t>
       </w:r>
     </w:p>
     <w:p>
@@ -307,7 +343,61 @@
           <w:sz w:val="20"/>
           <w:szCs w:val="20"/>
         </w:rPr>
-        <w:t>Large Scale Machine Learning with Spark by Rezaul Karim and Mahedi Kaysar. Packt.</w:t>
+        <w:t xml:space="preserve">Large Scale Machine Learning with Spark by </w:t>
+      </w:r>
+      <w:proofErr w:type="spellStart"/>
+      <w:r>
+        <w:rPr>
+          <w:rFonts w:ascii="Times New Roman" w:hAnsi="Times New Roman" w:cs="Times New Roman"/>
+          <w:sz w:val="20"/>
+          <w:szCs w:val="20"/>
+        </w:rPr>
+        <w:t>Rezaul</w:t>
+      </w:r>
+      <w:proofErr w:type="spellEnd"/>
+      <w:r>
+        <w:rPr>
+          <w:rFonts w:ascii="Times New Roman" w:hAnsi="Times New Roman" w:cs="Times New Roman"/>
+          <w:sz w:val="20"/>
+          <w:szCs w:val="20"/>
+        </w:rPr>
+        <w:t xml:space="preserve"> Karim and </w:t>
+      </w:r>
+      <w:proofErr w:type="spellStart"/>
+      <w:r>
+        <w:rPr>
+          <w:rFonts w:ascii="Times New Roman" w:hAnsi="Times New Roman" w:cs="Times New Roman"/>
+          <w:sz w:val="20"/>
+          <w:szCs w:val="20"/>
+        </w:rPr>
+        <w:t>Mahedi</w:t>
+      </w:r>
+      <w:proofErr w:type="spellEnd"/>
+      <w:r>
+        <w:rPr>
+          <w:rFonts w:ascii="Times New Roman" w:hAnsi="Times New Roman" w:cs="Times New Roman"/>
+          <w:sz w:val="20"/>
+          <w:szCs w:val="20"/>
+        </w:rPr>
+        <w:t xml:space="preserve"> Kaysar. </w:t>
+      </w:r>
+      <w:proofErr w:type="spellStart"/>
+      <w:r>
+        <w:rPr>
+          <w:rFonts w:ascii="Times New Roman" w:hAnsi="Times New Roman" w:cs="Times New Roman"/>
+          <w:sz w:val="20"/>
+          <w:szCs w:val="20"/>
+        </w:rPr>
+        <w:t>Packt</w:t>
+      </w:r>
+      <w:proofErr w:type="spellEnd"/>
+      <w:r>
+        <w:rPr>
+          <w:rFonts w:ascii="Times New Roman" w:hAnsi="Times New Roman" w:cs="Times New Roman"/>
+          <w:sz w:val="20"/>
+          <w:szCs w:val="20"/>
+        </w:rPr>
+        <w:t>.</w:t>
       </w:r>
     </w:p>
     <w:p>
@@ -329,7 +419,25 @@
           <w:sz w:val="20"/>
           <w:szCs w:val="20"/>
         </w:rPr>
-        <w:t>Learning Spark by Holden Karau, Andy Konwinski, Patrick Wendell and Matei Zaharia.</w:t>
+        <w:t xml:space="preserve">Learning Spark by Holden Karau, Andy Konwinski, Patrick </w:t>
+      </w:r>
+      <w:proofErr w:type="gramStart"/>
+      <w:r>
+        <w:rPr>
+          <w:rFonts w:ascii="Times New Roman" w:hAnsi="Times New Roman" w:cs="Times New Roman"/>
+          <w:sz w:val="20"/>
+          <w:szCs w:val="20"/>
+        </w:rPr>
+        <w:t>Wendell</w:t>
+      </w:r>
+      <w:proofErr w:type="gramEnd"/>
+      <w:r>
+        <w:rPr>
+          <w:rFonts w:ascii="Times New Roman" w:hAnsi="Times New Roman" w:cs="Times New Roman"/>
+          <w:sz w:val="20"/>
+          <w:szCs w:val="20"/>
+        </w:rPr>
+        <w:t xml:space="preserve"> and Matei Zaharia.</w:t>
       </w:r>
       <w:r>
         <w:rPr>
@@ -359,15 +467,43 @@
           <w:sz w:val="20"/>
           <w:szCs w:val="20"/>
         </w:rPr>
-        <w:t>Mastering Machine Learning with Python in Six Steps, by Manohar Swamynathan</w:t>
-      </w:r>
-      <w:r>
-        <w:rPr>
-          <w:rFonts w:ascii="Times New Roman" w:hAnsi="Times New Roman" w:cs="Times New Roman"/>
-          <w:sz w:val="20"/>
-          <w:szCs w:val="20"/>
-        </w:rPr>
-        <w:t>. Apress.</w:t>
+        <w:t xml:space="preserve">Mastering Machine Learning with Python in Six Steps, by Manohar </w:t>
+      </w:r>
+      <w:proofErr w:type="spellStart"/>
+      <w:r>
+        <w:rPr>
+          <w:rFonts w:ascii="Times New Roman" w:hAnsi="Times New Roman" w:cs="Times New Roman"/>
+          <w:sz w:val="20"/>
+          <w:szCs w:val="20"/>
+        </w:rPr>
+        <w:t>Swamynathan</w:t>
+      </w:r>
+      <w:proofErr w:type="spellEnd"/>
+      <w:r>
+        <w:rPr>
+          <w:rFonts w:ascii="Times New Roman" w:hAnsi="Times New Roman" w:cs="Times New Roman"/>
+          <w:sz w:val="20"/>
+          <w:szCs w:val="20"/>
+        </w:rPr>
+        <w:t xml:space="preserve">. </w:t>
+      </w:r>
+      <w:proofErr w:type="spellStart"/>
+      <w:r>
+        <w:rPr>
+          <w:rFonts w:ascii="Times New Roman" w:hAnsi="Times New Roman" w:cs="Times New Roman"/>
+          <w:sz w:val="20"/>
+          <w:szCs w:val="20"/>
+        </w:rPr>
+        <w:t>Apress</w:t>
+      </w:r>
+      <w:proofErr w:type="spellEnd"/>
+      <w:r>
+        <w:rPr>
+          <w:rFonts w:ascii="Times New Roman" w:hAnsi="Times New Roman" w:cs="Times New Roman"/>
+          <w:sz w:val="20"/>
+          <w:szCs w:val="20"/>
+        </w:rPr>
+        <w:t>.</w:t>
       </w:r>
     </w:p>
     <w:p>
@@ -575,32 +711,86 @@
           <w:sz w:val="20"/>
           <w:szCs w:val="20"/>
         </w:rPr>
-        <w:t xml:space="preserve">o push records into Apache Spark and link a Jupyter Notebook to it, stablish the connection and </w:t>
-      </w:r>
-      <w:r>
-        <w:rPr>
-          <w:rFonts w:ascii="Times New Roman" w:hAnsi="Times New Roman" w:cs="Times New Roman"/>
-          <w:sz w:val="20"/>
-          <w:szCs w:val="20"/>
-        </w:rPr>
-        <w:t>pull records into a pandas dataframe.</w:t>
-      </w:r>
-    </w:p>
-    <w:p>
-      <w:pPr>
-        <w:rPr>
-          <w:rFonts w:ascii="Times New Roman" w:hAnsi="Times New Roman" w:cs="Times New Roman"/>
-          <w:sz w:val="20"/>
-          <w:szCs w:val="20"/>
-        </w:rPr>
-      </w:pPr>
-      <w:r>
-        <w:rPr>
-          <w:rFonts w:ascii="Times New Roman" w:hAnsi="Times New Roman" w:cs="Times New Roman"/>
-          <w:sz w:val="20"/>
-          <w:szCs w:val="20"/>
-        </w:rPr>
-        <w:t>Videos to connect Jupyter Notebooks to Apache:</w:t>
+        <w:t xml:space="preserve">o push records into Apache Spark and link a </w:t>
+      </w:r>
+      <w:proofErr w:type="spellStart"/>
+      <w:r>
+        <w:rPr>
+          <w:rFonts w:ascii="Times New Roman" w:hAnsi="Times New Roman" w:cs="Times New Roman"/>
+          <w:sz w:val="20"/>
+          <w:szCs w:val="20"/>
+        </w:rPr>
+        <w:t>Jupyter</w:t>
+      </w:r>
+      <w:proofErr w:type="spellEnd"/>
+      <w:r>
+        <w:rPr>
+          <w:rFonts w:ascii="Times New Roman" w:hAnsi="Times New Roman" w:cs="Times New Roman"/>
+          <w:sz w:val="20"/>
+          <w:szCs w:val="20"/>
+        </w:rPr>
+        <w:t xml:space="preserve"> Notebook to it, stablish the connection and </w:t>
+      </w:r>
+      <w:r>
+        <w:rPr>
+          <w:rFonts w:ascii="Times New Roman" w:hAnsi="Times New Roman" w:cs="Times New Roman"/>
+          <w:sz w:val="20"/>
+          <w:szCs w:val="20"/>
+        </w:rPr>
+        <w:t xml:space="preserve">pull records into a pandas </w:t>
+      </w:r>
+      <w:proofErr w:type="spellStart"/>
+      <w:r>
+        <w:rPr>
+          <w:rFonts w:ascii="Times New Roman" w:hAnsi="Times New Roman" w:cs="Times New Roman"/>
+          <w:sz w:val="20"/>
+          <w:szCs w:val="20"/>
+        </w:rPr>
+        <w:t>dataframe</w:t>
+      </w:r>
+      <w:proofErr w:type="spellEnd"/>
+      <w:r>
+        <w:rPr>
+          <w:rFonts w:ascii="Times New Roman" w:hAnsi="Times New Roman" w:cs="Times New Roman"/>
+          <w:sz w:val="20"/>
+          <w:szCs w:val="20"/>
+        </w:rPr>
+        <w:t>.</w:t>
+      </w:r>
+    </w:p>
+    <w:p>
+      <w:pPr>
+        <w:rPr>
+          <w:rFonts w:ascii="Times New Roman" w:hAnsi="Times New Roman" w:cs="Times New Roman"/>
+          <w:sz w:val="20"/>
+          <w:szCs w:val="20"/>
+        </w:rPr>
+      </w:pPr>
+      <w:r>
+        <w:rPr>
+          <w:rFonts w:ascii="Times New Roman" w:hAnsi="Times New Roman" w:cs="Times New Roman"/>
+          <w:sz w:val="20"/>
+          <w:szCs w:val="20"/>
+        </w:rPr>
+        <w:t xml:space="preserve">Videos to connect </w:t>
+      </w:r>
+      <w:proofErr w:type="spellStart"/>
+      <w:r>
+        <w:rPr>
+          <w:rFonts w:ascii="Times New Roman" w:hAnsi="Times New Roman" w:cs="Times New Roman"/>
+          <w:sz w:val="20"/>
+          <w:szCs w:val="20"/>
+        </w:rPr>
+        <w:t>Jupyter</w:t>
+      </w:r>
+      <w:proofErr w:type="spellEnd"/>
+      <w:r>
+        <w:rPr>
+          <w:rFonts w:ascii="Times New Roman" w:hAnsi="Times New Roman" w:cs="Times New Roman"/>
+          <w:sz w:val="20"/>
+          <w:szCs w:val="20"/>
+        </w:rPr>
+        <w:t xml:space="preserve"> Notebooks to Apache:</w:t>
       </w:r>
     </w:p>
     <w:p>
@@ -736,7 +926,25 @@
           <w:sz w:val="20"/>
           <w:szCs w:val="20"/>
         </w:rPr>
-        <w:t>Apache Spark and connect it Jupyter Notebook.</w:t>
+        <w:t xml:space="preserve">Apache Spark and connect it </w:t>
+      </w:r>
+      <w:proofErr w:type="spellStart"/>
+      <w:r>
+        <w:rPr>
+          <w:rFonts w:ascii="Times New Roman" w:hAnsi="Times New Roman" w:cs="Times New Roman"/>
+          <w:sz w:val="20"/>
+          <w:szCs w:val="20"/>
+        </w:rPr>
+        <w:t>Jupyter</w:t>
+      </w:r>
+      <w:proofErr w:type="spellEnd"/>
+      <w:r>
+        <w:rPr>
+          <w:rFonts w:ascii="Times New Roman" w:hAnsi="Times New Roman" w:cs="Times New Roman"/>
+          <w:sz w:val="20"/>
+          <w:szCs w:val="20"/>
+        </w:rPr>
+        <w:t xml:space="preserve"> Notebook.</w:t>
       </w:r>
     </w:p>
     <w:p>
@@ -775,7 +983,25 @@
           <w:sz w:val="20"/>
           <w:szCs w:val="20"/>
         </w:rPr>
-        <w:t>Tom White, 2012, Hadoop The Definitive Guide, O’Reilly Publishing</w:t>
+        <w:t xml:space="preserve">Tom White, 2012, Hadoop </w:t>
+      </w:r>
+      <w:proofErr w:type="gramStart"/>
+      <w:r>
+        <w:rPr>
+          <w:rFonts w:ascii="Times New Roman" w:hAnsi="Times New Roman" w:cs="Times New Roman"/>
+          <w:sz w:val="20"/>
+          <w:szCs w:val="20"/>
+        </w:rPr>
+        <w:t>The</w:t>
+      </w:r>
+      <w:proofErr w:type="gramEnd"/>
+      <w:r>
+        <w:rPr>
+          <w:rFonts w:ascii="Times New Roman" w:hAnsi="Times New Roman" w:cs="Times New Roman"/>
+          <w:sz w:val="20"/>
+          <w:szCs w:val="20"/>
+        </w:rPr>
+        <w:t xml:space="preserve"> Definitive Guide, O’Reilly Publishing</w:t>
       </w:r>
     </w:p>
     <w:p>
@@ -813,13 +1039,41 @@
           <w:szCs w:val="20"/>
         </w:rPr>
       </w:pPr>
-      <w:r>
-        <w:rPr>
-          <w:rFonts w:ascii="Times New Roman" w:hAnsi="Times New Roman" w:cs="Times New Roman"/>
-          <w:sz w:val="20"/>
-          <w:szCs w:val="20"/>
-        </w:rPr>
-        <w:t>Lublinsky B., Smith K. T. and Yakubovich A 2013, Professional Hadoop Solutions, Wrox [ISBN: 13:978-11186]</w:t>
+      <w:proofErr w:type="spellStart"/>
+      <w:r>
+        <w:rPr>
+          <w:rFonts w:ascii="Times New Roman" w:hAnsi="Times New Roman" w:cs="Times New Roman"/>
+          <w:sz w:val="20"/>
+          <w:szCs w:val="20"/>
+        </w:rPr>
+        <w:t>Lublinsky</w:t>
+      </w:r>
+      <w:proofErr w:type="spellEnd"/>
+      <w:r>
+        <w:rPr>
+          <w:rFonts w:ascii="Times New Roman" w:hAnsi="Times New Roman" w:cs="Times New Roman"/>
+          <w:sz w:val="20"/>
+          <w:szCs w:val="20"/>
+        </w:rPr>
+        <w:t xml:space="preserve"> B., Smith K. T. and Yakubovich A 2013, Professional Hadoop Solutions, </w:t>
+      </w:r>
+      <w:proofErr w:type="spellStart"/>
+      <w:r>
+        <w:rPr>
+          <w:rFonts w:ascii="Times New Roman" w:hAnsi="Times New Roman" w:cs="Times New Roman"/>
+          <w:sz w:val="20"/>
+          <w:szCs w:val="20"/>
+        </w:rPr>
+        <w:t>Wrox</w:t>
+      </w:r>
+      <w:proofErr w:type="spellEnd"/>
+      <w:r>
+        <w:rPr>
+          <w:rFonts w:ascii="Times New Roman" w:hAnsi="Times New Roman" w:cs="Times New Roman"/>
+          <w:sz w:val="20"/>
+          <w:szCs w:val="20"/>
+        </w:rPr>
+        <w:t xml:space="preserve"> [ISBN: 13:978-11186]</w:t>
       </w:r>
     </w:p>
     <w:p>
@@ -1012,8 +1266,18 @@
           <w:sz w:val="20"/>
           <w:szCs w:val="20"/>
         </w:rPr>
-        <w:t>Connecting Jupyter</w:t>
-      </w:r>
+        <w:t xml:space="preserve">Connecting </w:t>
+      </w:r>
+      <w:proofErr w:type="spellStart"/>
+      <w:r>
+        <w:rPr>
+          <w:rFonts w:ascii="Times New Roman" w:hAnsi="Times New Roman" w:cs="Times New Roman"/>
+          <w:sz w:val="20"/>
+          <w:szCs w:val="20"/>
+        </w:rPr>
+        <w:t>Jupyter</w:t>
+      </w:r>
+      <w:proofErr w:type="spellEnd"/>
       <w:r>
         <w:rPr>
           <w:rFonts w:ascii="Times New Roman" w:hAnsi="Times New Roman" w:cs="Times New Roman"/>
@@ -1036,6 +1300,7 @@
           <w:szCs w:val="20"/>
         </w:rPr>
       </w:pPr>
+      <w:proofErr w:type="spellStart"/>
       <w:r>
         <w:rPr>
           <w:rFonts w:ascii="Times New Roman" w:hAnsi="Times New Roman" w:cs="Times New Roman"/>
@@ -1044,6 +1309,7 @@
         </w:rPr>
         <w:t>Spark_App_Using_PySpark.ipynb</w:t>
       </w:r>
+      <w:proofErr w:type="spellEnd"/>
       <w:r>
         <w:rPr>
           <w:rFonts w:ascii="Times New Roman" w:hAnsi="Times New Roman" w:cs="Times New Roman"/>
@@ -1076,13 +1342,23 @@
         </w:rPr>
         <w:t xml:space="preserve">all records in </w:t>
       </w:r>
-      <w:r>
-        <w:rPr>
-          <w:rFonts w:ascii="Times New Roman" w:hAnsi="Times New Roman" w:cs="Times New Roman"/>
-          <w:sz w:val="20"/>
-          <w:szCs w:val="20"/>
-        </w:rPr>
-        <w:t>parket format, note that size decreases.</w:t>
+      <w:proofErr w:type="spellStart"/>
+      <w:r>
+        <w:rPr>
+          <w:rFonts w:ascii="Times New Roman" w:hAnsi="Times New Roman" w:cs="Times New Roman"/>
+          <w:sz w:val="20"/>
+          <w:szCs w:val="20"/>
+        </w:rPr>
+        <w:t>parket</w:t>
+      </w:r>
+      <w:proofErr w:type="spellEnd"/>
+      <w:r>
+        <w:rPr>
+          <w:rFonts w:ascii="Times New Roman" w:hAnsi="Times New Roman" w:cs="Times New Roman"/>
+          <w:sz w:val="20"/>
+          <w:szCs w:val="20"/>
+        </w:rPr>
+        <w:t xml:space="preserve"> format, note that size decreases.</w:t>
       </w:r>
     </w:p>
     <w:p>
@@ -1098,6 +1374,7 @@
           <w:szCs w:val="20"/>
         </w:rPr>
       </w:pPr>
+      <w:proofErr w:type="spellStart"/>
       <w:r>
         <w:rPr>
           <w:rFonts w:ascii="Times New Roman" w:hAnsi="Times New Roman" w:cs="Times New Roman"/>
@@ -1114,6 +1391,7 @@
         </w:rPr>
         <w:t>.ipynb</w:t>
       </w:r>
+      <w:proofErr w:type="spellEnd"/>
       <w:r>
         <w:rPr>
           <w:rFonts w:ascii="Times New Roman" w:hAnsi="Times New Roman" w:cs="Times New Roman"/>
@@ -1128,7 +1406,25 @@
           <w:sz w:val="20"/>
           <w:szCs w:val="20"/>
         </w:rPr>
-        <w:t>we can interact with spark using pyspark.</w:t>
+        <w:t xml:space="preserve">we can interact with spark using </w:t>
+      </w:r>
+      <w:proofErr w:type="spellStart"/>
+      <w:r>
+        <w:rPr>
+          <w:rFonts w:ascii="Times New Roman" w:hAnsi="Times New Roman" w:cs="Times New Roman"/>
+          <w:sz w:val="20"/>
+          <w:szCs w:val="20"/>
+        </w:rPr>
+        <w:t>pyspark</w:t>
+      </w:r>
+      <w:proofErr w:type="spellEnd"/>
+      <w:r>
+        <w:rPr>
+          <w:rFonts w:ascii="Times New Roman" w:hAnsi="Times New Roman" w:cs="Times New Roman"/>
+          <w:sz w:val="20"/>
+          <w:szCs w:val="20"/>
+        </w:rPr>
+        <w:t>.</w:t>
       </w:r>
     </w:p>
     <w:p>
@@ -1186,7 +1482,97 @@
           <w:sz w:val="20"/>
           <w:szCs w:val="20"/>
         </w:rPr>
-        <w:t>When converting a Spark DataFrame to a Pandas DataFrame, it was not possible due to memory constraints. This is an interesting topic to discuss in the paper because many data scientists, when trying to develop machine learning models, will need to parse large Spark DataFrames into a Pandas DataFrame in order to perform machine learning or deep learning techniques. A nice takeaway for today.</w:t>
+        <w:t xml:space="preserve">When converting a Spark </w:t>
+      </w:r>
+      <w:proofErr w:type="spellStart"/>
+      <w:r>
+        <w:rPr>
+          <w:rFonts w:ascii="Times New Roman" w:hAnsi="Times New Roman" w:cs="Times New Roman"/>
+          <w:sz w:val="20"/>
+          <w:szCs w:val="20"/>
+        </w:rPr>
+        <w:t>DataFrame</w:t>
+      </w:r>
+      <w:proofErr w:type="spellEnd"/>
+      <w:r>
+        <w:rPr>
+          <w:rFonts w:ascii="Times New Roman" w:hAnsi="Times New Roman" w:cs="Times New Roman"/>
+          <w:sz w:val="20"/>
+          <w:szCs w:val="20"/>
+        </w:rPr>
+        <w:t xml:space="preserve"> to a Pandas </w:t>
+      </w:r>
+      <w:proofErr w:type="spellStart"/>
+      <w:r>
+        <w:rPr>
+          <w:rFonts w:ascii="Times New Roman" w:hAnsi="Times New Roman" w:cs="Times New Roman"/>
+          <w:sz w:val="20"/>
+          <w:szCs w:val="20"/>
+        </w:rPr>
+        <w:t>DataFrame</w:t>
+      </w:r>
+      <w:proofErr w:type="spellEnd"/>
+      <w:r>
+        <w:rPr>
+          <w:rFonts w:ascii="Times New Roman" w:hAnsi="Times New Roman" w:cs="Times New Roman"/>
+          <w:sz w:val="20"/>
+          <w:szCs w:val="20"/>
+        </w:rPr>
+        <w:t xml:space="preserve">, it was not possible due to memory constraints. This is an interesting topic to discuss in the paper because many data scientists, when trying to develop machine learning models, will need to parse large Spark </w:t>
+      </w:r>
+      <w:proofErr w:type="spellStart"/>
+      <w:r>
+        <w:rPr>
+          <w:rFonts w:ascii="Times New Roman" w:hAnsi="Times New Roman" w:cs="Times New Roman"/>
+          <w:sz w:val="20"/>
+          <w:szCs w:val="20"/>
+        </w:rPr>
+        <w:t>DataFrames</w:t>
+      </w:r>
+      <w:proofErr w:type="spellEnd"/>
+      <w:r>
+        <w:rPr>
+          <w:rFonts w:ascii="Times New Roman" w:hAnsi="Times New Roman" w:cs="Times New Roman"/>
+          <w:sz w:val="20"/>
+          <w:szCs w:val="20"/>
+        </w:rPr>
+        <w:t xml:space="preserve"> into a Pandas </w:t>
+      </w:r>
+      <w:proofErr w:type="spellStart"/>
+      <w:r>
+        <w:rPr>
+          <w:rFonts w:ascii="Times New Roman" w:hAnsi="Times New Roman" w:cs="Times New Roman"/>
+          <w:sz w:val="20"/>
+          <w:szCs w:val="20"/>
+        </w:rPr>
+        <w:t>DataFrame</w:t>
+      </w:r>
+      <w:proofErr w:type="spellEnd"/>
+      <w:r>
+        <w:rPr>
+          <w:rFonts w:ascii="Times New Roman" w:hAnsi="Times New Roman" w:cs="Times New Roman"/>
+          <w:sz w:val="20"/>
+          <w:szCs w:val="20"/>
+        </w:rPr>
+        <w:t xml:space="preserve"> </w:t>
+      </w:r>
+      <w:proofErr w:type="gramStart"/>
+      <w:r>
+        <w:rPr>
+          <w:rFonts w:ascii="Times New Roman" w:hAnsi="Times New Roman" w:cs="Times New Roman"/>
+          <w:sz w:val="20"/>
+          <w:szCs w:val="20"/>
+        </w:rPr>
+        <w:t>in order to</w:t>
+      </w:r>
+      <w:proofErr w:type="gramEnd"/>
+      <w:r>
+        <w:rPr>
+          <w:rFonts w:ascii="Times New Roman" w:hAnsi="Times New Roman" w:cs="Times New Roman"/>
+          <w:sz w:val="20"/>
+          <w:szCs w:val="20"/>
+        </w:rPr>
+        <w:t xml:space="preserve"> perform machine learning or deep learning techniques. A nice takeaway for today.</w:t>
       </w:r>
     </w:p>
     <w:p>
@@ -1244,7 +1630,25 @@
           <w:sz w:val="20"/>
           <w:szCs w:val="20"/>
         </w:rPr>
-        <w:t xml:space="preserve">Creating a Spark database from a large 3.61GB JSON file for modeling purposes is impractical due to its size. We need to adapt our dataset for modelling, </w:t>
+        <w:t xml:space="preserve">Creating a Spark database from a large 3.61GB JSON file for </w:t>
+      </w:r>
+      <w:proofErr w:type="spellStart"/>
+      <w:r>
+        <w:rPr>
+          <w:rFonts w:ascii="Times New Roman" w:hAnsi="Times New Roman" w:cs="Times New Roman"/>
+          <w:sz w:val="20"/>
+          <w:szCs w:val="20"/>
+        </w:rPr>
+        <w:t>modeling</w:t>
+      </w:r>
+      <w:proofErr w:type="spellEnd"/>
+      <w:r>
+        <w:rPr>
+          <w:rFonts w:ascii="Times New Roman" w:hAnsi="Times New Roman" w:cs="Times New Roman"/>
+          <w:sz w:val="20"/>
+          <w:szCs w:val="20"/>
+        </w:rPr>
+        <w:t xml:space="preserve"> purposes is impractical due to its size. We need to adapt our dataset for modelling, </w:t>
       </w:r>
       <w:r>
         <w:rPr>
@@ -1260,7 +1664,25 @@
           <w:sz w:val="20"/>
           <w:szCs w:val="20"/>
         </w:rPr>
-        <w:t xml:space="preserve"> Jupyter Notebooks</w:t>
+        <w:t xml:space="preserve"> </w:t>
+      </w:r>
+      <w:proofErr w:type="spellStart"/>
+      <w:r>
+        <w:rPr>
+          <w:rFonts w:ascii="Times New Roman" w:hAnsi="Times New Roman" w:cs="Times New Roman"/>
+          <w:sz w:val="20"/>
+          <w:szCs w:val="20"/>
+        </w:rPr>
+        <w:t>Jupyter</w:t>
+      </w:r>
+      <w:proofErr w:type="spellEnd"/>
+      <w:r>
+        <w:rPr>
+          <w:rFonts w:ascii="Times New Roman" w:hAnsi="Times New Roman" w:cs="Times New Roman"/>
+          <w:sz w:val="20"/>
+          <w:szCs w:val="20"/>
+        </w:rPr>
+        <w:t xml:space="preserve"> Notebooks</w:t>
       </w:r>
       <w:r>
         <w:rPr>
@@ -1306,8 +1728,18 @@
           <w:sz w:val="20"/>
           <w:szCs w:val="20"/>
         </w:rPr>
-        <w:t>Creating_Spark_DB_Loading_3.61GB_json.ipynb</w:t>
-      </w:r>
+        <w:t>Creating_Spark_DB_Loading_3.61GB_</w:t>
+      </w:r>
+      <w:proofErr w:type="gramStart"/>
+      <w:r>
+        <w:rPr>
+          <w:rFonts w:ascii="Times New Roman" w:hAnsi="Times New Roman" w:cs="Times New Roman"/>
+          <w:sz w:val="20"/>
+          <w:szCs w:val="20"/>
+        </w:rPr>
+        <w:t>json.ipynb</w:t>
+      </w:r>
+      <w:proofErr w:type="gramEnd"/>
     </w:p>
     <w:p>
       <w:pPr>
@@ -1322,14 +1754,26 @@
           <w:szCs w:val="20"/>
         </w:rPr>
       </w:pPr>
-      <w:r>
-        <w:rPr>
-          <w:rFonts w:ascii="Times New Roman" w:hAnsi="Times New Roman" w:cs="Times New Roman"/>
-          <w:sz w:val="20"/>
-          <w:szCs w:val="20"/>
-        </w:rPr>
-        <w:t>Spark_DB_Parket_pd_df.ipynb</w:t>
-      </w:r>
+      <w:proofErr w:type="spellStart"/>
+      <w:r>
+        <w:rPr>
+          <w:rFonts w:ascii="Times New Roman" w:hAnsi="Times New Roman" w:cs="Times New Roman"/>
+          <w:sz w:val="20"/>
+          <w:szCs w:val="20"/>
+        </w:rPr>
+        <w:t>Spark_DB_Parket_pd_</w:t>
+      </w:r>
+      <w:proofErr w:type="gramStart"/>
+      <w:r>
+        <w:rPr>
+          <w:rFonts w:ascii="Times New Roman" w:hAnsi="Times New Roman" w:cs="Times New Roman"/>
+          <w:sz w:val="20"/>
+          <w:szCs w:val="20"/>
+        </w:rPr>
+        <w:t>df.ipynb</w:t>
+      </w:r>
+      <w:proofErr w:type="spellEnd"/>
+      <w:proofErr w:type="gramEnd"/>
     </w:p>
     <w:p>
       <w:pPr>
@@ -1461,7 +1905,73 @@
           <w:lang w:eastAsia="en-IE"/>
           <w14:ligatures w14:val="none"/>
         </w:rPr>
-        <w:t>: org.apache.spark.SparkException: Job aborted due to stage failure: Total size of serialized results of 11 tasks (1145.7 MiB) is bigger than spark.driver.maxResultSize (1024.0 MiB)</w:t>
+        <w:t xml:space="preserve">: </w:t>
+      </w:r>
+      <w:proofErr w:type="spellStart"/>
+      <w:proofErr w:type="gramStart"/>
+      <w:r>
+        <w:rPr>
+          <w:rFonts w:ascii="Courier New" w:eastAsia="Times New Roman" w:hAnsi="Courier New" w:cs="Courier New"/>
+          <w:color w:val="000000"/>
+          <w:kern w:val="0"/>
+          <w:sz w:val="21"/>
+          <w:szCs w:val="21"/>
+          <w:lang w:eastAsia="en-IE"/>
+          <w14:ligatures w14:val="none"/>
+        </w:rPr>
+        <w:t>org.apache</w:t>
+      </w:r>
+      <w:proofErr w:type="gramEnd"/>
+      <w:r>
+        <w:rPr>
+          <w:rFonts w:ascii="Courier New" w:eastAsia="Times New Roman" w:hAnsi="Courier New" w:cs="Courier New"/>
+          <w:color w:val="000000"/>
+          <w:kern w:val="0"/>
+          <w:sz w:val="21"/>
+          <w:szCs w:val="21"/>
+          <w:lang w:eastAsia="en-IE"/>
+          <w14:ligatures w14:val="none"/>
+        </w:rPr>
+        <w:t>.spark.SparkException</w:t>
+      </w:r>
+      <w:proofErr w:type="spellEnd"/>
+      <w:r>
+        <w:rPr>
+          <w:rFonts w:ascii="Courier New" w:eastAsia="Times New Roman" w:hAnsi="Courier New" w:cs="Courier New"/>
+          <w:color w:val="000000"/>
+          <w:kern w:val="0"/>
+          <w:sz w:val="21"/>
+          <w:szCs w:val="21"/>
+          <w:lang w:eastAsia="en-IE"/>
+          <w14:ligatures w14:val="none"/>
+        </w:rPr>
+        <w:t xml:space="preserve">: Job aborted due to stage failure: Total size of serialized results of 11 tasks (1145.7 MiB) is bigger than </w:t>
+      </w:r>
+      <w:proofErr w:type="spellStart"/>
+      <w:r>
+        <w:rPr>
+          <w:rFonts w:ascii="Courier New" w:eastAsia="Times New Roman" w:hAnsi="Courier New" w:cs="Courier New"/>
+          <w:color w:val="000000"/>
+          <w:kern w:val="0"/>
+          <w:sz w:val="21"/>
+          <w:szCs w:val="21"/>
+          <w:lang w:eastAsia="en-IE"/>
+          <w14:ligatures w14:val="none"/>
+        </w:rPr>
+        <w:t>spark.driver.maxResultSize</w:t>
+      </w:r>
+      <w:proofErr w:type="spellEnd"/>
+      <w:r>
+        <w:rPr>
+          <w:rFonts w:ascii="Courier New" w:eastAsia="Times New Roman" w:hAnsi="Courier New" w:cs="Courier New"/>
+          <w:color w:val="000000"/>
+          <w:kern w:val="0"/>
+          <w:sz w:val="21"/>
+          <w:szCs w:val="21"/>
+          <w:lang w:eastAsia="en-IE"/>
+          <w14:ligatures w14:val="none"/>
+        </w:rPr>
+        <w:t xml:space="preserve"> (1024.0 MiB)</w:t>
       </w:r>
     </w:p>
     <w:p>
@@ -1565,13 +2075,23 @@
           <w:szCs w:val="20"/>
         </w:rPr>
       </w:pPr>
-      <w:r>
-        <w:rPr>
-          <w:rFonts w:ascii="Times New Roman" w:hAnsi="Times New Roman" w:cs="Times New Roman"/>
-          <w:sz w:val="20"/>
-          <w:szCs w:val="20"/>
-        </w:rPr>
-        <w:t>Keras, on the other hand, is a high-level neural networks API, typically used for building and training deep learning models.</w:t>
+      <w:proofErr w:type="spellStart"/>
+      <w:r>
+        <w:rPr>
+          <w:rFonts w:ascii="Times New Roman" w:hAnsi="Times New Roman" w:cs="Times New Roman"/>
+          <w:sz w:val="20"/>
+          <w:szCs w:val="20"/>
+        </w:rPr>
+        <w:t>Keras</w:t>
+      </w:r>
+      <w:proofErr w:type="spellEnd"/>
+      <w:r>
+        <w:rPr>
+          <w:rFonts w:ascii="Times New Roman" w:hAnsi="Times New Roman" w:cs="Times New Roman"/>
+          <w:sz w:val="20"/>
+          <w:szCs w:val="20"/>
+        </w:rPr>
+        <w:t>, on the other hand, is a high-level neural networks API, typically used for building and training deep learning models.</w:t>
       </w:r>
     </w:p>
     <w:p>
@@ -1720,24 +2240,70 @@
           <w:sz w:val="20"/>
           <w:szCs w:val="20"/>
         </w:rPr>
-        <w:t>, pulled into MySQL, pulled using PySpark and then modelled it in an ANN.</w:t>
-      </w:r>
-    </w:p>
-    <w:p>
-      <w:pPr>
-        <w:rPr>
-          <w:rFonts w:ascii="Times New Roman" w:hAnsi="Times New Roman" w:cs="Times New Roman"/>
-          <w:sz w:val="20"/>
-          <w:szCs w:val="20"/>
-        </w:rPr>
-      </w:pPr>
-      <w:r>
-        <w:rPr>
-          <w:rFonts w:ascii="Times New Roman" w:hAnsi="Times New Roman" w:cs="Times New Roman"/>
-          <w:sz w:val="20"/>
-          <w:szCs w:val="20"/>
-        </w:rPr>
-        <w:t xml:space="preserve">Finally to demonstrate how Big Data has helped we will use a coding library (the likes of Keras) and implement some ANN. From the technical standpoint </w:t>
+        <w:t xml:space="preserve">, pulled into MySQL, pulled using </w:t>
+      </w:r>
+      <w:proofErr w:type="spellStart"/>
+      <w:r>
+        <w:rPr>
+          <w:rFonts w:ascii="Times New Roman" w:hAnsi="Times New Roman" w:cs="Times New Roman"/>
+          <w:sz w:val="20"/>
+          <w:szCs w:val="20"/>
+        </w:rPr>
+        <w:t>PySpark</w:t>
+      </w:r>
+      <w:proofErr w:type="spellEnd"/>
+      <w:r>
+        <w:rPr>
+          <w:rFonts w:ascii="Times New Roman" w:hAnsi="Times New Roman" w:cs="Times New Roman"/>
+          <w:sz w:val="20"/>
+          <w:szCs w:val="20"/>
+        </w:rPr>
+        <w:t xml:space="preserve"> and then modelled it in an ANN.</w:t>
+      </w:r>
+    </w:p>
+    <w:p>
+      <w:pPr>
+        <w:rPr>
+          <w:rFonts w:ascii="Times New Roman" w:hAnsi="Times New Roman" w:cs="Times New Roman"/>
+          <w:sz w:val="20"/>
+          <w:szCs w:val="20"/>
+        </w:rPr>
+      </w:pPr>
+      <w:proofErr w:type="gramStart"/>
+      <w:r>
+        <w:rPr>
+          <w:rFonts w:ascii="Times New Roman" w:hAnsi="Times New Roman" w:cs="Times New Roman"/>
+          <w:sz w:val="20"/>
+          <w:szCs w:val="20"/>
+        </w:rPr>
+        <w:t>Finally</w:t>
+      </w:r>
+      <w:proofErr w:type="gramEnd"/>
+      <w:r>
+        <w:rPr>
+          <w:rFonts w:ascii="Times New Roman" w:hAnsi="Times New Roman" w:cs="Times New Roman"/>
+          <w:sz w:val="20"/>
+          <w:szCs w:val="20"/>
+        </w:rPr>
+        <w:t xml:space="preserve"> to demonstrate how Big Data has helped we will use a coding library (the likes of </w:t>
+      </w:r>
+      <w:proofErr w:type="spellStart"/>
+      <w:r>
+        <w:rPr>
+          <w:rFonts w:ascii="Times New Roman" w:hAnsi="Times New Roman" w:cs="Times New Roman"/>
+          <w:sz w:val="20"/>
+          <w:szCs w:val="20"/>
+        </w:rPr>
+        <w:t>Keras</w:t>
+      </w:r>
+      <w:proofErr w:type="spellEnd"/>
+      <w:r>
+        <w:rPr>
+          <w:rFonts w:ascii="Times New Roman" w:hAnsi="Times New Roman" w:cs="Times New Roman"/>
+          <w:sz w:val="20"/>
+          <w:szCs w:val="20"/>
+        </w:rPr>
+        <w:t xml:space="preserve">) and implement some ANN. From the technical standpoint </w:t>
       </w:r>
       <w:r>
         <w:rPr>
@@ -1803,7 +2369,25 @@
           <w:sz w:val="20"/>
           <w:szCs w:val="20"/>
         </w:rPr>
-        <w:t>Importing 1.3GB csv file into MySQL using Jupyter Notebook</w:t>
+        <w:t xml:space="preserve">Importing 1.3GB csv file into MySQL using </w:t>
+      </w:r>
+      <w:proofErr w:type="spellStart"/>
+      <w:r>
+        <w:rPr>
+          <w:rFonts w:ascii="Times New Roman" w:hAnsi="Times New Roman" w:cs="Times New Roman"/>
+          <w:sz w:val="20"/>
+          <w:szCs w:val="20"/>
+        </w:rPr>
+        <w:t>Jupyter</w:t>
+      </w:r>
+      <w:proofErr w:type="spellEnd"/>
+      <w:r>
+        <w:rPr>
+          <w:rFonts w:ascii="Times New Roman" w:hAnsi="Times New Roman" w:cs="Times New Roman"/>
+          <w:sz w:val="20"/>
+          <w:szCs w:val="20"/>
+        </w:rPr>
+        <w:t xml:space="preserve"> Notebook</w:t>
       </w:r>
       <w:r>
         <w:rPr>
@@ -2187,7 +2771,25 @@
           <w:sz w:val="20"/>
           <w:szCs w:val="20"/>
         </w:rPr>
-        <w:t>Geyer, R.C., Klein, T., and Nabi, M. (2017). 'Differentially Private Federated Learning: A Client Level Perspective', arXiv preprint arXiv:1712.07557.</w:t>
+        <w:t xml:space="preserve">Geyer, R.C., Klein, T., and Nabi, M. (2017). 'Differentially Private Federated Learning: A Client Level Perspective', </w:t>
+      </w:r>
+      <w:proofErr w:type="spellStart"/>
+      <w:r>
+        <w:rPr>
+          <w:rFonts w:ascii="Times New Roman" w:hAnsi="Times New Roman" w:cs="Times New Roman"/>
+          <w:sz w:val="20"/>
+          <w:szCs w:val="20"/>
+        </w:rPr>
+        <w:t>arXiv</w:t>
+      </w:r>
+      <w:proofErr w:type="spellEnd"/>
+      <w:r>
+        <w:rPr>
+          <w:rFonts w:ascii="Times New Roman" w:hAnsi="Times New Roman" w:cs="Times New Roman"/>
+          <w:sz w:val="20"/>
+          <w:szCs w:val="20"/>
+        </w:rPr>
+        <w:t xml:space="preserve"> preprint arXiv:1712.07557.</w:t>
       </w:r>
     </w:p>
     <w:p>
@@ -2263,8 +2865,29 @@
           <w:szCs w:val="20"/>
           <w:lang w:val="en-US"/>
         </w:rPr>
-        <w:t xml:space="preserve">Konečný, J., McMahan, H.B., Yu, F.X., Richtárik, P., Suresh, A.T., and Bacon, D. (2016). 'Federated Learning: Strategies for Improving Communication Efficiency', </w:t>
-      </w:r>
+        <w:t xml:space="preserve">Konečný, J., McMahan, H.B., Yu, F.X., </w:t>
+      </w:r>
+      <w:proofErr w:type="spellStart"/>
+      <w:r>
+        <w:rPr>
+          <w:rFonts w:ascii="Times New Roman" w:hAnsi="Times New Roman" w:cs="Times New Roman"/>
+          <w:sz w:val="20"/>
+          <w:szCs w:val="20"/>
+          <w:lang w:val="en-US"/>
+        </w:rPr>
+        <w:t>Richtárik</w:t>
+      </w:r>
+      <w:proofErr w:type="spellEnd"/>
+      <w:r>
+        <w:rPr>
+          <w:rFonts w:ascii="Times New Roman" w:hAnsi="Times New Roman" w:cs="Times New Roman"/>
+          <w:sz w:val="20"/>
+          <w:szCs w:val="20"/>
+          <w:lang w:val="en-US"/>
+        </w:rPr>
+        <w:t xml:space="preserve">, P., Suresh, A.T., and Bacon, D. (2016). 'Federated Learning: Strategies for Improving Communication Efficiency', </w:t>
+      </w:r>
+      <w:proofErr w:type="spellStart"/>
       <w:r>
         <w:rPr>
           <w:rFonts w:ascii="Times New Roman" w:hAnsi="Times New Roman" w:cs="Times New Roman"/>
@@ -2274,11 +2897,10 @@
           <w:szCs w:val="20"/>
           <w:lang w:val="en-US"/>
         </w:rPr>
-        <w:t>arXiv preprint arXiv:1610.05492.</w:t>
-      </w:r>
-    </w:p>
-    <w:p>
-      <w:pPr>
+        <w:t>arXiv</w:t>
+      </w:r>
+      <w:proofErr w:type="spellEnd"/>
+      <w:r>
         <w:rPr>
           <w:rFonts w:ascii="Times New Roman" w:hAnsi="Times New Roman" w:cs="Times New Roman"/>
           <w:i/>
@@ -2287,17 +2909,11 @@
           <w:szCs w:val="20"/>
           <w:lang w:val="en-US"/>
         </w:rPr>
-      </w:pPr>
-      <w:r>
-        <w:rPr>
-          <w:rFonts w:ascii="Times New Roman" w:hAnsi="Times New Roman" w:cs="Times New Roman"/>
-          <w:sz w:val="20"/>
-          <w:szCs w:val="20"/>
-          <w:lang w:val="en-US"/>
-        </w:rPr>
-        <w:t xml:space="preserve">Smith, V., Chiang, C.-K., Sanjabi, M., and Talwalkar, A. (2021). 'Federated Multi-Task Learning Under a Mixture of Distributions', </w:t>
-      </w:r>
-      <w:r>
+        <w:t xml:space="preserve"> preprint arXiv:1610.05492.</w:t>
+      </w:r>
+    </w:p>
+    <w:p>
+      <w:pPr>
         <w:rPr>
           <w:rFonts w:ascii="Times New Roman" w:hAnsi="Times New Roman" w:cs="Times New Roman"/>
           <w:i/>
@@ -2306,6 +2922,25 @@
           <w:szCs w:val="20"/>
           <w:lang w:val="en-US"/>
         </w:rPr>
+      </w:pPr>
+      <w:r>
+        <w:rPr>
+          <w:rFonts w:ascii="Times New Roman" w:hAnsi="Times New Roman" w:cs="Times New Roman"/>
+          <w:sz w:val="20"/>
+          <w:szCs w:val="20"/>
+          <w:lang w:val="en-US"/>
+        </w:rPr>
+        <w:t xml:space="preserve">Smith, V., Chiang, C.-K., Sanjabi, M., and Talwalkar, A. (2021). 'Federated Multi-Task Learning Under a Mixture of Distributions', </w:t>
+      </w:r>
+      <w:r>
+        <w:rPr>
+          <w:rFonts w:ascii="Times New Roman" w:hAnsi="Times New Roman" w:cs="Times New Roman"/>
+          <w:i/>
+          <w:iCs/>
+          <w:sz w:val="20"/>
+          <w:szCs w:val="20"/>
+          <w:lang w:val="en-US"/>
+        </w:rPr>
         <w:t>SIAM Journal on Optimization, 31(4), pp. 3075-3107.</w:t>
       </w:r>
     </w:p>
@@ -2382,7 +3017,25 @@
           <w:sz w:val="20"/>
           <w:szCs w:val="20"/>
         </w:rPr>
-        <w:t xml:space="preserve"> Data Analytics and Storage Solutions: MySQL, Spark and APIs in Neural Network</w:t>
+        <w:t xml:space="preserve"> Data Analytics and Storage Solutions: MySQL, </w:t>
+      </w:r>
+      <w:proofErr w:type="gramStart"/>
+      <w:r>
+        <w:rPr>
+          <w:rFonts w:ascii="Times New Roman" w:hAnsi="Times New Roman" w:cs="Times New Roman"/>
+          <w:sz w:val="20"/>
+          <w:szCs w:val="20"/>
+        </w:rPr>
+        <w:t>Spark</w:t>
+      </w:r>
+      <w:proofErr w:type="gramEnd"/>
+      <w:r>
+        <w:rPr>
+          <w:rFonts w:ascii="Times New Roman" w:hAnsi="Times New Roman" w:cs="Times New Roman"/>
+          <w:sz w:val="20"/>
+          <w:szCs w:val="20"/>
+        </w:rPr>
+        <w:t xml:space="preserve"> and APIs in Neural Network</w:t>
       </w:r>
       <w:r>
         <w:rPr>
@@ -2531,7 +3184,43 @@
           <w:sz w:val="20"/>
           <w:szCs w:val="20"/>
         </w:rPr>
-        <w:t xml:space="preserve">Muhammad told that the approach of using Windows is not good as Hadoop can’t run here. To meet the learning outcome we must use Hadoop a Big </w:t>
+        <w:t xml:space="preserve">Muhammad </w:t>
+      </w:r>
+      <w:proofErr w:type="gramStart"/>
+      <w:r>
+        <w:rPr>
+          <w:rFonts w:ascii="Times New Roman" w:hAnsi="Times New Roman" w:cs="Times New Roman"/>
+          <w:sz w:val="20"/>
+          <w:szCs w:val="20"/>
+        </w:rPr>
+        <w:t>told</w:t>
+      </w:r>
+      <w:proofErr w:type="gramEnd"/>
+      <w:r>
+        <w:rPr>
+          <w:rFonts w:ascii="Times New Roman" w:hAnsi="Times New Roman" w:cs="Times New Roman"/>
+          <w:sz w:val="20"/>
+          <w:szCs w:val="20"/>
+        </w:rPr>
+        <w:t xml:space="preserve"> that the approach of using Windows is not good as Hadoop can’t run here. To meet the learning </w:t>
+      </w:r>
+      <w:proofErr w:type="gramStart"/>
+      <w:r>
+        <w:rPr>
+          <w:rFonts w:ascii="Times New Roman" w:hAnsi="Times New Roman" w:cs="Times New Roman"/>
+          <w:sz w:val="20"/>
+          <w:szCs w:val="20"/>
+        </w:rPr>
+        <w:t>outcome</w:t>
+      </w:r>
+      <w:proofErr w:type="gramEnd"/>
+      <w:r>
+        <w:rPr>
+          <w:rFonts w:ascii="Times New Roman" w:hAnsi="Times New Roman" w:cs="Times New Roman"/>
+          <w:sz w:val="20"/>
+          <w:szCs w:val="20"/>
+        </w:rPr>
+        <w:t xml:space="preserve"> we must use Hadoop a Big </w:t>
       </w:r>
       <w:r>
         <w:rPr>
@@ -2755,7 +3444,25 @@
           <w:sz w:val="20"/>
           <w:szCs w:val="20"/>
         </w:rPr>
-        <w:t>coming to the end for a more accurate opinion.</w:t>
+        <w:t xml:space="preserve">coming to </w:t>
+      </w:r>
+      <w:proofErr w:type="gramStart"/>
+      <w:r>
+        <w:rPr>
+          <w:rFonts w:ascii="Times New Roman" w:hAnsi="Times New Roman" w:cs="Times New Roman"/>
+          <w:sz w:val="20"/>
+          <w:szCs w:val="20"/>
+        </w:rPr>
+        <w:t>the</w:t>
+      </w:r>
+      <w:proofErr w:type="gramEnd"/>
+      <w:r>
+        <w:rPr>
+          <w:rFonts w:ascii="Times New Roman" w:hAnsi="Times New Roman" w:cs="Times New Roman"/>
+          <w:sz w:val="20"/>
+          <w:szCs w:val="20"/>
+        </w:rPr>
+        <w:t xml:space="preserve"> end for a more accurate opinion.</w:t>
       </w:r>
     </w:p>
     <w:p>
@@ -2882,13 +3589,41 @@
         </w:rPr>
         <w:t xml:space="preserve">Writing structure for implementation part, uploading </w:t>
       </w:r>
-      <w:r>
-        <w:rPr>
-          <w:rFonts w:ascii="Times New Roman" w:hAnsi="Times New Roman" w:cs="Times New Roman"/>
-          <w:sz w:val="20"/>
-          <w:szCs w:val="20"/>
-        </w:rPr>
-        <w:t>NN_implementation jupyter Notebook used in VM Ubuntu.</w:t>
+      <w:proofErr w:type="spellStart"/>
+      <w:r>
+        <w:rPr>
+          <w:rFonts w:ascii="Times New Roman" w:hAnsi="Times New Roman" w:cs="Times New Roman"/>
+          <w:sz w:val="20"/>
+          <w:szCs w:val="20"/>
+        </w:rPr>
+        <w:t>NN_implementation</w:t>
+      </w:r>
+      <w:proofErr w:type="spellEnd"/>
+      <w:r>
+        <w:rPr>
+          <w:rFonts w:ascii="Times New Roman" w:hAnsi="Times New Roman" w:cs="Times New Roman"/>
+          <w:sz w:val="20"/>
+          <w:szCs w:val="20"/>
+        </w:rPr>
+        <w:t xml:space="preserve"> </w:t>
+      </w:r>
+      <w:proofErr w:type="spellStart"/>
+      <w:r>
+        <w:rPr>
+          <w:rFonts w:ascii="Times New Roman" w:hAnsi="Times New Roman" w:cs="Times New Roman"/>
+          <w:sz w:val="20"/>
+          <w:szCs w:val="20"/>
+        </w:rPr>
+        <w:t>jupyter</w:t>
+      </w:r>
+      <w:proofErr w:type="spellEnd"/>
+      <w:r>
+        <w:rPr>
+          <w:rFonts w:ascii="Times New Roman" w:hAnsi="Times New Roman" w:cs="Times New Roman"/>
+          <w:sz w:val="20"/>
+          <w:szCs w:val="20"/>
+        </w:rPr>
+        <w:t xml:space="preserve"> Notebook used in VM Ubuntu.</w:t>
       </w:r>
     </w:p>
     <w:p>
@@ -2973,13 +3708,23 @@
         </w:rPr>
         <w:t xml:space="preserve">Uploading </w:t>
       </w:r>
-      <w:r>
-        <w:rPr>
-          <w:rFonts w:ascii="Times New Roman" w:hAnsi="Times New Roman" w:cs="Times New Roman"/>
-          <w:sz w:val="20"/>
-          <w:szCs w:val="20"/>
-        </w:rPr>
-        <w:t>1.Increasing_dataset_size.ipynb</w:t>
+      <w:proofErr w:type="gramStart"/>
+      <w:r>
+        <w:rPr>
+          <w:rFonts w:ascii="Times New Roman" w:hAnsi="Times New Roman" w:cs="Times New Roman"/>
+          <w:sz w:val="20"/>
+          <w:szCs w:val="20"/>
+        </w:rPr>
+        <w:t>1.Increasing</w:t>
+      </w:r>
+      <w:proofErr w:type="gramEnd"/>
+      <w:r>
+        <w:rPr>
+          <w:rFonts w:ascii="Times New Roman" w:hAnsi="Times New Roman" w:cs="Times New Roman"/>
+          <w:sz w:val="20"/>
+          <w:szCs w:val="20"/>
+        </w:rPr>
+        <w:t>_dataset_size.ipynb</w:t>
       </w:r>
       <w:r>
         <w:rPr>
@@ -3003,7 +3748,25 @@
           <w:sz w:val="20"/>
           <w:szCs w:val="20"/>
         </w:rPr>
-        <w:t>Starting with MySQL dataload.</w:t>
+        <w:t xml:space="preserve">Starting with MySQL </w:t>
+      </w:r>
+      <w:proofErr w:type="spellStart"/>
+      <w:r>
+        <w:rPr>
+          <w:rFonts w:ascii="Times New Roman" w:hAnsi="Times New Roman" w:cs="Times New Roman"/>
+          <w:sz w:val="20"/>
+          <w:szCs w:val="20"/>
+        </w:rPr>
+        <w:t>dataload</w:t>
+      </w:r>
+      <w:proofErr w:type="spellEnd"/>
+      <w:r>
+        <w:rPr>
+          <w:rFonts w:ascii="Times New Roman" w:hAnsi="Times New Roman" w:cs="Times New Roman"/>
+          <w:sz w:val="20"/>
+          <w:szCs w:val="20"/>
+        </w:rPr>
+        <w:t>.</w:t>
       </w:r>
     </w:p>
     <w:p>
@@ -3063,13 +3826,23 @@
         </w:rPr>
         <w:t xml:space="preserve">Uploading </w:t>
       </w:r>
-      <w:r>
-        <w:rPr>
-          <w:rFonts w:ascii="Times New Roman" w:hAnsi="Times New Roman" w:cs="Times New Roman"/>
-          <w:sz w:val="20"/>
-          <w:szCs w:val="20"/>
-        </w:rPr>
-        <w:t>2.Importing_1.6GB_CSV_to_MySQL</w:t>
+      <w:proofErr w:type="gramStart"/>
+      <w:r>
+        <w:rPr>
+          <w:rFonts w:ascii="Times New Roman" w:hAnsi="Times New Roman" w:cs="Times New Roman"/>
+          <w:sz w:val="20"/>
+          <w:szCs w:val="20"/>
+        </w:rPr>
+        <w:t>2.Importing</w:t>
+      </w:r>
+      <w:proofErr w:type="gramEnd"/>
+      <w:r>
+        <w:rPr>
+          <w:rFonts w:ascii="Times New Roman" w:hAnsi="Times New Roman" w:cs="Times New Roman"/>
+          <w:sz w:val="20"/>
+          <w:szCs w:val="20"/>
+        </w:rPr>
+        <w:t>_1.6GB_CSV_to_MySQL</w:t>
       </w:r>
       <w:r>
         <w:rPr>
@@ -3143,17 +3916,7 @@
           <w:sz w:val="24"/>
           <w:szCs w:val="24"/>
         </w:rPr>
-        <w:t>2</w:t>
-      </w:r>
-      <w:r>
-        <w:rPr>
-          <w:rFonts w:ascii="Calibri" w:hAnsi="Calibri" w:cs="Calibri"/>
-          <w:b/>
-          <w:bCs/>
-          <w:sz w:val="24"/>
-          <w:szCs w:val="24"/>
-        </w:rPr>
-        <w:t>2</w:t>
+        <w:t>22</w:t>
       </w:r>
       <w:r>
         <w:rPr>
@@ -3168,21 +3931,6 @@
     </w:p>
     <w:p>
       <w:pPr>
-        <w:rPr>
-          <w:rFonts w:ascii="Times New Roman" w:hAnsi="Times New Roman" w:cs="Times New Roman"/>
-          <w:sz w:val="20"/>
-          <w:szCs w:val="20"/>
-        </w:rPr>
-      </w:pPr>
-      <w:r>
-        <w:rPr>
-          <w:rFonts w:ascii="Times New Roman" w:hAnsi="Times New Roman" w:cs="Times New Roman"/>
-          <w:sz w:val="20"/>
-          <w:szCs w:val="20"/>
-        </w:rPr>
-        <w:t xml:space="preserve">Paper section </w:t>
-      </w:r>
-      <w:r>
         <w:rPr>
           <w:rFonts w:ascii="Times New Roman" w:hAnsi="Times New Roman" w:cs="Times New Roman"/>
           <w:b/>
@@ -3192,7 +3940,14 @@
           <w:sz w:val="20"/>
           <w:szCs w:val="20"/>
         </w:rPr>
-        <w:t>D.</w:t>
+      </w:pPr>
+      <w:r>
+        <w:rPr>
+          <w:rFonts w:ascii="Times New Roman" w:hAnsi="Times New Roman" w:cs="Times New Roman"/>
+          <w:sz w:val="20"/>
+          <w:szCs w:val="20"/>
+        </w:rPr>
+        <w:t xml:space="preserve">Paper section </w:t>
       </w:r>
       <w:r>
         <w:rPr>
@@ -3204,8 +3959,7 @@
           <w:sz w:val="20"/>
           <w:szCs w:val="20"/>
         </w:rPr>
-        <w:tab/>
-        <w:t>Data from HDFS Modeled with a Neural Network</w:t>
+        <w:t>D.</w:t>
       </w:r>
       <w:r>
         <w:rPr>
@@ -3217,16 +3971,10 @@
           <w:sz w:val="20"/>
           <w:szCs w:val="20"/>
         </w:rPr>
-        <w:t xml:space="preserve"> </w:t>
-      </w:r>
-      <w:r>
-        <w:rPr>
-          <w:rFonts w:ascii="Times New Roman" w:hAnsi="Times New Roman" w:cs="Times New Roman"/>
-          <w:sz w:val="20"/>
-          <w:szCs w:val="20"/>
-        </w:rPr>
-        <w:t xml:space="preserve">completed. Next </w:t>
-      </w:r>
+        <w:tab/>
+        <w:t xml:space="preserve">Data from HDFS </w:t>
+      </w:r>
+      <w:proofErr w:type="spellStart"/>
       <w:r>
         <w:rPr>
           <w:rFonts w:ascii="Times New Roman" w:hAnsi="Times New Roman" w:cs="Times New Roman"/>
@@ -3237,8 +3985,9 @@
           <w:sz w:val="20"/>
           <w:szCs w:val="20"/>
         </w:rPr>
-        <w:t>E.</w:t>
-      </w:r>
+        <w:t>Modeled</w:t>
+      </w:r>
+      <w:proofErr w:type="spellEnd"/>
       <w:r>
         <w:rPr>
           <w:rFonts w:ascii="Times New Roman" w:hAnsi="Times New Roman" w:cs="Times New Roman"/>
@@ -3249,8 +3998,7 @@
           <w:sz w:val="20"/>
           <w:szCs w:val="20"/>
         </w:rPr>
-        <w:tab/>
-        <w:t>Data from MySQL Modeled with a Neural Network</w:t>
+        <w:t xml:space="preserve"> with a Neural Network</w:t>
       </w:r>
       <w:r>
         <w:rPr>
@@ -3262,8 +4010,238 @@
           <w:sz w:val="20"/>
           <w:szCs w:val="20"/>
         </w:rPr>
+        <w:t xml:space="preserve"> </w:t>
+      </w:r>
+      <w:r>
+        <w:rPr>
+          <w:rFonts w:ascii="Times New Roman" w:hAnsi="Times New Roman" w:cs="Times New Roman"/>
+          <w:sz w:val="20"/>
+          <w:szCs w:val="20"/>
+        </w:rPr>
+        <w:t xml:space="preserve">completed. Next </w:t>
+      </w:r>
+      <w:r>
+        <w:rPr>
+          <w:rFonts w:ascii="Times New Roman" w:hAnsi="Times New Roman" w:cs="Times New Roman"/>
+          <w:b/>
+          <w:bCs/>
+          <w:i/>
+          <w:iCs/>
+          <w:sz w:val="20"/>
+          <w:szCs w:val="20"/>
+        </w:rPr>
+        <w:t>E.</w:t>
+      </w:r>
+      <w:r>
+        <w:rPr>
+          <w:rFonts w:ascii="Times New Roman" w:hAnsi="Times New Roman" w:cs="Times New Roman"/>
+          <w:b/>
+          <w:bCs/>
+          <w:i/>
+          <w:iCs/>
+          <w:sz w:val="20"/>
+          <w:szCs w:val="20"/>
+        </w:rPr>
+        <w:tab/>
+        <w:t xml:space="preserve">Data from MySQL </w:t>
+      </w:r>
+      <w:proofErr w:type="spellStart"/>
+      <w:r>
+        <w:rPr>
+          <w:rFonts w:ascii="Times New Roman" w:hAnsi="Times New Roman" w:cs="Times New Roman"/>
+          <w:b/>
+          <w:bCs/>
+          <w:i/>
+          <w:iCs/>
+          <w:sz w:val="20"/>
+          <w:szCs w:val="20"/>
+        </w:rPr>
+        <w:t>Modeled</w:t>
+      </w:r>
+      <w:proofErr w:type="spellEnd"/>
+      <w:r>
+        <w:rPr>
+          <w:rFonts w:ascii="Times New Roman" w:hAnsi="Times New Roman" w:cs="Times New Roman"/>
+          <w:b/>
+          <w:bCs/>
+          <w:i/>
+          <w:iCs/>
+          <w:sz w:val="20"/>
+          <w:szCs w:val="20"/>
+        </w:rPr>
+        <w:t xml:space="preserve"> with a Neural Network</w:t>
+      </w:r>
+      <w:r>
+        <w:rPr>
+          <w:rFonts w:ascii="Times New Roman" w:hAnsi="Times New Roman" w:cs="Times New Roman"/>
+          <w:b/>
+          <w:bCs/>
+          <w:i/>
+          <w:iCs/>
+          <w:sz w:val="20"/>
+          <w:szCs w:val="20"/>
+        </w:rPr>
         <w:t>.</w:t>
       </w:r>
+    </w:p>
+    <w:p>
+      <w:pPr>
+        <w:rPr>
+          <w:rFonts w:ascii="Calibri" w:hAnsi="Calibri" w:cs="Calibri"/>
+          <w:b/>
+          <w:bCs/>
+          <w:sz w:val="24"/>
+          <w:szCs w:val="24"/>
+        </w:rPr>
+      </w:pPr>
+      <w:r>
+        <w:rPr>
+          <w:rFonts w:ascii="Calibri" w:hAnsi="Calibri" w:cs="Calibri"/>
+          <w:b/>
+          <w:bCs/>
+          <w:sz w:val="24"/>
+          <w:szCs w:val="24"/>
+        </w:rPr>
+        <w:t xml:space="preserve">March </w:t>
+      </w:r>
+      <w:r>
+        <w:rPr>
+          <w:rFonts w:ascii="Calibri" w:hAnsi="Calibri" w:cs="Calibri"/>
+          <w:b/>
+          <w:bCs/>
+          <w:sz w:val="24"/>
+          <w:szCs w:val="24"/>
+        </w:rPr>
+        <w:t>2</w:t>
+      </w:r>
+      <w:r>
+        <w:rPr>
+          <w:rFonts w:ascii="Calibri" w:hAnsi="Calibri" w:cs="Calibri"/>
+          <w:b/>
+          <w:bCs/>
+          <w:sz w:val="24"/>
+          <w:szCs w:val="24"/>
+        </w:rPr>
+        <w:t>3</w:t>
+      </w:r>
+      <w:r>
+        <w:rPr>
+          <w:rFonts w:ascii="Calibri" w:hAnsi="Calibri" w:cs="Calibri"/>
+          <w:b/>
+          <w:bCs/>
+          <w:sz w:val="24"/>
+          <w:szCs w:val="24"/>
+        </w:rPr>
+        <w:t>, 2024</w:t>
+      </w:r>
+    </w:p>
+    <w:p>
+      <w:pPr>
+        <w:rPr>
+          <w:rFonts w:ascii="Times New Roman" w:hAnsi="Times New Roman" w:cs="Times New Roman"/>
+          <w:sz w:val="20"/>
+          <w:szCs w:val="20"/>
+        </w:rPr>
+      </w:pPr>
+      <w:r>
+        <w:rPr>
+          <w:rFonts w:ascii="Times New Roman" w:hAnsi="Times New Roman" w:cs="Times New Roman"/>
+          <w:sz w:val="20"/>
+          <w:szCs w:val="20"/>
+        </w:rPr>
+        <w:t>Implementing NN using MySQL data</w:t>
+      </w:r>
+      <w:r>
+        <w:rPr>
+          <w:rFonts w:ascii="Times New Roman" w:hAnsi="Times New Roman" w:cs="Times New Roman"/>
+          <w:sz w:val="20"/>
+          <w:szCs w:val="20"/>
+        </w:rPr>
+        <w:t xml:space="preserve"> </w:t>
+      </w:r>
+      <w:proofErr w:type="gramStart"/>
+      <w:r>
+        <w:rPr>
+          <w:rFonts w:ascii="Times New Roman" w:hAnsi="Times New Roman" w:cs="Times New Roman"/>
+          <w:i/>
+          <w:iCs/>
+          <w:sz w:val="20"/>
+          <w:szCs w:val="20"/>
+        </w:rPr>
+        <w:t>4.MySQL</w:t>
+      </w:r>
+      <w:proofErr w:type="gramEnd"/>
+      <w:r>
+        <w:rPr>
+          <w:rFonts w:ascii="Times New Roman" w:hAnsi="Times New Roman" w:cs="Times New Roman"/>
+          <w:i/>
+          <w:iCs/>
+          <w:sz w:val="20"/>
+          <w:szCs w:val="20"/>
+        </w:rPr>
+        <w:t>_Data_to_model_NN</w:t>
+      </w:r>
+      <w:r>
+        <w:rPr>
+          <w:rFonts w:ascii="Times New Roman" w:hAnsi="Times New Roman" w:cs="Times New Roman"/>
+          <w:i/>
+          <w:iCs/>
+          <w:sz w:val="20"/>
+          <w:szCs w:val="20"/>
+        </w:rPr>
+        <w:t>.i</w:t>
+      </w:r>
+      <w:r>
+        <w:rPr>
+          <w:rFonts w:ascii="Times New Roman" w:hAnsi="Times New Roman" w:cs="Times New Roman"/>
+          <w:i/>
+          <w:iCs/>
+          <w:sz w:val="20"/>
+          <w:szCs w:val="20"/>
+        </w:rPr>
+        <w:t>pynb</w:t>
+      </w:r>
+      <w:r>
+        <w:rPr>
+          <w:rFonts w:ascii="Times New Roman" w:hAnsi="Times New Roman" w:cs="Times New Roman"/>
+          <w:sz w:val="20"/>
+          <w:szCs w:val="20"/>
+        </w:rPr>
+        <w:t>, we clearly see that Hadoop and Spark perform way better than MySQL</w:t>
+      </w:r>
+      <w:r>
+        <w:rPr>
+          <w:rFonts w:ascii="Times New Roman" w:hAnsi="Times New Roman" w:cs="Times New Roman"/>
+          <w:sz w:val="20"/>
+          <w:szCs w:val="20"/>
+        </w:rPr>
+        <w:t xml:space="preserve"> </w:t>
+      </w:r>
+      <w:r>
+        <w:rPr>
+          <w:rFonts w:ascii="Times New Roman" w:hAnsi="Times New Roman" w:cs="Times New Roman"/>
+          <w:sz w:val="20"/>
+          <w:szCs w:val="20"/>
+        </w:rPr>
+        <w:t>RDBMS</w:t>
+      </w:r>
+      <w:r>
+        <w:rPr>
+          <w:rFonts w:ascii="Times New Roman" w:hAnsi="Times New Roman" w:cs="Times New Roman"/>
+          <w:sz w:val="20"/>
+          <w:szCs w:val="20"/>
+        </w:rPr>
+        <w:t>.</w:t>
+      </w:r>
+    </w:p>
+    <w:p>
+      <w:pPr>
+        <w:rPr>
+          <w:rFonts w:ascii="Times New Roman" w:hAnsi="Times New Roman" w:cs="Times New Roman"/>
+          <w:sz w:val="20"/>
+          <w:szCs w:val="20"/>
+        </w:rPr>
+      </w:pPr>
     </w:p>
     <w:p>
       <w:pPr>
@@ -3516,7 +4494,7 @@
 </file>
 
 <file path=word/endnotes.xml><?xml version="1.0" encoding="utf-8"?>
-<w:endnotes xmlns:wpc="http://schemas.microsoft.com/office/word/2010/wordprocessingCanvas" xmlns:cx="http://schemas.microsoft.com/office/drawing/2014/chartex" xmlns:cx1="http://schemas.microsoft.com/office/drawing/2015/9/8/chartex" xmlns:cx2="http://schemas.microsoft.com/office/drawing/2015/10/21/chartex" xmlns:cx3="http://schemas.microsoft.com/office/drawing/2016/5/9/chartex" xmlns:cx4="http://schemas.microsoft.com/office/drawing/2016/5/10/chartex" xmlns:cx5="http://schemas.microsoft.com/office/drawing/2016/5/11/chartex" xmlns:cx6="http://schemas.microsoft.com/office/drawing/2016/5/12/chartex" xmlns:cx7="http://schemas.microsoft.com/office/drawing/2016/5/13/chartex" xmlns:cx8="http://schemas.microsoft.com/office/drawing/2016/5/14/chartex" xmlns:mc="http://schemas.openxmlformats.org/markup-compatibility/2006" xmlns:aink="http://schemas.microsoft.com/office/drawing/2016/ink" xmlns:am3d="http://schemas.microsoft.com/office/drawing/2017/model3d" xmlns:o="urn:schemas-microsoft-com:office:office" xmlns:oel="http://schemas.microsoft.com/office/2019/extlst" xmlns:r="http://schemas.openxmlformats.org/officeDocument/2006/relationships" xmlns:m="http://schemas.openxmlformats.org/officeDocument/2006/math" xmlns:v="urn:schemas-microsoft-com:vml" xmlns:wp14="http://schemas.microsoft.com/office/word/2010/wordprocessingDrawing" xmlns:wp="http://schemas.openxmlformats.org/drawingml/2006/wordprocessingDrawing" xmlns:w10="urn:schemas-microsoft-com:office:word" xmlns:w="http://schemas.openxmlformats.org/wordprocessingml/2006/main" xmlns:w14="http://schemas.microsoft.com/office/word/2010/wordml" xmlns:w15="http://schemas.microsoft.com/office/word/2012/wordml" xmlns:w16cex="http://schemas.microsoft.com/office/word/2018/wordml/cex" xmlns:w16cid="http://schemas.microsoft.com/office/word/2016/wordml/cid" xmlns:w16="http://schemas.microsoft.com/office/word/2018/wordml" xmlns:w16sdtdh="http://schemas.microsoft.com/office/word/2020/wordml/sdtdatahash" xmlns:w16se="http://schemas.microsoft.com/office/word/2015/wordml/symex" xmlns:wpg="http://schemas.microsoft.com/office/word/2010/wordprocessingGroup" xmlns:wpi="http://schemas.microsoft.com/office/word/2010/wordprocessingInk" xmlns:wne="http://schemas.microsoft.com/office/word/2006/wordml" xmlns:wps="http://schemas.microsoft.com/office/word/2010/wordprocessingShape" mc:Ignorable="w14 w15 w16se w16cid w16 w16cex w16sdtdh wp14">
+<w:endnotes xmlns:wpc="http://schemas.microsoft.com/office/word/2010/wordprocessingCanvas" xmlns:cx="http://schemas.microsoft.com/office/drawing/2014/chartex" xmlns:cx1="http://schemas.microsoft.com/office/drawing/2015/9/8/chartex" xmlns:cx2="http://schemas.microsoft.com/office/drawing/2015/10/21/chartex" xmlns:cx3="http://schemas.microsoft.com/office/drawing/2016/5/9/chartex" xmlns:cx4="http://schemas.microsoft.com/office/drawing/2016/5/10/chartex" xmlns:cx5="http://schemas.microsoft.com/office/drawing/2016/5/11/chartex" xmlns:cx6="http://schemas.microsoft.com/office/drawing/2016/5/12/chartex" xmlns:cx7="http://schemas.microsoft.com/office/drawing/2016/5/13/chartex" xmlns:cx8="http://schemas.microsoft.com/office/drawing/2016/5/14/chartex" xmlns:mc="http://schemas.openxmlformats.org/markup-compatibility/2006" xmlns:aink="http://schemas.microsoft.com/office/drawing/2016/ink" xmlns:am3d="http://schemas.microsoft.com/office/drawing/2017/model3d" xmlns:o="urn:schemas-microsoft-com:office:office" xmlns:oel="http://schemas.microsoft.com/office/2019/extlst" xmlns:r="http://schemas.openxmlformats.org/officeDocument/2006/relationships" xmlns:m="http://schemas.openxmlformats.org/officeDocument/2006/math" xmlns:v="urn:schemas-microsoft-com:vml" xmlns:wp14="http://schemas.microsoft.com/office/word/2010/wordprocessingDrawing" xmlns:wp="http://schemas.openxmlformats.org/drawingml/2006/wordprocessingDrawing" xmlns:w10="urn:schemas-microsoft-com:office:word" xmlns:w="http://schemas.openxmlformats.org/wordprocessingml/2006/main" xmlns:w14="http://schemas.microsoft.com/office/word/2010/wordml" xmlns:w15="http://schemas.microsoft.com/office/word/2012/wordml" xmlns:w16cex="http://schemas.microsoft.com/office/word/2018/wordml/cex" xmlns:w16cid="http://schemas.microsoft.com/office/word/2016/wordml/cid" xmlns:w16="http://schemas.microsoft.com/office/word/2018/wordml" xmlns:w16du="http://schemas.microsoft.com/office/word/2023/wordml/word16du" xmlns:w16sdtdh="http://schemas.microsoft.com/office/word/2020/wordml/sdtdatahash" xmlns:w16se="http://schemas.microsoft.com/office/word/2015/wordml/symex" xmlns:wpg="http://schemas.microsoft.com/office/word/2010/wordprocessingGroup" xmlns:wpi="http://schemas.microsoft.com/office/word/2010/wordprocessingInk" xmlns:wne="http://schemas.microsoft.com/office/word/2006/wordml" xmlns:wps="http://schemas.microsoft.com/office/word/2010/wordprocessingShape" mc:Ignorable="w14 w15 w16se w16cid w16 w16cex w16sdtdh w16du wp14">
   <w:endnote w:type="separator" w:id="-1">
     <w:p>
       <w:pPr>
@@ -3548,7 +4526,7 @@
 </file>
 
 <file path=word/footnotes.xml><?xml version="1.0" encoding="utf-8"?>
-<w:footnotes xmlns:wpc="http://schemas.microsoft.com/office/word/2010/wordprocessingCanvas" xmlns:cx="http://schemas.microsoft.com/office/drawing/2014/chartex" xmlns:cx1="http://schemas.microsoft.com/office/drawing/2015/9/8/chartex" xmlns:cx2="http://schemas.microsoft.com/office/drawing/2015/10/21/chartex" xmlns:cx3="http://schemas.microsoft.com/office/drawing/2016/5/9/chartex" xmlns:cx4="http://schemas.microsoft.com/office/drawing/2016/5/10/chartex" xmlns:cx5="http://schemas.microsoft.com/office/drawing/2016/5/11/chartex" xmlns:cx6="http://schemas.microsoft.com/office/drawing/2016/5/12/chartex" xmlns:cx7="http://schemas.microsoft.com/office/drawing/2016/5/13/chartex" xmlns:cx8="http://schemas.microsoft.com/office/drawing/2016/5/14/chartex" xmlns:mc="http://schemas.openxmlformats.org/markup-compatibility/2006" xmlns:aink="http://schemas.microsoft.com/office/drawing/2016/ink" xmlns:am3d="http://schemas.microsoft.com/office/drawing/2017/model3d" xmlns:o="urn:schemas-microsoft-com:office:office" xmlns:oel="http://schemas.microsoft.com/office/2019/extlst" xmlns:r="http://schemas.openxmlformats.org/officeDocument/2006/relationships" xmlns:m="http://schemas.openxmlformats.org/officeDocument/2006/math" xmlns:v="urn:schemas-microsoft-com:vml" xmlns:wp14="http://schemas.microsoft.com/office/word/2010/wordprocessingDrawing" xmlns:wp="http://schemas.openxmlformats.org/drawingml/2006/wordprocessingDrawing" xmlns:w10="urn:schemas-microsoft-com:office:word" xmlns:w="http://schemas.openxmlformats.org/wordprocessingml/2006/main" xmlns:w14="http://schemas.microsoft.com/office/word/2010/wordml" xmlns:w15="http://schemas.microsoft.com/office/word/2012/wordml" xmlns:w16cex="http://schemas.microsoft.com/office/word/2018/wordml/cex" xmlns:w16cid="http://schemas.microsoft.com/office/word/2016/wordml/cid" xmlns:w16="http://schemas.microsoft.com/office/word/2018/wordml" xmlns:w16sdtdh="http://schemas.microsoft.com/office/word/2020/wordml/sdtdatahash" xmlns:w16se="http://schemas.microsoft.com/office/word/2015/wordml/symex" xmlns:wpg="http://schemas.microsoft.com/office/word/2010/wordprocessingGroup" xmlns:wpi="http://schemas.microsoft.com/office/word/2010/wordprocessingInk" xmlns:wne="http://schemas.microsoft.com/office/word/2006/wordml" xmlns:wps="http://schemas.microsoft.com/office/word/2010/wordprocessingShape" mc:Ignorable="w14 w15 w16se w16cid w16 w16cex w16sdtdh wp14">
+<w:footnotes xmlns:wpc="http://schemas.microsoft.com/office/word/2010/wordprocessingCanvas" xmlns:cx="http://schemas.microsoft.com/office/drawing/2014/chartex" xmlns:cx1="http://schemas.microsoft.com/office/drawing/2015/9/8/chartex" xmlns:cx2="http://schemas.microsoft.com/office/drawing/2015/10/21/chartex" xmlns:cx3="http://schemas.microsoft.com/office/drawing/2016/5/9/chartex" xmlns:cx4="http://schemas.microsoft.com/office/drawing/2016/5/10/chartex" xmlns:cx5="http://schemas.microsoft.com/office/drawing/2016/5/11/chartex" xmlns:cx6="http://schemas.microsoft.com/office/drawing/2016/5/12/chartex" xmlns:cx7="http://schemas.microsoft.com/office/drawing/2016/5/13/chartex" xmlns:cx8="http://schemas.microsoft.com/office/drawing/2016/5/14/chartex" xmlns:mc="http://schemas.openxmlformats.org/markup-compatibility/2006" xmlns:aink="http://schemas.microsoft.com/office/drawing/2016/ink" xmlns:am3d="http://schemas.microsoft.com/office/drawing/2017/model3d" xmlns:o="urn:schemas-microsoft-com:office:office" xmlns:oel="http://schemas.microsoft.com/office/2019/extlst" xmlns:r="http://schemas.openxmlformats.org/officeDocument/2006/relationships" xmlns:m="http://schemas.openxmlformats.org/officeDocument/2006/math" xmlns:v="urn:schemas-microsoft-com:vml" xmlns:wp14="http://schemas.microsoft.com/office/word/2010/wordprocessingDrawing" xmlns:wp="http://schemas.openxmlformats.org/drawingml/2006/wordprocessingDrawing" xmlns:w10="urn:schemas-microsoft-com:office:word" xmlns:w="http://schemas.openxmlformats.org/wordprocessingml/2006/main" xmlns:w14="http://schemas.microsoft.com/office/word/2010/wordml" xmlns:w15="http://schemas.microsoft.com/office/word/2012/wordml" xmlns:w16cex="http://schemas.microsoft.com/office/word/2018/wordml/cex" xmlns:w16cid="http://schemas.microsoft.com/office/word/2016/wordml/cid" xmlns:w16="http://schemas.microsoft.com/office/word/2018/wordml" xmlns:w16du="http://schemas.microsoft.com/office/word/2023/wordml/word16du" xmlns:w16sdtdh="http://schemas.microsoft.com/office/word/2020/wordml/sdtdatahash" xmlns:w16se="http://schemas.microsoft.com/office/word/2015/wordml/symex" xmlns:wpg="http://schemas.microsoft.com/office/word/2010/wordprocessingGroup" xmlns:wpi="http://schemas.microsoft.com/office/word/2010/wordprocessingInk" xmlns:wne="http://schemas.microsoft.com/office/word/2006/wordml" xmlns:wps="http://schemas.microsoft.com/office/word/2010/wordprocessingShape" mc:Ignorable="w14 w15 w16se w16cid w16 w16cex w16sdtdh w16du wp14">
   <w:footnote w:type="separator" w:id="-1">
     <w:p>
       <w:pPr>
@@ -3580,7 +4558,7 @@
 </file>
 
 <file path=word/header1.xml><?xml version="1.0" encoding="utf-8"?>
-<w:hdr xmlns:wpc="http://schemas.microsoft.com/office/word/2010/wordprocessingCanvas" xmlns:cx="http://schemas.microsoft.com/office/drawing/2014/chartex" xmlns:cx1="http://schemas.microsoft.com/office/drawing/2015/9/8/chartex" xmlns:cx2="http://schemas.microsoft.com/office/drawing/2015/10/21/chartex" xmlns:cx3="http://schemas.microsoft.com/office/drawing/2016/5/9/chartex" xmlns:cx4="http://schemas.microsoft.com/office/drawing/2016/5/10/chartex" xmlns:cx5="http://schemas.microsoft.com/office/drawing/2016/5/11/chartex" xmlns:cx6="http://schemas.microsoft.com/office/drawing/2016/5/12/chartex" xmlns:cx7="http://schemas.microsoft.com/office/drawing/2016/5/13/chartex" xmlns:cx8="http://schemas.microsoft.com/office/drawing/2016/5/14/chartex" xmlns:mc="http://schemas.openxmlformats.org/markup-compatibility/2006" xmlns:aink="http://schemas.microsoft.com/office/drawing/2016/ink" xmlns:am3d="http://schemas.microsoft.com/office/drawing/2017/model3d" xmlns:o="urn:schemas-microsoft-com:office:office" xmlns:oel="http://schemas.microsoft.com/office/2019/extlst" xmlns:r="http://schemas.openxmlformats.org/officeDocument/2006/relationships" xmlns:m="http://schemas.openxmlformats.org/officeDocument/2006/math" xmlns:v="urn:schemas-microsoft-com:vml" xmlns:wp14="http://schemas.microsoft.com/office/word/2010/wordprocessingDrawing" xmlns:wp="http://schemas.openxmlformats.org/drawingml/2006/wordprocessingDrawing" xmlns:w10="urn:schemas-microsoft-com:office:word" xmlns:w="http://schemas.openxmlformats.org/wordprocessingml/2006/main" xmlns:w14="http://schemas.microsoft.com/office/word/2010/wordml" xmlns:w15="http://schemas.microsoft.com/office/word/2012/wordml" xmlns:w16cex="http://schemas.microsoft.com/office/word/2018/wordml/cex" xmlns:w16cid="http://schemas.microsoft.com/office/word/2016/wordml/cid" xmlns:w16="http://schemas.microsoft.com/office/word/2018/wordml" xmlns:w16sdtdh="http://schemas.microsoft.com/office/word/2020/wordml/sdtdatahash" xmlns:w16se="http://schemas.microsoft.com/office/word/2015/wordml/symex" xmlns:wpg="http://schemas.microsoft.com/office/word/2010/wordprocessingGroup" xmlns:wpi="http://schemas.microsoft.com/office/word/2010/wordprocessingInk" xmlns:wne="http://schemas.microsoft.com/office/word/2006/wordml" xmlns:wps="http://schemas.microsoft.com/office/word/2010/wordprocessingShape" mc:Ignorable="w14 w15 w16se w16cid w16 w16cex w16sdtdh wp14">
+<w:hdr xmlns:wpc="http://schemas.microsoft.com/office/word/2010/wordprocessingCanvas" xmlns:cx="http://schemas.microsoft.com/office/drawing/2014/chartex" xmlns:cx1="http://schemas.microsoft.com/office/drawing/2015/9/8/chartex" xmlns:cx2="http://schemas.microsoft.com/office/drawing/2015/10/21/chartex" xmlns:cx3="http://schemas.microsoft.com/office/drawing/2016/5/9/chartex" xmlns:cx4="http://schemas.microsoft.com/office/drawing/2016/5/10/chartex" xmlns:cx5="http://schemas.microsoft.com/office/drawing/2016/5/11/chartex" xmlns:cx6="http://schemas.microsoft.com/office/drawing/2016/5/12/chartex" xmlns:cx7="http://schemas.microsoft.com/office/drawing/2016/5/13/chartex" xmlns:cx8="http://schemas.microsoft.com/office/drawing/2016/5/14/chartex" xmlns:mc="http://schemas.openxmlformats.org/markup-compatibility/2006" xmlns:aink="http://schemas.microsoft.com/office/drawing/2016/ink" xmlns:am3d="http://schemas.microsoft.com/office/drawing/2017/model3d" xmlns:o="urn:schemas-microsoft-com:office:office" xmlns:oel="http://schemas.microsoft.com/office/2019/extlst" xmlns:r="http://schemas.openxmlformats.org/officeDocument/2006/relationships" xmlns:m="http://schemas.openxmlformats.org/officeDocument/2006/math" xmlns:v="urn:schemas-microsoft-com:vml" xmlns:wp14="http://schemas.microsoft.com/office/word/2010/wordprocessingDrawing" xmlns:wp="http://schemas.openxmlformats.org/drawingml/2006/wordprocessingDrawing" xmlns:w10="urn:schemas-microsoft-com:office:word" xmlns:w="http://schemas.openxmlformats.org/wordprocessingml/2006/main" xmlns:w14="http://schemas.microsoft.com/office/word/2010/wordml" xmlns:w15="http://schemas.microsoft.com/office/word/2012/wordml" xmlns:w16cex="http://schemas.microsoft.com/office/word/2018/wordml/cex" xmlns:w16cid="http://schemas.microsoft.com/office/word/2016/wordml/cid" xmlns:w16="http://schemas.microsoft.com/office/word/2018/wordml" xmlns:w16du="http://schemas.microsoft.com/office/word/2023/wordml/word16du" xmlns:w16sdtdh="http://schemas.microsoft.com/office/word/2020/wordml/sdtdatahash" xmlns:w16se="http://schemas.microsoft.com/office/word/2015/wordml/symex" xmlns:wpg="http://schemas.microsoft.com/office/word/2010/wordprocessingGroup" xmlns:wpi="http://schemas.microsoft.com/office/word/2010/wordprocessingInk" xmlns:wne="http://schemas.microsoft.com/office/word/2006/wordml" xmlns:wps="http://schemas.microsoft.com/office/word/2010/wordprocessingShape" mc:Ignorable="w14 w15 w16se w16cid w16 w16cex w16sdtdh w16du wp14">
   <w:p>
     <w:pPr>
       <w:pStyle w:val="Header"/>
@@ -3610,7 +4588,7 @@
 </file>
 
 <file path=word/numbering.xml><?xml version="1.0" encoding="utf-8"?>
-<w:numbering xmlns:wpc="http://schemas.microsoft.com/office/word/2010/wordprocessingCanvas" xmlns:cx="http://schemas.microsoft.com/office/drawing/2014/chartex" xmlns:cx1="http://schemas.microsoft.com/office/drawing/2015/9/8/chartex" xmlns:cx2="http://schemas.microsoft.com/office/drawing/2015/10/21/chartex" xmlns:cx3="http://schemas.microsoft.com/office/drawing/2016/5/9/chartex" xmlns:cx4="http://schemas.microsoft.com/office/drawing/2016/5/10/chartex" xmlns:cx5="http://schemas.microsoft.com/office/drawing/2016/5/11/chartex" xmlns:cx6="http://schemas.microsoft.com/office/drawing/2016/5/12/chartex" xmlns:cx7="http://schemas.microsoft.com/office/drawing/2016/5/13/chartex" xmlns:cx8="http://schemas.microsoft.com/office/drawing/2016/5/14/chartex" xmlns:mc="http://schemas.openxmlformats.org/markup-compatibility/2006" xmlns:aink="http://schemas.microsoft.com/office/drawing/2016/ink" xmlns:am3d="http://schemas.microsoft.com/office/drawing/2017/model3d" xmlns:o="urn:schemas-microsoft-com:office:office" xmlns:oel="http://schemas.microsoft.com/office/2019/extlst" xmlns:r="http://schemas.openxmlformats.org/officeDocument/2006/relationships" xmlns:m="http://schemas.openxmlformats.org/officeDocument/2006/math" xmlns:v="urn:schemas-microsoft-com:vml" xmlns:wp14="http://schemas.microsoft.com/office/word/2010/wordprocessingDrawing" xmlns:wp="http://schemas.openxmlformats.org/drawingml/2006/wordprocessingDrawing" xmlns:w10="urn:schemas-microsoft-com:office:word" xmlns:w="http://schemas.openxmlformats.org/wordprocessingml/2006/main" xmlns:w14="http://schemas.microsoft.com/office/word/2010/wordml" xmlns:w15="http://schemas.microsoft.com/office/word/2012/wordml" xmlns:w16cex="http://schemas.microsoft.com/office/word/2018/wordml/cex" xmlns:w16cid="http://schemas.microsoft.com/office/word/2016/wordml/cid" xmlns:w16="http://schemas.microsoft.com/office/word/2018/wordml" xmlns:w16sdtdh="http://schemas.microsoft.com/office/word/2020/wordml/sdtdatahash" xmlns:w16se="http://schemas.microsoft.com/office/word/2015/wordml/symex" xmlns:wpg="http://schemas.microsoft.com/office/word/2010/wordprocessingGroup" xmlns:wpi="http://schemas.microsoft.com/office/word/2010/wordprocessingInk" xmlns:wne="http://schemas.microsoft.com/office/word/2006/wordml" xmlns:wps="http://schemas.microsoft.com/office/word/2010/wordprocessingShape" mc:Ignorable="w14 w15 w16se w16cid w16 w16cex w16sdtdh wp14">
+<w:numbering xmlns:wpc="http://schemas.microsoft.com/office/word/2010/wordprocessingCanvas" xmlns:cx="http://schemas.microsoft.com/office/drawing/2014/chartex" xmlns:cx1="http://schemas.microsoft.com/office/drawing/2015/9/8/chartex" xmlns:cx2="http://schemas.microsoft.com/office/drawing/2015/10/21/chartex" xmlns:cx3="http://schemas.microsoft.com/office/drawing/2016/5/9/chartex" xmlns:cx4="http://schemas.microsoft.com/office/drawing/2016/5/10/chartex" xmlns:cx5="http://schemas.microsoft.com/office/drawing/2016/5/11/chartex" xmlns:cx6="http://schemas.microsoft.com/office/drawing/2016/5/12/chartex" xmlns:cx7="http://schemas.microsoft.com/office/drawing/2016/5/13/chartex" xmlns:cx8="http://schemas.microsoft.com/office/drawing/2016/5/14/chartex" xmlns:mc="http://schemas.openxmlformats.org/markup-compatibility/2006" xmlns:aink="http://schemas.microsoft.com/office/drawing/2016/ink" xmlns:am3d="http://schemas.microsoft.com/office/drawing/2017/model3d" xmlns:o="urn:schemas-microsoft-com:office:office" xmlns:oel="http://schemas.microsoft.com/office/2019/extlst" xmlns:r="http://schemas.openxmlformats.org/officeDocument/2006/relationships" xmlns:m="http://schemas.openxmlformats.org/officeDocument/2006/math" xmlns:v="urn:schemas-microsoft-com:vml" xmlns:wp14="http://schemas.microsoft.com/office/word/2010/wordprocessingDrawing" xmlns:wp="http://schemas.openxmlformats.org/drawingml/2006/wordprocessingDrawing" xmlns:w10="urn:schemas-microsoft-com:office:word" xmlns:w="http://schemas.openxmlformats.org/wordprocessingml/2006/main" xmlns:w14="http://schemas.microsoft.com/office/word/2010/wordml" xmlns:w15="http://schemas.microsoft.com/office/word/2012/wordml" xmlns:w16cex="http://schemas.microsoft.com/office/word/2018/wordml/cex" xmlns:w16cid="http://schemas.microsoft.com/office/word/2016/wordml/cid" xmlns:w16="http://schemas.microsoft.com/office/word/2018/wordml" xmlns:w16du="http://schemas.microsoft.com/office/word/2023/wordml/word16du" xmlns:w16sdtdh="http://schemas.microsoft.com/office/word/2020/wordml/sdtdatahash" xmlns:w16se="http://schemas.microsoft.com/office/word/2015/wordml/symex" xmlns:wpg="http://schemas.microsoft.com/office/word/2010/wordprocessingGroup" xmlns:wpi="http://schemas.microsoft.com/office/word/2010/wordprocessingInk" xmlns:wne="http://schemas.microsoft.com/office/word/2006/wordml" xmlns:wps="http://schemas.microsoft.com/office/word/2010/wordprocessingShape" mc:Ignorable="w14 w15 w16se w16cid w16 w16cex w16sdtdh w16du wp14">
   <w:abstractNum w:abstractNumId="0" w15:restartNumberingAfterBreak="0">
     <w:nsid w:val="081E0DA8"/>
     <w:multiLevelType w:val="hybridMultilevel"/>
@@ -4243,7 +5221,7 @@
 </file>
 
 <file path=word/styles.xml><?xml version="1.0" encoding="utf-8"?>
-<w:styles xmlns:mc="http://schemas.openxmlformats.org/markup-compatibility/2006" xmlns:r="http://schemas.openxmlformats.org/officeDocument/2006/relationships" xmlns:w="http://schemas.openxmlformats.org/wordprocessingml/2006/main" xmlns:w14="http://schemas.microsoft.com/office/word/2010/wordml" xmlns:w15="http://schemas.microsoft.com/office/word/2012/wordml" xmlns:w16cex="http://schemas.microsoft.com/office/word/2018/wordml/cex" xmlns:w16cid="http://schemas.microsoft.com/office/word/2016/wordml/cid" xmlns:w16="http://schemas.microsoft.com/office/word/2018/wordml" xmlns:w16sdtdh="http://schemas.microsoft.com/office/word/2020/wordml/sdtdatahash" xmlns:w16se="http://schemas.microsoft.com/office/word/2015/wordml/symex" mc:Ignorable="w14 w15 w16se w16cid w16 w16cex w16sdtdh">
+<w:styles xmlns:mc="http://schemas.openxmlformats.org/markup-compatibility/2006" xmlns:r="http://schemas.openxmlformats.org/officeDocument/2006/relationships" xmlns:w="http://schemas.openxmlformats.org/wordprocessingml/2006/main" xmlns:w14="http://schemas.microsoft.com/office/word/2010/wordml" xmlns:w15="http://schemas.microsoft.com/office/word/2012/wordml" xmlns:w16cex="http://schemas.microsoft.com/office/word/2018/wordml/cex" xmlns:w16cid="http://schemas.microsoft.com/office/word/2016/wordml/cid" xmlns:w16="http://schemas.microsoft.com/office/word/2018/wordml" xmlns:w16du="http://schemas.microsoft.com/office/word/2023/wordml/word16du" xmlns:w16sdtdh="http://schemas.microsoft.com/office/word/2020/wordml/sdtdatahash" xmlns:w16se="http://schemas.microsoft.com/office/word/2015/wordml/symex" mc:Ignorable="w14 w15 w16se w16cid w16 w16cex w16sdtdh w16du">
   <w:docDefaults>
     <w:rPrDefault>
       <w:rPr>

</xml_diff>

<commit_message>
Uploading daily progress and creating 5.API_Data_to_Model_NN.ipynb
</commit_message>
<xml_diff>
--- a/Daily_Work_Summary.docx
+++ b/Daily_Work_Summary.docx
@@ -225,25 +225,7 @@
           <w:sz w:val="20"/>
           <w:szCs w:val="20"/>
         </w:rPr>
-        <w:t xml:space="preserve">. </w:t>
-      </w:r>
-      <w:proofErr w:type="spellStart"/>
-      <w:r>
-        <w:rPr>
-          <w:rFonts w:ascii="Times New Roman" w:hAnsi="Times New Roman" w:cs="Times New Roman"/>
-          <w:sz w:val="20"/>
-          <w:szCs w:val="20"/>
-        </w:rPr>
-        <w:t>Packt</w:t>
-      </w:r>
-      <w:proofErr w:type="spellEnd"/>
-      <w:r>
-        <w:rPr>
-          <w:rFonts w:ascii="Times New Roman" w:hAnsi="Times New Roman" w:cs="Times New Roman"/>
-          <w:sz w:val="20"/>
-          <w:szCs w:val="20"/>
-        </w:rPr>
-        <w:t>.</w:t>
+        <w:t>. Packt.</w:t>
       </w:r>
     </w:p>
     <w:p>
@@ -273,25 +255,7 @@
           <w:sz w:val="20"/>
           <w:szCs w:val="20"/>
         </w:rPr>
-        <w:t xml:space="preserve"> by Sandy Ryza, Uri Laserson, Sean </w:t>
-      </w:r>
-      <w:proofErr w:type="gramStart"/>
-      <w:r>
-        <w:rPr>
-          <w:rFonts w:ascii="Times New Roman" w:hAnsi="Times New Roman" w:cs="Times New Roman"/>
-          <w:sz w:val="20"/>
-          <w:szCs w:val="20"/>
-        </w:rPr>
-        <w:t>Owen</w:t>
-      </w:r>
-      <w:proofErr w:type="gramEnd"/>
-      <w:r>
-        <w:rPr>
-          <w:rFonts w:ascii="Times New Roman" w:hAnsi="Times New Roman" w:cs="Times New Roman"/>
-          <w:sz w:val="20"/>
-          <w:szCs w:val="20"/>
-        </w:rPr>
-        <w:t xml:space="preserve"> and Josh Wills. O’Reilly.</w:t>
+        <w:t xml:space="preserve"> by Sandy Ryza, Uri Laserson, Sean Owen and Josh Wills. O’Reilly.</w:t>
       </w:r>
     </w:p>
     <w:p>
@@ -343,61 +307,7 @@
           <w:sz w:val="20"/>
           <w:szCs w:val="20"/>
         </w:rPr>
-        <w:t xml:space="preserve">Large Scale Machine Learning with Spark by </w:t>
-      </w:r>
-      <w:proofErr w:type="spellStart"/>
-      <w:r>
-        <w:rPr>
-          <w:rFonts w:ascii="Times New Roman" w:hAnsi="Times New Roman" w:cs="Times New Roman"/>
-          <w:sz w:val="20"/>
-          <w:szCs w:val="20"/>
-        </w:rPr>
-        <w:t>Rezaul</w:t>
-      </w:r>
-      <w:proofErr w:type="spellEnd"/>
-      <w:r>
-        <w:rPr>
-          <w:rFonts w:ascii="Times New Roman" w:hAnsi="Times New Roman" w:cs="Times New Roman"/>
-          <w:sz w:val="20"/>
-          <w:szCs w:val="20"/>
-        </w:rPr>
-        <w:t xml:space="preserve"> Karim and </w:t>
-      </w:r>
-      <w:proofErr w:type="spellStart"/>
-      <w:r>
-        <w:rPr>
-          <w:rFonts w:ascii="Times New Roman" w:hAnsi="Times New Roman" w:cs="Times New Roman"/>
-          <w:sz w:val="20"/>
-          <w:szCs w:val="20"/>
-        </w:rPr>
-        <w:t>Mahedi</w:t>
-      </w:r>
-      <w:proofErr w:type="spellEnd"/>
-      <w:r>
-        <w:rPr>
-          <w:rFonts w:ascii="Times New Roman" w:hAnsi="Times New Roman" w:cs="Times New Roman"/>
-          <w:sz w:val="20"/>
-          <w:szCs w:val="20"/>
-        </w:rPr>
-        <w:t xml:space="preserve"> Kaysar. </w:t>
-      </w:r>
-      <w:proofErr w:type="spellStart"/>
-      <w:r>
-        <w:rPr>
-          <w:rFonts w:ascii="Times New Roman" w:hAnsi="Times New Roman" w:cs="Times New Roman"/>
-          <w:sz w:val="20"/>
-          <w:szCs w:val="20"/>
-        </w:rPr>
-        <w:t>Packt</w:t>
-      </w:r>
-      <w:proofErr w:type="spellEnd"/>
-      <w:r>
-        <w:rPr>
-          <w:rFonts w:ascii="Times New Roman" w:hAnsi="Times New Roman" w:cs="Times New Roman"/>
-          <w:sz w:val="20"/>
-          <w:szCs w:val="20"/>
-        </w:rPr>
-        <w:t>.</w:t>
+        <w:t>Large Scale Machine Learning with Spark by Rezaul Karim and Mahedi Kaysar. Packt.</w:t>
       </w:r>
     </w:p>
     <w:p>
@@ -419,25 +329,7 @@
           <w:sz w:val="20"/>
           <w:szCs w:val="20"/>
         </w:rPr>
-        <w:t xml:space="preserve">Learning Spark by Holden Karau, Andy Konwinski, Patrick </w:t>
-      </w:r>
-      <w:proofErr w:type="gramStart"/>
-      <w:r>
-        <w:rPr>
-          <w:rFonts w:ascii="Times New Roman" w:hAnsi="Times New Roman" w:cs="Times New Roman"/>
-          <w:sz w:val="20"/>
-          <w:szCs w:val="20"/>
-        </w:rPr>
-        <w:t>Wendell</w:t>
-      </w:r>
-      <w:proofErr w:type="gramEnd"/>
-      <w:r>
-        <w:rPr>
-          <w:rFonts w:ascii="Times New Roman" w:hAnsi="Times New Roman" w:cs="Times New Roman"/>
-          <w:sz w:val="20"/>
-          <w:szCs w:val="20"/>
-        </w:rPr>
-        <w:t xml:space="preserve"> and Matei Zaharia.</w:t>
+        <w:t>Learning Spark by Holden Karau, Andy Konwinski, Patrick Wendell and Matei Zaharia.</w:t>
       </w:r>
       <w:r>
         <w:rPr>
@@ -467,43 +359,15 @@
           <w:sz w:val="20"/>
           <w:szCs w:val="20"/>
         </w:rPr>
-        <w:t xml:space="preserve">Mastering Machine Learning with Python in Six Steps, by Manohar </w:t>
-      </w:r>
-      <w:proofErr w:type="spellStart"/>
-      <w:r>
-        <w:rPr>
-          <w:rFonts w:ascii="Times New Roman" w:hAnsi="Times New Roman" w:cs="Times New Roman"/>
-          <w:sz w:val="20"/>
-          <w:szCs w:val="20"/>
-        </w:rPr>
-        <w:t>Swamynathan</w:t>
-      </w:r>
-      <w:proofErr w:type="spellEnd"/>
-      <w:r>
-        <w:rPr>
-          <w:rFonts w:ascii="Times New Roman" w:hAnsi="Times New Roman" w:cs="Times New Roman"/>
-          <w:sz w:val="20"/>
-          <w:szCs w:val="20"/>
-        </w:rPr>
-        <w:t xml:space="preserve">. </w:t>
-      </w:r>
-      <w:proofErr w:type="spellStart"/>
-      <w:r>
-        <w:rPr>
-          <w:rFonts w:ascii="Times New Roman" w:hAnsi="Times New Roman" w:cs="Times New Roman"/>
-          <w:sz w:val="20"/>
-          <w:szCs w:val="20"/>
-        </w:rPr>
-        <w:t>Apress</w:t>
-      </w:r>
-      <w:proofErr w:type="spellEnd"/>
-      <w:r>
-        <w:rPr>
-          <w:rFonts w:ascii="Times New Roman" w:hAnsi="Times New Roman" w:cs="Times New Roman"/>
-          <w:sz w:val="20"/>
-          <w:szCs w:val="20"/>
-        </w:rPr>
-        <w:t>.</w:t>
+        <w:t>Mastering Machine Learning with Python in Six Steps, by Manohar Swamynathan</w:t>
+      </w:r>
+      <w:r>
+        <w:rPr>
+          <w:rFonts w:ascii="Times New Roman" w:hAnsi="Times New Roman" w:cs="Times New Roman"/>
+          <w:sz w:val="20"/>
+          <w:szCs w:val="20"/>
+        </w:rPr>
+        <w:t>. Apress.</w:t>
       </w:r>
     </w:p>
     <w:p>
@@ -711,86 +575,32 @@
           <w:sz w:val="20"/>
           <w:szCs w:val="20"/>
         </w:rPr>
-        <w:t xml:space="preserve">o push records into Apache Spark and link a </w:t>
-      </w:r>
-      <w:proofErr w:type="spellStart"/>
-      <w:r>
-        <w:rPr>
-          <w:rFonts w:ascii="Times New Roman" w:hAnsi="Times New Roman" w:cs="Times New Roman"/>
-          <w:sz w:val="20"/>
-          <w:szCs w:val="20"/>
-        </w:rPr>
-        <w:t>Jupyter</w:t>
-      </w:r>
-      <w:proofErr w:type="spellEnd"/>
-      <w:r>
-        <w:rPr>
-          <w:rFonts w:ascii="Times New Roman" w:hAnsi="Times New Roman" w:cs="Times New Roman"/>
-          <w:sz w:val="20"/>
-          <w:szCs w:val="20"/>
-        </w:rPr>
-        <w:t xml:space="preserve"> Notebook to it, stablish the connection and </w:t>
-      </w:r>
-      <w:r>
-        <w:rPr>
-          <w:rFonts w:ascii="Times New Roman" w:hAnsi="Times New Roman" w:cs="Times New Roman"/>
-          <w:sz w:val="20"/>
-          <w:szCs w:val="20"/>
-        </w:rPr>
-        <w:t xml:space="preserve">pull records into a pandas </w:t>
-      </w:r>
-      <w:proofErr w:type="spellStart"/>
-      <w:r>
-        <w:rPr>
-          <w:rFonts w:ascii="Times New Roman" w:hAnsi="Times New Roman" w:cs="Times New Roman"/>
-          <w:sz w:val="20"/>
-          <w:szCs w:val="20"/>
-        </w:rPr>
-        <w:t>dataframe</w:t>
-      </w:r>
-      <w:proofErr w:type="spellEnd"/>
-      <w:r>
-        <w:rPr>
-          <w:rFonts w:ascii="Times New Roman" w:hAnsi="Times New Roman" w:cs="Times New Roman"/>
-          <w:sz w:val="20"/>
-          <w:szCs w:val="20"/>
-        </w:rPr>
-        <w:t>.</w:t>
-      </w:r>
-    </w:p>
-    <w:p>
-      <w:pPr>
-        <w:rPr>
-          <w:rFonts w:ascii="Times New Roman" w:hAnsi="Times New Roman" w:cs="Times New Roman"/>
-          <w:sz w:val="20"/>
-          <w:szCs w:val="20"/>
-        </w:rPr>
-      </w:pPr>
-      <w:r>
-        <w:rPr>
-          <w:rFonts w:ascii="Times New Roman" w:hAnsi="Times New Roman" w:cs="Times New Roman"/>
-          <w:sz w:val="20"/>
-          <w:szCs w:val="20"/>
-        </w:rPr>
-        <w:t xml:space="preserve">Videos to connect </w:t>
-      </w:r>
-      <w:proofErr w:type="spellStart"/>
-      <w:r>
-        <w:rPr>
-          <w:rFonts w:ascii="Times New Roman" w:hAnsi="Times New Roman" w:cs="Times New Roman"/>
-          <w:sz w:val="20"/>
-          <w:szCs w:val="20"/>
-        </w:rPr>
-        <w:t>Jupyter</w:t>
-      </w:r>
-      <w:proofErr w:type="spellEnd"/>
-      <w:r>
-        <w:rPr>
-          <w:rFonts w:ascii="Times New Roman" w:hAnsi="Times New Roman" w:cs="Times New Roman"/>
-          <w:sz w:val="20"/>
-          <w:szCs w:val="20"/>
-        </w:rPr>
-        <w:t xml:space="preserve"> Notebooks to Apache:</w:t>
+        <w:t xml:space="preserve">o push records into Apache Spark and link a Jupyter Notebook to it, stablish the connection and </w:t>
+      </w:r>
+      <w:r>
+        <w:rPr>
+          <w:rFonts w:ascii="Times New Roman" w:hAnsi="Times New Roman" w:cs="Times New Roman"/>
+          <w:sz w:val="20"/>
+          <w:szCs w:val="20"/>
+        </w:rPr>
+        <w:t>pull records into a pandas dataframe.</w:t>
+      </w:r>
+    </w:p>
+    <w:p>
+      <w:pPr>
+        <w:rPr>
+          <w:rFonts w:ascii="Times New Roman" w:hAnsi="Times New Roman" w:cs="Times New Roman"/>
+          <w:sz w:val="20"/>
+          <w:szCs w:val="20"/>
+        </w:rPr>
+      </w:pPr>
+      <w:r>
+        <w:rPr>
+          <w:rFonts w:ascii="Times New Roman" w:hAnsi="Times New Roman" w:cs="Times New Roman"/>
+          <w:sz w:val="20"/>
+          <w:szCs w:val="20"/>
+        </w:rPr>
+        <w:t>Videos to connect Jupyter Notebooks to Apache:</w:t>
       </w:r>
     </w:p>
     <w:p>
@@ -926,25 +736,7 @@
           <w:sz w:val="20"/>
           <w:szCs w:val="20"/>
         </w:rPr>
-        <w:t xml:space="preserve">Apache Spark and connect it </w:t>
-      </w:r>
-      <w:proofErr w:type="spellStart"/>
-      <w:r>
-        <w:rPr>
-          <w:rFonts w:ascii="Times New Roman" w:hAnsi="Times New Roman" w:cs="Times New Roman"/>
-          <w:sz w:val="20"/>
-          <w:szCs w:val="20"/>
-        </w:rPr>
-        <w:t>Jupyter</w:t>
-      </w:r>
-      <w:proofErr w:type="spellEnd"/>
-      <w:r>
-        <w:rPr>
-          <w:rFonts w:ascii="Times New Roman" w:hAnsi="Times New Roman" w:cs="Times New Roman"/>
-          <w:sz w:val="20"/>
-          <w:szCs w:val="20"/>
-        </w:rPr>
-        <w:t xml:space="preserve"> Notebook.</w:t>
+        <w:t>Apache Spark and connect it Jupyter Notebook.</w:t>
       </w:r>
     </w:p>
     <w:p>
@@ -983,25 +775,7 @@
           <w:sz w:val="20"/>
           <w:szCs w:val="20"/>
         </w:rPr>
-        <w:t xml:space="preserve">Tom White, 2012, Hadoop </w:t>
-      </w:r>
-      <w:proofErr w:type="gramStart"/>
-      <w:r>
-        <w:rPr>
-          <w:rFonts w:ascii="Times New Roman" w:hAnsi="Times New Roman" w:cs="Times New Roman"/>
-          <w:sz w:val="20"/>
-          <w:szCs w:val="20"/>
-        </w:rPr>
-        <w:t>The</w:t>
-      </w:r>
-      <w:proofErr w:type="gramEnd"/>
-      <w:r>
-        <w:rPr>
-          <w:rFonts w:ascii="Times New Roman" w:hAnsi="Times New Roman" w:cs="Times New Roman"/>
-          <w:sz w:val="20"/>
-          <w:szCs w:val="20"/>
-        </w:rPr>
-        <w:t xml:space="preserve"> Definitive Guide, O’Reilly Publishing</w:t>
+        <w:t>Tom White, 2012, Hadoop The Definitive Guide, O’Reilly Publishing</w:t>
       </w:r>
     </w:p>
     <w:p>
@@ -1039,41 +813,13 @@
           <w:szCs w:val="20"/>
         </w:rPr>
       </w:pPr>
-      <w:proofErr w:type="spellStart"/>
-      <w:r>
-        <w:rPr>
-          <w:rFonts w:ascii="Times New Roman" w:hAnsi="Times New Roman" w:cs="Times New Roman"/>
-          <w:sz w:val="20"/>
-          <w:szCs w:val="20"/>
-        </w:rPr>
-        <w:t>Lublinsky</w:t>
-      </w:r>
-      <w:proofErr w:type="spellEnd"/>
-      <w:r>
-        <w:rPr>
-          <w:rFonts w:ascii="Times New Roman" w:hAnsi="Times New Roman" w:cs="Times New Roman"/>
-          <w:sz w:val="20"/>
-          <w:szCs w:val="20"/>
-        </w:rPr>
-        <w:t xml:space="preserve"> B., Smith K. T. and Yakubovich A 2013, Professional Hadoop Solutions, </w:t>
-      </w:r>
-      <w:proofErr w:type="spellStart"/>
-      <w:r>
-        <w:rPr>
-          <w:rFonts w:ascii="Times New Roman" w:hAnsi="Times New Roman" w:cs="Times New Roman"/>
-          <w:sz w:val="20"/>
-          <w:szCs w:val="20"/>
-        </w:rPr>
-        <w:t>Wrox</w:t>
-      </w:r>
-      <w:proofErr w:type="spellEnd"/>
-      <w:r>
-        <w:rPr>
-          <w:rFonts w:ascii="Times New Roman" w:hAnsi="Times New Roman" w:cs="Times New Roman"/>
-          <w:sz w:val="20"/>
-          <w:szCs w:val="20"/>
-        </w:rPr>
-        <w:t xml:space="preserve"> [ISBN: 13:978-11186]</w:t>
+      <w:r>
+        <w:rPr>
+          <w:rFonts w:ascii="Times New Roman" w:hAnsi="Times New Roman" w:cs="Times New Roman"/>
+          <w:sz w:val="20"/>
+          <w:szCs w:val="20"/>
+        </w:rPr>
+        <w:t>Lublinsky B., Smith K. T. and Yakubovich A 2013, Professional Hadoop Solutions, Wrox [ISBN: 13:978-11186]</w:t>
       </w:r>
     </w:p>
     <w:p>
@@ -1266,18 +1012,8 @@
           <w:sz w:val="20"/>
           <w:szCs w:val="20"/>
         </w:rPr>
-        <w:t xml:space="preserve">Connecting </w:t>
-      </w:r>
-      <w:proofErr w:type="spellStart"/>
-      <w:r>
-        <w:rPr>
-          <w:rFonts w:ascii="Times New Roman" w:hAnsi="Times New Roman" w:cs="Times New Roman"/>
-          <w:sz w:val="20"/>
-          <w:szCs w:val="20"/>
-        </w:rPr>
-        <w:t>Jupyter</w:t>
-      </w:r>
-      <w:proofErr w:type="spellEnd"/>
+        <w:t>Connecting Jupyter</w:t>
+      </w:r>
       <w:r>
         <w:rPr>
           <w:rFonts w:ascii="Times New Roman" w:hAnsi="Times New Roman" w:cs="Times New Roman"/>
@@ -1300,7 +1036,6 @@
           <w:szCs w:val="20"/>
         </w:rPr>
       </w:pPr>
-      <w:proofErr w:type="spellStart"/>
       <w:r>
         <w:rPr>
           <w:rFonts w:ascii="Times New Roman" w:hAnsi="Times New Roman" w:cs="Times New Roman"/>
@@ -1309,7 +1044,6 @@
         </w:rPr>
         <w:t>Spark_App_Using_PySpark.ipynb</w:t>
       </w:r>
-      <w:proofErr w:type="spellEnd"/>
       <w:r>
         <w:rPr>
           <w:rFonts w:ascii="Times New Roman" w:hAnsi="Times New Roman" w:cs="Times New Roman"/>
@@ -1342,23 +1076,13 @@
         </w:rPr>
         <w:t xml:space="preserve">all records in </w:t>
       </w:r>
-      <w:proofErr w:type="spellStart"/>
-      <w:r>
-        <w:rPr>
-          <w:rFonts w:ascii="Times New Roman" w:hAnsi="Times New Roman" w:cs="Times New Roman"/>
-          <w:sz w:val="20"/>
-          <w:szCs w:val="20"/>
-        </w:rPr>
-        <w:t>parket</w:t>
-      </w:r>
-      <w:proofErr w:type="spellEnd"/>
-      <w:r>
-        <w:rPr>
-          <w:rFonts w:ascii="Times New Roman" w:hAnsi="Times New Roman" w:cs="Times New Roman"/>
-          <w:sz w:val="20"/>
-          <w:szCs w:val="20"/>
-        </w:rPr>
-        <w:t xml:space="preserve"> format, note that size decreases.</w:t>
+      <w:r>
+        <w:rPr>
+          <w:rFonts w:ascii="Times New Roman" w:hAnsi="Times New Roman" w:cs="Times New Roman"/>
+          <w:sz w:val="20"/>
+          <w:szCs w:val="20"/>
+        </w:rPr>
+        <w:t>parket format, note that size decreases.</w:t>
       </w:r>
     </w:p>
     <w:p>
@@ -1374,7 +1098,6 @@
           <w:szCs w:val="20"/>
         </w:rPr>
       </w:pPr>
-      <w:proofErr w:type="spellStart"/>
       <w:r>
         <w:rPr>
           <w:rFonts w:ascii="Times New Roman" w:hAnsi="Times New Roman" w:cs="Times New Roman"/>
@@ -1391,7 +1114,6 @@
         </w:rPr>
         <w:t>.ipynb</w:t>
       </w:r>
-      <w:proofErr w:type="spellEnd"/>
       <w:r>
         <w:rPr>
           <w:rFonts w:ascii="Times New Roman" w:hAnsi="Times New Roman" w:cs="Times New Roman"/>
@@ -1406,25 +1128,7 @@
           <w:sz w:val="20"/>
           <w:szCs w:val="20"/>
         </w:rPr>
-        <w:t xml:space="preserve">we can interact with spark using </w:t>
-      </w:r>
-      <w:proofErr w:type="spellStart"/>
-      <w:r>
-        <w:rPr>
-          <w:rFonts w:ascii="Times New Roman" w:hAnsi="Times New Roman" w:cs="Times New Roman"/>
-          <w:sz w:val="20"/>
-          <w:szCs w:val="20"/>
-        </w:rPr>
-        <w:t>pyspark</w:t>
-      </w:r>
-      <w:proofErr w:type="spellEnd"/>
-      <w:r>
-        <w:rPr>
-          <w:rFonts w:ascii="Times New Roman" w:hAnsi="Times New Roman" w:cs="Times New Roman"/>
-          <w:sz w:val="20"/>
-          <w:szCs w:val="20"/>
-        </w:rPr>
-        <w:t>.</w:t>
+        <w:t>we can interact with spark using pyspark.</w:t>
       </w:r>
     </w:p>
     <w:p>
@@ -1482,97 +1186,7 @@
           <w:sz w:val="20"/>
           <w:szCs w:val="20"/>
         </w:rPr>
-        <w:t xml:space="preserve">When converting a Spark </w:t>
-      </w:r>
-      <w:proofErr w:type="spellStart"/>
-      <w:r>
-        <w:rPr>
-          <w:rFonts w:ascii="Times New Roman" w:hAnsi="Times New Roman" w:cs="Times New Roman"/>
-          <w:sz w:val="20"/>
-          <w:szCs w:val="20"/>
-        </w:rPr>
-        <w:t>DataFrame</w:t>
-      </w:r>
-      <w:proofErr w:type="spellEnd"/>
-      <w:r>
-        <w:rPr>
-          <w:rFonts w:ascii="Times New Roman" w:hAnsi="Times New Roman" w:cs="Times New Roman"/>
-          <w:sz w:val="20"/>
-          <w:szCs w:val="20"/>
-        </w:rPr>
-        <w:t xml:space="preserve"> to a Pandas </w:t>
-      </w:r>
-      <w:proofErr w:type="spellStart"/>
-      <w:r>
-        <w:rPr>
-          <w:rFonts w:ascii="Times New Roman" w:hAnsi="Times New Roman" w:cs="Times New Roman"/>
-          <w:sz w:val="20"/>
-          <w:szCs w:val="20"/>
-        </w:rPr>
-        <w:t>DataFrame</w:t>
-      </w:r>
-      <w:proofErr w:type="spellEnd"/>
-      <w:r>
-        <w:rPr>
-          <w:rFonts w:ascii="Times New Roman" w:hAnsi="Times New Roman" w:cs="Times New Roman"/>
-          <w:sz w:val="20"/>
-          <w:szCs w:val="20"/>
-        </w:rPr>
-        <w:t xml:space="preserve">, it was not possible due to memory constraints. This is an interesting topic to discuss in the paper because many data scientists, when trying to develop machine learning models, will need to parse large Spark </w:t>
-      </w:r>
-      <w:proofErr w:type="spellStart"/>
-      <w:r>
-        <w:rPr>
-          <w:rFonts w:ascii="Times New Roman" w:hAnsi="Times New Roman" w:cs="Times New Roman"/>
-          <w:sz w:val="20"/>
-          <w:szCs w:val="20"/>
-        </w:rPr>
-        <w:t>DataFrames</w:t>
-      </w:r>
-      <w:proofErr w:type="spellEnd"/>
-      <w:r>
-        <w:rPr>
-          <w:rFonts w:ascii="Times New Roman" w:hAnsi="Times New Roman" w:cs="Times New Roman"/>
-          <w:sz w:val="20"/>
-          <w:szCs w:val="20"/>
-        </w:rPr>
-        <w:t xml:space="preserve"> into a Pandas </w:t>
-      </w:r>
-      <w:proofErr w:type="spellStart"/>
-      <w:r>
-        <w:rPr>
-          <w:rFonts w:ascii="Times New Roman" w:hAnsi="Times New Roman" w:cs="Times New Roman"/>
-          <w:sz w:val="20"/>
-          <w:szCs w:val="20"/>
-        </w:rPr>
-        <w:t>DataFrame</w:t>
-      </w:r>
-      <w:proofErr w:type="spellEnd"/>
-      <w:r>
-        <w:rPr>
-          <w:rFonts w:ascii="Times New Roman" w:hAnsi="Times New Roman" w:cs="Times New Roman"/>
-          <w:sz w:val="20"/>
-          <w:szCs w:val="20"/>
-        </w:rPr>
-        <w:t xml:space="preserve"> </w:t>
-      </w:r>
-      <w:proofErr w:type="gramStart"/>
-      <w:r>
-        <w:rPr>
-          <w:rFonts w:ascii="Times New Roman" w:hAnsi="Times New Roman" w:cs="Times New Roman"/>
-          <w:sz w:val="20"/>
-          <w:szCs w:val="20"/>
-        </w:rPr>
-        <w:t>in order to</w:t>
-      </w:r>
-      <w:proofErr w:type="gramEnd"/>
-      <w:r>
-        <w:rPr>
-          <w:rFonts w:ascii="Times New Roman" w:hAnsi="Times New Roman" w:cs="Times New Roman"/>
-          <w:sz w:val="20"/>
-          <w:szCs w:val="20"/>
-        </w:rPr>
-        <w:t xml:space="preserve"> perform machine learning or deep learning techniques. A nice takeaway for today.</w:t>
+        <w:t>When converting a Spark DataFrame to a Pandas DataFrame, it was not possible due to memory constraints. This is an interesting topic to discuss in the paper because many data scientists, when trying to develop machine learning models, will need to parse large Spark DataFrames into a Pandas DataFrame in order to perform machine learning or deep learning techniques. A nice takeaway for today.</w:t>
       </w:r>
     </w:p>
     <w:p>
@@ -1630,25 +1244,7 @@
           <w:sz w:val="20"/>
           <w:szCs w:val="20"/>
         </w:rPr>
-        <w:t xml:space="preserve">Creating a Spark database from a large 3.61GB JSON file for </w:t>
-      </w:r>
-      <w:proofErr w:type="spellStart"/>
-      <w:r>
-        <w:rPr>
-          <w:rFonts w:ascii="Times New Roman" w:hAnsi="Times New Roman" w:cs="Times New Roman"/>
-          <w:sz w:val="20"/>
-          <w:szCs w:val="20"/>
-        </w:rPr>
-        <w:t>modeling</w:t>
-      </w:r>
-      <w:proofErr w:type="spellEnd"/>
-      <w:r>
-        <w:rPr>
-          <w:rFonts w:ascii="Times New Roman" w:hAnsi="Times New Roman" w:cs="Times New Roman"/>
-          <w:sz w:val="20"/>
-          <w:szCs w:val="20"/>
-        </w:rPr>
-        <w:t xml:space="preserve"> purposes is impractical due to its size. We need to adapt our dataset for modelling, </w:t>
+        <w:t xml:space="preserve">Creating a Spark database from a large 3.61GB JSON file for modeling purposes is impractical due to its size. We need to adapt our dataset for modelling, </w:t>
       </w:r>
       <w:r>
         <w:rPr>
@@ -1664,25 +1260,7 @@
           <w:sz w:val="20"/>
           <w:szCs w:val="20"/>
         </w:rPr>
-        <w:t xml:space="preserve"> </w:t>
-      </w:r>
-      <w:proofErr w:type="spellStart"/>
-      <w:r>
-        <w:rPr>
-          <w:rFonts w:ascii="Times New Roman" w:hAnsi="Times New Roman" w:cs="Times New Roman"/>
-          <w:sz w:val="20"/>
-          <w:szCs w:val="20"/>
-        </w:rPr>
-        <w:t>Jupyter</w:t>
-      </w:r>
-      <w:proofErr w:type="spellEnd"/>
-      <w:r>
-        <w:rPr>
-          <w:rFonts w:ascii="Times New Roman" w:hAnsi="Times New Roman" w:cs="Times New Roman"/>
-          <w:sz w:val="20"/>
-          <w:szCs w:val="20"/>
-        </w:rPr>
-        <w:t xml:space="preserve"> Notebooks</w:t>
+        <w:t xml:space="preserve"> Jupyter Notebooks</w:t>
       </w:r>
       <w:r>
         <w:rPr>
@@ -1728,18 +1306,8 @@
           <w:sz w:val="20"/>
           <w:szCs w:val="20"/>
         </w:rPr>
-        <w:t>Creating_Spark_DB_Loading_3.61GB_</w:t>
-      </w:r>
-      <w:proofErr w:type="gramStart"/>
-      <w:r>
-        <w:rPr>
-          <w:rFonts w:ascii="Times New Roman" w:hAnsi="Times New Roman" w:cs="Times New Roman"/>
-          <w:sz w:val="20"/>
-          <w:szCs w:val="20"/>
-        </w:rPr>
-        <w:t>json.ipynb</w:t>
-      </w:r>
-      <w:proofErr w:type="gramEnd"/>
+        <w:t>Creating_Spark_DB_Loading_3.61GB_json.ipynb</w:t>
+      </w:r>
     </w:p>
     <w:p>
       <w:pPr>
@@ -1754,26 +1322,14 @@
           <w:szCs w:val="20"/>
         </w:rPr>
       </w:pPr>
-      <w:proofErr w:type="spellStart"/>
-      <w:r>
-        <w:rPr>
-          <w:rFonts w:ascii="Times New Roman" w:hAnsi="Times New Roman" w:cs="Times New Roman"/>
-          <w:sz w:val="20"/>
-          <w:szCs w:val="20"/>
-        </w:rPr>
-        <w:t>Spark_DB_Parket_pd_</w:t>
-      </w:r>
-      <w:proofErr w:type="gramStart"/>
-      <w:r>
-        <w:rPr>
-          <w:rFonts w:ascii="Times New Roman" w:hAnsi="Times New Roman" w:cs="Times New Roman"/>
-          <w:sz w:val="20"/>
-          <w:szCs w:val="20"/>
-        </w:rPr>
-        <w:t>df.ipynb</w:t>
-      </w:r>
-      <w:proofErr w:type="spellEnd"/>
-      <w:proofErr w:type="gramEnd"/>
+      <w:r>
+        <w:rPr>
+          <w:rFonts w:ascii="Times New Roman" w:hAnsi="Times New Roman" w:cs="Times New Roman"/>
+          <w:sz w:val="20"/>
+          <w:szCs w:val="20"/>
+        </w:rPr>
+        <w:t>Spark_DB_Parket_pd_df.ipynb</w:t>
+      </w:r>
     </w:p>
     <w:p>
       <w:pPr>
@@ -1905,73 +1461,7 @@
           <w:lang w:eastAsia="en-IE"/>
           <w14:ligatures w14:val="none"/>
         </w:rPr>
-        <w:t xml:space="preserve">: </w:t>
-      </w:r>
-      <w:proofErr w:type="spellStart"/>
-      <w:proofErr w:type="gramStart"/>
-      <w:r>
-        <w:rPr>
-          <w:rFonts w:ascii="Courier New" w:eastAsia="Times New Roman" w:hAnsi="Courier New" w:cs="Courier New"/>
-          <w:color w:val="000000"/>
-          <w:kern w:val="0"/>
-          <w:sz w:val="21"/>
-          <w:szCs w:val="21"/>
-          <w:lang w:eastAsia="en-IE"/>
-          <w14:ligatures w14:val="none"/>
-        </w:rPr>
-        <w:t>org.apache</w:t>
-      </w:r>
-      <w:proofErr w:type="gramEnd"/>
-      <w:r>
-        <w:rPr>
-          <w:rFonts w:ascii="Courier New" w:eastAsia="Times New Roman" w:hAnsi="Courier New" w:cs="Courier New"/>
-          <w:color w:val="000000"/>
-          <w:kern w:val="0"/>
-          <w:sz w:val="21"/>
-          <w:szCs w:val="21"/>
-          <w:lang w:eastAsia="en-IE"/>
-          <w14:ligatures w14:val="none"/>
-        </w:rPr>
-        <w:t>.spark.SparkException</w:t>
-      </w:r>
-      <w:proofErr w:type="spellEnd"/>
-      <w:r>
-        <w:rPr>
-          <w:rFonts w:ascii="Courier New" w:eastAsia="Times New Roman" w:hAnsi="Courier New" w:cs="Courier New"/>
-          <w:color w:val="000000"/>
-          <w:kern w:val="0"/>
-          <w:sz w:val="21"/>
-          <w:szCs w:val="21"/>
-          <w:lang w:eastAsia="en-IE"/>
-          <w14:ligatures w14:val="none"/>
-        </w:rPr>
-        <w:t xml:space="preserve">: Job aborted due to stage failure: Total size of serialized results of 11 tasks (1145.7 MiB) is bigger than </w:t>
-      </w:r>
-      <w:proofErr w:type="spellStart"/>
-      <w:r>
-        <w:rPr>
-          <w:rFonts w:ascii="Courier New" w:eastAsia="Times New Roman" w:hAnsi="Courier New" w:cs="Courier New"/>
-          <w:color w:val="000000"/>
-          <w:kern w:val="0"/>
-          <w:sz w:val="21"/>
-          <w:szCs w:val="21"/>
-          <w:lang w:eastAsia="en-IE"/>
-          <w14:ligatures w14:val="none"/>
-        </w:rPr>
-        <w:t>spark.driver.maxResultSize</w:t>
-      </w:r>
-      <w:proofErr w:type="spellEnd"/>
-      <w:r>
-        <w:rPr>
-          <w:rFonts w:ascii="Courier New" w:eastAsia="Times New Roman" w:hAnsi="Courier New" w:cs="Courier New"/>
-          <w:color w:val="000000"/>
-          <w:kern w:val="0"/>
-          <w:sz w:val="21"/>
-          <w:szCs w:val="21"/>
-          <w:lang w:eastAsia="en-IE"/>
-          <w14:ligatures w14:val="none"/>
-        </w:rPr>
-        <w:t xml:space="preserve"> (1024.0 MiB)</w:t>
+        <w:t>: org.apache.spark.SparkException: Job aborted due to stage failure: Total size of serialized results of 11 tasks (1145.7 MiB) is bigger than spark.driver.maxResultSize (1024.0 MiB)</w:t>
       </w:r>
     </w:p>
     <w:p>
@@ -2075,23 +1565,13 @@
           <w:szCs w:val="20"/>
         </w:rPr>
       </w:pPr>
-      <w:proofErr w:type="spellStart"/>
-      <w:r>
-        <w:rPr>
-          <w:rFonts w:ascii="Times New Roman" w:hAnsi="Times New Roman" w:cs="Times New Roman"/>
-          <w:sz w:val="20"/>
-          <w:szCs w:val="20"/>
-        </w:rPr>
-        <w:t>Keras</w:t>
-      </w:r>
-      <w:proofErr w:type="spellEnd"/>
-      <w:r>
-        <w:rPr>
-          <w:rFonts w:ascii="Times New Roman" w:hAnsi="Times New Roman" w:cs="Times New Roman"/>
-          <w:sz w:val="20"/>
-          <w:szCs w:val="20"/>
-        </w:rPr>
-        <w:t>, on the other hand, is a high-level neural networks API, typically used for building and training deep learning models.</w:t>
+      <w:r>
+        <w:rPr>
+          <w:rFonts w:ascii="Times New Roman" w:hAnsi="Times New Roman" w:cs="Times New Roman"/>
+          <w:sz w:val="20"/>
+          <w:szCs w:val="20"/>
+        </w:rPr>
+        <w:t>Keras, on the other hand, is a high-level neural networks API, typically used for building and training deep learning models.</w:t>
       </w:r>
     </w:p>
     <w:p>
@@ -2240,70 +1720,24 @@
           <w:sz w:val="20"/>
           <w:szCs w:val="20"/>
         </w:rPr>
-        <w:t xml:space="preserve">, pulled into MySQL, pulled using </w:t>
-      </w:r>
-      <w:proofErr w:type="spellStart"/>
-      <w:r>
-        <w:rPr>
-          <w:rFonts w:ascii="Times New Roman" w:hAnsi="Times New Roman" w:cs="Times New Roman"/>
-          <w:sz w:val="20"/>
-          <w:szCs w:val="20"/>
-        </w:rPr>
-        <w:t>PySpark</w:t>
-      </w:r>
-      <w:proofErr w:type="spellEnd"/>
-      <w:r>
-        <w:rPr>
-          <w:rFonts w:ascii="Times New Roman" w:hAnsi="Times New Roman" w:cs="Times New Roman"/>
-          <w:sz w:val="20"/>
-          <w:szCs w:val="20"/>
-        </w:rPr>
-        <w:t xml:space="preserve"> and then modelled it in an ANN.</w:t>
-      </w:r>
-    </w:p>
-    <w:p>
-      <w:pPr>
-        <w:rPr>
-          <w:rFonts w:ascii="Times New Roman" w:hAnsi="Times New Roman" w:cs="Times New Roman"/>
-          <w:sz w:val="20"/>
-          <w:szCs w:val="20"/>
-        </w:rPr>
-      </w:pPr>
-      <w:proofErr w:type="gramStart"/>
-      <w:r>
-        <w:rPr>
-          <w:rFonts w:ascii="Times New Roman" w:hAnsi="Times New Roman" w:cs="Times New Roman"/>
-          <w:sz w:val="20"/>
-          <w:szCs w:val="20"/>
-        </w:rPr>
-        <w:t>Finally</w:t>
-      </w:r>
-      <w:proofErr w:type="gramEnd"/>
-      <w:r>
-        <w:rPr>
-          <w:rFonts w:ascii="Times New Roman" w:hAnsi="Times New Roman" w:cs="Times New Roman"/>
-          <w:sz w:val="20"/>
-          <w:szCs w:val="20"/>
-        </w:rPr>
-        <w:t xml:space="preserve"> to demonstrate how Big Data has helped we will use a coding library (the likes of </w:t>
-      </w:r>
-      <w:proofErr w:type="spellStart"/>
-      <w:r>
-        <w:rPr>
-          <w:rFonts w:ascii="Times New Roman" w:hAnsi="Times New Roman" w:cs="Times New Roman"/>
-          <w:sz w:val="20"/>
-          <w:szCs w:val="20"/>
-        </w:rPr>
-        <w:t>Keras</w:t>
-      </w:r>
-      <w:proofErr w:type="spellEnd"/>
-      <w:r>
-        <w:rPr>
-          <w:rFonts w:ascii="Times New Roman" w:hAnsi="Times New Roman" w:cs="Times New Roman"/>
-          <w:sz w:val="20"/>
-          <w:szCs w:val="20"/>
-        </w:rPr>
-        <w:t xml:space="preserve">) and implement some ANN. From the technical standpoint </w:t>
+        <w:t>, pulled into MySQL, pulled using PySpark and then modelled it in an ANN.</w:t>
+      </w:r>
+    </w:p>
+    <w:p>
+      <w:pPr>
+        <w:rPr>
+          <w:rFonts w:ascii="Times New Roman" w:hAnsi="Times New Roman" w:cs="Times New Roman"/>
+          <w:sz w:val="20"/>
+          <w:szCs w:val="20"/>
+        </w:rPr>
+      </w:pPr>
+      <w:r>
+        <w:rPr>
+          <w:rFonts w:ascii="Times New Roman" w:hAnsi="Times New Roman" w:cs="Times New Roman"/>
+          <w:sz w:val="20"/>
+          <w:szCs w:val="20"/>
+        </w:rPr>
+        <w:t xml:space="preserve">Finally to demonstrate how Big Data has helped we will use a coding library (the likes of Keras) and implement some ANN. From the technical standpoint </w:t>
       </w:r>
       <w:r>
         <w:rPr>
@@ -2369,25 +1803,7 @@
           <w:sz w:val="20"/>
           <w:szCs w:val="20"/>
         </w:rPr>
-        <w:t xml:space="preserve">Importing 1.3GB csv file into MySQL using </w:t>
-      </w:r>
-      <w:proofErr w:type="spellStart"/>
-      <w:r>
-        <w:rPr>
-          <w:rFonts w:ascii="Times New Roman" w:hAnsi="Times New Roman" w:cs="Times New Roman"/>
-          <w:sz w:val="20"/>
-          <w:szCs w:val="20"/>
-        </w:rPr>
-        <w:t>Jupyter</w:t>
-      </w:r>
-      <w:proofErr w:type="spellEnd"/>
-      <w:r>
-        <w:rPr>
-          <w:rFonts w:ascii="Times New Roman" w:hAnsi="Times New Roman" w:cs="Times New Roman"/>
-          <w:sz w:val="20"/>
-          <w:szCs w:val="20"/>
-        </w:rPr>
-        <w:t xml:space="preserve"> Notebook</w:t>
+        <w:t>Importing 1.3GB csv file into MySQL using Jupyter Notebook</w:t>
       </w:r>
       <w:r>
         <w:rPr>
@@ -2771,25 +2187,7 @@
           <w:sz w:val="20"/>
           <w:szCs w:val="20"/>
         </w:rPr>
-        <w:t xml:space="preserve">Geyer, R.C., Klein, T., and Nabi, M. (2017). 'Differentially Private Federated Learning: A Client Level Perspective', </w:t>
-      </w:r>
-      <w:proofErr w:type="spellStart"/>
-      <w:r>
-        <w:rPr>
-          <w:rFonts w:ascii="Times New Roman" w:hAnsi="Times New Roman" w:cs="Times New Roman"/>
-          <w:sz w:val="20"/>
-          <w:szCs w:val="20"/>
-        </w:rPr>
-        <w:t>arXiv</w:t>
-      </w:r>
-      <w:proofErr w:type="spellEnd"/>
-      <w:r>
-        <w:rPr>
-          <w:rFonts w:ascii="Times New Roman" w:hAnsi="Times New Roman" w:cs="Times New Roman"/>
-          <w:sz w:val="20"/>
-          <w:szCs w:val="20"/>
-        </w:rPr>
-        <w:t xml:space="preserve"> preprint arXiv:1712.07557.</w:t>
+        <w:t>Geyer, R.C., Klein, T., and Nabi, M. (2017). 'Differentially Private Federated Learning: A Client Level Perspective', arXiv preprint arXiv:1712.07557.</w:t>
       </w:r>
     </w:p>
     <w:p>
@@ -2865,29 +2263,8 @@
           <w:szCs w:val="20"/>
           <w:lang w:val="en-US"/>
         </w:rPr>
-        <w:t xml:space="preserve">Konečný, J., McMahan, H.B., Yu, F.X., </w:t>
-      </w:r>
-      <w:proofErr w:type="spellStart"/>
-      <w:r>
-        <w:rPr>
-          <w:rFonts w:ascii="Times New Roman" w:hAnsi="Times New Roman" w:cs="Times New Roman"/>
-          <w:sz w:val="20"/>
-          <w:szCs w:val="20"/>
-          <w:lang w:val="en-US"/>
-        </w:rPr>
-        <w:t>Richtárik</w:t>
-      </w:r>
-      <w:proofErr w:type="spellEnd"/>
-      <w:r>
-        <w:rPr>
-          <w:rFonts w:ascii="Times New Roman" w:hAnsi="Times New Roman" w:cs="Times New Roman"/>
-          <w:sz w:val="20"/>
-          <w:szCs w:val="20"/>
-          <w:lang w:val="en-US"/>
-        </w:rPr>
-        <w:t xml:space="preserve">, P., Suresh, A.T., and Bacon, D. (2016). 'Federated Learning: Strategies for Improving Communication Efficiency', </w:t>
-      </w:r>
-      <w:proofErr w:type="spellStart"/>
+        <w:t xml:space="preserve">Konečný, J., McMahan, H.B., Yu, F.X., Richtárik, P., Suresh, A.T., and Bacon, D. (2016). 'Federated Learning: Strategies for Improving Communication Efficiency', </w:t>
+      </w:r>
       <w:r>
         <w:rPr>
           <w:rFonts w:ascii="Times New Roman" w:hAnsi="Times New Roman" w:cs="Times New Roman"/>
@@ -2897,10 +2274,11 @@
           <w:szCs w:val="20"/>
           <w:lang w:val="en-US"/>
         </w:rPr>
-        <w:t>arXiv</w:t>
-      </w:r>
-      <w:proofErr w:type="spellEnd"/>
-      <w:r>
+        <w:t>arXiv preprint arXiv:1610.05492.</w:t>
+      </w:r>
+    </w:p>
+    <w:p>
+      <w:pPr>
         <w:rPr>
           <w:rFonts w:ascii="Times New Roman" w:hAnsi="Times New Roman" w:cs="Times New Roman"/>
           <w:i/>
@@ -2909,11 +2287,17 @@
           <w:szCs w:val="20"/>
           <w:lang w:val="en-US"/>
         </w:rPr>
-        <w:t xml:space="preserve"> preprint arXiv:1610.05492.</w:t>
-      </w:r>
-    </w:p>
-    <w:p>
-      <w:pPr>
+      </w:pPr>
+      <w:r>
+        <w:rPr>
+          <w:rFonts w:ascii="Times New Roman" w:hAnsi="Times New Roman" w:cs="Times New Roman"/>
+          <w:sz w:val="20"/>
+          <w:szCs w:val="20"/>
+          <w:lang w:val="en-US"/>
+        </w:rPr>
+        <w:t xml:space="preserve">Smith, V., Chiang, C.-K., Sanjabi, M., and Talwalkar, A. (2021). 'Federated Multi-Task Learning Under a Mixture of Distributions', </w:t>
+      </w:r>
+      <w:r>
         <w:rPr>
           <w:rFonts w:ascii="Times New Roman" w:hAnsi="Times New Roman" w:cs="Times New Roman"/>
           <w:i/>
@@ -2922,1015 +2306,877 @@
           <w:szCs w:val="20"/>
           <w:lang w:val="en-US"/>
         </w:rPr>
-      </w:pPr>
-      <w:r>
-        <w:rPr>
-          <w:rFonts w:ascii="Times New Roman" w:hAnsi="Times New Roman" w:cs="Times New Roman"/>
-          <w:sz w:val="20"/>
-          <w:szCs w:val="20"/>
-          <w:lang w:val="en-US"/>
-        </w:rPr>
-        <w:t xml:space="preserve">Smith, V., Chiang, C.-K., Sanjabi, M., and Talwalkar, A. (2021). 'Federated Multi-Task Learning Under a Mixture of Distributions', </w:t>
-      </w:r>
-      <w:r>
-        <w:rPr>
-          <w:rFonts w:ascii="Times New Roman" w:hAnsi="Times New Roman" w:cs="Times New Roman"/>
+        <w:t>SIAM Journal on Optimization, 31(4), pp. 3075-3107.</w:t>
+      </w:r>
+    </w:p>
+    <w:p>
+      <w:pPr>
+        <w:rPr>
+          <w:rFonts w:ascii="Calibri" w:hAnsi="Calibri" w:cs="Calibri"/>
+          <w:b/>
+          <w:bCs/>
+          <w:sz w:val="24"/>
+          <w:szCs w:val="24"/>
+        </w:rPr>
+      </w:pPr>
+      <w:r>
+        <w:rPr>
+          <w:rFonts w:ascii="Calibri" w:hAnsi="Calibri" w:cs="Calibri"/>
+          <w:b/>
+          <w:bCs/>
+          <w:sz w:val="24"/>
+          <w:szCs w:val="24"/>
+        </w:rPr>
+        <w:t xml:space="preserve">March </w:t>
+      </w:r>
+      <w:r>
+        <w:rPr>
+          <w:rFonts w:ascii="Calibri" w:hAnsi="Calibri" w:cs="Calibri"/>
+          <w:b/>
+          <w:bCs/>
+          <w:sz w:val="24"/>
+          <w:szCs w:val="24"/>
+        </w:rPr>
+        <w:t>1</w:t>
+      </w:r>
+      <w:r>
+        <w:rPr>
+          <w:rFonts w:ascii="Calibri" w:hAnsi="Calibri" w:cs="Calibri"/>
+          <w:b/>
+          <w:bCs/>
+          <w:sz w:val="24"/>
+          <w:szCs w:val="24"/>
+        </w:rPr>
+        <w:t>2</w:t>
+      </w:r>
+      <w:r>
+        <w:rPr>
+          <w:rFonts w:ascii="Calibri" w:hAnsi="Calibri" w:cs="Calibri"/>
+          <w:b/>
+          <w:bCs/>
+          <w:sz w:val="24"/>
+          <w:szCs w:val="24"/>
+        </w:rPr>
+        <w:t>, 2024</w:t>
+      </w:r>
+    </w:p>
+    <w:p>
+      <w:pPr>
+        <w:rPr>
+          <w:rFonts w:ascii="Times New Roman" w:hAnsi="Times New Roman" w:cs="Times New Roman"/>
+          <w:sz w:val="20"/>
+          <w:szCs w:val="20"/>
+        </w:rPr>
+      </w:pPr>
+      <w:r>
+        <w:rPr>
+          <w:rFonts w:ascii="Times New Roman" w:hAnsi="Times New Roman" w:cs="Times New Roman"/>
+          <w:sz w:val="20"/>
+          <w:szCs w:val="20"/>
+        </w:rPr>
+        <w:t>Title:</w:t>
+      </w:r>
+      <w:r>
+        <w:rPr>
+          <w:rFonts w:ascii="Times New Roman" w:hAnsi="Times New Roman" w:cs="Times New Roman"/>
+          <w:sz w:val="20"/>
+          <w:szCs w:val="20"/>
+        </w:rPr>
+        <w:t xml:space="preserve"> Data Analytics and Storage Solutions: MySQL, Spark and APIs in Neural Network</w:t>
+      </w:r>
+      <w:r>
+        <w:rPr>
+          <w:rFonts w:ascii="Times New Roman" w:hAnsi="Times New Roman" w:cs="Times New Roman"/>
+          <w:sz w:val="20"/>
+          <w:szCs w:val="20"/>
+        </w:rPr>
+        <w:t xml:space="preserve"> Contexts.</w:t>
+      </w:r>
+    </w:p>
+    <w:p>
+      <w:pPr>
+        <w:rPr>
+          <w:rFonts w:ascii="Calibri" w:hAnsi="Calibri" w:cs="Calibri"/>
+          <w:b/>
+          <w:bCs/>
+          <w:sz w:val="24"/>
+          <w:szCs w:val="24"/>
+        </w:rPr>
+      </w:pPr>
+      <w:r>
+        <w:rPr>
+          <w:rFonts w:ascii="Calibri" w:hAnsi="Calibri" w:cs="Calibri"/>
+          <w:b/>
+          <w:bCs/>
+          <w:sz w:val="24"/>
+          <w:szCs w:val="24"/>
+        </w:rPr>
+        <w:t xml:space="preserve">March </w:t>
+      </w:r>
+      <w:r>
+        <w:rPr>
+          <w:rFonts w:ascii="Calibri" w:hAnsi="Calibri" w:cs="Calibri"/>
+          <w:b/>
+          <w:bCs/>
+          <w:sz w:val="24"/>
+          <w:szCs w:val="24"/>
+        </w:rPr>
+        <w:t>13</w:t>
+      </w:r>
+      <w:r>
+        <w:rPr>
+          <w:rFonts w:ascii="Calibri" w:hAnsi="Calibri" w:cs="Calibri"/>
+          <w:b/>
+          <w:bCs/>
+          <w:sz w:val="24"/>
+          <w:szCs w:val="24"/>
+        </w:rPr>
+        <w:t>, 2024</w:t>
+      </w:r>
+    </w:p>
+    <w:p>
+      <w:pPr>
+        <w:rPr>
+          <w:rFonts w:ascii="Times New Roman" w:hAnsi="Times New Roman" w:cs="Times New Roman"/>
+          <w:sz w:val="20"/>
+          <w:szCs w:val="20"/>
+        </w:rPr>
+      </w:pPr>
+      <w:r>
+        <w:rPr>
+          <w:rFonts w:ascii="Times New Roman" w:hAnsi="Times New Roman" w:cs="Times New Roman"/>
+          <w:sz w:val="20"/>
+          <w:szCs w:val="20"/>
+        </w:rPr>
+        <w:t>Timing pushing data into MySQL and Spark separately to evaluate performance.</w:t>
+      </w:r>
+    </w:p>
+    <w:p>
+      <w:pPr>
+        <w:rPr>
+          <w:rFonts w:ascii="Calibri" w:hAnsi="Calibri" w:cs="Calibri"/>
+          <w:b/>
+          <w:bCs/>
+          <w:sz w:val="24"/>
+          <w:szCs w:val="24"/>
+        </w:rPr>
+      </w:pPr>
+      <w:r>
+        <w:rPr>
+          <w:rFonts w:ascii="Calibri" w:hAnsi="Calibri" w:cs="Calibri"/>
+          <w:b/>
+          <w:bCs/>
+          <w:sz w:val="24"/>
+          <w:szCs w:val="24"/>
+        </w:rPr>
+        <w:t xml:space="preserve">March </w:t>
+      </w:r>
+      <w:r>
+        <w:rPr>
+          <w:rFonts w:ascii="Calibri" w:hAnsi="Calibri" w:cs="Calibri"/>
+          <w:b/>
+          <w:bCs/>
+          <w:sz w:val="24"/>
+          <w:szCs w:val="24"/>
+        </w:rPr>
+        <w:t>14</w:t>
+      </w:r>
+      <w:r>
+        <w:rPr>
+          <w:rFonts w:ascii="Calibri" w:hAnsi="Calibri" w:cs="Calibri"/>
+          <w:b/>
+          <w:bCs/>
+          <w:sz w:val="24"/>
+          <w:szCs w:val="24"/>
+        </w:rPr>
+        <w:t>, 2024</w:t>
+      </w:r>
+    </w:p>
+    <w:p>
+      <w:pPr>
+        <w:rPr>
+          <w:rFonts w:ascii="Times New Roman" w:hAnsi="Times New Roman" w:cs="Times New Roman"/>
+          <w:sz w:val="20"/>
+          <w:szCs w:val="20"/>
+        </w:rPr>
+      </w:pPr>
+      <w:r>
+        <w:rPr>
+          <w:rFonts w:ascii="Times New Roman" w:hAnsi="Times New Roman" w:cs="Times New Roman"/>
+          <w:sz w:val="20"/>
+          <w:szCs w:val="20"/>
+        </w:rPr>
+        <w:t>Starting the paper</w:t>
+      </w:r>
+      <w:r>
+        <w:rPr>
+          <w:rFonts w:ascii="Times New Roman" w:hAnsi="Times New Roman" w:cs="Times New Roman"/>
+          <w:sz w:val="20"/>
+          <w:szCs w:val="20"/>
+        </w:rPr>
+        <w:t>.</w:t>
+      </w:r>
+      <w:r>
+        <w:rPr>
+          <w:rFonts w:ascii="Times New Roman" w:hAnsi="Times New Roman" w:cs="Times New Roman"/>
+          <w:sz w:val="20"/>
+          <w:szCs w:val="20"/>
+        </w:rPr>
+        <w:br/>
+        <w:t xml:space="preserve">After today’s Big Data Storage class, </w:t>
+      </w:r>
+      <w:r>
+        <w:rPr>
+          <w:rFonts w:ascii="Times New Roman" w:hAnsi="Times New Roman" w:cs="Times New Roman"/>
+          <w:sz w:val="20"/>
+          <w:szCs w:val="20"/>
+        </w:rPr>
+        <w:t xml:space="preserve">Muhammad told that the approach of using Windows is not good as Hadoop can’t run here. To meet the learning outcome we must use Hadoop a Big </w:t>
+      </w:r>
+      <w:r>
+        <w:rPr>
+          <w:rFonts w:ascii="Times New Roman" w:hAnsi="Times New Roman" w:cs="Times New Roman"/>
+          <w:sz w:val="20"/>
+          <w:szCs w:val="20"/>
+        </w:rPr>
+        <w:t>Data storage like it.</w:t>
+      </w:r>
+    </w:p>
+    <w:p>
+      <w:pPr>
+        <w:rPr>
+          <w:rFonts w:ascii="Calibri" w:hAnsi="Calibri" w:cs="Calibri"/>
+          <w:b/>
+          <w:bCs/>
+          <w:sz w:val="24"/>
+          <w:szCs w:val="24"/>
+        </w:rPr>
+      </w:pPr>
+      <w:r>
+        <w:rPr>
+          <w:rFonts w:ascii="Calibri" w:hAnsi="Calibri" w:cs="Calibri"/>
+          <w:b/>
+          <w:bCs/>
+          <w:sz w:val="24"/>
+          <w:szCs w:val="24"/>
+        </w:rPr>
+        <w:t xml:space="preserve">March </w:t>
+      </w:r>
+      <w:r>
+        <w:rPr>
+          <w:rFonts w:ascii="Calibri" w:hAnsi="Calibri" w:cs="Calibri"/>
+          <w:b/>
+          <w:bCs/>
+          <w:sz w:val="24"/>
+          <w:szCs w:val="24"/>
+        </w:rPr>
+        <w:t>15</w:t>
+      </w:r>
+      <w:r>
+        <w:rPr>
+          <w:rFonts w:ascii="Calibri" w:hAnsi="Calibri" w:cs="Calibri"/>
+          <w:b/>
+          <w:bCs/>
+          <w:sz w:val="24"/>
+          <w:szCs w:val="24"/>
+        </w:rPr>
+        <w:t>, 2024</w:t>
+      </w:r>
+    </w:p>
+    <w:p>
+      <w:pPr>
+        <w:rPr>
+          <w:rFonts w:ascii="Times New Roman" w:hAnsi="Times New Roman" w:cs="Times New Roman"/>
+          <w:sz w:val="20"/>
+          <w:szCs w:val="20"/>
+        </w:rPr>
+      </w:pPr>
+      <w:r>
+        <w:rPr>
+          <w:rFonts w:ascii="Times New Roman" w:hAnsi="Times New Roman" w:cs="Times New Roman"/>
+          <w:sz w:val="20"/>
+          <w:szCs w:val="20"/>
+        </w:rPr>
+        <w:t>Giving structure to the paper</w:t>
+      </w:r>
+      <w:r>
+        <w:rPr>
+          <w:rFonts w:ascii="Times New Roman" w:hAnsi="Times New Roman" w:cs="Times New Roman"/>
+          <w:sz w:val="20"/>
+          <w:szCs w:val="20"/>
+        </w:rPr>
+        <w:t xml:space="preserve"> and changing paper title.</w:t>
+      </w:r>
+    </w:p>
+    <w:p>
+      <w:pPr>
+        <w:rPr>
+          <w:rFonts w:ascii="Calibri" w:hAnsi="Calibri" w:cs="Calibri"/>
+          <w:b/>
+          <w:bCs/>
+          <w:sz w:val="24"/>
+          <w:szCs w:val="24"/>
+        </w:rPr>
+      </w:pPr>
+      <w:r>
+        <w:rPr>
+          <w:rFonts w:ascii="Calibri" w:hAnsi="Calibri" w:cs="Calibri"/>
+          <w:b/>
+          <w:bCs/>
+          <w:sz w:val="24"/>
+          <w:szCs w:val="24"/>
+        </w:rPr>
+        <w:t xml:space="preserve">March </w:t>
+      </w:r>
+      <w:r>
+        <w:rPr>
+          <w:rFonts w:ascii="Calibri" w:hAnsi="Calibri" w:cs="Calibri"/>
+          <w:b/>
+          <w:bCs/>
+          <w:sz w:val="24"/>
+          <w:szCs w:val="24"/>
+        </w:rPr>
+        <w:t>16</w:t>
+      </w:r>
+      <w:r>
+        <w:rPr>
+          <w:rFonts w:ascii="Calibri" w:hAnsi="Calibri" w:cs="Calibri"/>
+          <w:b/>
+          <w:bCs/>
+          <w:sz w:val="24"/>
+          <w:szCs w:val="24"/>
+        </w:rPr>
+        <w:t>, 2024</w:t>
+      </w:r>
+    </w:p>
+    <w:p>
+      <w:pPr>
+        <w:rPr>
+          <w:rFonts w:ascii="Times New Roman" w:hAnsi="Times New Roman" w:cs="Times New Roman"/>
+          <w:sz w:val="20"/>
+          <w:szCs w:val="20"/>
+        </w:rPr>
+      </w:pPr>
+      <w:r>
+        <w:rPr>
+          <w:rFonts w:ascii="Times New Roman" w:hAnsi="Times New Roman" w:cs="Times New Roman"/>
+          <w:sz w:val="20"/>
+          <w:szCs w:val="20"/>
+        </w:rPr>
+        <w:t xml:space="preserve">Completing topic Overview, </w:t>
+      </w:r>
+      <w:r>
+        <w:rPr>
+          <w:rFonts w:ascii="Times New Roman" w:hAnsi="Times New Roman" w:cs="Times New Roman"/>
+          <w:sz w:val="20"/>
+          <w:szCs w:val="20"/>
+        </w:rPr>
+        <w:t>objectives, research question, and starting the state of the Art.</w:t>
+      </w:r>
+    </w:p>
+    <w:p>
+      <w:pPr>
+        <w:rPr>
+          <w:rFonts w:ascii="Times New Roman" w:hAnsi="Times New Roman" w:cs="Times New Roman"/>
+          <w:sz w:val="20"/>
+          <w:szCs w:val="20"/>
+        </w:rPr>
+      </w:pPr>
+    </w:p>
+    <w:p>
+      <w:pPr>
+        <w:rPr>
+          <w:rFonts w:ascii="Calibri" w:hAnsi="Calibri" w:cs="Calibri"/>
+          <w:b/>
+          <w:bCs/>
+          <w:sz w:val="24"/>
+          <w:szCs w:val="24"/>
+        </w:rPr>
+      </w:pPr>
+      <w:r>
+        <w:rPr>
+          <w:rFonts w:ascii="Calibri" w:hAnsi="Calibri" w:cs="Calibri"/>
+          <w:b/>
+          <w:bCs/>
+          <w:sz w:val="24"/>
+          <w:szCs w:val="24"/>
+        </w:rPr>
+        <w:lastRenderedPageBreak/>
+        <w:t xml:space="preserve">March </w:t>
+      </w:r>
+      <w:r>
+        <w:rPr>
+          <w:rFonts w:ascii="Calibri" w:hAnsi="Calibri" w:cs="Calibri"/>
+          <w:b/>
+          <w:bCs/>
+          <w:sz w:val="24"/>
+          <w:szCs w:val="24"/>
+        </w:rPr>
+        <w:t>17</w:t>
+      </w:r>
+      <w:r>
+        <w:rPr>
+          <w:rFonts w:ascii="Calibri" w:hAnsi="Calibri" w:cs="Calibri"/>
+          <w:b/>
+          <w:bCs/>
+          <w:sz w:val="24"/>
+          <w:szCs w:val="24"/>
+        </w:rPr>
+        <w:t>, 2024</w:t>
+      </w:r>
+    </w:p>
+    <w:p>
+      <w:pPr>
+        <w:rPr>
+          <w:rFonts w:ascii="Times New Roman" w:hAnsi="Times New Roman" w:cs="Times New Roman"/>
+          <w:sz w:val="20"/>
+          <w:szCs w:val="20"/>
+        </w:rPr>
+      </w:pPr>
+      <w:r>
+        <w:rPr>
+          <w:rFonts w:ascii="Times New Roman" w:hAnsi="Times New Roman" w:cs="Times New Roman"/>
+          <w:sz w:val="20"/>
+          <w:szCs w:val="20"/>
+        </w:rPr>
+        <w:t xml:space="preserve">Advancing State of Art section, word count </w:t>
+      </w:r>
+      <w:r>
+        <w:rPr>
+          <w:rFonts w:ascii="Times New Roman" w:hAnsi="Times New Roman" w:cs="Times New Roman"/>
+          <w:sz w:val="20"/>
+          <w:szCs w:val="20"/>
+        </w:rPr>
+        <w:t xml:space="preserve">989. Leaving key papers and Literature review </w:t>
+      </w:r>
+      <w:r>
+        <w:rPr>
+          <w:rFonts w:ascii="Times New Roman" w:hAnsi="Times New Roman" w:cs="Times New Roman"/>
+          <w:sz w:val="20"/>
+          <w:szCs w:val="20"/>
+        </w:rPr>
+        <w:t>coming to the end for a more accurate opinion.</w:t>
+      </w:r>
+    </w:p>
+    <w:p>
+      <w:pPr>
+        <w:rPr>
+          <w:rFonts w:ascii="Calibri" w:hAnsi="Calibri" w:cs="Calibri"/>
+          <w:b/>
+          <w:bCs/>
+          <w:sz w:val="24"/>
+          <w:szCs w:val="24"/>
+        </w:rPr>
+      </w:pPr>
+      <w:r>
+        <w:rPr>
+          <w:rFonts w:ascii="Calibri" w:hAnsi="Calibri" w:cs="Calibri"/>
+          <w:b/>
+          <w:bCs/>
+          <w:sz w:val="24"/>
+          <w:szCs w:val="24"/>
+        </w:rPr>
+        <w:t xml:space="preserve">March </w:t>
+      </w:r>
+      <w:r>
+        <w:rPr>
+          <w:rFonts w:ascii="Calibri" w:hAnsi="Calibri" w:cs="Calibri"/>
+          <w:b/>
+          <w:bCs/>
+          <w:sz w:val="24"/>
+          <w:szCs w:val="24"/>
+        </w:rPr>
+        <w:t>18</w:t>
+      </w:r>
+      <w:r>
+        <w:rPr>
+          <w:rFonts w:ascii="Calibri" w:hAnsi="Calibri" w:cs="Calibri"/>
+          <w:b/>
+          <w:bCs/>
+          <w:sz w:val="24"/>
+          <w:szCs w:val="24"/>
+        </w:rPr>
+        <w:t>, 2024</w:t>
+      </w:r>
+    </w:p>
+    <w:p>
+      <w:pPr>
+        <w:rPr>
+          <w:rFonts w:ascii="Times New Roman" w:hAnsi="Times New Roman" w:cs="Times New Roman"/>
+          <w:sz w:val="20"/>
+          <w:szCs w:val="20"/>
+        </w:rPr>
+      </w:pPr>
+      <w:r>
+        <w:rPr>
+          <w:rFonts w:ascii="Times New Roman" w:hAnsi="Times New Roman" w:cs="Times New Roman"/>
+          <w:sz w:val="20"/>
+          <w:szCs w:val="20"/>
+        </w:rPr>
+        <w:t>Assembling a neural network for the people.csv dataset, we aim for the model to predict gender based on job title and age. This is not an easy task; the loss is high, and the accuracy is low, making it challenging to develop a robust model that accurately predicts gender based on job title and age.</w:t>
+      </w:r>
+    </w:p>
+    <w:p>
+      <w:pPr>
+        <w:rPr>
+          <w:rFonts w:ascii="Times New Roman" w:hAnsi="Times New Roman" w:cs="Times New Roman"/>
+          <w:sz w:val="20"/>
+          <w:szCs w:val="20"/>
+        </w:rPr>
+      </w:pPr>
+    </w:p>
+    <w:p>
+      <w:pPr>
+        <w:rPr>
+          <w:rFonts w:ascii="Calibri" w:hAnsi="Calibri" w:cs="Calibri"/>
+          <w:b/>
+          <w:bCs/>
+          <w:sz w:val="24"/>
+          <w:szCs w:val="24"/>
+        </w:rPr>
+      </w:pPr>
+      <w:r>
+        <w:rPr>
+          <w:rFonts w:ascii="Calibri" w:hAnsi="Calibri" w:cs="Calibri"/>
+          <w:b/>
+          <w:bCs/>
+          <w:sz w:val="24"/>
+          <w:szCs w:val="24"/>
+        </w:rPr>
+        <w:t xml:space="preserve">March </w:t>
+      </w:r>
+      <w:r>
+        <w:rPr>
+          <w:rFonts w:ascii="Calibri" w:hAnsi="Calibri" w:cs="Calibri"/>
+          <w:b/>
+          <w:bCs/>
+          <w:sz w:val="24"/>
+          <w:szCs w:val="24"/>
+        </w:rPr>
+        <w:t>19</w:t>
+      </w:r>
+      <w:r>
+        <w:rPr>
+          <w:rFonts w:ascii="Calibri" w:hAnsi="Calibri" w:cs="Calibri"/>
+          <w:b/>
+          <w:bCs/>
+          <w:sz w:val="24"/>
+          <w:szCs w:val="24"/>
+        </w:rPr>
+        <w:t>, 2024</w:t>
+      </w:r>
+    </w:p>
+    <w:p>
+      <w:pPr>
+        <w:rPr>
+          <w:rFonts w:ascii="Times New Roman" w:hAnsi="Times New Roman" w:cs="Times New Roman"/>
+          <w:sz w:val="20"/>
+          <w:szCs w:val="20"/>
+        </w:rPr>
+      </w:pPr>
+      <w:r>
+        <w:rPr>
+          <w:rFonts w:ascii="Times New Roman" w:hAnsi="Times New Roman" w:cs="Times New Roman"/>
+          <w:sz w:val="20"/>
+          <w:szCs w:val="20"/>
+        </w:rPr>
+        <w:t xml:space="preserve">Writing structure for implementation part, uploading </w:t>
+      </w:r>
+      <w:r>
+        <w:rPr>
+          <w:rFonts w:ascii="Times New Roman" w:hAnsi="Times New Roman" w:cs="Times New Roman"/>
+          <w:sz w:val="20"/>
+          <w:szCs w:val="20"/>
+        </w:rPr>
+        <w:t>NN_implementation jupyter Notebook used in VM Ubuntu.</w:t>
+      </w:r>
+    </w:p>
+    <w:p>
+      <w:pPr>
+        <w:rPr>
+          <w:rFonts w:ascii="Times New Roman" w:hAnsi="Times New Roman" w:cs="Times New Roman"/>
+          <w:sz w:val="20"/>
+          <w:szCs w:val="20"/>
+        </w:rPr>
+      </w:pPr>
+    </w:p>
+    <w:p>
+      <w:pPr>
+        <w:rPr>
+          <w:rFonts w:ascii="Calibri" w:hAnsi="Calibri" w:cs="Calibri"/>
+          <w:b/>
+          <w:bCs/>
+          <w:sz w:val="24"/>
+          <w:szCs w:val="24"/>
+        </w:rPr>
+      </w:pPr>
+      <w:r>
+        <w:rPr>
+          <w:rFonts w:ascii="Calibri" w:hAnsi="Calibri" w:cs="Calibri"/>
+          <w:b/>
+          <w:bCs/>
+          <w:sz w:val="24"/>
+          <w:szCs w:val="24"/>
+        </w:rPr>
+        <w:t xml:space="preserve">March </w:t>
+      </w:r>
+      <w:r>
+        <w:rPr>
+          <w:rFonts w:ascii="Calibri" w:hAnsi="Calibri" w:cs="Calibri"/>
+          <w:b/>
+          <w:bCs/>
+          <w:sz w:val="24"/>
+          <w:szCs w:val="24"/>
+        </w:rPr>
+        <w:t>20</w:t>
+      </w:r>
+      <w:r>
+        <w:rPr>
+          <w:rFonts w:ascii="Calibri" w:hAnsi="Calibri" w:cs="Calibri"/>
+          <w:b/>
+          <w:bCs/>
+          <w:sz w:val="24"/>
+          <w:szCs w:val="24"/>
+        </w:rPr>
+        <w:t>, 2024</w:t>
+      </w:r>
+    </w:p>
+    <w:p>
+      <w:pPr>
+        <w:rPr>
+          <w:rFonts w:ascii="Times New Roman" w:hAnsi="Times New Roman" w:cs="Times New Roman"/>
+          <w:sz w:val="20"/>
+          <w:szCs w:val="20"/>
+        </w:rPr>
+      </w:pPr>
+      <w:r>
+        <w:rPr>
+          <w:rFonts w:ascii="Times New Roman" w:hAnsi="Times New Roman" w:cs="Times New Roman"/>
+          <w:sz w:val="20"/>
+          <w:szCs w:val="20"/>
+        </w:rPr>
+        <w:t>Implementation Hadoop part completed, also dataset</w:t>
+      </w:r>
+      <w:r>
+        <w:rPr>
+          <w:rFonts w:ascii="Times New Roman" w:hAnsi="Times New Roman" w:cs="Times New Roman"/>
+          <w:sz w:val="20"/>
+          <w:szCs w:val="20"/>
+        </w:rPr>
+        <w:t xml:space="preserve"> origin is mentioned and how size was increased. </w:t>
+      </w:r>
+      <w:r>
+        <w:rPr>
+          <w:rFonts w:ascii="Times New Roman" w:hAnsi="Times New Roman" w:cs="Times New Roman"/>
+          <w:sz w:val="20"/>
+          <w:szCs w:val="20"/>
+        </w:rPr>
+        <w:t xml:space="preserve">Uploading </w:t>
+      </w:r>
+      <w:r>
+        <w:rPr>
+          <w:rFonts w:ascii="Times New Roman" w:hAnsi="Times New Roman" w:cs="Times New Roman"/>
+          <w:sz w:val="20"/>
+          <w:szCs w:val="20"/>
+        </w:rPr>
+        <w:t>1.Increasing_dataset_size.ipynb</w:t>
+      </w:r>
+      <w:r>
+        <w:rPr>
+          <w:rFonts w:ascii="Times New Roman" w:hAnsi="Times New Roman" w:cs="Times New Roman"/>
+          <w:sz w:val="20"/>
+          <w:szCs w:val="20"/>
+        </w:rPr>
+        <w:t>.</w:t>
+      </w:r>
+      <w:r>
+        <w:rPr>
+          <w:rFonts w:ascii="Times New Roman" w:hAnsi="Times New Roman" w:cs="Times New Roman"/>
+          <w:sz w:val="20"/>
+          <w:szCs w:val="20"/>
+        </w:rPr>
+        <w:t xml:space="preserve"> </w:t>
+      </w:r>
+      <w:r>
+        <w:rPr>
+          <w:rFonts w:ascii="Times New Roman" w:hAnsi="Times New Roman" w:cs="Times New Roman"/>
+          <w:sz w:val="20"/>
+          <w:szCs w:val="20"/>
+        </w:rPr>
+        <w:t>Starting with MySQL dataload.</w:t>
+      </w:r>
+    </w:p>
+    <w:p>
+      <w:pPr>
+        <w:rPr>
+          <w:rFonts w:ascii="Calibri" w:hAnsi="Calibri" w:cs="Calibri"/>
+          <w:b/>
+          <w:bCs/>
+          <w:sz w:val="24"/>
+          <w:szCs w:val="24"/>
+        </w:rPr>
+      </w:pPr>
+      <w:r>
+        <w:rPr>
+          <w:rFonts w:ascii="Calibri" w:hAnsi="Calibri" w:cs="Calibri"/>
+          <w:b/>
+          <w:bCs/>
+          <w:sz w:val="24"/>
+          <w:szCs w:val="24"/>
+        </w:rPr>
+        <w:t xml:space="preserve">March </w:t>
+      </w:r>
+      <w:r>
+        <w:rPr>
+          <w:rFonts w:ascii="Calibri" w:hAnsi="Calibri" w:cs="Calibri"/>
+          <w:b/>
+          <w:bCs/>
+          <w:sz w:val="24"/>
+          <w:szCs w:val="24"/>
+        </w:rPr>
+        <w:t>21</w:t>
+      </w:r>
+      <w:r>
+        <w:rPr>
+          <w:rFonts w:ascii="Calibri" w:hAnsi="Calibri" w:cs="Calibri"/>
+          <w:b/>
+          <w:bCs/>
+          <w:sz w:val="24"/>
+          <w:szCs w:val="24"/>
+        </w:rPr>
+        <w:t>, 2024</w:t>
+      </w:r>
+    </w:p>
+    <w:p>
+      <w:pPr>
+        <w:rPr>
+          <w:rFonts w:ascii="Times New Roman" w:hAnsi="Times New Roman" w:cs="Times New Roman"/>
+          <w:sz w:val="20"/>
+          <w:szCs w:val="20"/>
+        </w:rPr>
+      </w:pPr>
+      <w:r>
+        <w:rPr>
+          <w:rFonts w:ascii="Times New Roman" w:hAnsi="Times New Roman" w:cs="Times New Roman"/>
+          <w:sz w:val="20"/>
+          <w:szCs w:val="20"/>
+        </w:rPr>
+        <w:t xml:space="preserve">Uploading </w:t>
+      </w:r>
+      <w:r>
+        <w:rPr>
+          <w:rFonts w:ascii="Times New Roman" w:hAnsi="Times New Roman" w:cs="Times New Roman"/>
+          <w:sz w:val="20"/>
+          <w:szCs w:val="20"/>
+        </w:rPr>
+        <w:t>2.Importing_1.6GB_CSV_to_MySQL</w:t>
+      </w:r>
+      <w:r>
+        <w:rPr>
+          <w:rFonts w:ascii="Times New Roman" w:hAnsi="Times New Roman" w:cs="Times New Roman"/>
+          <w:sz w:val="20"/>
+          <w:szCs w:val="20"/>
+        </w:rPr>
+        <w:t xml:space="preserve">.ipynb and </w:t>
+      </w:r>
+      <w:r>
+        <w:rPr>
+          <w:rFonts w:ascii="Times New Roman" w:hAnsi="Times New Roman" w:cs="Times New Roman"/>
+          <w:sz w:val="20"/>
+          <w:szCs w:val="20"/>
+        </w:rPr>
+        <w:t>3.</w:t>
+      </w:r>
+      <w:r>
+        <w:t xml:space="preserve"> </w:t>
+      </w:r>
+      <w:r>
+        <w:rPr>
+          <w:rFonts w:ascii="Times New Roman" w:hAnsi="Times New Roman" w:cs="Times New Roman"/>
+          <w:sz w:val="20"/>
+          <w:szCs w:val="20"/>
+        </w:rPr>
+        <w:t>3.HDFS_Data_to_model_NN</w:t>
+      </w:r>
+      <w:r>
+        <w:rPr>
+          <w:rFonts w:ascii="Times New Roman" w:hAnsi="Times New Roman" w:cs="Times New Roman"/>
+          <w:sz w:val="20"/>
+          <w:szCs w:val="20"/>
+        </w:rPr>
+        <w:t>.ipynb. First script is used to push records into MySQL and the second one is used to</w:t>
+      </w:r>
+      <w:r>
+        <w:rPr>
+          <w:rFonts w:ascii="Times New Roman" w:hAnsi="Times New Roman" w:cs="Times New Roman"/>
+          <w:sz w:val="20"/>
+          <w:szCs w:val="20"/>
+        </w:rPr>
+        <w:t xml:space="preserve"> extract Hadoop data and model a NN.</w:t>
+      </w:r>
+    </w:p>
+    <w:p>
+      <w:pPr>
+        <w:rPr>
+          <w:rFonts w:ascii="Calibri" w:hAnsi="Calibri" w:cs="Calibri"/>
+          <w:b/>
+          <w:bCs/>
+          <w:sz w:val="24"/>
+          <w:szCs w:val="24"/>
+        </w:rPr>
+      </w:pPr>
+      <w:r>
+        <w:rPr>
+          <w:rFonts w:ascii="Calibri" w:hAnsi="Calibri" w:cs="Calibri"/>
+          <w:b/>
+          <w:bCs/>
+          <w:sz w:val="24"/>
+          <w:szCs w:val="24"/>
+        </w:rPr>
+        <w:t xml:space="preserve">March </w:t>
+      </w:r>
+      <w:r>
+        <w:rPr>
+          <w:rFonts w:ascii="Calibri" w:hAnsi="Calibri" w:cs="Calibri"/>
+          <w:b/>
+          <w:bCs/>
+          <w:sz w:val="24"/>
+          <w:szCs w:val="24"/>
+        </w:rPr>
+        <w:t>22</w:t>
+      </w:r>
+      <w:r>
+        <w:rPr>
+          <w:rFonts w:ascii="Calibri" w:hAnsi="Calibri" w:cs="Calibri"/>
+          <w:b/>
+          <w:bCs/>
+          <w:sz w:val="24"/>
+          <w:szCs w:val="24"/>
+        </w:rPr>
+        <w:t>, 2024</w:t>
+      </w:r>
+    </w:p>
+    <w:p>
+      <w:pPr>
+        <w:rPr>
+          <w:rFonts w:ascii="Times New Roman" w:hAnsi="Times New Roman" w:cs="Times New Roman"/>
+          <w:b/>
+          <w:bCs/>
           <w:i/>
           <w:iCs/>
           <w:sz w:val="20"/>
           <w:szCs w:val="20"/>
-          <w:lang w:val="en-US"/>
-        </w:rPr>
-        <w:t>SIAM Journal on Optimization, 31(4), pp. 3075-3107.</w:t>
-      </w:r>
-    </w:p>
-    <w:p>
-      <w:pPr>
-        <w:rPr>
-          <w:rFonts w:ascii="Calibri" w:hAnsi="Calibri" w:cs="Calibri"/>
-          <w:b/>
-          <w:bCs/>
-          <w:sz w:val="24"/>
-          <w:szCs w:val="24"/>
-        </w:rPr>
-      </w:pPr>
-      <w:r>
-        <w:rPr>
-          <w:rFonts w:ascii="Calibri" w:hAnsi="Calibri" w:cs="Calibri"/>
-          <w:b/>
-          <w:bCs/>
-          <w:sz w:val="24"/>
-          <w:szCs w:val="24"/>
-        </w:rPr>
-        <w:t xml:space="preserve">March </w:t>
-      </w:r>
-      <w:r>
-        <w:rPr>
-          <w:rFonts w:ascii="Calibri" w:hAnsi="Calibri" w:cs="Calibri"/>
-          <w:b/>
-          <w:bCs/>
-          <w:sz w:val="24"/>
-          <w:szCs w:val="24"/>
-        </w:rPr>
-        <w:t>1</w:t>
-      </w:r>
-      <w:r>
-        <w:rPr>
-          <w:rFonts w:ascii="Calibri" w:hAnsi="Calibri" w:cs="Calibri"/>
-          <w:b/>
-          <w:bCs/>
-          <w:sz w:val="24"/>
-          <w:szCs w:val="24"/>
-        </w:rPr>
-        <w:t>2</w:t>
-      </w:r>
-      <w:r>
-        <w:rPr>
-          <w:rFonts w:ascii="Calibri" w:hAnsi="Calibri" w:cs="Calibri"/>
-          <w:b/>
-          <w:bCs/>
-          <w:sz w:val="24"/>
-          <w:szCs w:val="24"/>
-        </w:rPr>
-        <w:t>, 2024</w:t>
-      </w:r>
-    </w:p>
-    <w:p>
-      <w:pPr>
-        <w:rPr>
-          <w:rFonts w:ascii="Times New Roman" w:hAnsi="Times New Roman" w:cs="Times New Roman"/>
-          <w:sz w:val="20"/>
-          <w:szCs w:val="20"/>
-        </w:rPr>
-      </w:pPr>
-      <w:r>
-        <w:rPr>
-          <w:rFonts w:ascii="Times New Roman" w:hAnsi="Times New Roman" w:cs="Times New Roman"/>
-          <w:sz w:val="20"/>
-          <w:szCs w:val="20"/>
-        </w:rPr>
-        <w:t>Title:</w:t>
-      </w:r>
-      <w:r>
-        <w:rPr>
-          <w:rFonts w:ascii="Times New Roman" w:hAnsi="Times New Roman" w:cs="Times New Roman"/>
-          <w:sz w:val="20"/>
-          <w:szCs w:val="20"/>
-        </w:rPr>
-        <w:t xml:space="preserve"> Data Analytics and Storage Solutions: MySQL, </w:t>
-      </w:r>
-      <w:proofErr w:type="gramStart"/>
-      <w:r>
-        <w:rPr>
-          <w:rFonts w:ascii="Times New Roman" w:hAnsi="Times New Roman" w:cs="Times New Roman"/>
-          <w:sz w:val="20"/>
-          <w:szCs w:val="20"/>
-        </w:rPr>
-        <w:t>Spark</w:t>
-      </w:r>
-      <w:proofErr w:type="gramEnd"/>
-      <w:r>
-        <w:rPr>
-          <w:rFonts w:ascii="Times New Roman" w:hAnsi="Times New Roman" w:cs="Times New Roman"/>
-          <w:sz w:val="20"/>
-          <w:szCs w:val="20"/>
-        </w:rPr>
-        <w:t xml:space="preserve"> and APIs in Neural Network</w:t>
-      </w:r>
-      <w:r>
-        <w:rPr>
-          <w:rFonts w:ascii="Times New Roman" w:hAnsi="Times New Roman" w:cs="Times New Roman"/>
-          <w:sz w:val="20"/>
-          <w:szCs w:val="20"/>
-        </w:rPr>
-        <w:t xml:space="preserve"> Contexts.</w:t>
-      </w:r>
-    </w:p>
-    <w:p>
-      <w:pPr>
-        <w:rPr>
-          <w:rFonts w:ascii="Calibri" w:hAnsi="Calibri" w:cs="Calibri"/>
-          <w:b/>
-          <w:bCs/>
-          <w:sz w:val="24"/>
-          <w:szCs w:val="24"/>
-        </w:rPr>
-      </w:pPr>
-      <w:r>
-        <w:rPr>
-          <w:rFonts w:ascii="Calibri" w:hAnsi="Calibri" w:cs="Calibri"/>
-          <w:b/>
-          <w:bCs/>
-          <w:sz w:val="24"/>
-          <w:szCs w:val="24"/>
-        </w:rPr>
-        <w:t xml:space="preserve">March </w:t>
-      </w:r>
-      <w:r>
-        <w:rPr>
-          <w:rFonts w:ascii="Calibri" w:hAnsi="Calibri" w:cs="Calibri"/>
-          <w:b/>
-          <w:bCs/>
-          <w:sz w:val="24"/>
-          <w:szCs w:val="24"/>
-        </w:rPr>
-        <w:t>13</w:t>
-      </w:r>
-      <w:r>
-        <w:rPr>
-          <w:rFonts w:ascii="Calibri" w:hAnsi="Calibri" w:cs="Calibri"/>
-          <w:b/>
-          <w:bCs/>
-          <w:sz w:val="24"/>
-          <w:szCs w:val="24"/>
-        </w:rPr>
-        <w:t>, 2024</w:t>
-      </w:r>
-    </w:p>
-    <w:p>
-      <w:pPr>
-        <w:rPr>
-          <w:rFonts w:ascii="Times New Roman" w:hAnsi="Times New Roman" w:cs="Times New Roman"/>
-          <w:sz w:val="20"/>
-          <w:szCs w:val="20"/>
-        </w:rPr>
-      </w:pPr>
-      <w:r>
-        <w:rPr>
-          <w:rFonts w:ascii="Times New Roman" w:hAnsi="Times New Roman" w:cs="Times New Roman"/>
-          <w:sz w:val="20"/>
-          <w:szCs w:val="20"/>
-        </w:rPr>
-        <w:t>Timing pushing data into MySQL and Spark separately to evaluate performance.</w:t>
-      </w:r>
-    </w:p>
-    <w:p>
-      <w:pPr>
-        <w:rPr>
-          <w:rFonts w:ascii="Calibri" w:hAnsi="Calibri" w:cs="Calibri"/>
-          <w:b/>
-          <w:bCs/>
-          <w:sz w:val="24"/>
-          <w:szCs w:val="24"/>
-        </w:rPr>
-      </w:pPr>
-      <w:r>
-        <w:rPr>
-          <w:rFonts w:ascii="Calibri" w:hAnsi="Calibri" w:cs="Calibri"/>
-          <w:b/>
-          <w:bCs/>
-          <w:sz w:val="24"/>
-          <w:szCs w:val="24"/>
-        </w:rPr>
-        <w:t xml:space="preserve">March </w:t>
-      </w:r>
-      <w:r>
-        <w:rPr>
-          <w:rFonts w:ascii="Calibri" w:hAnsi="Calibri" w:cs="Calibri"/>
-          <w:b/>
-          <w:bCs/>
-          <w:sz w:val="24"/>
-          <w:szCs w:val="24"/>
-        </w:rPr>
-        <w:t>14</w:t>
-      </w:r>
-      <w:r>
-        <w:rPr>
-          <w:rFonts w:ascii="Calibri" w:hAnsi="Calibri" w:cs="Calibri"/>
-          <w:b/>
-          <w:bCs/>
-          <w:sz w:val="24"/>
-          <w:szCs w:val="24"/>
-        </w:rPr>
-        <w:t>, 2024</w:t>
-      </w:r>
-    </w:p>
-    <w:p>
-      <w:pPr>
-        <w:rPr>
-          <w:rFonts w:ascii="Times New Roman" w:hAnsi="Times New Roman" w:cs="Times New Roman"/>
-          <w:sz w:val="20"/>
-          <w:szCs w:val="20"/>
-        </w:rPr>
-      </w:pPr>
-      <w:r>
-        <w:rPr>
-          <w:rFonts w:ascii="Times New Roman" w:hAnsi="Times New Roman" w:cs="Times New Roman"/>
-          <w:sz w:val="20"/>
-          <w:szCs w:val="20"/>
-        </w:rPr>
-        <w:t>Starting the paper</w:t>
-      </w:r>
-      <w:r>
-        <w:rPr>
-          <w:rFonts w:ascii="Times New Roman" w:hAnsi="Times New Roman" w:cs="Times New Roman"/>
-          <w:sz w:val="20"/>
-          <w:szCs w:val="20"/>
-        </w:rPr>
-        <w:t>.</w:t>
-      </w:r>
-      <w:r>
-        <w:rPr>
-          <w:rFonts w:ascii="Times New Roman" w:hAnsi="Times New Roman" w:cs="Times New Roman"/>
-          <w:sz w:val="20"/>
-          <w:szCs w:val="20"/>
-        </w:rPr>
-        <w:br/>
-        <w:t xml:space="preserve">After today’s Big Data Storage class, </w:t>
-      </w:r>
-      <w:r>
-        <w:rPr>
-          <w:rFonts w:ascii="Times New Roman" w:hAnsi="Times New Roman" w:cs="Times New Roman"/>
-          <w:sz w:val="20"/>
-          <w:szCs w:val="20"/>
-        </w:rPr>
-        <w:t xml:space="preserve">Muhammad </w:t>
-      </w:r>
-      <w:proofErr w:type="gramStart"/>
-      <w:r>
-        <w:rPr>
-          <w:rFonts w:ascii="Times New Roman" w:hAnsi="Times New Roman" w:cs="Times New Roman"/>
-          <w:sz w:val="20"/>
-          <w:szCs w:val="20"/>
-        </w:rPr>
-        <w:t>told</w:t>
-      </w:r>
-      <w:proofErr w:type="gramEnd"/>
-      <w:r>
-        <w:rPr>
-          <w:rFonts w:ascii="Times New Roman" w:hAnsi="Times New Roman" w:cs="Times New Roman"/>
-          <w:sz w:val="20"/>
-          <w:szCs w:val="20"/>
-        </w:rPr>
-        <w:t xml:space="preserve"> that the approach of using Windows is not good as Hadoop can’t run here. To meet the learning </w:t>
-      </w:r>
-      <w:proofErr w:type="gramStart"/>
-      <w:r>
-        <w:rPr>
-          <w:rFonts w:ascii="Times New Roman" w:hAnsi="Times New Roman" w:cs="Times New Roman"/>
-          <w:sz w:val="20"/>
-          <w:szCs w:val="20"/>
-        </w:rPr>
-        <w:t>outcome</w:t>
-      </w:r>
-      <w:proofErr w:type="gramEnd"/>
-      <w:r>
-        <w:rPr>
-          <w:rFonts w:ascii="Times New Roman" w:hAnsi="Times New Roman" w:cs="Times New Roman"/>
-          <w:sz w:val="20"/>
-          <w:szCs w:val="20"/>
-        </w:rPr>
-        <w:t xml:space="preserve"> we must use Hadoop a Big </w:t>
-      </w:r>
-      <w:r>
-        <w:rPr>
-          <w:rFonts w:ascii="Times New Roman" w:hAnsi="Times New Roman" w:cs="Times New Roman"/>
-          <w:sz w:val="20"/>
-          <w:szCs w:val="20"/>
-        </w:rPr>
-        <w:t>Data storage like it.</w:t>
-      </w:r>
-    </w:p>
-    <w:p>
-      <w:pPr>
-        <w:rPr>
-          <w:rFonts w:ascii="Calibri" w:hAnsi="Calibri" w:cs="Calibri"/>
-          <w:b/>
-          <w:bCs/>
-          <w:sz w:val="24"/>
-          <w:szCs w:val="24"/>
-        </w:rPr>
-      </w:pPr>
-      <w:r>
-        <w:rPr>
-          <w:rFonts w:ascii="Calibri" w:hAnsi="Calibri" w:cs="Calibri"/>
-          <w:b/>
-          <w:bCs/>
-          <w:sz w:val="24"/>
-          <w:szCs w:val="24"/>
-        </w:rPr>
-        <w:t xml:space="preserve">March </w:t>
-      </w:r>
-      <w:r>
-        <w:rPr>
-          <w:rFonts w:ascii="Calibri" w:hAnsi="Calibri" w:cs="Calibri"/>
-          <w:b/>
-          <w:bCs/>
-          <w:sz w:val="24"/>
-          <w:szCs w:val="24"/>
-        </w:rPr>
-        <w:t>15</w:t>
-      </w:r>
-      <w:r>
-        <w:rPr>
-          <w:rFonts w:ascii="Calibri" w:hAnsi="Calibri" w:cs="Calibri"/>
-          <w:b/>
-          <w:bCs/>
-          <w:sz w:val="24"/>
-          <w:szCs w:val="24"/>
-        </w:rPr>
-        <w:t>, 2024</w:t>
-      </w:r>
-    </w:p>
-    <w:p>
-      <w:pPr>
-        <w:rPr>
-          <w:rFonts w:ascii="Times New Roman" w:hAnsi="Times New Roman" w:cs="Times New Roman"/>
-          <w:sz w:val="20"/>
-          <w:szCs w:val="20"/>
-        </w:rPr>
-      </w:pPr>
-      <w:r>
-        <w:rPr>
-          <w:rFonts w:ascii="Times New Roman" w:hAnsi="Times New Roman" w:cs="Times New Roman"/>
-          <w:sz w:val="20"/>
-          <w:szCs w:val="20"/>
-        </w:rPr>
-        <w:t>Giving structure to the paper</w:t>
-      </w:r>
-      <w:r>
-        <w:rPr>
-          <w:rFonts w:ascii="Times New Roman" w:hAnsi="Times New Roman" w:cs="Times New Roman"/>
-          <w:sz w:val="20"/>
-          <w:szCs w:val="20"/>
-        </w:rPr>
-        <w:t xml:space="preserve"> and changing paper title.</w:t>
-      </w:r>
-    </w:p>
-    <w:p>
-      <w:pPr>
-        <w:rPr>
-          <w:rFonts w:ascii="Calibri" w:hAnsi="Calibri" w:cs="Calibri"/>
-          <w:b/>
-          <w:bCs/>
-          <w:sz w:val="24"/>
-          <w:szCs w:val="24"/>
-        </w:rPr>
-      </w:pPr>
-      <w:r>
-        <w:rPr>
-          <w:rFonts w:ascii="Calibri" w:hAnsi="Calibri" w:cs="Calibri"/>
-          <w:b/>
-          <w:bCs/>
-          <w:sz w:val="24"/>
-          <w:szCs w:val="24"/>
-        </w:rPr>
-        <w:t xml:space="preserve">March </w:t>
-      </w:r>
-      <w:r>
-        <w:rPr>
-          <w:rFonts w:ascii="Calibri" w:hAnsi="Calibri" w:cs="Calibri"/>
-          <w:b/>
-          <w:bCs/>
-          <w:sz w:val="24"/>
-          <w:szCs w:val="24"/>
-        </w:rPr>
-        <w:t>16</w:t>
-      </w:r>
-      <w:r>
-        <w:rPr>
-          <w:rFonts w:ascii="Calibri" w:hAnsi="Calibri" w:cs="Calibri"/>
-          <w:b/>
-          <w:bCs/>
-          <w:sz w:val="24"/>
-          <w:szCs w:val="24"/>
-        </w:rPr>
-        <w:t>, 2024</w:t>
-      </w:r>
-    </w:p>
-    <w:p>
-      <w:pPr>
-        <w:rPr>
-          <w:rFonts w:ascii="Times New Roman" w:hAnsi="Times New Roman" w:cs="Times New Roman"/>
-          <w:sz w:val="20"/>
-          <w:szCs w:val="20"/>
-        </w:rPr>
-      </w:pPr>
-      <w:r>
-        <w:rPr>
-          <w:rFonts w:ascii="Times New Roman" w:hAnsi="Times New Roman" w:cs="Times New Roman"/>
-          <w:sz w:val="20"/>
-          <w:szCs w:val="20"/>
-        </w:rPr>
-        <w:t xml:space="preserve">Completing topic Overview, </w:t>
-      </w:r>
-      <w:r>
-        <w:rPr>
-          <w:rFonts w:ascii="Times New Roman" w:hAnsi="Times New Roman" w:cs="Times New Roman"/>
-          <w:sz w:val="20"/>
-          <w:szCs w:val="20"/>
-        </w:rPr>
-        <w:t>objectives, research question, and starting the state of the Art.</w:t>
-      </w:r>
-    </w:p>
-    <w:p>
-      <w:pPr>
-        <w:rPr>
-          <w:rFonts w:ascii="Times New Roman" w:hAnsi="Times New Roman" w:cs="Times New Roman"/>
-          <w:sz w:val="20"/>
-          <w:szCs w:val="20"/>
-        </w:rPr>
-      </w:pPr>
-    </w:p>
-    <w:p>
-      <w:pPr>
-        <w:rPr>
-          <w:rFonts w:ascii="Calibri" w:hAnsi="Calibri" w:cs="Calibri"/>
-          <w:b/>
-          <w:bCs/>
-          <w:sz w:val="24"/>
-          <w:szCs w:val="24"/>
-        </w:rPr>
-      </w:pPr>
-      <w:r>
-        <w:rPr>
-          <w:rFonts w:ascii="Calibri" w:hAnsi="Calibri" w:cs="Calibri"/>
-          <w:b/>
-          <w:bCs/>
-          <w:sz w:val="24"/>
-          <w:szCs w:val="24"/>
-        </w:rPr>
-        <w:lastRenderedPageBreak/>
-        <w:t xml:space="preserve">March </w:t>
-      </w:r>
-      <w:r>
-        <w:rPr>
-          <w:rFonts w:ascii="Calibri" w:hAnsi="Calibri" w:cs="Calibri"/>
-          <w:b/>
-          <w:bCs/>
-          <w:sz w:val="24"/>
-          <w:szCs w:val="24"/>
-        </w:rPr>
-        <w:t>17</w:t>
-      </w:r>
-      <w:r>
-        <w:rPr>
-          <w:rFonts w:ascii="Calibri" w:hAnsi="Calibri" w:cs="Calibri"/>
-          <w:b/>
-          <w:bCs/>
-          <w:sz w:val="24"/>
-          <w:szCs w:val="24"/>
-        </w:rPr>
-        <w:t>, 2024</w:t>
-      </w:r>
-    </w:p>
-    <w:p>
-      <w:pPr>
-        <w:rPr>
-          <w:rFonts w:ascii="Times New Roman" w:hAnsi="Times New Roman" w:cs="Times New Roman"/>
-          <w:sz w:val="20"/>
-          <w:szCs w:val="20"/>
-        </w:rPr>
-      </w:pPr>
-      <w:r>
-        <w:rPr>
-          <w:rFonts w:ascii="Times New Roman" w:hAnsi="Times New Roman" w:cs="Times New Roman"/>
-          <w:sz w:val="20"/>
-          <w:szCs w:val="20"/>
-        </w:rPr>
-        <w:t xml:space="preserve">Advancing State of Art section, word count </w:t>
-      </w:r>
-      <w:r>
-        <w:rPr>
-          <w:rFonts w:ascii="Times New Roman" w:hAnsi="Times New Roman" w:cs="Times New Roman"/>
-          <w:sz w:val="20"/>
-          <w:szCs w:val="20"/>
-        </w:rPr>
-        <w:t xml:space="preserve">989. Leaving key papers and Literature review </w:t>
-      </w:r>
-      <w:r>
-        <w:rPr>
-          <w:rFonts w:ascii="Times New Roman" w:hAnsi="Times New Roman" w:cs="Times New Roman"/>
-          <w:sz w:val="20"/>
-          <w:szCs w:val="20"/>
-        </w:rPr>
-        <w:t xml:space="preserve">coming to </w:t>
-      </w:r>
-      <w:proofErr w:type="gramStart"/>
-      <w:r>
-        <w:rPr>
-          <w:rFonts w:ascii="Times New Roman" w:hAnsi="Times New Roman" w:cs="Times New Roman"/>
-          <w:sz w:val="20"/>
-          <w:szCs w:val="20"/>
-        </w:rPr>
-        <w:t>the</w:t>
-      </w:r>
-      <w:proofErr w:type="gramEnd"/>
-      <w:r>
-        <w:rPr>
-          <w:rFonts w:ascii="Times New Roman" w:hAnsi="Times New Roman" w:cs="Times New Roman"/>
-          <w:sz w:val="20"/>
-          <w:szCs w:val="20"/>
-        </w:rPr>
-        <w:t xml:space="preserve"> end for a more accurate opinion.</w:t>
-      </w:r>
-    </w:p>
-    <w:p>
-      <w:pPr>
-        <w:rPr>
-          <w:rFonts w:ascii="Calibri" w:hAnsi="Calibri" w:cs="Calibri"/>
-          <w:b/>
-          <w:bCs/>
-          <w:sz w:val="24"/>
-          <w:szCs w:val="24"/>
-        </w:rPr>
-      </w:pPr>
-      <w:r>
-        <w:rPr>
-          <w:rFonts w:ascii="Calibri" w:hAnsi="Calibri" w:cs="Calibri"/>
-          <w:b/>
-          <w:bCs/>
-          <w:sz w:val="24"/>
-          <w:szCs w:val="24"/>
-        </w:rPr>
-        <w:t xml:space="preserve">March </w:t>
-      </w:r>
-      <w:r>
-        <w:rPr>
-          <w:rFonts w:ascii="Calibri" w:hAnsi="Calibri" w:cs="Calibri"/>
-          <w:b/>
-          <w:bCs/>
-          <w:sz w:val="24"/>
-          <w:szCs w:val="24"/>
-        </w:rPr>
-        <w:t>18</w:t>
-      </w:r>
-      <w:r>
-        <w:rPr>
-          <w:rFonts w:ascii="Calibri" w:hAnsi="Calibri" w:cs="Calibri"/>
-          <w:b/>
-          <w:bCs/>
-          <w:sz w:val="24"/>
-          <w:szCs w:val="24"/>
-        </w:rPr>
-        <w:t>, 2024</w:t>
-      </w:r>
-    </w:p>
-    <w:p>
-      <w:pPr>
-        <w:rPr>
-          <w:rFonts w:ascii="Times New Roman" w:hAnsi="Times New Roman" w:cs="Times New Roman"/>
-          <w:sz w:val="20"/>
-          <w:szCs w:val="20"/>
-        </w:rPr>
-      </w:pPr>
-      <w:r>
-        <w:rPr>
-          <w:rFonts w:ascii="Times New Roman" w:hAnsi="Times New Roman" w:cs="Times New Roman"/>
-          <w:sz w:val="20"/>
-          <w:szCs w:val="20"/>
-        </w:rPr>
-        <w:t>Assembling a neural network for the people.csv dataset, we aim for the model to predict gender based on job title and age. This is not an easy task; the loss is high, and the accuracy is low, making it challenging to develop a robust model that accurately predicts gender based on job title and age.</w:t>
-      </w:r>
-    </w:p>
-    <w:p>
-      <w:pPr>
-        <w:rPr>
-          <w:rFonts w:ascii="Times New Roman" w:hAnsi="Times New Roman" w:cs="Times New Roman"/>
-          <w:sz w:val="20"/>
-          <w:szCs w:val="20"/>
-        </w:rPr>
-      </w:pPr>
-    </w:p>
-    <w:p>
-      <w:pPr>
-        <w:rPr>
-          <w:rFonts w:ascii="Calibri" w:hAnsi="Calibri" w:cs="Calibri"/>
-          <w:b/>
-          <w:bCs/>
-          <w:sz w:val="24"/>
-          <w:szCs w:val="24"/>
-        </w:rPr>
-      </w:pPr>
-      <w:r>
-        <w:rPr>
-          <w:rFonts w:ascii="Calibri" w:hAnsi="Calibri" w:cs="Calibri"/>
-          <w:b/>
-          <w:bCs/>
-          <w:sz w:val="24"/>
-          <w:szCs w:val="24"/>
-        </w:rPr>
-        <w:t xml:space="preserve">March </w:t>
-      </w:r>
-      <w:r>
-        <w:rPr>
-          <w:rFonts w:ascii="Calibri" w:hAnsi="Calibri" w:cs="Calibri"/>
-          <w:b/>
-          <w:bCs/>
-          <w:sz w:val="24"/>
-          <w:szCs w:val="24"/>
-        </w:rPr>
-        <w:t>19</w:t>
-      </w:r>
-      <w:r>
-        <w:rPr>
-          <w:rFonts w:ascii="Calibri" w:hAnsi="Calibri" w:cs="Calibri"/>
-          <w:b/>
-          <w:bCs/>
-          <w:sz w:val="24"/>
-          <w:szCs w:val="24"/>
-        </w:rPr>
-        <w:t>, 2024</w:t>
-      </w:r>
-    </w:p>
-    <w:p>
-      <w:pPr>
-        <w:rPr>
-          <w:rFonts w:ascii="Times New Roman" w:hAnsi="Times New Roman" w:cs="Times New Roman"/>
-          <w:sz w:val="20"/>
-          <w:szCs w:val="20"/>
-        </w:rPr>
-      </w:pPr>
-      <w:r>
-        <w:rPr>
-          <w:rFonts w:ascii="Times New Roman" w:hAnsi="Times New Roman" w:cs="Times New Roman"/>
-          <w:sz w:val="20"/>
-          <w:szCs w:val="20"/>
-        </w:rPr>
-        <w:t xml:space="preserve">Writing structure for implementation part, uploading </w:t>
-      </w:r>
-      <w:proofErr w:type="spellStart"/>
-      <w:r>
-        <w:rPr>
-          <w:rFonts w:ascii="Times New Roman" w:hAnsi="Times New Roman" w:cs="Times New Roman"/>
-          <w:sz w:val="20"/>
-          <w:szCs w:val="20"/>
-        </w:rPr>
-        <w:t>NN_implementation</w:t>
-      </w:r>
-      <w:proofErr w:type="spellEnd"/>
-      <w:r>
-        <w:rPr>
-          <w:rFonts w:ascii="Times New Roman" w:hAnsi="Times New Roman" w:cs="Times New Roman"/>
-          <w:sz w:val="20"/>
-          <w:szCs w:val="20"/>
-        </w:rPr>
-        <w:t xml:space="preserve"> </w:t>
-      </w:r>
-      <w:proofErr w:type="spellStart"/>
-      <w:r>
-        <w:rPr>
-          <w:rFonts w:ascii="Times New Roman" w:hAnsi="Times New Roman" w:cs="Times New Roman"/>
-          <w:sz w:val="20"/>
-          <w:szCs w:val="20"/>
-        </w:rPr>
-        <w:t>jupyter</w:t>
-      </w:r>
-      <w:proofErr w:type="spellEnd"/>
-      <w:r>
-        <w:rPr>
-          <w:rFonts w:ascii="Times New Roman" w:hAnsi="Times New Roman" w:cs="Times New Roman"/>
-          <w:sz w:val="20"/>
-          <w:szCs w:val="20"/>
-        </w:rPr>
-        <w:t xml:space="preserve"> Notebook used in VM Ubuntu.</w:t>
-      </w:r>
-    </w:p>
-    <w:p>
-      <w:pPr>
-        <w:rPr>
-          <w:rFonts w:ascii="Times New Roman" w:hAnsi="Times New Roman" w:cs="Times New Roman"/>
-          <w:sz w:val="20"/>
-          <w:szCs w:val="20"/>
-        </w:rPr>
-      </w:pPr>
-    </w:p>
-    <w:p>
-      <w:pPr>
-        <w:rPr>
-          <w:rFonts w:ascii="Calibri" w:hAnsi="Calibri" w:cs="Calibri"/>
-          <w:b/>
-          <w:bCs/>
-          <w:sz w:val="24"/>
-          <w:szCs w:val="24"/>
-        </w:rPr>
-      </w:pPr>
-      <w:r>
-        <w:rPr>
-          <w:rFonts w:ascii="Calibri" w:hAnsi="Calibri" w:cs="Calibri"/>
-          <w:b/>
-          <w:bCs/>
-          <w:sz w:val="24"/>
-          <w:szCs w:val="24"/>
-        </w:rPr>
-        <w:t xml:space="preserve">March </w:t>
-      </w:r>
-      <w:r>
-        <w:rPr>
-          <w:rFonts w:ascii="Calibri" w:hAnsi="Calibri" w:cs="Calibri"/>
-          <w:b/>
-          <w:bCs/>
-          <w:sz w:val="24"/>
-          <w:szCs w:val="24"/>
-        </w:rPr>
-        <w:t>20</w:t>
-      </w:r>
-      <w:r>
-        <w:rPr>
-          <w:rFonts w:ascii="Calibri" w:hAnsi="Calibri" w:cs="Calibri"/>
-          <w:b/>
-          <w:bCs/>
-          <w:sz w:val="24"/>
-          <w:szCs w:val="24"/>
-        </w:rPr>
-        <w:t>, 2024</w:t>
-      </w:r>
-    </w:p>
-    <w:p>
-      <w:pPr>
-        <w:rPr>
-          <w:rFonts w:ascii="Times New Roman" w:hAnsi="Times New Roman" w:cs="Times New Roman"/>
-          <w:sz w:val="20"/>
-          <w:szCs w:val="20"/>
-        </w:rPr>
-      </w:pPr>
-      <w:r>
-        <w:rPr>
-          <w:rFonts w:ascii="Times New Roman" w:hAnsi="Times New Roman" w:cs="Times New Roman"/>
-          <w:sz w:val="20"/>
-          <w:szCs w:val="20"/>
-        </w:rPr>
-        <w:t>Implementation Hadoop part completed, also dataset</w:t>
-      </w:r>
-      <w:r>
-        <w:rPr>
-          <w:rFonts w:ascii="Times New Roman" w:hAnsi="Times New Roman" w:cs="Times New Roman"/>
-          <w:sz w:val="20"/>
-          <w:szCs w:val="20"/>
-        </w:rPr>
-        <w:t xml:space="preserve"> origin is mentioned and how size was increased. </w:t>
-      </w:r>
-      <w:r>
-        <w:rPr>
-          <w:rFonts w:ascii="Times New Roman" w:hAnsi="Times New Roman" w:cs="Times New Roman"/>
-          <w:sz w:val="20"/>
-          <w:szCs w:val="20"/>
-        </w:rPr>
-        <w:t xml:space="preserve">Uploading </w:t>
-      </w:r>
-      <w:proofErr w:type="gramStart"/>
-      <w:r>
-        <w:rPr>
-          <w:rFonts w:ascii="Times New Roman" w:hAnsi="Times New Roman" w:cs="Times New Roman"/>
-          <w:sz w:val="20"/>
-          <w:szCs w:val="20"/>
-        </w:rPr>
-        <w:t>1.Increasing</w:t>
-      </w:r>
-      <w:proofErr w:type="gramEnd"/>
-      <w:r>
-        <w:rPr>
-          <w:rFonts w:ascii="Times New Roman" w:hAnsi="Times New Roman" w:cs="Times New Roman"/>
-          <w:sz w:val="20"/>
-          <w:szCs w:val="20"/>
-        </w:rPr>
-        <w:t>_dataset_size.ipynb</w:t>
-      </w:r>
-      <w:r>
-        <w:rPr>
-          <w:rFonts w:ascii="Times New Roman" w:hAnsi="Times New Roman" w:cs="Times New Roman"/>
-          <w:sz w:val="20"/>
-          <w:szCs w:val="20"/>
-        </w:rPr>
-        <w:t>.</w:t>
-      </w:r>
-      <w:r>
-        <w:rPr>
-          <w:rFonts w:ascii="Times New Roman" w:hAnsi="Times New Roman" w:cs="Times New Roman"/>
-          <w:sz w:val="20"/>
-          <w:szCs w:val="20"/>
-        </w:rPr>
-        <w:t xml:space="preserve"> </w:t>
-      </w:r>
-      <w:r>
-        <w:rPr>
-          <w:rFonts w:ascii="Times New Roman" w:hAnsi="Times New Roman" w:cs="Times New Roman"/>
-          <w:sz w:val="20"/>
-          <w:szCs w:val="20"/>
-        </w:rPr>
-        <w:t xml:space="preserve">Starting with MySQL </w:t>
-      </w:r>
-      <w:proofErr w:type="spellStart"/>
-      <w:r>
-        <w:rPr>
-          <w:rFonts w:ascii="Times New Roman" w:hAnsi="Times New Roman" w:cs="Times New Roman"/>
-          <w:sz w:val="20"/>
-          <w:szCs w:val="20"/>
-        </w:rPr>
-        <w:t>dataload</w:t>
-      </w:r>
-      <w:proofErr w:type="spellEnd"/>
-      <w:r>
-        <w:rPr>
-          <w:rFonts w:ascii="Times New Roman" w:hAnsi="Times New Roman" w:cs="Times New Roman"/>
-          <w:sz w:val="20"/>
-          <w:szCs w:val="20"/>
-        </w:rPr>
-        <w:t>.</w:t>
-      </w:r>
-    </w:p>
-    <w:p>
-      <w:pPr>
-        <w:rPr>
-          <w:rFonts w:ascii="Calibri" w:hAnsi="Calibri" w:cs="Calibri"/>
-          <w:b/>
-          <w:bCs/>
-          <w:sz w:val="24"/>
-          <w:szCs w:val="24"/>
-        </w:rPr>
-      </w:pPr>
-      <w:r>
-        <w:rPr>
-          <w:rFonts w:ascii="Calibri" w:hAnsi="Calibri" w:cs="Calibri"/>
-          <w:b/>
-          <w:bCs/>
-          <w:sz w:val="24"/>
-          <w:szCs w:val="24"/>
-        </w:rPr>
-        <w:t xml:space="preserve">March </w:t>
-      </w:r>
-      <w:r>
-        <w:rPr>
-          <w:rFonts w:ascii="Calibri" w:hAnsi="Calibri" w:cs="Calibri"/>
-          <w:b/>
-          <w:bCs/>
-          <w:sz w:val="24"/>
-          <w:szCs w:val="24"/>
-        </w:rPr>
-        <w:t>21</w:t>
-      </w:r>
-      <w:r>
-        <w:rPr>
-          <w:rFonts w:ascii="Calibri" w:hAnsi="Calibri" w:cs="Calibri"/>
-          <w:b/>
-          <w:bCs/>
-          <w:sz w:val="24"/>
-          <w:szCs w:val="24"/>
-        </w:rPr>
-        <w:t>, 2024</w:t>
-      </w:r>
-    </w:p>
-    <w:p>
-      <w:pPr>
-        <w:rPr>
-          <w:rFonts w:ascii="Times New Roman" w:hAnsi="Times New Roman" w:cs="Times New Roman"/>
-          <w:sz w:val="20"/>
-          <w:szCs w:val="20"/>
-        </w:rPr>
-      </w:pPr>
-      <w:r>
-        <w:rPr>
-          <w:rFonts w:ascii="Times New Roman" w:hAnsi="Times New Roman" w:cs="Times New Roman"/>
-          <w:sz w:val="20"/>
-          <w:szCs w:val="20"/>
-        </w:rPr>
-        <w:t xml:space="preserve">Uploading </w:t>
-      </w:r>
-      <w:proofErr w:type="gramStart"/>
-      <w:r>
-        <w:rPr>
-          <w:rFonts w:ascii="Times New Roman" w:hAnsi="Times New Roman" w:cs="Times New Roman"/>
-          <w:sz w:val="20"/>
-          <w:szCs w:val="20"/>
-        </w:rPr>
-        <w:t>2.Importing</w:t>
-      </w:r>
-      <w:proofErr w:type="gramEnd"/>
-      <w:r>
-        <w:rPr>
-          <w:rFonts w:ascii="Times New Roman" w:hAnsi="Times New Roman" w:cs="Times New Roman"/>
-          <w:sz w:val="20"/>
-          <w:szCs w:val="20"/>
-        </w:rPr>
-        <w:t>_1.6GB_CSV_to_MySQL</w:t>
-      </w:r>
-      <w:r>
-        <w:rPr>
-          <w:rFonts w:ascii="Times New Roman" w:hAnsi="Times New Roman" w:cs="Times New Roman"/>
-          <w:sz w:val="20"/>
-          <w:szCs w:val="20"/>
-        </w:rPr>
-        <w:t xml:space="preserve">.ipynb and </w:t>
-      </w:r>
-      <w:r>
-        <w:rPr>
-          <w:rFonts w:ascii="Times New Roman" w:hAnsi="Times New Roman" w:cs="Times New Roman"/>
-          <w:sz w:val="20"/>
-          <w:szCs w:val="20"/>
-        </w:rPr>
-        <w:t>3.</w:t>
-      </w:r>
-      <w:r>
-        <w:t xml:space="preserve"> </w:t>
-      </w:r>
-      <w:r>
-        <w:rPr>
-          <w:rFonts w:ascii="Times New Roman" w:hAnsi="Times New Roman" w:cs="Times New Roman"/>
-          <w:sz w:val="20"/>
-          <w:szCs w:val="20"/>
-        </w:rPr>
-        <w:t>3.HDFS_Data_to_model_NN</w:t>
-      </w:r>
-      <w:r>
-        <w:rPr>
-          <w:rFonts w:ascii="Times New Roman" w:hAnsi="Times New Roman" w:cs="Times New Roman"/>
-          <w:sz w:val="20"/>
-          <w:szCs w:val="20"/>
-        </w:rPr>
-        <w:t>.ipynb. First script is used to push records into MySQL and the second one is used to</w:t>
-      </w:r>
-      <w:r>
-        <w:rPr>
-          <w:rFonts w:ascii="Times New Roman" w:hAnsi="Times New Roman" w:cs="Times New Roman"/>
-          <w:sz w:val="20"/>
-          <w:szCs w:val="20"/>
-        </w:rPr>
-        <w:t xml:space="preserve"> extract Hadoop data and model a NN.</w:t>
-      </w:r>
-    </w:p>
-    <w:p>
-      <w:pPr>
-        <w:rPr>
-          <w:rFonts w:ascii="Calibri" w:hAnsi="Calibri" w:cs="Calibri"/>
-          <w:b/>
-          <w:bCs/>
-          <w:sz w:val="24"/>
-          <w:szCs w:val="24"/>
-        </w:rPr>
-      </w:pPr>
-      <w:r>
-        <w:rPr>
-          <w:rFonts w:ascii="Calibri" w:hAnsi="Calibri" w:cs="Calibri"/>
-          <w:b/>
-          <w:bCs/>
-          <w:sz w:val="24"/>
-          <w:szCs w:val="24"/>
-        </w:rPr>
-        <w:t xml:space="preserve">March </w:t>
-      </w:r>
-      <w:r>
-        <w:rPr>
-          <w:rFonts w:ascii="Calibri" w:hAnsi="Calibri" w:cs="Calibri"/>
-          <w:b/>
-          <w:bCs/>
-          <w:sz w:val="24"/>
-          <w:szCs w:val="24"/>
-        </w:rPr>
-        <w:t>22</w:t>
-      </w:r>
-      <w:r>
-        <w:rPr>
-          <w:rFonts w:ascii="Calibri" w:hAnsi="Calibri" w:cs="Calibri"/>
-          <w:b/>
-          <w:bCs/>
-          <w:sz w:val="24"/>
-          <w:szCs w:val="24"/>
-        </w:rPr>
-        <w:t>, 2024</w:t>
-      </w:r>
-    </w:p>
-    <w:p>
-      <w:pPr>
+        </w:rPr>
+      </w:pPr>
+      <w:r>
+        <w:rPr>
+          <w:rFonts w:ascii="Times New Roman" w:hAnsi="Times New Roman" w:cs="Times New Roman"/>
+          <w:sz w:val="20"/>
+          <w:szCs w:val="20"/>
+        </w:rPr>
+        <w:t xml:space="preserve">Paper section </w:t>
+      </w:r>
+      <w:r>
         <w:rPr>
           <w:rFonts w:ascii="Times New Roman" w:hAnsi="Times New Roman" w:cs="Times New Roman"/>
           <w:b/>
@@ -3940,14 +3186,7 @@
           <w:sz w:val="20"/>
           <w:szCs w:val="20"/>
         </w:rPr>
-      </w:pPr>
-      <w:r>
-        <w:rPr>
-          <w:rFonts w:ascii="Times New Roman" w:hAnsi="Times New Roman" w:cs="Times New Roman"/>
-          <w:sz w:val="20"/>
-          <w:szCs w:val="20"/>
-        </w:rPr>
-        <w:t xml:space="preserve">Paper section </w:t>
+        <w:t>D.</w:t>
       </w:r>
       <w:r>
         <w:rPr>
@@ -3959,7 +3198,8 @@
           <w:sz w:val="20"/>
           <w:szCs w:val="20"/>
         </w:rPr>
-        <w:t>D.</w:t>
+        <w:tab/>
+        <w:t>Data from HDFS Modeled with a Neural Network</w:t>
       </w:r>
       <w:r>
         <w:rPr>
@@ -3971,10 +3211,16 @@
           <w:sz w:val="20"/>
           <w:szCs w:val="20"/>
         </w:rPr>
-        <w:tab/>
-        <w:t xml:space="preserve">Data from HDFS </w:t>
-      </w:r>
-      <w:proofErr w:type="spellStart"/>
+        <w:t xml:space="preserve"> </w:t>
+      </w:r>
+      <w:r>
+        <w:rPr>
+          <w:rFonts w:ascii="Times New Roman" w:hAnsi="Times New Roman" w:cs="Times New Roman"/>
+          <w:sz w:val="20"/>
+          <w:szCs w:val="20"/>
+        </w:rPr>
+        <w:t xml:space="preserve">completed. Next </w:t>
+      </w:r>
       <w:r>
         <w:rPr>
           <w:rFonts w:ascii="Times New Roman" w:hAnsi="Times New Roman" w:cs="Times New Roman"/>
@@ -3985,9 +3231,8 @@
           <w:sz w:val="20"/>
           <w:szCs w:val="20"/>
         </w:rPr>
-        <w:t>Modeled</w:t>
-      </w:r>
-      <w:proofErr w:type="spellEnd"/>
+        <w:t>E.</w:t>
+      </w:r>
       <w:r>
         <w:rPr>
           <w:rFonts w:ascii="Times New Roman" w:hAnsi="Times New Roman" w:cs="Times New Roman"/>
@@ -3998,7 +3243,8 @@
           <w:sz w:val="20"/>
           <w:szCs w:val="20"/>
         </w:rPr>
-        <w:t xml:space="preserve"> with a Neural Network</w:t>
+        <w:tab/>
+        <w:t>Data from MySQL Modeled with a Neural Network</w:t>
       </w:r>
       <w:r>
         <w:rPr>
@@ -4010,156 +3256,232 @@
           <w:sz w:val="20"/>
           <w:szCs w:val="20"/>
         </w:rPr>
+        <w:t>.</w:t>
+      </w:r>
+    </w:p>
+    <w:p>
+      <w:pPr>
+        <w:rPr>
+          <w:rFonts w:ascii="Calibri" w:hAnsi="Calibri" w:cs="Calibri"/>
+          <w:b/>
+          <w:bCs/>
+          <w:sz w:val="24"/>
+          <w:szCs w:val="24"/>
+        </w:rPr>
+      </w:pPr>
+      <w:r>
+        <w:rPr>
+          <w:rFonts w:ascii="Calibri" w:hAnsi="Calibri" w:cs="Calibri"/>
+          <w:b/>
+          <w:bCs/>
+          <w:sz w:val="24"/>
+          <w:szCs w:val="24"/>
+        </w:rPr>
+        <w:t xml:space="preserve">March </w:t>
+      </w:r>
+      <w:r>
+        <w:rPr>
+          <w:rFonts w:ascii="Calibri" w:hAnsi="Calibri" w:cs="Calibri"/>
+          <w:b/>
+          <w:bCs/>
+          <w:sz w:val="24"/>
+          <w:szCs w:val="24"/>
+        </w:rPr>
+        <w:t>23</w:t>
+      </w:r>
+      <w:r>
+        <w:rPr>
+          <w:rFonts w:ascii="Calibri" w:hAnsi="Calibri" w:cs="Calibri"/>
+          <w:b/>
+          <w:bCs/>
+          <w:sz w:val="24"/>
+          <w:szCs w:val="24"/>
+        </w:rPr>
+        <w:t>, 2024</w:t>
+      </w:r>
+    </w:p>
+    <w:p>
+      <w:pPr>
+        <w:rPr>
+          <w:rFonts w:ascii="Times New Roman" w:hAnsi="Times New Roman" w:cs="Times New Roman"/>
+          <w:sz w:val="20"/>
+          <w:szCs w:val="20"/>
+        </w:rPr>
+      </w:pPr>
+      <w:r>
+        <w:rPr>
+          <w:rFonts w:ascii="Times New Roman" w:hAnsi="Times New Roman" w:cs="Times New Roman"/>
+          <w:sz w:val="20"/>
+          <w:szCs w:val="20"/>
+        </w:rPr>
+        <w:t>Implementing NN using MySQL data</w:t>
+      </w:r>
+      <w:r>
+        <w:rPr>
+          <w:rFonts w:ascii="Times New Roman" w:hAnsi="Times New Roman" w:cs="Times New Roman"/>
+          <w:sz w:val="20"/>
+          <w:szCs w:val="20"/>
+        </w:rPr>
         <w:t xml:space="preserve"> </w:t>
       </w:r>
       <w:r>
         <w:rPr>
           <w:rFonts w:ascii="Times New Roman" w:hAnsi="Times New Roman" w:cs="Times New Roman"/>
-          <w:sz w:val="20"/>
-          <w:szCs w:val="20"/>
-        </w:rPr>
-        <w:t xml:space="preserve">completed. Next </w:t>
-      </w:r>
-      <w:r>
-        <w:rPr>
-          <w:rFonts w:ascii="Times New Roman" w:hAnsi="Times New Roman" w:cs="Times New Roman"/>
-          <w:b/>
-          <w:bCs/>
           <w:i/>
           <w:iCs/>
           <w:sz w:val="20"/>
           <w:szCs w:val="20"/>
         </w:rPr>
-        <w:t>E.</w:t>
-      </w:r>
-      <w:r>
-        <w:rPr>
-          <w:rFonts w:ascii="Times New Roman" w:hAnsi="Times New Roman" w:cs="Times New Roman"/>
-          <w:b/>
-          <w:bCs/>
+        <w:t>4.MySQL_Data_to_model_NN.i</w:t>
+      </w:r>
+      <w:r>
+        <w:rPr>
+          <w:rFonts w:ascii="Times New Roman" w:hAnsi="Times New Roman" w:cs="Times New Roman"/>
           <w:i/>
           <w:iCs/>
           <w:sz w:val="20"/>
           <w:szCs w:val="20"/>
         </w:rPr>
-        <w:tab/>
-        <w:t xml:space="preserve">Data from MySQL </w:t>
-      </w:r>
-      <w:proofErr w:type="spellStart"/>
-      <w:r>
-        <w:rPr>
-          <w:rFonts w:ascii="Times New Roman" w:hAnsi="Times New Roman" w:cs="Times New Roman"/>
-          <w:b/>
-          <w:bCs/>
+        <w:t>pynb</w:t>
+      </w:r>
+      <w:r>
+        <w:rPr>
+          <w:rFonts w:ascii="Times New Roman" w:hAnsi="Times New Roman" w:cs="Times New Roman"/>
+          <w:sz w:val="20"/>
+          <w:szCs w:val="20"/>
+        </w:rPr>
+        <w:t>, we clearly see that Hadoop and Spark perform way better than MySQL</w:t>
+      </w:r>
+      <w:r>
+        <w:rPr>
+          <w:rFonts w:ascii="Times New Roman" w:hAnsi="Times New Roman" w:cs="Times New Roman"/>
+          <w:sz w:val="20"/>
+          <w:szCs w:val="20"/>
+        </w:rPr>
+        <w:t xml:space="preserve"> </w:t>
+      </w:r>
+      <w:r>
+        <w:rPr>
+          <w:rFonts w:ascii="Times New Roman" w:hAnsi="Times New Roman" w:cs="Times New Roman"/>
+          <w:sz w:val="20"/>
+          <w:szCs w:val="20"/>
+        </w:rPr>
+        <w:t>RDBMS</w:t>
+      </w:r>
+      <w:r>
+        <w:rPr>
+          <w:rFonts w:ascii="Times New Roman" w:hAnsi="Times New Roman" w:cs="Times New Roman"/>
+          <w:sz w:val="20"/>
+          <w:szCs w:val="20"/>
+        </w:rPr>
+        <w:t>.</w:t>
+      </w:r>
+    </w:p>
+    <w:p>
+      <w:pPr>
+        <w:rPr>
+          <w:rFonts w:ascii="Calibri" w:hAnsi="Calibri" w:cs="Calibri"/>
+          <w:b/>
+          <w:bCs/>
+          <w:sz w:val="24"/>
+          <w:szCs w:val="24"/>
+        </w:rPr>
+      </w:pPr>
+      <w:r>
+        <w:rPr>
+          <w:rFonts w:ascii="Calibri" w:hAnsi="Calibri" w:cs="Calibri"/>
+          <w:b/>
+          <w:bCs/>
+          <w:sz w:val="24"/>
+          <w:szCs w:val="24"/>
+        </w:rPr>
+        <w:t xml:space="preserve">March </w:t>
+      </w:r>
+      <w:r>
+        <w:rPr>
+          <w:rFonts w:ascii="Calibri" w:hAnsi="Calibri" w:cs="Calibri"/>
+          <w:b/>
+          <w:bCs/>
+          <w:sz w:val="24"/>
+          <w:szCs w:val="24"/>
+        </w:rPr>
+        <w:t>2</w:t>
+      </w:r>
+      <w:r>
+        <w:rPr>
+          <w:rFonts w:ascii="Calibri" w:hAnsi="Calibri" w:cs="Calibri"/>
+          <w:b/>
+          <w:bCs/>
+          <w:sz w:val="24"/>
+          <w:szCs w:val="24"/>
+        </w:rPr>
+        <w:t>4</w:t>
+      </w:r>
+      <w:r>
+        <w:rPr>
+          <w:rFonts w:ascii="Calibri" w:hAnsi="Calibri" w:cs="Calibri"/>
+          <w:b/>
+          <w:bCs/>
+          <w:sz w:val="24"/>
+          <w:szCs w:val="24"/>
+        </w:rPr>
+        <w:t>, 2024</w:t>
+      </w:r>
+    </w:p>
+    <w:p>
+      <w:pPr>
+        <w:rPr>
+          <w:rFonts w:ascii="Times New Roman" w:hAnsi="Times New Roman" w:cs="Times New Roman"/>
+          <w:sz w:val="20"/>
+          <w:szCs w:val="20"/>
+        </w:rPr>
+      </w:pPr>
+      <w:r>
+        <w:rPr>
+          <w:rFonts w:ascii="Times New Roman" w:hAnsi="Times New Roman" w:cs="Times New Roman"/>
+          <w:sz w:val="20"/>
+          <w:szCs w:val="20"/>
+        </w:rPr>
+        <w:t>Creating script</w:t>
+      </w:r>
+      <w:r>
+        <w:rPr>
+          <w:rFonts w:ascii="Times New Roman" w:hAnsi="Times New Roman" w:cs="Times New Roman"/>
+          <w:sz w:val="20"/>
+          <w:szCs w:val="20"/>
+        </w:rPr>
+        <w:t xml:space="preserve"> </w:t>
+      </w:r>
+      <w:r>
+        <w:rPr>
+          <w:rFonts w:ascii="Times New Roman" w:hAnsi="Times New Roman" w:cs="Times New Roman"/>
           <w:i/>
           <w:iCs/>
           <w:sz w:val="20"/>
           <w:szCs w:val="20"/>
         </w:rPr>
-        <w:t>Modeled</w:t>
-      </w:r>
-      <w:proofErr w:type="spellEnd"/>
-      <w:r>
-        <w:rPr>
-          <w:rFonts w:ascii="Times New Roman" w:hAnsi="Times New Roman" w:cs="Times New Roman"/>
-          <w:b/>
-          <w:bCs/>
+        <w:t>5</w:t>
+      </w:r>
+      <w:r>
+        <w:rPr>
+          <w:rFonts w:ascii="Times New Roman" w:hAnsi="Times New Roman" w:cs="Times New Roman"/>
           <w:i/>
           <w:iCs/>
           <w:sz w:val="20"/>
           <w:szCs w:val="20"/>
         </w:rPr>
-        <w:t xml:space="preserve"> with a Neural Network</w:t>
-      </w:r>
-      <w:r>
-        <w:rPr>
-          <w:rFonts w:ascii="Times New Roman" w:hAnsi="Times New Roman" w:cs="Times New Roman"/>
-          <w:b/>
-          <w:bCs/>
+        <w:t>.</w:t>
+      </w:r>
+      <w:r>
+        <w:rPr>
+          <w:rFonts w:ascii="Times New Roman" w:hAnsi="Times New Roman" w:cs="Times New Roman"/>
           <w:i/>
           <w:iCs/>
           <w:sz w:val="20"/>
           <w:szCs w:val="20"/>
         </w:rPr>
-        <w:t>.</w:t>
-      </w:r>
-    </w:p>
-    <w:p>
-      <w:pPr>
-        <w:rPr>
-          <w:rFonts w:ascii="Calibri" w:hAnsi="Calibri" w:cs="Calibri"/>
-          <w:b/>
-          <w:bCs/>
-          <w:sz w:val="24"/>
-          <w:szCs w:val="24"/>
-        </w:rPr>
-      </w:pPr>
-      <w:r>
-        <w:rPr>
-          <w:rFonts w:ascii="Calibri" w:hAnsi="Calibri" w:cs="Calibri"/>
-          <w:b/>
-          <w:bCs/>
-          <w:sz w:val="24"/>
-          <w:szCs w:val="24"/>
-        </w:rPr>
-        <w:t xml:space="preserve">March </w:t>
-      </w:r>
-      <w:r>
-        <w:rPr>
-          <w:rFonts w:ascii="Calibri" w:hAnsi="Calibri" w:cs="Calibri"/>
-          <w:b/>
-          <w:bCs/>
-          <w:sz w:val="24"/>
-          <w:szCs w:val="24"/>
-        </w:rPr>
-        <w:t>2</w:t>
-      </w:r>
-      <w:r>
-        <w:rPr>
-          <w:rFonts w:ascii="Calibri" w:hAnsi="Calibri" w:cs="Calibri"/>
-          <w:b/>
-          <w:bCs/>
-          <w:sz w:val="24"/>
-          <w:szCs w:val="24"/>
-        </w:rPr>
-        <w:t>3</w:t>
-      </w:r>
-      <w:r>
-        <w:rPr>
-          <w:rFonts w:ascii="Calibri" w:hAnsi="Calibri" w:cs="Calibri"/>
-          <w:b/>
-          <w:bCs/>
-          <w:sz w:val="24"/>
-          <w:szCs w:val="24"/>
-        </w:rPr>
-        <w:t>, 2024</w:t>
-      </w:r>
-    </w:p>
-    <w:p>
-      <w:pPr>
-        <w:rPr>
-          <w:rFonts w:ascii="Times New Roman" w:hAnsi="Times New Roman" w:cs="Times New Roman"/>
-          <w:sz w:val="20"/>
-          <w:szCs w:val="20"/>
-        </w:rPr>
-      </w:pPr>
-      <w:r>
-        <w:rPr>
-          <w:rFonts w:ascii="Times New Roman" w:hAnsi="Times New Roman" w:cs="Times New Roman"/>
-          <w:sz w:val="20"/>
-          <w:szCs w:val="20"/>
-        </w:rPr>
-        <w:t>Implementing NN using MySQL data</w:t>
-      </w:r>
-      <w:r>
-        <w:rPr>
-          <w:rFonts w:ascii="Times New Roman" w:hAnsi="Times New Roman" w:cs="Times New Roman"/>
-          <w:sz w:val="20"/>
-          <w:szCs w:val="20"/>
-        </w:rPr>
-        <w:t xml:space="preserve"> </w:t>
-      </w:r>
-      <w:proofErr w:type="gramStart"/>
+        <w:t>API</w:t>
+      </w:r>
       <w:r>
         <w:rPr>
           <w:rFonts w:ascii="Times New Roman" w:hAnsi="Times New Roman" w:cs="Times New Roman"/>
@@ -4168,71 +3490,33 @@
           <w:sz w:val="20"/>
           <w:szCs w:val="20"/>
         </w:rPr>
-        <w:t>4.MySQL</w:t>
-      </w:r>
-      <w:proofErr w:type="gramEnd"/>
-      <w:r>
-        <w:rPr>
-          <w:rFonts w:ascii="Times New Roman" w:hAnsi="Times New Roman" w:cs="Times New Roman"/>
-          <w:i/>
-          <w:iCs/>
-          <w:sz w:val="20"/>
-          <w:szCs w:val="20"/>
-        </w:rPr>
-        <w:t>_Data_to_model_NN</w:t>
-      </w:r>
-      <w:r>
-        <w:rPr>
-          <w:rFonts w:ascii="Times New Roman" w:hAnsi="Times New Roman" w:cs="Times New Roman"/>
-          <w:i/>
-          <w:iCs/>
-          <w:sz w:val="20"/>
-          <w:szCs w:val="20"/>
-        </w:rPr>
-        <w:t>.i</w:t>
-      </w:r>
-      <w:r>
-        <w:rPr>
-          <w:rFonts w:ascii="Times New Roman" w:hAnsi="Times New Roman" w:cs="Times New Roman"/>
-          <w:i/>
-          <w:iCs/>
-          <w:sz w:val="20"/>
-          <w:szCs w:val="20"/>
-        </w:rPr>
-        <w:t>pynb</w:t>
-      </w:r>
-      <w:r>
-        <w:rPr>
-          <w:rFonts w:ascii="Times New Roman" w:hAnsi="Times New Roman" w:cs="Times New Roman"/>
-          <w:sz w:val="20"/>
-          <w:szCs w:val="20"/>
-        </w:rPr>
-        <w:t>, we clearly see that Hadoop and Spark perform way better than MySQL</w:t>
-      </w:r>
-      <w:r>
-        <w:rPr>
-          <w:rFonts w:ascii="Times New Roman" w:hAnsi="Times New Roman" w:cs="Times New Roman"/>
-          <w:sz w:val="20"/>
-          <w:szCs w:val="20"/>
-        </w:rPr>
-        <w:t xml:space="preserve"> </w:t>
-      </w:r>
-      <w:r>
-        <w:rPr>
-          <w:rFonts w:ascii="Times New Roman" w:hAnsi="Times New Roman" w:cs="Times New Roman"/>
-          <w:sz w:val="20"/>
-          <w:szCs w:val="20"/>
-        </w:rPr>
-        <w:t>RDBMS</w:t>
-      </w:r>
-      <w:r>
-        <w:rPr>
-          <w:rFonts w:ascii="Times New Roman" w:hAnsi="Times New Roman" w:cs="Times New Roman"/>
-          <w:sz w:val="20"/>
-          <w:szCs w:val="20"/>
-        </w:rPr>
-        <w:t>.</w:t>
-      </w:r>
+        <w:t>_Data_to_model_NN.ipynb</w:t>
+      </w:r>
+      <w:r>
+        <w:rPr>
+          <w:rFonts w:ascii="Times New Roman" w:hAnsi="Times New Roman" w:cs="Times New Roman"/>
+          <w:sz w:val="20"/>
+          <w:szCs w:val="20"/>
+        </w:rPr>
+        <w:t>,</w:t>
+      </w:r>
+      <w:r>
+        <w:rPr>
+          <w:rFonts w:ascii="Times New Roman" w:hAnsi="Times New Roman" w:cs="Times New Roman"/>
+          <w:sz w:val="20"/>
+          <w:szCs w:val="20"/>
+        </w:rPr>
+        <w:t xml:space="preserve"> and testing it.</w:t>
+      </w:r>
+    </w:p>
+    <w:p>
+      <w:pPr>
+        <w:rPr>
+          <w:rFonts w:ascii="Times New Roman" w:hAnsi="Times New Roman" w:cs="Times New Roman"/>
+          <w:sz w:val="20"/>
+          <w:szCs w:val="20"/>
+        </w:rPr>
+      </w:pPr>
     </w:p>
     <w:p>
       <w:pPr>

</xml_diff>

<commit_message>
Uploading daily progres. 5.API_Data_to_Model_NN.ipynb, further improving and modelling the NN.
</commit_message>
<xml_diff>
--- a/Daily_Work_Summary.docx
+++ b/Daily_Work_Summary.docx
@@ -225,7 +225,25 @@
           <w:sz w:val="20"/>
           <w:szCs w:val="20"/>
         </w:rPr>
-        <w:t>. Packt.</w:t>
+        <w:t xml:space="preserve">. </w:t>
+      </w:r>
+      <w:proofErr w:type="spellStart"/>
+      <w:r>
+        <w:rPr>
+          <w:rFonts w:ascii="Times New Roman" w:hAnsi="Times New Roman" w:cs="Times New Roman"/>
+          <w:sz w:val="20"/>
+          <w:szCs w:val="20"/>
+        </w:rPr>
+        <w:t>Packt</w:t>
+      </w:r>
+      <w:proofErr w:type="spellEnd"/>
+      <w:r>
+        <w:rPr>
+          <w:rFonts w:ascii="Times New Roman" w:hAnsi="Times New Roman" w:cs="Times New Roman"/>
+          <w:sz w:val="20"/>
+          <w:szCs w:val="20"/>
+        </w:rPr>
+        <w:t>.</w:t>
       </w:r>
     </w:p>
     <w:p>
@@ -255,7 +273,25 @@
           <w:sz w:val="20"/>
           <w:szCs w:val="20"/>
         </w:rPr>
-        <w:t xml:space="preserve"> by Sandy Ryza, Uri Laserson, Sean Owen and Josh Wills. O’Reilly.</w:t>
+        <w:t xml:space="preserve"> by Sandy Ryza, Uri Laserson, Sean </w:t>
+      </w:r>
+      <w:proofErr w:type="gramStart"/>
+      <w:r>
+        <w:rPr>
+          <w:rFonts w:ascii="Times New Roman" w:hAnsi="Times New Roman" w:cs="Times New Roman"/>
+          <w:sz w:val="20"/>
+          <w:szCs w:val="20"/>
+        </w:rPr>
+        <w:t>Owen</w:t>
+      </w:r>
+      <w:proofErr w:type="gramEnd"/>
+      <w:r>
+        <w:rPr>
+          <w:rFonts w:ascii="Times New Roman" w:hAnsi="Times New Roman" w:cs="Times New Roman"/>
+          <w:sz w:val="20"/>
+          <w:szCs w:val="20"/>
+        </w:rPr>
+        <w:t xml:space="preserve"> and Josh Wills. O’Reilly.</w:t>
       </w:r>
     </w:p>
     <w:p>
@@ -307,7 +343,61 @@
           <w:sz w:val="20"/>
           <w:szCs w:val="20"/>
         </w:rPr>
-        <w:t>Large Scale Machine Learning with Spark by Rezaul Karim and Mahedi Kaysar. Packt.</w:t>
+        <w:t xml:space="preserve">Large Scale Machine Learning with Spark by </w:t>
+      </w:r>
+      <w:proofErr w:type="spellStart"/>
+      <w:r>
+        <w:rPr>
+          <w:rFonts w:ascii="Times New Roman" w:hAnsi="Times New Roman" w:cs="Times New Roman"/>
+          <w:sz w:val="20"/>
+          <w:szCs w:val="20"/>
+        </w:rPr>
+        <w:t>Rezaul</w:t>
+      </w:r>
+      <w:proofErr w:type="spellEnd"/>
+      <w:r>
+        <w:rPr>
+          <w:rFonts w:ascii="Times New Roman" w:hAnsi="Times New Roman" w:cs="Times New Roman"/>
+          <w:sz w:val="20"/>
+          <w:szCs w:val="20"/>
+        </w:rPr>
+        <w:t xml:space="preserve"> Karim and </w:t>
+      </w:r>
+      <w:proofErr w:type="spellStart"/>
+      <w:r>
+        <w:rPr>
+          <w:rFonts w:ascii="Times New Roman" w:hAnsi="Times New Roman" w:cs="Times New Roman"/>
+          <w:sz w:val="20"/>
+          <w:szCs w:val="20"/>
+        </w:rPr>
+        <w:t>Mahedi</w:t>
+      </w:r>
+      <w:proofErr w:type="spellEnd"/>
+      <w:r>
+        <w:rPr>
+          <w:rFonts w:ascii="Times New Roman" w:hAnsi="Times New Roman" w:cs="Times New Roman"/>
+          <w:sz w:val="20"/>
+          <w:szCs w:val="20"/>
+        </w:rPr>
+        <w:t xml:space="preserve"> Kaysar. </w:t>
+      </w:r>
+      <w:proofErr w:type="spellStart"/>
+      <w:r>
+        <w:rPr>
+          <w:rFonts w:ascii="Times New Roman" w:hAnsi="Times New Roman" w:cs="Times New Roman"/>
+          <w:sz w:val="20"/>
+          <w:szCs w:val="20"/>
+        </w:rPr>
+        <w:t>Packt</w:t>
+      </w:r>
+      <w:proofErr w:type="spellEnd"/>
+      <w:r>
+        <w:rPr>
+          <w:rFonts w:ascii="Times New Roman" w:hAnsi="Times New Roman" w:cs="Times New Roman"/>
+          <w:sz w:val="20"/>
+          <w:szCs w:val="20"/>
+        </w:rPr>
+        <w:t>.</w:t>
       </w:r>
     </w:p>
     <w:p>
@@ -329,7 +419,25 @@
           <w:sz w:val="20"/>
           <w:szCs w:val="20"/>
         </w:rPr>
-        <w:t>Learning Spark by Holden Karau, Andy Konwinski, Patrick Wendell and Matei Zaharia.</w:t>
+        <w:t xml:space="preserve">Learning Spark by Holden Karau, Andy Konwinski, Patrick </w:t>
+      </w:r>
+      <w:proofErr w:type="gramStart"/>
+      <w:r>
+        <w:rPr>
+          <w:rFonts w:ascii="Times New Roman" w:hAnsi="Times New Roman" w:cs="Times New Roman"/>
+          <w:sz w:val="20"/>
+          <w:szCs w:val="20"/>
+        </w:rPr>
+        <w:t>Wendell</w:t>
+      </w:r>
+      <w:proofErr w:type="gramEnd"/>
+      <w:r>
+        <w:rPr>
+          <w:rFonts w:ascii="Times New Roman" w:hAnsi="Times New Roman" w:cs="Times New Roman"/>
+          <w:sz w:val="20"/>
+          <w:szCs w:val="20"/>
+        </w:rPr>
+        <w:t xml:space="preserve"> and Matei Zaharia.</w:t>
       </w:r>
       <w:r>
         <w:rPr>
@@ -359,15 +467,43 @@
           <w:sz w:val="20"/>
           <w:szCs w:val="20"/>
         </w:rPr>
-        <w:t>Mastering Machine Learning with Python in Six Steps, by Manohar Swamynathan</w:t>
-      </w:r>
-      <w:r>
-        <w:rPr>
-          <w:rFonts w:ascii="Times New Roman" w:hAnsi="Times New Roman" w:cs="Times New Roman"/>
-          <w:sz w:val="20"/>
-          <w:szCs w:val="20"/>
-        </w:rPr>
-        <w:t>. Apress.</w:t>
+        <w:t xml:space="preserve">Mastering Machine Learning with Python in Six Steps, by Manohar </w:t>
+      </w:r>
+      <w:proofErr w:type="spellStart"/>
+      <w:r>
+        <w:rPr>
+          <w:rFonts w:ascii="Times New Roman" w:hAnsi="Times New Roman" w:cs="Times New Roman"/>
+          <w:sz w:val="20"/>
+          <w:szCs w:val="20"/>
+        </w:rPr>
+        <w:t>Swamynathan</w:t>
+      </w:r>
+      <w:proofErr w:type="spellEnd"/>
+      <w:r>
+        <w:rPr>
+          <w:rFonts w:ascii="Times New Roman" w:hAnsi="Times New Roman" w:cs="Times New Roman"/>
+          <w:sz w:val="20"/>
+          <w:szCs w:val="20"/>
+        </w:rPr>
+        <w:t xml:space="preserve">. </w:t>
+      </w:r>
+      <w:proofErr w:type="spellStart"/>
+      <w:r>
+        <w:rPr>
+          <w:rFonts w:ascii="Times New Roman" w:hAnsi="Times New Roman" w:cs="Times New Roman"/>
+          <w:sz w:val="20"/>
+          <w:szCs w:val="20"/>
+        </w:rPr>
+        <w:t>Apress</w:t>
+      </w:r>
+      <w:proofErr w:type="spellEnd"/>
+      <w:r>
+        <w:rPr>
+          <w:rFonts w:ascii="Times New Roman" w:hAnsi="Times New Roman" w:cs="Times New Roman"/>
+          <w:sz w:val="20"/>
+          <w:szCs w:val="20"/>
+        </w:rPr>
+        <w:t>.</w:t>
       </w:r>
     </w:p>
     <w:p>
@@ -575,32 +711,86 @@
           <w:sz w:val="20"/>
           <w:szCs w:val="20"/>
         </w:rPr>
-        <w:t xml:space="preserve">o push records into Apache Spark and link a Jupyter Notebook to it, stablish the connection and </w:t>
-      </w:r>
-      <w:r>
-        <w:rPr>
-          <w:rFonts w:ascii="Times New Roman" w:hAnsi="Times New Roman" w:cs="Times New Roman"/>
-          <w:sz w:val="20"/>
-          <w:szCs w:val="20"/>
-        </w:rPr>
-        <w:t>pull records into a pandas dataframe.</w:t>
-      </w:r>
-    </w:p>
-    <w:p>
-      <w:pPr>
-        <w:rPr>
-          <w:rFonts w:ascii="Times New Roman" w:hAnsi="Times New Roman" w:cs="Times New Roman"/>
-          <w:sz w:val="20"/>
-          <w:szCs w:val="20"/>
-        </w:rPr>
-      </w:pPr>
-      <w:r>
-        <w:rPr>
-          <w:rFonts w:ascii="Times New Roman" w:hAnsi="Times New Roman" w:cs="Times New Roman"/>
-          <w:sz w:val="20"/>
-          <w:szCs w:val="20"/>
-        </w:rPr>
-        <w:t>Videos to connect Jupyter Notebooks to Apache:</w:t>
+        <w:t xml:space="preserve">o push records into Apache Spark and link a </w:t>
+      </w:r>
+      <w:proofErr w:type="spellStart"/>
+      <w:r>
+        <w:rPr>
+          <w:rFonts w:ascii="Times New Roman" w:hAnsi="Times New Roman" w:cs="Times New Roman"/>
+          <w:sz w:val="20"/>
+          <w:szCs w:val="20"/>
+        </w:rPr>
+        <w:t>Jupyter</w:t>
+      </w:r>
+      <w:proofErr w:type="spellEnd"/>
+      <w:r>
+        <w:rPr>
+          <w:rFonts w:ascii="Times New Roman" w:hAnsi="Times New Roman" w:cs="Times New Roman"/>
+          <w:sz w:val="20"/>
+          <w:szCs w:val="20"/>
+        </w:rPr>
+        <w:t xml:space="preserve"> Notebook to it, stablish the connection and </w:t>
+      </w:r>
+      <w:r>
+        <w:rPr>
+          <w:rFonts w:ascii="Times New Roman" w:hAnsi="Times New Roman" w:cs="Times New Roman"/>
+          <w:sz w:val="20"/>
+          <w:szCs w:val="20"/>
+        </w:rPr>
+        <w:t xml:space="preserve">pull records into a pandas </w:t>
+      </w:r>
+      <w:proofErr w:type="spellStart"/>
+      <w:r>
+        <w:rPr>
+          <w:rFonts w:ascii="Times New Roman" w:hAnsi="Times New Roman" w:cs="Times New Roman"/>
+          <w:sz w:val="20"/>
+          <w:szCs w:val="20"/>
+        </w:rPr>
+        <w:t>dataframe</w:t>
+      </w:r>
+      <w:proofErr w:type="spellEnd"/>
+      <w:r>
+        <w:rPr>
+          <w:rFonts w:ascii="Times New Roman" w:hAnsi="Times New Roman" w:cs="Times New Roman"/>
+          <w:sz w:val="20"/>
+          <w:szCs w:val="20"/>
+        </w:rPr>
+        <w:t>.</w:t>
+      </w:r>
+    </w:p>
+    <w:p>
+      <w:pPr>
+        <w:rPr>
+          <w:rFonts w:ascii="Times New Roman" w:hAnsi="Times New Roman" w:cs="Times New Roman"/>
+          <w:sz w:val="20"/>
+          <w:szCs w:val="20"/>
+        </w:rPr>
+      </w:pPr>
+      <w:r>
+        <w:rPr>
+          <w:rFonts w:ascii="Times New Roman" w:hAnsi="Times New Roman" w:cs="Times New Roman"/>
+          <w:sz w:val="20"/>
+          <w:szCs w:val="20"/>
+        </w:rPr>
+        <w:t xml:space="preserve">Videos to connect </w:t>
+      </w:r>
+      <w:proofErr w:type="spellStart"/>
+      <w:r>
+        <w:rPr>
+          <w:rFonts w:ascii="Times New Roman" w:hAnsi="Times New Roman" w:cs="Times New Roman"/>
+          <w:sz w:val="20"/>
+          <w:szCs w:val="20"/>
+        </w:rPr>
+        <w:t>Jupyter</w:t>
+      </w:r>
+      <w:proofErr w:type="spellEnd"/>
+      <w:r>
+        <w:rPr>
+          <w:rFonts w:ascii="Times New Roman" w:hAnsi="Times New Roman" w:cs="Times New Roman"/>
+          <w:sz w:val="20"/>
+          <w:szCs w:val="20"/>
+        </w:rPr>
+        <w:t xml:space="preserve"> Notebooks to Apache:</w:t>
       </w:r>
     </w:p>
     <w:p>
@@ -736,7 +926,25 @@
           <w:sz w:val="20"/>
           <w:szCs w:val="20"/>
         </w:rPr>
-        <w:t>Apache Spark and connect it Jupyter Notebook.</w:t>
+        <w:t xml:space="preserve">Apache Spark and connect it </w:t>
+      </w:r>
+      <w:proofErr w:type="spellStart"/>
+      <w:r>
+        <w:rPr>
+          <w:rFonts w:ascii="Times New Roman" w:hAnsi="Times New Roman" w:cs="Times New Roman"/>
+          <w:sz w:val="20"/>
+          <w:szCs w:val="20"/>
+        </w:rPr>
+        <w:t>Jupyter</w:t>
+      </w:r>
+      <w:proofErr w:type="spellEnd"/>
+      <w:r>
+        <w:rPr>
+          <w:rFonts w:ascii="Times New Roman" w:hAnsi="Times New Roman" w:cs="Times New Roman"/>
+          <w:sz w:val="20"/>
+          <w:szCs w:val="20"/>
+        </w:rPr>
+        <w:t xml:space="preserve"> Notebook.</w:t>
       </w:r>
     </w:p>
     <w:p>
@@ -775,7 +983,25 @@
           <w:sz w:val="20"/>
           <w:szCs w:val="20"/>
         </w:rPr>
-        <w:t>Tom White, 2012, Hadoop The Definitive Guide, O’Reilly Publishing</w:t>
+        <w:t xml:space="preserve">Tom White, 2012, Hadoop </w:t>
+      </w:r>
+      <w:proofErr w:type="gramStart"/>
+      <w:r>
+        <w:rPr>
+          <w:rFonts w:ascii="Times New Roman" w:hAnsi="Times New Roman" w:cs="Times New Roman"/>
+          <w:sz w:val="20"/>
+          <w:szCs w:val="20"/>
+        </w:rPr>
+        <w:t>The</w:t>
+      </w:r>
+      <w:proofErr w:type="gramEnd"/>
+      <w:r>
+        <w:rPr>
+          <w:rFonts w:ascii="Times New Roman" w:hAnsi="Times New Roman" w:cs="Times New Roman"/>
+          <w:sz w:val="20"/>
+          <w:szCs w:val="20"/>
+        </w:rPr>
+        <w:t xml:space="preserve"> Definitive Guide, O’Reilly Publishing</w:t>
       </w:r>
     </w:p>
     <w:p>
@@ -813,13 +1039,41 @@
           <w:szCs w:val="20"/>
         </w:rPr>
       </w:pPr>
-      <w:r>
-        <w:rPr>
-          <w:rFonts w:ascii="Times New Roman" w:hAnsi="Times New Roman" w:cs="Times New Roman"/>
-          <w:sz w:val="20"/>
-          <w:szCs w:val="20"/>
-        </w:rPr>
-        <w:t>Lublinsky B., Smith K. T. and Yakubovich A 2013, Professional Hadoop Solutions, Wrox [ISBN: 13:978-11186]</w:t>
+      <w:proofErr w:type="spellStart"/>
+      <w:r>
+        <w:rPr>
+          <w:rFonts w:ascii="Times New Roman" w:hAnsi="Times New Roman" w:cs="Times New Roman"/>
+          <w:sz w:val="20"/>
+          <w:szCs w:val="20"/>
+        </w:rPr>
+        <w:t>Lublinsky</w:t>
+      </w:r>
+      <w:proofErr w:type="spellEnd"/>
+      <w:r>
+        <w:rPr>
+          <w:rFonts w:ascii="Times New Roman" w:hAnsi="Times New Roman" w:cs="Times New Roman"/>
+          <w:sz w:val="20"/>
+          <w:szCs w:val="20"/>
+        </w:rPr>
+        <w:t xml:space="preserve"> B., Smith K. T. and Yakubovich A 2013, Professional Hadoop Solutions, </w:t>
+      </w:r>
+      <w:proofErr w:type="spellStart"/>
+      <w:r>
+        <w:rPr>
+          <w:rFonts w:ascii="Times New Roman" w:hAnsi="Times New Roman" w:cs="Times New Roman"/>
+          <w:sz w:val="20"/>
+          <w:szCs w:val="20"/>
+        </w:rPr>
+        <w:t>Wrox</w:t>
+      </w:r>
+      <w:proofErr w:type="spellEnd"/>
+      <w:r>
+        <w:rPr>
+          <w:rFonts w:ascii="Times New Roman" w:hAnsi="Times New Roman" w:cs="Times New Roman"/>
+          <w:sz w:val="20"/>
+          <w:szCs w:val="20"/>
+        </w:rPr>
+        <w:t xml:space="preserve"> [ISBN: 13:978-11186]</w:t>
       </w:r>
     </w:p>
     <w:p>
@@ -1012,8 +1266,18 @@
           <w:sz w:val="20"/>
           <w:szCs w:val="20"/>
         </w:rPr>
-        <w:t>Connecting Jupyter</w:t>
-      </w:r>
+        <w:t xml:space="preserve">Connecting </w:t>
+      </w:r>
+      <w:proofErr w:type="spellStart"/>
+      <w:r>
+        <w:rPr>
+          <w:rFonts w:ascii="Times New Roman" w:hAnsi="Times New Roman" w:cs="Times New Roman"/>
+          <w:sz w:val="20"/>
+          <w:szCs w:val="20"/>
+        </w:rPr>
+        <w:t>Jupyter</w:t>
+      </w:r>
+      <w:proofErr w:type="spellEnd"/>
       <w:r>
         <w:rPr>
           <w:rFonts w:ascii="Times New Roman" w:hAnsi="Times New Roman" w:cs="Times New Roman"/>
@@ -1036,6 +1300,7 @@
           <w:szCs w:val="20"/>
         </w:rPr>
       </w:pPr>
+      <w:proofErr w:type="spellStart"/>
       <w:r>
         <w:rPr>
           <w:rFonts w:ascii="Times New Roman" w:hAnsi="Times New Roman" w:cs="Times New Roman"/>
@@ -1044,6 +1309,7 @@
         </w:rPr>
         <w:t>Spark_App_Using_PySpark.ipynb</w:t>
       </w:r>
+      <w:proofErr w:type="spellEnd"/>
       <w:r>
         <w:rPr>
           <w:rFonts w:ascii="Times New Roman" w:hAnsi="Times New Roman" w:cs="Times New Roman"/>
@@ -1076,13 +1342,23 @@
         </w:rPr>
         <w:t xml:space="preserve">all records in </w:t>
       </w:r>
-      <w:r>
-        <w:rPr>
-          <w:rFonts w:ascii="Times New Roman" w:hAnsi="Times New Roman" w:cs="Times New Roman"/>
-          <w:sz w:val="20"/>
-          <w:szCs w:val="20"/>
-        </w:rPr>
-        <w:t>parket format, note that size decreases.</w:t>
+      <w:proofErr w:type="spellStart"/>
+      <w:r>
+        <w:rPr>
+          <w:rFonts w:ascii="Times New Roman" w:hAnsi="Times New Roman" w:cs="Times New Roman"/>
+          <w:sz w:val="20"/>
+          <w:szCs w:val="20"/>
+        </w:rPr>
+        <w:t>parket</w:t>
+      </w:r>
+      <w:proofErr w:type="spellEnd"/>
+      <w:r>
+        <w:rPr>
+          <w:rFonts w:ascii="Times New Roman" w:hAnsi="Times New Roman" w:cs="Times New Roman"/>
+          <w:sz w:val="20"/>
+          <w:szCs w:val="20"/>
+        </w:rPr>
+        <w:t xml:space="preserve"> format, note that size decreases.</w:t>
       </w:r>
     </w:p>
     <w:p>
@@ -1098,6 +1374,7 @@
           <w:szCs w:val="20"/>
         </w:rPr>
       </w:pPr>
+      <w:proofErr w:type="spellStart"/>
       <w:r>
         <w:rPr>
           <w:rFonts w:ascii="Times New Roman" w:hAnsi="Times New Roman" w:cs="Times New Roman"/>
@@ -1114,6 +1391,7 @@
         </w:rPr>
         <w:t>.ipynb</w:t>
       </w:r>
+      <w:proofErr w:type="spellEnd"/>
       <w:r>
         <w:rPr>
           <w:rFonts w:ascii="Times New Roman" w:hAnsi="Times New Roman" w:cs="Times New Roman"/>
@@ -1128,7 +1406,25 @@
           <w:sz w:val="20"/>
           <w:szCs w:val="20"/>
         </w:rPr>
-        <w:t>we can interact with spark using pyspark.</w:t>
+        <w:t xml:space="preserve">we can interact with spark using </w:t>
+      </w:r>
+      <w:proofErr w:type="spellStart"/>
+      <w:r>
+        <w:rPr>
+          <w:rFonts w:ascii="Times New Roman" w:hAnsi="Times New Roman" w:cs="Times New Roman"/>
+          <w:sz w:val="20"/>
+          <w:szCs w:val="20"/>
+        </w:rPr>
+        <w:t>pyspark</w:t>
+      </w:r>
+      <w:proofErr w:type="spellEnd"/>
+      <w:r>
+        <w:rPr>
+          <w:rFonts w:ascii="Times New Roman" w:hAnsi="Times New Roman" w:cs="Times New Roman"/>
+          <w:sz w:val="20"/>
+          <w:szCs w:val="20"/>
+        </w:rPr>
+        <w:t>.</w:t>
       </w:r>
     </w:p>
     <w:p>
@@ -1186,7 +1482,97 @@
           <w:sz w:val="20"/>
           <w:szCs w:val="20"/>
         </w:rPr>
-        <w:t>When converting a Spark DataFrame to a Pandas DataFrame, it was not possible due to memory constraints. This is an interesting topic to discuss in the paper because many data scientists, when trying to develop machine learning models, will need to parse large Spark DataFrames into a Pandas DataFrame in order to perform machine learning or deep learning techniques. A nice takeaway for today.</w:t>
+        <w:t xml:space="preserve">When converting a Spark </w:t>
+      </w:r>
+      <w:proofErr w:type="spellStart"/>
+      <w:r>
+        <w:rPr>
+          <w:rFonts w:ascii="Times New Roman" w:hAnsi="Times New Roman" w:cs="Times New Roman"/>
+          <w:sz w:val="20"/>
+          <w:szCs w:val="20"/>
+        </w:rPr>
+        <w:t>DataFrame</w:t>
+      </w:r>
+      <w:proofErr w:type="spellEnd"/>
+      <w:r>
+        <w:rPr>
+          <w:rFonts w:ascii="Times New Roman" w:hAnsi="Times New Roman" w:cs="Times New Roman"/>
+          <w:sz w:val="20"/>
+          <w:szCs w:val="20"/>
+        </w:rPr>
+        <w:t xml:space="preserve"> to a Pandas </w:t>
+      </w:r>
+      <w:proofErr w:type="spellStart"/>
+      <w:r>
+        <w:rPr>
+          <w:rFonts w:ascii="Times New Roman" w:hAnsi="Times New Roman" w:cs="Times New Roman"/>
+          <w:sz w:val="20"/>
+          <w:szCs w:val="20"/>
+        </w:rPr>
+        <w:t>DataFrame</w:t>
+      </w:r>
+      <w:proofErr w:type="spellEnd"/>
+      <w:r>
+        <w:rPr>
+          <w:rFonts w:ascii="Times New Roman" w:hAnsi="Times New Roman" w:cs="Times New Roman"/>
+          <w:sz w:val="20"/>
+          <w:szCs w:val="20"/>
+        </w:rPr>
+        <w:t xml:space="preserve">, it was not possible due to memory constraints. This is an interesting topic to discuss in the paper because many data scientists, when trying to develop machine learning models, will need to parse large Spark </w:t>
+      </w:r>
+      <w:proofErr w:type="spellStart"/>
+      <w:r>
+        <w:rPr>
+          <w:rFonts w:ascii="Times New Roman" w:hAnsi="Times New Roman" w:cs="Times New Roman"/>
+          <w:sz w:val="20"/>
+          <w:szCs w:val="20"/>
+        </w:rPr>
+        <w:t>DataFrames</w:t>
+      </w:r>
+      <w:proofErr w:type="spellEnd"/>
+      <w:r>
+        <w:rPr>
+          <w:rFonts w:ascii="Times New Roman" w:hAnsi="Times New Roman" w:cs="Times New Roman"/>
+          <w:sz w:val="20"/>
+          <w:szCs w:val="20"/>
+        </w:rPr>
+        <w:t xml:space="preserve"> into a Pandas </w:t>
+      </w:r>
+      <w:proofErr w:type="spellStart"/>
+      <w:r>
+        <w:rPr>
+          <w:rFonts w:ascii="Times New Roman" w:hAnsi="Times New Roman" w:cs="Times New Roman"/>
+          <w:sz w:val="20"/>
+          <w:szCs w:val="20"/>
+        </w:rPr>
+        <w:t>DataFrame</w:t>
+      </w:r>
+      <w:proofErr w:type="spellEnd"/>
+      <w:r>
+        <w:rPr>
+          <w:rFonts w:ascii="Times New Roman" w:hAnsi="Times New Roman" w:cs="Times New Roman"/>
+          <w:sz w:val="20"/>
+          <w:szCs w:val="20"/>
+        </w:rPr>
+        <w:t xml:space="preserve"> </w:t>
+      </w:r>
+      <w:proofErr w:type="gramStart"/>
+      <w:r>
+        <w:rPr>
+          <w:rFonts w:ascii="Times New Roman" w:hAnsi="Times New Roman" w:cs="Times New Roman"/>
+          <w:sz w:val="20"/>
+          <w:szCs w:val="20"/>
+        </w:rPr>
+        <w:t>in order to</w:t>
+      </w:r>
+      <w:proofErr w:type="gramEnd"/>
+      <w:r>
+        <w:rPr>
+          <w:rFonts w:ascii="Times New Roman" w:hAnsi="Times New Roman" w:cs="Times New Roman"/>
+          <w:sz w:val="20"/>
+          <w:szCs w:val="20"/>
+        </w:rPr>
+        <w:t xml:space="preserve"> perform machine learning or deep learning techniques. A nice takeaway for today.</w:t>
       </w:r>
     </w:p>
     <w:p>
@@ -1244,7 +1630,25 @@
           <w:sz w:val="20"/>
           <w:szCs w:val="20"/>
         </w:rPr>
-        <w:t xml:space="preserve">Creating a Spark database from a large 3.61GB JSON file for modeling purposes is impractical due to its size. We need to adapt our dataset for modelling, </w:t>
+        <w:t xml:space="preserve">Creating a Spark database from a large 3.61GB JSON file for </w:t>
+      </w:r>
+      <w:proofErr w:type="spellStart"/>
+      <w:r>
+        <w:rPr>
+          <w:rFonts w:ascii="Times New Roman" w:hAnsi="Times New Roman" w:cs="Times New Roman"/>
+          <w:sz w:val="20"/>
+          <w:szCs w:val="20"/>
+        </w:rPr>
+        <w:t>modeling</w:t>
+      </w:r>
+      <w:proofErr w:type="spellEnd"/>
+      <w:r>
+        <w:rPr>
+          <w:rFonts w:ascii="Times New Roman" w:hAnsi="Times New Roman" w:cs="Times New Roman"/>
+          <w:sz w:val="20"/>
+          <w:szCs w:val="20"/>
+        </w:rPr>
+        <w:t xml:space="preserve"> purposes is impractical due to its size. We need to adapt our dataset for modelling, </w:t>
       </w:r>
       <w:r>
         <w:rPr>
@@ -1260,7 +1664,25 @@
           <w:sz w:val="20"/>
           <w:szCs w:val="20"/>
         </w:rPr>
-        <w:t xml:space="preserve"> Jupyter Notebooks</w:t>
+        <w:t xml:space="preserve"> </w:t>
+      </w:r>
+      <w:proofErr w:type="spellStart"/>
+      <w:r>
+        <w:rPr>
+          <w:rFonts w:ascii="Times New Roman" w:hAnsi="Times New Roman" w:cs="Times New Roman"/>
+          <w:sz w:val="20"/>
+          <w:szCs w:val="20"/>
+        </w:rPr>
+        <w:t>Jupyter</w:t>
+      </w:r>
+      <w:proofErr w:type="spellEnd"/>
+      <w:r>
+        <w:rPr>
+          <w:rFonts w:ascii="Times New Roman" w:hAnsi="Times New Roman" w:cs="Times New Roman"/>
+          <w:sz w:val="20"/>
+          <w:szCs w:val="20"/>
+        </w:rPr>
+        <w:t xml:space="preserve"> Notebooks</w:t>
       </w:r>
       <w:r>
         <w:rPr>
@@ -1306,8 +1728,18 @@
           <w:sz w:val="20"/>
           <w:szCs w:val="20"/>
         </w:rPr>
-        <w:t>Creating_Spark_DB_Loading_3.61GB_json.ipynb</w:t>
-      </w:r>
+        <w:t>Creating_Spark_DB_Loading_3.61GB_</w:t>
+      </w:r>
+      <w:proofErr w:type="gramStart"/>
+      <w:r>
+        <w:rPr>
+          <w:rFonts w:ascii="Times New Roman" w:hAnsi="Times New Roman" w:cs="Times New Roman"/>
+          <w:sz w:val="20"/>
+          <w:szCs w:val="20"/>
+        </w:rPr>
+        <w:t>json.ipynb</w:t>
+      </w:r>
+      <w:proofErr w:type="gramEnd"/>
     </w:p>
     <w:p>
       <w:pPr>
@@ -1322,14 +1754,26 @@
           <w:szCs w:val="20"/>
         </w:rPr>
       </w:pPr>
-      <w:r>
-        <w:rPr>
-          <w:rFonts w:ascii="Times New Roman" w:hAnsi="Times New Roman" w:cs="Times New Roman"/>
-          <w:sz w:val="20"/>
-          <w:szCs w:val="20"/>
-        </w:rPr>
-        <w:t>Spark_DB_Parket_pd_df.ipynb</w:t>
-      </w:r>
+      <w:proofErr w:type="spellStart"/>
+      <w:r>
+        <w:rPr>
+          <w:rFonts w:ascii="Times New Roman" w:hAnsi="Times New Roman" w:cs="Times New Roman"/>
+          <w:sz w:val="20"/>
+          <w:szCs w:val="20"/>
+        </w:rPr>
+        <w:t>Spark_DB_Parket_pd_</w:t>
+      </w:r>
+      <w:proofErr w:type="gramStart"/>
+      <w:r>
+        <w:rPr>
+          <w:rFonts w:ascii="Times New Roman" w:hAnsi="Times New Roman" w:cs="Times New Roman"/>
+          <w:sz w:val="20"/>
+          <w:szCs w:val="20"/>
+        </w:rPr>
+        <w:t>df.ipynb</w:t>
+      </w:r>
+      <w:proofErr w:type="spellEnd"/>
+      <w:proofErr w:type="gramEnd"/>
     </w:p>
     <w:p>
       <w:pPr>
@@ -1461,7 +1905,73 @@
           <w:lang w:eastAsia="en-IE"/>
           <w14:ligatures w14:val="none"/>
         </w:rPr>
-        <w:t>: org.apache.spark.SparkException: Job aborted due to stage failure: Total size of serialized results of 11 tasks (1145.7 MiB) is bigger than spark.driver.maxResultSize (1024.0 MiB)</w:t>
+        <w:t xml:space="preserve">: </w:t>
+      </w:r>
+      <w:proofErr w:type="spellStart"/>
+      <w:proofErr w:type="gramStart"/>
+      <w:r>
+        <w:rPr>
+          <w:rFonts w:ascii="Courier New" w:eastAsia="Times New Roman" w:hAnsi="Courier New" w:cs="Courier New"/>
+          <w:color w:val="000000"/>
+          <w:kern w:val="0"/>
+          <w:sz w:val="21"/>
+          <w:szCs w:val="21"/>
+          <w:lang w:eastAsia="en-IE"/>
+          <w14:ligatures w14:val="none"/>
+        </w:rPr>
+        <w:t>org.apache</w:t>
+      </w:r>
+      <w:proofErr w:type="gramEnd"/>
+      <w:r>
+        <w:rPr>
+          <w:rFonts w:ascii="Courier New" w:eastAsia="Times New Roman" w:hAnsi="Courier New" w:cs="Courier New"/>
+          <w:color w:val="000000"/>
+          <w:kern w:val="0"/>
+          <w:sz w:val="21"/>
+          <w:szCs w:val="21"/>
+          <w:lang w:eastAsia="en-IE"/>
+          <w14:ligatures w14:val="none"/>
+        </w:rPr>
+        <w:t>.spark.SparkException</w:t>
+      </w:r>
+      <w:proofErr w:type="spellEnd"/>
+      <w:r>
+        <w:rPr>
+          <w:rFonts w:ascii="Courier New" w:eastAsia="Times New Roman" w:hAnsi="Courier New" w:cs="Courier New"/>
+          <w:color w:val="000000"/>
+          <w:kern w:val="0"/>
+          <w:sz w:val="21"/>
+          <w:szCs w:val="21"/>
+          <w:lang w:eastAsia="en-IE"/>
+          <w14:ligatures w14:val="none"/>
+        </w:rPr>
+        <w:t xml:space="preserve">: Job aborted due to stage failure: Total size of serialized results of 11 tasks (1145.7 MiB) is bigger than </w:t>
+      </w:r>
+      <w:proofErr w:type="spellStart"/>
+      <w:r>
+        <w:rPr>
+          <w:rFonts w:ascii="Courier New" w:eastAsia="Times New Roman" w:hAnsi="Courier New" w:cs="Courier New"/>
+          <w:color w:val="000000"/>
+          <w:kern w:val="0"/>
+          <w:sz w:val="21"/>
+          <w:szCs w:val="21"/>
+          <w:lang w:eastAsia="en-IE"/>
+          <w14:ligatures w14:val="none"/>
+        </w:rPr>
+        <w:t>spark.driver.maxResultSize</w:t>
+      </w:r>
+      <w:proofErr w:type="spellEnd"/>
+      <w:r>
+        <w:rPr>
+          <w:rFonts w:ascii="Courier New" w:eastAsia="Times New Roman" w:hAnsi="Courier New" w:cs="Courier New"/>
+          <w:color w:val="000000"/>
+          <w:kern w:val="0"/>
+          <w:sz w:val="21"/>
+          <w:szCs w:val="21"/>
+          <w:lang w:eastAsia="en-IE"/>
+          <w14:ligatures w14:val="none"/>
+        </w:rPr>
+        <w:t xml:space="preserve"> (1024.0 MiB)</w:t>
       </w:r>
     </w:p>
     <w:p>
@@ -1565,13 +2075,23 @@
           <w:szCs w:val="20"/>
         </w:rPr>
       </w:pPr>
-      <w:r>
-        <w:rPr>
-          <w:rFonts w:ascii="Times New Roman" w:hAnsi="Times New Roman" w:cs="Times New Roman"/>
-          <w:sz w:val="20"/>
-          <w:szCs w:val="20"/>
-        </w:rPr>
-        <w:t>Keras, on the other hand, is a high-level neural networks API, typically used for building and training deep learning models.</w:t>
+      <w:proofErr w:type="spellStart"/>
+      <w:r>
+        <w:rPr>
+          <w:rFonts w:ascii="Times New Roman" w:hAnsi="Times New Roman" w:cs="Times New Roman"/>
+          <w:sz w:val="20"/>
+          <w:szCs w:val="20"/>
+        </w:rPr>
+        <w:t>Keras</w:t>
+      </w:r>
+      <w:proofErr w:type="spellEnd"/>
+      <w:r>
+        <w:rPr>
+          <w:rFonts w:ascii="Times New Roman" w:hAnsi="Times New Roman" w:cs="Times New Roman"/>
+          <w:sz w:val="20"/>
+          <w:szCs w:val="20"/>
+        </w:rPr>
+        <w:t>, on the other hand, is a high-level neural networks API, typically used for building and training deep learning models.</w:t>
       </w:r>
     </w:p>
     <w:p>
@@ -1720,24 +2240,70 @@
           <w:sz w:val="20"/>
           <w:szCs w:val="20"/>
         </w:rPr>
-        <w:t>, pulled into MySQL, pulled using PySpark and then modelled it in an ANN.</w:t>
-      </w:r>
-    </w:p>
-    <w:p>
-      <w:pPr>
-        <w:rPr>
-          <w:rFonts w:ascii="Times New Roman" w:hAnsi="Times New Roman" w:cs="Times New Roman"/>
-          <w:sz w:val="20"/>
-          <w:szCs w:val="20"/>
-        </w:rPr>
-      </w:pPr>
-      <w:r>
-        <w:rPr>
-          <w:rFonts w:ascii="Times New Roman" w:hAnsi="Times New Roman" w:cs="Times New Roman"/>
-          <w:sz w:val="20"/>
-          <w:szCs w:val="20"/>
-        </w:rPr>
-        <w:t xml:space="preserve">Finally to demonstrate how Big Data has helped we will use a coding library (the likes of Keras) and implement some ANN. From the technical standpoint </w:t>
+        <w:t xml:space="preserve">, pulled into MySQL, pulled using </w:t>
+      </w:r>
+      <w:proofErr w:type="spellStart"/>
+      <w:r>
+        <w:rPr>
+          <w:rFonts w:ascii="Times New Roman" w:hAnsi="Times New Roman" w:cs="Times New Roman"/>
+          <w:sz w:val="20"/>
+          <w:szCs w:val="20"/>
+        </w:rPr>
+        <w:t>PySpark</w:t>
+      </w:r>
+      <w:proofErr w:type="spellEnd"/>
+      <w:r>
+        <w:rPr>
+          <w:rFonts w:ascii="Times New Roman" w:hAnsi="Times New Roman" w:cs="Times New Roman"/>
+          <w:sz w:val="20"/>
+          <w:szCs w:val="20"/>
+        </w:rPr>
+        <w:t xml:space="preserve"> and then modelled it in an ANN.</w:t>
+      </w:r>
+    </w:p>
+    <w:p>
+      <w:pPr>
+        <w:rPr>
+          <w:rFonts w:ascii="Times New Roman" w:hAnsi="Times New Roman" w:cs="Times New Roman"/>
+          <w:sz w:val="20"/>
+          <w:szCs w:val="20"/>
+        </w:rPr>
+      </w:pPr>
+      <w:proofErr w:type="gramStart"/>
+      <w:r>
+        <w:rPr>
+          <w:rFonts w:ascii="Times New Roman" w:hAnsi="Times New Roman" w:cs="Times New Roman"/>
+          <w:sz w:val="20"/>
+          <w:szCs w:val="20"/>
+        </w:rPr>
+        <w:t>Finally</w:t>
+      </w:r>
+      <w:proofErr w:type="gramEnd"/>
+      <w:r>
+        <w:rPr>
+          <w:rFonts w:ascii="Times New Roman" w:hAnsi="Times New Roman" w:cs="Times New Roman"/>
+          <w:sz w:val="20"/>
+          <w:szCs w:val="20"/>
+        </w:rPr>
+        <w:t xml:space="preserve"> to demonstrate how Big Data has helped we will use a coding library (the likes of </w:t>
+      </w:r>
+      <w:proofErr w:type="spellStart"/>
+      <w:r>
+        <w:rPr>
+          <w:rFonts w:ascii="Times New Roman" w:hAnsi="Times New Roman" w:cs="Times New Roman"/>
+          <w:sz w:val="20"/>
+          <w:szCs w:val="20"/>
+        </w:rPr>
+        <w:t>Keras</w:t>
+      </w:r>
+      <w:proofErr w:type="spellEnd"/>
+      <w:r>
+        <w:rPr>
+          <w:rFonts w:ascii="Times New Roman" w:hAnsi="Times New Roman" w:cs="Times New Roman"/>
+          <w:sz w:val="20"/>
+          <w:szCs w:val="20"/>
+        </w:rPr>
+        <w:t xml:space="preserve">) and implement some ANN. From the technical standpoint </w:t>
       </w:r>
       <w:r>
         <w:rPr>
@@ -1803,7 +2369,25 @@
           <w:sz w:val="20"/>
           <w:szCs w:val="20"/>
         </w:rPr>
-        <w:t>Importing 1.3GB csv file into MySQL using Jupyter Notebook</w:t>
+        <w:t xml:space="preserve">Importing 1.3GB csv file into MySQL using </w:t>
+      </w:r>
+      <w:proofErr w:type="spellStart"/>
+      <w:r>
+        <w:rPr>
+          <w:rFonts w:ascii="Times New Roman" w:hAnsi="Times New Roman" w:cs="Times New Roman"/>
+          <w:sz w:val="20"/>
+          <w:szCs w:val="20"/>
+        </w:rPr>
+        <w:t>Jupyter</w:t>
+      </w:r>
+      <w:proofErr w:type="spellEnd"/>
+      <w:r>
+        <w:rPr>
+          <w:rFonts w:ascii="Times New Roman" w:hAnsi="Times New Roman" w:cs="Times New Roman"/>
+          <w:sz w:val="20"/>
+          <w:szCs w:val="20"/>
+        </w:rPr>
+        <w:t xml:space="preserve"> Notebook</w:t>
       </w:r>
       <w:r>
         <w:rPr>
@@ -2187,7 +2771,25 @@
           <w:sz w:val="20"/>
           <w:szCs w:val="20"/>
         </w:rPr>
-        <w:t>Geyer, R.C., Klein, T., and Nabi, M. (2017). 'Differentially Private Federated Learning: A Client Level Perspective', arXiv preprint arXiv:1712.07557.</w:t>
+        <w:t xml:space="preserve">Geyer, R.C., Klein, T., and Nabi, M. (2017). 'Differentially Private Federated Learning: A Client Level Perspective', </w:t>
+      </w:r>
+      <w:proofErr w:type="spellStart"/>
+      <w:r>
+        <w:rPr>
+          <w:rFonts w:ascii="Times New Roman" w:hAnsi="Times New Roman" w:cs="Times New Roman"/>
+          <w:sz w:val="20"/>
+          <w:szCs w:val="20"/>
+        </w:rPr>
+        <w:t>arXiv</w:t>
+      </w:r>
+      <w:proofErr w:type="spellEnd"/>
+      <w:r>
+        <w:rPr>
+          <w:rFonts w:ascii="Times New Roman" w:hAnsi="Times New Roman" w:cs="Times New Roman"/>
+          <w:sz w:val="20"/>
+          <w:szCs w:val="20"/>
+        </w:rPr>
+        <w:t xml:space="preserve"> preprint arXiv:1712.07557.</w:t>
       </w:r>
     </w:p>
     <w:p>
@@ -2263,8 +2865,29 @@
           <w:szCs w:val="20"/>
           <w:lang w:val="en-US"/>
         </w:rPr>
-        <w:t xml:space="preserve">Konečný, J., McMahan, H.B., Yu, F.X., Richtárik, P., Suresh, A.T., and Bacon, D. (2016). 'Federated Learning: Strategies for Improving Communication Efficiency', </w:t>
-      </w:r>
+        <w:t xml:space="preserve">Konečný, J., McMahan, H.B., Yu, F.X., </w:t>
+      </w:r>
+      <w:proofErr w:type="spellStart"/>
+      <w:r>
+        <w:rPr>
+          <w:rFonts w:ascii="Times New Roman" w:hAnsi="Times New Roman" w:cs="Times New Roman"/>
+          <w:sz w:val="20"/>
+          <w:szCs w:val="20"/>
+          <w:lang w:val="en-US"/>
+        </w:rPr>
+        <w:t>Richtárik</w:t>
+      </w:r>
+      <w:proofErr w:type="spellEnd"/>
+      <w:r>
+        <w:rPr>
+          <w:rFonts w:ascii="Times New Roman" w:hAnsi="Times New Roman" w:cs="Times New Roman"/>
+          <w:sz w:val="20"/>
+          <w:szCs w:val="20"/>
+          <w:lang w:val="en-US"/>
+        </w:rPr>
+        <w:t xml:space="preserve">, P., Suresh, A.T., and Bacon, D. (2016). 'Federated Learning: Strategies for Improving Communication Efficiency', </w:t>
+      </w:r>
+      <w:proofErr w:type="spellStart"/>
       <w:r>
         <w:rPr>
           <w:rFonts w:ascii="Times New Roman" w:hAnsi="Times New Roman" w:cs="Times New Roman"/>
@@ -2274,11 +2897,10 @@
           <w:szCs w:val="20"/>
           <w:lang w:val="en-US"/>
         </w:rPr>
-        <w:t>arXiv preprint arXiv:1610.05492.</w:t>
-      </w:r>
-    </w:p>
-    <w:p>
-      <w:pPr>
+        <w:t>arXiv</w:t>
+      </w:r>
+      <w:proofErr w:type="spellEnd"/>
+      <w:r>
         <w:rPr>
           <w:rFonts w:ascii="Times New Roman" w:hAnsi="Times New Roman" w:cs="Times New Roman"/>
           <w:i/>
@@ -2287,17 +2909,11 @@
           <w:szCs w:val="20"/>
           <w:lang w:val="en-US"/>
         </w:rPr>
-      </w:pPr>
-      <w:r>
-        <w:rPr>
-          <w:rFonts w:ascii="Times New Roman" w:hAnsi="Times New Roman" w:cs="Times New Roman"/>
-          <w:sz w:val="20"/>
-          <w:szCs w:val="20"/>
-          <w:lang w:val="en-US"/>
-        </w:rPr>
-        <w:t xml:space="preserve">Smith, V., Chiang, C.-K., Sanjabi, M., and Talwalkar, A. (2021). 'Federated Multi-Task Learning Under a Mixture of Distributions', </w:t>
-      </w:r>
-      <w:r>
+        <w:t xml:space="preserve"> preprint arXiv:1610.05492.</w:t>
+      </w:r>
+    </w:p>
+    <w:p>
+      <w:pPr>
         <w:rPr>
           <w:rFonts w:ascii="Times New Roman" w:hAnsi="Times New Roman" w:cs="Times New Roman"/>
           <w:i/>
@@ -2306,6 +2922,25 @@
           <w:szCs w:val="20"/>
           <w:lang w:val="en-US"/>
         </w:rPr>
+      </w:pPr>
+      <w:r>
+        <w:rPr>
+          <w:rFonts w:ascii="Times New Roman" w:hAnsi="Times New Roman" w:cs="Times New Roman"/>
+          <w:sz w:val="20"/>
+          <w:szCs w:val="20"/>
+          <w:lang w:val="en-US"/>
+        </w:rPr>
+        <w:t xml:space="preserve">Smith, V., Chiang, C.-K., Sanjabi, M., and Talwalkar, A. (2021). 'Federated Multi-Task Learning Under a Mixture of Distributions', </w:t>
+      </w:r>
+      <w:r>
+        <w:rPr>
+          <w:rFonts w:ascii="Times New Roman" w:hAnsi="Times New Roman" w:cs="Times New Roman"/>
+          <w:i/>
+          <w:iCs/>
+          <w:sz w:val="20"/>
+          <w:szCs w:val="20"/>
+          <w:lang w:val="en-US"/>
+        </w:rPr>
         <w:t>SIAM Journal on Optimization, 31(4), pp. 3075-3107.</w:t>
       </w:r>
     </w:p>
@@ -2382,7 +3017,25 @@
           <w:sz w:val="20"/>
           <w:szCs w:val="20"/>
         </w:rPr>
-        <w:t xml:space="preserve"> Data Analytics and Storage Solutions: MySQL, Spark and APIs in Neural Network</w:t>
+        <w:t xml:space="preserve"> Data Analytics and Storage Solutions: MySQL, </w:t>
+      </w:r>
+      <w:proofErr w:type="gramStart"/>
+      <w:r>
+        <w:rPr>
+          <w:rFonts w:ascii="Times New Roman" w:hAnsi="Times New Roman" w:cs="Times New Roman"/>
+          <w:sz w:val="20"/>
+          <w:szCs w:val="20"/>
+        </w:rPr>
+        <w:t>Spark</w:t>
+      </w:r>
+      <w:proofErr w:type="gramEnd"/>
+      <w:r>
+        <w:rPr>
+          <w:rFonts w:ascii="Times New Roman" w:hAnsi="Times New Roman" w:cs="Times New Roman"/>
+          <w:sz w:val="20"/>
+          <w:szCs w:val="20"/>
+        </w:rPr>
+        <w:t xml:space="preserve"> and APIs in Neural Network</w:t>
       </w:r>
       <w:r>
         <w:rPr>
@@ -2531,7 +3184,43 @@
           <w:sz w:val="20"/>
           <w:szCs w:val="20"/>
         </w:rPr>
-        <w:t xml:space="preserve">Muhammad told that the approach of using Windows is not good as Hadoop can’t run here. To meet the learning outcome we must use Hadoop a Big </w:t>
+        <w:t xml:space="preserve">Muhammad </w:t>
+      </w:r>
+      <w:proofErr w:type="gramStart"/>
+      <w:r>
+        <w:rPr>
+          <w:rFonts w:ascii="Times New Roman" w:hAnsi="Times New Roman" w:cs="Times New Roman"/>
+          <w:sz w:val="20"/>
+          <w:szCs w:val="20"/>
+        </w:rPr>
+        <w:t>told</w:t>
+      </w:r>
+      <w:proofErr w:type="gramEnd"/>
+      <w:r>
+        <w:rPr>
+          <w:rFonts w:ascii="Times New Roman" w:hAnsi="Times New Roman" w:cs="Times New Roman"/>
+          <w:sz w:val="20"/>
+          <w:szCs w:val="20"/>
+        </w:rPr>
+        <w:t xml:space="preserve"> that the approach of using Windows is not good as Hadoop can’t run here. To meet the learning </w:t>
+      </w:r>
+      <w:proofErr w:type="gramStart"/>
+      <w:r>
+        <w:rPr>
+          <w:rFonts w:ascii="Times New Roman" w:hAnsi="Times New Roman" w:cs="Times New Roman"/>
+          <w:sz w:val="20"/>
+          <w:szCs w:val="20"/>
+        </w:rPr>
+        <w:t>outcome</w:t>
+      </w:r>
+      <w:proofErr w:type="gramEnd"/>
+      <w:r>
+        <w:rPr>
+          <w:rFonts w:ascii="Times New Roman" w:hAnsi="Times New Roman" w:cs="Times New Roman"/>
+          <w:sz w:val="20"/>
+          <w:szCs w:val="20"/>
+        </w:rPr>
+        <w:t xml:space="preserve"> we must use Hadoop a Big </w:t>
       </w:r>
       <w:r>
         <w:rPr>
@@ -2755,7 +3444,25 @@
           <w:sz w:val="20"/>
           <w:szCs w:val="20"/>
         </w:rPr>
-        <w:t>coming to the end for a more accurate opinion.</w:t>
+        <w:t xml:space="preserve">coming to </w:t>
+      </w:r>
+      <w:proofErr w:type="gramStart"/>
+      <w:r>
+        <w:rPr>
+          <w:rFonts w:ascii="Times New Roman" w:hAnsi="Times New Roman" w:cs="Times New Roman"/>
+          <w:sz w:val="20"/>
+          <w:szCs w:val="20"/>
+        </w:rPr>
+        <w:t>the</w:t>
+      </w:r>
+      <w:proofErr w:type="gramEnd"/>
+      <w:r>
+        <w:rPr>
+          <w:rFonts w:ascii="Times New Roman" w:hAnsi="Times New Roman" w:cs="Times New Roman"/>
+          <w:sz w:val="20"/>
+          <w:szCs w:val="20"/>
+        </w:rPr>
+        <w:t xml:space="preserve"> end for a more accurate opinion.</w:t>
       </w:r>
     </w:p>
     <w:p>
@@ -2882,13 +3589,41 @@
         </w:rPr>
         <w:t xml:space="preserve">Writing structure for implementation part, uploading </w:t>
       </w:r>
-      <w:r>
-        <w:rPr>
-          <w:rFonts w:ascii="Times New Roman" w:hAnsi="Times New Roman" w:cs="Times New Roman"/>
-          <w:sz w:val="20"/>
-          <w:szCs w:val="20"/>
-        </w:rPr>
-        <w:t>NN_implementation jupyter Notebook used in VM Ubuntu.</w:t>
+      <w:proofErr w:type="spellStart"/>
+      <w:r>
+        <w:rPr>
+          <w:rFonts w:ascii="Times New Roman" w:hAnsi="Times New Roman" w:cs="Times New Roman"/>
+          <w:sz w:val="20"/>
+          <w:szCs w:val="20"/>
+        </w:rPr>
+        <w:t>NN_implementation</w:t>
+      </w:r>
+      <w:proofErr w:type="spellEnd"/>
+      <w:r>
+        <w:rPr>
+          <w:rFonts w:ascii="Times New Roman" w:hAnsi="Times New Roman" w:cs="Times New Roman"/>
+          <w:sz w:val="20"/>
+          <w:szCs w:val="20"/>
+        </w:rPr>
+        <w:t xml:space="preserve"> </w:t>
+      </w:r>
+      <w:proofErr w:type="spellStart"/>
+      <w:r>
+        <w:rPr>
+          <w:rFonts w:ascii="Times New Roman" w:hAnsi="Times New Roman" w:cs="Times New Roman"/>
+          <w:sz w:val="20"/>
+          <w:szCs w:val="20"/>
+        </w:rPr>
+        <w:t>jupyter</w:t>
+      </w:r>
+      <w:proofErr w:type="spellEnd"/>
+      <w:r>
+        <w:rPr>
+          <w:rFonts w:ascii="Times New Roman" w:hAnsi="Times New Roman" w:cs="Times New Roman"/>
+          <w:sz w:val="20"/>
+          <w:szCs w:val="20"/>
+        </w:rPr>
+        <w:t xml:space="preserve"> Notebook used in VM Ubuntu.</w:t>
       </w:r>
     </w:p>
     <w:p>
@@ -2973,13 +3708,23 @@
         </w:rPr>
         <w:t xml:space="preserve">Uploading </w:t>
       </w:r>
-      <w:r>
-        <w:rPr>
-          <w:rFonts w:ascii="Times New Roman" w:hAnsi="Times New Roman" w:cs="Times New Roman"/>
-          <w:sz w:val="20"/>
-          <w:szCs w:val="20"/>
-        </w:rPr>
-        <w:t>1.Increasing_dataset_size.ipynb</w:t>
+      <w:proofErr w:type="gramStart"/>
+      <w:r>
+        <w:rPr>
+          <w:rFonts w:ascii="Times New Roman" w:hAnsi="Times New Roman" w:cs="Times New Roman"/>
+          <w:sz w:val="20"/>
+          <w:szCs w:val="20"/>
+        </w:rPr>
+        <w:t>1.Increasing</w:t>
+      </w:r>
+      <w:proofErr w:type="gramEnd"/>
+      <w:r>
+        <w:rPr>
+          <w:rFonts w:ascii="Times New Roman" w:hAnsi="Times New Roman" w:cs="Times New Roman"/>
+          <w:sz w:val="20"/>
+          <w:szCs w:val="20"/>
+        </w:rPr>
+        <w:t>_dataset_size.ipynb</w:t>
       </w:r>
       <w:r>
         <w:rPr>
@@ -3003,7 +3748,25 @@
           <w:sz w:val="20"/>
           <w:szCs w:val="20"/>
         </w:rPr>
-        <w:t>Starting with MySQL dataload.</w:t>
+        <w:t xml:space="preserve">Starting with MySQL </w:t>
+      </w:r>
+      <w:proofErr w:type="spellStart"/>
+      <w:r>
+        <w:rPr>
+          <w:rFonts w:ascii="Times New Roman" w:hAnsi="Times New Roman" w:cs="Times New Roman"/>
+          <w:sz w:val="20"/>
+          <w:szCs w:val="20"/>
+        </w:rPr>
+        <w:t>dataload</w:t>
+      </w:r>
+      <w:proofErr w:type="spellEnd"/>
+      <w:r>
+        <w:rPr>
+          <w:rFonts w:ascii="Times New Roman" w:hAnsi="Times New Roman" w:cs="Times New Roman"/>
+          <w:sz w:val="20"/>
+          <w:szCs w:val="20"/>
+        </w:rPr>
+        <w:t>.</w:t>
       </w:r>
     </w:p>
     <w:p>
@@ -3063,13 +3826,23 @@
         </w:rPr>
         <w:t xml:space="preserve">Uploading </w:t>
       </w:r>
-      <w:r>
-        <w:rPr>
-          <w:rFonts w:ascii="Times New Roman" w:hAnsi="Times New Roman" w:cs="Times New Roman"/>
-          <w:sz w:val="20"/>
-          <w:szCs w:val="20"/>
-        </w:rPr>
-        <w:t>2.Importing_1.6GB_CSV_to_MySQL</w:t>
+      <w:proofErr w:type="gramStart"/>
+      <w:r>
+        <w:rPr>
+          <w:rFonts w:ascii="Times New Roman" w:hAnsi="Times New Roman" w:cs="Times New Roman"/>
+          <w:sz w:val="20"/>
+          <w:szCs w:val="20"/>
+        </w:rPr>
+        <w:t>2.Importing</w:t>
+      </w:r>
+      <w:proofErr w:type="gramEnd"/>
+      <w:r>
+        <w:rPr>
+          <w:rFonts w:ascii="Times New Roman" w:hAnsi="Times New Roman" w:cs="Times New Roman"/>
+          <w:sz w:val="20"/>
+          <w:szCs w:val="20"/>
+        </w:rPr>
+        <w:t>_1.6GB_CSV_to_MySQL</w:t>
       </w:r>
       <w:r>
         <w:rPr>
@@ -3199,8 +3972,9 @@
           <w:szCs w:val="20"/>
         </w:rPr>
         <w:tab/>
-        <w:t>Data from HDFS Modeled with a Neural Network</w:t>
-      </w:r>
+        <w:t xml:space="preserve">Data from HDFS </w:t>
+      </w:r>
+      <w:proofErr w:type="spellStart"/>
       <w:r>
         <w:rPr>
           <w:rFonts w:ascii="Times New Roman" w:hAnsi="Times New Roman" w:cs="Times New Roman"/>
@@ -3211,16 +3985,9 @@
           <w:sz w:val="20"/>
           <w:szCs w:val="20"/>
         </w:rPr>
-        <w:t xml:space="preserve"> </w:t>
-      </w:r>
-      <w:r>
-        <w:rPr>
-          <w:rFonts w:ascii="Times New Roman" w:hAnsi="Times New Roman" w:cs="Times New Roman"/>
-          <w:sz w:val="20"/>
-          <w:szCs w:val="20"/>
-        </w:rPr>
-        <w:t xml:space="preserve">completed. Next </w:t>
-      </w:r>
+        <w:t>Modeled</w:t>
+      </w:r>
+      <w:proofErr w:type="spellEnd"/>
       <w:r>
         <w:rPr>
           <w:rFonts w:ascii="Times New Roman" w:hAnsi="Times New Roman" w:cs="Times New Roman"/>
@@ -3231,7 +3998,7 @@
           <w:sz w:val="20"/>
           <w:szCs w:val="20"/>
         </w:rPr>
-        <w:t>E.</w:t>
+        <w:t xml:space="preserve"> with a Neural Network</w:t>
       </w:r>
       <w:r>
         <w:rPr>
@@ -3243,8 +4010,15 @@
           <w:sz w:val="20"/>
           <w:szCs w:val="20"/>
         </w:rPr>
-        <w:tab/>
-        <w:t>Data from MySQL Modeled with a Neural Network</w:t>
+        <w:t xml:space="preserve"> </w:t>
+      </w:r>
+      <w:r>
+        <w:rPr>
+          <w:rFonts w:ascii="Times New Roman" w:hAnsi="Times New Roman" w:cs="Times New Roman"/>
+          <w:sz w:val="20"/>
+          <w:szCs w:val="20"/>
+        </w:rPr>
+        <w:t xml:space="preserve">completed. Next </w:t>
       </w:r>
       <w:r>
         <w:rPr>
@@ -3256,215 +4030,52 @@
           <w:sz w:val="20"/>
           <w:szCs w:val="20"/>
         </w:rPr>
-        <w:t>.</w:t>
-      </w:r>
-    </w:p>
-    <w:p>
-      <w:pPr>
-        <w:rPr>
-          <w:rFonts w:ascii="Calibri" w:hAnsi="Calibri" w:cs="Calibri"/>
-          <w:b/>
-          <w:bCs/>
-          <w:sz w:val="24"/>
-          <w:szCs w:val="24"/>
-        </w:rPr>
-      </w:pPr>
-      <w:r>
-        <w:rPr>
-          <w:rFonts w:ascii="Calibri" w:hAnsi="Calibri" w:cs="Calibri"/>
-          <w:b/>
-          <w:bCs/>
-          <w:sz w:val="24"/>
-          <w:szCs w:val="24"/>
-        </w:rPr>
-        <w:t xml:space="preserve">March </w:t>
-      </w:r>
-      <w:r>
-        <w:rPr>
-          <w:rFonts w:ascii="Calibri" w:hAnsi="Calibri" w:cs="Calibri"/>
-          <w:b/>
-          <w:bCs/>
-          <w:sz w:val="24"/>
-          <w:szCs w:val="24"/>
-        </w:rPr>
-        <w:t>23</w:t>
-      </w:r>
-      <w:r>
-        <w:rPr>
-          <w:rFonts w:ascii="Calibri" w:hAnsi="Calibri" w:cs="Calibri"/>
-          <w:b/>
-          <w:bCs/>
-          <w:sz w:val="24"/>
-          <w:szCs w:val="24"/>
-        </w:rPr>
-        <w:t>, 2024</w:t>
-      </w:r>
-    </w:p>
-    <w:p>
-      <w:pPr>
-        <w:rPr>
-          <w:rFonts w:ascii="Times New Roman" w:hAnsi="Times New Roman" w:cs="Times New Roman"/>
-          <w:sz w:val="20"/>
-          <w:szCs w:val="20"/>
-        </w:rPr>
-      </w:pPr>
-      <w:r>
-        <w:rPr>
-          <w:rFonts w:ascii="Times New Roman" w:hAnsi="Times New Roman" w:cs="Times New Roman"/>
-          <w:sz w:val="20"/>
-          <w:szCs w:val="20"/>
-        </w:rPr>
-        <w:t>Implementing NN using MySQL data</w:t>
-      </w:r>
-      <w:r>
-        <w:rPr>
-          <w:rFonts w:ascii="Times New Roman" w:hAnsi="Times New Roman" w:cs="Times New Roman"/>
-          <w:sz w:val="20"/>
-          <w:szCs w:val="20"/>
-        </w:rPr>
-        <w:t xml:space="preserve"> </w:t>
-      </w:r>
-      <w:r>
-        <w:rPr>
-          <w:rFonts w:ascii="Times New Roman" w:hAnsi="Times New Roman" w:cs="Times New Roman"/>
+        <w:t>E.</w:t>
+      </w:r>
+      <w:r>
+        <w:rPr>
+          <w:rFonts w:ascii="Times New Roman" w:hAnsi="Times New Roman" w:cs="Times New Roman"/>
+          <w:b/>
+          <w:bCs/>
           <w:i/>
           <w:iCs/>
           <w:sz w:val="20"/>
           <w:szCs w:val="20"/>
         </w:rPr>
-        <w:t>4.MySQL_Data_to_model_NN.i</w:t>
-      </w:r>
-      <w:r>
-        <w:rPr>
-          <w:rFonts w:ascii="Times New Roman" w:hAnsi="Times New Roman" w:cs="Times New Roman"/>
+        <w:tab/>
+        <w:t xml:space="preserve">Data from MySQL </w:t>
+      </w:r>
+      <w:proofErr w:type="spellStart"/>
+      <w:r>
+        <w:rPr>
+          <w:rFonts w:ascii="Times New Roman" w:hAnsi="Times New Roman" w:cs="Times New Roman"/>
+          <w:b/>
+          <w:bCs/>
           <w:i/>
           <w:iCs/>
           <w:sz w:val="20"/>
           <w:szCs w:val="20"/>
         </w:rPr>
-        <w:t>pynb</w:t>
-      </w:r>
-      <w:r>
-        <w:rPr>
-          <w:rFonts w:ascii="Times New Roman" w:hAnsi="Times New Roman" w:cs="Times New Roman"/>
-          <w:sz w:val="20"/>
-          <w:szCs w:val="20"/>
-        </w:rPr>
-        <w:t>, we clearly see that Hadoop and Spark perform way better than MySQL</w:t>
-      </w:r>
-      <w:r>
-        <w:rPr>
-          <w:rFonts w:ascii="Times New Roman" w:hAnsi="Times New Roman" w:cs="Times New Roman"/>
-          <w:sz w:val="20"/>
-          <w:szCs w:val="20"/>
-        </w:rPr>
-        <w:t xml:space="preserve"> </w:t>
-      </w:r>
-      <w:r>
-        <w:rPr>
-          <w:rFonts w:ascii="Times New Roman" w:hAnsi="Times New Roman" w:cs="Times New Roman"/>
-          <w:sz w:val="20"/>
-          <w:szCs w:val="20"/>
-        </w:rPr>
-        <w:t>RDBMS</w:t>
-      </w:r>
-      <w:r>
-        <w:rPr>
-          <w:rFonts w:ascii="Times New Roman" w:hAnsi="Times New Roman" w:cs="Times New Roman"/>
-          <w:sz w:val="20"/>
-          <w:szCs w:val="20"/>
-        </w:rPr>
-        <w:t>.</w:t>
-      </w:r>
-    </w:p>
-    <w:p>
-      <w:pPr>
-        <w:rPr>
-          <w:rFonts w:ascii="Calibri" w:hAnsi="Calibri" w:cs="Calibri"/>
-          <w:b/>
-          <w:bCs/>
-          <w:sz w:val="24"/>
-          <w:szCs w:val="24"/>
-        </w:rPr>
-      </w:pPr>
-      <w:r>
-        <w:rPr>
-          <w:rFonts w:ascii="Calibri" w:hAnsi="Calibri" w:cs="Calibri"/>
-          <w:b/>
-          <w:bCs/>
-          <w:sz w:val="24"/>
-          <w:szCs w:val="24"/>
-        </w:rPr>
-        <w:t xml:space="preserve">March </w:t>
-      </w:r>
-      <w:r>
-        <w:rPr>
-          <w:rFonts w:ascii="Calibri" w:hAnsi="Calibri" w:cs="Calibri"/>
-          <w:b/>
-          <w:bCs/>
-          <w:sz w:val="24"/>
-          <w:szCs w:val="24"/>
-        </w:rPr>
-        <w:t>2</w:t>
-      </w:r>
-      <w:r>
-        <w:rPr>
-          <w:rFonts w:ascii="Calibri" w:hAnsi="Calibri" w:cs="Calibri"/>
-          <w:b/>
-          <w:bCs/>
-          <w:sz w:val="24"/>
-          <w:szCs w:val="24"/>
-        </w:rPr>
-        <w:t>4</w:t>
-      </w:r>
-      <w:r>
-        <w:rPr>
-          <w:rFonts w:ascii="Calibri" w:hAnsi="Calibri" w:cs="Calibri"/>
-          <w:b/>
-          <w:bCs/>
-          <w:sz w:val="24"/>
-          <w:szCs w:val="24"/>
-        </w:rPr>
-        <w:t>, 2024</w:t>
-      </w:r>
-    </w:p>
-    <w:p>
-      <w:pPr>
-        <w:rPr>
-          <w:rFonts w:ascii="Times New Roman" w:hAnsi="Times New Roman" w:cs="Times New Roman"/>
-          <w:sz w:val="20"/>
-          <w:szCs w:val="20"/>
-        </w:rPr>
-      </w:pPr>
-      <w:r>
-        <w:rPr>
-          <w:rFonts w:ascii="Times New Roman" w:hAnsi="Times New Roman" w:cs="Times New Roman"/>
-          <w:sz w:val="20"/>
-          <w:szCs w:val="20"/>
-        </w:rPr>
-        <w:t>Creating script</w:t>
-      </w:r>
-      <w:r>
-        <w:rPr>
-          <w:rFonts w:ascii="Times New Roman" w:hAnsi="Times New Roman" w:cs="Times New Roman"/>
-          <w:sz w:val="20"/>
-          <w:szCs w:val="20"/>
-        </w:rPr>
-        <w:t xml:space="preserve"> </w:t>
-      </w:r>
-      <w:r>
-        <w:rPr>
-          <w:rFonts w:ascii="Times New Roman" w:hAnsi="Times New Roman" w:cs="Times New Roman"/>
+        <w:t>Modeled</w:t>
+      </w:r>
+      <w:proofErr w:type="spellEnd"/>
+      <w:r>
+        <w:rPr>
+          <w:rFonts w:ascii="Times New Roman" w:hAnsi="Times New Roman" w:cs="Times New Roman"/>
+          <w:b/>
+          <w:bCs/>
           <w:i/>
           <w:iCs/>
           <w:sz w:val="20"/>
           <w:szCs w:val="20"/>
         </w:rPr>
-        <w:t>5</w:t>
-      </w:r>
-      <w:r>
-        <w:rPr>
-          <w:rFonts w:ascii="Times New Roman" w:hAnsi="Times New Roman" w:cs="Times New Roman"/>
+        <w:t xml:space="preserve"> with a Neural Network</w:t>
+      </w:r>
+      <w:r>
+        <w:rPr>
+          <w:rFonts w:ascii="Times New Roman" w:hAnsi="Times New Roman" w:cs="Times New Roman"/>
+          <w:b/>
+          <w:bCs/>
           <w:i/>
           <w:iCs/>
           <w:sz w:val="20"/>
@@ -3472,6 +4083,73 @@
         </w:rPr>
         <w:t>.</w:t>
       </w:r>
+    </w:p>
+    <w:p>
+      <w:pPr>
+        <w:rPr>
+          <w:rFonts w:ascii="Calibri" w:hAnsi="Calibri" w:cs="Calibri"/>
+          <w:b/>
+          <w:bCs/>
+          <w:sz w:val="24"/>
+          <w:szCs w:val="24"/>
+        </w:rPr>
+      </w:pPr>
+      <w:r>
+        <w:rPr>
+          <w:rFonts w:ascii="Calibri" w:hAnsi="Calibri" w:cs="Calibri"/>
+          <w:b/>
+          <w:bCs/>
+          <w:sz w:val="24"/>
+          <w:szCs w:val="24"/>
+        </w:rPr>
+        <w:t xml:space="preserve">March </w:t>
+      </w:r>
+      <w:r>
+        <w:rPr>
+          <w:rFonts w:ascii="Calibri" w:hAnsi="Calibri" w:cs="Calibri"/>
+          <w:b/>
+          <w:bCs/>
+          <w:sz w:val="24"/>
+          <w:szCs w:val="24"/>
+        </w:rPr>
+        <w:t>23</w:t>
+      </w:r>
+      <w:r>
+        <w:rPr>
+          <w:rFonts w:ascii="Calibri" w:hAnsi="Calibri" w:cs="Calibri"/>
+          <w:b/>
+          <w:bCs/>
+          <w:sz w:val="24"/>
+          <w:szCs w:val="24"/>
+        </w:rPr>
+        <w:t>, 2024</w:t>
+      </w:r>
+    </w:p>
+    <w:p>
+      <w:pPr>
+        <w:rPr>
+          <w:rFonts w:ascii="Times New Roman" w:hAnsi="Times New Roman" w:cs="Times New Roman"/>
+          <w:sz w:val="20"/>
+          <w:szCs w:val="20"/>
+        </w:rPr>
+      </w:pPr>
+      <w:r>
+        <w:rPr>
+          <w:rFonts w:ascii="Times New Roman" w:hAnsi="Times New Roman" w:cs="Times New Roman"/>
+          <w:sz w:val="20"/>
+          <w:szCs w:val="20"/>
+        </w:rPr>
+        <w:t>Implementing NN using MySQL data</w:t>
+      </w:r>
+      <w:r>
+        <w:rPr>
+          <w:rFonts w:ascii="Times New Roman" w:hAnsi="Times New Roman" w:cs="Times New Roman"/>
+          <w:sz w:val="20"/>
+          <w:szCs w:val="20"/>
+        </w:rPr>
+        <w:t xml:space="preserve"> </w:t>
+      </w:r>
+      <w:proofErr w:type="gramStart"/>
       <w:r>
         <w:rPr>
           <w:rFonts w:ascii="Times New Roman" w:hAnsi="Times New Roman" w:cs="Times New Roman"/>
@@ -3480,8 +4158,9 @@
           <w:sz w:val="20"/>
           <w:szCs w:val="20"/>
         </w:rPr>
-        <w:t>API</w:t>
-      </w:r>
+        <w:t>4.MySQL</w:t>
+      </w:r>
+      <w:proofErr w:type="gramEnd"/>
       <w:r>
         <w:rPr>
           <w:rFonts w:ascii="Times New Roman" w:hAnsi="Times New Roman" w:cs="Times New Roman"/>
@@ -3490,8 +4169,168 @@
           <w:sz w:val="20"/>
           <w:szCs w:val="20"/>
         </w:rPr>
-        <w:t>_Data_to_model_NN.ipynb</w:t>
-      </w:r>
+        <w:t>_Data_to_model_NN.i</w:t>
+      </w:r>
+      <w:r>
+        <w:rPr>
+          <w:rFonts w:ascii="Times New Roman" w:hAnsi="Times New Roman" w:cs="Times New Roman"/>
+          <w:i/>
+          <w:iCs/>
+          <w:sz w:val="20"/>
+          <w:szCs w:val="20"/>
+        </w:rPr>
+        <w:t>pynb</w:t>
+      </w:r>
+      <w:r>
+        <w:rPr>
+          <w:rFonts w:ascii="Times New Roman" w:hAnsi="Times New Roman" w:cs="Times New Roman"/>
+          <w:sz w:val="20"/>
+          <w:szCs w:val="20"/>
+        </w:rPr>
+        <w:t>, we clearly see that Hadoop and Spark perform way better than MySQL</w:t>
+      </w:r>
+      <w:r>
+        <w:rPr>
+          <w:rFonts w:ascii="Times New Roman" w:hAnsi="Times New Roman" w:cs="Times New Roman"/>
+          <w:sz w:val="20"/>
+          <w:szCs w:val="20"/>
+        </w:rPr>
+        <w:t xml:space="preserve"> </w:t>
+      </w:r>
+      <w:r>
+        <w:rPr>
+          <w:rFonts w:ascii="Times New Roman" w:hAnsi="Times New Roman" w:cs="Times New Roman"/>
+          <w:sz w:val="20"/>
+          <w:szCs w:val="20"/>
+        </w:rPr>
+        <w:t>RDBMS</w:t>
+      </w:r>
+      <w:r>
+        <w:rPr>
+          <w:rFonts w:ascii="Times New Roman" w:hAnsi="Times New Roman" w:cs="Times New Roman"/>
+          <w:sz w:val="20"/>
+          <w:szCs w:val="20"/>
+        </w:rPr>
+        <w:t>.</w:t>
+      </w:r>
+    </w:p>
+    <w:p>
+      <w:pPr>
+        <w:rPr>
+          <w:rFonts w:ascii="Calibri" w:hAnsi="Calibri" w:cs="Calibri"/>
+          <w:b/>
+          <w:bCs/>
+          <w:sz w:val="24"/>
+          <w:szCs w:val="24"/>
+        </w:rPr>
+      </w:pPr>
+      <w:r>
+        <w:rPr>
+          <w:rFonts w:ascii="Calibri" w:hAnsi="Calibri" w:cs="Calibri"/>
+          <w:b/>
+          <w:bCs/>
+          <w:sz w:val="24"/>
+          <w:szCs w:val="24"/>
+        </w:rPr>
+        <w:t xml:space="preserve">March </w:t>
+      </w:r>
+      <w:r>
+        <w:rPr>
+          <w:rFonts w:ascii="Calibri" w:hAnsi="Calibri" w:cs="Calibri"/>
+          <w:b/>
+          <w:bCs/>
+          <w:sz w:val="24"/>
+          <w:szCs w:val="24"/>
+        </w:rPr>
+        <w:t>24</w:t>
+      </w:r>
+      <w:r>
+        <w:rPr>
+          <w:rFonts w:ascii="Calibri" w:hAnsi="Calibri" w:cs="Calibri"/>
+          <w:b/>
+          <w:bCs/>
+          <w:sz w:val="24"/>
+          <w:szCs w:val="24"/>
+        </w:rPr>
+        <w:t>, 2024</w:t>
+      </w:r>
+    </w:p>
+    <w:p>
+      <w:pPr>
+        <w:rPr>
+          <w:rFonts w:ascii="Times New Roman" w:hAnsi="Times New Roman" w:cs="Times New Roman"/>
+          <w:sz w:val="20"/>
+          <w:szCs w:val="20"/>
+        </w:rPr>
+      </w:pPr>
+      <w:r>
+        <w:rPr>
+          <w:rFonts w:ascii="Times New Roman" w:hAnsi="Times New Roman" w:cs="Times New Roman"/>
+          <w:sz w:val="20"/>
+          <w:szCs w:val="20"/>
+        </w:rPr>
+        <w:t>Creating script</w:t>
+      </w:r>
+      <w:r>
+        <w:rPr>
+          <w:rFonts w:ascii="Times New Roman" w:hAnsi="Times New Roman" w:cs="Times New Roman"/>
+          <w:sz w:val="20"/>
+          <w:szCs w:val="20"/>
+        </w:rPr>
+        <w:t xml:space="preserve"> </w:t>
+      </w:r>
+      <w:r>
+        <w:rPr>
+          <w:rFonts w:ascii="Times New Roman" w:hAnsi="Times New Roman" w:cs="Times New Roman"/>
+          <w:i/>
+          <w:iCs/>
+          <w:sz w:val="20"/>
+          <w:szCs w:val="20"/>
+        </w:rPr>
+        <w:t>5</w:t>
+      </w:r>
+      <w:r>
+        <w:rPr>
+          <w:rFonts w:ascii="Times New Roman" w:hAnsi="Times New Roman" w:cs="Times New Roman"/>
+          <w:i/>
+          <w:iCs/>
+          <w:sz w:val="20"/>
+          <w:szCs w:val="20"/>
+        </w:rPr>
+        <w:t>.</w:t>
+      </w:r>
+      <w:r>
+        <w:rPr>
+          <w:rFonts w:ascii="Times New Roman" w:hAnsi="Times New Roman" w:cs="Times New Roman"/>
+          <w:i/>
+          <w:iCs/>
+          <w:sz w:val="20"/>
+          <w:szCs w:val="20"/>
+        </w:rPr>
+        <w:t>API</w:t>
+      </w:r>
+      <w:r>
+        <w:rPr>
+          <w:rFonts w:ascii="Times New Roman" w:hAnsi="Times New Roman" w:cs="Times New Roman"/>
+          <w:i/>
+          <w:iCs/>
+          <w:sz w:val="20"/>
+          <w:szCs w:val="20"/>
+        </w:rPr>
+        <w:t>_Data_to_model_</w:t>
+      </w:r>
+      <w:proofErr w:type="gramStart"/>
+      <w:r>
+        <w:rPr>
+          <w:rFonts w:ascii="Times New Roman" w:hAnsi="Times New Roman" w:cs="Times New Roman"/>
+          <w:i/>
+          <w:iCs/>
+          <w:sz w:val="20"/>
+          <w:szCs w:val="20"/>
+        </w:rPr>
+        <w:t>NN.ipynb</w:t>
+      </w:r>
+      <w:proofErr w:type="gramEnd"/>
       <w:r>
         <w:rPr>
           <w:rFonts w:ascii="Times New Roman" w:hAnsi="Times New Roman" w:cs="Times New Roman"/>
@@ -3508,6 +4347,151 @@
         </w:rPr>
         <w:t xml:space="preserve"> and testing it.</w:t>
       </w:r>
+    </w:p>
+    <w:p>
+      <w:pPr>
+        <w:rPr>
+          <w:rFonts w:ascii="Calibri" w:hAnsi="Calibri" w:cs="Calibri"/>
+          <w:b/>
+          <w:bCs/>
+          <w:sz w:val="24"/>
+          <w:szCs w:val="24"/>
+        </w:rPr>
+      </w:pPr>
+      <w:r>
+        <w:rPr>
+          <w:rFonts w:ascii="Calibri" w:hAnsi="Calibri" w:cs="Calibri"/>
+          <w:b/>
+          <w:bCs/>
+          <w:sz w:val="24"/>
+          <w:szCs w:val="24"/>
+        </w:rPr>
+        <w:t xml:space="preserve">March </w:t>
+      </w:r>
+      <w:r>
+        <w:rPr>
+          <w:rFonts w:ascii="Calibri" w:hAnsi="Calibri" w:cs="Calibri"/>
+          <w:b/>
+          <w:bCs/>
+          <w:sz w:val="24"/>
+          <w:szCs w:val="24"/>
+        </w:rPr>
+        <w:t>2</w:t>
+      </w:r>
+      <w:r>
+        <w:rPr>
+          <w:rFonts w:ascii="Calibri" w:hAnsi="Calibri" w:cs="Calibri"/>
+          <w:b/>
+          <w:bCs/>
+          <w:sz w:val="24"/>
+          <w:szCs w:val="24"/>
+        </w:rPr>
+        <w:t>5</w:t>
+      </w:r>
+      <w:r>
+        <w:rPr>
+          <w:rFonts w:ascii="Calibri" w:hAnsi="Calibri" w:cs="Calibri"/>
+          <w:b/>
+          <w:bCs/>
+          <w:sz w:val="24"/>
+          <w:szCs w:val="24"/>
+        </w:rPr>
+        <w:t>, 2024</w:t>
+      </w:r>
+    </w:p>
+    <w:p>
+      <w:pPr>
+        <w:rPr>
+          <w:rFonts w:ascii="Times New Roman" w:hAnsi="Times New Roman" w:cs="Times New Roman"/>
+          <w:sz w:val="20"/>
+          <w:szCs w:val="20"/>
+        </w:rPr>
+      </w:pPr>
+      <w:r>
+        <w:rPr>
+          <w:rFonts w:ascii="Times New Roman" w:hAnsi="Times New Roman" w:cs="Times New Roman"/>
+          <w:i/>
+          <w:iCs/>
+          <w:sz w:val="20"/>
+          <w:szCs w:val="20"/>
+        </w:rPr>
+        <w:t>5</w:t>
+      </w:r>
+      <w:r>
+        <w:rPr>
+          <w:rFonts w:ascii="Times New Roman" w:hAnsi="Times New Roman" w:cs="Times New Roman"/>
+          <w:i/>
+          <w:iCs/>
+          <w:sz w:val="20"/>
+          <w:szCs w:val="20"/>
+        </w:rPr>
+        <w:t>.</w:t>
+      </w:r>
+      <w:r>
+        <w:rPr>
+          <w:rFonts w:ascii="Times New Roman" w:hAnsi="Times New Roman" w:cs="Times New Roman"/>
+          <w:i/>
+          <w:iCs/>
+          <w:sz w:val="20"/>
+          <w:szCs w:val="20"/>
+        </w:rPr>
+        <w:t>API</w:t>
+      </w:r>
+      <w:r>
+        <w:rPr>
+          <w:rFonts w:ascii="Times New Roman" w:hAnsi="Times New Roman" w:cs="Times New Roman"/>
+          <w:i/>
+          <w:iCs/>
+          <w:sz w:val="20"/>
+          <w:szCs w:val="20"/>
+        </w:rPr>
+        <w:t>_Data_to_model_</w:t>
+      </w:r>
+      <w:proofErr w:type="gramStart"/>
+      <w:r>
+        <w:rPr>
+          <w:rFonts w:ascii="Times New Roman" w:hAnsi="Times New Roman" w:cs="Times New Roman"/>
+          <w:i/>
+          <w:iCs/>
+          <w:sz w:val="20"/>
+          <w:szCs w:val="20"/>
+        </w:rPr>
+        <w:t>NN.ipynb</w:t>
+      </w:r>
+      <w:proofErr w:type="gramEnd"/>
+      <w:r>
+        <w:rPr>
+          <w:rFonts w:ascii="Times New Roman" w:hAnsi="Times New Roman" w:cs="Times New Roman"/>
+          <w:sz w:val="20"/>
+          <w:szCs w:val="20"/>
+        </w:rPr>
+        <w:t>,</w:t>
+      </w:r>
+      <w:r>
+        <w:rPr>
+          <w:rFonts w:ascii="Times New Roman" w:hAnsi="Times New Roman" w:cs="Times New Roman"/>
+          <w:sz w:val="20"/>
+          <w:szCs w:val="20"/>
+        </w:rPr>
+        <w:t xml:space="preserve"> further improving and modelling the NN</w:t>
+      </w:r>
+      <w:r>
+        <w:rPr>
+          <w:rFonts w:ascii="Times New Roman" w:hAnsi="Times New Roman" w:cs="Times New Roman"/>
+          <w:sz w:val="20"/>
+          <w:szCs w:val="20"/>
+        </w:rPr>
+        <w:t>.</w:t>
+      </w:r>
+    </w:p>
+    <w:p>
+      <w:pPr>
+        <w:rPr>
+          <w:rFonts w:ascii="Times New Roman" w:hAnsi="Times New Roman" w:cs="Times New Roman"/>
+          <w:sz w:val="20"/>
+          <w:szCs w:val="20"/>
+        </w:rPr>
+      </w:pPr>
     </w:p>
     <w:p>
       <w:pPr>

</xml_diff>

<commit_message>
Summarizing articles for the literature review, 20 articles into it. Word count 3124.
</commit_message>
<xml_diff>
--- a/Daily_Work_Summary.docx
+++ b/Daily_Work_Summary.docx
@@ -225,7 +225,25 @@
           <w:sz w:val="20"/>
           <w:szCs w:val="20"/>
         </w:rPr>
-        <w:t>. Packt.</w:t>
+        <w:t xml:space="preserve">. </w:t>
+      </w:r>
+      <w:proofErr w:type="spellStart"/>
+      <w:r>
+        <w:rPr>
+          <w:rFonts w:ascii="Times New Roman" w:hAnsi="Times New Roman" w:cs="Times New Roman"/>
+          <w:sz w:val="20"/>
+          <w:szCs w:val="20"/>
+        </w:rPr>
+        <w:t>Packt</w:t>
+      </w:r>
+      <w:proofErr w:type="spellEnd"/>
+      <w:r>
+        <w:rPr>
+          <w:rFonts w:ascii="Times New Roman" w:hAnsi="Times New Roman" w:cs="Times New Roman"/>
+          <w:sz w:val="20"/>
+          <w:szCs w:val="20"/>
+        </w:rPr>
+        <w:t>.</w:t>
       </w:r>
     </w:p>
     <w:p>
@@ -307,7 +325,61 @@
           <w:sz w:val="20"/>
           <w:szCs w:val="20"/>
         </w:rPr>
-        <w:t>Large Scale Machine Learning with Spark by Rezaul Karim and Mahedi Kaysar. Packt.</w:t>
+        <w:t xml:space="preserve">Large Scale Machine Learning with Spark by </w:t>
+      </w:r>
+      <w:proofErr w:type="spellStart"/>
+      <w:r>
+        <w:rPr>
+          <w:rFonts w:ascii="Times New Roman" w:hAnsi="Times New Roman" w:cs="Times New Roman"/>
+          <w:sz w:val="20"/>
+          <w:szCs w:val="20"/>
+        </w:rPr>
+        <w:t>Rezaul</w:t>
+      </w:r>
+      <w:proofErr w:type="spellEnd"/>
+      <w:r>
+        <w:rPr>
+          <w:rFonts w:ascii="Times New Roman" w:hAnsi="Times New Roman" w:cs="Times New Roman"/>
+          <w:sz w:val="20"/>
+          <w:szCs w:val="20"/>
+        </w:rPr>
+        <w:t xml:space="preserve"> Karim and </w:t>
+      </w:r>
+      <w:proofErr w:type="spellStart"/>
+      <w:r>
+        <w:rPr>
+          <w:rFonts w:ascii="Times New Roman" w:hAnsi="Times New Roman" w:cs="Times New Roman"/>
+          <w:sz w:val="20"/>
+          <w:szCs w:val="20"/>
+        </w:rPr>
+        <w:t>Mahedi</w:t>
+      </w:r>
+      <w:proofErr w:type="spellEnd"/>
+      <w:r>
+        <w:rPr>
+          <w:rFonts w:ascii="Times New Roman" w:hAnsi="Times New Roman" w:cs="Times New Roman"/>
+          <w:sz w:val="20"/>
+          <w:szCs w:val="20"/>
+        </w:rPr>
+        <w:t xml:space="preserve"> Kaysar. </w:t>
+      </w:r>
+      <w:proofErr w:type="spellStart"/>
+      <w:r>
+        <w:rPr>
+          <w:rFonts w:ascii="Times New Roman" w:hAnsi="Times New Roman" w:cs="Times New Roman"/>
+          <w:sz w:val="20"/>
+          <w:szCs w:val="20"/>
+        </w:rPr>
+        <w:t>Packt</w:t>
+      </w:r>
+      <w:proofErr w:type="spellEnd"/>
+      <w:r>
+        <w:rPr>
+          <w:rFonts w:ascii="Times New Roman" w:hAnsi="Times New Roman" w:cs="Times New Roman"/>
+          <w:sz w:val="20"/>
+          <w:szCs w:val="20"/>
+        </w:rPr>
+        <w:t>.</w:t>
       </w:r>
     </w:p>
     <w:p>
@@ -359,15 +431,43 @@
           <w:sz w:val="20"/>
           <w:szCs w:val="20"/>
         </w:rPr>
-        <w:t>Mastering Machine Learning with Python in Six Steps, by Manohar Swamynathan</w:t>
-      </w:r>
-      <w:r>
-        <w:rPr>
-          <w:rFonts w:ascii="Times New Roman" w:hAnsi="Times New Roman" w:cs="Times New Roman"/>
-          <w:sz w:val="20"/>
-          <w:szCs w:val="20"/>
-        </w:rPr>
-        <w:t>. Apress.</w:t>
+        <w:t xml:space="preserve">Mastering Machine Learning with Python in Six Steps, by Manohar </w:t>
+      </w:r>
+      <w:proofErr w:type="spellStart"/>
+      <w:r>
+        <w:rPr>
+          <w:rFonts w:ascii="Times New Roman" w:hAnsi="Times New Roman" w:cs="Times New Roman"/>
+          <w:sz w:val="20"/>
+          <w:szCs w:val="20"/>
+        </w:rPr>
+        <w:t>Swamynathan</w:t>
+      </w:r>
+      <w:proofErr w:type="spellEnd"/>
+      <w:r>
+        <w:rPr>
+          <w:rFonts w:ascii="Times New Roman" w:hAnsi="Times New Roman" w:cs="Times New Roman"/>
+          <w:sz w:val="20"/>
+          <w:szCs w:val="20"/>
+        </w:rPr>
+        <w:t xml:space="preserve">. </w:t>
+      </w:r>
+      <w:proofErr w:type="spellStart"/>
+      <w:r>
+        <w:rPr>
+          <w:rFonts w:ascii="Times New Roman" w:hAnsi="Times New Roman" w:cs="Times New Roman"/>
+          <w:sz w:val="20"/>
+          <w:szCs w:val="20"/>
+        </w:rPr>
+        <w:t>Apress</w:t>
+      </w:r>
+      <w:proofErr w:type="spellEnd"/>
+      <w:r>
+        <w:rPr>
+          <w:rFonts w:ascii="Times New Roman" w:hAnsi="Times New Roman" w:cs="Times New Roman"/>
+          <w:sz w:val="20"/>
+          <w:szCs w:val="20"/>
+        </w:rPr>
+        <w:t>.</w:t>
       </w:r>
     </w:p>
     <w:p>
@@ -575,32 +675,86 @@
           <w:sz w:val="20"/>
           <w:szCs w:val="20"/>
         </w:rPr>
-        <w:t xml:space="preserve">o push records into Apache Spark and link a Jupyter Notebook to it, stablish the connection and </w:t>
-      </w:r>
-      <w:r>
-        <w:rPr>
-          <w:rFonts w:ascii="Times New Roman" w:hAnsi="Times New Roman" w:cs="Times New Roman"/>
-          <w:sz w:val="20"/>
-          <w:szCs w:val="20"/>
-        </w:rPr>
-        <w:t>pull records into a pandas dataframe.</w:t>
-      </w:r>
-    </w:p>
-    <w:p>
-      <w:pPr>
-        <w:rPr>
-          <w:rFonts w:ascii="Times New Roman" w:hAnsi="Times New Roman" w:cs="Times New Roman"/>
-          <w:sz w:val="20"/>
-          <w:szCs w:val="20"/>
-        </w:rPr>
-      </w:pPr>
-      <w:r>
-        <w:rPr>
-          <w:rFonts w:ascii="Times New Roman" w:hAnsi="Times New Roman" w:cs="Times New Roman"/>
-          <w:sz w:val="20"/>
-          <w:szCs w:val="20"/>
-        </w:rPr>
-        <w:t>Videos to connect Jupyter Notebooks to Apache:</w:t>
+        <w:t xml:space="preserve">o push records into Apache Spark and link a </w:t>
+      </w:r>
+      <w:proofErr w:type="spellStart"/>
+      <w:r>
+        <w:rPr>
+          <w:rFonts w:ascii="Times New Roman" w:hAnsi="Times New Roman" w:cs="Times New Roman"/>
+          <w:sz w:val="20"/>
+          <w:szCs w:val="20"/>
+        </w:rPr>
+        <w:t>Jupyter</w:t>
+      </w:r>
+      <w:proofErr w:type="spellEnd"/>
+      <w:r>
+        <w:rPr>
+          <w:rFonts w:ascii="Times New Roman" w:hAnsi="Times New Roman" w:cs="Times New Roman"/>
+          <w:sz w:val="20"/>
+          <w:szCs w:val="20"/>
+        </w:rPr>
+        <w:t xml:space="preserve"> Notebook to it, stablish the connection and </w:t>
+      </w:r>
+      <w:r>
+        <w:rPr>
+          <w:rFonts w:ascii="Times New Roman" w:hAnsi="Times New Roman" w:cs="Times New Roman"/>
+          <w:sz w:val="20"/>
+          <w:szCs w:val="20"/>
+        </w:rPr>
+        <w:t xml:space="preserve">pull records into a pandas </w:t>
+      </w:r>
+      <w:proofErr w:type="spellStart"/>
+      <w:r>
+        <w:rPr>
+          <w:rFonts w:ascii="Times New Roman" w:hAnsi="Times New Roman" w:cs="Times New Roman"/>
+          <w:sz w:val="20"/>
+          <w:szCs w:val="20"/>
+        </w:rPr>
+        <w:t>dataframe</w:t>
+      </w:r>
+      <w:proofErr w:type="spellEnd"/>
+      <w:r>
+        <w:rPr>
+          <w:rFonts w:ascii="Times New Roman" w:hAnsi="Times New Roman" w:cs="Times New Roman"/>
+          <w:sz w:val="20"/>
+          <w:szCs w:val="20"/>
+        </w:rPr>
+        <w:t>.</w:t>
+      </w:r>
+    </w:p>
+    <w:p>
+      <w:pPr>
+        <w:rPr>
+          <w:rFonts w:ascii="Times New Roman" w:hAnsi="Times New Roman" w:cs="Times New Roman"/>
+          <w:sz w:val="20"/>
+          <w:szCs w:val="20"/>
+        </w:rPr>
+      </w:pPr>
+      <w:r>
+        <w:rPr>
+          <w:rFonts w:ascii="Times New Roman" w:hAnsi="Times New Roman" w:cs="Times New Roman"/>
+          <w:sz w:val="20"/>
+          <w:szCs w:val="20"/>
+        </w:rPr>
+        <w:t xml:space="preserve">Videos to connect </w:t>
+      </w:r>
+      <w:proofErr w:type="spellStart"/>
+      <w:r>
+        <w:rPr>
+          <w:rFonts w:ascii="Times New Roman" w:hAnsi="Times New Roman" w:cs="Times New Roman"/>
+          <w:sz w:val="20"/>
+          <w:szCs w:val="20"/>
+        </w:rPr>
+        <w:t>Jupyter</w:t>
+      </w:r>
+      <w:proofErr w:type="spellEnd"/>
+      <w:r>
+        <w:rPr>
+          <w:rFonts w:ascii="Times New Roman" w:hAnsi="Times New Roman" w:cs="Times New Roman"/>
+          <w:sz w:val="20"/>
+          <w:szCs w:val="20"/>
+        </w:rPr>
+        <w:t xml:space="preserve"> Notebooks to Apache:</w:t>
       </w:r>
     </w:p>
     <w:p>
@@ -736,7 +890,25 @@
           <w:sz w:val="20"/>
           <w:szCs w:val="20"/>
         </w:rPr>
-        <w:t>Apache Spark and connect it Jupyter Notebook.</w:t>
+        <w:t xml:space="preserve">Apache Spark and connect it </w:t>
+      </w:r>
+      <w:proofErr w:type="spellStart"/>
+      <w:r>
+        <w:rPr>
+          <w:rFonts w:ascii="Times New Roman" w:hAnsi="Times New Roman" w:cs="Times New Roman"/>
+          <w:sz w:val="20"/>
+          <w:szCs w:val="20"/>
+        </w:rPr>
+        <w:t>Jupyter</w:t>
+      </w:r>
+      <w:proofErr w:type="spellEnd"/>
+      <w:r>
+        <w:rPr>
+          <w:rFonts w:ascii="Times New Roman" w:hAnsi="Times New Roman" w:cs="Times New Roman"/>
+          <w:sz w:val="20"/>
+          <w:szCs w:val="20"/>
+        </w:rPr>
+        <w:t xml:space="preserve"> Notebook.</w:t>
       </w:r>
     </w:p>
     <w:p>
@@ -813,13 +985,41 @@
           <w:szCs w:val="20"/>
         </w:rPr>
       </w:pPr>
-      <w:r>
-        <w:rPr>
-          <w:rFonts w:ascii="Times New Roman" w:hAnsi="Times New Roman" w:cs="Times New Roman"/>
-          <w:sz w:val="20"/>
-          <w:szCs w:val="20"/>
-        </w:rPr>
-        <w:t>Lublinsky B., Smith K. T. and Yakubovich A 2013, Professional Hadoop Solutions, Wrox [ISBN: 13:978-11186]</w:t>
+      <w:proofErr w:type="spellStart"/>
+      <w:r>
+        <w:rPr>
+          <w:rFonts w:ascii="Times New Roman" w:hAnsi="Times New Roman" w:cs="Times New Roman"/>
+          <w:sz w:val="20"/>
+          <w:szCs w:val="20"/>
+        </w:rPr>
+        <w:t>Lublinsky</w:t>
+      </w:r>
+      <w:proofErr w:type="spellEnd"/>
+      <w:r>
+        <w:rPr>
+          <w:rFonts w:ascii="Times New Roman" w:hAnsi="Times New Roman" w:cs="Times New Roman"/>
+          <w:sz w:val="20"/>
+          <w:szCs w:val="20"/>
+        </w:rPr>
+        <w:t xml:space="preserve"> B., Smith K. T. and Yakubovich A 2013, Professional Hadoop Solutions, </w:t>
+      </w:r>
+      <w:proofErr w:type="spellStart"/>
+      <w:r>
+        <w:rPr>
+          <w:rFonts w:ascii="Times New Roman" w:hAnsi="Times New Roman" w:cs="Times New Roman"/>
+          <w:sz w:val="20"/>
+          <w:szCs w:val="20"/>
+        </w:rPr>
+        <w:t>Wrox</w:t>
+      </w:r>
+      <w:proofErr w:type="spellEnd"/>
+      <w:r>
+        <w:rPr>
+          <w:rFonts w:ascii="Times New Roman" w:hAnsi="Times New Roman" w:cs="Times New Roman"/>
+          <w:sz w:val="20"/>
+          <w:szCs w:val="20"/>
+        </w:rPr>
+        <w:t xml:space="preserve"> [ISBN: 13:978-11186]</w:t>
       </w:r>
     </w:p>
     <w:p>
@@ -1012,8 +1212,18 @@
           <w:sz w:val="20"/>
           <w:szCs w:val="20"/>
         </w:rPr>
-        <w:t>Connecting Jupyter</w:t>
-      </w:r>
+        <w:t xml:space="preserve">Connecting </w:t>
+      </w:r>
+      <w:proofErr w:type="spellStart"/>
+      <w:r>
+        <w:rPr>
+          <w:rFonts w:ascii="Times New Roman" w:hAnsi="Times New Roman" w:cs="Times New Roman"/>
+          <w:sz w:val="20"/>
+          <w:szCs w:val="20"/>
+        </w:rPr>
+        <w:t>Jupyter</w:t>
+      </w:r>
+      <w:proofErr w:type="spellEnd"/>
       <w:r>
         <w:rPr>
           <w:rFonts w:ascii="Times New Roman" w:hAnsi="Times New Roman" w:cs="Times New Roman"/>
@@ -1036,6 +1246,7 @@
           <w:szCs w:val="20"/>
         </w:rPr>
       </w:pPr>
+      <w:proofErr w:type="spellStart"/>
       <w:r>
         <w:rPr>
           <w:rFonts w:ascii="Times New Roman" w:hAnsi="Times New Roman" w:cs="Times New Roman"/>
@@ -1044,6 +1255,7 @@
         </w:rPr>
         <w:t>Spark_App_Using_PySpark.ipynb</w:t>
       </w:r>
+      <w:proofErr w:type="spellEnd"/>
       <w:r>
         <w:rPr>
           <w:rFonts w:ascii="Times New Roman" w:hAnsi="Times New Roman" w:cs="Times New Roman"/>
@@ -1076,13 +1288,23 @@
         </w:rPr>
         <w:t xml:space="preserve">all records in </w:t>
       </w:r>
-      <w:r>
-        <w:rPr>
-          <w:rFonts w:ascii="Times New Roman" w:hAnsi="Times New Roman" w:cs="Times New Roman"/>
-          <w:sz w:val="20"/>
-          <w:szCs w:val="20"/>
-        </w:rPr>
-        <w:t>parket format, note that size decreases.</w:t>
+      <w:proofErr w:type="spellStart"/>
+      <w:r>
+        <w:rPr>
+          <w:rFonts w:ascii="Times New Roman" w:hAnsi="Times New Roman" w:cs="Times New Roman"/>
+          <w:sz w:val="20"/>
+          <w:szCs w:val="20"/>
+        </w:rPr>
+        <w:t>parket</w:t>
+      </w:r>
+      <w:proofErr w:type="spellEnd"/>
+      <w:r>
+        <w:rPr>
+          <w:rFonts w:ascii="Times New Roman" w:hAnsi="Times New Roman" w:cs="Times New Roman"/>
+          <w:sz w:val="20"/>
+          <w:szCs w:val="20"/>
+        </w:rPr>
+        <w:t xml:space="preserve"> format, note that size decreases.</w:t>
       </w:r>
     </w:p>
     <w:p>
@@ -1098,6 +1320,7 @@
           <w:szCs w:val="20"/>
         </w:rPr>
       </w:pPr>
+      <w:proofErr w:type="spellStart"/>
       <w:r>
         <w:rPr>
           <w:rFonts w:ascii="Times New Roman" w:hAnsi="Times New Roman" w:cs="Times New Roman"/>
@@ -1114,6 +1337,7 @@
         </w:rPr>
         <w:t>.ipynb</w:t>
       </w:r>
+      <w:proofErr w:type="spellEnd"/>
       <w:r>
         <w:rPr>
           <w:rFonts w:ascii="Times New Roman" w:hAnsi="Times New Roman" w:cs="Times New Roman"/>
@@ -1128,7 +1352,25 @@
           <w:sz w:val="20"/>
           <w:szCs w:val="20"/>
         </w:rPr>
-        <w:t>we can interact with spark using pyspark.</w:t>
+        <w:t xml:space="preserve">we can interact with spark using </w:t>
+      </w:r>
+      <w:proofErr w:type="spellStart"/>
+      <w:r>
+        <w:rPr>
+          <w:rFonts w:ascii="Times New Roman" w:hAnsi="Times New Roman" w:cs="Times New Roman"/>
+          <w:sz w:val="20"/>
+          <w:szCs w:val="20"/>
+        </w:rPr>
+        <w:t>pyspark</w:t>
+      </w:r>
+      <w:proofErr w:type="spellEnd"/>
+      <w:r>
+        <w:rPr>
+          <w:rFonts w:ascii="Times New Roman" w:hAnsi="Times New Roman" w:cs="Times New Roman"/>
+          <w:sz w:val="20"/>
+          <w:szCs w:val="20"/>
+        </w:rPr>
+        <w:t>.</w:t>
       </w:r>
     </w:p>
     <w:p>
@@ -1186,7 +1428,79 @@
           <w:sz w:val="20"/>
           <w:szCs w:val="20"/>
         </w:rPr>
-        <w:t>When converting a Spark DataFrame to a Pandas DataFrame, it was not possible due to memory constraints. This is an interesting topic to discuss in the paper because many data scientists, when trying to develop machine learning models, will need to parse large Spark DataFrames into a Pandas DataFrame in order to perform machine learning or deep learning techniques. A nice takeaway for today.</w:t>
+        <w:t xml:space="preserve">When converting a Spark </w:t>
+      </w:r>
+      <w:proofErr w:type="spellStart"/>
+      <w:r>
+        <w:rPr>
+          <w:rFonts w:ascii="Times New Roman" w:hAnsi="Times New Roman" w:cs="Times New Roman"/>
+          <w:sz w:val="20"/>
+          <w:szCs w:val="20"/>
+        </w:rPr>
+        <w:t>DataFrame</w:t>
+      </w:r>
+      <w:proofErr w:type="spellEnd"/>
+      <w:r>
+        <w:rPr>
+          <w:rFonts w:ascii="Times New Roman" w:hAnsi="Times New Roman" w:cs="Times New Roman"/>
+          <w:sz w:val="20"/>
+          <w:szCs w:val="20"/>
+        </w:rPr>
+        <w:t xml:space="preserve"> to a Pandas </w:t>
+      </w:r>
+      <w:proofErr w:type="spellStart"/>
+      <w:r>
+        <w:rPr>
+          <w:rFonts w:ascii="Times New Roman" w:hAnsi="Times New Roman" w:cs="Times New Roman"/>
+          <w:sz w:val="20"/>
+          <w:szCs w:val="20"/>
+        </w:rPr>
+        <w:t>DataFrame</w:t>
+      </w:r>
+      <w:proofErr w:type="spellEnd"/>
+      <w:r>
+        <w:rPr>
+          <w:rFonts w:ascii="Times New Roman" w:hAnsi="Times New Roman" w:cs="Times New Roman"/>
+          <w:sz w:val="20"/>
+          <w:szCs w:val="20"/>
+        </w:rPr>
+        <w:t xml:space="preserve">, it was not possible due to memory constraints. This is an interesting topic to discuss in the paper because many data scientists, when trying to develop machine learning models, will need to parse large Spark </w:t>
+      </w:r>
+      <w:proofErr w:type="spellStart"/>
+      <w:r>
+        <w:rPr>
+          <w:rFonts w:ascii="Times New Roman" w:hAnsi="Times New Roman" w:cs="Times New Roman"/>
+          <w:sz w:val="20"/>
+          <w:szCs w:val="20"/>
+        </w:rPr>
+        <w:t>DataFrames</w:t>
+      </w:r>
+      <w:proofErr w:type="spellEnd"/>
+      <w:r>
+        <w:rPr>
+          <w:rFonts w:ascii="Times New Roman" w:hAnsi="Times New Roman" w:cs="Times New Roman"/>
+          <w:sz w:val="20"/>
+          <w:szCs w:val="20"/>
+        </w:rPr>
+        <w:t xml:space="preserve"> into a Pandas </w:t>
+      </w:r>
+      <w:proofErr w:type="spellStart"/>
+      <w:r>
+        <w:rPr>
+          <w:rFonts w:ascii="Times New Roman" w:hAnsi="Times New Roman" w:cs="Times New Roman"/>
+          <w:sz w:val="20"/>
+          <w:szCs w:val="20"/>
+        </w:rPr>
+        <w:t>DataFrame</w:t>
+      </w:r>
+      <w:proofErr w:type="spellEnd"/>
+      <w:r>
+        <w:rPr>
+          <w:rFonts w:ascii="Times New Roman" w:hAnsi="Times New Roman" w:cs="Times New Roman"/>
+          <w:sz w:val="20"/>
+          <w:szCs w:val="20"/>
+        </w:rPr>
+        <w:t xml:space="preserve"> in order to perform machine learning or deep learning techniques. A nice takeaway for today.</w:t>
       </w:r>
     </w:p>
     <w:p>
@@ -1244,7 +1558,25 @@
           <w:sz w:val="20"/>
           <w:szCs w:val="20"/>
         </w:rPr>
-        <w:t xml:space="preserve">Creating a Spark database from a large 3.61GB JSON file for modeling purposes is impractical due to its size. We need to adapt our dataset for modelling, </w:t>
+        <w:t xml:space="preserve">Creating a Spark database from a large 3.61GB JSON file for </w:t>
+      </w:r>
+      <w:proofErr w:type="spellStart"/>
+      <w:r>
+        <w:rPr>
+          <w:rFonts w:ascii="Times New Roman" w:hAnsi="Times New Roman" w:cs="Times New Roman"/>
+          <w:sz w:val="20"/>
+          <w:szCs w:val="20"/>
+        </w:rPr>
+        <w:t>modeling</w:t>
+      </w:r>
+      <w:proofErr w:type="spellEnd"/>
+      <w:r>
+        <w:rPr>
+          <w:rFonts w:ascii="Times New Roman" w:hAnsi="Times New Roman" w:cs="Times New Roman"/>
+          <w:sz w:val="20"/>
+          <w:szCs w:val="20"/>
+        </w:rPr>
+        <w:t xml:space="preserve"> purposes is impractical due to its size. We need to adapt our dataset for modelling, </w:t>
       </w:r>
       <w:r>
         <w:rPr>
@@ -1260,7 +1592,25 @@
           <w:sz w:val="20"/>
           <w:szCs w:val="20"/>
         </w:rPr>
-        <w:t xml:space="preserve"> Jupyter Notebooks</w:t>
+        <w:t xml:space="preserve"> </w:t>
+      </w:r>
+      <w:proofErr w:type="spellStart"/>
+      <w:r>
+        <w:rPr>
+          <w:rFonts w:ascii="Times New Roman" w:hAnsi="Times New Roman" w:cs="Times New Roman"/>
+          <w:sz w:val="20"/>
+          <w:szCs w:val="20"/>
+        </w:rPr>
+        <w:t>Jupyter</w:t>
+      </w:r>
+      <w:proofErr w:type="spellEnd"/>
+      <w:r>
+        <w:rPr>
+          <w:rFonts w:ascii="Times New Roman" w:hAnsi="Times New Roman" w:cs="Times New Roman"/>
+          <w:sz w:val="20"/>
+          <w:szCs w:val="20"/>
+        </w:rPr>
+        <w:t xml:space="preserve"> Notebooks</w:t>
       </w:r>
       <w:r>
         <w:rPr>
@@ -1322,6 +1672,7 @@
           <w:szCs w:val="20"/>
         </w:rPr>
       </w:pPr>
+      <w:proofErr w:type="spellStart"/>
       <w:r>
         <w:rPr>
           <w:rFonts w:ascii="Times New Roman" w:hAnsi="Times New Roman" w:cs="Times New Roman"/>
@@ -1330,6 +1681,7 @@
         </w:rPr>
         <w:t>Spark_DB_Parket_pd_df.ipynb</w:t>
       </w:r>
+      <w:proofErr w:type="spellEnd"/>
     </w:p>
     <w:p>
       <w:pPr>
@@ -1461,7 +1813,59 @@
           <w:lang w:eastAsia="en-IE"/>
           <w14:ligatures w14:val="none"/>
         </w:rPr>
-        <w:t>: org.apache.spark.SparkException: Job aborted due to stage failure: Total size of serialized results of 11 tasks (1145.7 MiB) is bigger than spark.driver.maxResultSize (1024.0 MiB)</w:t>
+        <w:t xml:space="preserve">: </w:t>
+      </w:r>
+      <w:proofErr w:type="spellStart"/>
+      <w:r>
+        <w:rPr>
+          <w:rFonts w:ascii="Courier New" w:eastAsia="Times New Roman" w:hAnsi="Courier New" w:cs="Courier New"/>
+          <w:color w:val="000000"/>
+          <w:kern w:val="0"/>
+          <w:sz w:val="21"/>
+          <w:szCs w:val="21"/>
+          <w:lang w:eastAsia="en-IE"/>
+          <w14:ligatures w14:val="none"/>
+        </w:rPr>
+        <w:t>org.apache.spark.SparkException</w:t>
+      </w:r>
+      <w:proofErr w:type="spellEnd"/>
+      <w:r>
+        <w:rPr>
+          <w:rFonts w:ascii="Courier New" w:eastAsia="Times New Roman" w:hAnsi="Courier New" w:cs="Courier New"/>
+          <w:color w:val="000000"/>
+          <w:kern w:val="0"/>
+          <w:sz w:val="21"/>
+          <w:szCs w:val="21"/>
+          <w:lang w:eastAsia="en-IE"/>
+          <w14:ligatures w14:val="none"/>
+        </w:rPr>
+        <w:t xml:space="preserve">: Job aborted due to stage failure: Total size of serialized results of 11 tasks (1145.7 MiB) is bigger than </w:t>
+      </w:r>
+      <w:proofErr w:type="spellStart"/>
+      <w:r>
+        <w:rPr>
+          <w:rFonts w:ascii="Courier New" w:eastAsia="Times New Roman" w:hAnsi="Courier New" w:cs="Courier New"/>
+          <w:color w:val="000000"/>
+          <w:kern w:val="0"/>
+          <w:sz w:val="21"/>
+          <w:szCs w:val="21"/>
+          <w:lang w:eastAsia="en-IE"/>
+          <w14:ligatures w14:val="none"/>
+        </w:rPr>
+        <w:t>spark.driver.maxResultSize</w:t>
+      </w:r>
+      <w:proofErr w:type="spellEnd"/>
+      <w:r>
+        <w:rPr>
+          <w:rFonts w:ascii="Courier New" w:eastAsia="Times New Roman" w:hAnsi="Courier New" w:cs="Courier New"/>
+          <w:color w:val="000000"/>
+          <w:kern w:val="0"/>
+          <w:sz w:val="21"/>
+          <w:szCs w:val="21"/>
+          <w:lang w:eastAsia="en-IE"/>
+          <w14:ligatures w14:val="none"/>
+        </w:rPr>
+        <w:t xml:space="preserve"> (1024.0 MiB)</w:t>
       </w:r>
     </w:p>
     <w:p>
@@ -1565,13 +1969,23 @@
           <w:szCs w:val="20"/>
         </w:rPr>
       </w:pPr>
-      <w:r>
-        <w:rPr>
-          <w:rFonts w:ascii="Times New Roman" w:hAnsi="Times New Roman" w:cs="Times New Roman"/>
-          <w:sz w:val="20"/>
-          <w:szCs w:val="20"/>
-        </w:rPr>
-        <w:t>Keras, on the other hand, is a high-level neural networks API, typically used for building and training deep learning models.</w:t>
+      <w:proofErr w:type="spellStart"/>
+      <w:r>
+        <w:rPr>
+          <w:rFonts w:ascii="Times New Roman" w:hAnsi="Times New Roman" w:cs="Times New Roman"/>
+          <w:sz w:val="20"/>
+          <w:szCs w:val="20"/>
+        </w:rPr>
+        <w:t>Keras</w:t>
+      </w:r>
+      <w:proofErr w:type="spellEnd"/>
+      <w:r>
+        <w:rPr>
+          <w:rFonts w:ascii="Times New Roman" w:hAnsi="Times New Roman" w:cs="Times New Roman"/>
+          <w:sz w:val="20"/>
+          <w:szCs w:val="20"/>
+        </w:rPr>
+        <w:t>, on the other hand, is a high-level neural networks API, typically used for building and training deep learning models.</w:t>
       </w:r>
     </w:p>
     <w:p>
@@ -1720,24 +2134,60 @@
           <w:sz w:val="20"/>
           <w:szCs w:val="20"/>
         </w:rPr>
-        <w:t>, pulled into MySQL, pulled using PySpark and then modelled it in an ANN.</w:t>
-      </w:r>
-    </w:p>
-    <w:p>
-      <w:pPr>
-        <w:rPr>
-          <w:rFonts w:ascii="Times New Roman" w:hAnsi="Times New Roman" w:cs="Times New Roman"/>
-          <w:sz w:val="20"/>
-          <w:szCs w:val="20"/>
-        </w:rPr>
-      </w:pPr>
-      <w:r>
-        <w:rPr>
-          <w:rFonts w:ascii="Times New Roman" w:hAnsi="Times New Roman" w:cs="Times New Roman"/>
-          <w:sz w:val="20"/>
-          <w:szCs w:val="20"/>
-        </w:rPr>
-        <w:t xml:space="preserve">Finally to demonstrate how Big Data has helped we will use a coding library (the likes of Keras) and implement some ANN. From the technical standpoint </w:t>
+        <w:t xml:space="preserve">, pulled into MySQL, pulled using </w:t>
+      </w:r>
+      <w:proofErr w:type="spellStart"/>
+      <w:r>
+        <w:rPr>
+          <w:rFonts w:ascii="Times New Roman" w:hAnsi="Times New Roman" w:cs="Times New Roman"/>
+          <w:sz w:val="20"/>
+          <w:szCs w:val="20"/>
+        </w:rPr>
+        <w:t>PySpark</w:t>
+      </w:r>
+      <w:proofErr w:type="spellEnd"/>
+      <w:r>
+        <w:rPr>
+          <w:rFonts w:ascii="Times New Roman" w:hAnsi="Times New Roman" w:cs="Times New Roman"/>
+          <w:sz w:val="20"/>
+          <w:szCs w:val="20"/>
+        </w:rPr>
+        <w:t xml:space="preserve"> and then modelled it in an ANN.</w:t>
+      </w:r>
+    </w:p>
+    <w:p>
+      <w:pPr>
+        <w:rPr>
+          <w:rFonts w:ascii="Times New Roman" w:hAnsi="Times New Roman" w:cs="Times New Roman"/>
+          <w:sz w:val="20"/>
+          <w:szCs w:val="20"/>
+        </w:rPr>
+      </w:pPr>
+      <w:r>
+        <w:rPr>
+          <w:rFonts w:ascii="Times New Roman" w:hAnsi="Times New Roman" w:cs="Times New Roman"/>
+          <w:sz w:val="20"/>
+          <w:szCs w:val="20"/>
+        </w:rPr>
+        <w:t xml:space="preserve">Finally to demonstrate how Big Data has helped we will use a coding library (the likes of </w:t>
+      </w:r>
+      <w:proofErr w:type="spellStart"/>
+      <w:r>
+        <w:rPr>
+          <w:rFonts w:ascii="Times New Roman" w:hAnsi="Times New Roman" w:cs="Times New Roman"/>
+          <w:sz w:val="20"/>
+          <w:szCs w:val="20"/>
+        </w:rPr>
+        <w:t>Keras</w:t>
+      </w:r>
+      <w:proofErr w:type="spellEnd"/>
+      <w:r>
+        <w:rPr>
+          <w:rFonts w:ascii="Times New Roman" w:hAnsi="Times New Roman" w:cs="Times New Roman"/>
+          <w:sz w:val="20"/>
+          <w:szCs w:val="20"/>
+        </w:rPr>
+        <w:t xml:space="preserve">) and implement some ANN. From the technical standpoint </w:t>
       </w:r>
       <w:r>
         <w:rPr>
@@ -1803,7 +2253,25 @@
           <w:sz w:val="20"/>
           <w:szCs w:val="20"/>
         </w:rPr>
-        <w:t>Importing 1.3GB csv file into MySQL using Jupyter Notebook</w:t>
+        <w:t xml:space="preserve">Importing 1.3GB csv file into MySQL using </w:t>
+      </w:r>
+      <w:proofErr w:type="spellStart"/>
+      <w:r>
+        <w:rPr>
+          <w:rFonts w:ascii="Times New Roman" w:hAnsi="Times New Roman" w:cs="Times New Roman"/>
+          <w:sz w:val="20"/>
+          <w:szCs w:val="20"/>
+        </w:rPr>
+        <w:t>Jupyter</w:t>
+      </w:r>
+      <w:proofErr w:type="spellEnd"/>
+      <w:r>
+        <w:rPr>
+          <w:rFonts w:ascii="Times New Roman" w:hAnsi="Times New Roman" w:cs="Times New Roman"/>
+          <w:sz w:val="20"/>
+          <w:szCs w:val="20"/>
+        </w:rPr>
+        <w:t xml:space="preserve"> Notebook</w:t>
       </w:r>
       <w:r>
         <w:rPr>
@@ -2187,7 +2655,25 @@
           <w:sz w:val="20"/>
           <w:szCs w:val="20"/>
         </w:rPr>
-        <w:t>Geyer, R.C., Klein, T., and Nabi, M. (2017). 'Differentially Private Federated Learning: A Client Level Perspective', arXiv preprint arXiv:1712.07557.</w:t>
+        <w:t xml:space="preserve">Geyer, R.C., Klein, T., and Nabi, M. (2017). 'Differentially Private Federated Learning: A Client Level Perspective', </w:t>
+      </w:r>
+      <w:proofErr w:type="spellStart"/>
+      <w:r>
+        <w:rPr>
+          <w:rFonts w:ascii="Times New Roman" w:hAnsi="Times New Roman" w:cs="Times New Roman"/>
+          <w:sz w:val="20"/>
+          <w:szCs w:val="20"/>
+        </w:rPr>
+        <w:t>arXiv</w:t>
+      </w:r>
+      <w:proofErr w:type="spellEnd"/>
+      <w:r>
+        <w:rPr>
+          <w:rFonts w:ascii="Times New Roman" w:hAnsi="Times New Roman" w:cs="Times New Roman"/>
+          <w:sz w:val="20"/>
+          <w:szCs w:val="20"/>
+        </w:rPr>
+        <w:t xml:space="preserve"> preprint arXiv:1712.07557.</w:t>
       </w:r>
     </w:p>
     <w:p>
@@ -2263,8 +2749,29 @@
           <w:szCs w:val="20"/>
           <w:lang w:val="en-US"/>
         </w:rPr>
-        <w:t xml:space="preserve">Konečný, J., McMahan, H.B., Yu, F.X., Richtárik, P., Suresh, A.T., and Bacon, D. (2016). 'Federated Learning: Strategies for Improving Communication Efficiency', </w:t>
-      </w:r>
+        <w:t xml:space="preserve">Konečný, J., McMahan, H.B., Yu, F.X., </w:t>
+      </w:r>
+      <w:proofErr w:type="spellStart"/>
+      <w:r>
+        <w:rPr>
+          <w:rFonts w:ascii="Times New Roman" w:hAnsi="Times New Roman" w:cs="Times New Roman"/>
+          <w:sz w:val="20"/>
+          <w:szCs w:val="20"/>
+          <w:lang w:val="en-US"/>
+        </w:rPr>
+        <w:t>Richtárik</w:t>
+      </w:r>
+      <w:proofErr w:type="spellEnd"/>
+      <w:r>
+        <w:rPr>
+          <w:rFonts w:ascii="Times New Roman" w:hAnsi="Times New Roman" w:cs="Times New Roman"/>
+          <w:sz w:val="20"/>
+          <w:szCs w:val="20"/>
+          <w:lang w:val="en-US"/>
+        </w:rPr>
+        <w:t xml:space="preserve">, P., Suresh, A.T., and Bacon, D. (2016). 'Federated Learning: Strategies for Improving Communication Efficiency', </w:t>
+      </w:r>
+      <w:proofErr w:type="spellStart"/>
       <w:r>
         <w:rPr>
           <w:rFonts w:ascii="Times New Roman" w:hAnsi="Times New Roman" w:cs="Times New Roman"/>
@@ -2274,11 +2781,10 @@
           <w:szCs w:val="20"/>
           <w:lang w:val="en-US"/>
         </w:rPr>
-        <w:t>arXiv preprint arXiv:1610.05492.</w:t>
-      </w:r>
-    </w:p>
-    <w:p>
-      <w:pPr>
+        <w:t>arXiv</w:t>
+      </w:r>
+      <w:proofErr w:type="spellEnd"/>
+      <w:r>
         <w:rPr>
           <w:rFonts w:ascii="Times New Roman" w:hAnsi="Times New Roman" w:cs="Times New Roman"/>
           <w:i/>
@@ -2287,17 +2793,11 @@
           <w:szCs w:val="20"/>
           <w:lang w:val="en-US"/>
         </w:rPr>
-      </w:pPr>
-      <w:r>
-        <w:rPr>
-          <w:rFonts w:ascii="Times New Roman" w:hAnsi="Times New Roman" w:cs="Times New Roman"/>
-          <w:sz w:val="20"/>
-          <w:szCs w:val="20"/>
-          <w:lang w:val="en-US"/>
-        </w:rPr>
-        <w:t xml:space="preserve">Smith, V., Chiang, C.-K., Sanjabi, M., and Talwalkar, A. (2021). 'Federated Multi-Task Learning Under a Mixture of Distributions', </w:t>
-      </w:r>
-      <w:r>
+        <w:t xml:space="preserve"> preprint arXiv:1610.05492.</w:t>
+      </w:r>
+    </w:p>
+    <w:p>
+      <w:pPr>
         <w:rPr>
           <w:rFonts w:ascii="Times New Roman" w:hAnsi="Times New Roman" w:cs="Times New Roman"/>
           <w:i/>
@@ -2306,6 +2806,25 @@
           <w:szCs w:val="20"/>
           <w:lang w:val="en-US"/>
         </w:rPr>
+      </w:pPr>
+      <w:r>
+        <w:rPr>
+          <w:rFonts w:ascii="Times New Roman" w:hAnsi="Times New Roman" w:cs="Times New Roman"/>
+          <w:sz w:val="20"/>
+          <w:szCs w:val="20"/>
+          <w:lang w:val="en-US"/>
+        </w:rPr>
+        <w:t xml:space="preserve">Smith, V., Chiang, C.-K., Sanjabi, M., and Talwalkar, A. (2021). 'Federated Multi-Task Learning Under a Mixture of Distributions', </w:t>
+      </w:r>
+      <w:r>
+        <w:rPr>
+          <w:rFonts w:ascii="Times New Roman" w:hAnsi="Times New Roman" w:cs="Times New Roman"/>
+          <w:i/>
+          <w:iCs/>
+          <w:sz w:val="20"/>
+          <w:szCs w:val="20"/>
+          <w:lang w:val="en-US"/>
+        </w:rPr>
         <w:t>SIAM Journal on Optimization, 31(4), pp. 3075-3107.</w:t>
       </w:r>
     </w:p>
@@ -2882,13 +3401,41 @@
         </w:rPr>
         <w:t xml:space="preserve">Writing structure for implementation part, uploading </w:t>
       </w:r>
-      <w:r>
-        <w:rPr>
-          <w:rFonts w:ascii="Times New Roman" w:hAnsi="Times New Roman" w:cs="Times New Roman"/>
-          <w:sz w:val="20"/>
-          <w:szCs w:val="20"/>
-        </w:rPr>
-        <w:t>NN_implementation jupyter Notebook used in VM Ubuntu.</w:t>
+      <w:proofErr w:type="spellStart"/>
+      <w:r>
+        <w:rPr>
+          <w:rFonts w:ascii="Times New Roman" w:hAnsi="Times New Roman" w:cs="Times New Roman"/>
+          <w:sz w:val="20"/>
+          <w:szCs w:val="20"/>
+        </w:rPr>
+        <w:t>NN_implementation</w:t>
+      </w:r>
+      <w:proofErr w:type="spellEnd"/>
+      <w:r>
+        <w:rPr>
+          <w:rFonts w:ascii="Times New Roman" w:hAnsi="Times New Roman" w:cs="Times New Roman"/>
+          <w:sz w:val="20"/>
+          <w:szCs w:val="20"/>
+        </w:rPr>
+        <w:t xml:space="preserve"> </w:t>
+      </w:r>
+      <w:proofErr w:type="spellStart"/>
+      <w:r>
+        <w:rPr>
+          <w:rFonts w:ascii="Times New Roman" w:hAnsi="Times New Roman" w:cs="Times New Roman"/>
+          <w:sz w:val="20"/>
+          <w:szCs w:val="20"/>
+        </w:rPr>
+        <w:t>jupyter</w:t>
+      </w:r>
+      <w:proofErr w:type="spellEnd"/>
+      <w:r>
+        <w:rPr>
+          <w:rFonts w:ascii="Times New Roman" w:hAnsi="Times New Roman" w:cs="Times New Roman"/>
+          <w:sz w:val="20"/>
+          <w:szCs w:val="20"/>
+        </w:rPr>
+        <w:t xml:space="preserve"> Notebook used in VM Ubuntu.</w:t>
       </w:r>
     </w:p>
     <w:p>
@@ -3003,7 +3550,25 @@
           <w:sz w:val="20"/>
           <w:szCs w:val="20"/>
         </w:rPr>
-        <w:t>Starting with MySQL dataload.</w:t>
+        <w:t xml:space="preserve">Starting with MySQL </w:t>
+      </w:r>
+      <w:proofErr w:type="spellStart"/>
+      <w:r>
+        <w:rPr>
+          <w:rFonts w:ascii="Times New Roman" w:hAnsi="Times New Roman" w:cs="Times New Roman"/>
+          <w:sz w:val="20"/>
+          <w:szCs w:val="20"/>
+        </w:rPr>
+        <w:t>dataload</w:t>
+      </w:r>
+      <w:proofErr w:type="spellEnd"/>
+      <w:r>
+        <w:rPr>
+          <w:rFonts w:ascii="Times New Roman" w:hAnsi="Times New Roman" w:cs="Times New Roman"/>
+          <w:sz w:val="20"/>
+          <w:szCs w:val="20"/>
+        </w:rPr>
+        <w:t>.</w:t>
       </w:r>
     </w:p>
     <w:p>
@@ -3199,8 +3764,9 @@
           <w:szCs w:val="20"/>
         </w:rPr>
         <w:tab/>
-        <w:t>Data from HDFS Modeled with a Neural Network</w:t>
-      </w:r>
+        <w:t xml:space="preserve">Data from HDFS </w:t>
+      </w:r>
+      <w:proofErr w:type="spellStart"/>
       <w:r>
         <w:rPr>
           <w:rFonts w:ascii="Times New Roman" w:hAnsi="Times New Roman" w:cs="Times New Roman"/>
@@ -3211,16 +3777,9 @@
           <w:sz w:val="20"/>
           <w:szCs w:val="20"/>
         </w:rPr>
-        <w:t xml:space="preserve"> </w:t>
-      </w:r>
-      <w:r>
-        <w:rPr>
-          <w:rFonts w:ascii="Times New Roman" w:hAnsi="Times New Roman" w:cs="Times New Roman"/>
-          <w:sz w:val="20"/>
-          <w:szCs w:val="20"/>
-        </w:rPr>
-        <w:t xml:space="preserve">completed. Next </w:t>
-      </w:r>
+        <w:t>Modeled</w:t>
+      </w:r>
+      <w:proofErr w:type="spellEnd"/>
       <w:r>
         <w:rPr>
           <w:rFonts w:ascii="Times New Roman" w:hAnsi="Times New Roman" w:cs="Times New Roman"/>
@@ -3231,7 +3790,7 @@
           <w:sz w:val="20"/>
           <w:szCs w:val="20"/>
         </w:rPr>
-        <w:t>E.</w:t>
+        <w:t xml:space="preserve"> with a Neural Network</w:t>
       </w:r>
       <w:r>
         <w:rPr>
@@ -3243,8 +3802,15 @@
           <w:sz w:val="20"/>
           <w:szCs w:val="20"/>
         </w:rPr>
-        <w:tab/>
-        <w:t>Data from MySQL Modeled with a Neural Network</w:t>
+        <w:t xml:space="preserve"> </w:t>
+      </w:r>
+      <w:r>
+        <w:rPr>
+          <w:rFonts w:ascii="Times New Roman" w:hAnsi="Times New Roman" w:cs="Times New Roman"/>
+          <w:sz w:val="20"/>
+          <w:szCs w:val="20"/>
+        </w:rPr>
+        <w:t xml:space="preserve">completed. Next </w:t>
       </w:r>
       <w:r>
         <w:rPr>
@@ -3256,205 +3822,52 @@
           <w:sz w:val="20"/>
           <w:szCs w:val="20"/>
         </w:rPr>
-        <w:t>.</w:t>
-      </w:r>
-    </w:p>
-    <w:p>
-      <w:pPr>
-        <w:rPr>
-          <w:rFonts w:ascii="Calibri" w:hAnsi="Calibri" w:cs="Calibri"/>
-          <w:b/>
-          <w:bCs/>
-          <w:sz w:val="24"/>
-          <w:szCs w:val="24"/>
-        </w:rPr>
-      </w:pPr>
-      <w:r>
-        <w:rPr>
-          <w:rFonts w:ascii="Calibri" w:hAnsi="Calibri" w:cs="Calibri"/>
-          <w:b/>
-          <w:bCs/>
-          <w:sz w:val="24"/>
-          <w:szCs w:val="24"/>
-        </w:rPr>
-        <w:t xml:space="preserve">March </w:t>
-      </w:r>
-      <w:r>
-        <w:rPr>
-          <w:rFonts w:ascii="Calibri" w:hAnsi="Calibri" w:cs="Calibri"/>
-          <w:b/>
-          <w:bCs/>
-          <w:sz w:val="24"/>
-          <w:szCs w:val="24"/>
-        </w:rPr>
-        <w:t>23</w:t>
-      </w:r>
-      <w:r>
-        <w:rPr>
-          <w:rFonts w:ascii="Calibri" w:hAnsi="Calibri" w:cs="Calibri"/>
-          <w:b/>
-          <w:bCs/>
-          <w:sz w:val="24"/>
-          <w:szCs w:val="24"/>
-        </w:rPr>
-        <w:t>, 2024</w:t>
-      </w:r>
-    </w:p>
-    <w:p>
-      <w:pPr>
-        <w:rPr>
-          <w:rFonts w:ascii="Times New Roman" w:hAnsi="Times New Roman" w:cs="Times New Roman"/>
-          <w:sz w:val="20"/>
-          <w:szCs w:val="20"/>
-        </w:rPr>
-      </w:pPr>
-      <w:r>
-        <w:rPr>
-          <w:rFonts w:ascii="Times New Roman" w:hAnsi="Times New Roman" w:cs="Times New Roman"/>
-          <w:sz w:val="20"/>
-          <w:szCs w:val="20"/>
-        </w:rPr>
-        <w:t>Implementing NN using MySQL data</w:t>
-      </w:r>
-      <w:r>
-        <w:rPr>
-          <w:rFonts w:ascii="Times New Roman" w:hAnsi="Times New Roman" w:cs="Times New Roman"/>
-          <w:sz w:val="20"/>
-          <w:szCs w:val="20"/>
-        </w:rPr>
-        <w:t xml:space="preserve"> </w:t>
-      </w:r>
-      <w:r>
-        <w:rPr>
-          <w:rFonts w:ascii="Times New Roman" w:hAnsi="Times New Roman" w:cs="Times New Roman"/>
+        <w:t>E.</w:t>
+      </w:r>
+      <w:r>
+        <w:rPr>
+          <w:rFonts w:ascii="Times New Roman" w:hAnsi="Times New Roman" w:cs="Times New Roman"/>
+          <w:b/>
+          <w:bCs/>
           <w:i/>
           <w:iCs/>
           <w:sz w:val="20"/>
           <w:szCs w:val="20"/>
         </w:rPr>
-        <w:t>4.MySQL_Data_to_model_NN.i</w:t>
-      </w:r>
-      <w:r>
-        <w:rPr>
-          <w:rFonts w:ascii="Times New Roman" w:hAnsi="Times New Roman" w:cs="Times New Roman"/>
+        <w:tab/>
+        <w:t xml:space="preserve">Data from MySQL </w:t>
+      </w:r>
+      <w:proofErr w:type="spellStart"/>
+      <w:r>
+        <w:rPr>
+          <w:rFonts w:ascii="Times New Roman" w:hAnsi="Times New Roman" w:cs="Times New Roman"/>
+          <w:b/>
+          <w:bCs/>
           <w:i/>
           <w:iCs/>
           <w:sz w:val="20"/>
           <w:szCs w:val="20"/>
         </w:rPr>
-        <w:t>pynb</w:t>
-      </w:r>
-      <w:r>
-        <w:rPr>
-          <w:rFonts w:ascii="Times New Roman" w:hAnsi="Times New Roman" w:cs="Times New Roman"/>
-          <w:sz w:val="20"/>
-          <w:szCs w:val="20"/>
-        </w:rPr>
-        <w:t>, we clearly see that Hadoop and Spark perform way better than MySQL</w:t>
-      </w:r>
-      <w:r>
-        <w:rPr>
-          <w:rFonts w:ascii="Times New Roman" w:hAnsi="Times New Roman" w:cs="Times New Roman"/>
-          <w:sz w:val="20"/>
-          <w:szCs w:val="20"/>
-        </w:rPr>
-        <w:t xml:space="preserve"> </w:t>
-      </w:r>
-      <w:r>
-        <w:rPr>
-          <w:rFonts w:ascii="Times New Roman" w:hAnsi="Times New Roman" w:cs="Times New Roman"/>
-          <w:sz w:val="20"/>
-          <w:szCs w:val="20"/>
-        </w:rPr>
-        <w:t>RDBMS</w:t>
-      </w:r>
-      <w:r>
-        <w:rPr>
-          <w:rFonts w:ascii="Times New Roman" w:hAnsi="Times New Roman" w:cs="Times New Roman"/>
-          <w:sz w:val="20"/>
-          <w:szCs w:val="20"/>
-        </w:rPr>
-        <w:t>.</w:t>
-      </w:r>
-    </w:p>
-    <w:p>
-      <w:pPr>
-        <w:rPr>
-          <w:rFonts w:ascii="Calibri" w:hAnsi="Calibri" w:cs="Calibri"/>
-          <w:b/>
-          <w:bCs/>
-          <w:sz w:val="24"/>
-          <w:szCs w:val="24"/>
-        </w:rPr>
-      </w:pPr>
-      <w:r>
-        <w:rPr>
-          <w:rFonts w:ascii="Calibri" w:hAnsi="Calibri" w:cs="Calibri"/>
-          <w:b/>
-          <w:bCs/>
-          <w:sz w:val="24"/>
-          <w:szCs w:val="24"/>
-        </w:rPr>
-        <w:t xml:space="preserve">March </w:t>
-      </w:r>
-      <w:r>
-        <w:rPr>
-          <w:rFonts w:ascii="Calibri" w:hAnsi="Calibri" w:cs="Calibri"/>
-          <w:b/>
-          <w:bCs/>
-          <w:sz w:val="24"/>
-          <w:szCs w:val="24"/>
-        </w:rPr>
-        <w:t>24</w:t>
-      </w:r>
-      <w:r>
-        <w:rPr>
-          <w:rFonts w:ascii="Calibri" w:hAnsi="Calibri" w:cs="Calibri"/>
-          <w:b/>
-          <w:bCs/>
-          <w:sz w:val="24"/>
-          <w:szCs w:val="24"/>
-        </w:rPr>
-        <w:t>, 2024</w:t>
-      </w:r>
-    </w:p>
-    <w:p>
-      <w:pPr>
-        <w:rPr>
-          <w:rFonts w:ascii="Times New Roman" w:hAnsi="Times New Roman" w:cs="Times New Roman"/>
-          <w:sz w:val="20"/>
-          <w:szCs w:val="20"/>
-        </w:rPr>
-      </w:pPr>
-      <w:r>
-        <w:rPr>
-          <w:rFonts w:ascii="Times New Roman" w:hAnsi="Times New Roman" w:cs="Times New Roman"/>
-          <w:sz w:val="20"/>
-          <w:szCs w:val="20"/>
-        </w:rPr>
-        <w:t>Creating script</w:t>
-      </w:r>
-      <w:r>
-        <w:rPr>
-          <w:rFonts w:ascii="Times New Roman" w:hAnsi="Times New Roman" w:cs="Times New Roman"/>
-          <w:sz w:val="20"/>
-          <w:szCs w:val="20"/>
-        </w:rPr>
-        <w:t xml:space="preserve"> </w:t>
-      </w:r>
-      <w:r>
-        <w:rPr>
-          <w:rFonts w:ascii="Times New Roman" w:hAnsi="Times New Roman" w:cs="Times New Roman"/>
+        <w:t>Modeled</w:t>
+      </w:r>
+      <w:proofErr w:type="spellEnd"/>
+      <w:r>
+        <w:rPr>
+          <w:rFonts w:ascii="Times New Roman" w:hAnsi="Times New Roman" w:cs="Times New Roman"/>
+          <w:b/>
+          <w:bCs/>
           <w:i/>
           <w:iCs/>
           <w:sz w:val="20"/>
           <w:szCs w:val="20"/>
         </w:rPr>
-        <w:t>5</w:t>
-      </w:r>
-      <w:r>
-        <w:rPr>
-          <w:rFonts w:ascii="Times New Roman" w:hAnsi="Times New Roman" w:cs="Times New Roman"/>
+        <w:t xml:space="preserve"> with a Neural Network</w:t>
+      </w:r>
+      <w:r>
+        <w:rPr>
+          <w:rFonts w:ascii="Times New Roman" w:hAnsi="Times New Roman" w:cs="Times New Roman"/>
+          <w:b/>
+          <w:bCs/>
           <w:i/>
           <w:iCs/>
           <w:sz w:val="20"/>
@@ -3462,6 +3875,72 @@
         </w:rPr>
         <w:t>.</w:t>
       </w:r>
+    </w:p>
+    <w:p>
+      <w:pPr>
+        <w:rPr>
+          <w:rFonts w:ascii="Calibri" w:hAnsi="Calibri" w:cs="Calibri"/>
+          <w:b/>
+          <w:bCs/>
+          <w:sz w:val="24"/>
+          <w:szCs w:val="24"/>
+        </w:rPr>
+      </w:pPr>
+      <w:r>
+        <w:rPr>
+          <w:rFonts w:ascii="Calibri" w:hAnsi="Calibri" w:cs="Calibri"/>
+          <w:b/>
+          <w:bCs/>
+          <w:sz w:val="24"/>
+          <w:szCs w:val="24"/>
+        </w:rPr>
+        <w:t xml:space="preserve">March </w:t>
+      </w:r>
+      <w:r>
+        <w:rPr>
+          <w:rFonts w:ascii="Calibri" w:hAnsi="Calibri" w:cs="Calibri"/>
+          <w:b/>
+          <w:bCs/>
+          <w:sz w:val="24"/>
+          <w:szCs w:val="24"/>
+        </w:rPr>
+        <w:t>23</w:t>
+      </w:r>
+      <w:r>
+        <w:rPr>
+          <w:rFonts w:ascii="Calibri" w:hAnsi="Calibri" w:cs="Calibri"/>
+          <w:b/>
+          <w:bCs/>
+          <w:sz w:val="24"/>
+          <w:szCs w:val="24"/>
+        </w:rPr>
+        <w:t>, 2024</w:t>
+      </w:r>
+    </w:p>
+    <w:p>
+      <w:pPr>
+        <w:rPr>
+          <w:rFonts w:ascii="Times New Roman" w:hAnsi="Times New Roman" w:cs="Times New Roman"/>
+          <w:sz w:val="20"/>
+          <w:szCs w:val="20"/>
+        </w:rPr>
+      </w:pPr>
+      <w:r>
+        <w:rPr>
+          <w:rFonts w:ascii="Times New Roman" w:hAnsi="Times New Roman" w:cs="Times New Roman"/>
+          <w:sz w:val="20"/>
+          <w:szCs w:val="20"/>
+        </w:rPr>
+        <w:t>Implementing NN using MySQL data</w:t>
+      </w:r>
+      <w:r>
+        <w:rPr>
+          <w:rFonts w:ascii="Times New Roman" w:hAnsi="Times New Roman" w:cs="Times New Roman"/>
+          <w:sz w:val="20"/>
+          <w:szCs w:val="20"/>
+        </w:rPr>
+        <w:t xml:space="preserve"> </w:t>
+      </w:r>
       <w:r>
         <w:rPr>
           <w:rFonts w:ascii="Times New Roman" w:hAnsi="Times New Roman" w:cs="Times New Roman"/>
@@ -3470,7 +3949,7 @@
           <w:sz w:val="20"/>
           <w:szCs w:val="20"/>
         </w:rPr>
-        <w:t>API</w:t>
+        <w:t>4.MySQL_Data_to_model_NN.i</w:t>
       </w:r>
       <w:r>
         <w:rPr>
@@ -3480,23 +3959,39 @@
           <w:sz w:val="20"/>
           <w:szCs w:val="20"/>
         </w:rPr>
-        <w:t>_Data_to_model_NN.ipynb</w:t>
-      </w:r>
-      <w:r>
-        <w:rPr>
-          <w:rFonts w:ascii="Times New Roman" w:hAnsi="Times New Roman" w:cs="Times New Roman"/>
-          <w:sz w:val="20"/>
-          <w:szCs w:val="20"/>
-        </w:rPr>
-        <w:t>,</w:t>
-      </w:r>
-      <w:r>
-        <w:rPr>
-          <w:rFonts w:ascii="Times New Roman" w:hAnsi="Times New Roman" w:cs="Times New Roman"/>
-          <w:sz w:val="20"/>
-          <w:szCs w:val="20"/>
-        </w:rPr>
-        <w:t xml:space="preserve"> and testing it.</w:t>
+        <w:t>pynb</w:t>
+      </w:r>
+      <w:r>
+        <w:rPr>
+          <w:rFonts w:ascii="Times New Roman" w:hAnsi="Times New Roman" w:cs="Times New Roman"/>
+          <w:sz w:val="20"/>
+          <w:szCs w:val="20"/>
+        </w:rPr>
+        <w:t>, we clearly see that Hadoop and Spark perform way better than MySQL</w:t>
+      </w:r>
+      <w:r>
+        <w:rPr>
+          <w:rFonts w:ascii="Times New Roman" w:hAnsi="Times New Roman" w:cs="Times New Roman"/>
+          <w:sz w:val="20"/>
+          <w:szCs w:val="20"/>
+        </w:rPr>
+        <w:t xml:space="preserve"> </w:t>
+      </w:r>
+      <w:r>
+        <w:rPr>
+          <w:rFonts w:ascii="Times New Roman" w:hAnsi="Times New Roman" w:cs="Times New Roman"/>
+          <w:sz w:val="20"/>
+          <w:szCs w:val="20"/>
+        </w:rPr>
+        <w:t>RDBMS</w:t>
+      </w:r>
+      <w:r>
+        <w:rPr>
+          <w:rFonts w:ascii="Times New Roman" w:hAnsi="Times New Roman" w:cs="Times New Roman"/>
+          <w:sz w:val="20"/>
+          <w:szCs w:val="20"/>
+        </w:rPr>
+        <w:t>.</w:t>
       </w:r>
     </w:p>
     <w:p>
@@ -3527,7 +4022,7 @@
           <w:sz w:val="24"/>
           <w:szCs w:val="24"/>
         </w:rPr>
-        <w:t>25</w:t>
+        <w:t>24</w:t>
       </w:r>
       <w:r>
         <w:rPr>
@@ -3548,6 +4043,22 @@
           <w:szCs w:val="20"/>
         </w:rPr>
       </w:pPr>
+      <w:r>
+        <w:rPr>
+          <w:rFonts w:ascii="Times New Roman" w:hAnsi="Times New Roman" w:cs="Times New Roman"/>
+          <w:sz w:val="20"/>
+          <w:szCs w:val="20"/>
+        </w:rPr>
+        <w:t>Creating script</w:t>
+      </w:r>
+      <w:r>
+        <w:rPr>
+          <w:rFonts w:ascii="Times New Roman" w:hAnsi="Times New Roman" w:cs="Times New Roman"/>
+          <w:sz w:val="20"/>
+          <w:szCs w:val="20"/>
+        </w:rPr>
+        <w:t xml:space="preserve"> </w:t>
+      </w:r>
       <w:r>
         <w:rPr>
           <w:rFonts w:ascii="Times New Roman" w:hAnsi="Times New Roman" w:cs="Times New Roman"/>
@@ -3594,6 +4105,112 @@
           <w:sz w:val="20"/>
           <w:szCs w:val="20"/>
         </w:rPr>
+        <w:t>,</w:t>
+      </w:r>
+      <w:r>
+        <w:rPr>
+          <w:rFonts w:ascii="Times New Roman" w:hAnsi="Times New Roman" w:cs="Times New Roman"/>
+          <w:sz w:val="20"/>
+          <w:szCs w:val="20"/>
+        </w:rPr>
+        <w:t xml:space="preserve"> and testing it.</w:t>
+      </w:r>
+    </w:p>
+    <w:p>
+      <w:pPr>
+        <w:rPr>
+          <w:rFonts w:ascii="Calibri" w:hAnsi="Calibri" w:cs="Calibri"/>
+          <w:b/>
+          <w:bCs/>
+          <w:sz w:val="24"/>
+          <w:szCs w:val="24"/>
+        </w:rPr>
+      </w:pPr>
+      <w:r>
+        <w:rPr>
+          <w:rFonts w:ascii="Calibri" w:hAnsi="Calibri" w:cs="Calibri"/>
+          <w:b/>
+          <w:bCs/>
+          <w:sz w:val="24"/>
+          <w:szCs w:val="24"/>
+        </w:rPr>
+        <w:t xml:space="preserve">March </w:t>
+      </w:r>
+      <w:r>
+        <w:rPr>
+          <w:rFonts w:ascii="Calibri" w:hAnsi="Calibri" w:cs="Calibri"/>
+          <w:b/>
+          <w:bCs/>
+          <w:sz w:val="24"/>
+          <w:szCs w:val="24"/>
+        </w:rPr>
+        <w:t>25</w:t>
+      </w:r>
+      <w:r>
+        <w:rPr>
+          <w:rFonts w:ascii="Calibri" w:hAnsi="Calibri" w:cs="Calibri"/>
+          <w:b/>
+          <w:bCs/>
+          <w:sz w:val="24"/>
+          <w:szCs w:val="24"/>
+        </w:rPr>
+        <w:t>, 2024</w:t>
+      </w:r>
+    </w:p>
+    <w:p>
+      <w:pPr>
+        <w:rPr>
+          <w:rFonts w:ascii="Times New Roman" w:hAnsi="Times New Roman" w:cs="Times New Roman"/>
+          <w:sz w:val="20"/>
+          <w:szCs w:val="20"/>
+        </w:rPr>
+      </w:pPr>
+      <w:r>
+        <w:rPr>
+          <w:rFonts w:ascii="Times New Roman" w:hAnsi="Times New Roman" w:cs="Times New Roman"/>
+          <w:i/>
+          <w:iCs/>
+          <w:sz w:val="20"/>
+          <w:szCs w:val="20"/>
+        </w:rPr>
+        <w:t>5</w:t>
+      </w:r>
+      <w:r>
+        <w:rPr>
+          <w:rFonts w:ascii="Times New Roman" w:hAnsi="Times New Roman" w:cs="Times New Roman"/>
+          <w:i/>
+          <w:iCs/>
+          <w:sz w:val="20"/>
+          <w:szCs w:val="20"/>
+        </w:rPr>
+        <w:t>.</w:t>
+      </w:r>
+      <w:r>
+        <w:rPr>
+          <w:rFonts w:ascii="Times New Roman" w:hAnsi="Times New Roman" w:cs="Times New Roman"/>
+          <w:i/>
+          <w:iCs/>
+          <w:sz w:val="20"/>
+          <w:szCs w:val="20"/>
+        </w:rPr>
+        <w:t>API</w:t>
+      </w:r>
+      <w:r>
+        <w:rPr>
+          <w:rFonts w:ascii="Times New Roman" w:hAnsi="Times New Roman" w:cs="Times New Roman"/>
+          <w:i/>
+          <w:iCs/>
+          <w:sz w:val="20"/>
+          <w:szCs w:val="20"/>
+        </w:rPr>
+        <w:t>_Data_to_model_NN.ipynb</w:t>
+      </w:r>
+      <w:r>
+        <w:rPr>
+          <w:rFonts w:ascii="Times New Roman" w:hAnsi="Times New Roman" w:cs="Times New Roman"/>
+          <w:sz w:val="20"/>
+          <w:szCs w:val="20"/>
+        </w:rPr>
         <w:t>, further improving and modelling the NN</w:t>
       </w:r>
       <w:r>
@@ -3633,6 +4250,138 @@
           <w:sz w:val="24"/>
           <w:szCs w:val="24"/>
         </w:rPr>
+        <w:t>26</w:t>
+      </w:r>
+      <w:r>
+        <w:rPr>
+          <w:rFonts w:ascii="Calibri" w:hAnsi="Calibri" w:cs="Calibri"/>
+          <w:b/>
+          <w:bCs/>
+          <w:sz w:val="24"/>
+          <w:szCs w:val="24"/>
+        </w:rPr>
+        <w:t>, 2024</w:t>
+      </w:r>
+    </w:p>
+    <w:p>
+      <w:pPr>
+        <w:rPr>
+          <w:rFonts w:ascii="Times New Roman" w:hAnsi="Times New Roman" w:cs="Times New Roman"/>
+          <w:sz w:val="20"/>
+          <w:szCs w:val="20"/>
+        </w:rPr>
+      </w:pPr>
+      <w:r>
+        <w:rPr>
+          <w:rFonts w:ascii="Times New Roman" w:hAnsi="Times New Roman" w:cs="Times New Roman"/>
+          <w:sz w:val="20"/>
+          <w:szCs w:val="20"/>
+        </w:rPr>
+        <w:t>Imple</w:t>
+      </w:r>
+      <w:r>
+        <w:rPr>
+          <w:rFonts w:ascii="Times New Roman" w:hAnsi="Times New Roman" w:cs="Times New Roman"/>
+          <w:sz w:val="20"/>
+          <w:szCs w:val="20"/>
+        </w:rPr>
+        <w:t>mentation completed.</w:t>
+      </w:r>
+    </w:p>
+    <w:p>
+      <w:pPr>
+        <w:rPr>
+          <w:rFonts w:ascii="Calibri" w:hAnsi="Calibri" w:cs="Calibri"/>
+          <w:b/>
+          <w:bCs/>
+          <w:sz w:val="24"/>
+          <w:szCs w:val="24"/>
+        </w:rPr>
+      </w:pPr>
+      <w:r>
+        <w:rPr>
+          <w:rFonts w:ascii="Calibri" w:hAnsi="Calibri" w:cs="Calibri"/>
+          <w:b/>
+          <w:bCs/>
+          <w:sz w:val="24"/>
+          <w:szCs w:val="24"/>
+        </w:rPr>
+        <w:t xml:space="preserve">March </w:t>
+      </w:r>
+      <w:r>
+        <w:rPr>
+          <w:rFonts w:ascii="Calibri" w:hAnsi="Calibri" w:cs="Calibri"/>
+          <w:b/>
+          <w:bCs/>
+          <w:sz w:val="24"/>
+          <w:szCs w:val="24"/>
+        </w:rPr>
+        <w:t>27</w:t>
+      </w:r>
+      <w:r>
+        <w:rPr>
+          <w:rFonts w:ascii="Calibri" w:hAnsi="Calibri" w:cs="Calibri"/>
+          <w:b/>
+          <w:bCs/>
+          <w:sz w:val="24"/>
+          <w:szCs w:val="24"/>
+        </w:rPr>
+        <w:t>, 2024</w:t>
+      </w:r>
+    </w:p>
+    <w:p>
+      <w:pPr>
+        <w:rPr>
+          <w:rFonts w:ascii="Times New Roman" w:hAnsi="Times New Roman" w:cs="Times New Roman"/>
+          <w:sz w:val="20"/>
+          <w:szCs w:val="20"/>
+        </w:rPr>
+      </w:pPr>
+      <w:r>
+        <w:rPr>
+          <w:rFonts w:ascii="Times New Roman" w:hAnsi="Times New Roman" w:cs="Times New Roman"/>
+          <w:sz w:val="20"/>
+          <w:szCs w:val="20"/>
+        </w:rPr>
+        <w:t>Starting the literature review, once th</w:t>
+      </w:r>
+      <w:r>
+        <w:rPr>
+          <w:rFonts w:ascii="Times New Roman" w:hAnsi="Times New Roman" w:cs="Times New Roman"/>
+          <w:sz w:val="20"/>
+          <w:szCs w:val="20"/>
+        </w:rPr>
+        <w:t>e code is completed it is easier to link all the articles and sources.</w:t>
+      </w:r>
+    </w:p>
+    <w:p>
+      <w:pPr>
+        <w:rPr>
+          <w:rFonts w:ascii="Calibri" w:hAnsi="Calibri" w:cs="Calibri"/>
+          <w:b/>
+          <w:bCs/>
+          <w:sz w:val="24"/>
+          <w:szCs w:val="24"/>
+        </w:rPr>
+      </w:pPr>
+      <w:r>
+        <w:rPr>
+          <w:rFonts w:ascii="Calibri" w:hAnsi="Calibri" w:cs="Calibri"/>
+          <w:b/>
+          <w:bCs/>
+          <w:sz w:val="24"/>
+          <w:szCs w:val="24"/>
+        </w:rPr>
+        <w:t xml:space="preserve">March </w:t>
+      </w:r>
+      <w:r>
+        <w:rPr>
+          <w:rFonts w:ascii="Calibri" w:hAnsi="Calibri" w:cs="Calibri"/>
+          <w:b/>
+          <w:bCs/>
+          <w:sz w:val="24"/>
+          <w:szCs w:val="24"/>
+        </w:rPr>
         <w:t>2</w:t>
       </w:r>
       <w:r>
@@ -3643,7 +4392,7 @@
           <w:sz w:val="24"/>
           <w:szCs w:val="24"/>
         </w:rPr>
-        <w:t>6</w:t>
+        <w:t>8</w:t>
       </w:r>
       <w:r>
         <w:rPr>
@@ -3670,91 +4419,7 @@
           <w:sz w:val="20"/>
           <w:szCs w:val="20"/>
         </w:rPr>
-        <w:t>Imple</w:t>
-      </w:r>
-      <w:r>
-        <w:rPr>
-          <w:rFonts w:ascii="Times New Roman" w:hAnsi="Times New Roman" w:cs="Times New Roman"/>
-          <w:sz w:val="20"/>
-          <w:szCs w:val="20"/>
-        </w:rPr>
-        <w:t>mentation completed.</w:t>
-      </w:r>
-    </w:p>
-    <w:p>
-      <w:pPr>
-        <w:rPr>
-          <w:rFonts w:ascii="Calibri" w:hAnsi="Calibri" w:cs="Calibri"/>
-          <w:b/>
-          <w:bCs/>
-          <w:sz w:val="24"/>
-          <w:szCs w:val="24"/>
-        </w:rPr>
-      </w:pPr>
-      <w:r>
-        <w:rPr>
-          <w:rFonts w:ascii="Calibri" w:hAnsi="Calibri" w:cs="Calibri"/>
-          <w:b/>
-          <w:bCs/>
-          <w:sz w:val="24"/>
-          <w:szCs w:val="24"/>
-        </w:rPr>
-        <w:t xml:space="preserve">March </w:t>
-      </w:r>
-      <w:r>
-        <w:rPr>
-          <w:rFonts w:ascii="Calibri" w:hAnsi="Calibri" w:cs="Calibri"/>
-          <w:b/>
-          <w:bCs/>
-          <w:sz w:val="24"/>
-          <w:szCs w:val="24"/>
-        </w:rPr>
-        <w:t>2</w:t>
-      </w:r>
-      <w:r>
-        <w:rPr>
-          <w:rFonts w:ascii="Calibri" w:hAnsi="Calibri" w:cs="Calibri"/>
-          <w:b/>
-          <w:bCs/>
-          <w:sz w:val="24"/>
-          <w:szCs w:val="24"/>
-        </w:rPr>
-        <w:t>7</w:t>
-      </w:r>
-      <w:r>
-        <w:rPr>
-          <w:rFonts w:ascii="Calibri" w:hAnsi="Calibri" w:cs="Calibri"/>
-          <w:b/>
-          <w:bCs/>
-          <w:sz w:val="24"/>
-          <w:szCs w:val="24"/>
-        </w:rPr>
-        <w:t>, 2024</w:t>
-      </w:r>
-    </w:p>
-    <w:p>
-      <w:pPr>
-        <w:rPr>
-          <w:rFonts w:ascii="Times New Roman" w:hAnsi="Times New Roman" w:cs="Times New Roman"/>
-          <w:sz w:val="20"/>
-          <w:szCs w:val="20"/>
-        </w:rPr>
-      </w:pPr>
-      <w:r>
-        <w:rPr>
-          <w:rFonts w:ascii="Times New Roman" w:hAnsi="Times New Roman" w:cs="Times New Roman"/>
-          <w:sz w:val="20"/>
-          <w:szCs w:val="20"/>
-        </w:rPr>
-        <w:t>Starting the literature review, once th</w:t>
-      </w:r>
-      <w:r>
-        <w:rPr>
-          <w:rFonts w:ascii="Times New Roman" w:hAnsi="Times New Roman" w:cs="Times New Roman"/>
-          <w:sz w:val="20"/>
-          <w:szCs w:val="20"/>
-        </w:rPr>
-        <w:t>e code is completed it is easier to link all the articles and sources.</w:t>
+        <w:t>Summarizing articles and integrating citations from all papers into a thematic literature review, which will encompass 20 articles.</w:t>
       </w:r>
     </w:p>
     <w:p>

</xml_diff>

<commit_message>
Uploading daily progress. Word count 4978.
</commit_message>
<xml_diff>
--- a/Daily_Work_Summary.docx
+++ b/Daily_Work_Summary.docx
@@ -3960,6 +3960,157 @@
         </w:rPr>
         <w:t>draft, compacting it…</w:t>
       </w:r>
+    </w:p>
+    <w:p>
+      <w:pPr>
+        <w:rPr>
+          <w:rFonts w:ascii="Calibri" w:hAnsi="Calibri" w:cs="Calibri"/>
+          <w:b/>
+          <w:bCs/>
+          <w:sz w:val="24"/>
+          <w:szCs w:val="24"/>
+        </w:rPr>
+      </w:pPr>
+      <w:r>
+        <w:rPr>
+          <w:rFonts w:ascii="Calibri" w:hAnsi="Calibri" w:cs="Calibri"/>
+          <w:b/>
+          <w:bCs/>
+          <w:sz w:val="24"/>
+          <w:szCs w:val="24"/>
+        </w:rPr>
+        <w:t xml:space="preserve">March </w:t>
+      </w:r>
+      <w:r>
+        <w:rPr>
+          <w:rFonts w:ascii="Calibri" w:hAnsi="Calibri" w:cs="Calibri"/>
+          <w:b/>
+          <w:bCs/>
+          <w:sz w:val="24"/>
+          <w:szCs w:val="24"/>
+        </w:rPr>
+        <w:t>3</w:t>
+      </w:r>
+      <w:r>
+        <w:rPr>
+          <w:rFonts w:ascii="Calibri" w:hAnsi="Calibri" w:cs="Calibri"/>
+          <w:b/>
+          <w:bCs/>
+          <w:sz w:val="24"/>
+          <w:szCs w:val="24"/>
+        </w:rPr>
+        <w:t>1</w:t>
+      </w:r>
+      <w:r>
+        <w:rPr>
+          <w:rFonts w:ascii="Calibri" w:hAnsi="Calibri" w:cs="Calibri"/>
+          <w:b/>
+          <w:bCs/>
+          <w:sz w:val="24"/>
+          <w:szCs w:val="24"/>
+        </w:rPr>
+        <w:t>, 2024</w:t>
+      </w:r>
+    </w:p>
+    <w:p>
+      <w:pPr>
+        <w:rPr>
+          <w:rFonts w:ascii="Times New Roman" w:hAnsi="Times New Roman" w:cs="Times New Roman"/>
+          <w:sz w:val="20"/>
+          <w:szCs w:val="20"/>
+        </w:rPr>
+      </w:pPr>
+      <w:r>
+        <w:rPr>
+          <w:rFonts w:ascii="Times New Roman" w:hAnsi="Times New Roman" w:cs="Times New Roman"/>
+          <w:sz w:val="20"/>
+          <w:szCs w:val="20"/>
+        </w:rPr>
+        <w:t>Literature review completed</w:t>
+      </w:r>
+      <w:r>
+        <w:rPr>
+          <w:rFonts w:ascii="Times New Roman" w:hAnsi="Times New Roman" w:cs="Times New Roman"/>
+          <w:sz w:val="20"/>
+          <w:szCs w:val="20"/>
+        </w:rPr>
+        <w:t>, parts missing:</w:t>
+      </w:r>
+    </w:p>
+    <w:p>
+      <w:pPr>
+        <w:pStyle w:val="ListParagraph"/>
+        <w:numPr>
+          <w:ilvl w:val="0"/>
+          <w:numId w:val="7"/>
+        </w:numPr>
+        <w:rPr>
+          <w:rFonts w:ascii="Times New Roman" w:hAnsi="Times New Roman" w:cs="Times New Roman"/>
+          <w:sz w:val="20"/>
+          <w:szCs w:val="20"/>
+        </w:rPr>
+      </w:pPr>
+      <w:r>
+        <w:rPr>
+          <w:rFonts w:ascii="Times New Roman" w:hAnsi="Times New Roman" w:cs="Times New Roman"/>
+          <w:sz w:val="20"/>
+          <w:szCs w:val="20"/>
+        </w:rPr>
+        <w:t>Critical evaluation.</w:t>
+      </w:r>
+    </w:p>
+    <w:p>
+      <w:pPr>
+        <w:pStyle w:val="ListParagraph"/>
+        <w:numPr>
+          <w:ilvl w:val="0"/>
+          <w:numId w:val="7"/>
+        </w:numPr>
+        <w:rPr>
+          <w:rFonts w:ascii="Times New Roman" w:hAnsi="Times New Roman" w:cs="Times New Roman"/>
+          <w:sz w:val="20"/>
+          <w:szCs w:val="20"/>
+        </w:rPr>
+      </w:pPr>
+      <w:r>
+        <w:rPr>
+          <w:rFonts w:ascii="Times New Roman" w:hAnsi="Times New Roman" w:cs="Times New Roman"/>
+          <w:sz w:val="20"/>
+          <w:szCs w:val="20"/>
+        </w:rPr>
+        <w:t>Future Work.</w:t>
+      </w:r>
+    </w:p>
+    <w:p>
+      <w:pPr>
+        <w:pStyle w:val="ListParagraph"/>
+        <w:numPr>
+          <w:ilvl w:val="0"/>
+          <w:numId w:val="7"/>
+        </w:numPr>
+        <w:rPr>
+          <w:rFonts w:ascii="Times New Roman" w:hAnsi="Times New Roman" w:cs="Times New Roman"/>
+          <w:sz w:val="20"/>
+          <w:szCs w:val="20"/>
+        </w:rPr>
+      </w:pPr>
+      <w:r>
+        <w:rPr>
+          <w:rFonts w:ascii="Times New Roman" w:hAnsi="Times New Roman" w:cs="Times New Roman"/>
+          <w:sz w:val="20"/>
+          <w:szCs w:val="20"/>
+        </w:rPr>
+        <w:t>Conclusion.</w:t>
+      </w:r>
+    </w:p>
+    <w:p>
+      <w:pPr>
+        <w:rPr>
+          <w:rFonts w:ascii="Times New Roman" w:hAnsi="Times New Roman" w:cs="Times New Roman"/>
+          <w:sz w:val="20"/>
+          <w:szCs w:val="20"/>
+        </w:rPr>
+      </w:pPr>
     </w:p>
     <w:p>
       <w:pPr>
@@ -4944,6 +5095,95 @@
       </w:pPr>
     </w:lvl>
   </w:abstractNum>
+  <w:abstractNum w:abstractNumId="6" w15:restartNumberingAfterBreak="0">
+    <w:nsid w:val="53D83A02"/>
+    <w:multiLevelType w:val="hybridMultilevel"/>
+    <w:tmpl w:val="31C01B52"/>
+    <w:lvl w:ilvl="0" w:tplc="18090011">
+      <w:start w:val="1"/>
+      <w:numFmt w:val="decimal"/>
+      <w:lvlText w:val="%1)"/>
+      <w:lvlJc w:val="left"/>
+      <w:pPr>
+        <w:ind w:left="720" w:hanging="360"/>
+      </w:pPr>
+      <w:rPr>
+        <w:rFonts w:hint="default"/>
+      </w:rPr>
+    </w:lvl>
+    <w:lvl w:ilvl="1" w:tplc="18090019" w:tentative="1">
+      <w:start w:val="1"/>
+      <w:numFmt w:val="lowerLetter"/>
+      <w:lvlText w:val="%2."/>
+      <w:lvlJc w:val="left"/>
+      <w:pPr>
+        <w:ind w:left="1440" w:hanging="360"/>
+      </w:pPr>
+    </w:lvl>
+    <w:lvl w:ilvl="2" w:tplc="1809001B" w:tentative="1">
+      <w:start w:val="1"/>
+      <w:numFmt w:val="lowerRoman"/>
+      <w:lvlText w:val="%3."/>
+      <w:lvlJc w:val="right"/>
+      <w:pPr>
+        <w:ind w:left="2160" w:hanging="180"/>
+      </w:pPr>
+    </w:lvl>
+    <w:lvl w:ilvl="3" w:tplc="1809000F" w:tentative="1">
+      <w:start w:val="1"/>
+      <w:numFmt w:val="decimal"/>
+      <w:lvlText w:val="%4."/>
+      <w:lvlJc w:val="left"/>
+      <w:pPr>
+        <w:ind w:left="2880" w:hanging="360"/>
+      </w:pPr>
+    </w:lvl>
+    <w:lvl w:ilvl="4" w:tplc="18090019" w:tentative="1">
+      <w:start w:val="1"/>
+      <w:numFmt w:val="lowerLetter"/>
+      <w:lvlText w:val="%5."/>
+      <w:lvlJc w:val="left"/>
+      <w:pPr>
+        <w:ind w:left="3600" w:hanging="360"/>
+      </w:pPr>
+    </w:lvl>
+    <w:lvl w:ilvl="5" w:tplc="1809001B" w:tentative="1">
+      <w:start w:val="1"/>
+      <w:numFmt w:val="lowerRoman"/>
+      <w:lvlText w:val="%6."/>
+      <w:lvlJc w:val="right"/>
+      <w:pPr>
+        <w:ind w:left="4320" w:hanging="180"/>
+      </w:pPr>
+    </w:lvl>
+    <w:lvl w:ilvl="6" w:tplc="1809000F" w:tentative="1">
+      <w:start w:val="1"/>
+      <w:numFmt w:val="decimal"/>
+      <w:lvlText w:val="%7."/>
+      <w:lvlJc w:val="left"/>
+      <w:pPr>
+        <w:ind w:left="5040" w:hanging="360"/>
+      </w:pPr>
+    </w:lvl>
+    <w:lvl w:ilvl="7" w:tplc="18090019" w:tentative="1">
+      <w:start w:val="1"/>
+      <w:numFmt w:val="lowerLetter"/>
+      <w:lvlText w:val="%8."/>
+      <w:lvlJc w:val="left"/>
+      <w:pPr>
+        <w:ind w:left="5760" w:hanging="360"/>
+      </w:pPr>
+    </w:lvl>
+    <w:lvl w:ilvl="8" w:tplc="1809001B" w:tentative="1">
+      <w:start w:val="1"/>
+      <w:numFmt w:val="lowerRoman"/>
+      <w:lvlText w:val="%9."/>
+      <w:lvlJc w:val="right"/>
+      <w:pPr>
+        <w:ind w:left="6480" w:hanging="180"/>
+      </w:pPr>
+    </w:lvl>
+  </w:abstractNum>
   <w:num w:numId="1" w16cid:durableId="67924860">
     <w:abstractNumId w:val="3"/>
   </w:num>
@@ -4961,6 +5201,9 @@
   </w:num>
   <w:num w:numId="6" w16cid:durableId="1985620238">
     <w:abstractNumId w:val="0"/>
+  </w:num>
+  <w:num w:numId="7" w16cid:durableId="15473102">
+    <w:abstractNumId w:val="6"/>
   </w:num>
 </w:numbering>
 </file>

</xml_diff>

<commit_message>
Uploading daily progress. Article is finished, it was a big change, implementation part was moved into the annex, as word count was nearly to be exceeded. Final word count 4,856.
</commit_message>
<xml_diff>
--- a/Daily_Work_Summary.docx
+++ b/Daily_Work_Summary.docx
@@ -225,7 +225,25 @@
           <w:sz w:val="20"/>
           <w:szCs w:val="20"/>
         </w:rPr>
-        <w:t>. Packt.</w:t>
+        <w:t xml:space="preserve">. </w:t>
+      </w:r>
+      <w:proofErr w:type="spellStart"/>
+      <w:r>
+        <w:rPr>
+          <w:rFonts w:ascii="Times New Roman" w:hAnsi="Times New Roman" w:cs="Times New Roman"/>
+          <w:sz w:val="20"/>
+          <w:szCs w:val="20"/>
+        </w:rPr>
+        <w:t>Packt</w:t>
+      </w:r>
+      <w:proofErr w:type="spellEnd"/>
+      <w:r>
+        <w:rPr>
+          <w:rFonts w:ascii="Times New Roman" w:hAnsi="Times New Roman" w:cs="Times New Roman"/>
+          <w:sz w:val="20"/>
+          <w:szCs w:val="20"/>
+        </w:rPr>
+        <w:t>.</w:t>
       </w:r>
     </w:p>
     <w:p>
@@ -255,7 +273,25 @@
           <w:sz w:val="20"/>
           <w:szCs w:val="20"/>
         </w:rPr>
-        <w:t xml:space="preserve"> by Sandy Ryza, Uri Laserson, Sean Owen and Josh Wills. O’Reilly.</w:t>
+        <w:t xml:space="preserve"> by Sandy Ryza, Uri Laserson, Sean </w:t>
+      </w:r>
+      <w:proofErr w:type="gramStart"/>
+      <w:r>
+        <w:rPr>
+          <w:rFonts w:ascii="Times New Roman" w:hAnsi="Times New Roman" w:cs="Times New Roman"/>
+          <w:sz w:val="20"/>
+          <w:szCs w:val="20"/>
+        </w:rPr>
+        <w:t>Owen</w:t>
+      </w:r>
+      <w:proofErr w:type="gramEnd"/>
+      <w:r>
+        <w:rPr>
+          <w:rFonts w:ascii="Times New Roman" w:hAnsi="Times New Roman" w:cs="Times New Roman"/>
+          <w:sz w:val="20"/>
+          <w:szCs w:val="20"/>
+        </w:rPr>
+        <w:t xml:space="preserve"> and Josh Wills. O’Reilly.</w:t>
       </w:r>
     </w:p>
     <w:p>
@@ -307,7 +343,61 @@
           <w:sz w:val="20"/>
           <w:szCs w:val="20"/>
         </w:rPr>
-        <w:t>Large Scale Machine Learning with Spark by Rezaul Karim and Mahedi Kaysar. Packt.</w:t>
+        <w:t xml:space="preserve">Large Scale Machine Learning with Spark by </w:t>
+      </w:r>
+      <w:proofErr w:type="spellStart"/>
+      <w:r>
+        <w:rPr>
+          <w:rFonts w:ascii="Times New Roman" w:hAnsi="Times New Roman" w:cs="Times New Roman"/>
+          <w:sz w:val="20"/>
+          <w:szCs w:val="20"/>
+        </w:rPr>
+        <w:t>Rezaul</w:t>
+      </w:r>
+      <w:proofErr w:type="spellEnd"/>
+      <w:r>
+        <w:rPr>
+          <w:rFonts w:ascii="Times New Roman" w:hAnsi="Times New Roman" w:cs="Times New Roman"/>
+          <w:sz w:val="20"/>
+          <w:szCs w:val="20"/>
+        </w:rPr>
+        <w:t xml:space="preserve"> Karim and </w:t>
+      </w:r>
+      <w:proofErr w:type="spellStart"/>
+      <w:r>
+        <w:rPr>
+          <w:rFonts w:ascii="Times New Roman" w:hAnsi="Times New Roman" w:cs="Times New Roman"/>
+          <w:sz w:val="20"/>
+          <w:szCs w:val="20"/>
+        </w:rPr>
+        <w:t>Mahedi</w:t>
+      </w:r>
+      <w:proofErr w:type="spellEnd"/>
+      <w:r>
+        <w:rPr>
+          <w:rFonts w:ascii="Times New Roman" w:hAnsi="Times New Roman" w:cs="Times New Roman"/>
+          <w:sz w:val="20"/>
+          <w:szCs w:val="20"/>
+        </w:rPr>
+        <w:t xml:space="preserve"> Kaysar. </w:t>
+      </w:r>
+      <w:proofErr w:type="spellStart"/>
+      <w:r>
+        <w:rPr>
+          <w:rFonts w:ascii="Times New Roman" w:hAnsi="Times New Roman" w:cs="Times New Roman"/>
+          <w:sz w:val="20"/>
+          <w:szCs w:val="20"/>
+        </w:rPr>
+        <w:t>Packt</w:t>
+      </w:r>
+      <w:proofErr w:type="spellEnd"/>
+      <w:r>
+        <w:rPr>
+          <w:rFonts w:ascii="Times New Roman" w:hAnsi="Times New Roman" w:cs="Times New Roman"/>
+          <w:sz w:val="20"/>
+          <w:szCs w:val="20"/>
+        </w:rPr>
+        <w:t>.</w:t>
       </w:r>
     </w:p>
     <w:p>
@@ -329,7 +419,25 @@
           <w:sz w:val="20"/>
           <w:szCs w:val="20"/>
         </w:rPr>
-        <w:t>Learning Spark by Holden Karau, Andy Konwinski, Patrick Wendell and Matei Zaharia.</w:t>
+        <w:t xml:space="preserve">Learning Spark by Holden Karau, Andy Konwinski, Patrick </w:t>
+      </w:r>
+      <w:proofErr w:type="gramStart"/>
+      <w:r>
+        <w:rPr>
+          <w:rFonts w:ascii="Times New Roman" w:hAnsi="Times New Roman" w:cs="Times New Roman"/>
+          <w:sz w:val="20"/>
+          <w:szCs w:val="20"/>
+        </w:rPr>
+        <w:t>Wendell</w:t>
+      </w:r>
+      <w:proofErr w:type="gramEnd"/>
+      <w:r>
+        <w:rPr>
+          <w:rFonts w:ascii="Times New Roman" w:hAnsi="Times New Roman" w:cs="Times New Roman"/>
+          <w:sz w:val="20"/>
+          <w:szCs w:val="20"/>
+        </w:rPr>
+        <w:t xml:space="preserve"> and Matei Zaharia.</w:t>
       </w:r>
       <w:r>
         <w:rPr>
@@ -359,15 +467,43 @@
           <w:sz w:val="20"/>
           <w:szCs w:val="20"/>
         </w:rPr>
-        <w:t>Mastering Machine Learning with Python in Six Steps, by Manohar Swamynathan</w:t>
-      </w:r>
-      <w:r>
-        <w:rPr>
-          <w:rFonts w:ascii="Times New Roman" w:hAnsi="Times New Roman" w:cs="Times New Roman"/>
-          <w:sz w:val="20"/>
-          <w:szCs w:val="20"/>
-        </w:rPr>
-        <w:t>. Apress.</w:t>
+        <w:t xml:space="preserve">Mastering Machine Learning with Python in Six Steps, by Manohar </w:t>
+      </w:r>
+      <w:proofErr w:type="spellStart"/>
+      <w:r>
+        <w:rPr>
+          <w:rFonts w:ascii="Times New Roman" w:hAnsi="Times New Roman" w:cs="Times New Roman"/>
+          <w:sz w:val="20"/>
+          <w:szCs w:val="20"/>
+        </w:rPr>
+        <w:t>Swamynathan</w:t>
+      </w:r>
+      <w:proofErr w:type="spellEnd"/>
+      <w:r>
+        <w:rPr>
+          <w:rFonts w:ascii="Times New Roman" w:hAnsi="Times New Roman" w:cs="Times New Roman"/>
+          <w:sz w:val="20"/>
+          <w:szCs w:val="20"/>
+        </w:rPr>
+        <w:t xml:space="preserve">. </w:t>
+      </w:r>
+      <w:proofErr w:type="spellStart"/>
+      <w:r>
+        <w:rPr>
+          <w:rFonts w:ascii="Times New Roman" w:hAnsi="Times New Roman" w:cs="Times New Roman"/>
+          <w:sz w:val="20"/>
+          <w:szCs w:val="20"/>
+        </w:rPr>
+        <w:t>Apress</w:t>
+      </w:r>
+      <w:proofErr w:type="spellEnd"/>
+      <w:r>
+        <w:rPr>
+          <w:rFonts w:ascii="Times New Roman" w:hAnsi="Times New Roman" w:cs="Times New Roman"/>
+          <w:sz w:val="20"/>
+          <w:szCs w:val="20"/>
+        </w:rPr>
+        <w:t>.</w:t>
       </w:r>
     </w:p>
     <w:p>
@@ -575,32 +711,86 @@
           <w:sz w:val="20"/>
           <w:szCs w:val="20"/>
         </w:rPr>
-        <w:t xml:space="preserve">o push records into Apache Spark and link a Jupyter Notebook to it, stablish the connection and </w:t>
-      </w:r>
-      <w:r>
-        <w:rPr>
-          <w:rFonts w:ascii="Times New Roman" w:hAnsi="Times New Roman" w:cs="Times New Roman"/>
-          <w:sz w:val="20"/>
-          <w:szCs w:val="20"/>
-        </w:rPr>
-        <w:t>pull records into a pandas dataframe.</w:t>
-      </w:r>
-    </w:p>
-    <w:p>
-      <w:pPr>
-        <w:rPr>
-          <w:rFonts w:ascii="Times New Roman" w:hAnsi="Times New Roman" w:cs="Times New Roman"/>
-          <w:sz w:val="20"/>
-          <w:szCs w:val="20"/>
-        </w:rPr>
-      </w:pPr>
-      <w:r>
-        <w:rPr>
-          <w:rFonts w:ascii="Times New Roman" w:hAnsi="Times New Roman" w:cs="Times New Roman"/>
-          <w:sz w:val="20"/>
-          <w:szCs w:val="20"/>
-        </w:rPr>
-        <w:t>Videos to connect Jupyter Notebooks to Apache:</w:t>
+        <w:t xml:space="preserve">o push records into Apache Spark and link a </w:t>
+      </w:r>
+      <w:proofErr w:type="spellStart"/>
+      <w:r>
+        <w:rPr>
+          <w:rFonts w:ascii="Times New Roman" w:hAnsi="Times New Roman" w:cs="Times New Roman"/>
+          <w:sz w:val="20"/>
+          <w:szCs w:val="20"/>
+        </w:rPr>
+        <w:t>Jupyter</w:t>
+      </w:r>
+      <w:proofErr w:type="spellEnd"/>
+      <w:r>
+        <w:rPr>
+          <w:rFonts w:ascii="Times New Roman" w:hAnsi="Times New Roman" w:cs="Times New Roman"/>
+          <w:sz w:val="20"/>
+          <w:szCs w:val="20"/>
+        </w:rPr>
+        <w:t xml:space="preserve"> Notebook to it, stablish the connection and </w:t>
+      </w:r>
+      <w:r>
+        <w:rPr>
+          <w:rFonts w:ascii="Times New Roman" w:hAnsi="Times New Roman" w:cs="Times New Roman"/>
+          <w:sz w:val="20"/>
+          <w:szCs w:val="20"/>
+        </w:rPr>
+        <w:t xml:space="preserve">pull records into a pandas </w:t>
+      </w:r>
+      <w:proofErr w:type="spellStart"/>
+      <w:r>
+        <w:rPr>
+          <w:rFonts w:ascii="Times New Roman" w:hAnsi="Times New Roman" w:cs="Times New Roman"/>
+          <w:sz w:val="20"/>
+          <w:szCs w:val="20"/>
+        </w:rPr>
+        <w:t>dataframe</w:t>
+      </w:r>
+      <w:proofErr w:type="spellEnd"/>
+      <w:r>
+        <w:rPr>
+          <w:rFonts w:ascii="Times New Roman" w:hAnsi="Times New Roman" w:cs="Times New Roman"/>
+          <w:sz w:val="20"/>
+          <w:szCs w:val="20"/>
+        </w:rPr>
+        <w:t>.</w:t>
+      </w:r>
+    </w:p>
+    <w:p>
+      <w:pPr>
+        <w:rPr>
+          <w:rFonts w:ascii="Times New Roman" w:hAnsi="Times New Roman" w:cs="Times New Roman"/>
+          <w:sz w:val="20"/>
+          <w:szCs w:val="20"/>
+        </w:rPr>
+      </w:pPr>
+      <w:r>
+        <w:rPr>
+          <w:rFonts w:ascii="Times New Roman" w:hAnsi="Times New Roman" w:cs="Times New Roman"/>
+          <w:sz w:val="20"/>
+          <w:szCs w:val="20"/>
+        </w:rPr>
+        <w:t xml:space="preserve">Videos to connect </w:t>
+      </w:r>
+      <w:proofErr w:type="spellStart"/>
+      <w:r>
+        <w:rPr>
+          <w:rFonts w:ascii="Times New Roman" w:hAnsi="Times New Roman" w:cs="Times New Roman"/>
+          <w:sz w:val="20"/>
+          <w:szCs w:val="20"/>
+        </w:rPr>
+        <w:t>Jupyter</w:t>
+      </w:r>
+      <w:proofErr w:type="spellEnd"/>
+      <w:r>
+        <w:rPr>
+          <w:rFonts w:ascii="Times New Roman" w:hAnsi="Times New Roman" w:cs="Times New Roman"/>
+          <w:sz w:val="20"/>
+          <w:szCs w:val="20"/>
+        </w:rPr>
+        <w:t xml:space="preserve"> Notebooks to Apache:</w:t>
       </w:r>
     </w:p>
     <w:p>
@@ -736,7 +926,25 @@
           <w:sz w:val="20"/>
           <w:szCs w:val="20"/>
         </w:rPr>
-        <w:t>Apache Spark and connect it Jupyter Notebook.</w:t>
+        <w:t xml:space="preserve">Apache Spark and connect it </w:t>
+      </w:r>
+      <w:proofErr w:type="spellStart"/>
+      <w:r>
+        <w:rPr>
+          <w:rFonts w:ascii="Times New Roman" w:hAnsi="Times New Roman" w:cs="Times New Roman"/>
+          <w:sz w:val="20"/>
+          <w:szCs w:val="20"/>
+        </w:rPr>
+        <w:t>Jupyter</w:t>
+      </w:r>
+      <w:proofErr w:type="spellEnd"/>
+      <w:r>
+        <w:rPr>
+          <w:rFonts w:ascii="Times New Roman" w:hAnsi="Times New Roman" w:cs="Times New Roman"/>
+          <w:sz w:val="20"/>
+          <w:szCs w:val="20"/>
+        </w:rPr>
+        <w:t xml:space="preserve"> Notebook.</w:t>
       </w:r>
     </w:p>
     <w:p>
@@ -775,7 +983,25 @@
           <w:sz w:val="20"/>
           <w:szCs w:val="20"/>
         </w:rPr>
-        <w:t>Tom White, 2012, Hadoop The Definitive Guide, O’Reilly Publishing</w:t>
+        <w:t xml:space="preserve">Tom White, 2012, Hadoop </w:t>
+      </w:r>
+      <w:proofErr w:type="gramStart"/>
+      <w:r>
+        <w:rPr>
+          <w:rFonts w:ascii="Times New Roman" w:hAnsi="Times New Roman" w:cs="Times New Roman"/>
+          <w:sz w:val="20"/>
+          <w:szCs w:val="20"/>
+        </w:rPr>
+        <w:t>The</w:t>
+      </w:r>
+      <w:proofErr w:type="gramEnd"/>
+      <w:r>
+        <w:rPr>
+          <w:rFonts w:ascii="Times New Roman" w:hAnsi="Times New Roman" w:cs="Times New Roman"/>
+          <w:sz w:val="20"/>
+          <w:szCs w:val="20"/>
+        </w:rPr>
+        <w:t xml:space="preserve"> Definitive Guide, O’Reilly Publishing</w:t>
       </w:r>
     </w:p>
     <w:p>
@@ -813,13 +1039,41 @@
           <w:szCs w:val="20"/>
         </w:rPr>
       </w:pPr>
-      <w:r>
-        <w:rPr>
-          <w:rFonts w:ascii="Times New Roman" w:hAnsi="Times New Roman" w:cs="Times New Roman"/>
-          <w:sz w:val="20"/>
-          <w:szCs w:val="20"/>
-        </w:rPr>
-        <w:t>Lublinsky B., Smith K. T. and Yakubovich A 2013, Professional Hadoop Solutions, Wrox [ISBN: 13:978-11186]</w:t>
+      <w:proofErr w:type="spellStart"/>
+      <w:r>
+        <w:rPr>
+          <w:rFonts w:ascii="Times New Roman" w:hAnsi="Times New Roman" w:cs="Times New Roman"/>
+          <w:sz w:val="20"/>
+          <w:szCs w:val="20"/>
+        </w:rPr>
+        <w:t>Lublinsky</w:t>
+      </w:r>
+      <w:proofErr w:type="spellEnd"/>
+      <w:r>
+        <w:rPr>
+          <w:rFonts w:ascii="Times New Roman" w:hAnsi="Times New Roman" w:cs="Times New Roman"/>
+          <w:sz w:val="20"/>
+          <w:szCs w:val="20"/>
+        </w:rPr>
+        <w:t xml:space="preserve"> B., Smith K. T. and Yakubovich A 2013, Professional Hadoop Solutions, </w:t>
+      </w:r>
+      <w:proofErr w:type="spellStart"/>
+      <w:r>
+        <w:rPr>
+          <w:rFonts w:ascii="Times New Roman" w:hAnsi="Times New Roman" w:cs="Times New Roman"/>
+          <w:sz w:val="20"/>
+          <w:szCs w:val="20"/>
+        </w:rPr>
+        <w:t>Wrox</w:t>
+      </w:r>
+      <w:proofErr w:type="spellEnd"/>
+      <w:r>
+        <w:rPr>
+          <w:rFonts w:ascii="Times New Roman" w:hAnsi="Times New Roman" w:cs="Times New Roman"/>
+          <w:sz w:val="20"/>
+          <w:szCs w:val="20"/>
+        </w:rPr>
+        <w:t xml:space="preserve"> [ISBN: 13:978-11186]</w:t>
       </w:r>
     </w:p>
     <w:p>
@@ -1012,8 +1266,18 @@
           <w:sz w:val="20"/>
           <w:szCs w:val="20"/>
         </w:rPr>
-        <w:t>Connecting Jupyter</w:t>
-      </w:r>
+        <w:t xml:space="preserve">Connecting </w:t>
+      </w:r>
+      <w:proofErr w:type="spellStart"/>
+      <w:r>
+        <w:rPr>
+          <w:rFonts w:ascii="Times New Roman" w:hAnsi="Times New Roman" w:cs="Times New Roman"/>
+          <w:sz w:val="20"/>
+          <w:szCs w:val="20"/>
+        </w:rPr>
+        <w:t>Jupyter</w:t>
+      </w:r>
+      <w:proofErr w:type="spellEnd"/>
       <w:r>
         <w:rPr>
           <w:rFonts w:ascii="Times New Roman" w:hAnsi="Times New Roman" w:cs="Times New Roman"/>
@@ -1036,6 +1300,7 @@
           <w:szCs w:val="20"/>
         </w:rPr>
       </w:pPr>
+      <w:proofErr w:type="spellStart"/>
       <w:r>
         <w:rPr>
           <w:rFonts w:ascii="Times New Roman" w:hAnsi="Times New Roman" w:cs="Times New Roman"/>
@@ -1044,6 +1309,7 @@
         </w:rPr>
         <w:t>Spark_App_Using_PySpark.ipynb</w:t>
       </w:r>
+      <w:proofErr w:type="spellEnd"/>
       <w:r>
         <w:rPr>
           <w:rFonts w:ascii="Times New Roman" w:hAnsi="Times New Roman" w:cs="Times New Roman"/>
@@ -1076,13 +1342,23 @@
         </w:rPr>
         <w:t xml:space="preserve">all records in </w:t>
       </w:r>
-      <w:r>
-        <w:rPr>
-          <w:rFonts w:ascii="Times New Roman" w:hAnsi="Times New Roman" w:cs="Times New Roman"/>
-          <w:sz w:val="20"/>
-          <w:szCs w:val="20"/>
-        </w:rPr>
-        <w:t>parket format, note that size decreases.</w:t>
+      <w:proofErr w:type="spellStart"/>
+      <w:r>
+        <w:rPr>
+          <w:rFonts w:ascii="Times New Roman" w:hAnsi="Times New Roman" w:cs="Times New Roman"/>
+          <w:sz w:val="20"/>
+          <w:szCs w:val="20"/>
+        </w:rPr>
+        <w:t>parket</w:t>
+      </w:r>
+      <w:proofErr w:type="spellEnd"/>
+      <w:r>
+        <w:rPr>
+          <w:rFonts w:ascii="Times New Roman" w:hAnsi="Times New Roman" w:cs="Times New Roman"/>
+          <w:sz w:val="20"/>
+          <w:szCs w:val="20"/>
+        </w:rPr>
+        <w:t xml:space="preserve"> format, note that size decreases.</w:t>
       </w:r>
     </w:p>
     <w:p>
@@ -1098,6 +1374,7 @@
           <w:szCs w:val="20"/>
         </w:rPr>
       </w:pPr>
+      <w:proofErr w:type="spellStart"/>
       <w:r>
         <w:rPr>
           <w:rFonts w:ascii="Times New Roman" w:hAnsi="Times New Roman" w:cs="Times New Roman"/>
@@ -1114,6 +1391,7 @@
         </w:rPr>
         <w:t>.ipynb</w:t>
       </w:r>
+      <w:proofErr w:type="spellEnd"/>
       <w:r>
         <w:rPr>
           <w:rFonts w:ascii="Times New Roman" w:hAnsi="Times New Roman" w:cs="Times New Roman"/>
@@ -1128,7 +1406,25 @@
           <w:sz w:val="20"/>
           <w:szCs w:val="20"/>
         </w:rPr>
-        <w:t>we can interact with spark using pyspark.</w:t>
+        <w:t xml:space="preserve">we can interact with spark using </w:t>
+      </w:r>
+      <w:proofErr w:type="spellStart"/>
+      <w:r>
+        <w:rPr>
+          <w:rFonts w:ascii="Times New Roman" w:hAnsi="Times New Roman" w:cs="Times New Roman"/>
+          <w:sz w:val="20"/>
+          <w:szCs w:val="20"/>
+        </w:rPr>
+        <w:t>pyspark</w:t>
+      </w:r>
+      <w:proofErr w:type="spellEnd"/>
+      <w:r>
+        <w:rPr>
+          <w:rFonts w:ascii="Times New Roman" w:hAnsi="Times New Roman" w:cs="Times New Roman"/>
+          <w:sz w:val="20"/>
+          <w:szCs w:val="20"/>
+        </w:rPr>
+        <w:t>.</w:t>
       </w:r>
     </w:p>
     <w:p>
@@ -1186,7 +1482,97 @@
           <w:sz w:val="20"/>
           <w:szCs w:val="20"/>
         </w:rPr>
-        <w:t>When converting a Spark DataFrame to a Pandas DataFrame, it was not possible due to memory constraints. This is an interesting topic to discuss in the paper because many data scientists, when trying to develop machine learning models, will need to parse large Spark DataFrames into a Pandas DataFrame in order to perform machine learning or deep learning techniques. A nice takeaway for today.</w:t>
+        <w:t xml:space="preserve">When converting a Spark </w:t>
+      </w:r>
+      <w:proofErr w:type="spellStart"/>
+      <w:r>
+        <w:rPr>
+          <w:rFonts w:ascii="Times New Roman" w:hAnsi="Times New Roman" w:cs="Times New Roman"/>
+          <w:sz w:val="20"/>
+          <w:szCs w:val="20"/>
+        </w:rPr>
+        <w:t>DataFrame</w:t>
+      </w:r>
+      <w:proofErr w:type="spellEnd"/>
+      <w:r>
+        <w:rPr>
+          <w:rFonts w:ascii="Times New Roman" w:hAnsi="Times New Roman" w:cs="Times New Roman"/>
+          <w:sz w:val="20"/>
+          <w:szCs w:val="20"/>
+        </w:rPr>
+        <w:t xml:space="preserve"> to a Pandas </w:t>
+      </w:r>
+      <w:proofErr w:type="spellStart"/>
+      <w:r>
+        <w:rPr>
+          <w:rFonts w:ascii="Times New Roman" w:hAnsi="Times New Roman" w:cs="Times New Roman"/>
+          <w:sz w:val="20"/>
+          <w:szCs w:val="20"/>
+        </w:rPr>
+        <w:t>DataFrame</w:t>
+      </w:r>
+      <w:proofErr w:type="spellEnd"/>
+      <w:r>
+        <w:rPr>
+          <w:rFonts w:ascii="Times New Roman" w:hAnsi="Times New Roman" w:cs="Times New Roman"/>
+          <w:sz w:val="20"/>
+          <w:szCs w:val="20"/>
+        </w:rPr>
+        <w:t xml:space="preserve">, it was not possible due to memory constraints. This is an interesting topic to discuss in the paper because many data scientists, when trying to develop machine learning models, will need to parse large Spark </w:t>
+      </w:r>
+      <w:proofErr w:type="spellStart"/>
+      <w:r>
+        <w:rPr>
+          <w:rFonts w:ascii="Times New Roman" w:hAnsi="Times New Roman" w:cs="Times New Roman"/>
+          <w:sz w:val="20"/>
+          <w:szCs w:val="20"/>
+        </w:rPr>
+        <w:t>DataFrames</w:t>
+      </w:r>
+      <w:proofErr w:type="spellEnd"/>
+      <w:r>
+        <w:rPr>
+          <w:rFonts w:ascii="Times New Roman" w:hAnsi="Times New Roman" w:cs="Times New Roman"/>
+          <w:sz w:val="20"/>
+          <w:szCs w:val="20"/>
+        </w:rPr>
+        <w:t xml:space="preserve"> into a Pandas </w:t>
+      </w:r>
+      <w:proofErr w:type="spellStart"/>
+      <w:r>
+        <w:rPr>
+          <w:rFonts w:ascii="Times New Roman" w:hAnsi="Times New Roman" w:cs="Times New Roman"/>
+          <w:sz w:val="20"/>
+          <w:szCs w:val="20"/>
+        </w:rPr>
+        <w:t>DataFrame</w:t>
+      </w:r>
+      <w:proofErr w:type="spellEnd"/>
+      <w:r>
+        <w:rPr>
+          <w:rFonts w:ascii="Times New Roman" w:hAnsi="Times New Roman" w:cs="Times New Roman"/>
+          <w:sz w:val="20"/>
+          <w:szCs w:val="20"/>
+        </w:rPr>
+        <w:t xml:space="preserve"> </w:t>
+      </w:r>
+      <w:proofErr w:type="gramStart"/>
+      <w:r>
+        <w:rPr>
+          <w:rFonts w:ascii="Times New Roman" w:hAnsi="Times New Roman" w:cs="Times New Roman"/>
+          <w:sz w:val="20"/>
+          <w:szCs w:val="20"/>
+        </w:rPr>
+        <w:t>in order to</w:t>
+      </w:r>
+      <w:proofErr w:type="gramEnd"/>
+      <w:r>
+        <w:rPr>
+          <w:rFonts w:ascii="Times New Roman" w:hAnsi="Times New Roman" w:cs="Times New Roman"/>
+          <w:sz w:val="20"/>
+          <w:szCs w:val="20"/>
+        </w:rPr>
+        <w:t xml:space="preserve"> perform machine learning or deep learning techniques. A nice takeaway for today.</w:t>
       </w:r>
     </w:p>
     <w:p>
@@ -1244,7 +1630,25 @@
           <w:sz w:val="20"/>
           <w:szCs w:val="20"/>
         </w:rPr>
-        <w:t xml:space="preserve">Creating a Spark database from a large 3.61GB JSON file for modeling purposes is impractical due to its size. We need to adapt our dataset for modelling, </w:t>
+        <w:t xml:space="preserve">Creating a Spark database from a large 3.61GB JSON file for </w:t>
+      </w:r>
+      <w:proofErr w:type="spellStart"/>
+      <w:r>
+        <w:rPr>
+          <w:rFonts w:ascii="Times New Roman" w:hAnsi="Times New Roman" w:cs="Times New Roman"/>
+          <w:sz w:val="20"/>
+          <w:szCs w:val="20"/>
+        </w:rPr>
+        <w:t>modeling</w:t>
+      </w:r>
+      <w:proofErr w:type="spellEnd"/>
+      <w:r>
+        <w:rPr>
+          <w:rFonts w:ascii="Times New Roman" w:hAnsi="Times New Roman" w:cs="Times New Roman"/>
+          <w:sz w:val="20"/>
+          <w:szCs w:val="20"/>
+        </w:rPr>
+        <w:t xml:space="preserve"> purposes is impractical due to its size. We need to adapt our dataset for modelling, </w:t>
       </w:r>
       <w:r>
         <w:rPr>
@@ -1260,7 +1664,25 @@
           <w:sz w:val="20"/>
           <w:szCs w:val="20"/>
         </w:rPr>
-        <w:t xml:space="preserve"> Jupyter Notebooks</w:t>
+        <w:t xml:space="preserve"> </w:t>
+      </w:r>
+      <w:proofErr w:type="spellStart"/>
+      <w:r>
+        <w:rPr>
+          <w:rFonts w:ascii="Times New Roman" w:hAnsi="Times New Roman" w:cs="Times New Roman"/>
+          <w:sz w:val="20"/>
+          <w:szCs w:val="20"/>
+        </w:rPr>
+        <w:t>Jupyter</w:t>
+      </w:r>
+      <w:proofErr w:type="spellEnd"/>
+      <w:r>
+        <w:rPr>
+          <w:rFonts w:ascii="Times New Roman" w:hAnsi="Times New Roman" w:cs="Times New Roman"/>
+          <w:sz w:val="20"/>
+          <w:szCs w:val="20"/>
+        </w:rPr>
+        <w:t xml:space="preserve"> Notebooks</w:t>
       </w:r>
       <w:r>
         <w:rPr>
@@ -1306,8 +1728,18 @@
           <w:sz w:val="20"/>
           <w:szCs w:val="20"/>
         </w:rPr>
-        <w:t>Creating_Spark_DB_Loading_3.61GB_json.ipynb</w:t>
-      </w:r>
+        <w:t>Creating_Spark_DB_Loading_3.61GB_</w:t>
+      </w:r>
+      <w:proofErr w:type="gramStart"/>
+      <w:r>
+        <w:rPr>
+          <w:rFonts w:ascii="Times New Roman" w:hAnsi="Times New Roman" w:cs="Times New Roman"/>
+          <w:sz w:val="20"/>
+          <w:szCs w:val="20"/>
+        </w:rPr>
+        <w:t>json.ipynb</w:t>
+      </w:r>
+      <w:proofErr w:type="gramEnd"/>
     </w:p>
     <w:p>
       <w:pPr>
@@ -1322,14 +1754,26 @@
           <w:szCs w:val="20"/>
         </w:rPr>
       </w:pPr>
-      <w:r>
-        <w:rPr>
-          <w:rFonts w:ascii="Times New Roman" w:hAnsi="Times New Roman" w:cs="Times New Roman"/>
-          <w:sz w:val="20"/>
-          <w:szCs w:val="20"/>
-        </w:rPr>
-        <w:t>Spark_DB_Parket_pd_df.ipynb</w:t>
-      </w:r>
+      <w:proofErr w:type="spellStart"/>
+      <w:r>
+        <w:rPr>
+          <w:rFonts w:ascii="Times New Roman" w:hAnsi="Times New Roman" w:cs="Times New Roman"/>
+          <w:sz w:val="20"/>
+          <w:szCs w:val="20"/>
+        </w:rPr>
+        <w:t>Spark_DB_Parket_pd_</w:t>
+      </w:r>
+      <w:proofErr w:type="gramStart"/>
+      <w:r>
+        <w:rPr>
+          <w:rFonts w:ascii="Times New Roman" w:hAnsi="Times New Roman" w:cs="Times New Roman"/>
+          <w:sz w:val="20"/>
+          <w:szCs w:val="20"/>
+        </w:rPr>
+        <w:t>df.ipynb</w:t>
+      </w:r>
+      <w:proofErr w:type="spellEnd"/>
+      <w:proofErr w:type="gramEnd"/>
     </w:p>
     <w:p>
       <w:pPr>
@@ -1461,7 +1905,73 @@
           <w:lang w:eastAsia="en-IE"/>
           <w14:ligatures w14:val="none"/>
         </w:rPr>
-        <w:t>: org.apache.spark.SparkException: Job aborted due to stage failure: Total size of serialized results of 11 tasks (1145.7 MiB) is bigger than spark.driver.maxResultSize (1024.0 MiB)</w:t>
+        <w:t xml:space="preserve">: </w:t>
+      </w:r>
+      <w:proofErr w:type="spellStart"/>
+      <w:proofErr w:type="gramStart"/>
+      <w:r>
+        <w:rPr>
+          <w:rFonts w:ascii="Courier New" w:eastAsia="Times New Roman" w:hAnsi="Courier New" w:cs="Courier New"/>
+          <w:color w:val="000000"/>
+          <w:kern w:val="0"/>
+          <w:sz w:val="21"/>
+          <w:szCs w:val="21"/>
+          <w:lang w:eastAsia="en-IE"/>
+          <w14:ligatures w14:val="none"/>
+        </w:rPr>
+        <w:t>org.apache</w:t>
+      </w:r>
+      <w:proofErr w:type="gramEnd"/>
+      <w:r>
+        <w:rPr>
+          <w:rFonts w:ascii="Courier New" w:eastAsia="Times New Roman" w:hAnsi="Courier New" w:cs="Courier New"/>
+          <w:color w:val="000000"/>
+          <w:kern w:val="0"/>
+          <w:sz w:val="21"/>
+          <w:szCs w:val="21"/>
+          <w:lang w:eastAsia="en-IE"/>
+          <w14:ligatures w14:val="none"/>
+        </w:rPr>
+        <w:t>.spark.SparkException</w:t>
+      </w:r>
+      <w:proofErr w:type="spellEnd"/>
+      <w:r>
+        <w:rPr>
+          <w:rFonts w:ascii="Courier New" w:eastAsia="Times New Roman" w:hAnsi="Courier New" w:cs="Courier New"/>
+          <w:color w:val="000000"/>
+          <w:kern w:val="0"/>
+          <w:sz w:val="21"/>
+          <w:szCs w:val="21"/>
+          <w:lang w:eastAsia="en-IE"/>
+          <w14:ligatures w14:val="none"/>
+        </w:rPr>
+        <w:t xml:space="preserve">: Job aborted due to stage failure: Total size of serialized results of 11 tasks (1145.7 MiB) is bigger than </w:t>
+      </w:r>
+      <w:proofErr w:type="spellStart"/>
+      <w:r>
+        <w:rPr>
+          <w:rFonts w:ascii="Courier New" w:eastAsia="Times New Roman" w:hAnsi="Courier New" w:cs="Courier New"/>
+          <w:color w:val="000000"/>
+          <w:kern w:val="0"/>
+          <w:sz w:val="21"/>
+          <w:szCs w:val="21"/>
+          <w:lang w:eastAsia="en-IE"/>
+          <w14:ligatures w14:val="none"/>
+        </w:rPr>
+        <w:t>spark.driver.maxResultSize</w:t>
+      </w:r>
+      <w:proofErr w:type="spellEnd"/>
+      <w:r>
+        <w:rPr>
+          <w:rFonts w:ascii="Courier New" w:eastAsia="Times New Roman" w:hAnsi="Courier New" w:cs="Courier New"/>
+          <w:color w:val="000000"/>
+          <w:kern w:val="0"/>
+          <w:sz w:val="21"/>
+          <w:szCs w:val="21"/>
+          <w:lang w:eastAsia="en-IE"/>
+          <w14:ligatures w14:val="none"/>
+        </w:rPr>
+        <w:t xml:space="preserve"> (1024.0 MiB)</w:t>
       </w:r>
     </w:p>
     <w:p>
@@ -1565,13 +2075,23 @@
           <w:szCs w:val="20"/>
         </w:rPr>
       </w:pPr>
-      <w:r>
-        <w:rPr>
-          <w:rFonts w:ascii="Times New Roman" w:hAnsi="Times New Roman" w:cs="Times New Roman"/>
-          <w:sz w:val="20"/>
-          <w:szCs w:val="20"/>
-        </w:rPr>
-        <w:t>Keras, on the other hand, is a high-level neural networks API, typically used for building and training deep learning models.</w:t>
+      <w:proofErr w:type="spellStart"/>
+      <w:r>
+        <w:rPr>
+          <w:rFonts w:ascii="Times New Roman" w:hAnsi="Times New Roman" w:cs="Times New Roman"/>
+          <w:sz w:val="20"/>
+          <w:szCs w:val="20"/>
+        </w:rPr>
+        <w:t>Keras</w:t>
+      </w:r>
+      <w:proofErr w:type="spellEnd"/>
+      <w:r>
+        <w:rPr>
+          <w:rFonts w:ascii="Times New Roman" w:hAnsi="Times New Roman" w:cs="Times New Roman"/>
+          <w:sz w:val="20"/>
+          <w:szCs w:val="20"/>
+        </w:rPr>
+        <w:t>, on the other hand, is a high-level neural networks API, typically used for building and training deep learning models.</w:t>
       </w:r>
     </w:p>
     <w:p>
@@ -1720,24 +2240,70 @@
           <w:sz w:val="20"/>
           <w:szCs w:val="20"/>
         </w:rPr>
-        <w:t>, pulled into MySQL, pulled using PySpark and then modelled it in an ANN.</w:t>
-      </w:r>
-    </w:p>
-    <w:p>
-      <w:pPr>
-        <w:rPr>
-          <w:rFonts w:ascii="Times New Roman" w:hAnsi="Times New Roman" w:cs="Times New Roman"/>
-          <w:sz w:val="20"/>
-          <w:szCs w:val="20"/>
-        </w:rPr>
-      </w:pPr>
-      <w:r>
-        <w:rPr>
-          <w:rFonts w:ascii="Times New Roman" w:hAnsi="Times New Roman" w:cs="Times New Roman"/>
-          <w:sz w:val="20"/>
-          <w:szCs w:val="20"/>
-        </w:rPr>
-        <w:t xml:space="preserve">Finally to demonstrate how Big Data has helped we will use a coding library (the likes of Keras) and implement some ANN. From the technical standpoint </w:t>
+        <w:t xml:space="preserve">, pulled into MySQL, pulled using </w:t>
+      </w:r>
+      <w:proofErr w:type="spellStart"/>
+      <w:r>
+        <w:rPr>
+          <w:rFonts w:ascii="Times New Roman" w:hAnsi="Times New Roman" w:cs="Times New Roman"/>
+          <w:sz w:val="20"/>
+          <w:szCs w:val="20"/>
+        </w:rPr>
+        <w:t>PySpark</w:t>
+      </w:r>
+      <w:proofErr w:type="spellEnd"/>
+      <w:r>
+        <w:rPr>
+          <w:rFonts w:ascii="Times New Roman" w:hAnsi="Times New Roman" w:cs="Times New Roman"/>
+          <w:sz w:val="20"/>
+          <w:szCs w:val="20"/>
+        </w:rPr>
+        <w:t xml:space="preserve"> and then modelled it in an ANN.</w:t>
+      </w:r>
+    </w:p>
+    <w:p>
+      <w:pPr>
+        <w:rPr>
+          <w:rFonts w:ascii="Times New Roman" w:hAnsi="Times New Roman" w:cs="Times New Roman"/>
+          <w:sz w:val="20"/>
+          <w:szCs w:val="20"/>
+        </w:rPr>
+      </w:pPr>
+      <w:proofErr w:type="gramStart"/>
+      <w:r>
+        <w:rPr>
+          <w:rFonts w:ascii="Times New Roman" w:hAnsi="Times New Roman" w:cs="Times New Roman"/>
+          <w:sz w:val="20"/>
+          <w:szCs w:val="20"/>
+        </w:rPr>
+        <w:t>Finally</w:t>
+      </w:r>
+      <w:proofErr w:type="gramEnd"/>
+      <w:r>
+        <w:rPr>
+          <w:rFonts w:ascii="Times New Roman" w:hAnsi="Times New Roman" w:cs="Times New Roman"/>
+          <w:sz w:val="20"/>
+          <w:szCs w:val="20"/>
+        </w:rPr>
+        <w:t xml:space="preserve"> to demonstrate how Big Data has helped we will use a coding library (the likes of </w:t>
+      </w:r>
+      <w:proofErr w:type="spellStart"/>
+      <w:r>
+        <w:rPr>
+          <w:rFonts w:ascii="Times New Roman" w:hAnsi="Times New Roman" w:cs="Times New Roman"/>
+          <w:sz w:val="20"/>
+          <w:szCs w:val="20"/>
+        </w:rPr>
+        <w:t>Keras</w:t>
+      </w:r>
+      <w:proofErr w:type="spellEnd"/>
+      <w:r>
+        <w:rPr>
+          <w:rFonts w:ascii="Times New Roman" w:hAnsi="Times New Roman" w:cs="Times New Roman"/>
+          <w:sz w:val="20"/>
+          <w:szCs w:val="20"/>
+        </w:rPr>
+        <w:t xml:space="preserve">) and implement some ANN. From the technical standpoint </w:t>
       </w:r>
       <w:r>
         <w:rPr>
@@ -1803,7 +2369,25 @@
           <w:sz w:val="20"/>
           <w:szCs w:val="20"/>
         </w:rPr>
-        <w:t>Importing 1.3GB csv file into MySQL using Jupyter Notebook</w:t>
+        <w:t xml:space="preserve">Importing 1.3GB csv file into MySQL using </w:t>
+      </w:r>
+      <w:proofErr w:type="spellStart"/>
+      <w:r>
+        <w:rPr>
+          <w:rFonts w:ascii="Times New Roman" w:hAnsi="Times New Roman" w:cs="Times New Roman"/>
+          <w:sz w:val="20"/>
+          <w:szCs w:val="20"/>
+        </w:rPr>
+        <w:t>Jupyter</w:t>
+      </w:r>
+      <w:proofErr w:type="spellEnd"/>
+      <w:r>
+        <w:rPr>
+          <w:rFonts w:ascii="Times New Roman" w:hAnsi="Times New Roman" w:cs="Times New Roman"/>
+          <w:sz w:val="20"/>
+          <w:szCs w:val="20"/>
+        </w:rPr>
+        <w:t xml:space="preserve"> Notebook</w:t>
       </w:r>
       <w:r>
         <w:rPr>
@@ -2187,7 +2771,25 @@
           <w:sz w:val="20"/>
           <w:szCs w:val="20"/>
         </w:rPr>
-        <w:t>Geyer, R.C., Klein, T., and Nabi, M. (2017). 'Differentially Private Federated Learning: A Client Level Perspective', arXiv preprint arXiv:1712.07557.</w:t>
+        <w:t xml:space="preserve">Geyer, R.C., Klein, T., and Nabi, M. (2017). 'Differentially Private Federated Learning: A Client Level Perspective', </w:t>
+      </w:r>
+      <w:proofErr w:type="spellStart"/>
+      <w:r>
+        <w:rPr>
+          <w:rFonts w:ascii="Times New Roman" w:hAnsi="Times New Roman" w:cs="Times New Roman"/>
+          <w:sz w:val="20"/>
+          <w:szCs w:val="20"/>
+        </w:rPr>
+        <w:t>arXiv</w:t>
+      </w:r>
+      <w:proofErr w:type="spellEnd"/>
+      <w:r>
+        <w:rPr>
+          <w:rFonts w:ascii="Times New Roman" w:hAnsi="Times New Roman" w:cs="Times New Roman"/>
+          <w:sz w:val="20"/>
+          <w:szCs w:val="20"/>
+        </w:rPr>
+        <w:t xml:space="preserve"> preprint arXiv:1712.07557.</w:t>
       </w:r>
     </w:p>
     <w:p>
@@ -2263,8 +2865,29 @@
           <w:szCs w:val="20"/>
           <w:lang w:val="en-US"/>
         </w:rPr>
-        <w:t xml:space="preserve">Konečný, J., McMahan, H.B., Yu, F.X., Richtárik, P., Suresh, A.T., and Bacon, D. (2016). 'Federated Learning: Strategies for Improving Communication Efficiency', </w:t>
-      </w:r>
+        <w:t xml:space="preserve">Konečný, J., McMahan, H.B., Yu, F.X., </w:t>
+      </w:r>
+      <w:proofErr w:type="spellStart"/>
+      <w:r>
+        <w:rPr>
+          <w:rFonts w:ascii="Times New Roman" w:hAnsi="Times New Roman" w:cs="Times New Roman"/>
+          <w:sz w:val="20"/>
+          <w:szCs w:val="20"/>
+          <w:lang w:val="en-US"/>
+        </w:rPr>
+        <w:t>Richtárik</w:t>
+      </w:r>
+      <w:proofErr w:type="spellEnd"/>
+      <w:r>
+        <w:rPr>
+          <w:rFonts w:ascii="Times New Roman" w:hAnsi="Times New Roman" w:cs="Times New Roman"/>
+          <w:sz w:val="20"/>
+          <w:szCs w:val="20"/>
+          <w:lang w:val="en-US"/>
+        </w:rPr>
+        <w:t xml:space="preserve">, P., Suresh, A.T., and Bacon, D. (2016). 'Federated Learning: Strategies for Improving Communication Efficiency', </w:t>
+      </w:r>
+      <w:proofErr w:type="spellStart"/>
       <w:r>
         <w:rPr>
           <w:rFonts w:ascii="Times New Roman" w:hAnsi="Times New Roman" w:cs="Times New Roman"/>
@@ -2274,11 +2897,10 @@
           <w:szCs w:val="20"/>
           <w:lang w:val="en-US"/>
         </w:rPr>
-        <w:t>arXiv preprint arXiv:1610.05492.</w:t>
-      </w:r>
-    </w:p>
-    <w:p>
-      <w:pPr>
+        <w:t>arXiv</w:t>
+      </w:r>
+      <w:proofErr w:type="spellEnd"/>
+      <w:r>
         <w:rPr>
           <w:rFonts w:ascii="Times New Roman" w:hAnsi="Times New Roman" w:cs="Times New Roman"/>
           <w:i/>
@@ -2287,17 +2909,11 @@
           <w:szCs w:val="20"/>
           <w:lang w:val="en-US"/>
         </w:rPr>
-      </w:pPr>
-      <w:r>
-        <w:rPr>
-          <w:rFonts w:ascii="Times New Roman" w:hAnsi="Times New Roman" w:cs="Times New Roman"/>
-          <w:sz w:val="20"/>
-          <w:szCs w:val="20"/>
-          <w:lang w:val="en-US"/>
-        </w:rPr>
-        <w:t xml:space="preserve">Smith, V., Chiang, C.-K., Sanjabi, M., and Talwalkar, A. (2021). 'Federated Multi-Task Learning Under a Mixture of Distributions', </w:t>
-      </w:r>
-      <w:r>
+        <w:t xml:space="preserve"> preprint arXiv:1610.05492.</w:t>
+      </w:r>
+    </w:p>
+    <w:p>
+      <w:pPr>
         <w:rPr>
           <w:rFonts w:ascii="Times New Roman" w:hAnsi="Times New Roman" w:cs="Times New Roman"/>
           <w:i/>
@@ -2306,6 +2922,25 @@
           <w:szCs w:val="20"/>
           <w:lang w:val="en-US"/>
         </w:rPr>
+      </w:pPr>
+      <w:r>
+        <w:rPr>
+          <w:rFonts w:ascii="Times New Roman" w:hAnsi="Times New Roman" w:cs="Times New Roman"/>
+          <w:sz w:val="20"/>
+          <w:szCs w:val="20"/>
+          <w:lang w:val="en-US"/>
+        </w:rPr>
+        <w:t xml:space="preserve">Smith, V., Chiang, C.-K., Sanjabi, M., and Talwalkar, A. (2021). 'Federated Multi-Task Learning Under a Mixture of Distributions', </w:t>
+      </w:r>
+      <w:r>
+        <w:rPr>
+          <w:rFonts w:ascii="Times New Roman" w:hAnsi="Times New Roman" w:cs="Times New Roman"/>
+          <w:i/>
+          <w:iCs/>
+          <w:sz w:val="20"/>
+          <w:szCs w:val="20"/>
+          <w:lang w:val="en-US"/>
+        </w:rPr>
         <w:t>SIAM Journal on Optimization, 31(4), pp. 3075-3107.</w:t>
       </w:r>
     </w:p>
@@ -2382,7 +3017,25 @@
           <w:sz w:val="20"/>
           <w:szCs w:val="20"/>
         </w:rPr>
-        <w:t xml:space="preserve"> Data Analytics and Storage Solutions: MySQL, Spark and APIs in Neural Network</w:t>
+        <w:t xml:space="preserve"> Data Analytics and Storage Solutions: MySQL, </w:t>
+      </w:r>
+      <w:proofErr w:type="gramStart"/>
+      <w:r>
+        <w:rPr>
+          <w:rFonts w:ascii="Times New Roman" w:hAnsi="Times New Roman" w:cs="Times New Roman"/>
+          <w:sz w:val="20"/>
+          <w:szCs w:val="20"/>
+        </w:rPr>
+        <w:t>Spark</w:t>
+      </w:r>
+      <w:proofErr w:type="gramEnd"/>
+      <w:r>
+        <w:rPr>
+          <w:rFonts w:ascii="Times New Roman" w:hAnsi="Times New Roman" w:cs="Times New Roman"/>
+          <w:sz w:val="20"/>
+          <w:szCs w:val="20"/>
+        </w:rPr>
+        <w:t xml:space="preserve"> and APIs in Neural Network</w:t>
       </w:r>
       <w:r>
         <w:rPr>
@@ -2531,7 +3184,43 @@
           <w:sz w:val="20"/>
           <w:szCs w:val="20"/>
         </w:rPr>
-        <w:t xml:space="preserve">Muhammad told that the approach of using Windows is not good as Hadoop can’t run here. To meet the learning outcome we must use Hadoop a Big </w:t>
+        <w:t xml:space="preserve">Muhammad </w:t>
+      </w:r>
+      <w:proofErr w:type="gramStart"/>
+      <w:r>
+        <w:rPr>
+          <w:rFonts w:ascii="Times New Roman" w:hAnsi="Times New Roman" w:cs="Times New Roman"/>
+          <w:sz w:val="20"/>
+          <w:szCs w:val="20"/>
+        </w:rPr>
+        <w:t>told</w:t>
+      </w:r>
+      <w:proofErr w:type="gramEnd"/>
+      <w:r>
+        <w:rPr>
+          <w:rFonts w:ascii="Times New Roman" w:hAnsi="Times New Roman" w:cs="Times New Roman"/>
+          <w:sz w:val="20"/>
+          <w:szCs w:val="20"/>
+        </w:rPr>
+        <w:t xml:space="preserve"> that the approach of using Windows is not good as Hadoop can’t run here. To meet the learning </w:t>
+      </w:r>
+      <w:proofErr w:type="gramStart"/>
+      <w:r>
+        <w:rPr>
+          <w:rFonts w:ascii="Times New Roman" w:hAnsi="Times New Roman" w:cs="Times New Roman"/>
+          <w:sz w:val="20"/>
+          <w:szCs w:val="20"/>
+        </w:rPr>
+        <w:t>outcome</w:t>
+      </w:r>
+      <w:proofErr w:type="gramEnd"/>
+      <w:r>
+        <w:rPr>
+          <w:rFonts w:ascii="Times New Roman" w:hAnsi="Times New Roman" w:cs="Times New Roman"/>
+          <w:sz w:val="20"/>
+          <w:szCs w:val="20"/>
+        </w:rPr>
+        <w:t xml:space="preserve"> we must use Hadoop a Big </w:t>
       </w:r>
       <w:r>
         <w:rPr>
@@ -2755,7 +3444,25 @@
           <w:sz w:val="20"/>
           <w:szCs w:val="20"/>
         </w:rPr>
-        <w:t>coming to the end for a more accurate opinion.</w:t>
+        <w:t xml:space="preserve">coming to </w:t>
+      </w:r>
+      <w:proofErr w:type="gramStart"/>
+      <w:r>
+        <w:rPr>
+          <w:rFonts w:ascii="Times New Roman" w:hAnsi="Times New Roman" w:cs="Times New Roman"/>
+          <w:sz w:val="20"/>
+          <w:szCs w:val="20"/>
+        </w:rPr>
+        <w:t>the</w:t>
+      </w:r>
+      <w:proofErr w:type="gramEnd"/>
+      <w:r>
+        <w:rPr>
+          <w:rFonts w:ascii="Times New Roman" w:hAnsi="Times New Roman" w:cs="Times New Roman"/>
+          <w:sz w:val="20"/>
+          <w:szCs w:val="20"/>
+        </w:rPr>
+        <w:t xml:space="preserve"> end for a more accurate opinion.</w:t>
       </w:r>
     </w:p>
     <w:p>
@@ -2882,13 +3589,41 @@
         </w:rPr>
         <w:t xml:space="preserve">Writing structure for implementation part, uploading </w:t>
       </w:r>
-      <w:r>
-        <w:rPr>
-          <w:rFonts w:ascii="Times New Roman" w:hAnsi="Times New Roman" w:cs="Times New Roman"/>
-          <w:sz w:val="20"/>
-          <w:szCs w:val="20"/>
-        </w:rPr>
-        <w:t>NN_implementation jupyter Notebook used in VM Ubuntu.</w:t>
+      <w:proofErr w:type="spellStart"/>
+      <w:r>
+        <w:rPr>
+          <w:rFonts w:ascii="Times New Roman" w:hAnsi="Times New Roman" w:cs="Times New Roman"/>
+          <w:sz w:val="20"/>
+          <w:szCs w:val="20"/>
+        </w:rPr>
+        <w:t>NN_implementation</w:t>
+      </w:r>
+      <w:proofErr w:type="spellEnd"/>
+      <w:r>
+        <w:rPr>
+          <w:rFonts w:ascii="Times New Roman" w:hAnsi="Times New Roman" w:cs="Times New Roman"/>
+          <w:sz w:val="20"/>
+          <w:szCs w:val="20"/>
+        </w:rPr>
+        <w:t xml:space="preserve"> </w:t>
+      </w:r>
+      <w:proofErr w:type="spellStart"/>
+      <w:r>
+        <w:rPr>
+          <w:rFonts w:ascii="Times New Roman" w:hAnsi="Times New Roman" w:cs="Times New Roman"/>
+          <w:sz w:val="20"/>
+          <w:szCs w:val="20"/>
+        </w:rPr>
+        <w:t>jupyter</w:t>
+      </w:r>
+      <w:proofErr w:type="spellEnd"/>
+      <w:r>
+        <w:rPr>
+          <w:rFonts w:ascii="Times New Roman" w:hAnsi="Times New Roman" w:cs="Times New Roman"/>
+          <w:sz w:val="20"/>
+          <w:szCs w:val="20"/>
+        </w:rPr>
+        <w:t xml:space="preserve"> Notebook used in VM Ubuntu.</w:t>
       </w:r>
     </w:p>
     <w:p>
@@ -2973,13 +3708,23 @@
         </w:rPr>
         <w:t xml:space="preserve">Uploading </w:t>
       </w:r>
-      <w:r>
-        <w:rPr>
-          <w:rFonts w:ascii="Times New Roman" w:hAnsi="Times New Roman" w:cs="Times New Roman"/>
-          <w:sz w:val="20"/>
-          <w:szCs w:val="20"/>
-        </w:rPr>
-        <w:t>1.Increasing_dataset_size.ipynb</w:t>
+      <w:proofErr w:type="gramStart"/>
+      <w:r>
+        <w:rPr>
+          <w:rFonts w:ascii="Times New Roman" w:hAnsi="Times New Roman" w:cs="Times New Roman"/>
+          <w:sz w:val="20"/>
+          <w:szCs w:val="20"/>
+        </w:rPr>
+        <w:t>1.Increasing</w:t>
+      </w:r>
+      <w:proofErr w:type="gramEnd"/>
+      <w:r>
+        <w:rPr>
+          <w:rFonts w:ascii="Times New Roman" w:hAnsi="Times New Roman" w:cs="Times New Roman"/>
+          <w:sz w:val="20"/>
+          <w:szCs w:val="20"/>
+        </w:rPr>
+        <w:t>_dataset_size.ipynb</w:t>
       </w:r>
       <w:r>
         <w:rPr>
@@ -3003,7 +3748,25 @@
           <w:sz w:val="20"/>
           <w:szCs w:val="20"/>
         </w:rPr>
-        <w:t>Starting with MySQL dataload.</w:t>
+        <w:t xml:space="preserve">Starting with MySQL </w:t>
+      </w:r>
+      <w:proofErr w:type="spellStart"/>
+      <w:r>
+        <w:rPr>
+          <w:rFonts w:ascii="Times New Roman" w:hAnsi="Times New Roman" w:cs="Times New Roman"/>
+          <w:sz w:val="20"/>
+          <w:szCs w:val="20"/>
+        </w:rPr>
+        <w:t>dataload</w:t>
+      </w:r>
+      <w:proofErr w:type="spellEnd"/>
+      <w:r>
+        <w:rPr>
+          <w:rFonts w:ascii="Times New Roman" w:hAnsi="Times New Roman" w:cs="Times New Roman"/>
+          <w:sz w:val="20"/>
+          <w:szCs w:val="20"/>
+        </w:rPr>
+        <w:t>.</w:t>
       </w:r>
     </w:p>
     <w:p>
@@ -3063,13 +3826,23 @@
         </w:rPr>
         <w:t xml:space="preserve">Uploading </w:t>
       </w:r>
-      <w:r>
-        <w:rPr>
-          <w:rFonts w:ascii="Times New Roman" w:hAnsi="Times New Roman" w:cs="Times New Roman"/>
-          <w:sz w:val="20"/>
-          <w:szCs w:val="20"/>
-        </w:rPr>
-        <w:t>2.Importing_1.6GB_CSV_to_MySQL</w:t>
+      <w:proofErr w:type="gramStart"/>
+      <w:r>
+        <w:rPr>
+          <w:rFonts w:ascii="Times New Roman" w:hAnsi="Times New Roman" w:cs="Times New Roman"/>
+          <w:sz w:val="20"/>
+          <w:szCs w:val="20"/>
+        </w:rPr>
+        <w:t>2.Importing</w:t>
+      </w:r>
+      <w:proofErr w:type="gramEnd"/>
+      <w:r>
+        <w:rPr>
+          <w:rFonts w:ascii="Times New Roman" w:hAnsi="Times New Roman" w:cs="Times New Roman"/>
+          <w:sz w:val="20"/>
+          <w:szCs w:val="20"/>
+        </w:rPr>
+        <w:t>_1.6GB_CSV_to_MySQL</w:t>
       </w:r>
       <w:r>
         <w:rPr>
@@ -3199,8 +3972,9 @@
           <w:szCs w:val="20"/>
         </w:rPr>
         <w:tab/>
-        <w:t>Data from HDFS Modeled with a Neural Network</w:t>
-      </w:r>
+        <w:t xml:space="preserve">Data from HDFS </w:t>
+      </w:r>
+      <w:proofErr w:type="spellStart"/>
       <w:r>
         <w:rPr>
           <w:rFonts w:ascii="Times New Roman" w:hAnsi="Times New Roman" w:cs="Times New Roman"/>
@@ -3211,16 +3985,9 @@
           <w:sz w:val="20"/>
           <w:szCs w:val="20"/>
         </w:rPr>
-        <w:t xml:space="preserve"> </w:t>
-      </w:r>
-      <w:r>
-        <w:rPr>
-          <w:rFonts w:ascii="Times New Roman" w:hAnsi="Times New Roman" w:cs="Times New Roman"/>
-          <w:sz w:val="20"/>
-          <w:szCs w:val="20"/>
-        </w:rPr>
-        <w:t xml:space="preserve">completed. Next </w:t>
-      </w:r>
+        <w:t>Modeled</w:t>
+      </w:r>
+      <w:proofErr w:type="spellEnd"/>
       <w:r>
         <w:rPr>
           <w:rFonts w:ascii="Times New Roman" w:hAnsi="Times New Roman" w:cs="Times New Roman"/>
@@ -3231,7 +3998,7 @@
           <w:sz w:val="20"/>
           <w:szCs w:val="20"/>
         </w:rPr>
-        <w:t>E.</w:t>
+        <w:t xml:space="preserve"> with a Neural Network</w:t>
       </w:r>
       <w:r>
         <w:rPr>
@@ -3243,8 +4010,15 @@
           <w:sz w:val="20"/>
           <w:szCs w:val="20"/>
         </w:rPr>
-        <w:tab/>
-        <w:t>Data from MySQL Modeled with a Neural Network</w:t>
+        <w:t xml:space="preserve"> </w:t>
+      </w:r>
+      <w:r>
+        <w:rPr>
+          <w:rFonts w:ascii="Times New Roman" w:hAnsi="Times New Roman" w:cs="Times New Roman"/>
+          <w:sz w:val="20"/>
+          <w:szCs w:val="20"/>
+        </w:rPr>
+        <w:t xml:space="preserve">completed. Next </w:t>
       </w:r>
       <w:r>
         <w:rPr>
@@ -3256,205 +4030,52 @@
           <w:sz w:val="20"/>
           <w:szCs w:val="20"/>
         </w:rPr>
-        <w:t>.</w:t>
-      </w:r>
-    </w:p>
-    <w:p>
-      <w:pPr>
-        <w:rPr>
-          <w:rFonts w:ascii="Calibri" w:hAnsi="Calibri" w:cs="Calibri"/>
-          <w:b/>
-          <w:bCs/>
-          <w:sz w:val="24"/>
-          <w:szCs w:val="24"/>
-        </w:rPr>
-      </w:pPr>
-      <w:r>
-        <w:rPr>
-          <w:rFonts w:ascii="Calibri" w:hAnsi="Calibri" w:cs="Calibri"/>
-          <w:b/>
-          <w:bCs/>
-          <w:sz w:val="24"/>
-          <w:szCs w:val="24"/>
-        </w:rPr>
-        <w:t xml:space="preserve">March </w:t>
-      </w:r>
-      <w:r>
-        <w:rPr>
-          <w:rFonts w:ascii="Calibri" w:hAnsi="Calibri" w:cs="Calibri"/>
-          <w:b/>
-          <w:bCs/>
-          <w:sz w:val="24"/>
-          <w:szCs w:val="24"/>
-        </w:rPr>
-        <w:t>23</w:t>
-      </w:r>
-      <w:r>
-        <w:rPr>
-          <w:rFonts w:ascii="Calibri" w:hAnsi="Calibri" w:cs="Calibri"/>
-          <w:b/>
-          <w:bCs/>
-          <w:sz w:val="24"/>
-          <w:szCs w:val="24"/>
-        </w:rPr>
-        <w:t>, 2024</w:t>
-      </w:r>
-    </w:p>
-    <w:p>
-      <w:pPr>
-        <w:rPr>
-          <w:rFonts w:ascii="Times New Roman" w:hAnsi="Times New Roman" w:cs="Times New Roman"/>
-          <w:sz w:val="20"/>
-          <w:szCs w:val="20"/>
-        </w:rPr>
-      </w:pPr>
-      <w:r>
-        <w:rPr>
-          <w:rFonts w:ascii="Times New Roman" w:hAnsi="Times New Roman" w:cs="Times New Roman"/>
-          <w:sz w:val="20"/>
-          <w:szCs w:val="20"/>
-        </w:rPr>
-        <w:t>Implementing NN using MySQL data</w:t>
-      </w:r>
-      <w:r>
-        <w:rPr>
-          <w:rFonts w:ascii="Times New Roman" w:hAnsi="Times New Roman" w:cs="Times New Roman"/>
-          <w:sz w:val="20"/>
-          <w:szCs w:val="20"/>
-        </w:rPr>
-        <w:t xml:space="preserve"> </w:t>
-      </w:r>
-      <w:r>
-        <w:rPr>
-          <w:rFonts w:ascii="Times New Roman" w:hAnsi="Times New Roman" w:cs="Times New Roman"/>
+        <w:t>E.</w:t>
+      </w:r>
+      <w:r>
+        <w:rPr>
+          <w:rFonts w:ascii="Times New Roman" w:hAnsi="Times New Roman" w:cs="Times New Roman"/>
+          <w:b/>
+          <w:bCs/>
           <w:i/>
           <w:iCs/>
           <w:sz w:val="20"/>
           <w:szCs w:val="20"/>
         </w:rPr>
-        <w:t>4.MySQL_Data_to_model_NN.i</w:t>
-      </w:r>
-      <w:r>
-        <w:rPr>
-          <w:rFonts w:ascii="Times New Roman" w:hAnsi="Times New Roman" w:cs="Times New Roman"/>
+        <w:tab/>
+        <w:t xml:space="preserve">Data from MySQL </w:t>
+      </w:r>
+      <w:proofErr w:type="spellStart"/>
+      <w:r>
+        <w:rPr>
+          <w:rFonts w:ascii="Times New Roman" w:hAnsi="Times New Roman" w:cs="Times New Roman"/>
+          <w:b/>
+          <w:bCs/>
           <w:i/>
           <w:iCs/>
           <w:sz w:val="20"/>
           <w:szCs w:val="20"/>
         </w:rPr>
-        <w:t>pynb</w:t>
-      </w:r>
-      <w:r>
-        <w:rPr>
-          <w:rFonts w:ascii="Times New Roman" w:hAnsi="Times New Roman" w:cs="Times New Roman"/>
-          <w:sz w:val="20"/>
-          <w:szCs w:val="20"/>
-        </w:rPr>
-        <w:t>, we clearly see that Hadoop and Spark perform way better than MySQL</w:t>
-      </w:r>
-      <w:r>
-        <w:rPr>
-          <w:rFonts w:ascii="Times New Roman" w:hAnsi="Times New Roman" w:cs="Times New Roman"/>
-          <w:sz w:val="20"/>
-          <w:szCs w:val="20"/>
-        </w:rPr>
-        <w:t xml:space="preserve"> </w:t>
-      </w:r>
-      <w:r>
-        <w:rPr>
-          <w:rFonts w:ascii="Times New Roman" w:hAnsi="Times New Roman" w:cs="Times New Roman"/>
-          <w:sz w:val="20"/>
-          <w:szCs w:val="20"/>
-        </w:rPr>
-        <w:t>RDBMS</w:t>
-      </w:r>
-      <w:r>
-        <w:rPr>
-          <w:rFonts w:ascii="Times New Roman" w:hAnsi="Times New Roman" w:cs="Times New Roman"/>
-          <w:sz w:val="20"/>
-          <w:szCs w:val="20"/>
-        </w:rPr>
-        <w:t>.</w:t>
-      </w:r>
-    </w:p>
-    <w:p>
-      <w:pPr>
-        <w:rPr>
-          <w:rFonts w:ascii="Calibri" w:hAnsi="Calibri" w:cs="Calibri"/>
-          <w:b/>
-          <w:bCs/>
-          <w:sz w:val="24"/>
-          <w:szCs w:val="24"/>
-        </w:rPr>
-      </w:pPr>
-      <w:r>
-        <w:rPr>
-          <w:rFonts w:ascii="Calibri" w:hAnsi="Calibri" w:cs="Calibri"/>
-          <w:b/>
-          <w:bCs/>
-          <w:sz w:val="24"/>
-          <w:szCs w:val="24"/>
-        </w:rPr>
-        <w:t xml:space="preserve">March </w:t>
-      </w:r>
-      <w:r>
-        <w:rPr>
-          <w:rFonts w:ascii="Calibri" w:hAnsi="Calibri" w:cs="Calibri"/>
-          <w:b/>
-          <w:bCs/>
-          <w:sz w:val="24"/>
-          <w:szCs w:val="24"/>
-        </w:rPr>
-        <w:t>24</w:t>
-      </w:r>
-      <w:r>
-        <w:rPr>
-          <w:rFonts w:ascii="Calibri" w:hAnsi="Calibri" w:cs="Calibri"/>
-          <w:b/>
-          <w:bCs/>
-          <w:sz w:val="24"/>
-          <w:szCs w:val="24"/>
-        </w:rPr>
-        <w:t>, 2024</w:t>
-      </w:r>
-    </w:p>
-    <w:p>
-      <w:pPr>
-        <w:rPr>
-          <w:rFonts w:ascii="Times New Roman" w:hAnsi="Times New Roman" w:cs="Times New Roman"/>
-          <w:sz w:val="20"/>
-          <w:szCs w:val="20"/>
-        </w:rPr>
-      </w:pPr>
-      <w:r>
-        <w:rPr>
-          <w:rFonts w:ascii="Times New Roman" w:hAnsi="Times New Roman" w:cs="Times New Roman"/>
-          <w:sz w:val="20"/>
-          <w:szCs w:val="20"/>
-        </w:rPr>
-        <w:t>Creating script</w:t>
-      </w:r>
-      <w:r>
-        <w:rPr>
-          <w:rFonts w:ascii="Times New Roman" w:hAnsi="Times New Roman" w:cs="Times New Roman"/>
-          <w:sz w:val="20"/>
-          <w:szCs w:val="20"/>
-        </w:rPr>
-        <w:t xml:space="preserve"> </w:t>
-      </w:r>
-      <w:r>
-        <w:rPr>
-          <w:rFonts w:ascii="Times New Roman" w:hAnsi="Times New Roman" w:cs="Times New Roman"/>
+        <w:t>Modeled</w:t>
+      </w:r>
+      <w:proofErr w:type="spellEnd"/>
+      <w:r>
+        <w:rPr>
+          <w:rFonts w:ascii="Times New Roman" w:hAnsi="Times New Roman" w:cs="Times New Roman"/>
+          <w:b/>
+          <w:bCs/>
           <w:i/>
           <w:iCs/>
           <w:sz w:val="20"/>
           <w:szCs w:val="20"/>
         </w:rPr>
-        <w:t>5</w:t>
-      </w:r>
-      <w:r>
-        <w:rPr>
-          <w:rFonts w:ascii="Times New Roman" w:hAnsi="Times New Roman" w:cs="Times New Roman"/>
+        <w:t xml:space="preserve"> with a Neural Network</w:t>
+      </w:r>
+      <w:r>
+        <w:rPr>
+          <w:rFonts w:ascii="Times New Roman" w:hAnsi="Times New Roman" w:cs="Times New Roman"/>
+          <w:b/>
+          <w:bCs/>
           <w:i/>
           <w:iCs/>
           <w:sz w:val="20"/>
@@ -3462,6 +4083,73 @@
         </w:rPr>
         <w:t>.</w:t>
       </w:r>
+    </w:p>
+    <w:p>
+      <w:pPr>
+        <w:rPr>
+          <w:rFonts w:ascii="Calibri" w:hAnsi="Calibri" w:cs="Calibri"/>
+          <w:b/>
+          <w:bCs/>
+          <w:sz w:val="24"/>
+          <w:szCs w:val="24"/>
+        </w:rPr>
+      </w:pPr>
+      <w:r>
+        <w:rPr>
+          <w:rFonts w:ascii="Calibri" w:hAnsi="Calibri" w:cs="Calibri"/>
+          <w:b/>
+          <w:bCs/>
+          <w:sz w:val="24"/>
+          <w:szCs w:val="24"/>
+        </w:rPr>
+        <w:t xml:space="preserve">March </w:t>
+      </w:r>
+      <w:r>
+        <w:rPr>
+          <w:rFonts w:ascii="Calibri" w:hAnsi="Calibri" w:cs="Calibri"/>
+          <w:b/>
+          <w:bCs/>
+          <w:sz w:val="24"/>
+          <w:szCs w:val="24"/>
+        </w:rPr>
+        <w:t>23</w:t>
+      </w:r>
+      <w:r>
+        <w:rPr>
+          <w:rFonts w:ascii="Calibri" w:hAnsi="Calibri" w:cs="Calibri"/>
+          <w:b/>
+          <w:bCs/>
+          <w:sz w:val="24"/>
+          <w:szCs w:val="24"/>
+        </w:rPr>
+        <w:t>, 2024</w:t>
+      </w:r>
+    </w:p>
+    <w:p>
+      <w:pPr>
+        <w:rPr>
+          <w:rFonts w:ascii="Times New Roman" w:hAnsi="Times New Roman" w:cs="Times New Roman"/>
+          <w:sz w:val="20"/>
+          <w:szCs w:val="20"/>
+        </w:rPr>
+      </w:pPr>
+      <w:r>
+        <w:rPr>
+          <w:rFonts w:ascii="Times New Roman" w:hAnsi="Times New Roman" w:cs="Times New Roman"/>
+          <w:sz w:val="20"/>
+          <w:szCs w:val="20"/>
+        </w:rPr>
+        <w:t>Implementing NN using MySQL data</w:t>
+      </w:r>
+      <w:r>
+        <w:rPr>
+          <w:rFonts w:ascii="Times New Roman" w:hAnsi="Times New Roman" w:cs="Times New Roman"/>
+          <w:sz w:val="20"/>
+          <w:szCs w:val="20"/>
+        </w:rPr>
+        <w:t xml:space="preserve"> </w:t>
+      </w:r>
+      <w:proofErr w:type="gramStart"/>
       <w:r>
         <w:rPr>
           <w:rFonts w:ascii="Times New Roman" w:hAnsi="Times New Roman" w:cs="Times New Roman"/>
@@ -3470,8 +4158,9 @@
           <w:sz w:val="20"/>
           <w:szCs w:val="20"/>
         </w:rPr>
-        <w:t>API</w:t>
-      </w:r>
+        <w:t>4.MySQL</w:t>
+      </w:r>
+      <w:proofErr w:type="gramEnd"/>
       <w:r>
         <w:rPr>
           <w:rFonts w:ascii="Times New Roman" w:hAnsi="Times New Roman" w:cs="Times New Roman"/>
@@ -3480,74 +4169,8 @@
           <w:sz w:val="20"/>
           <w:szCs w:val="20"/>
         </w:rPr>
-        <w:t>_Data_to_model_NN.ipynb</w:t>
-      </w:r>
-      <w:r>
-        <w:rPr>
-          <w:rFonts w:ascii="Times New Roman" w:hAnsi="Times New Roman" w:cs="Times New Roman"/>
-          <w:sz w:val="20"/>
-          <w:szCs w:val="20"/>
-        </w:rPr>
-        <w:t>,</w:t>
-      </w:r>
-      <w:r>
-        <w:rPr>
-          <w:rFonts w:ascii="Times New Roman" w:hAnsi="Times New Roman" w:cs="Times New Roman"/>
-          <w:sz w:val="20"/>
-          <w:szCs w:val="20"/>
-        </w:rPr>
-        <w:t xml:space="preserve"> and testing it.</w:t>
-      </w:r>
-    </w:p>
-    <w:p>
-      <w:pPr>
-        <w:rPr>
-          <w:rFonts w:ascii="Calibri" w:hAnsi="Calibri" w:cs="Calibri"/>
-          <w:b/>
-          <w:bCs/>
-          <w:sz w:val="24"/>
-          <w:szCs w:val="24"/>
-        </w:rPr>
-      </w:pPr>
-      <w:r>
-        <w:rPr>
-          <w:rFonts w:ascii="Calibri" w:hAnsi="Calibri" w:cs="Calibri"/>
-          <w:b/>
-          <w:bCs/>
-          <w:sz w:val="24"/>
-          <w:szCs w:val="24"/>
-        </w:rPr>
-        <w:t xml:space="preserve">March </w:t>
-      </w:r>
-      <w:r>
-        <w:rPr>
-          <w:rFonts w:ascii="Calibri" w:hAnsi="Calibri" w:cs="Calibri"/>
-          <w:b/>
-          <w:bCs/>
-          <w:sz w:val="24"/>
-          <w:szCs w:val="24"/>
-        </w:rPr>
-        <w:t>25</w:t>
-      </w:r>
-      <w:r>
-        <w:rPr>
-          <w:rFonts w:ascii="Calibri" w:hAnsi="Calibri" w:cs="Calibri"/>
-          <w:b/>
-          <w:bCs/>
-          <w:sz w:val="24"/>
-          <w:szCs w:val="24"/>
-        </w:rPr>
-        <w:t>, 2024</w:t>
-      </w:r>
-    </w:p>
-    <w:p>
-      <w:pPr>
-        <w:rPr>
-          <w:rFonts w:ascii="Times New Roman" w:hAnsi="Times New Roman" w:cs="Times New Roman"/>
-          <w:sz w:val="20"/>
-          <w:szCs w:val="20"/>
-        </w:rPr>
-      </w:pPr>
+        <w:t>_Data_to_model_NN.i</w:t>
+      </w:r>
       <w:r>
         <w:rPr>
           <w:rFonts w:ascii="Times New Roman" w:hAnsi="Times New Roman" w:cs="Times New Roman"/>
@@ -3556,7 +4179,105 @@
           <w:sz w:val="20"/>
           <w:szCs w:val="20"/>
         </w:rPr>
-        <w:t>5</w:t>
+        <w:t>pynb</w:t>
+      </w:r>
+      <w:r>
+        <w:rPr>
+          <w:rFonts w:ascii="Times New Roman" w:hAnsi="Times New Roman" w:cs="Times New Roman"/>
+          <w:sz w:val="20"/>
+          <w:szCs w:val="20"/>
+        </w:rPr>
+        <w:t>, we clearly see that Hadoop and Spark perform way better than MySQL</w:t>
+      </w:r>
+      <w:r>
+        <w:rPr>
+          <w:rFonts w:ascii="Times New Roman" w:hAnsi="Times New Roman" w:cs="Times New Roman"/>
+          <w:sz w:val="20"/>
+          <w:szCs w:val="20"/>
+        </w:rPr>
+        <w:t xml:space="preserve"> </w:t>
+      </w:r>
+      <w:r>
+        <w:rPr>
+          <w:rFonts w:ascii="Times New Roman" w:hAnsi="Times New Roman" w:cs="Times New Roman"/>
+          <w:sz w:val="20"/>
+          <w:szCs w:val="20"/>
+        </w:rPr>
+        <w:t>RDBMS</w:t>
+      </w:r>
+      <w:r>
+        <w:rPr>
+          <w:rFonts w:ascii="Times New Roman" w:hAnsi="Times New Roman" w:cs="Times New Roman"/>
+          <w:sz w:val="20"/>
+          <w:szCs w:val="20"/>
+        </w:rPr>
+        <w:t>.</w:t>
+      </w:r>
+    </w:p>
+    <w:p>
+      <w:pPr>
+        <w:rPr>
+          <w:rFonts w:ascii="Calibri" w:hAnsi="Calibri" w:cs="Calibri"/>
+          <w:b/>
+          <w:bCs/>
+          <w:sz w:val="24"/>
+          <w:szCs w:val="24"/>
+        </w:rPr>
+      </w:pPr>
+      <w:r>
+        <w:rPr>
+          <w:rFonts w:ascii="Calibri" w:hAnsi="Calibri" w:cs="Calibri"/>
+          <w:b/>
+          <w:bCs/>
+          <w:sz w:val="24"/>
+          <w:szCs w:val="24"/>
+        </w:rPr>
+        <w:t xml:space="preserve">March </w:t>
+      </w:r>
+      <w:r>
+        <w:rPr>
+          <w:rFonts w:ascii="Calibri" w:hAnsi="Calibri" w:cs="Calibri"/>
+          <w:b/>
+          <w:bCs/>
+          <w:sz w:val="24"/>
+          <w:szCs w:val="24"/>
+        </w:rPr>
+        <w:t>24</w:t>
+      </w:r>
+      <w:r>
+        <w:rPr>
+          <w:rFonts w:ascii="Calibri" w:hAnsi="Calibri" w:cs="Calibri"/>
+          <w:b/>
+          <w:bCs/>
+          <w:sz w:val="24"/>
+          <w:szCs w:val="24"/>
+        </w:rPr>
+        <w:t>, 2024</w:t>
+      </w:r>
+    </w:p>
+    <w:p>
+      <w:pPr>
+        <w:rPr>
+          <w:rFonts w:ascii="Times New Roman" w:hAnsi="Times New Roman" w:cs="Times New Roman"/>
+          <w:sz w:val="20"/>
+          <w:szCs w:val="20"/>
+        </w:rPr>
+      </w:pPr>
+      <w:r>
+        <w:rPr>
+          <w:rFonts w:ascii="Times New Roman" w:hAnsi="Times New Roman" w:cs="Times New Roman"/>
+          <w:sz w:val="20"/>
+          <w:szCs w:val="20"/>
+        </w:rPr>
+        <w:t>Creating script</w:t>
+      </w:r>
+      <w:r>
+        <w:rPr>
+          <w:rFonts w:ascii="Times New Roman" w:hAnsi="Times New Roman" w:cs="Times New Roman"/>
+          <w:sz w:val="20"/>
+          <w:szCs w:val="20"/>
+        </w:rPr>
+        <w:t xml:space="preserve"> </w:t>
       </w:r>
       <w:r>
         <w:rPr>
@@ -3566,7 +4287,7 @@
           <w:sz w:val="20"/>
           <w:szCs w:val="20"/>
         </w:rPr>
-        <w:t>.</w:t>
+        <w:t>5</w:t>
       </w:r>
       <w:r>
         <w:rPr>
@@ -3576,7 +4297,7 @@
           <w:sz w:val="20"/>
           <w:szCs w:val="20"/>
         </w:rPr>
-        <w:t>API</w:t>
+        <w:t>.</w:t>
       </w:r>
       <w:r>
         <w:rPr>
@@ -3586,8 +4307,148 @@
           <w:sz w:val="20"/>
           <w:szCs w:val="20"/>
         </w:rPr>
-        <w:t>_Data_to_model_NN.ipynb</w:t>
-      </w:r>
+        <w:t>API</w:t>
+      </w:r>
+      <w:r>
+        <w:rPr>
+          <w:rFonts w:ascii="Times New Roman" w:hAnsi="Times New Roman" w:cs="Times New Roman"/>
+          <w:i/>
+          <w:iCs/>
+          <w:sz w:val="20"/>
+          <w:szCs w:val="20"/>
+        </w:rPr>
+        <w:t>_Data_to_model_</w:t>
+      </w:r>
+      <w:proofErr w:type="gramStart"/>
+      <w:r>
+        <w:rPr>
+          <w:rFonts w:ascii="Times New Roman" w:hAnsi="Times New Roman" w:cs="Times New Roman"/>
+          <w:i/>
+          <w:iCs/>
+          <w:sz w:val="20"/>
+          <w:szCs w:val="20"/>
+        </w:rPr>
+        <w:t>NN.ipynb</w:t>
+      </w:r>
+      <w:proofErr w:type="gramEnd"/>
+      <w:r>
+        <w:rPr>
+          <w:rFonts w:ascii="Times New Roman" w:hAnsi="Times New Roman" w:cs="Times New Roman"/>
+          <w:sz w:val="20"/>
+          <w:szCs w:val="20"/>
+        </w:rPr>
+        <w:t>,</w:t>
+      </w:r>
+      <w:r>
+        <w:rPr>
+          <w:rFonts w:ascii="Times New Roman" w:hAnsi="Times New Roman" w:cs="Times New Roman"/>
+          <w:sz w:val="20"/>
+          <w:szCs w:val="20"/>
+        </w:rPr>
+        <w:t xml:space="preserve"> and testing it.</w:t>
+      </w:r>
+    </w:p>
+    <w:p>
+      <w:pPr>
+        <w:rPr>
+          <w:rFonts w:ascii="Calibri" w:hAnsi="Calibri" w:cs="Calibri"/>
+          <w:b/>
+          <w:bCs/>
+          <w:sz w:val="24"/>
+          <w:szCs w:val="24"/>
+        </w:rPr>
+      </w:pPr>
+      <w:r>
+        <w:rPr>
+          <w:rFonts w:ascii="Calibri" w:hAnsi="Calibri" w:cs="Calibri"/>
+          <w:b/>
+          <w:bCs/>
+          <w:sz w:val="24"/>
+          <w:szCs w:val="24"/>
+        </w:rPr>
+        <w:t xml:space="preserve">March </w:t>
+      </w:r>
+      <w:r>
+        <w:rPr>
+          <w:rFonts w:ascii="Calibri" w:hAnsi="Calibri" w:cs="Calibri"/>
+          <w:b/>
+          <w:bCs/>
+          <w:sz w:val="24"/>
+          <w:szCs w:val="24"/>
+        </w:rPr>
+        <w:t>25</w:t>
+      </w:r>
+      <w:r>
+        <w:rPr>
+          <w:rFonts w:ascii="Calibri" w:hAnsi="Calibri" w:cs="Calibri"/>
+          <w:b/>
+          <w:bCs/>
+          <w:sz w:val="24"/>
+          <w:szCs w:val="24"/>
+        </w:rPr>
+        <w:t>, 2024</w:t>
+      </w:r>
+    </w:p>
+    <w:p>
+      <w:pPr>
+        <w:rPr>
+          <w:rFonts w:ascii="Times New Roman" w:hAnsi="Times New Roman" w:cs="Times New Roman"/>
+          <w:sz w:val="20"/>
+          <w:szCs w:val="20"/>
+        </w:rPr>
+      </w:pPr>
+      <w:r>
+        <w:rPr>
+          <w:rFonts w:ascii="Times New Roman" w:hAnsi="Times New Roman" w:cs="Times New Roman"/>
+          <w:i/>
+          <w:iCs/>
+          <w:sz w:val="20"/>
+          <w:szCs w:val="20"/>
+        </w:rPr>
+        <w:t>5</w:t>
+      </w:r>
+      <w:r>
+        <w:rPr>
+          <w:rFonts w:ascii="Times New Roman" w:hAnsi="Times New Roman" w:cs="Times New Roman"/>
+          <w:i/>
+          <w:iCs/>
+          <w:sz w:val="20"/>
+          <w:szCs w:val="20"/>
+        </w:rPr>
+        <w:t>.</w:t>
+      </w:r>
+      <w:r>
+        <w:rPr>
+          <w:rFonts w:ascii="Times New Roman" w:hAnsi="Times New Roman" w:cs="Times New Roman"/>
+          <w:i/>
+          <w:iCs/>
+          <w:sz w:val="20"/>
+          <w:szCs w:val="20"/>
+        </w:rPr>
+        <w:t>API</w:t>
+      </w:r>
+      <w:r>
+        <w:rPr>
+          <w:rFonts w:ascii="Times New Roman" w:hAnsi="Times New Roman" w:cs="Times New Roman"/>
+          <w:i/>
+          <w:iCs/>
+          <w:sz w:val="20"/>
+          <w:szCs w:val="20"/>
+        </w:rPr>
+        <w:t>_Data_to_model_</w:t>
+      </w:r>
+      <w:proofErr w:type="gramStart"/>
+      <w:r>
+        <w:rPr>
+          <w:rFonts w:ascii="Times New Roman" w:hAnsi="Times New Roman" w:cs="Times New Roman"/>
+          <w:i/>
+          <w:iCs/>
+          <w:sz w:val="20"/>
+          <w:szCs w:val="20"/>
+        </w:rPr>
+        <w:t>NN.ipynb</w:t>
+      </w:r>
+      <w:proofErr w:type="gramEnd"/>
       <w:r>
         <w:rPr>
           <w:rFonts w:ascii="Times New Roman" w:hAnsi="Times New Roman" w:cs="Times New Roman"/>
@@ -3989,17 +4850,7 @@
           <w:sz w:val="24"/>
           <w:szCs w:val="24"/>
         </w:rPr>
-        <w:t>3</w:t>
-      </w:r>
-      <w:r>
-        <w:rPr>
-          <w:rFonts w:ascii="Calibri" w:hAnsi="Calibri" w:cs="Calibri"/>
-          <w:b/>
-          <w:bCs/>
-          <w:sz w:val="24"/>
-          <w:szCs w:val="24"/>
-        </w:rPr>
-        <w:t>1</w:t>
+        <w:t>31</w:t>
       </w:r>
       <w:r>
         <w:rPr>
@@ -4101,6 +4952,80 @@
           <w:szCs w:val="20"/>
         </w:rPr>
         <w:t>Conclusion.</w:t>
+      </w:r>
+    </w:p>
+    <w:p>
+      <w:pPr>
+        <w:rPr>
+          <w:rFonts w:ascii="Calibri" w:hAnsi="Calibri" w:cs="Calibri"/>
+          <w:b/>
+          <w:bCs/>
+          <w:sz w:val="24"/>
+          <w:szCs w:val="24"/>
+        </w:rPr>
+      </w:pPr>
+      <w:r>
+        <w:rPr>
+          <w:rFonts w:ascii="Calibri" w:hAnsi="Calibri" w:cs="Calibri"/>
+          <w:b/>
+          <w:bCs/>
+          <w:sz w:val="24"/>
+          <w:szCs w:val="24"/>
+        </w:rPr>
+        <w:t>April 1</w:t>
+      </w:r>
+      <w:r>
+        <w:rPr>
+          <w:rFonts w:ascii="Calibri" w:hAnsi="Calibri" w:cs="Calibri"/>
+          <w:b/>
+          <w:bCs/>
+          <w:sz w:val="24"/>
+          <w:szCs w:val="24"/>
+        </w:rPr>
+        <w:t>, 2024</w:t>
+      </w:r>
+    </w:p>
+    <w:p>
+      <w:pPr>
+        <w:rPr>
+          <w:rFonts w:ascii="Times New Roman" w:hAnsi="Times New Roman" w:cs="Times New Roman"/>
+          <w:sz w:val="20"/>
+          <w:szCs w:val="20"/>
+        </w:rPr>
+      </w:pPr>
+      <w:r>
+        <w:rPr>
+          <w:rFonts w:ascii="Times New Roman" w:hAnsi="Times New Roman" w:cs="Times New Roman"/>
+          <w:sz w:val="20"/>
+          <w:szCs w:val="20"/>
+        </w:rPr>
+        <w:t xml:space="preserve">Article is finished, it was a big change, implementation part was moved into the annex, as </w:t>
+      </w:r>
+      <w:r>
+        <w:rPr>
+          <w:rFonts w:ascii="Times New Roman" w:hAnsi="Times New Roman" w:cs="Times New Roman"/>
+          <w:sz w:val="20"/>
+          <w:szCs w:val="20"/>
+        </w:rPr>
+        <w:t xml:space="preserve">word count was nearly to be exceeded. Final word </w:t>
+      </w:r>
+      <w:proofErr w:type="gramStart"/>
+      <w:r>
+        <w:rPr>
+          <w:rFonts w:ascii="Times New Roman" w:hAnsi="Times New Roman" w:cs="Times New Roman"/>
+          <w:sz w:val="20"/>
+          <w:szCs w:val="20"/>
+        </w:rPr>
+        <w:t>count</w:t>
+      </w:r>
+      <w:proofErr w:type="gramEnd"/>
+      <w:r>
+        <w:rPr>
+          <w:rFonts w:ascii="Times New Roman" w:hAnsi="Times New Roman" w:cs="Times New Roman"/>
+          <w:sz w:val="20"/>
+          <w:szCs w:val="20"/>
+        </w:rPr>
+        <w:t xml:space="preserve"> 4,856.</w:t>
       </w:r>
     </w:p>
     <w:p>
@@ -4577,6 +5502,95 @@
     </w:lvl>
   </w:abstractNum>
   <w:abstractNum w:abstractNumId="1" w15:restartNumberingAfterBreak="0">
+    <w:nsid w:val="1640542B"/>
+    <w:multiLevelType w:val="hybridMultilevel"/>
+    <w:tmpl w:val="31C01B52"/>
+    <w:lvl w:ilvl="0" w:tplc="FFFFFFFF">
+      <w:start w:val="1"/>
+      <w:numFmt w:val="decimal"/>
+      <w:lvlText w:val="%1)"/>
+      <w:lvlJc w:val="left"/>
+      <w:pPr>
+        <w:ind w:left="720" w:hanging="360"/>
+      </w:pPr>
+      <w:rPr>
+        <w:rFonts w:hint="default"/>
+      </w:rPr>
+    </w:lvl>
+    <w:lvl w:ilvl="1" w:tplc="FFFFFFFF" w:tentative="1">
+      <w:start w:val="1"/>
+      <w:numFmt w:val="lowerLetter"/>
+      <w:lvlText w:val="%2."/>
+      <w:lvlJc w:val="left"/>
+      <w:pPr>
+        <w:ind w:left="1440" w:hanging="360"/>
+      </w:pPr>
+    </w:lvl>
+    <w:lvl w:ilvl="2" w:tplc="FFFFFFFF" w:tentative="1">
+      <w:start w:val="1"/>
+      <w:numFmt w:val="lowerRoman"/>
+      <w:lvlText w:val="%3."/>
+      <w:lvlJc w:val="right"/>
+      <w:pPr>
+        <w:ind w:left="2160" w:hanging="180"/>
+      </w:pPr>
+    </w:lvl>
+    <w:lvl w:ilvl="3" w:tplc="FFFFFFFF" w:tentative="1">
+      <w:start w:val="1"/>
+      <w:numFmt w:val="decimal"/>
+      <w:lvlText w:val="%4."/>
+      <w:lvlJc w:val="left"/>
+      <w:pPr>
+        <w:ind w:left="2880" w:hanging="360"/>
+      </w:pPr>
+    </w:lvl>
+    <w:lvl w:ilvl="4" w:tplc="FFFFFFFF" w:tentative="1">
+      <w:start w:val="1"/>
+      <w:numFmt w:val="lowerLetter"/>
+      <w:lvlText w:val="%5."/>
+      <w:lvlJc w:val="left"/>
+      <w:pPr>
+        <w:ind w:left="3600" w:hanging="360"/>
+      </w:pPr>
+    </w:lvl>
+    <w:lvl w:ilvl="5" w:tplc="FFFFFFFF" w:tentative="1">
+      <w:start w:val="1"/>
+      <w:numFmt w:val="lowerRoman"/>
+      <w:lvlText w:val="%6."/>
+      <w:lvlJc w:val="right"/>
+      <w:pPr>
+        <w:ind w:left="4320" w:hanging="180"/>
+      </w:pPr>
+    </w:lvl>
+    <w:lvl w:ilvl="6" w:tplc="FFFFFFFF" w:tentative="1">
+      <w:start w:val="1"/>
+      <w:numFmt w:val="decimal"/>
+      <w:lvlText w:val="%7."/>
+      <w:lvlJc w:val="left"/>
+      <w:pPr>
+        <w:ind w:left="5040" w:hanging="360"/>
+      </w:pPr>
+    </w:lvl>
+    <w:lvl w:ilvl="7" w:tplc="FFFFFFFF" w:tentative="1">
+      <w:start w:val="1"/>
+      <w:numFmt w:val="lowerLetter"/>
+      <w:lvlText w:val="%8."/>
+      <w:lvlJc w:val="left"/>
+      <w:pPr>
+        <w:ind w:left="5760" w:hanging="360"/>
+      </w:pPr>
+    </w:lvl>
+    <w:lvl w:ilvl="8" w:tplc="FFFFFFFF" w:tentative="1">
+      <w:start w:val="1"/>
+      <w:numFmt w:val="lowerRoman"/>
+      <w:lvlText w:val="%9."/>
+      <w:lvlJc w:val="right"/>
+      <w:pPr>
+        <w:ind w:left="6480" w:hanging="180"/>
+      </w:pPr>
+    </w:lvl>
+  </w:abstractNum>
+  <w:abstractNum w:abstractNumId="2" w15:restartNumberingAfterBreak="0">
     <w:nsid w:val="1950533E"/>
     <w:multiLevelType w:val="hybridMultilevel"/>
     <w:tmpl w:val="50600D1A"/>
@@ -4689,7 +5703,7 @@
       </w:rPr>
     </w:lvl>
   </w:abstractNum>
-  <w:abstractNum w:abstractNumId="2" w15:restartNumberingAfterBreak="0">
+  <w:abstractNum w:abstractNumId="3" w15:restartNumberingAfterBreak="0">
     <w:nsid w:val="2BF76F02"/>
     <w:multiLevelType w:val="hybridMultilevel"/>
     <w:tmpl w:val="F822D456"/>
@@ -4802,7 +5816,7 @@
       </w:rPr>
     </w:lvl>
   </w:abstractNum>
-  <w:abstractNum w:abstractNumId="3" w15:restartNumberingAfterBreak="0">
+  <w:abstractNum w:abstractNumId="4" w15:restartNumberingAfterBreak="0">
     <w:nsid w:val="47166783"/>
     <w:multiLevelType w:val="hybridMultilevel"/>
     <w:tmpl w:val="785026F8"/>
@@ -4891,7 +5905,7 @@
       </w:pPr>
     </w:lvl>
   </w:abstractNum>
-  <w:abstractNum w:abstractNumId="4" w15:restartNumberingAfterBreak="0">
+  <w:abstractNum w:abstractNumId="5" w15:restartNumberingAfterBreak="0">
     <w:nsid w:val="49992502"/>
     <w:multiLevelType w:val="hybridMultilevel"/>
     <w:tmpl w:val="0AD85CCA"/>
@@ -5004,7 +6018,7 @@
       </w:rPr>
     </w:lvl>
   </w:abstractNum>
-  <w:abstractNum w:abstractNumId="5" w15:restartNumberingAfterBreak="0">
+  <w:abstractNum w:abstractNumId="6" w15:restartNumberingAfterBreak="0">
     <w:nsid w:val="4FE6706A"/>
     <w:multiLevelType w:val="hybridMultilevel"/>
     <w:tmpl w:val="8872145A"/>
@@ -5095,7 +6109,7 @@
       </w:pPr>
     </w:lvl>
   </w:abstractNum>
-  <w:abstractNum w:abstractNumId="6" w15:restartNumberingAfterBreak="0">
+  <w:abstractNum w:abstractNumId="7" w15:restartNumberingAfterBreak="0">
     <w:nsid w:val="53D83A02"/>
     <w:multiLevelType w:val="hybridMultilevel"/>
     <w:tmpl w:val="31C01B52"/>
@@ -5185,25 +6199,28 @@
     </w:lvl>
   </w:abstractNum>
   <w:num w:numId="1" w16cid:durableId="67924860">
+    <w:abstractNumId w:val="4"/>
+  </w:num>
+  <w:num w:numId="2" w16cid:durableId="859851522">
+    <w:abstractNumId w:val="5"/>
+  </w:num>
+  <w:num w:numId="3" w16cid:durableId="1283225622">
     <w:abstractNumId w:val="3"/>
   </w:num>
-  <w:num w:numId="2" w16cid:durableId="859851522">
-    <w:abstractNumId w:val="4"/>
-  </w:num>
-  <w:num w:numId="3" w16cid:durableId="1283225622">
+  <w:num w:numId="4" w16cid:durableId="163860081">
     <w:abstractNumId w:val="2"/>
   </w:num>
-  <w:num w:numId="4" w16cid:durableId="163860081">
-    <w:abstractNumId w:val="1"/>
-  </w:num>
   <w:num w:numId="5" w16cid:durableId="1305349719">
-    <w:abstractNumId w:val="5"/>
+    <w:abstractNumId w:val="6"/>
   </w:num>
   <w:num w:numId="6" w16cid:durableId="1985620238">
     <w:abstractNumId w:val="0"/>
   </w:num>
   <w:num w:numId="7" w16cid:durableId="15473102">
-    <w:abstractNumId w:val="6"/>
+    <w:abstractNumId w:val="7"/>
+  </w:num>
+  <w:num w:numId="8" w16cid:durableId="1035151918">
+    <w:abstractNumId w:val="1"/>
   </w:num>
 </w:numbering>
 </file>

</xml_diff>

<commit_message>
Setting up and testing OBS Studio (Open Broadcaster Software) to record the demo.
</commit_message>
<xml_diff>
--- a/Daily_Work_Summary.docx
+++ b/Daily_Work_Summary.docx
@@ -225,25 +225,7 @@
           <w:sz w:val="20"/>
           <w:szCs w:val="20"/>
         </w:rPr>
-        <w:t xml:space="preserve">. </w:t>
-      </w:r>
-      <w:proofErr w:type="spellStart"/>
-      <w:r>
-        <w:rPr>
-          <w:rFonts w:ascii="Times New Roman" w:hAnsi="Times New Roman" w:cs="Times New Roman"/>
-          <w:sz w:val="20"/>
-          <w:szCs w:val="20"/>
-        </w:rPr>
-        <w:t>Packt</w:t>
-      </w:r>
-      <w:proofErr w:type="spellEnd"/>
-      <w:r>
-        <w:rPr>
-          <w:rFonts w:ascii="Times New Roman" w:hAnsi="Times New Roman" w:cs="Times New Roman"/>
-          <w:sz w:val="20"/>
-          <w:szCs w:val="20"/>
-        </w:rPr>
-        <w:t>.</w:t>
+        <w:t>. Packt.</w:t>
       </w:r>
     </w:p>
     <w:p>
@@ -273,25 +255,7 @@
           <w:sz w:val="20"/>
           <w:szCs w:val="20"/>
         </w:rPr>
-        <w:t xml:space="preserve"> by Sandy Ryza, Uri Laserson, Sean </w:t>
-      </w:r>
-      <w:proofErr w:type="gramStart"/>
-      <w:r>
-        <w:rPr>
-          <w:rFonts w:ascii="Times New Roman" w:hAnsi="Times New Roman" w:cs="Times New Roman"/>
-          <w:sz w:val="20"/>
-          <w:szCs w:val="20"/>
-        </w:rPr>
-        <w:t>Owen</w:t>
-      </w:r>
-      <w:proofErr w:type="gramEnd"/>
-      <w:r>
-        <w:rPr>
-          <w:rFonts w:ascii="Times New Roman" w:hAnsi="Times New Roman" w:cs="Times New Roman"/>
-          <w:sz w:val="20"/>
-          <w:szCs w:val="20"/>
-        </w:rPr>
-        <w:t xml:space="preserve"> and Josh Wills. O’Reilly.</w:t>
+        <w:t xml:space="preserve"> by Sandy Ryza, Uri Laserson, Sean Owen and Josh Wills. O’Reilly.</w:t>
       </w:r>
     </w:p>
     <w:p>
@@ -343,61 +307,7 @@
           <w:sz w:val="20"/>
           <w:szCs w:val="20"/>
         </w:rPr>
-        <w:t xml:space="preserve">Large Scale Machine Learning with Spark by </w:t>
-      </w:r>
-      <w:proofErr w:type="spellStart"/>
-      <w:r>
-        <w:rPr>
-          <w:rFonts w:ascii="Times New Roman" w:hAnsi="Times New Roman" w:cs="Times New Roman"/>
-          <w:sz w:val="20"/>
-          <w:szCs w:val="20"/>
-        </w:rPr>
-        <w:t>Rezaul</w:t>
-      </w:r>
-      <w:proofErr w:type="spellEnd"/>
-      <w:r>
-        <w:rPr>
-          <w:rFonts w:ascii="Times New Roman" w:hAnsi="Times New Roman" w:cs="Times New Roman"/>
-          <w:sz w:val="20"/>
-          <w:szCs w:val="20"/>
-        </w:rPr>
-        <w:t xml:space="preserve"> Karim and </w:t>
-      </w:r>
-      <w:proofErr w:type="spellStart"/>
-      <w:r>
-        <w:rPr>
-          <w:rFonts w:ascii="Times New Roman" w:hAnsi="Times New Roman" w:cs="Times New Roman"/>
-          <w:sz w:val="20"/>
-          <w:szCs w:val="20"/>
-        </w:rPr>
-        <w:t>Mahedi</w:t>
-      </w:r>
-      <w:proofErr w:type="spellEnd"/>
-      <w:r>
-        <w:rPr>
-          <w:rFonts w:ascii="Times New Roman" w:hAnsi="Times New Roman" w:cs="Times New Roman"/>
-          <w:sz w:val="20"/>
-          <w:szCs w:val="20"/>
-        </w:rPr>
-        <w:t xml:space="preserve"> Kaysar. </w:t>
-      </w:r>
-      <w:proofErr w:type="spellStart"/>
-      <w:r>
-        <w:rPr>
-          <w:rFonts w:ascii="Times New Roman" w:hAnsi="Times New Roman" w:cs="Times New Roman"/>
-          <w:sz w:val="20"/>
-          <w:szCs w:val="20"/>
-        </w:rPr>
-        <w:t>Packt</w:t>
-      </w:r>
-      <w:proofErr w:type="spellEnd"/>
-      <w:r>
-        <w:rPr>
-          <w:rFonts w:ascii="Times New Roman" w:hAnsi="Times New Roman" w:cs="Times New Roman"/>
-          <w:sz w:val="20"/>
-          <w:szCs w:val="20"/>
-        </w:rPr>
-        <w:t>.</w:t>
+        <w:t>Large Scale Machine Learning with Spark by Rezaul Karim and Mahedi Kaysar. Packt.</w:t>
       </w:r>
     </w:p>
     <w:p>
@@ -419,25 +329,7 @@
           <w:sz w:val="20"/>
           <w:szCs w:val="20"/>
         </w:rPr>
-        <w:t xml:space="preserve">Learning Spark by Holden Karau, Andy Konwinski, Patrick </w:t>
-      </w:r>
-      <w:proofErr w:type="gramStart"/>
-      <w:r>
-        <w:rPr>
-          <w:rFonts w:ascii="Times New Roman" w:hAnsi="Times New Roman" w:cs="Times New Roman"/>
-          <w:sz w:val="20"/>
-          <w:szCs w:val="20"/>
-        </w:rPr>
-        <w:t>Wendell</w:t>
-      </w:r>
-      <w:proofErr w:type="gramEnd"/>
-      <w:r>
-        <w:rPr>
-          <w:rFonts w:ascii="Times New Roman" w:hAnsi="Times New Roman" w:cs="Times New Roman"/>
-          <w:sz w:val="20"/>
-          <w:szCs w:val="20"/>
-        </w:rPr>
-        <w:t xml:space="preserve"> and Matei Zaharia.</w:t>
+        <w:t>Learning Spark by Holden Karau, Andy Konwinski, Patrick Wendell and Matei Zaharia.</w:t>
       </w:r>
       <w:r>
         <w:rPr>
@@ -467,43 +359,15 @@
           <w:sz w:val="20"/>
           <w:szCs w:val="20"/>
         </w:rPr>
-        <w:t xml:space="preserve">Mastering Machine Learning with Python in Six Steps, by Manohar </w:t>
-      </w:r>
-      <w:proofErr w:type="spellStart"/>
-      <w:r>
-        <w:rPr>
-          <w:rFonts w:ascii="Times New Roman" w:hAnsi="Times New Roman" w:cs="Times New Roman"/>
-          <w:sz w:val="20"/>
-          <w:szCs w:val="20"/>
-        </w:rPr>
-        <w:t>Swamynathan</w:t>
-      </w:r>
-      <w:proofErr w:type="spellEnd"/>
-      <w:r>
-        <w:rPr>
-          <w:rFonts w:ascii="Times New Roman" w:hAnsi="Times New Roman" w:cs="Times New Roman"/>
-          <w:sz w:val="20"/>
-          <w:szCs w:val="20"/>
-        </w:rPr>
-        <w:t xml:space="preserve">. </w:t>
-      </w:r>
-      <w:proofErr w:type="spellStart"/>
-      <w:r>
-        <w:rPr>
-          <w:rFonts w:ascii="Times New Roman" w:hAnsi="Times New Roman" w:cs="Times New Roman"/>
-          <w:sz w:val="20"/>
-          <w:szCs w:val="20"/>
-        </w:rPr>
-        <w:t>Apress</w:t>
-      </w:r>
-      <w:proofErr w:type="spellEnd"/>
-      <w:r>
-        <w:rPr>
-          <w:rFonts w:ascii="Times New Roman" w:hAnsi="Times New Roman" w:cs="Times New Roman"/>
-          <w:sz w:val="20"/>
-          <w:szCs w:val="20"/>
-        </w:rPr>
-        <w:t>.</w:t>
+        <w:t>Mastering Machine Learning with Python in Six Steps, by Manohar Swamynathan</w:t>
+      </w:r>
+      <w:r>
+        <w:rPr>
+          <w:rFonts w:ascii="Times New Roman" w:hAnsi="Times New Roman" w:cs="Times New Roman"/>
+          <w:sz w:val="20"/>
+          <w:szCs w:val="20"/>
+        </w:rPr>
+        <w:t>. Apress.</w:t>
       </w:r>
     </w:p>
     <w:p>
@@ -711,86 +575,32 @@
           <w:sz w:val="20"/>
           <w:szCs w:val="20"/>
         </w:rPr>
-        <w:t xml:space="preserve">o push records into Apache Spark and link a </w:t>
-      </w:r>
-      <w:proofErr w:type="spellStart"/>
-      <w:r>
-        <w:rPr>
-          <w:rFonts w:ascii="Times New Roman" w:hAnsi="Times New Roman" w:cs="Times New Roman"/>
-          <w:sz w:val="20"/>
-          <w:szCs w:val="20"/>
-        </w:rPr>
-        <w:t>Jupyter</w:t>
-      </w:r>
-      <w:proofErr w:type="spellEnd"/>
-      <w:r>
-        <w:rPr>
-          <w:rFonts w:ascii="Times New Roman" w:hAnsi="Times New Roman" w:cs="Times New Roman"/>
-          <w:sz w:val="20"/>
-          <w:szCs w:val="20"/>
-        </w:rPr>
-        <w:t xml:space="preserve"> Notebook to it, stablish the connection and </w:t>
-      </w:r>
-      <w:r>
-        <w:rPr>
-          <w:rFonts w:ascii="Times New Roman" w:hAnsi="Times New Roman" w:cs="Times New Roman"/>
-          <w:sz w:val="20"/>
-          <w:szCs w:val="20"/>
-        </w:rPr>
-        <w:t xml:space="preserve">pull records into a pandas </w:t>
-      </w:r>
-      <w:proofErr w:type="spellStart"/>
-      <w:r>
-        <w:rPr>
-          <w:rFonts w:ascii="Times New Roman" w:hAnsi="Times New Roman" w:cs="Times New Roman"/>
-          <w:sz w:val="20"/>
-          <w:szCs w:val="20"/>
-        </w:rPr>
-        <w:t>dataframe</w:t>
-      </w:r>
-      <w:proofErr w:type="spellEnd"/>
-      <w:r>
-        <w:rPr>
-          <w:rFonts w:ascii="Times New Roman" w:hAnsi="Times New Roman" w:cs="Times New Roman"/>
-          <w:sz w:val="20"/>
-          <w:szCs w:val="20"/>
-        </w:rPr>
-        <w:t>.</w:t>
-      </w:r>
-    </w:p>
-    <w:p>
-      <w:pPr>
-        <w:rPr>
-          <w:rFonts w:ascii="Times New Roman" w:hAnsi="Times New Roman" w:cs="Times New Roman"/>
-          <w:sz w:val="20"/>
-          <w:szCs w:val="20"/>
-        </w:rPr>
-      </w:pPr>
-      <w:r>
-        <w:rPr>
-          <w:rFonts w:ascii="Times New Roman" w:hAnsi="Times New Roman" w:cs="Times New Roman"/>
-          <w:sz w:val="20"/>
-          <w:szCs w:val="20"/>
-        </w:rPr>
-        <w:t xml:space="preserve">Videos to connect </w:t>
-      </w:r>
-      <w:proofErr w:type="spellStart"/>
-      <w:r>
-        <w:rPr>
-          <w:rFonts w:ascii="Times New Roman" w:hAnsi="Times New Roman" w:cs="Times New Roman"/>
-          <w:sz w:val="20"/>
-          <w:szCs w:val="20"/>
-        </w:rPr>
-        <w:t>Jupyter</w:t>
-      </w:r>
-      <w:proofErr w:type="spellEnd"/>
-      <w:r>
-        <w:rPr>
-          <w:rFonts w:ascii="Times New Roman" w:hAnsi="Times New Roman" w:cs="Times New Roman"/>
-          <w:sz w:val="20"/>
-          <w:szCs w:val="20"/>
-        </w:rPr>
-        <w:t xml:space="preserve"> Notebooks to Apache:</w:t>
+        <w:t xml:space="preserve">o push records into Apache Spark and link a Jupyter Notebook to it, stablish the connection and </w:t>
+      </w:r>
+      <w:r>
+        <w:rPr>
+          <w:rFonts w:ascii="Times New Roman" w:hAnsi="Times New Roman" w:cs="Times New Roman"/>
+          <w:sz w:val="20"/>
+          <w:szCs w:val="20"/>
+        </w:rPr>
+        <w:t>pull records into a pandas dataframe.</w:t>
+      </w:r>
+    </w:p>
+    <w:p>
+      <w:pPr>
+        <w:rPr>
+          <w:rFonts w:ascii="Times New Roman" w:hAnsi="Times New Roman" w:cs="Times New Roman"/>
+          <w:sz w:val="20"/>
+          <w:szCs w:val="20"/>
+        </w:rPr>
+      </w:pPr>
+      <w:r>
+        <w:rPr>
+          <w:rFonts w:ascii="Times New Roman" w:hAnsi="Times New Roman" w:cs="Times New Roman"/>
+          <w:sz w:val="20"/>
+          <w:szCs w:val="20"/>
+        </w:rPr>
+        <w:t>Videos to connect Jupyter Notebooks to Apache:</w:t>
       </w:r>
     </w:p>
     <w:p>
@@ -926,25 +736,7 @@
           <w:sz w:val="20"/>
           <w:szCs w:val="20"/>
         </w:rPr>
-        <w:t xml:space="preserve">Apache Spark and connect it </w:t>
-      </w:r>
-      <w:proofErr w:type="spellStart"/>
-      <w:r>
-        <w:rPr>
-          <w:rFonts w:ascii="Times New Roman" w:hAnsi="Times New Roman" w:cs="Times New Roman"/>
-          <w:sz w:val="20"/>
-          <w:szCs w:val="20"/>
-        </w:rPr>
-        <w:t>Jupyter</w:t>
-      </w:r>
-      <w:proofErr w:type="spellEnd"/>
-      <w:r>
-        <w:rPr>
-          <w:rFonts w:ascii="Times New Roman" w:hAnsi="Times New Roman" w:cs="Times New Roman"/>
-          <w:sz w:val="20"/>
-          <w:szCs w:val="20"/>
-        </w:rPr>
-        <w:t xml:space="preserve"> Notebook.</w:t>
+        <w:t>Apache Spark and connect it Jupyter Notebook.</w:t>
       </w:r>
     </w:p>
     <w:p>
@@ -983,25 +775,7 @@
           <w:sz w:val="20"/>
           <w:szCs w:val="20"/>
         </w:rPr>
-        <w:t xml:space="preserve">Tom White, 2012, Hadoop </w:t>
-      </w:r>
-      <w:proofErr w:type="gramStart"/>
-      <w:r>
-        <w:rPr>
-          <w:rFonts w:ascii="Times New Roman" w:hAnsi="Times New Roman" w:cs="Times New Roman"/>
-          <w:sz w:val="20"/>
-          <w:szCs w:val="20"/>
-        </w:rPr>
-        <w:t>The</w:t>
-      </w:r>
-      <w:proofErr w:type="gramEnd"/>
-      <w:r>
-        <w:rPr>
-          <w:rFonts w:ascii="Times New Roman" w:hAnsi="Times New Roman" w:cs="Times New Roman"/>
-          <w:sz w:val="20"/>
-          <w:szCs w:val="20"/>
-        </w:rPr>
-        <w:t xml:space="preserve"> Definitive Guide, O’Reilly Publishing</w:t>
+        <w:t>Tom White, 2012, Hadoop The Definitive Guide, O’Reilly Publishing</w:t>
       </w:r>
     </w:p>
     <w:p>
@@ -1039,41 +813,13 @@
           <w:szCs w:val="20"/>
         </w:rPr>
       </w:pPr>
-      <w:proofErr w:type="spellStart"/>
-      <w:r>
-        <w:rPr>
-          <w:rFonts w:ascii="Times New Roman" w:hAnsi="Times New Roman" w:cs="Times New Roman"/>
-          <w:sz w:val="20"/>
-          <w:szCs w:val="20"/>
-        </w:rPr>
-        <w:t>Lublinsky</w:t>
-      </w:r>
-      <w:proofErr w:type="spellEnd"/>
-      <w:r>
-        <w:rPr>
-          <w:rFonts w:ascii="Times New Roman" w:hAnsi="Times New Roman" w:cs="Times New Roman"/>
-          <w:sz w:val="20"/>
-          <w:szCs w:val="20"/>
-        </w:rPr>
-        <w:t xml:space="preserve"> B., Smith K. T. and Yakubovich A 2013, Professional Hadoop Solutions, </w:t>
-      </w:r>
-      <w:proofErr w:type="spellStart"/>
-      <w:r>
-        <w:rPr>
-          <w:rFonts w:ascii="Times New Roman" w:hAnsi="Times New Roman" w:cs="Times New Roman"/>
-          <w:sz w:val="20"/>
-          <w:szCs w:val="20"/>
-        </w:rPr>
-        <w:t>Wrox</w:t>
-      </w:r>
-      <w:proofErr w:type="spellEnd"/>
-      <w:r>
-        <w:rPr>
-          <w:rFonts w:ascii="Times New Roman" w:hAnsi="Times New Roman" w:cs="Times New Roman"/>
-          <w:sz w:val="20"/>
-          <w:szCs w:val="20"/>
-        </w:rPr>
-        <w:t xml:space="preserve"> [ISBN: 13:978-11186]</w:t>
+      <w:r>
+        <w:rPr>
+          <w:rFonts w:ascii="Times New Roman" w:hAnsi="Times New Roman" w:cs="Times New Roman"/>
+          <w:sz w:val="20"/>
+          <w:szCs w:val="20"/>
+        </w:rPr>
+        <w:t>Lublinsky B., Smith K. T. and Yakubovich A 2013, Professional Hadoop Solutions, Wrox [ISBN: 13:978-11186]</w:t>
       </w:r>
     </w:p>
     <w:p>
@@ -1266,18 +1012,8 @@
           <w:sz w:val="20"/>
           <w:szCs w:val="20"/>
         </w:rPr>
-        <w:t xml:space="preserve">Connecting </w:t>
-      </w:r>
-      <w:proofErr w:type="spellStart"/>
-      <w:r>
-        <w:rPr>
-          <w:rFonts w:ascii="Times New Roman" w:hAnsi="Times New Roman" w:cs="Times New Roman"/>
-          <w:sz w:val="20"/>
-          <w:szCs w:val="20"/>
-        </w:rPr>
-        <w:t>Jupyter</w:t>
-      </w:r>
-      <w:proofErr w:type="spellEnd"/>
+        <w:t>Connecting Jupyter</w:t>
+      </w:r>
       <w:r>
         <w:rPr>
           <w:rFonts w:ascii="Times New Roman" w:hAnsi="Times New Roman" w:cs="Times New Roman"/>
@@ -1300,7 +1036,6 @@
           <w:szCs w:val="20"/>
         </w:rPr>
       </w:pPr>
-      <w:proofErr w:type="spellStart"/>
       <w:r>
         <w:rPr>
           <w:rFonts w:ascii="Times New Roman" w:hAnsi="Times New Roman" w:cs="Times New Roman"/>
@@ -1309,7 +1044,6 @@
         </w:rPr>
         <w:t>Spark_App_Using_PySpark.ipynb</w:t>
       </w:r>
-      <w:proofErr w:type="spellEnd"/>
       <w:r>
         <w:rPr>
           <w:rFonts w:ascii="Times New Roman" w:hAnsi="Times New Roman" w:cs="Times New Roman"/>
@@ -1342,23 +1076,13 @@
         </w:rPr>
         <w:t xml:space="preserve">all records in </w:t>
       </w:r>
-      <w:proofErr w:type="spellStart"/>
-      <w:r>
-        <w:rPr>
-          <w:rFonts w:ascii="Times New Roman" w:hAnsi="Times New Roman" w:cs="Times New Roman"/>
-          <w:sz w:val="20"/>
-          <w:szCs w:val="20"/>
-        </w:rPr>
-        <w:t>parket</w:t>
-      </w:r>
-      <w:proofErr w:type="spellEnd"/>
-      <w:r>
-        <w:rPr>
-          <w:rFonts w:ascii="Times New Roman" w:hAnsi="Times New Roman" w:cs="Times New Roman"/>
-          <w:sz w:val="20"/>
-          <w:szCs w:val="20"/>
-        </w:rPr>
-        <w:t xml:space="preserve"> format, note that size decreases.</w:t>
+      <w:r>
+        <w:rPr>
+          <w:rFonts w:ascii="Times New Roman" w:hAnsi="Times New Roman" w:cs="Times New Roman"/>
+          <w:sz w:val="20"/>
+          <w:szCs w:val="20"/>
+        </w:rPr>
+        <w:t>parket format, note that size decreases.</w:t>
       </w:r>
     </w:p>
     <w:p>
@@ -1374,7 +1098,6 @@
           <w:szCs w:val="20"/>
         </w:rPr>
       </w:pPr>
-      <w:proofErr w:type="spellStart"/>
       <w:r>
         <w:rPr>
           <w:rFonts w:ascii="Times New Roman" w:hAnsi="Times New Roman" w:cs="Times New Roman"/>
@@ -1391,7 +1114,6 @@
         </w:rPr>
         <w:t>.ipynb</w:t>
       </w:r>
-      <w:proofErr w:type="spellEnd"/>
       <w:r>
         <w:rPr>
           <w:rFonts w:ascii="Times New Roman" w:hAnsi="Times New Roman" w:cs="Times New Roman"/>
@@ -1406,25 +1128,7 @@
           <w:sz w:val="20"/>
           <w:szCs w:val="20"/>
         </w:rPr>
-        <w:t xml:space="preserve">we can interact with spark using </w:t>
-      </w:r>
-      <w:proofErr w:type="spellStart"/>
-      <w:r>
-        <w:rPr>
-          <w:rFonts w:ascii="Times New Roman" w:hAnsi="Times New Roman" w:cs="Times New Roman"/>
-          <w:sz w:val="20"/>
-          <w:szCs w:val="20"/>
-        </w:rPr>
-        <w:t>pyspark</w:t>
-      </w:r>
-      <w:proofErr w:type="spellEnd"/>
-      <w:r>
-        <w:rPr>
-          <w:rFonts w:ascii="Times New Roman" w:hAnsi="Times New Roman" w:cs="Times New Roman"/>
-          <w:sz w:val="20"/>
-          <w:szCs w:val="20"/>
-        </w:rPr>
-        <w:t>.</w:t>
+        <w:t>we can interact with spark using pyspark.</w:t>
       </w:r>
     </w:p>
     <w:p>
@@ -1482,97 +1186,7 @@
           <w:sz w:val="20"/>
           <w:szCs w:val="20"/>
         </w:rPr>
-        <w:t xml:space="preserve">When converting a Spark </w:t>
-      </w:r>
-      <w:proofErr w:type="spellStart"/>
-      <w:r>
-        <w:rPr>
-          <w:rFonts w:ascii="Times New Roman" w:hAnsi="Times New Roman" w:cs="Times New Roman"/>
-          <w:sz w:val="20"/>
-          <w:szCs w:val="20"/>
-        </w:rPr>
-        <w:t>DataFrame</w:t>
-      </w:r>
-      <w:proofErr w:type="spellEnd"/>
-      <w:r>
-        <w:rPr>
-          <w:rFonts w:ascii="Times New Roman" w:hAnsi="Times New Roman" w:cs="Times New Roman"/>
-          <w:sz w:val="20"/>
-          <w:szCs w:val="20"/>
-        </w:rPr>
-        <w:t xml:space="preserve"> to a Pandas </w:t>
-      </w:r>
-      <w:proofErr w:type="spellStart"/>
-      <w:r>
-        <w:rPr>
-          <w:rFonts w:ascii="Times New Roman" w:hAnsi="Times New Roman" w:cs="Times New Roman"/>
-          <w:sz w:val="20"/>
-          <w:szCs w:val="20"/>
-        </w:rPr>
-        <w:t>DataFrame</w:t>
-      </w:r>
-      <w:proofErr w:type="spellEnd"/>
-      <w:r>
-        <w:rPr>
-          <w:rFonts w:ascii="Times New Roman" w:hAnsi="Times New Roman" w:cs="Times New Roman"/>
-          <w:sz w:val="20"/>
-          <w:szCs w:val="20"/>
-        </w:rPr>
-        <w:t xml:space="preserve">, it was not possible due to memory constraints. This is an interesting topic to discuss in the paper because many data scientists, when trying to develop machine learning models, will need to parse large Spark </w:t>
-      </w:r>
-      <w:proofErr w:type="spellStart"/>
-      <w:r>
-        <w:rPr>
-          <w:rFonts w:ascii="Times New Roman" w:hAnsi="Times New Roman" w:cs="Times New Roman"/>
-          <w:sz w:val="20"/>
-          <w:szCs w:val="20"/>
-        </w:rPr>
-        <w:t>DataFrames</w:t>
-      </w:r>
-      <w:proofErr w:type="spellEnd"/>
-      <w:r>
-        <w:rPr>
-          <w:rFonts w:ascii="Times New Roman" w:hAnsi="Times New Roman" w:cs="Times New Roman"/>
-          <w:sz w:val="20"/>
-          <w:szCs w:val="20"/>
-        </w:rPr>
-        <w:t xml:space="preserve"> into a Pandas </w:t>
-      </w:r>
-      <w:proofErr w:type="spellStart"/>
-      <w:r>
-        <w:rPr>
-          <w:rFonts w:ascii="Times New Roman" w:hAnsi="Times New Roman" w:cs="Times New Roman"/>
-          <w:sz w:val="20"/>
-          <w:szCs w:val="20"/>
-        </w:rPr>
-        <w:t>DataFrame</w:t>
-      </w:r>
-      <w:proofErr w:type="spellEnd"/>
-      <w:r>
-        <w:rPr>
-          <w:rFonts w:ascii="Times New Roman" w:hAnsi="Times New Roman" w:cs="Times New Roman"/>
-          <w:sz w:val="20"/>
-          <w:szCs w:val="20"/>
-        </w:rPr>
-        <w:t xml:space="preserve"> </w:t>
-      </w:r>
-      <w:proofErr w:type="gramStart"/>
-      <w:r>
-        <w:rPr>
-          <w:rFonts w:ascii="Times New Roman" w:hAnsi="Times New Roman" w:cs="Times New Roman"/>
-          <w:sz w:val="20"/>
-          <w:szCs w:val="20"/>
-        </w:rPr>
-        <w:t>in order to</w:t>
-      </w:r>
-      <w:proofErr w:type="gramEnd"/>
-      <w:r>
-        <w:rPr>
-          <w:rFonts w:ascii="Times New Roman" w:hAnsi="Times New Roman" w:cs="Times New Roman"/>
-          <w:sz w:val="20"/>
-          <w:szCs w:val="20"/>
-        </w:rPr>
-        <w:t xml:space="preserve"> perform machine learning or deep learning techniques. A nice takeaway for today.</w:t>
+        <w:t>When converting a Spark DataFrame to a Pandas DataFrame, it was not possible due to memory constraints. This is an interesting topic to discuss in the paper because many data scientists, when trying to develop machine learning models, will need to parse large Spark DataFrames into a Pandas DataFrame in order to perform machine learning or deep learning techniques. A nice takeaway for today.</w:t>
       </w:r>
     </w:p>
     <w:p>
@@ -1630,25 +1244,7 @@
           <w:sz w:val="20"/>
           <w:szCs w:val="20"/>
         </w:rPr>
-        <w:t xml:space="preserve">Creating a Spark database from a large 3.61GB JSON file for </w:t>
-      </w:r>
-      <w:proofErr w:type="spellStart"/>
-      <w:r>
-        <w:rPr>
-          <w:rFonts w:ascii="Times New Roman" w:hAnsi="Times New Roman" w:cs="Times New Roman"/>
-          <w:sz w:val="20"/>
-          <w:szCs w:val="20"/>
-        </w:rPr>
-        <w:t>modeling</w:t>
-      </w:r>
-      <w:proofErr w:type="spellEnd"/>
-      <w:r>
-        <w:rPr>
-          <w:rFonts w:ascii="Times New Roman" w:hAnsi="Times New Roman" w:cs="Times New Roman"/>
-          <w:sz w:val="20"/>
-          <w:szCs w:val="20"/>
-        </w:rPr>
-        <w:t xml:space="preserve"> purposes is impractical due to its size. We need to adapt our dataset for modelling, </w:t>
+        <w:t xml:space="preserve">Creating a Spark database from a large 3.61GB JSON file for modeling purposes is impractical due to its size. We need to adapt our dataset for modelling, </w:t>
       </w:r>
       <w:r>
         <w:rPr>
@@ -1664,25 +1260,7 @@
           <w:sz w:val="20"/>
           <w:szCs w:val="20"/>
         </w:rPr>
-        <w:t xml:space="preserve"> </w:t>
-      </w:r>
-      <w:proofErr w:type="spellStart"/>
-      <w:r>
-        <w:rPr>
-          <w:rFonts w:ascii="Times New Roman" w:hAnsi="Times New Roman" w:cs="Times New Roman"/>
-          <w:sz w:val="20"/>
-          <w:szCs w:val="20"/>
-        </w:rPr>
-        <w:t>Jupyter</w:t>
-      </w:r>
-      <w:proofErr w:type="spellEnd"/>
-      <w:r>
-        <w:rPr>
-          <w:rFonts w:ascii="Times New Roman" w:hAnsi="Times New Roman" w:cs="Times New Roman"/>
-          <w:sz w:val="20"/>
-          <w:szCs w:val="20"/>
-        </w:rPr>
-        <w:t xml:space="preserve"> Notebooks</w:t>
+        <w:t xml:space="preserve"> Jupyter Notebooks</w:t>
       </w:r>
       <w:r>
         <w:rPr>
@@ -1728,18 +1306,8 @@
           <w:sz w:val="20"/>
           <w:szCs w:val="20"/>
         </w:rPr>
-        <w:t>Creating_Spark_DB_Loading_3.61GB_</w:t>
-      </w:r>
-      <w:proofErr w:type="gramStart"/>
-      <w:r>
-        <w:rPr>
-          <w:rFonts w:ascii="Times New Roman" w:hAnsi="Times New Roman" w:cs="Times New Roman"/>
-          <w:sz w:val="20"/>
-          <w:szCs w:val="20"/>
-        </w:rPr>
-        <w:t>json.ipynb</w:t>
-      </w:r>
-      <w:proofErr w:type="gramEnd"/>
+        <w:t>Creating_Spark_DB_Loading_3.61GB_json.ipynb</w:t>
+      </w:r>
     </w:p>
     <w:p>
       <w:pPr>
@@ -1754,26 +1322,14 @@
           <w:szCs w:val="20"/>
         </w:rPr>
       </w:pPr>
-      <w:proofErr w:type="spellStart"/>
-      <w:r>
-        <w:rPr>
-          <w:rFonts w:ascii="Times New Roman" w:hAnsi="Times New Roman" w:cs="Times New Roman"/>
-          <w:sz w:val="20"/>
-          <w:szCs w:val="20"/>
-        </w:rPr>
-        <w:t>Spark_DB_Parket_pd_</w:t>
-      </w:r>
-      <w:proofErr w:type="gramStart"/>
-      <w:r>
-        <w:rPr>
-          <w:rFonts w:ascii="Times New Roman" w:hAnsi="Times New Roman" w:cs="Times New Roman"/>
-          <w:sz w:val="20"/>
-          <w:szCs w:val="20"/>
-        </w:rPr>
-        <w:t>df.ipynb</w:t>
-      </w:r>
-      <w:proofErr w:type="spellEnd"/>
-      <w:proofErr w:type="gramEnd"/>
+      <w:r>
+        <w:rPr>
+          <w:rFonts w:ascii="Times New Roman" w:hAnsi="Times New Roman" w:cs="Times New Roman"/>
+          <w:sz w:val="20"/>
+          <w:szCs w:val="20"/>
+        </w:rPr>
+        <w:t>Spark_DB_Parket_pd_df.ipynb</w:t>
+      </w:r>
     </w:p>
     <w:p>
       <w:pPr>
@@ -1905,73 +1461,7 @@
           <w:lang w:eastAsia="en-IE"/>
           <w14:ligatures w14:val="none"/>
         </w:rPr>
-        <w:t xml:space="preserve">: </w:t>
-      </w:r>
-      <w:proofErr w:type="spellStart"/>
-      <w:proofErr w:type="gramStart"/>
-      <w:r>
-        <w:rPr>
-          <w:rFonts w:ascii="Courier New" w:eastAsia="Times New Roman" w:hAnsi="Courier New" w:cs="Courier New"/>
-          <w:color w:val="000000"/>
-          <w:kern w:val="0"/>
-          <w:sz w:val="21"/>
-          <w:szCs w:val="21"/>
-          <w:lang w:eastAsia="en-IE"/>
-          <w14:ligatures w14:val="none"/>
-        </w:rPr>
-        <w:t>org.apache</w:t>
-      </w:r>
-      <w:proofErr w:type="gramEnd"/>
-      <w:r>
-        <w:rPr>
-          <w:rFonts w:ascii="Courier New" w:eastAsia="Times New Roman" w:hAnsi="Courier New" w:cs="Courier New"/>
-          <w:color w:val="000000"/>
-          <w:kern w:val="0"/>
-          <w:sz w:val="21"/>
-          <w:szCs w:val="21"/>
-          <w:lang w:eastAsia="en-IE"/>
-          <w14:ligatures w14:val="none"/>
-        </w:rPr>
-        <w:t>.spark.SparkException</w:t>
-      </w:r>
-      <w:proofErr w:type="spellEnd"/>
-      <w:r>
-        <w:rPr>
-          <w:rFonts w:ascii="Courier New" w:eastAsia="Times New Roman" w:hAnsi="Courier New" w:cs="Courier New"/>
-          <w:color w:val="000000"/>
-          <w:kern w:val="0"/>
-          <w:sz w:val="21"/>
-          <w:szCs w:val="21"/>
-          <w:lang w:eastAsia="en-IE"/>
-          <w14:ligatures w14:val="none"/>
-        </w:rPr>
-        <w:t xml:space="preserve">: Job aborted due to stage failure: Total size of serialized results of 11 tasks (1145.7 MiB) is bigger than </w:t>
-      </w:r>
-      <w:proofErr w:type="spellStart"/>
-      <w:r>
-        <w:rPr>
-          <w:rFonts w:ascii="Courier New" w:eastAsia="Times New Roman" w:hAnsi="Courier New" w:cs="Courier New"/>
-          <w:color w:val="000000"/>
-          <w:kern w:val="0"/>
-          <w:sz w:val="21"/>
-          <w:szCs w:val="21"/>
-          <w:lang w:eastAsia="en-IE"/>
-          <w14:ligatures w14:val="none"/>
-        </w:rPr>
-        <w:t>spark.driver.maxResultSize</w:t>
-      </w:r>
-      <w:proofErr w:type="spellEnd"/>
-      <w:r>
-        <w:rPr>
-          <w:rFonts w:ascii="Courier New" w:eastAsia="Times New Roman" w:hAnsi="Courier New" w:cs="Courier New"/>
-          <w:color w:val="000000"/>
-          <w:kern w:val="0"/>
-          <w:sz w:val="21"/>
-          <w:szCs w:val="21"/>
-          <w:lang w:eastAsia="en-IE"/>
-          <w14:ligatures w14:val="none"/>
-        </w:rPr>
-        <w:t xml:space="preserve"> (1024.0 MiB)</w:t>
+        <w:t>: org.apache.spark.SparkException: Job aborted due to stage failure: Total size of serialized results of 11 tasks (1145.7 MiB) is bigger than spark.driver.maxResultSize (1024.0 MiB)</w:t>
       </w:r>
     </w:p>
     <w:p>
@@ -2075,23 +1565,13 @@
           <w:szCs w:val="20"/>
         </w:rPr>
       </w:pPr>
-      <w:proofErr w:type="spellStart"/>
-      <w:r>
-        <w:rPr>
-          <w:rFonts w:ascii="Times New Roman" w:hAnsi="Times New Roman" w:cs="Times New Roman"/>
-          <w:sz w:val="20"/>
-          <w:szCs w:val="20"/>
-        </w:rPr>
-        <w:t>Keras</w:t>
-      </w:r>
-      <w:proofErr w:type="spellEnd"/>
-      <w:r>
-        <w:rPr>
-          <w:rFonts w:ascii="Times New Roman" w:hAnsi="Times New Roman" w:cs="Times New Roman"/>
-          <w:sz w:val="20"/>
-          <w:szCs w:val="20"/>
-        </w:rPr>
-        <w:t>, on the other hand, is a high-level neural networks API, typically used for building and training deep learning models.</w:t>
+      <w:r>
+        <w:rPr>
+          <w:rFonts w:ascii="Times New Roman" w:hAnsi="Times New Roman" w:cs="Times New Roman"/>
+          <w:sz w:val="20"/>
+          <w:szCs w:val="20"/>
+        </w:rPr>
+        <w:t>Keras, on the other hand, is a high-level neural networks API, typically used for building and training deep learning models.</w:t>
       </w:r>
     </w:p>
     <w:p>
@@ -2240,70 +1720,24 @@
           <w:sz w:val="20"/>
           <w:szCs w:val="20"/>
         </w:rPr>
-        <w:t xml:space="preserve">, pulled into MySQL, pulled using </w:t>
-      </w:r>
-      <w:proofErr w:type="spellStart"/>
-      <w:r>
-        <w:rPr>
-          <w:rFonts w:ascii="Times New Roman" w:hAnsi="Times New Roman" w:cs="Times New Roman"/>
-          <w:sz w:val="20"/>
-          <w:szCs w:val="20"/>
-        </w:rPr>
-        <w:t>PySpark</w:t>
-      </w:r>
-      <w:proofErr w:type="spellEnd"/>
-      <w:r>
-        <w:rPr>
-          <w:rFonts w:ascii="Times New Roman" w:hAnsi="Times New Roman" w:cs="Times New Roman"/>
-          <w:sz w:val="20"/>
-          <w:szCs w:val="20"/>
-        </w:rPr>
-        <w:t xml:space="preserve"> and then modelled it in an ANN.</w:t>
-      </w:r>
-    </w:p>
-    <w:p>
-      <w:pPr>
-        <w:rPr>
-          <w:rFonts w:ascii="Times New Roman" w:hAnsi="Times New Roman" w:cs="Times New Roman"/>
-          <w:sz w:val="20"/>
-          <w:szCs w:val="20"/>
-        </w:rPr>
-      </w:pPr>
-      <w:proofErr w:type="gramStart"/>
-      <w:r>
-        <w:rPr>
-          <w:rFonts w:ascii="Times New Roman" w:hAnsi="Times New Roman" w:cs="Times New Roman"/>
-          <w:sz w:val="20"/>
-          <w:szCs w:val="20"/>
-        </w:rPr>
-        <w:t>Finally</w:t>
-      </w:r>
-      <w:proofErr w:type="gramEnd"/>
-      <w:r>
-        <w:rPr>
-          <w:rFonts w:ascii="Times New Roman" w:hAnsi="Times New Roman" w:cs="Times New Roman"/>
-          <w:sz w:val="20"/>
-          <w:szCs w:val="20"/>
-        </w:rPr>
-        <w:t xml:space="preserve"> to demonstrate how Big Data has helped we will use a coding library (the likes of </w:t>
-      </w:r>
-      <w:proofErr w:type="spellStart"/>
-      <w:r>
-        <w:rPr>
-          <w:rFonts w:ascii="Times New Roman" w:hAnsi="Times New Roman" w:cs="Times New Roman"/>
-          <w:sz w:val="20"/>
-          <w:szCs w:val="20"/>
-        </w:rPr>
-        <w:t>Keras</w:t>
-      </w:r>
-      <w:proofErr w:type="spellEnd"/>
-      <w:r>
-        <w:rPr>
-          <w:rFonts w:ascii="Times New Roman" w:hAnsi="Times New Roman" w:cs="Times New Roman"/>
-          <w:sz w:val="20"/>
-          <w:szCs w:val="20"/>
-        </w:rPr>
-        <w:t xml:space="preserve">) and implement some ANN. From the technical standpoint </w:t>
+        <w:t>, pulled into MySQL, pulled using PySpark and then modelled it in an ANN.</w:t>
+      </w:r>
+    </w:p>
+    <w:p>
+      <w:pPr>
+        <w:rPr>
+          <w:rFonts w:ascii="Times New Roman" w:hAnsi="Times New Roman" w:cs="Times New Roman"/>
+          <w:sz w:val="20"/>
+          <w:szCs w:val="20"/>
+        </w:rPr>
+      </w:pPr>
+      <w:r>
+        <w:rPr>
+          <w:rFonts w:ascii="Times New Roman" w:hAnsi="Times New Roman" w:cs="Times New Roman"/>
+          <w:sz w:val="20"/>
+          <w:szCs w:val="20"/>
+        </w:rPr>
+        <w:t xml:space="preserve">Finally to demonstrate how Big Data has helped we will use a coding library (the likes of Keras) and implement some ANN. From the technical standpoint </w:t>
       </w:r>
       <w:r>
         <w:rPr>
@@ -2369,25 +1803,7 @@
           <w:sz w:val="20"/>
           <w:szCs w:val="20"/>
         </w:rPr>
-        <w:t xml:space="preserve">Importing 1.3GB csv file into MySQL using </w:t>
-      </w:r>
-      <w:proofErr w:type="spellStart"/>
-      <w:r>
-        <w:rPr>
-          <w:rFonts w:ascii="Times New Roman" w:hAnsi="Times New Roman" w:cs="Times New Roman"/>
-          <w:sz w:val="20"/>
-          <w:szCs w:val="20"/>
-        </w:rPr>
-        <w:t>Jupyter</w:t>
-      </w:r>
-      <w:proofErr w:type="spellEnd"/>
-      <w:r>
-        <w:rPr>
-          <w:rFonts w:ascii="Times New Roman" w:hAnsi="Times New Roman" w:cs="Times New Roman"/>
-          <w:sz w:val="20"/>
-          <w:szCs w:val="20"/>
-        </w:rPr>
-        <w:t xml:space="preserve"> Notebook</w:t>
+        <w:t>Importing 1.3GB csv file into MySQL using Jupyter Notebook</w:t>
       </w:r>
       <w:r>
         <w:rPr>
@@ -2771,25 +2187,7 @@
           <w:sz w:val="20"/>
           <w:szCs w:val="20"/>
         </w:rPr>
-        <w:t xml:space="preserve">Geyer, R.C., Klein, T., and Nabi, M. (2017). 'Differentially Private Federated Learning: A Client Level Perspective', </w:t>
-      </w:r>
-      <w:proofErr w:type="spellStart"/>
-      <w:r>
-        <w:rPr>
-          <w:rFonts w:ascii="Times New Roman" w:hAnsi="Times New Roman" w:cs="Times New Roman"/>
-          <w:sz w:val="20"/>
-          <w:szCs w:val="20"/>
-        </w:rPr>
-        <w:t>arXiv</w:t>
-      </w:r>
-      <w:proofErr w:type="spellEnd"/>
-      <w:r>
-        <w:rPr>
-          <w:rFonts w:ascii="Times New Roman" w:hAnsi="Times New Roman" w:cs="Times New Roman"/>
-          <w:sz w:val="20"/>
-          <w:szCs w:val="20"/>
-        </w:rPr>
-        <w:t xml:space="preserve"> preprint arXiv:1712.07557.</w:t>
+        <w:t>Geyer, R.C., Klein, T., and Nabi, M. (2017). 'Differentially Private Federated Learning: A Client Level Perspective', arXiv preprint arXiv:1712.07557.</w:t>
       </w:r>
     </w:p>
     <w:p>
@@ -2865,29 +2263,8 @@
           <w:szCs w:val="20"/>
           <w:lang w:val="en-US"/>
         </w:rPr>
-        <w:t xml:space="preserve">Konečný, J., McMahan, H.B., Yu, F.X., </w:t>
-      </w:r>
-      <w:proofErr w:type="spellStart"/>
-      <w:r>
-        <w:rPr>
-          <w:rFonts w:ascii="Times New Roman" w:hAnsi="Times New Roman" w:cs="Times New Roman"/>
-          <w:sz w:val="20"/>
-          <w:szCs w:val="20"/>
-          <w:lang w:val="en-US"/>
-        </w:rPr>
-        <w:t>Richtárik</w:t>
-      </w:r>
-      <w:proofErr w:type="spellEnd"/>
-      <w:r>
-        <w:rPr>
-          <w:rFonts w:ascii="Times New Roman" w:hAnsi="Times New Roman" w:cs="Times New Roman"/>
-          <w:sz w:val="20"/>
-          <w:szCs w:val="20"/>
-          <w:lang w:val="en-US"/>
-        </w:rPr>
-        <w:t xml:space="preserve">, P., Suresh, A.T., and Bacon, D. (2016). 'Federated Learning: Strategies for Improving Communication Efficiency', </w:t>
-      </w:r>
-      <w:proofErr w:type="spellStart"/>
+        <w:t xml:space="preserve">Konečný, J., McMahan, H.B., Yu, F.X., Richtárik, P., Suresh, A.T., and Bacon, D. (2016). 'Federated Learning: Strategies for Improving Communication Efficiency', </w:t>
+      </w:r>
       <w:r>
         <w:rPr>
           <w:rFonts w:ascii="Times New Roman" w:hAnsi="Times New Roman" w:cs="Times New Roman"/>
@@ -2897,10 +2274,11 @@
           <w:szCs w:val="20"/>
           <w:lang w:val="en-US"/>
         </w:rPr>
-        <w:t>arXiv</w:t>
-      </w:r>
-      <w:proofErr w:type="spellEnd"/>
-      <w:r>
+        <w:t>arXiv preprint arXiv:1610.05492.</w:t>
+      </w:r>
+    </w:p>
+    <w:p>
+      <w:pPr>
         <w:rPr>
           <w:rFonts w:ascii="Times New Roman" w:hAnsi="Times New Roman" w:cs="Times New Roman"/>
           <w:i/>
@@ -2909,11 +2287,17 @@
           <w:szCs w:val="20"/>
           <w:lang w:val="en-US"/>
         </w:rPr>
-        <w:t xml:space="preserve"> preprint arXiv:1610.05492.</w:t>
-      </w:r>
-    </w:p>
-    <w:p>
-      <w:pPr>
+      </w:pPr>
+      <w:r>
+        <w:rPr>
+          <w:rFonts w:ascii="Times New Roman" w:hAnsi="Times New Roman" w:cs="Times New Roman"/>
+          <w:sz w:val="20"/>
+          <w:szCs w:val="20"/>
+          <w:lang w:val="en-US"/>
+        </w:rPr>
+        <w:t xml:space="preserve">Smith, V., Chiang, C.-K., Sanjabi, M., and Talwalkar, A. (2021). 'Federated Multi-Task Learning Under a Mixture of Distributions', </w:t>
+      </w:r>
+      <w:r>
         <w:rPr>
           <w:rFonts w:ascii="Times New Roman" w:hAnsi="Times New Roman" w:cs="Times New Roman"/>
           <w:i/>
@@ -2922,1015 +2306,877 @@
           <w:szCs w:val="20"/>
           <w:lang w:val="en-US"/>
         </w:rPr>
-      </w:pPr>
-      <w:r>
-        <w:rPr>
-          <w:rFonts w:ascii="Times New Roman" w:hAnsi="Times New Roman" w:cs="Times New Roman"/>
-          <w:sz w:val="20"/>
-          <w:szCs w:val="20"/>
-          <w:lang w:val="en-US"/>
-        </w:rPr>
-        <w:t xml:space="preserve">Smith, V., Chiang, C.-K., Sanjabi, M., and Talwalkar, A. (2021). 'Federated Multi-Task Learning Under a Mixture of Distributions', </w:t>
-      </w:r>
-      <w:r>
-        <w:rPr>
-          <w:rFonts w:ascii="Times New Roman" w:hAnsi="Times New Roman" w:cs="Times New Roman"/>
+        <w:t>SIAM Journal on Optimization, 31(4), pp. 3075-3107.</w:t>
+      </w:r>
+    </w:p>
+    <w:p>
+      <w:pPr>
+        <w:rPr>
+          <w:rFonts w:ascii="Calibri" w:hAnsi="Calibri" w:cs="Calibri"/>
+          <w:b/>
+          <w:bCs/>
+          <w:sz w:val="24"/>
+          <w:szCs w:val="24"/>
+        </w:rPr>
+      </w:pPr>
+      <w:r>
+        <w:rPr>
+          <w:rFonts w:ascii="Calibri" w:hAnsi="Calibri" w:cs="Calibri"/>
+          <w:b/>
+          <w:bCs/>
+          <w:sz w:val="24"/>
+          <w:szCs w:val="24"/>
+        </w:rPr>
+        <w:t xml:space="preserve">March </w:t>
+      </w:r>
+      <w:r>
+        <w:rPr>
+          <w:rFonts w:ascii="Calibri" w:hAnsi="Calibri" w:cs="Calibri"/>
+          <w:b/>
+          <w:bCs/>
+          <w:sz w:val="24"/>
+          <w:szCs w:val="24"/>
+        </w:rPr>
+        <w:t>1</w:t>
+      </w:r>
+      <w:r>
+        <w:rPr>
+          <w:rFonts w:ascii="Calibri" w:hAnsi="Calibri" w:cs="Calibri"/>
+          <w:b/>
+          <w:bCs/>
+          <w:sz w:val="24"/>
+          <w:szCs w:val="24"/>
+        </w:rPr>
+        <w:t>2</w:t>
+      </w:r>
+      <w:r>
+        <w:rPr>
+          <w:rFonts w:ascii="Calibri" w:hAnsi="Calibri" w:cs="Calibri"/>
+          <w:b/>
+          <w:bCs/>
+          <w:sz w:val="24"/>
+          <w:szCs w:val="24"/>
+        </w:rPr>
+        <w:t>, 2024</w:t>
+      </w:r>
+    </w:p>
+    <w:p>
+      <w:pPr>
+        <w:rPr>
+          <w:rFonts w:ascii="Times New Roman" w:hAnsi="Times New Roman" w:cs="Times New Roman"/>
+          <w:sz w:val="20"/>
+          <w:szCs w:val="20"/>
+        </w:rPr>
+      </w:pPr>
+      <w:r>
+        <w:rPr>
+          <w:rFonts w:ascii="Times New Roman" w:hAnsi="Times New Roman" w:cs="Times New Roman"/>
+          <w:sz w:val="20"/>
+          <w:szCs w:val="20"/>
+        </w:rPr>
+        <w:t>Title:</w:t>
+      </w:r>
+      <w:r>
+        <w:rPr>
+          <w:rFonts w:ascii="Times New Roman" w:hAnsi="Times New Roman" w:cs="Times New Roman"/>
+          <w:sz w:val="20"/>
+          <w:szCs w:val="20"/>
+        </w:rPr>
+        <w:t xml:space="preserve"> Data Analytics and Storage Solutions: MySQL, Spark and APIs in Neural Network</w:t>
+      </w:r>
+      <w:r>
+        <w:rPr>
+          <w:rFonts w:ascii="Times New Roman" w:hAnsi="Times New Roman" w:cs="Times New Roman"/>
+          <w:sz w:val="20"/>
+          <w:szCs w:val="20"/>
+        </w:rPr>
+        <w:t xml:space="preserve"> Contexts.</w:t>
+      </w:r>
+    </w:p>
+    <w:p>
+      <w:pPr>
+        <w:rPr>
+          <w:rFonts w:ascii="Calibri" w:hAnsi="Calibri" w:cs="Calibri"/>
+          <w:b/>
+          <w:bCs/>
+          <w:sz w:val="24"/>
+          <w:szCs w:val="24"/>
+        </w:rPr>
+      </w:pPr>
+      <w:r>
+        <w:rPr>
+          <w:rFonts w:ascii="Calibri" w:hAnsi="Calibri" w:cs="Calibri"/>
+          <w:b/>
+          <w:bCs/>
+          <w:sz w:val="24"/>
+          <w:szCs w:val="24"/>
+        </w:rPr>
+        <w:t xml:space="preserve">March </w:t>
+      </w:r>
+      <w:r>
+        <w:rPr>
+          <w:rFonts w:ascii="Calibri" w:hAnsi="Calibri" w:cs="Calibri"/>
+          <w:b/>
+          <w:bCs/>
+          <w:sz w:val="24"/>
+          <w:szCs w:val="24"/>
+        </w:rPr>
+        <w:t>13</w:t>
+      </w:r>
+      <w:r>
+        <w:rPr>
+          <w:rFonts w:ascii="Calibri" w:hAnsi="Calibri" w:cs="Calibri"/>
+          <w:b/>
+          <w:bCs/>
+          <w:sz w:val="24"/>
+          <w:szCs w:val="24"/>
+        </w:rPr>
+        <w:t>, 2024</w:t>
+      </w:r>
+    </w:p>
+    <w:p>
+      <w:pPr>
+        <w:rPr>
+          <w:rFonts w:ascii="Times New Roman" w:hAnsi="Times New Roman" w:cs="Times New Roman"/>
+          <w:sz w:val="20"/>
+          <w:szCs w:val="20"/>
+        </w:rPr>
+      </w:pPr>
+      <w:r>
+        <w:rPr>
+          <w:rFonts w:ascii="Times New Roman" w:hAnsi="Times New Roman" w:cs="Times New Roman"/>
+          <w:sz w:val="20"/>
+          <w:szCs w:val="20"/>
+        </w:rPr>
+        <w:t>Timing pushing data into MySQL and Spark separately to evaluate performance.</w:t>
+      </w:r>
+    </w:p>
+    <w:p>
+      <w:pPr>
+        <w:rPr>
+          <w:rFonts w:ascii="Calibri" w:hAnsi="Calibri" w:cs="Calibri"/>
+          <w:b/>
+          <w:bCs/>
+          <w:sz w:val="24"/>
+          <w:szCs w:val="24"/>
+        </w:rPr>
+      </w:pPr>
+      <w:r>
+        <w:rPr>
+          <w:rFonts w:ascii="Calibri" w:hAnsi="Calibri" w:cs="Calibri"/>
+          <w:b/>
+          <w:bCs/>
+          <w:sz w:val="24"/>
+          <w:szCs w:val="24"/>
+        </w:rPr>
+        <w:t xml:space="preserve">March </w:t>
+      </w:r>
+      <w:r>
+        <w:rPr>
+          <w:rFonts w:ascii="Calibri" w:hAnsi="Calibri" w:cs="Calibri"/>
+          <w:b/>
+          <w:bCs/>
+          <w:sz w:val="24"/>
+          <w:szCs w:val="24"/>
+        </w:rPr>
+        <w:t>14</w:t>
+      </w:r>
+      <w:r>
+        <w:rPr>
+          <w:rFonts w:ascii="Calibri" w:hAnsi="Calibri" w:cs="Calibri"/>
+          <w:b/>
+          <w:bCs/>
+          <w:sz w:val="24"/>
+          <w:szCs w:val="24"/>
+        </w:rPr>
+        <w:t>, 2024</w:t>
+      </w:r>
+    </w:p>
+    <w:p>
+      <w:pPr>
+        <w:rPr>
+          <w:rFonts w:ascii="Times New Roman" w:hAnsi="Times New Roman" w:cs="Times New Roman"/>
+          <w:sz w:val="20"/>
+          <w:szCs w:val="20"/>
+        </w:rPr>
+      </w:pPr>
+      <w:r>
+        <w:rPr>
+          <w:rFonts w:ascii="Times New Roman" w:hAnsi="Times New Roman" w:cs="Times New Roman"/>
+          <w:sz w:val="20"/>
+          <w:szCs w:val="20"/>
+        </w:rPr>
+        <w:t>Starting the paper</w:t>
+      </w:r>
+      <w:r>
+        <w:rPr>
+          <w:rFonts w:ascii="Times New Roman" w:hAnsi="Times New Roman" w:cs="Times New Roman"/>
+          <w:sz w:val="20"/>
+          <w:szCs w:val="20"/>
+        </w:rPr>
+        <w:t>.</w:t>
+      </w:r>
+      <w:r>
+        <w:rPr>
+          <w:rFonts w:ascii="Times New Roman" w:hAnsi="Times New Roman" w:cs="Times New Roman"/>
+          <w:sz w:val="20"/>
+          <w:szCs w:val="20"/>
+        </w:rPr>
+        <w:br/>
+        <w:t xml:space="preserve">After today’s Big Data Storage class, </w:t>
+      </w:r>
+      <w:r>
+        <w:rPr>
+          <w:rFonts w:ascii="Times New Roman" w:hAnsi="Times New Roman" w:cs="Times New Roman"/>
+          <w:sz w:val="20"/>
+          <w:szCs w:val="20"/>
+        </w:rPr>
+        <w:t xml:space="preserve">Muhammad told that the approach of using Windows is not good as Hadoop can’t run here. To meet the learning outcome we must use Hadoop a Big </w:t>
+      </w:r>
+      <w:r>
+        <w:rPr>
+          <w:rFonts w:ascii="Times New Roman" w:hAnsi="Times New Roman" w:cs="Times New Roman"/>
+          <w:sz w:val="20"/>
+          <w:szCs w:val="20"/>
+        </w:rPr>
+        <w:t>Data storage like it.</w:t>
+      </w:r>
+    </w:p>
+    <w:p>
+      <w:pPr>
+        <w:rPr>
+          <w:rFonts w:ascii="Calibri" w:hAnsi="Calibri" w:cs="Calibri"/>
+          <w:b/>
+          <w:bCs/>
+          <w:sz w:val="24"/>
+          <w:szCs w:val="24"/>
+        </w:rPr>
+      </w:pPr>
+      <w:r>
+        <w:rPr>
+          <w:rFonts w:ascii="Calibri" w:hAnsi="Calibri" w:cs="Calibri"/>
+          <w:b/>
+          <w:bCs/>
+          <w:sz w:val="24"/>
+          <w:szCs w:val="24"/>
+        </w:rPr>
+        <w:t xml:space="preserve">March </w:t>
+      </w:r>
+      <w:r>
+        <w:rPr>
+          <w:rFonts w:ascii="Calibri" w:hAnsi="Calibri" w:cs="Calibri"/>
+          <w:b/>
+          <w:bCs/>
+          <w:sz w:val="24"/>
+          <w:szCs w:val="24"/>
+        </w:rPr>
+        <w:t>15</w:t>
+      </w:r>
+      <w:r>
+        <w:rPr>
+          <w:rFonts w:ascii="Calibri" w:hAnsi="Calibri" w:cs="Calibri"/>
+          <w:b/>
+          <w:bCs/>
+          <w:sz w:val="24"/>
+          <w:szCs w:val="24"/>
+        </w:rPr>
+        <w:t>, 2024</w:t>
+      </w:r>
+    </w:p>
+    <w:p>
+      <w:pPr>
+        <w:rPr>
+          <w:rFonts w:ascii="Times New Roman" w:hAnsi="Times New Roman" w:cs="Times New Roman"/>
+          <w:sz w:val="20"/>
+          <w:szCs w:val="20"/>
+        </w:rPr>
+      </w:pPr>
+      <w:r>
+        <w:rPr>
+          <w:rFonts w:ascii="Times New Roman" w:hAnsi="Times New Roman" w:cs="Times New Roman"/>
+          <w:sz w:val="20"/>
+          <w:szCs w:val="20"/>
+        </w:rPr>
+        <w:t>Giving structure to the paper</w:t>
+      </w:r>
+      <w:r>
+        <w:rPr>
+          <w:rFonts w:ascii="Times New Roman" w:hAnsi="Times New Roman" w:cs="Times New Roman"/>
+          <w:sz w:val="20"/>
+          <w:szCs w:val="20"/>
+        </w:rPr>
+        <w:t xml:space="preserve"> and changing paper title.</w:t>
+      </w:r>
+    </w:p>
+    <w:p>
+      <w:pPr>
+        <w:rPr>
+          <w:rFonts w:ascii="Calibri" w:hAnsi="Calibri" w:cs="Calibri"/>
+          <w:b/>
+          <w:bCs/>
+          <w:sz w:val="24"/>
+          <w:szCs w:val="24"/>
+        </w:rPr>
+      </w:pPr>
+      <w:r>
+        <w:rPr>
+          <w:rFonts w:ascii="Calibri" w:hAnsi="Calibri" w:cs="Calibri"/>
+          <w:b/>
+          <w:bCs/>
+          <w:sz w:val="24"/>
+          <w:szCs w:val="24"/>
+        </w:rPr>
+        <w:t xml:space="preserve">March </w:t>
+      </w:r>
+      <w:r>
+        <w:rPr>
+          <w:rFonts w:ascii="Calibri" w:hAnsi="Calibri" w:cs="Calibri"/>
+          <w:b/>
+          <w:bCs/>
+          <w:sz w:val="24"/>
+          <w:szCs w:val="24"/>
+        </w:rPr>
+        <w:t>16</w:t>
+      </w:r>
+      <w:r>
+        <w:rPr>
+          <w:rFonts w:ascii="Calibri" w:hAnsi="Calibri" w:cs="Calibri"/>
+          <w:b/>
+          <w:bCs/>
+          <w:sz w:val="24"/>
+          <w:szCs w:val="24"/>
+        </w:rPr>
+        <w:t>, 2024</w:t>
+      </w:r>
+    </w:p>
+    <w:p>
+      <w:pPr>
+        <w:rPr>
+          <w:rFonts w:ascii="Times New Roman" w:hAnsi="Times New Roman" w:cs="Times New Roman"/>
+          <w:sz w:val="20"/>
+          <w:szCs w:val="20"/>
+        </w:rPr>
+      </w:pPr>
+      <w:r>
+        <w:rPr>
+          <w:rFonts w:ascii="Times New Roman" w:hAnsi="Times New Roman" w:cs="Times New Roman"/>
+          <w:sz w:val="20"/>
+          <w:szCs w:val="20"/>
+        </w:rPr>
+        <w:t xml:space="preserve">Completing topic Overview, </w:t>
+      </w:r>
+      <w:r>
+        <w:rPr>
+          <w:rFonts w:ascii="Times New Roman" w:hAnsi="Times New Roman" w:cs="Times New Roman"/>
+          <w:sz w:val="20"/>
+          <w:szCs w:val="20"/>
+        </w:rPr>
+        <w:t>objectives, research question, and starting the state of the Art.</w:t>
+      </w:r>
+    </w:p>
+    <w:p>
+      <w:pPr>
+        <w:rPr>
+          <w:rFonts w:ascii="Times New Roman" w:hAnsi="Times New Roman" w:cs="Times New Roman"/>
+          <w:sz w:val="20"/>
+          <w:szCs w:val="20"/>
+        </w:rPr>
+      </w:pPr>
+    </w:p>
+    <w:p>
+      <w:pPr>
+        <w:rPr>
+          <w:rFonts w:ascii="Calibri" w:hAnsi="Calibri" w:cs="Calibri"/>
+          <w:b/>
+          <w:bCs/>
+          <w:sz w:val="24"/>
+          <w:szCs w:val="24"/>
+        </w:rPr>
+      </w:pPr>
+      <w:r>
+        <w:rPr>
+          <w:rFonts w:ascii="Calibri" w:hAnsi="Calibri" w:cs="Calibri"/>
+          <w:b/>
+          <w:bCs/>
+          <w:sz w:val="24"/>
+          <w:szCs w:val="24"/>
+        </w:rPr>
+        <w:lastRenderedPageBreak/>
+        <w:t xml:space="preserve">March </w:t>
+      </w:r>
+      <w:r>
+        <w:rPr>
+          <w:rFonts w:ascii="Calibri" w:hAnsi="Calibri" w:cs="Calibri"/>
+          <w:b/>
+          <w:bCs/>
+          <w:sz w:val="24"/>
+          <w:szCs w:val="24"/>
+        </w:rPr>
+        <w:t>17</w:t>
+      </w:r>
+      <w:r>
+        <w:rPr>
+          <w:rFonts w:ascii="Calibri" w:hAnsi="Calibri" w:cs="Calibri"/>
+          <w:b/>
+          <w:bCs/>
+          <w:sz w:val="24"/>
+          <w:szCs w:val="24"/>
+        </w:rPr>
+        <w:t>, 2024</w:t>
+      </w:r>
+    </w:p>
+    <w:p>
+      <w:pPr>
+        <w:rPr>
+          <w:rFonts w:ascii="Times New Roman" w:hAnsi="Times New Roman" w:cs="Times New Roman"/>
+          <w:sz w:val="20"/>
+          <w:szCs w:val="20"/>
+        </w:rPr>
+      </w:pPr>
+      <w:r>
+        <w:rPr>
+          <w:rFonts w:ascii="Times New Roman" w:hAnsi="Times New Roman" w:cs="Times New Roman"/>
+          <w:sz w:val="20"/>
+          <w:szCs w:val="20"/>
+        </w:rPr>
+        <w:t xml:space="preserve">Advancing State of Art section, word count </w:t>
+      </w:r>
+      <w:r>
+        <w:rPr>
+          <w:rFonts w:ascii="Times New Roman" w:hAnsi="Times New Roman" w:cs="Times New Roman"/>
+          <w:sz w:val="20"/>
+          <w:szCs w:val="20"/>
+        </w:rPr>
+        <w:t xml:space="preserve">989. Leaving key papers and Literature review </w:t>
+      </w:r>
+      <w:r>
+        <w:rPr>
+          <w:rFonts w:ascii="Times New Roman" w:hAnsi="Times New Roman" w:cs="Times New Roman"/>
+          <w:sz w:val="20"/>
+          <w:szCs w:val="20"/>
+        </w:rPr>
+        <w:t>coming to the end for a more accurate opinion.</w:t>
+      </w:r>
+    </w:p>
+    <w:p>
+      <w:pPr>
+        <w:rPr>
+          <w:rFonts w:ascii="Calibri" w:hAnsi="Calibri" w:cs="Calibri"/>
+          <w:b/>
+          <w:bCs/>
+          <w:sz w:val="24"/>
+          <w:szCs w:val="24"/>
+        </w:rPr>
+      </w:pPr>
+      <w:r>
+        <w:rPr>
+          <w:rFonts w:ascii="Calibri" w:hAnsi="Calibri" w:cs="Calibri"/>
+          <w:b/>
+          <w:bCs/>
+          <w:sz w:val="24"/>
+          <w:szCs w:val="24"/>
+        </w:rPr>
+        <w:t xml:space="preserve">March </w:t>
+      </w:r>
+      <w:r>
+        <w:rPr>
+          <w:rFonts w:ascii="Calibri" w:hAnsi="Calibri" w:cs="Calibri"/>
+          <w:b/>
+          <w:bCs/>
+          <w:sz w:val="24"/>
+          <w:szCs w:val="24"/>
+        </w:rPr>
+        <w:t>18</w:t>
+      </w:r>
+      <w:r>
+        <w:rPr>
+          <w:rFonts w:ascii="Calibri" w:hAnsi="Calibri" w:cs="Calibri"/>
+          <w:b/>
+          <w:bCs/>
+          <w:sz w:val="24"/>
+          <w:szCs w:val="24"/>
+        </w:rPr>
+        <w:t>, 2024</w:t>
+      </w:r>
+    </w:p>
+    <w:p>
+      <w:pPr>
+        <w:rPr>
+          <w:rFonts w:ascii="Times New Roman" w:hAnsi="Times New Roman" w:cs="Times New Roman"/>
+          <w:sz w:val="20"/>
+          <w:szCs w:val="20"/>
+        </w:rPr>
+      </w:pPr>
+      <w:r>
+        <w:rPr>
+          <w:rFonts w:ascii="Times New Roman" w:hAnsi="Times New Roman" w:cs="Times New Roman"/>
+          <w:sz w:val="20"/>
+          <w:szCs w:val="20"/>
+        </w:rPr>
+        <w:t>Assembling a neural network for the people.csv dataset, we aim for the model to predict gender based on job title and age. This is not an easy task; the loss is high, and the accuracy is low, making it challenging to develop a robust model that accurately predicts gender based on job title and age.</w:t>
+      </w:r>
+    </w:p>
+    <w:p>
+      <w:pPr>
+        <w:rPr>
+          <w:rFonts w:ascii="Times New Roman" w:hAnsi="Times New Roman" w:cs="Times New Roman"/>
+          <w:sz w:val="20"/>
+          <w:szCs w:val="20"/>
+        </w:rPr>
+      </w:pPr>
+    </w:p>
+    <w:p>
+      <w:pPr>
+        <w:rPr>
+          <w:rFonts w:ascii="Calibri" w:hAnsi="Calibri" w:cs="Calibri"/>
+          <w:b/>
+          <w:bCs/>
+          <w:sz w:val="24"/>
+          <w:szCs w:val="24"/>
+        </w:rPr>
+      </w:pPr>
+      <w:r>
+        <w:rPr>
+          <w:rFonts w:ascii="Calibri" w:hAnsi="Calibri" w:cs="Calibri"/>
+          <w:b/>
+          <w:bCs/>
+          <w:sz w:val="24"/>
+          <w:szCs w:val="24"/>
+        </w:rPr>
+        <w:t xml:space="preserve">March </w:t>
+      </w:r>
+      <w:r>
+        <w:rPr>
+          <w:rFonts w:ascii="Calibri" w:hAnsi="Calibri" w:cs="Calibri"/>
+          <w:b/>
+          <w:bCs/>
+          <w:sz w:val="24"/>
+          <w:szCs w:val="24"/>
+        </w:rPr>
+        <w:t>19</w:t>
+      </w:r>
+      <w:r>
+        <w:rPr>
+          <w:rFonts w:ascii="Calibri" w:hAnsi="Calibri" w:cs="Calibri"/>
+          <w:b/>
+          <w:bCs/>
+          <w:sz w:val="24"/>
+          <w:szCs w:val="24"/>
+        </w:rPr>
+        <w:t>, 2024</w:t>
+      </w:r>
+    </w:p>
+    <w:p>
+      <w:pPr>
+        <w:rPr>
+          <w:rFonts w:ascii="Times New Roman" w:hAnsi="Times New Roman" w:cs="Times New Roman"/>
+          <w:sz w:val="20"/>
+          <w:szCs w:val="20"/>
+        </w:rPr>
+      </w:pPr>
+      <w:r>
+        <w:rPr>
+          <w:rFonts w:ascii="Times New Roman" w:hAnsi="Times New Roman" w:cs="Times New Roman"/>
+          <w:sz w:val="20"/>
+          <w:szCs w:val="20"/>
+        </w:rPr>
+        <w:t xml:space="preserve">Writing structure for implementation part, uploading </w:t>
+      </w:r>
+      <w:r>
+        <w:rPr>
+          <w:rFonts w:ascii="Times New Roman" w:hAnsi="Times New Roman" w:cs="Times New Roman"/>
+          <w:sz w:val="20"/>
+          <w:szCs w:val="20"/>
+        </w:rPr>
+        <w:t>NN_implementation jupyter Notebook used in VM Ubuntu.</w:t>
+      </w:r>
+    </w:p>
+    <w:p>
+      <w:pPr>
+        <w:rPr>
+          <w:rFonts w:ascii="Times New Roman" w:hAnsi="Times New Roman" w:cs="Times New Roman"/>
+          <w:sz w:val="20"/>
+          <w:szCs w:val="20"/>
+        </w:rPr>
+      </w:pPr>
+    </w:p>
+    <w:p>
+      <w:pPr>
+        <w:rPr>
+          <w:rFonts w:ascii="Calibri" w:hAnsi="Calibri" w:cs="Calibri"/>
+          <w:b/>
+          <w:bCs/>
+          <w:sz w:val="24"/>
+          <w:szCs w:val="24"/>
+        </w:rPr>
+      </w:pPr>
+      <w:r>
+        <w:rPr>
+          <w:rFonts w:ascii="Calibri" w:hAnsi="Calibri" w:cs="Calibri"/>
+          <w:b/>
+          <w:bCs/>
+          <w:sz w:val="24"/>
+          <w:szCs w:val="24"/>
+        </w:rPr>
+        <w:t xml:space="preserve">March </w:t>
+      </w:r>
+      <w:r>
+        <w:rPr>
+          <w:rFonts w:ascii="Calibri" w:hAnsi="Calibri" w:cs="Calibri"/>
+          <w:b/>
+          <w:bCs/>
+          <w:sz w:val="24"/>
+          <w:szCs w:val="24"/>
+        </w:rPr>
+        <w:t>20</w:t>
+      </w:r>
+      <w:r>
+        <w:rPr>
+          <w:rFonts w:ascii="Calibri" w:hAnsi="Calibri" w:cs="Calibri"/>
+          <w:b/>
+          <w:bCs/>
+          <w:sz w:val="24"/>
+          <w:szCs w:val="24"/>
+        </w:rPr>
+        <w:t>, 2024</w:t>
+      </w:r>
+    </w:p>
+    <w:p>
+      <w:pPr>
+        <w:rPr>
+          <w:rFonts w:ascii="Times New Roman" w:hAnsi="Times New Roman" w:cs="Times New Roman"/>
+          <w:sz w:val="20"/>
+          <w:szCs w:val="20"/>
+        </w:rPr>
+      </w:pPr>
+      <w:r>
+        <w:rPr>
+          <w:rFonts w:ascii="Times New Roman" w:hAnsi="Times New Roman" w:cs="Times New Roman"/>
+          <w:sz w:val="20"/>
+          <w:szCs w:val="20"/>
+        </w:rPr>
+        <w:t>Implementation Hadoop part completed, also dataset</w:t>
+      </w:r>
+      <w:r>
+        <w:rPr>
+          <w:rFonts w:ascii="Times New Roman" w:hAnsi="Times New Roman" w:cs="Times New Roman"/>
+          <w:sz w:val="20"/>
+          <w:szCs w:val="20"/>
+        </w:rPr>
+        <w:t xml:space="preserve"> origin is mentioned and how size was increased. </w:t>
+      </w:r>
+      <w:r>
+        <w:rPr>
+          <w:rFonts w:ascii="Times New Roman" w:hAnsi="Times New Roman" w:cs="Times New Roman"/>
+          <w:sz w:val="20"/>
+          <w:szCs w:val="20"/>
+        </w:rPr>
+        <w:t xml:space="preserve">Uploading </w:t>
+      </w:r>
+      <w:r>
+        <w:rPr>
+          <w:rFonts w:ascii="Times New Roman" w:hAnsi="Times New Roman" w:cs="Times New Roman"/>
+          <w:sz w:val="20"/>
+          <w:szCs w:val="20"/>
+        </w:rPr>
+        <w:t>1.Increasing_dataset_size.ipynb</w:t>
+      </w:r>
+      <w:r>
+        <w:rPr>
+          <w:rFonts w:ascii="Times New Roman" w:hAnsi="Times New Roman" w:cs="Times New Roman"/>
+          <w:sz w:val="20"/>
+          <w:szCs w:val="20"/>
+        </w:rPr>
+        <w:t>.</w:t>
+      </w:r>
+      <w:r>
+        <w:rPr>
+          <w:rFonts w:ascii="Times New Roman" w:hAnsi="Times New Roman" w:cs="Times New Roman"/>
+          <w:sz w:val="20"/>
+          <w:szCs w:val="20"/>
+        </w:rPr>
+        <w:t xml:space="preserve"> </w:t>
+      </w:r>
+      <w:r>
+        <w:rPr>
+          <w:rFonts w:ascii="Times New Roman" w:hAnsi="Times New Roman" w:cs="Times New Roman"/>
+          <w:sz w:val="20"/>
+          <w:szCs w:val="20"/>
+        </w:rPr>
+        <w:t>Starting with MySQL dataload.</w:t>
+      </w:r>
+    </w:p>
+    <w:p>
+      <w:pPr>
+        <w:rPr>
+          <w:rFonts w:ascii="Calibri" w:hAnsi="Calibri" w:cs="Calibri"/>
+          <w:b/>
+          <w:bCs/>
+          <w:sz w:val="24"/>
+          <w:szCs w:val="24"/>
+        </w:rPr>
+      </w:pPr>
+      <w:r>
+        <w:rPr>
+          <w:rFonts w:ascii="Calibri" w:hAnsi="Calibri" w:cs="Calibri"/>
+          <w:b/>
+          <w:bCs/>
+          <w:sz w:val="24"/>
+          <w:szCs w:val="24"/>
+        </w:rPr>
+        <w:t xml:space="preserve">March </w:t>
+      </w:r>
+      <w:r>
+        <w:rPr>
+          <w:rFonts w:ascii="Calibri" w:hAnsi="Calibri" w:cs="Calibri"/>
+          <w:b/>
+          <w:bCs/>
+          <w:sz w:val="24"/>
+          <w:szCs w:val="24"/>
+        </w:rPr>
+        <w:t>21</w:t>
+      </w:r>
+      <w:r>
+        <w:rPr>
+          <w:rFonts w:ascii="Calibri" w:hAnsi="Calibri" w:cs="Calibri"/>
+          <w:b/>
+          <w:bCs/>
+          <w:sz w:val="24"/>
+          <w:szCs w:val="24"/>
+        </w:rPr>
+        <w:t>, 2024</w:t>
+      </w:r>
+    </w:p>
+    <w:p>
+      <w:pPr>
+        <w:rPr>
+          <w:rFonts w:ascii="Times New Roman" w:hAnsi="Times New Roman" w:cs="Times New Roman"/>
+          <w:sz w:val="20"/>
+          <w:szCs w:val="20"/>
+        </w:rPr>
+      </w:pPr>
+      <w:r>
+        <w:rPr>
+          <w:rFonts w:ascii="Times New Roman" w:hAnsi="Times New Roman" w:cs="Times New Roman"/>
+          <w:sz w:val="20"/>
+          <w:szCs w:val="20"/>
+        </w:rPr>
+        <w:t xml:space="preserve">Uploading </w:t>
+      </w:r>
+      <w:r>
+        <w:rPr>
+          <w:rFonts w:ascii="Times New Roman" w:hAnsi="Times New Roman" w:cs="Times New Roman"/>
+          <w:sz w:val="20"/>
+          <w:szCs w:val="20"/>
+        </w:rPr>
+        <w:t>2.Importing_1.6GB_CSV_to_MySQL</w:t>
+      </w:r>
+      <w:r>
+        <w:rPr>
+          <w:rFonts w:ascii="Times New Roman" w:hAnsi="Times New Roman" w:cs="Times New Roman"/>
+          <w:sz w:val="20"/>
+          <w:szCs w:val="20"/>
+        </w:rPr>
+        <w:t xml:space="preserve">.ipynb and </w:t>
+      </w:r>
+      <w:r>
+        <w:rPr>
+          <w:rFonts w:ascii="Times New Roman" w:hAnsi="Times New Roman" w:cs="Times New Roman"/>
+          <w:sz w:val="20"/>
+          <w:szCs w:val="20"/>
+        </w:rPr>
+        <w:t>3.</w:t>
+      </w:r>
+      <w:r>
+        <w:t xml:space="preserve"> </w:t>
+      </w:r>
+      <w:r>
+        <w:rPr>
+          <w:rFonts w:ascii="Times New Roman" w:hAnsi="Times New Roman" w:cs="Times New Roman"/>
+          <w:sz w:val="20"/>
+          <w:szCs w:val="20"/>
+        </w:rPr>
+        <w:t>3.HDFS_Data_to_model_NN</w:t>
+      </w:r>
+      <w:r>
+        <w:rPr>
+          <w:rFonts w:ascii="Times New Roman" w:hAnsi="Times New Roman" w:cs="Times New Roman"/>
+          <w:sz w:val="20"/>
+          <w:szCs w:val="20"/>
+        </w:rPr>
+        <w:t>.ipynb. First script is used to push records into MySQL and the second one is used to</w:t>
+      </w:r>
+      <w:r>
+        <w:rPr>
+          <w:rFonts w:ascii="Times New Roman" w:hAnsi="Times New Roman" w:cs="Times New Roman"/>
+          <w:sz w:val="20"/>
+          <w:szCs w:val="20"/>
+        </w:rPr>
+        <w:t xml:space="preserve"> extract Hadoop data and model a NN.</w:t>
+      </w:r>
+    </w:p>
+    <w:p>
+      <w:pPr>
+        <w:rPr>
+          <w:rFonts w:ascii="Calibri" w:hAnsi="Calibri" w:cs="Calibri"/>
+          <w:b/>
+          <w:bCs/>
+          <w:sz w:val="24"/>
+          <w:szCs w:val="24"/>
+        </w:rPr>
+      </w:pPr>
+      <w:r>
+        <w:rPr>
+          <w:rFonts w:ascii="Calibri" w:hAnsi="Calibri" w:cs="Calibri"/>
+          <w:b/>
+          <w:bCs/>
+          <w:sz w:val="24"/>
+          <w:szCs w:val="24"/>
+        </w:rPr>
+        <w:t xml:space="preserve">March </w:t>
+      </w:r>
+      <w:r>
+        <w:rPr>
+          <w:rFonts w:ascii="Calibri" w:hAnsi="Calibri" w:cs="Calibri"/>
+          <w:b/>
+          <w:bCs/>
+          <w:sz w:val="24"/>
+          <w:szCs w:val="24"/>
+        </w:rPr>
+        <w:t>22</w:t>
+      </w:r>
+      <w:r>
+        <w:rPr>
+          <w:rFonts w:ascii="Calibri" w:hAnsi="Calibri" w:cs="Calibri"/>
+          <w:b/>
+          <w:bCs/>
+          <w:sz w:val="24"/>
+          <w:szCs w:val="24"/>
+        </w:rPr>
+        <w:t>, 2024</w:t>
+      </w:r>
+    </w:p>
+    <w:p>
+      <w:pPr>
+        <w:rPr>
+          <w:rFonts w:ascii="Times New Roman" w:hAnsi="Times New Roman" w:cs="Times New Roman"/>
+          <w:b/>
+          <w:bCs/>
           <w:i/>
           <w:iCs/>
           <w:sz w:val="20"/>
           <w:szCs w:val="20"/>
-          <w:lang w:val="en-US"/>
-        </w:rPr>
-        <w:t>SIAM Journal on Optimization, 31(4), pp. 3075-3107.</w:t>
-      </w:r>
-    </w:p>
-    <w:p>
-      <w:pPr>
-        <w:rPr>
-          <w:rFonts w:ascii="Calibri" w:hAnsi="Calibri" w:cs="Calibri"/>
-          <w:b/>
-          <w:bCs/>
-          <w:sz w:val="24"/>
-          <w:szCs w:val="24"/>
-        </w:rPr>
-      </w:pPr>
-      <w:r>
-        <w:rPr>
-          <w:rFonts w:ascii="Calibri" w:hAnsi="Calibri" w:cs="Calibri"/>
-          <w:b/>
-          <w:bCs/>
-          <w:sz w:val="24"/>
-          <w:szCs w:val="24"/>
-        </w:rPr>
-        <w:t xml:space="preserve">March </w:t>
-      </w:r>
-      <w:r>
-        <w:rPr>
-          <w:rFonts w:ascii="Calibri" w:hAnsi="Calibri" w:cs="Calibri"/>
-          <w:b/>
-          <w:bCs/>
-          <w:sz w:val="24"/>
-          <w:szCs w:val="24"/>
-        </w:rPr>
-        <w:t>1</w:t>
-      </w:r>
-      <w:r>
-        <w:rPr>
-          <w:rFonts w:ascii="Calibri" w:hAnsi="Calibri" w:cs="Calibri"/>
-          <w:b/>
-          <w:bCs/>
-          <w:sz w:val="24"/>
-          <w:szCs w:val="24"/>
-        </w:rPr>
-        <w:t>2</w:t>
-      </w:r>
-      <w:r>
-        <w:rPr>
-          <w:rFonts w:ascii="Calibri" w:hAnsi="Calibri" w:cs="Calibri"/>
-          <w:b/>
-          <w:bCs/>
-          <w:sz w:val="24"/>
-          <w:szCs w:val="24"/>
-        </w:rPr>
-        <w:t>, 2024</w:t>
-      </w:r>
-    </w:p>
-    <w:p>
-      <w:pPr>
-        <w:rPr>
-          <w:rFonts w:ascii="Times New Roman" w:hAnsi="Times New Roman" w:cs="Times New Roman"/>
-          <w:sz w:val="20"/>
-          <w:szCs w:val="20"/>
-        </w:rPr>
-      </w:pPr>
-      <w:r>
-        <w:rPr>
-          <w:rFonts w:ascii="Times New Roman" w:hAnsi="Times New Roman" w:cs="Times New Roman"/>
-          <w:sz w:val="20"/>
-          <w:szCs w:val="20"/>
-        </w:rPr>
-        <w:t>Title:</w:t>
-      </w:r>
-      <w:r>
-        <w:rPr>
-          <w:rFonts w:ascii="Times New Roman" w:hAnsi="Times New Roman" w:cs="Times New Roman"/>
-          <w:sz w:val="20"/>
-          <w:szCs w:val="20"/>
-        </w:rPr>
-        <w:t xml:space="preserve"> Data Analytics and Storage Solutions: MySQL, </w:t>
-      </w:r>
-      <w:proofErr w:type="gramStart"/>
-      <w:r>
-        <w:rPr>
-          <w:rFonts w:ascii="Times New Roman" w:hAnsi="Times New Roman" w:cs="Times New Roman"/>
-          <w:sz w:val="20"/>
-          <w:szCs w:val="20"/>
-        </w:rPr>
-        <w:t>Spark</w:t>
-      </w:r>
-      <w:proofErr w:type="gramEnd"/>
-      <w:r>
-        <w:rPr>
-          <w:rFonts w:ascii="Times New Roman" w:hAnsi="Times New Roman" w:cs="Times New Roman"/>
-          <w:sz w:val="20"/>
-          <w:szCs w:val="20"/>
-        </w:rPr>
-        <w:t xml:space="preserve"> and APIs in Neural Network</w:t>
-      </w:r>
-      <w:r>
-        <w:rPr>
-          <w:rFonts w:ascii="Times New Roman" w:hAnsi="Times New Roman" w:cs="Times New Roman"/>
-          <w:sz w:val="20"/>
-          <w:szCs w:val="20"/>
-        </w:rPr>
-        <w:t xml:space="preserve"> Contexts.</w:t>
-      </w:r>
-    </w:p>
-    <w:p>
-      <w:pPr>
-        <w:rPr>
-          <w:rFonts w:ascii="Calibri" w:hAnsi="Calibri" w:cs="Calibri"/>
-          <w:b/>
-          <w:bCs/>
-          <w:sz w:val="24"/>
-          <w:szCs w:val="24"/>
-        </w:rPr>
-      </w:pPr>
-      <w:r>
-        <w:rPr>
-          <w:rFonts w:ascii="Calibri" w:hAnsi="Calibri" w:cs="Calibri"/>
-          <w:b/>
-          <w:bCs/>
-          <w:sz w:val="24"/>
-          <w:szCs w:val="24"/>
-        </w:rPr>
-        <w:t xml:space="preserve">March </w:t>
-      </w:r>
-      <w:r>
-        <w:rPr>
-          <w:rFonts w:ascii="Calibri" w:hAnsi="Calibri" w:cs="Calibri"/>
-          <w:b/>
-          <w:bCs/>
-          <w:sz w:val="24"/>
-          <w:szCs w:val="24"/>
-        </w:rPr>
-        <w:t>13</w:t>
-      </w:r>
-      <w:r>
-        <w:rPr>
-          <w:rFonts w:ascii="Calibri" w:hAnsi="Calibri" w:cs="Calibri"/>
-          <w:b/>
-          <w:bCs/>
-          <w:sz w:val="24"/>
-          <w:szCs w:val="24"/>
-        </w:rPr>
-        <w:t>, 2024</w:t>
-      </w:r>
-    </w:p>
-    <w:p>
-      <w:pPr>
-        <w:rPr>
-          <w:rFonts w:ascii="Times New Roman" w:hAnsi="Times New Roman" w:cs="Times New Roman"/>
-          <w:sz w:val="20"/>
-          <w:szCs w:val="20"/>
-        </w:rPr>
-      </w:pPr>
-      <w:r>
-        <w:rPr>
-          <w:rFonts w:ascii="Times New Roman" w:hAnsi="Times New Roman" w:cs="Times New Roman"/>
-          <w:sz w:val="20"/>
-          <w:szCs w:val="20"/>
-        </w:rPr>
-        <w:t>Timing pushing data into MySQL and Spark separately to evaluate performance.</w:t>
-      </w:r>
-    </w:p>
-    <w:p>
-      <w:pPr>
-        <w:rPr>
-          <w:rFonts w:ascii="Calibri" w:hAnsi="Calibri" w:cs="Calibri"/>
-          <w:b/>
-          <w:bCs/>
-          <w:sz w:val="24"/>
-          <w:szCs w:val="24"/>
-        </w:rPr>
-      </w:pPr>
-      <w:r>
-        <w:rPr>
-          <w:rFonts w:ascii="Calibri" w:hAnsi="Calibri" w:cs="Calibri"/>
-          <w:b/>
-          <w:bCs/>
-          <w:sz w:val="24"/>
-          <w:szCs w:val="24"/>
-        </w:rPr>
-        <w:t xml:space="preserve">March </w:t>
-      </w:r>
-      <w:r>
-        <w:rPr>
-          <w:rFonts w:ascii="Calibri" w:hAnsi="Calibri" w:cs="Calibri"/>
-          <w:b/>
-          <w:bCs/>
-          <w:sz w:val="24"/>
-          <w:szCs w:val="24"/>
-        </w:rPr>
-        <w:t>14</w:t>
-      </w:r>
-      <w:r>
-        <w:rPr>
-          <w:rFonts w:ascii="Calibri" w:hAnsi="Calibri" w:cs="Calibri"/>
-          <w:b/>
-          <w:bCs/>
-          <w:sz w:val="24"/>
-          <w:szCs w:val="24"/>
-        </w:rPr>
-        <w:t>, 2024</w:t>
-      </w:r>
-    </w:p>
-    <w:p>
-      <w:pPr>
-        <w:rPr>
-          <w:rFonts w:ascii="Times New Roman" w:hAnsi="Times New Roman" w:cs="Times New Roman"/>
-          <w:sz w:val="20"/>
-          <w:szCs w:val="20"/>
-        </w:rPr>
-      </w:pPr>
-      <w:r>
-        <w:rPr>
-          <w:rFonts w:ascii="Times New Roman" w:hAnsi="Times New Roman" w:cs="Times New Roman"/>
-          <w:sz w:val="20"/>
-          <w:szCs w:val="20"/>
-        </w:rPr>
-        <w:t>Starting the paper</w:t>
-      </w:r>
-      <w:r>
-        <w:rPr>
-          <w:rFonts w:ascii="Times New Roman" w:hAnsi="Times New Roman" w:cs="Times New Roman"/>
-          <w:sz w:val="20"/>
-          <w:szCs w:val="20"/>
-        </w:rPr>
-        <w:t>.</w:t>
-      </w:r>
-      <w:r>
-        <w:rPr>
-          <w:rFonts w:ascii="Times New Roman" w:hAnsi="Times New Roman" w:cs="Times New Roman"/>
-          <w:sz w:val="20"/>
-          <w:szCs w:val="20"/>
-        </w:rPr>
-        <w:br/>
-        <w:t xml:space="preserve">After today’s Big Data Storage class, </w:t>
-      </w:r>
-      <w:r>
-        <w:rPr>
-          <w:rFonts w:ascii="Times New Roman" w:hAnsi="Times New Roman" w:cs="Times New Roman"/>
-          <w:sz w:val="20"/>
-          <w:szCs w:val="20"/>
-        </w:rPr>
-        <w:t xml:space="preserve">Muhammad </w:t>
-      </w:r>
-      <w:proofErr w:type="gramStart"/>
-      <w:r>
-        <w:rPr>
-          <w:rFonts w:ascii="Times New Roman" w:hAnsi="Times New Roman" w:cs="Times New Roman"/>
-          <w:sz w:val="20"/>
-          <w:szCs w:val="20"/>
-        </w:rPr>
-        <w:t>told</w:t>
-      </w:r>
-      <w:proofErr w:type="gramEnd"/>
-      <w:r>
-        <w:rPr>
-          <w:rFonts w:ascii="Times New Roman" w:hAnsi="Times New Roman" w:cs="Times New Roman"/>
-          <w:sz w:val="20"/>
-          <w:szCs w:val="20"/>
-        </w:rPr>
-        <w:t xml:space="preserve"> that the approach of using Windows is not good as Hadoop can’t run here. To meet the learning </w:t>
-      </w:r>
-      <w:proofErr w:type="gramStart"/>
-      <w:r>
-        <w:rPr>
-          <w:rFonts w:ascii="Times New Roman" w:hAnsi="Times New Roman" w:cs="Times New Roman"/>
-          <w:sz w:val="20"/>
-          <w:szCs w:val="20"/>
-        </w:rPr>
-        <w:t>outcome</w:t>
-      </w:r>
-      <w:proofErr w:type="gramEnd"/>
-      <w:r>
-        <w:rPr>
-          <w:rFonts w:ascii="Times New Roman" w:hAnsi="Times New Roman" w:cs="Times New Roman"/>
-          <w:sz w:val="20"/>
-          <w:szCs w:val="20"/>
-        </w:rPr>
-        <w:t xml:space="preserve"> we must use Hadoop a Big </w:t>
-      </w:r>
-      <w:r>
-        <w:rPr>
-          <w:rFonts w:ascii="Times New Roman" w:hAnsi="Times New Roman" w:cs="Times New Roman"/>
-          <w:sz w:val="20"/>
-          <w:szCs w:val="20"/>
-        </w:rPr>
-        <w:t>Data storage like it.</w:t>
-      </w:r>
-    </w:p>
-    <w:p>
-      <w:pPr>
-        <w:rPr>
-          <w:rFonts w:ascii="Calibri" w:hAnsi="Calibri" w:cs="Calibri"/>
-          <w:b/>
-          <w:bCs/>
-          <w:sz w:val="24"/>
-          <w:szCs w:val="24"/>
-        </w:rPr>
-      </w:pPr>
-      <w:r>
-        <w:rPr>
-          <w:rFonts w:ascii="Calibri" w:hAnsi="Calibri" w:cs="Calibri"/>
-          <w:b/>
-          <w:bCs/>
-          <w:sz w:val="24"/>
-          <w:szCs w:val="24"/>
-        </w:rPr>
-        <w:t xml:space="preserve">March </w:t>
-      </w:r>
-      <w:r>
-        <w:rPr>
-          <w:rFonts w:ascii="Calibri" w:hAnsi="Calibri" w:cs="Calibri"/>
-          <w:b/>
-          <w:bCs/>
-          <w:sz w:val="24"/>
-          <w:szCs w:val="24"/>
-        </w:rPr>
-        <w:t>15</w:t>
-      </w:r>
-      <w:r>
-        <w:rPr>
-          <w:rFonts w:ascii="Calibri" w:hAnsi="Calibri" w:cs="Calibri"/>
-          <w:b/>
-          <w:bCs/>
-          <w:sz w:val="24"/>
-          <w:szCs w:val="24"/>
-        </w:rPr>
-        <w:t>, 2024</w:t>
-      </w:r>
-    </w:p>
-    <w:p>
-      <w:pPr>
-        <w:rPr>
-          <w:rFonts w:ascii="Times New Roman" w:hAnsi="Times New Roman" w:cs="Times New Roman"/>
-          <w:sz w:val="20"/>
-          <w:szCs w:val="20"/>
-        </w:rPr>
-      </w:pPr>
-      <w:r>
-        <w:rPr>
-          <w:rFonts w:ascii="Times New Roman" w:hAnsi="Times New Roman" w:cs="Times New Roman"/>
-          <w:sz w:val="20"/>
-          <w:szCs w:val="20"/>
-        </w:rPr>
-        <w:t>Giving structure to the paper</w:t>
-      </w:r>
-      <w:r>
-        <w:rPr>
-          <w:rFonts w:ascii="Times New Roman" w:hAnsi="Times New Roman" w:cs="Times New Roman"/>
-          <w:sz w:val="20"/>
-          <w:szCs w:val="20"/>
-        </w:rPr>
-        <w:t xml:space="preserve"> and changing paper title.</w:t>
-      </w:r>
-    </w:p>
-    <w:p>
-      <w:pPr>
-        <w:rPr>
-          <w:rFonts w:ascii="Calibri" w:hAnsi="Calibri" w:cs="Calibri"/>
-          <w:b/>
-          <w:bCs/>
-          <w:sz w:val="24"/>
-          <w:szCs w:val="24"/>
-        </w:rPr>
-      </w:pPr>
-      <w:r>
-        <w:rPr>
-          <w:rFonts w:ascii="Calibri" w:hAnsi="Calibri" w:cs="Calibri"/>
-          <w:b/>
-          <w:bCs/>
-          <w:sz w:val="24"/>
-          <w:szCs w:val="24"/>
-        </w:rPr>
-        <w:t xml:space="preserve">March </w:t>
-      </w:r>
-      <w:r>
-        <w:rPr>
-          <w:rFonts w:ascii="Calibri" w:hAnsi="Calibri" w:cs="Calibri"/>
-          <w:b/>
-          <w:bCs/>
-          <w:sz w:val="24"/>
-          <w:szCs w:val="24"/>
-        </w:rPr>
-        <w:t>16</w:t>
-      </w:r>
-      <w:r>
-        <w:rPr>
-          <w:rFonts w:ascii="Calibri" w:hAnsi="Calibri" w:cs="Calibri"/>
-          <w:b/>
-          <w:bCs/>
-          <w:sz w:val="24"/>
-          <w:szCs w:val="24"/>
-        </w:rPr>
-        <w:t>, 2024</w:t>
-      </w:r>
-    </w:p>
-    <w:p>
-      <w:pPr>
-        <w:rPr>
-          <w:rFonts w:ascii="Times New Roman" w:hAnsi="Times New Roman" w:cs="Times New Roman"/>
-          <w:sz w:val="20"/>
-          <w:szCs w:val="20"/>
-        </w:rPr>
-      </w:pPr>
-      <w:r>
-        <w:rPr>
-          <w:rFonts w:ascii="Times New Roman" w:hAnsi="Times New Roman" w:cs="Times New Roman"/>
-          <w:sz w:val="20"/>
-          <w:szCs w:val="20"/>
-        </w:rPr>
-        <w:t xml:space="preserve">Completing topic Overview, </w:t>
-      </w:r>
-      <w:r>
-        <w:rPr>
-          <w:rFonts w:ascii="Times New Roman" w:hAnsi="Times New Roman" w:cs="Times New Roman"/>
-          <w:sz w:val="20"/>
-          <w:szCs w:val="20"/>
-        </w:rPr>
-        <w:t>objectives, research question, and starting the state of the Art.</w:t>
-      </w:r>
-    </w:p>
-    <w:p>
-      <w:pPr>
-        <w:rPr>
-          <w:rFonts w:ascii="Times New Roman" w:hAnsi="Times New Roman" w:cs="Times New Roman"/>
-          <w:sz w:val="20"/>
-          <w:szCs w:val="20"/>
-        </w:rPr>
-      </w:pPr>
-    </w:p>
-    <w:p>
-      <w:pPr>
-        <w:rPr>
-          <w:rFonts w:ascii="Calibri" w:hAnsi="Calibri" w:cs="Calibri"/>
-          <w:b/>
-          <w:bCs/>
-          <w:sz w:val="24"/>
-          <w:szCs w:val="24"/>
-        </w:rPr>
-      </w:pPr>
-      <w:r>
-        <w:rPr>
-          <w:rFonts w:ascii="Calibri" w:hAnsi="Calibri" w:cs="Calibri"/>
-          <w:b/>
-          <w:bCs/>
-          <w:sz w:val="24"/>
-          <w:szCs w:val="24"/>
-        </w:rPr>
-        <w:lastRenderedPageBreak/>
-        <w:t xml:space="preserve">March </w:t>
-      </w:r>
-      <w:r>
-        <w:rPr>
-          <w:rFonts w:ascii="Calibri" w:hAnsi="Calibri" w:cs="Calibri"/>
-          <w:b/>
-          <w:bCs/>
-          <w:sz w:val="24"/>
-          <w:szCs w:val="24"/>
-        </w:rPr>
-        <w:t>17</w:t>
-      </w:r>
-      <w:r>
-        <w:rPr>
-          <w:rFonts w:ascii="Calibri" w:hAnsi="Calibri" w:cs="Calibri"/>
-          <w:b/>
-          <w:bCs/>
-          <w:sz w:val="24"/>
-          <w:szCs w:val="24"/>
-        </w:rPr>
-        <w:t>, 2024</w:t>
-      </w:r>
-    </w:p>
-    <w:p>
-      <w:pPr>
-        <w:rPr>
-          <w:rFonts w:ascii="Times New Roman" w:hAnsi="Times New Roman" w:cs="Times New Roman"/>
-          <w:sz w:val="20"/>
-          <w:szCs w:val="20"/>
-        </w:rPr>
-      </w:pPr>
-      <w:r>
-        <w:rPr>
-          <w:rFonts w:ascii="Times New Roman" w:hAnsi="Times New Roman" w:cs="Times New Roman"/>
-          <w:sz w:val="20"/>
-          <w:szCs w:val="20"/>
-        </w:rPr>
-        <w:t xml:space="preserve">Advancing State of Art section, word count </w:t>
-      </w:r>
-      <w:r>
-        <w:rPr>
-          <w:rFonts w:ascii="Times New Roman" w:hAnsi="Times New Roman" w:cs="Times New Roman"/>
-          <w:sz w:val="20"/>
-          <w:szCs w:val="20"/>
-        </w:rPr>
-        <w:t xml:space="preserve">989. Leaving key papers and Literature review </w:t>
-      </w:r>
-      <w:r>
-        <w:rPr>
-          <w:rFonts w:ascii="Times New Roman" w:hAnsi="Times New Roman" w:cs="Times New Roman"/>
-          <w:sz w:val="20"/>
-          <w:szCs w:val="20"/>
-        </w:rPr>
-        <w:t xml:space="preserve">coming to </w:t>
-      </w:r>
-      <w:proofErr w:type="gramStart"/>
-      <w:r>
-        <w:rPr>
-          <w:rFonts w:ascii="Times New Roman" w:hAnsi="Times New Roman" w:cs="Times New Roman"/>
-          <w:sz w:val="20"/>
-          <w:szCs w:val="20"/>
-        </w:rPr>
-        <w:t>the</w:t>
-      </w:r>
-      <w:proofErr w:type="gramEnd"/>
-      <w:r>
-        <w:rPr>
-          <w:rFonts w:ascii="Times New Roman" w:hAnsi="Times New Roman" w:cs="Times New Roman"/>
-          <w:sz w:val="20"/>
-          <w:szCs w:val="20"/>
-        </w:rPr>
-        <w:t xml:space="preserve"> end for a more accurate opinion.</w:t>
-      </w:r>
-    </w:p>
-    <w:p>
-      <w:pPr>
-        <w:rPr>
-          <w:rFonts w:ascii="Calibri" w:hAnsi="Calibri" w:cs="Calibri"/>
-          <w:b/>
-          <w:bCs/>
-          <w:sz w:val="24"/>
-          <w:szCs w:val="24"/>
-        </w:rPr>
-      </w:pPr>
-      <w:r>
-        <w:rPr>
-          <w:rFonts w:ascii="Calibri" w:hAnsi="Calibri" w:cs="Calibri"/>
-          <w:b/>
-          <w:bCs/>
-          <w:sz w:val="24"/>
-          <w:szCs w:val="24"/>
-        </w:rPr>
-        <w:t xml:space="preserve">March </w:t>
-      </w:r>
-      <w:r>
-        <w:rPr>
-          <w:rFonts w:ascii="Calibri" w:hAnsi="Calibri" w:cs="Calibri"/>
-          <w:b/>
-          <w:bCs/>
-          <w:sz w:val="24"/>
-          <w:szCs w:val="24"/>
-        </w:rPr>
-        <w:t>18</w:t>
-      </w:r>
-      <w:r>
-        <w:rPr>
-          <w:rFonts w:ascii="Calibri" w:hAnsi="Calibri" w:cs="Calibri"/>
-          <w:b/>
-          <w:bCs/>
-          <w:sz w:val="24"/>
-          <w:szCs w:val="24"/>
-        </w:rPr>
-        <w:t>, 2024</w:t>
-      </w:r>
-    </w:p>
-    <w:p>
-      <w:pPr>
-        <w:rPr>
-          <w:rFonts w:ascii="Times New Roman" w:hAnsi="Times New Roman" w:cs="Times New Roman"/>
-          <w:sz w:val="20"/>
-          <w:szCs w:val="20"/>
-        </w:rPr>
-      </w:pPr>
-      <w:r>
-        <w:rPr>
-          <w:rFonts w:ascii="Times New Roman" w:hAnsi="Times New Roman" w:cs="Times New Roman"/>
-          <w:sz w:val="20"/>
-          <w:szCs w:val="20"/>
-        </w:rPr>
-        <w:t>Assembling a neural network for the people.csv dataset, we aim for the model to predict gender based on job title and age. This is not an easy task; the loss is high, and the accuracy is low, making it challenging to develop a robust model that accurately predicts gender based on job title and age.</w:t>
-      </w:r>
-    </w:p>
-    <w:p>
-      <w:pPr>
-        <w:rPr>
-          <w:rFonts w:ascii="Times New Roman" w:hAnsi="Times New Roman" w:cs="Times New Roman"/>
-          <w:sz w:val="20"/>
-          <w:szCs w:val="20"/>
-        </w:rPr>
-      </w:pPr>
-    </w:p>
-    <w:p>
-      <w:pPr>
-        <w:rPr>
-          <w:rFonts w:ascii="Calibri" w:hAnsi="Calibri" w:cs="Calibri"/>
-          <w:b/>
-          <w:bCs/>
-          <w:sz w:val="24"/>
-          <w:szCs w:val="24"/>
-        </w:rPr>
-      </w:pPr>
-      <w:r>
-        <w:rPr>
-          <w:rFonts w:ascii="Calibri" w:hAnsi="Calibri" w:cs="Calibri"/>
-          <w:b/>
-          <w:bCs/>
-          <w:sz w:val="24"/>
-          <w:szCs w:val="24"/>
-        </w:rPr>
-        <w:t xml:space="preserve">March </w:t>
-      </w:r>
-      <w:r>
-        <w:rPr>
-          <w:rFonts w:ascii="Calibri" w:hAnsi="Calibri" w:cs="Calibri"/>
-          <w:b/>
-          <w:bCs/>
-          <w:sz w:val="24"/>
-          <w:szCs w:val="24"/>
-        </w:rPr>
-        <w:t>19</w:t>
-      </w:r>
-      <w:r>
-        <w:rPr>
-          <w:rFonts w:ascii="Calibri" w:hAnsi="Calibri" w:cs="Calibri"/>
-          <w:b/>
-          <w:bCs/>
-          <w:sz w:val="24"/>
-          <w:szCs w:val="24"/>
-        </w:rPr>
-        <w:t>, 2024</w:t>
-      </w:r>
-    </w:p>
-    <w:p>
-      <w:pPr>
-        <w:rPr>
-          <w:rFonts w:ascii="Times New Roman" w:hAnsi="Times New Roman" w:cs="Times New Roman"/>
-          <w:sz w:val="20"/>
-          <w:szCs w:val="20"/>
-        </w:rPr>
-      </w:pPr>
-      <w:r>
-        <w:rPr>
-          <w:rFonts w:ascii="Times New Roman" w:hAnsi="Times New Roman" w:cs="Times New Roman"/>
-          <w:sz w:val="20"/>
-          <w:szCs w:val="20"/>
-        </w:rPr>
-        <w:t xml:space="preserve">Writing structure for implementation part, uploading </w:t>
-      </w:r>
-      <w:proofErr w:type="spellStart"/>
-      <w:r>
-        <w:rPr>
-          <w:rFonts w:ascii="Times New Roman" w:hAnsi="Times New Roman" w:cs="Times New Roman"/>
-          <w:sz w:val="20"/>
-          <w:szCs w:val="20"/>
-        </w:rPr>
-        <w:t>NN_implementation</w:t>
-      </w:r>
-      <w:proofErr w:type="spellEnd"/>
-      <w:r>
-        <w:rPr>
-          <w:rFonts w:ascii="Times New Roman" w:hAnsi="Times New Roman" w:cs="Times New Roman"/>
-          <w:sz w:val="20"/>
-          <w:szCs w:val="20"/>
-        </w:rPr>
-        <w:t xml:space="preserve"> </w:t>
-      </w:r>
-      <w:proofErr w:type="spellStart"/>
-      <w:r>
-        <w:rPr>
-          <w:rFonts w:ascii="Times New Roman" w:hAnsi="Times New Roman" w:cs="Times New Roman"/>
-          <w:sz w:val="20"/>
-          <w:szCs w:val="20"/>
-        </w:rPr>
-        <w:t>jupyter</w:t>
-      </w:r>
-      <w:proofErr w:type="spellEnd"/>
-      <w:r>
-        <w:rPr>
-          <w:rFonts w:ascii="Times New Roman" w:hAnsi="Times New Roman" w:cs="Times New Roman"/>
-          <w:sz w:val="20"/>
-          <w:szCs w:val="20"/>
-        </w:rPr>
-        <w:t xml:space="preserve"> Notebook used in VM Ubuntu.</w:t>
-      </w:r>
-    </w:p>
-    <w:p>
-      <w:pPr>
-        <w:rPr>
-          <w:rFonts w:ascii="Times New Roman" w:hAnsi="Times New Roman" w:cs="Times New Roman"/>
-          <w:sz w:val="20"/>
-          <w:szCs w:val="20"/>
-        </w:rPr>
-      </w:pPr>
-    </w:p>
-    <w:p>
-      <w:pPr>
-        <w:rPr>
-          <w:rFonts w:ascii="Calibri" w:hAnsi="Calibri" w:cs="Calibri"/>
-          <w:b/>
-          <w:bCs/>
-          <w:sz w:val="24"/>
-          <w:szCs w:val="24"/>
-        </w:rPr>
-      </w:pPr>
-      <w:r>
-        <w:rPr>
-          <w:rFonts w:ascii="Calibri" w:hAnsi="Calibri" w:cs="Calibri"/>
-          <w:b/>
-          <w:bCs/>
-          <w:sz w:val="24"/>
-          <w:szCs w:val="24"/>
-        </w:rPr>
-        <w:t xml:space="preserve">March </w:t>
-      </w:r>
-      <w:r>
-        <w:rPr>
-          <w:rFonts w:ascii="Calibri" w:hAnsi="Calibri" w:cs="Calibri"/>
-          <w:b/>
-          <w:bCs/>
-          <w:sz w:val="24"/>
-          <w:szCs w:val="24"/>
-        </w:rPr>
-        <w:t>20</w:t>
-      </w:r>
-      <w:r>
-        <w:rPr>
-          <w:rFonts w:ascii="Calibri" w:hAnsi="Calibri" w:cs="Calibri"/>
-          <w:b/>
-          <w:bCs/>
-          <w:sz w:val="24"/>
-          <w:szCs w:val="24"/>
-        </w:rPr>
-        <w:t>, 2024</w:t>
-      </w:r>
-    </w:p>
-    <w:p>
-      <w:pPr>
-        <w:rPr>
-          <w:rFonts w:ascii="Times New Roman" w:hAnsi="Times New Roman" w:cs="Times New Roman"/>
-          <w:sz w:val="20"/>
-          <w:szCs w:val="20"/>
-        </w:rPr>
-      </w:pPr>
-      <w:r>
-        <w:rPr>
-          <w:rFonts w:ascii="Times New Roman" w:hAnsi="Times New Roman" w:cs="Times New Roman"/>
-          <w:sz w:val="20"/>
-          <w:szCs w:val="20"/>
-        </w:rPr>
-        <w:t>Implementation Hadoop part completed, also dataset</w:t>
-      </w:r>
-      <w:r>
-        <w:rPr>
-          <w:rFonts w:ascii="Times New Roman" w:hAnsi="Times New Roman" w:cs="Times New Roman"/>
-          <w:sz w:val="20"/>
-          <w:szCs w:val="20"/>
-        </w:rPr>
-        <w:t xml:space="preserve"> origin is mentioned and how size was increased. </w:t>
-      </w:r>
-      <w:r>
-        <w:rPr>
-          <w:rFonts w:ascii="Times New Roman" w:hAnsi="Times New Roman" w:cs="Times New Roman"/>
-          <w:sz w:val="20"/>
-          <w:szCs w:val="20"/>
-        </w:rPr>
-        <w:t xml:space="preserve">Uploading </w:t>
-      </w:r>
-      <w:proofErr w:type="gramStart"/>
-      <w:r>
-        <w:rPr>
-          <w:rFonts w:ascii="Times New Roman" w:hAnsi="Times New Roman" w:cs="Times New Roman"/>
-          <w:sz w:val="20"/>
-          <w:szCs w:val="20"/>
-        </w:rPr>
-        <w:t>1.Increasing</w:t>
-      </w:r>
-      <w:proofErr w:type="gramEnd"/>
-      <w:r>
-        <w:rPr>
-          <w:rFonts w:ascii="Times New Roman" w:hAnsi="Times New Roman" w:cs="Times New Roman"/>
-          <w:sz w:val="20"/>
-          <w:szCs w:val="20"/>
-        </w:rPr>
-        <w:t>_dataset_size.ipynb</w:t>
-      </w:r>
-      <w:r>
-        <w:rPr>
-          <w:rFonts w:ascii="Times New Roman" w:hAnsi="Times New Roman" w:cs="Times New Roman"/>
-          <w:sz w:val="20"/>
-          <w:szCs w:val="20"/>
-        </w:rPr>
-        <w:t>.</w:t>
-      </w:r>
-      <w:r>
-        <w:rPr>
-          <w:rFonts w:ascii="Times New Roman" w:hAnsi="Times New Roman" w:cs="Times New Roman"/>
-          <w:sz w:val="20"/>
-          <w:szCs w:val="20"/>
-        </w:rPr>
-        <w:t xml:space="preserve"> </w:t>
-      </w:r>
-      <w:r>
-        <w:rPr>
-          <w:rFonts w:ascii="Times New Roman" w:hAnsi="Times New Roman" w:cs="Times New Roman"/>
-          <w:sz w:val="20"/>
-          <w:szCs w:val="20"/>
-        </w:rPr>
-        <w:t xml:space="preserve">Starting with MySQL </w:t>
-      </w:r>
-      <w:proofErr w:type="spellStart"/>
-      <w:r>
-        <w:rPr>
-          <w:rFonts w:ascii="Times New Roman" w:hAnsi="Times New Roman" w:cs="Times New Roman"/>
-          <w:sz w:val="20"/>
-          <w:szCs w:val="20"/>
-        </w:rPr>
-        <w:t>dataload</w:t>
-      </w:r>
-      <w:proofErr w:type="spellEnd"/>
-      <w:r>
-        <w:rPr>
-          <w:rFonts w:ascii="Times New Roman" w:hAnsi="Times New Roman" w:cs="Times New Roman"/>
-          <w:sz w:val="20"/>
-          <w:szCs w:val="20"/>
-        </w:rPr>
-        <w:t>.</w:t>
-      </w:r>
-    </w:p>
-    <w:p>
-      <w:pPr>
-        <w:rPr>
-          <w:rFonts w:ascii="Calibri" w:hAnsi="Calibri" w:cs="Calibri"/>
-          <w:b/>
-          <w:bCs/>
-          <w:sz w:val="24"/>
-          <w:szCs w:val="24"/>
-        </w:rPr>
-      </w:pPr>
-      <w:r>
-        <w:rPr>
-          <w:rFonts w:ascii="Calibri" w:hAnsi="Calibri" w:cs="Calibri"/>
-          <w:b/>
-          <w:bCs/>
-          <w:sz w:val="24"/>
-          <w:szCs w:val="24"/>
-        </w:rPr>
-        <w:t xml:space="preserve">March </w:t>
-      </w:r>
-      <w:r>
-        <w:rPr>
-          <w:rFonts w:ascii="Calibri" w:hAnsi="Calibri" w:cs="Calibri"/>
-          <w:b/>
-          <w:bCs/>
-          <w:sz w:val="24"/>
-          <w:szCs w:val="24"/>
-        </w:rPr>
-        <w:t>21</w:t>
-      </w:r>
-      <w:r>
-        <w:rPr>
-          <w:rFonts w:ascii="Calibri" w:hAnsi="Calibri" w:cs="Calibri"/>
-          <w:b/>
-          <w:bCs/>
-          <w:sz w:val="24"/>
-          <w:szCs w:val="24"/>
-        </w:rPr>
-        <w:t>, 2024</w:t>
-      </w:r>
-    </w:p>
-    <w:p>
-      <w:pPr>
-        <w:rPr>
-          <w:rFonts w:ascii="Times New Roman" w:hAnsi="Times New Roman" w:cs="Times New Roman"/>
-          <w:sz w:val="20"/>
-          <w:szCs w:val="20"/>
-        </w:rPr>
-      </w:pPr>
-      <w:r>
-        <w:rPr>
-          <w:rFonts w:ascii="Times New Roman" w:hAnsi="Times New Roman" w:cs="Times New Roman"/>
-          <w:sz w:val="20"/>
-          <w:szCs w:val="20"/>
-        </w:rPr>
-        <w:t xml:space="preserve">Uploading </w:t>
-      </w:r>
-      <w:proofErr w:type="gramStart"/>
-      <w:r>
-        <w:rPr>
-          <w:rFonts w:ascii="Times New Roman" w:hAnsi="Times New Roman" w:cs="Times New Roman"/>
-          <w:sz w:val="20"/>
-          <w:szCs w:val="20"/>
-        </w:rPr>
-        <w:t>2.Importing</w:t>
-      </w:r>
-      <w:proofErr w:type="gramEnd"/>
-      <w:r>
-        <w:rPr>
-          <w:rFonts w:ascii="Times New Roman" w:hAnsi="Times New Roman" w:cs="Times New Roman"/>
-          <w:sz w:val="20"/>
-          <w:szCs w:val="20"/>
-        </w:rPr>
-        <w:t>_1.6GB_CSV_to_MySQL</w:t>
-      </w:r>
-      <w:r>
-        <w:rPr>
-          <w:rFonts w:ascii="Times New Roman" w:hAnsi="Times New Roman" w:cs="Times New Roman"/>
-          <w:sz w:val="20"/>
-          <w:szCs w:val="20"/>
-        </w:rPr>
-        <w:t xml:space="preserve">.ipynb and </w:t>
-      </w:r>
-      <w:r>
-        <w:rPr>
-          <w:rFonts w:ascii="Times New Roman" w:hAnsi="Times New Roman" w:cs="Times New Roman"/>
-          <w:sz w:val="20"/>
-          <w:szCs w:val="20"/>
-        </w:rPr>
-        <w:t>3.</w:t>
-      </w:r>
-      <w:r>
-        <w:t xml:space="preserve"> </w:t>
-      </w:r>
-      <w:r>
-        <w:rPr>
-          <w:rFonts w:ascii="Times New Roman" w:hAnsi="Times New Roman" w:cs="Times New Roman"/>
-          <w:sz w:val="20"/>
-          <w:szCs w:val="20"/>
-        </w:rPr>
-        <w:t>3.HDFS_Data_to_model_NN</w:t>
-      </w:r>
-      <w:r>
-        <w:rPr>
-          <w:rFonts w:ascii="Times New Roman" w:hAnsi="Times New Roman" w:cs="Times New Roman"/>
-          <w:sz w:val="20"/>
-          <w:szCs w:val="20"/>
-        </w:rPr>
-        <w:t>.ipynb. First script is used to push records into MySQL and the second one is used to</w:t>
-      </w:r>
-      <w:r>
-        <w:rPr>
-          <w:rFonts w:ascii="Times New Roman" w:hAnsi="Times New Roman" w:cs="Times New Roman"/>
-          <w:sz w:val="20"/>
-          <w:szCs w:val="20"/>
-        </w:rPr>
-        <w:t xml:space="preserve"> extract Hadoop data and model a NN.</w:t>
-      </w:r>
-    </w:p>
-    <w:p>
-      <w:pPr>
-        <w:rPr>
-          <w:rFonts w:ascii="Calibri" w:hAnsi="Calibri" w:cs="Calibri"/>
-          <w:b/>
-          <w:bCs/>
-          <w:sz w:val="24"/>
-          <w:szCs w:val="24"/>
-        </w:rPr>
-      </w:pPr>
-      <w:r>
-        <w:rPr>
-          <w:rFonts w:ascii="Calibri" w:hAnsi="Calibri" w:cs="Calibri"/>
-          <w:b/>
-          <w:bCs/>
-          <w:sz w:val="24"/>
-          <w:szCs w:val="24"/>
-        </w:rPr>
-        <w:t xml:space="preserve">March </w:t>
-      </w:r>
-      <w:r>
-        <w:rPr>
-          <w:rFonts w:ascii="Calibri" w:hAnsi="Calibri" w:cs="Calibri"/>
-          <w:b/>
-          <w:bCs/>
-          <w:sz w:val="24"/>
-          <w:szCs w:val="24"/>
-        </w:rPr>
-        <w:t>22</w:t>
-      </w:r>
-      <w:r>
-        <w:rPr>
-          <w:rFonts w:ascii="Calibri" w:hAnsi="Calibri" w:cs="Calibri"/>
-          <w:b/>
-          <w:bCs/>
-          <w:sz w:val="24"/>
-          <w:szCs w:val="24"/>
-        </w:rPr>
-        <w:t>, 2024</w:t>
-      </w:r>
-    </w:p>
-    <w:p>
-      <w:pPr>
+        </w:rPr>
+      </w:pPr>
+      <w:r>
+        <w:rPr>
+          <w:rFonts w:ascii="Times New Roman" w:hAnsi="Times New Roman" w:cs="Times New Roman"/>
+          <w:sz w:val="20"/>
+          <w:szCs w:val="20"/>
+        </w:rPr>
+        <w:t xml:space="preserve">Paper section </w:t>
+      </w:r>
+      <w:r>
         <w:rPr>
           <w:rFonts w:ascii="Times New Roman" w:hAnsi="Times New Roman" w:cs="Times New Roman"/>
           <w:b/>
@@ -3940,14 +3186,7 @@
           <w:sz w:val="20"/>
           <w:szCs w:val="20"/>
         </w:rPr>
-      </w:pPr>
-      <w:r>
-        <w:rPr>
-          <w:rFonts w:ascii="Times New Roman" w:hAnsi="Times New Roman" w:cs="Times New Roman"/>
-          <w:sz w:val="20"/>
-          <w:szCs w:val="20"/>
-        </w:rPr>
-        <w:t xml:space="preserve">Paper section </w:t>
+        <w:t>D.</w:t>
       </w:r>
       <w:r>
         <w:rPr>
@@ -3959,7 +3198,8 @@
           <w:sz w:val="20"/>
           <w:szCs w:val="20"/>
         </w:rPr>
-        <w:t>D.</w:t>
+        <w:tab/>
+        <w:t>Data from HDFS Modeled with a Neural Network</w:t>
       </w:r>
       <w:r>
         <w:rPr>
@@ -3971,10 +3211,16 @@
           <w:sz w:val="20"/>
           <w:szCs w:val="20"/>
         </w:rPr>
-        <w:tab/>
-        <w:t xml:space="preserve">Data from HDFS </w:t>
-      </w:r>
-      <w:proofErr w:type="spellStart"/>
+        <w:t xml:space="preserve"> </w:t>
+      </w:r>
+      <w:r>
+        <w:rPr>
+          <w:rFonts w:ascii="Times New Roman" w:hAnsi="Times New Roman" w:cs="Times New Roman"/>
+          <w:sz w:val="20"/>
+          <w:szCs w:val="20"/>
+        </w:rPr>
+        <w:t xml:space="preserve">completed. Next </w:t>
+      </w:r>
       <w:r>
         <w:rPr>
           <w:rFonts w:ascii="Times New Roman" w:hAnsi="Times New Roman" w:cs="Times New Roman"/>
@@ -3985,9 +3231,8 @@
           <w:sz w:val="20"/>
           <w:szCs w:val="20"/>
         </w:rPr>
-        <w:t>Modeled</w:t>
-      </w:r>
-      <w:proofErr w:type="spellEnd"/>
+        <w:t>E.</w:t>
+      </w:r>
       <w:r>
         <w:rPr>
           <w:rFonts w:ascii="Times New Roman" w:hAnsi="Times New Roman" w:cs="Times New Roman"/>
@@ -3998,7 +3243,8 @@
           <w:sz w:val="20"/>
           <w:szCs w:val="20"/>
         </w:rPr>
-        <w:t xml:space="preserve"> with a Neural Network</w:t>
+        <w:tab/>
+        <w:t>Data from MySQL Modeled with a Neural Network</w:t>
       </w:r>
       <w:r>
         <w:rPr>
@@ -4010,146 +3256,222 @@
           <w:sz w:val="20"/>
           <w:szCs w:val="20"/>
         </w:rPr>
+        <w:t>.</w:t>
+      </w:r>
+    </w:p>
+    <w:p>
+      <w:pPr>
+        <w:rPr>
+          <w:rFonts w:ascii="Calibri" w:hAnsi="Calibri" w:cs="Calibri"/>
+          <w:b/>
+          <w:bCs/>
+          <w:sz w:val="24"/>
+          <w:szCs w:val="24"/>
+        </w:rPr>
+      </w:pPr>
+      <w:r>
+        <w:rPr>
+          <w:rFonts w:ascii="Calibri" w:hAnsi="Calibri" w:cs="Calibri"/>
+          <w:b/>
+          <w:bCs/>
+          <w:sz w:val="24"/>
+          <w:szCs w:val="24"/>
+        </w:rPr>
+        <w:t xml:space="preserve">March </w:t>
+      </w:r>
+      <w:r>
+        <w:rPr>
+          <w:rFonts w:ascii="Calibri" w:hAnsi="Calibri" w:cs="Calibri"/>
+          <w:b/>
+          <w:bCs/>
+          <w:sz w:val="24"/>
+          <w:szCs w:val="24"/>
+        </w:rPr>
+        <w:t>23</w:t>
+      </w:r>
+      <w:r>
+        <w:rPr>
+          <w:rFonts w:ascii="Calibri" w:hAnsi="Calibri" w:cs="Calibri"/>
+          <w:b/>
+          <w:bCs/>
+          <w:sz w:val="24"/>
+          <w:szCs w:val="24"/>
+        </w:rPr>
+        <w:t>, 2024</w:t>
+      </w:r>
+    </w:p>
+    <w:p>
+      <w:pPr>
+        <w:rPr>
+          <w:rFonts w:ascii="Times New Roman" w:hAnsi="Times New Roman" w:cs="Times New Roman"/>
+          <w:sz w:val="20"/>
+          <w:szCs w:val="20"/>
+        </w:rPr>
+      </w:pPr>
+      <w:r>
+        <w:rPr>
+          <w:rFonts w:ascii="Times New Roman" w:hAnsi="Times New Roman" w:cs="Times New Roman"/>
+          <w:sz w:val="20"/>
+          <w:szCs w:val="20"/>
+        </w:rPr>
+        <w:t>Implementing NN using MySQL data</w:t>
+      </w:r>
+      <w:r>
+        <w:rPr>
+          <w:rFonts w:ascii="Times New Roman" w:hAnsi="Times New Roman" w:cs="Times New Roman"/>
+          <w:sz w:val="20"/>
+          <w:szCs w:val="20"/>
+        </w:rPr>
         <w:t xml:space="preserve"> </w:t>
       </w:r>
       <w:r>
         <w:rPr>
           <w:rFonts w:ascii="Times New Roman" w:hAnsi="Times New Roman" w:cs="Times New Roman"/>
-          <w:sz w:val="20"/>
-          <w:szCs w:val="20"/>
-        </w:rPr>
-        <w:t xml:space="preserve">completed. Next </w:t>
-      </w:r>
-      <w:r>
-        <w:rPr>
-          <w:rFonts w:ascii="Times New Roman" w:hAnsi="Times New Roman" w:cs="Times New Roman"/>
-          <w:b/>
-          <w:bCs/>
           <w:i/>
           <w:iCs/>
           <w:sz w:val="20"/>
           <w:szCs w:val="20"/>
         </w:rPr>
-        <w:t>E.</w:t>
-      </w:r>
-      <w:r>
-        <w:rPr>
-          <w:rFonts w:ascii="Times New Roman" w:hAnsi="Times New Roman" w:cs="Times New Roman"/>
-          <w:b/>
-          <w:bCs/>
+        <w:t>4.MySQL_Data_to_model_NN.i</w:t>
+      </w:r>
+      <w:r>
+        <w:rPr>
+          <w:rFonts w:ascii="Times New Roman" w:hAnsi="Times New Roman" w:cs="Times New Roman"/>
           <w:i/>
           <w:iCs/>
           <w:sz w:val="20"/>
           <w:szCs w:val="20"/>
         </w:rPr>
-        <w:tab/>
-        <w:t xml:space="preserve">Data from MySQL </w:t>
-      </w:r>
-      <w:proofErr w:type="spellStart"/>
-      <w:r>
-        <w:rPr>
-          <w:rFonts w:ascii="Times New Roman" w:hAnsi="Times New Roman" w:cs="Times New Roman"/>
-          <w:b/>
-          <w:bCs/>
+        <w:t>pynb</w:t>
+      </w:r>
+      <w:r>
+        <w:rPr>
+          <w:rFonts w:ascii="Times New Roman" w:hAnsi="Times New Roman" w:cs="Times New Roman"/>
+          <w:sz w:val="20"/>
+          <w:szCs w:val="20"/>
+        </w:rPr>
+        <w:t>, we clearly see that Hadoop and Spark perform way better than MySQL</w:t>
+      </w:r>
+      <w:r>
+        <w:rPr>
+          <w:rFonts w:ascii="Times New Roman" w:hAnsi="Times New Roman" w:cs="Times New Roman"/>
+          <w:sz w:val="20"/>
+          <w:szCs w:val="20"/>
+        </w:rPr>
+        <w:t xml:space="preserve"> </w:t>
+      </w:r>
+      <w:r>
+        <w:rPr>
+          <w:rFonts w:ascii="Times New Roman" w:hAnsi="Times New Roman" w:cs="Times New Roman"/>
+          <w:sz w:val="20"/>
+          <w:szCs w:val="20"/>
+        </w:rPr>
+        <w:t>RDBMS</w:t>
+      </w:r>
+      <w:r>
+        <w:rPr>
+          <w:rFonts w:ascii="Times New Roman" w:hAnsi="Times New Roman" w:cs="Times New Roman"/>
+          <w:sz w:val="20"/>
+          <w:szCs w:val="20"/>
+        </w:rPr>
+        <w:t>.</w:t>
+      </w:r>
+    </w:p>
+    <w:p>
+      <w:pPr>
+        <w:rPr>
+          <w:rFonts w:ascii="Calibri" w:hAnsi="Calibri" w:cs="Calibri"/>
+          <w:b/>
+          <w:bCs/>
+          <w:sz w:val="24"/>
+          <w:szCs w:val="24"/>
+        </w:rPr>
+      </w:pPr>
+      <w:r>
+        <w:rPr>
+          <w:rFonts w:ascii="Calibri" w:hAnsi="Calibri" w:cs="Calibri"/>
+          <w:b/>
+          <w:bCs/>
+          <w:sz w:val="24"/>
+          <w:szCs w:val="24"/>
+        </w:rPr>
+        <w:t xml:space="preserve">March </w:t>
+      </w:r>
+      <w:r>
+        <w:rPr>
+          <w:rFonts w:ascii="Calibri" w:hAnsi="Calibri" w:cs="Calibri"/>
+          <w:b/>
+          <w:bCs/>
+          <w:sz w:val="24"/>
+          <w:szCs w:val="24"/>
+        </w:rPr>
+        <w:t>24</w:t>
+      </w:r>
+      <w:r>
+        <w:rPr>
+          <w:rFonts w:ascii="Calibri" w:hAnsi="Calibri" w:cs="Calibri"/>
+          <w:b/>
+          <w:bCs/>
+          <w:sz w:val="24"/>
+          <w:szCs w:val="24"/>
+        </w:rPr>
+        <w:t>, 2024</w:t>
+      </w:r>
+    </w:p>
+    <w:p>
+      <w:pPr>
+        <w:rPr>
+          <w:rFonts w:ascii="Times New Roman" w:hAnsi="Times New Roman" w:cs="Times New Roman"/>
+          <w:sz w:val="20"/>
+          <w:szCs w:val="20"/>
+        </w:rPr>
+      </w:pPr>
+      <w:r>
+        <w:rPr>
+          <w:rFonts w:ascii="Times New Roman" w:hAnsi="Times New Roman" w:cs="Times New Roman"/>
+          <w:sz w:val="20"/>
+          <w:szCs w:val="20"/>
+        </w:rPr>
+        <w:t>Creating script</w:t>
+      </w:r>
+      <w:r>
+        <w:rPr>
+          <w:rFonts w:ascii="Times New Roman" w:hAnsi="Times New Roman" w:cs="Times New Roman"/>
+          <w:sz w:val="20"/>
+          <w:szCs w:val="20"/>
+        </w:rPr>
+        <w:t xml:space="preserve"> </w:t>
+      </w:r>
+      <w:r>
+        <w:rPr>
+          <w:rFonts w:ascii="Times New Roman" w:hAnsi="Times New Roman" w:cs="Times New Roman"/>
           <w:i/>
           <w:iCs/>
           <w:sz w:val="20"/>
           <w:szCs w:val="20"/>
         </w:rPr>
-        <w:t>Modeled</w:t>
-      </w:r>
-      <w:proofErr w:type="spellEnd"/>
-      <w:r>
-        <w:rPr>
-          <w:rFonts w:ascii="Times New Roman" w:hAnsi="Times New Roman" w:cs="Times New Roman"/>
-          <w:b/>
-          <w:bCs/>
+        <w:t>5</w:t>
+      </w:r>
+      <w:r>
+        <w:rPr>
+          <w:rFonts w:ascii="Times New Roman" w:hAnsi="Times New Roman" w:cs="Times New Roman"/>
           <w:i/>
           <w:iCs/>
           <w:sz w:val="20"/>
           <w:szCs w:val="20"/>
         </w:rPr>
-        <w:t xml:space="preserve"> with a Neural Network</w:t>
-      </w:r>
-      <w:r>
-        <w:rPr>
-          <w:rFonts w:ascii="Times New Roman" w:hAnsi="Times New Roman" w:cs="Times New Roman"/>
-          <w:b/>
-          <w:bCs/>
+        <w:t>.</w:t>
+      </w:r>
+      <w:r>
+        <w:rPr>
+          <w:rFonts w:ascii="Times New Roman" w:hAnsi="Times New Roman" w:cs="Times New Roman"/>
           <w:i/>
           <w:iCs/>
           <w:sz w:val="20"/>
           <w:szCs w:val="20"/>
         </w:rPr>
-        <w:t>.</w:t>
-      </w:r>
-    </w:p>
-    <w:p>
-      <w:pPr>
-        <w:rPr>
-          <w:rFonts w:ascii="Calibri" w:hAnsi="Calibri" w:cs="Calibri"/>
-          <w:b/>
-          <w:bCs/>
-          <w:sz w:val="24"/>
-          <w:szCs w:val="24"/>
-        </w:rPr>
-      </w:pPr>
-      <w:r>
-        <w:rPr>
-          <w:rFonts w:ascii="Calibri" w:hAnsi="Calibri" w:cs="Calibri"/>
-          <w:b/>
-          <w:bCs/>
-          <w:sz w:val="24"/>
-          <w:szCs w:val="24"/>
-        </w:rPr>
-        <w:t xml:space="preserve">March </w:t>
-      </w:r>
-      <w:r>
-        <w:rPr>
-          <w:rFonts w:ascii="Calibri" w:hAnsi="Calibri" w:cs="Calibri"/>
-          <w:b/>
-          <w:bCs/>
-          <w:sz w:val="24"/>
-          <w:szCs w:val="24"/>
-        </w:rPr>
-        <w:t>23</w:t>
-      </w:r>
-      <w:r>
-        <w:rPr>
-          <w:rFonts w:ascii="Calibri" w:hAnsi="Calibri" w:cs="Calibri"/>
-          <w:b/>
-          <w:bCs/>
-          <w:sz w:val="24"/>
-          <w:szCs w:val="24"/>
-        </w:rPr>
-        <w:t>, 2024</w:t>
-      </w:r>
-    </w:p>
-    <w:p>
-      <w:pPr>
-        <w:rPr>
-          <w:rFonts w:ascii="Times New Roman" w:hAnsi="Times New Roman" w:cs="Times New Roman"/>
-          <w:sz w:val="20"/>
-          <w:szCs w:val="20"/>
-        </w:rPr>
-      </w:pPr>
-      <w:r>
-        <w:rPr>
-          <w:rFonts w:ascii="Times New Roman" w:hAnsi="Times New Roman" w:cs="Times New Roman"/>
-          <w:sz w:val="20"/>
-          <w:szCs w:val="20"/>
-        </w:rPr>
-        <w:t>Implementing NN using MySQL data</w:t>
-      </w:r>
-      <w:r>
-        <w:rPr>
-          <w:rFonts w:ascii="Times New Roman" w:hAnsi="Times New Roman" w:cs="Times New Roman"/>
-          <w:sz w:val="20"/>
-          <w:szCs w:val="20"/>
-        </w:rPr>
-        <w:t xml:space="preserve"> </w:t>
-      </w:r>
-      <w:proofErr w:type="gramStart"/>
+        <w:t>API</w:t>
+      </w:r>
       <w:r>
         <w:rPr>
           <w:rFonts w:ascii="Times New Roman" w:hAnsi="Times New Roman" w:cs="Times New Roman"/>
@@ -4158,9 +3480,74 @@
           <w:sz w:val="20"/>
           <w:szCs w:val="20"/>
         </w:rPr>
-        <w:t>4.MySQL</w:t>
-      </w:r>
-      <w:proofErr w:type="gramEnd"/>
+        <w:t>_Data_to_model_NN.ipynb</w:t>
+      </w:r>
+      <w:r>
+        <w:rPr>
+          <w:rFonts w:ascii="Times New Roman" w:hAnsi="Times New Roman" w:cs="Times New Roman"/>
+          <w:sz w:val="20"/>
+          <w:szCs w:val="20"/>
+        </w:rPr>
+        <w:t>,</w:t>
+      </w:r>
+      <w:r>
+        <w:rPr>
+          <w:rFonts w:ascii="Times New Roman" w:hAnsi="Times New Roman" w:cs="Times New Roman"/>
+          <w:sz w:val="20"/>
+          <w:szCs w:val="20"/>
+        </w:rPr>
+        <w:t xml:space="preserve"> and testing it.</w:t>
+      </w:r>
+    </w:p>
+    <w:p>
+      <w:pPr>
+        <w:rPr>
+          <w:rFonts w:ascii="Calibri" w:hAnsi="Calibri" w:cs="Calibri"/>
+          <w:b/>
+          <w:bCs/>
+          <w:sz w:val="24"/>
+          <w:szCs w:val="24"/>
+        </w:rPr>
+      </w:pPr>
+      <w:r>
+        <w:rPr>
+          <w:rFonts w:ascii="Calibri" w:hAnsi="Calibri" w:cs="Calibri"/>
+          <w:b/>
+          <w:bCs/>
+          <w:sz w:val="24"/>
+          <w:szCs w:val="24"/>
+        </w:rPr>
+        <w:t xml:space="preserve">March </w:t>
+      </w:r>
+      <w:r>
+        <w:rPr>
+          <w:rFonts w:ascii="Calibri" w:hAnsi="Calibri" w:cs="Calibri"/>
+          <w:b/>
+          <w:bCs/>
+          <w:sz w:val="24"/>
+          <w:szCs w:val="24"/>
+        </w:rPr>
+        <w:t>25</w:t>
+      </w:r>
+      <w:r>
+        <w:rPr>
+          <w:rFonts w:ascii="Calibri" w:hAnsi="Calibri" w:cs="Calibri"/>
+          <w:b/>
+          <w:bCs/>
+          <w:sz w:val="24"/>
+          <w:szCs w:val="24"/>
+        </w:rPr>
+        <w:t>, 2024</w:t>
+      </w:r>
+    </w:p>
+    <w:p>
+      <w:pPr>
+        <w:rPr>
+          <w:rFonts w:ascii="Times New Roman" w:hAnsi="Times New Roman" w:cs="Times New Roman"/>
+          <w:sz w:val="20"/>
+          <w:szCs w:val="20"/>
+        </w:rPr>
+      </w:pPr>
       <w:r>
         <w:rPr>
           <w:rFonts w:ascii="Times New Roman" w:hAnsi="Times New Roman" w:cs="Times New Roman"/>
@@ -4169,7 +3556,7 @@
           <w:sz w:val="20"/>
           <w:szCs w:val="20"/>
         </w:rPr>
-        <w:t>_Data_to_model_NN.i</w:t>
+        <w:t>5</w:t>
       </w:r>
       <w:r>
         <w:rPr>
@@ -4179,105 +3566,7 @@
           <w:sz w:val="20"/>
           <w:szCs w:val="20"/>
         </w:rPr>
-        <w:t>pynb</w:t>
-      </w:r>
-      <w:r>
-        <w:rPr>
-          <w:rFonts w:ascii="Times New Roman" w:hAnsi="Times New Roman" w:cs="Times New Roman"/>
-          <w:sz w:val="20"/>
-          <w:szCs w:val="20"/>
-        </w:rPr>
-        <w:t>, we clearly see that Hadoop and Spark perform way better than MySQL</w:t>
-      </w:r>
-      <w:r>
-        <w:rPr>
-          <w:rFonts w:ascii="Times New Roman" w:hAnsi="Times New Roman" w:cs="Times New Roman"/>
-          <w:sz w:val="20"/>
-          <w:szCs w:val="20"/>
-        </w:rPr>
-        <w:t xml:space="preserve"> </w:t>
-      </w:r>
-      <w:r>
-        <w:rPr>
-          <w:rFonts w:ascii="Times New Roman" w:hAnsi="Times New Roman" w:cs="Times New Roman"/>
-          <w:sz w:val="20"/>
-          <w:szCs w:val="20"/>
-        </w:rPr>
-        <w:t>RDBMS</w:t>
-      </w:r>
-      <w:r>
-        <w:rPr>
-          <w:rFonts w:ascii="Times New Roman" w:hAnsi="Times New Roman" w:cs="Times New Roman"/>
-          <w:sz w:val="20"/>
-          <w:szCs w:val="20"/>
-        </w:rPr>
         <w:t>.</w:t>
-      </w:r>
-    </w:p>
-    <w:p>
-      <w:pPr>
-        <w:rPr>
-          <w:rFonts w:ascii="Calibri" w:hAnsi="Calibri" w:cs="Calibri"/>
-          <w:b/>
-          <w:bCs/>
-          <w:sz w:val="24"/>
-          <w:szCs w:val="24"/>
-        </w:rPr>
-      </w:pPr>
-      <w:r>
-        <w:rPr>
-          <w:rFonts w:ascii="Calibri" w:hAnsi="Calibri" w:cs="Calibri"/>
-          <w:b/>
-          <w:bCs/>
-          <w:sz w:val="24"/>
-          <w:szCs w:val="24"/>
-        </w:rPr>
-        <w:t xml:space="preserve">March </w:t>
-      </w:r>
-      <w:r>
-        <w:rPr>
-          <w:rFonts w:ascii="Calibri" w:hAnsi="Calibri" w:cs="Calibri"/>
-          <w:b/>
-          <w:bCs/>
-          <w:sz w:val="24"/>
-          <w:szCs w:val="24"/>
-        </w:rPr>
-        <w:t>24</w:t>
-      </w:r>
-      <w:r>
-        <w:rPr>
-          <w:rFonts w:ascii="Calibri" w:hAnsi="Calibri" w:cs="Calibri"/>
-          <w:b/>
-          <w:bCs/>
-          <w:sz w:val="24"/>
-          <w:szCs w:val="24"/>
-        </w:rPr>
-        <w:t>, 2024</w:t>
-      </w:r>
-    </w:p>
-    <w:p>
-      <w:pPr>
-        <w:rPr>
-          <w:rFonts w:ascii="Times New Roman" w:hAnsi="Times New Roman" w:cs="Times New Roman"/>
-          <w:sz w:val="20"/>
-          <w:szCs w:val="20"/>
-        </w:rPr>
-      </w:pPr>
-      <w:r>
-        <w:rPr>
-          <w:rFonts w:ascii="Times New Roman" w:hAnsi="Times New Roman" w:cs="Times New Roman"/>
-          <w:sz w:val="20"/>
-          <w:szCs w:val="20"/>
-        </w:rPr>
-        <w:t>Creating script</w:t>
-      </w:r>
-      <w:r>
-        <w:rPr>
-          <w:rFonts w:ascii="Times New Roman" w:hAnsi="Times New Roman" w:cs="Times New Roman"/>
-          <w:sz w:val="20"/>
-          <w:szCs w:val="20"/>
-        </w:rPr>
-        <w:t xml:space="preserve"> </w:t>
       </w:r>
       <w:r>
         <w:rPr>
@@ -4287,7 +3576,7 @@
           <w:sz w:val="20"/>
           <w:szCs w:val="20"/>
         </w:rPr>
-        <w:t>5</w:t>
+        <w:t>API</w:t>
       </w:r>
       <w:r>
         <w:rPr>
@@ -4297,158 +3586,8 @@
           <w:sz w:val="20"/>
           <w:szCs w:val="20"/>
         </w:rPr>
-        <w:t>.</w:t>
-      </w:r>
-      <w:r>
-        <w:rPr>
-          <w:rFonts w:ascii="Times New Roman" w:hAnsi="Times New Roman" w:cs="Times New Roman"/>
-          <w:i/>
-          <w:iCs/>
-          <w:sz w:val="20"/>
-          <w:szCs w:val="20"/>
-        </w:rPr>
-        <w:t>API</w:t>
-      </w:r>
-      <w:r>
-        <w:rPr>
-          <w:rFonts w:ascii="Times New Roman" w:hAnsi="Times New Roman" w:cs="Times New Roman"/>
-          <w:i/>
-          <w:iCs/>
-          <w:sz w:val="20"/>
-          <w:szCs w:val="20"/>
-        </w:rPr>
-        <w:t>_Data_to_model_</w:t>
-      </w:r>
-      <w:proofErr w:type="gramStart"/>
-      <w:r>
-        <w:rPr>
-          <w:rFonts w:ascii="Times New Roman" w:hAnsi="Times New Roman" w:cs="Times New Roman"/>
-          <w:i/>
-          <w:iCs/>
-          <w:sz w:val="20"/>
-          <w:szCs w:val="20"/>
-        </w:rPr>
-        <w:t>NN.ipynb</w:t>
-      </w:r>
-      <w:proofErr w:type="gramEnd"/>
-      <w:r>
-        <w:rPr>
-          <w:rFonts w:ascii="Times New Roman" w:hAnsi="Times New Roman" w:cs="Times New Roman"/>
-          <w:sz w:val="20"/>
-          <w:szCs w:val="20"/>
-        </w:rPr>
-        <w:t>,</w:t>
-      </w:r>
-      <w:r>
-        <w:rPr>
-          <w:rFonts w:ascii="Times New Roman" w:hAnsi="Times New Roman" w:cs="Times New Roman"/>
-          <w:sz w:val="20"/>
-          <w:szCs w:val="20"/>
-        </w:rPr>
-        <w:t xml:space="preserve"> and testing it.</w:t>
-      </w:r>
-    </w:p>
-    <w:p>
-      <w:pPr>
-        <w:rPr>
-          <w:rFonts w:ascii="Calibri" w:hAnsi="Calibri" w:cs="Calibri"/>
-          <w:b/>
-          <w:bCs/>
-          <w:sz w:val="24"/>
-          <w:szCs w:val="24"/>
-        </w:rPr>
-      </w:pPr>
-      <w:r>
-        <w:rPr>
-          <w:rFonts w:ascii="Calibri" w:hAnsi="Calibri" w:cs="Calibri"/>
-          <w:b/>
-          <w:bCs/>
-          <w:sz w:val="24"/>
-          <w:szCs w:val="24"/>
-        </w:rPr>
-        <w:t xml:space="preserve">March </w:t>
-      </w:r>
-      <w:r>
-        <w:rPr>
-          <w:rFonts w:ascii="Calibri" w:hAnsi="Calibri" w:cs="Calibri"/>
-          <w:b/>
-          <w:bCs/>
-          <w:sz w:val="24"/>
-          <w:szCs w:val="24"/>
-        </w:rPr>
-        <w:t>25</w:t>
-      </w:r>
-      <w:r>
-        <w:rPr>
-          <w:rFonts w:ascii="Calibri" w:hAnsi="Calibri" w:cs="Calibri"/>
-          <w:b/>
-          <w:bCs/>
-          <w:sz w:val="24"/>
-          <w:szCs w:val="24"/>
-        </w:rPr>
-        <w:t>, 2024</w:t>
-      </w:r>
-    </w:p>
-    <w:p>
-      <w:pPr>
-        <w:rPr>
-          <w:rFonts w:ascii="Times New Roman" w:hAnsi="Times New Roman" w:cs="Times New Roman"/>
-          <w:sz w:val="20"/>
-          <w:szCs w:val="20"/>
-        </w:rPr>
-      </w:pPr>
-      <w:r>
-        <w:rPr>
-          <w:rFonts w:ascii="Times New Roman" w:hAnsi="Times New Roman" w:cs="Times New Roman"/>
-          <w:i/>
-          <w:iCs/>
-          <w:sz w:val="20"/>
-          <w:szCs w:val="20"/>
-        </w:rPr>
-        <w:t>5</w:t>
-      </w:r>
-      <w:r>
-        <w:rPr>
-          <w:rFonts w:ascii="Times New Roman" w:hAnsi="Times New Roman" w:cs="Times New Roman"/>
-          <w:i/>
-          <w:iCs/>
-          <w:sz w:val="20"/>
-          <w:szCs w:val="20"/>
-        </w:rPr>
-        <w:t>.</w:t>
-      </w:r>
-      <w:r>
-        <w:rPr>
-          <w:rFonts w:ascii="Times New Roman" w:hAnsi="Times New Roman" w:cs="Times New Roman"/>
-          <w:i/>
-          <w:iCs/>
-          <w:sz w:val="20"/>
-          <w:szCs w:val="20"/>
-        </w:rPr>
-        <w:t>API</w:t>
-      </w:r>
-      <w:r>
-        <w:rPr>
-          <w:rFonts w:ascii="Times New Roman" w:hAnsi="Times New Roman" w:cs="Times New Roman"/>
-          <w:i/>
-          <w:iCs/>
-          <w:sz w:val="20"/>
-          <w:szCs w:val="20"/>
-        </w:rPr>
-        <w:t>_Data_to_model_</w:t>
-      </w:r>
-      <w:proofErr w:type="gramStart"/>
-      <w:r>
-        <w:rPr>
-          <w:rFonts w:ascii="Times New Roman" w:hAnsi="Times New Roman" w:cs="Times New Roman"/>
-          <w:i/>
-          <w:iCs/>
-          <w:sz w:val="20"/>
-          <w:szCs w:val="20"/>
-        </w:rPr>
-        <w:t>NN.ipynb</w:t>
-      </w:r>
-      <w:proofErr w:type="gramEnd"/>
+        <w:t>_Data_to_model_NN.ipynb</w:t>
+      </w:r>
       <w:r>
         <w:rPr>
           <w:rFonts w:ascii="Times New Roman" w:hAnsi="Times New Roman" w:cs="Times New Roman"/>
@@ -5007,25 +4146,97 @@
           <w:sz w:val="20"/>
           <w:szCs w:val="20"/>
         </w:rPr>
-        <w:t xml:space="preserve">word count was nearly to be exceeded. Final word </w:t>
-      </w:r>
-      <w:proofErr w:type="gramStart"/>
-      <w:r>
-        <w:rPr>
-          <w:rFonts w:ascii="Times New Roman" w:hAnsi="Times New Roman" w:cs="Times New Roman"/>
-          <w:sz w:val="20"/>
-          <w:szCs w:val="20"/>
-        </w:rPr>
-        <w:t>count</w:t>
-      </w:r>
-      <w:proofErr w:type="gramEnd"/>
-      <w:r>
-        <w:rPr>
-          <w:rFonts w:ascii="Times New Roman" w:hAnsi="Times New Roman" w:cs="Times New Roman"/>
-          <w:sz w:val="20"/>
-          <w:szCs w:val="20"/>
-        </w:rPr>
-        <w:t xml:space="preserve"> 4,856.</w:t>
+        <w:t>word count was nearly to be exceeded. Final word count 4,856.</w:t>
+      </w:r>
+    </w:p>
+    <w:p>
+      <w:pPr>
+        <w:rPr>
+          <w:rFonts w:ascii="Calibri" w:hAnsi="Calibri" w:cs="Calibri"/>
+          <w:b/>
+          <w:bCs/>
+          <w:sz w:val="24"/>
+          <w:szCs w:val="24"/>
+        </w:rPr>
+      </w:pPr>
+      <w:r>
+        <w:rPr>
+          <w:rFonts w:ascii="Calibri" w:hAnsi="Calibri" w:cs="Calibri"/>
+          <w:b/>
+          <w:bCs/>
+          <w:sz w:val="24"/>
+          <w:szCs w:val="24"/>
+        </w:rPr>
+        <w:t xml:space="preserve">April </w:t>
+      </w:r>
+      <w:r>
+        <w:rPr>
+          <w:rFonts w:ascii="Calibri" w:hAnsi="Calibri" w:cs="Calibri"/>
+          <w:b/>
+          <w:bCs/>
+          <w:sz w:val="24"/>
+          <w:szCs w:val="24"/>
+        </w:rPr>
+        <w:t>2</w:t>
+      </w:r>
+      <w:r>
+        <w:rPr>
+          <w:rFonts w:ascii="Calibri" w:hAnsi="Calibri" w:cs="Calibri"/>
+          <w:b/>
+          <w:bCs/>
+          <w:sz w:val="24"/>
+          <w:szCs w:val="24"/>
+        </w:rPr>
+        <w:t>, 2024</w:t>
+      </w:r>
+    </w:p>
+    <w:p>
+      <w:pPr>
+        <w:rPr>
+          <w:rFonts w:ascii="Times New Roman" w:hAnsi="Times New Roman" w:cs="Times New Roman"/>
+          <w:sz w:val="20"/>
+          <w:szCs w:val="20"/>
+        </w:rPr>
+      </w:pPr>
+      <w:r>
+        <w:rPr>
+          <w:rFonts w:ascii="Times New Roman" w:hAnsi="Times New Roman" w:cs="Times New Roman"/>
+          <w:sz w:val="20"/>
+          <w:szCs w:val="20"/>
+        </w:rPr>
+        <w:t xml:space="preserve">Setting up and testing </w:t>
+      </w:r>
+      <w:r>
+        <w:rPr>
+          <w:rFonts w:ascii="Times New Roman" w:hAnsi="Times New Roman" w:cs="Times New Roman"/>
+          <w:sz w:val="20"/>
+          <w:szCs w:val="20"/>
+        </w:rPr>
+        <w:t xml:space="preserve">OBS </w:t>
+      </w:r>
+      <w:r>
+        <w:rPr>
+          <w:rFonts w:ascii="Times New Roman" w:hAnsi="Times New Roman" w:cs="Times New Roman"/>
+          <w:sz w:val="20"/>
+          <w:szCs w:val="20"/>
+        </w:rPr>
+        <w:t xml:space="preserve">Studio </w:t>
+      </w:r>
+      <w:r>
+        <w:rPr>
+          <w:rFonts w:ascii="Times New Roman" w:hAnsi="Times New Roman" w:cs="Times New Roman"/>
+          <w:sz w:val="20"/>
+          <w:szCs w:val="20"/>
+        </w:rPr>
+        <w:t>(Open Broadca</w:t>
+      </w:r>
+      <w:r>
+        <w:rPr>
+          <w:rFonts w:ascii="Times New Roman" w:hAnsi="Times New Roman" w:cs="Times New Roman"/>
+          <w:sz w:val="20"/>
+          <w:szCs w:val="20"/>
+        </w:rPr>
+        <w:t>ster Software) to record the demo.</w:t>
       </w:r>
     </w:p>
     <w:p>

</xml_diff>

<commit_message>
Cleaning up Jupyter Notebooks and checking paper for mistakes.
</commit_message>
<xml_diff>
--- a/Daily_Work_Summary.docx
+++ b/Daily_Work_Summary.docx
@@ -4167,6 +4167,86 @@
           <w:sz w:val="24"/>
           <w:szCs w:val="24"/>
         </w:rPr>
+        <w:t>April 2</w:t>
+      </w:r>
+      <w:r>
+        <w:rPr>
+          <w:rFonts w:ascii="Calibri" w:hAnsi="Calibri" w:cs="Calibri"/>
+          <w:b/>
+          <w:bCs/>
+          <w:sz w:val="24"/>
+          <w:szCs w:val="24"/>
+        </w:rPr>
+        <w:t>, 2024</w:t>
+      </w:r>
+    </w:p>
+    <w:p>
+      <w:pPr>
+        <w:rPr>
+          <w:rFonts w:ascii="Times New Roman" w:hAnsi="Times New Roman" w:cs="Times New Roman"/>
+          <w:sz w:val="20"/>
+          <w:szCs w:val="20"/>
+        </w:rPr>
+      </w:pPr>
+      <w:r>
+        <w:rPr>
+          <w:rFonts w:ascii="Times New Roman" w:hAnsi="Times New Roman" w:cs="Times New Roman"/>
+          <w:sz w:val="20"/>
+          <w:szCs w:val="20"/>
+        </w:rPr>
+        <w:t xml:space="preserve">Setting up and testing </w:t>
+      </w:r>
+      <w:r>
+        <w:rPr>
+          <w:rFonts w:ascii="Times New Roman" w:hAnsi="Times New Roman" w:cs="Times New Roman"/>
+          <w:sz w:val="20"/>
+          <w:szCs w:val="20"/>
+        </w:rPr>
+        <w:t xml:space="preserve">OBS </w:t>
+      </w:r>
+      <w:r>
+        <w:rPr>
+          <w:rFonts w:ascii="Times New Roman" w:hAnsi="Times New Roman" w:cs="Times New Roman"/>
+          <w:sz w:val="20"/>
+          <w:szCs w:val="20"/>
+        </w:rPr>
+        <w:t xml:space="preserve">Studio </w:t>
+      </w:r>
+      <w:r>
+        <w:rPr>
+          <w:rFonts w:ascii="Times New Roman" w:hAnsi="Times New Roman" w:cs="Times New Roman"/>
+          <w:sz w:val="20"/>
+          <w:szCs w:val="20"/>
+        </w:rPr>
+        <w:t>(Open Broadca</w:t>
+      </w:r>
+      <w:r>
+        <w:rPr>
+          <w:rFonts w:ascii="Times New Roman" w:hAnsi="Times New Roman" w:cs="Times New Roman"/>
+          <w:sz w:val="20"/>
+          <w:szCs w:val="20"/>
+        </w:rPr>
+        <w:t>ster Software) to record the demo.</w:t>
+      </w:r>
+    </w:p>
+    <w:p>
+      <w:pPr>
+        <w:rPr>
+          <w:rFonts w:ascii="Calibri" w:hAnsi="Calibri" w:cs="Calibri"/>
+          <w:b/>
+          <w:bCs/>
+          <w:sz w:val="24"/>
+          <w:szCs w:val="24"/>
+        </w:rPr>
+      </w:pPr>
+      <w:r>
+        <w:rPr>
+          <w:rFonts w:ascii="Calibri" w:hAnsi="Calibri" w:cs="Calibri"/>
+          <w:b/>
+          <w:bCs/>
+          <w:sz w:val="24"/>
+          <w:szCs w:val="24"/>
+        </w:rPr>
         <w:t xml:space="preserve">April </w:t>
       </w:r>
       <w:r>
@@ -4177,7 +4257,7 @@
           <w:sz w:val="24"/>
           <w:szCs w:val="24"/>
         </w:rPr>
-        <w:t>2</w:t>
+        <w:t>3</w:t>
       </w:r>
       <w:r>
         <w:rPr>
@@ -4204,40 +4284,25 @@
           <w:sz w:val="20"/>
           <w:szCs w:val="20"/>
         </w:rPr>
-        <w:t xml:space="preserve">Setting up and testing </w:t>
-      </w:r>
-      <w:r>
-        <w:rPr>
-          <w:rFonts w:ascii="Times New Roman" w:hAnsi="Times New Roman" w:cs="Times New Roman"/>
-          <w:sz w:val="20"/>
-          <w:szCs w:val="20"/>
-        </w:rPr>
-        <w:t xml:space="preserve">OBS </w:t>
-      </w:r>
-      <w:r>
-        <w:rPr>
-          <w:rFonts w:ascii="Times New Roman" w:hAnsi="Times New Roman" w:cs="Times New Roman"/>
-          <w:sz w:val="20"/>
-          <w:szCs w:val="20"/>
-        </w:rPr>
-        <w:t xml:space="preserve">Studio </w:t>
-      </w:r>
-      <w:r>
-        <w:rPr>
-          <w:rFonts w:ascii="Times New Roman" w:hAnsi="Times New Roman" w:cs="Times New Roman"/>
-          <w:sz w:val="20"/>
-          <w:szCs w:val="20"/>
-        </w:rPr>
-        <w:t>(Open Broadca</w:t>
-      </w:r>
-      <w:r>
-        <w:rPr>
-          <w:rFonts w:ascii="Times New Roman" w:hAnsi="Times New Roman" w:cs="Times New Roman"/>
-          <w:sz w:val="20"/>
-          <w:szCs w:val="20"/>
-        </w:rPr>
-        <w:t>ster Software) to record the demo.</w:t>
-      </w:r>
+        <w:t xml:space="preserve">Cleaning up workbooks, </w:t>
+      </w:r>
+      <w:r>
+        <w:rPr>
+          <w:rFonts w:ascii="Times New Roman" w:hAnsi="Times New Roman" w:cs="Times New Roman"/>
+          <w:sz w:val="20"/>
+          <w:szCs w:val="20"/>
+        </w:rPr>
+        <w:t>double checking paper for mistakes…</w:t>
+      </w:r>
+    </w:p>
+    <w:p>
+      <w:pPr>
+        <w:rPr>
+          <w:rFonts w:ascii="Times New Roman" w:hAnsi="Times New Roman" w:cs="Times New Roman"/>
+          <w:sz w:val="20"/>
+          <w:szCs w:val="20"/>
+        </w:rPr>
+      </w:pPr>
     </w:p>
     <w:p>
       <w:pPr>

</xml_diff>

<commit_message>
Recording video for demo implementation....
</commit_message>
<xml_diff>
--- a/Daily_Work_Summary.docx
+++ b/Daily_Work_Summary.docx
@@ -4247,6 +4247,62 @@
           <w:sz w:val="24"/>
           <w:szCs w:val="24"/>
         </w:rPr>
+        <w:t>April 3</w:t>
+      </w:r>
+      <w:r>
+        <w:rPr>
+          <w:rFonts w:ascii="Calibri" w:hAnsi="Calibri" w:cs="Calibri"/>
+          <w:b/>
+          <w:bCs/>
+          <w:sz w:val="24"/>
+          <w:szCs w:val="24"/>
+        </w:rPr>
+        <w:t>, 2024</w:t>
+      </w:r>
+    </w:p>
+    <w:p>
+      <w:pPr>
+        <w:rPr>
+          <w:rFonts w:ascii="Times New Roman" w:hAnsi="Times New Roman" w:cs="Times New Roman"/>
+          <w:sz w:val="20"/>
+          <w:szCs w:val="20"/>
+        </w:rPr>
+      </w:pPr>
+      <w:r>
+        <w:rPr>
+          <w:rFonts w:ascii="Times New Roman" w:hAnsi="Times New Roman" w:cs="Times New Roman"/>
+          <w:sz w:val="20"/>
+          <w:szCs w:val="20"/>
+        </w:rPr>
+        <w:t xml:space="preserve">Cleaning up workbooks, </w:t>
+      </w:r>
+      <w:r>
+        <w:rPr>
+          <w:rFonts w:ascii="Times New Roman" w:hAnsi="Times New Roman" w:cs="Times New Roman"/>
+          <w:sz w:val="20"/>
+          <w:szCs w:val="20"/>
+        </w:rPr>
+        <w:t>double checking paper for mistakes…</w:t>
+      </w:r>
+    </w:p>
+    <w:p>
+      <w:pPr>
+        <w:rPr>
+          <w:rFonts w:ascii="Calibri" w:hAnsi="Calibri" w:cs="Calibri"/>
+          <w:b/>
+          <w:bCs/>
+          <w:sz w:val="24"/>
+          <w:szCs w:val="24"/>
+        </w:rPr>
+      </w:pPr>
+      <w:r>
+        <w:rPr>
+          <w:rFonts w:ascii="Calibri" w:hAnsi="Calibri" w:cs="Calibri"/>
+          <w:b/>
+          <w:bCs/>
+          <w:sz w:val="24"/>
+          <w:szCs w:val="24"/>
+        </w:rPr>
         <w:t xml:space="preserve">April </w:t>
       </w:r>
       <w:r>
@@ -4257,7 +4313,7 @@
           <w:sz w:val="24"/>
           <w:szCs w:val="24"/>
         </w:rPr>
-        <w:t>3</w:t>
+        <w:t>4</w:t>
       </w:r>
       <w:r>
         <w:rPr>
@@ -4284,15 +4340,7 @@
           <w:sz w:val="20"/>
           <w:szCs w:val="20"/>
         </w:rPr>
-        <w:t xml:space="preserve">Cleaning up workbooks, </w:t>
-      </w:r>
-      <w:r>
-        <w:rPr>
-          <w:rFonts w:ascii="Times New Roman" w:hAnsi="Times New Roman" w:cs="Times New Roman"/>
-          <w:sz w:val="20"/>
-          <w:szCs w:val="20"/>
-        </w:rPr>
-        <w:t>double checking paper for mistakes…</w:t>
+        <w:t>Recording the video….</w:t>
       </w:r>
     </w:p>
     <w:p>

</xml_diff>

<commit_message>
Adding video for the technical demo.
</commit_message>
<xml_diff>
--- a/Daily_Work_Summary.docx
+++ b/Daily_Work_Summary.docx
@@ -4303,17 +4303,7 @@
           <w:sz w:val="24"/>
           <w:szCs w:val="24"/>
         </w:rPr>
-        <w:t xml:space="preserve">April </w:t>
-      </w:r>
-      <w:r>
-        <w:rPr>
-          <w:rFonts w:ascii="Calibri" w:hAnsi="Calibri" w:cs="Calibri"/>
-          <w:b/>
-          <w:bCs/>
-          <w:sz w:val="24"/>
-          <w:szCs w:val="24"/>
-        </w:rPr>
-        <w:t>4</w:t>
+        <w:t>April 4</w:t>
       </w:r>
       <w:r>
         <w:rPr>
@@ -4341,6 +4331,54 @@
           <w:szCs w:val="20"/>
         </w:rPr>
         <w:t>Recording the video….</w:t>
+      </w:r>
+    </w:p>
+    <w:p>
+      <w:pPr>
+        <w:rPr>
+          <w:rFonts w:ascii="Calibri" w:hAnsi="Calibri" w:cs="Calibri"/>
+          <w:b/>
+          <w:bCs/>
+          <w:sz w:val="24"/>
+          <w:szCs w:val="24"/>
+        </w:rPr>
+      </w:pPr>
+      <w:r>
+        <w:rPr>
+          <w:rFonts w:ascii="Calibri" w:hAnsi="Calibri" w:cs="Calibri"/>
+          <w:b/>
+          <w:bCs/>
+          <w:sz w:val="24"/>
+          <w:szCs w:val="24"/>
+        </w:rPr>
+        <w:t>April 4</w:t>
+      </w:r>
+      <w:r>
+        <w:rPr>
+          <w:rFonts w:ascii="Calibri" w:hAnsi="Calibri" w:cs="Calibri"/>
+          <w:b/>
+          <w:bCs/>
+          <w:sz w:val="24"/>
+          <w:szCs w:val="24"/>
+        </w:rPr>
+        <w:t>, 2024</w:t>
+      </w:r>
+    </w:p>
+    <w:p>
+      <w:pPr>
+        <w:rPr>
+          <w:rFonts w:ascii="Times New Roman" w:hAnsi="Times New Roman" w:cs="Times New Roman"/>
+          <w:sz w:val="20"/>
+          <w:szCs w:val="20"/>
+        </w:rPr>
+      </w:pPr>
+      <w:r>
+        <w:rPr>
+          <w:rFonts w:ascii="Times New Roman" w:hAnsi="Times New Roman" w:cs="Times New Roman"/>
+          <w:sz w:val="20"/>
+          <w:szCs w:val="20"/>
+        </w:rPr>
+        <w:t>Video recorded…..</w:t>
       </w:r>
     </w:p>
     <w:p>

</xml_diff>

<commit_message>
Uploading people.csv dataset, final paper review.
</commit_message>
<xml_diff>
--- a/Daily_Work_Summary.docx
+++ b/Daily_Work_Summary.docx
@@ -4380,6 +4380,73 @@
         </w:rPr>
         <w:t>Video recorded…..</w:t>
       </w:r>
+    </w:p>
+    <w:p>
+      <w:pPr>
+        <w:rPr>
+          <w:rFonts w:ascii="Calibri" w:hAnsi="Calibri" w:cs="Calibri"/>
+          <w:b/>
+          <w:bCs/>
+          <w:sz w:val="24"/>
+          <w:szCs w:val="24"/>
+        </w:rPr>
+      </w:pPr>
+      <w:r>
+        <w:rPr>
+          <w:rFonts w:ascii="Calibri" w:hAnsi="Calibri" w:cs="Calibri"/>
+          <w:b/>
+          <w:bCs/>
+          <w:sz w:val="24"/>
+          <w:szCs w:val="24"/>
+        </w:rPr>
+        <w:t xml:space="preserve">April </w:t>
+      </w:r>
+      <w:r>
+        <w:rPr>
+          <w:rFonts w:ascii="Calibri" w:hAnsi="Calibri" w:cs="Calibri"/>
+          <w:b/>
+          <w:bCs/>
+          <w:sz w:val="24"/>
+          <w:szCs w:val="24"/>
+        </w:rPr>
+        <w:t>5</w:t>
+      </w:r>
+      <w:r>
+        <w:rPr>
+          <w:rFonts w:ascii="Calibri" w:hAnsi="Calibri" w:cs="Calibri"/>
+          <w:b/>
+          <w:bCs/>
+          <w:sz w:val="24"/>
+          <w:szCs w:val="24"/>
+        </w:rPr>
+        <w:t>, 2024</w:t>
+      </w:r>
+    </w:p>
+    <w:p>
+      <w:pPr>
+        <w:rPr>
+          <w:rFonts w:ascii="Times New Roman" w:hAnsi="Times New Roman" w:cs="Times New Roman"/>
+          <w:sz w:val="20"/>
+          <w:szCs w:val="20"/>
+        </w:rPr>
+      </w:pPr>
+      <w:r>
+        <w:rPr>
+          <w:rFonts w:ascii="Times New Roman" w:hAnsi="Times New Roman" w:cs="Times New Roman"/>
+          <w:sz w:val="20"/>
+          <w:szCs w:val="20"/>
+        </w:rPr>
+        <w:t>Uploading dataset. Final paper review and grammar check.</w:t>
+      </w:r>
+    </w:p>
+    <w:p>
+      <w:pPr>
+        <w:rPr>
+          <w:rFonts w:ascii="Times New Roman" w:hAnsi="Times New Roman" w:cs="Times New Roman"/>
+          <w:sz w:val="20"/>
+          <w:szCs w:val="20"/>
+        </w:rPr>
+      </w:pPr>
     </w:p>
     <w:p>
       <w:pPr>

</xml_diff>